<commit_message>
Thesis: insertion of the figure thesis structure
</commit_message>
<xml_diff>
--- a/Written thesis/MSc Thesis_withIntro.docx
+++ b/Written thesis/MSc Thesis_withIntro.docx
@@ -17,7 +17,7 @@
           <w:lang w:val="pt-BR" w:eastAsia="pt-BR"/>
         </w:rPr>
         <w:drawing>
-          <wp:anchor distT="114300" distB="114300" distL="114300" distR="114300" simplePos="0" relativeHeight="251656704" behindDoc="0" locked="0" layoutInCell="1" hidden="0" allowOverlap="1">
+          <wp:anchor distT="114300" distB="114300" distL="114300" distR="114300" simplePos="0" relativeHeight="251612160" behindDoc="0" locked="0" layoutInCell="1" hidden="0" allowOverlap="1">
             <wp:simplePos x="0" y="0"/>
             <wp:positionH relativeFrom="column">
               <wp:posOffset>-385762</wp:posOffset>
@@ -854,7 +854,7 @@
       <w:pPr>
         <w:pStyle w:val="Title"/>
       </w:pPr>
-      <w:bookmarkStart w:id="0" w:name="_Toc3210829"/>
+      <w:bookmarkStart w:id="0" w:name="_Toc3281331"/>
       <w:r>
         <w:t>A</w:t>
       </w:r>
@@ -880,7 +880,7 @@
       <w:pPr>
         <w:pStyle w:val="Title"/>
       </w:pPr>
-      <w:bookmarkStart w:id="1" w:name="_Toc3210830"/>
+      <w:bookmarkStart w:id="1" w:name="_Toc3281332"/>
       <w:r>
         <w:lastRenderedPageBreak/>
         <w:t>K</w:t>
@@ -898,11 +898,13 @@
         <w:br w:type="page"/>
       </w:r>
     </w:p>
-    <w:bookmarkStart w:id="2" w:name="_Toc3210831" w:displacedByCustomXml="next"/>
+    <w:bookmarkStart w:id="2" w:name="_Toc3281333" w:displacedByCustomXml="next"/>
     <w:sdt>
       <w:sdtPr>
         <w:rPr>
+          <w:rFonts w:asciiTheme="minorHAnsi" w:hAnsiTheme="minorHAnsi"/>
           <w:smallCaps/>
+          <w:color w:val="auto"/>
           <w:spacing w:val="0"/>
           <w:sz w:val="20"/>
           <w:szCs w:val="20"/>
@@ -915,12 +917,10 @@
       </w:sdtPr>
       <w:sdtEndPr>
         <w:rPr>
-          <w:rFonts w:asciiTheme="minorHAnsi" w:hAnsiTheme="minorHAnsi"/>
           <w:b/>
           <w:bCs/>
           <w:smallCaps w:val="0"/>
           <w:noProof/>
-          <w:color w:val="auto"/>
           <w:sz w:val="18"/>
           <w:szCs w:val="18"/>
         </w:rPr>
@@ -986,7 +986,7 @@
             </w:rPr>
             <w:fldChar w:fldCharType="separate"/>
           </w:r>
-          <w:hyperlink w:anchor="_Toc3210829" w:history="1">
+          <w:hyperlink w:anchor="_Toc3281331" w:history="1">
             <w:r>
               <w:rPr>
                 <w:rStyle w:val="Hyperlink"/>
@@ -1013,7 +1013,7 @@
                 <w:noProof/>
                 <w:webHidden/>
               </w:rPr>
-              <w:instrText xml:space="preserve"> PAGEREF _Toc3210829 \h </w:instrText>
+              <w:instrText xml:space="preserve"> PAGEREF _Toc3281331 \h </w:instrText>
             </w:r>
             <w:r>
               <w:rPr>
@@ -1053,7 +1053,7 @@
               <w:szCs w:val="22"/>
             </w:rPr>
           </w:pPr>
-          <w:hyperlink w:anchor="_Toc3210830" w:history="1">
+          <w:hyperlink w:anchor="_Toc3281332" w:history="1">
             <w:r>
               <w:rPr>
                 <w:rStyle w:val="Hyperlink"/>
@@ -1080,7 +1080,7 @@
                 <w:noProof/>
                 <w:webHidden/>
               </w:rPr>
-              <w:instrText xml:space="preserve"> PAGEREF _Toc3210830 \h </w:instrText>
+              <w:instrText xml:space="preserve"> PAGEREF _Toc3281332 \h </w:instrText>
             </w:r>
             <w:r>
               <w:rPr>
@@ -1117,14 +1117,13 @@
             <w:tabs>
               <w:tab w:val="right" w:leader="dot" w:pos="9350"/>
             </w:tabs>
-            <w:ind w:left="0"/>
             <w:rPr>
               <w:noProof/>
               <w:sz w:val="22"/>
               <w:szCs w:val="22"/>
             </w:rPr>
           </w:pPr>
-          <w:hyperlink w:anchor="_Toc3210831" w:history="1">
+          <w:hyperlink w:anchor="_Toc3281333" w:history="1">
             <w:r>
               <w:rPr>
                 <w:rStyle w:val="Hyperlink"/>
@@ -1151,7 +1150,7 @@
                 <w:noProof/>
                 <w:webHidden/>
               </w:rPr>
-              <w:instrText xml:space="preserve"> PAGEREF _Toc3210831 \h </w:instrText>
+              <w:instrText xml:space="preserve"> PAGEREF _Toc3281333 \h </w:instrText>
             </w:r>
             <w:r>
               <w:rPr>
@@ -1191,7 +1190,7 @@
               <w:szCs w:val="22"/>
             </w:rPr>
           </w:pPr>
-          <w:hyperlink w:anchor="_Toc3210832" w:history="1">
+          <w:hyperlink w:anchor="_Toc3281334" w:history="1">
             <w:r>
               <w:rPr>
                 <w:rStyle w:val="Hyperlink"/>
@@ -1218,7 +1217,7 @@
                 <w:noProof/>
                 <w:webHidden/>
               </w:rPr>
-              <w:instrText xml:space="preserve"> PAGEREF _Toc3210832 \h </w:instrText>
+              <w:instrText xml:space="preserve"> PAGEREF _Toc3281334 \h </w:instrText>
             </w:r>
             <w:r>
               <w:rPr>
@@ -1258,7 +1257,7 @@
               <w:szCs w:val="22"/>
             </w:rPr>
           </w:pPr>
-          <w:hyperlink w:anchor="_Toc3210833" w:history="1">
+          <w:hyperlink w:anchor="_Toc3281335" w:history="1">
             <w:r>
               <w:rPr>
                 <w:rStyle w:val="Hyperlink"/>
@@ -1285,7 +1284,7 @@
                 <w:noProof/>
                 <w:webHidden/>
               </w:rPr>
-              <w:instrText xml:space="preserve"> PAGEREF _Toc3210833 \h </w:instrText>
+              <w:instrText xml:space="preserve"> PAGEREF _Toc3281335 \h </w:instrText>
             </w:r>
             <w:r>
               <w:rPr>
@@ -1325,7 +1324,7 @@
               <w:szCs w:val="22"/>
             </w:rPr>
           </w:pPr>
-          <w:hyperlink w:anchor="_Toc3210834" w:history="1">
+          <w:hyperlink w:anchor="_Toc3281336" w:history="1">
             <w:r>
               <w:rPr>
                 <w:rStyle w:val="Hyperlink"/>
@@ -1352,7 +1351,7 @@
                 <w:noProof/>
                 <w:webHidden/>
               </w:rPr>
-              <w:instrText xml:space="preserve"> PAGEREF _Toc3210834 \h </w:instrText>
+              <w:instrText xml:space="preserve"> PAGEREF _Toc3281336 \h </w:instrText>
             </w:r>
             <w:r>
               <w:rPr>
@@ -1392,7 +1391,7 @@
               <w:szCs w:val="22"/>
             </w:rPr>
           </w:pPr>
-          <w:hyperlink w:anchor="_Toc3210835" w:history="1">
+          <w:hyperlink w:anchor="_Toc3281337" w:history="1">
             <w:r>
               <w:rPr>
                 <w:rStyle w:val="Hyperlink"/>
@@ -1419,7 +1418,7 @@
                 <w:noProof/>
                 <w:webHidden/>
               </w:rPr>
-              <w:instrText xml:space="preserve"> PAGEREF _Toc3210835 \h </w:instrText>
+              <w:instrText xml:space="preserve"> PAGEREF _Toc3281337 \h </w:instrText>
             </w:r>
             <w:r>
               <w:rPr>
@@ -1459,7 +1458,7 @@
               <w:szCs w:val="22"/>
             </w:rPr>
           </w:pPr>
-          <w:hyperlink w:anchor="_Toc3210836" w:history="1">
+          <w:hyperlink w:anchor="_Toc3281338" w:history="1">
             <w:r>
               <w:rPr>
                 <w:rStyle w:val="Hyperlink"/>
@@ -1486,7 +1485,7 @@
                 <w:noProof/>
                 <w:webHidden/>
               </w:rPr>
-              <w:instrText xml:space="preserve"> PAGEREF _Toc3210836 \h </w:instrText>
+              <w:instrText xml:space="preserve"> PAGEREF _Toc3281338 \h </w:instrText>
             </w:r>
             <w:r>
               <w:rPr>
@@ -1530,7 +1529,7 @@
               <w:szCs w:val="22"/>
             </w:rPr>
           </w:pPr>
-          <w:hyperlink w:anchor="_Toc3210837" w:history="1">
+          <w:hyperlink w:anchor="_Toc3281339" w:history="1">
             <w:r>
               <w:rPr>
                 <w:rStyle w:val="Hyperlink"/>
@@ -1572,7 +1571,7 @@
                 <w:noProof/>
                 <w:webHidden/>
               </w:rPr>
-              <w:instrText xml:space="preserve"> PAGEREF _Toc3210837 \h </w:instrText>
+              <w:instrText xml:space="preserve"> PAGEREF _Toc3281339 \h </w:instrText>
             </w:r>
             <w:r>
               <w:rPr>
@@ -1616,7 +1615,7 @@
               <w:szCs w:val="22"/>
             </w:rPr>
           </w:pPr>
-          <w:hyperlink w:anchor="_Toc3210838" w:history="1">
+          <w:hyperlink w:anchor="_Toc3281340" w:history="1">
             <w:r>
               <w:rPr>
                 <w:rStyle w:val="Hyperlink"/>
@@ -1658,7 +1657,7 @@
                 <w:noProof/>
                 <w:webHidden/>
               </w:rPr>
-              <w:instrText xml:space="preserve"> PAGEREF _Toc3210838 \h </w:instrText>
+              <w:instrText xml:space="preserve"> PAGEREF _Toc3281340 \h </w:instrText>
             </w:r>
             <w:r>
               <w:rPr>
@@ -1702,7 +1701,7 @@
               <w:szCs w:val="22"/>
             </w:rPr>
           </w:pPr>
-          <w:hyperlink w:anchor="_Toc3210839" w:history="1">
+          <w:hyperlink w:anchor="_Toc3281341" w:history="1">
             <w:r>
               <w:rPr>
                 <w:rStyle w:val="Hyperlink"/>
@@ -1744,7 +1743,7 @@
                 <w:noProof/>
                 <w:webHidden/>
               </w:rPr>
-              <w:instrText xml:space="preserve"> PAGEREF _Toc3210839 \h </w:instrText>
+              <w:instrText xml:space="preserve"> PAGEREF _Toc3281341 \h </w:instrText>
             </w:r>
             <w:r>
               <w:rPr>
@@ -1788,7 +1787,7 @@
               <w:szCs w:val="22"/>
             </w:rPr>
           </w:pPr>
-          <w:hyperlink w:anchor="_Toc3210840" w:history="1">
+          <w:hyperlink w:anchor="_Toc3281342" w:history="1">
             <w:r>
               <w:rPr>
                 <w:rStyle w:val="Hyperlink"/>
@@ -1830,7 +1829,7 @@
                 <w:noProof/>
                 <w:webHidden/>
               </w:rPr>
-              <w:instrText xml:space="preserve"> PAGEREF _Toc3210840 \h </w:instrText>
+              <w:instrText xml:space="preserve"> PAGEREF _Toc3281342 \h </w:instrText>
             </w:r>
             <w:r>
               <w:rPr>
@@ -1874,7 +1873,7 @@
               <w:szCs w:val="22"/>
             </w:rPr>
           </w:pPr>
-          <w:hyperlink w:anchor="_Toc3210841" w:history="1">
+          <w:hyperlink w:anchor="_Toc3281343" w:history="1">
             <w:r>
               <w:rPr>
                 <w:rStyle w:val="Hyperlink"/>
@@ -1916,7 +1915,7 @@
                 <w:noProof/>
                 <w:webHidden/>
               </w:rPr>
-              <w:instrText xml:space="preserve"> PAGEREF _Toc3210841 \h </w:instrText>
+              <w:instrText xml:space="preserve"> PAGEREF _Toc3281343 \h </w:instrText>
             </w:r>
             <w:r>
               <w:rPr>
@@ -1956,7 +1955,7 @@
               <w:szCs w:val="22"/>
             </w:rPr>
           </w:pPr>
-          <w:hyperlink w:anchor="_Toc3210842" w:history="1">
+          <w:hyperlink w:anchor="_Toc3281344" w:history="1">
             <w:r>
               <w:rPr>
                 <w:rStyle w:val="Hyperlink"/>
@@ -1983,7 +1982,7 @@
                 <w:noProof/>
                 <w:webHidden/>
               </w:rPr>
-              <w:instrText xml:space="preserve"> PAGEREF _Toc3210842 \h </w:instrText>
+              <w:instrText xml:space="preserve"> PAGEREF _Toc3281344 \h </w:instrText>
             </w:r>
             <w:r>
               <w:rPr>
@@ -2026,7 +2025,7 @@
               <w:szCs w:val="22"/>
             </w:rPr>
           </w:pPr>
-          <w:hyperlink w:anchor="_Toc3210843" w:history="1">
+          <w:hyperlink w:anchor="_Toc3281345" w:history="1">
             <w:r>
               <w:rPr>
                 <w:rStyle w:val="Hyperlink"/>
@@ -2053,7 +2052,7 @@
                 <w:noProof/>
                 <w:webHidden/>
               </w:rPr>
-              <w:instrText xml:space="preserve"> PAGEREF _Toc3210843 \h </w:instrText>
+              <w:instrText xml:space="preserve"> PAGEREF _Toc3281345 \h </w:instrText>
             </w:r>
             <w:r>
               <w:rPr>
@@ -2096,7 +2095,7 @@
               <w:szCs w:val="22"/>
             </w:rPr>
           </w:pPr>
-          <w:hyperlink w:anchor="_Toc3210844" w:history="1">
+          <w:hyperlink w:anchor="_Toc3281346" w:history="1">
             <w:r>
               <w:rPr>
                 <w:rStyle w:val="Hyperlink"/>
@@ -2123,7 +2122,7 @@
                 <w:noProof/>
                 <w:webHidden/>
               </w:rPr>
-              <w:instrText xml:space="preserve"> PAGEREF _Toc3210844 \h </w:instrText>
+              <w:instrText xml:space="preserve"> PAGEREF _Toc3281346 \h </w:instrText>
             </w:r>
             <w:r>
               <w:rPr>
@@ -2163,7 +2162,7 @@
               <w:szCs w:val="22"/>
             </w:rPr>
           </w:pPr>
-          <w:hyperlink w:anchor="_Toc3210845" w:history="1">
+          <w:hyperlink w:anchor="_Toc3281347" w:history="1">
             <w:r>
               <w:rPr>
                 <w:rStyle w:val="Hyperlink"/>
@@ -2190,7 +2189,7 @@
                 <w:noProof/>
                 <w:webHidden/>
               </w:rPr>
-              <w:instrText xml:space="preserve"> PAGEREF _Toc3210845 \h </w:instrText>
+              <w:instrText xml:space="preserve"> PAGEREF _Toc3281347 \h </w:instrText>
             </w:r>
             <w:r>
               <w:rPr>
@@ -2230,7 +2229,7 @@
               <w:szCs w:val="22"/>
             </w:rPr>
           </w:pPr>
-          <w:hyperlink w:anchor="_Toc3210846" w:history="1">
+          <w:hyperlink w:anchor="_Toc3281348" w:history="1">
             <w:r>
               <w:rPr>
                 <w:rStyle w:val="Hyperlink"/>
@@ -2257,7 +2256,7 @@
                 <w:noProof/>
                 <w:webHidden/>
               </w:rPr>
-              <w:instrText xml:space="preserve"> PAGEREF _Toc3210846 \h </w:instrText>
+              <w:instrText xml:space="preserve"> PAGEREF _Toc3281348 \h </w:instrText>
             </w:r>
             <w:r>
               <w:rPr>
@@ -2300,7 +2299,7 @@
               <w:szCs w:val="22"/>
             </w:rPr>
           </w:pPr>
-          <w:hyperlink w:anchor="_Toc3210847" w:history="1">
+          <w:hyperlink w:anchor="_Toc3281349" w:history="1">
             <w:r>
               <w:rPr>
                 <w:rStyle w:val="Hyperlink"/>
@@ -2327,7 +2326,7 @@
                 <w:noProof/>
                 <w:webHidden/>
               </w:rPr>
-              <w:instrText xml:space="preserve"> PAGEREF _Toc3210847 \h </w:instrText>
+              <w:instrText xml:space="preserve"> PAGEREF _Toc3281349 \h </w:instrText>
             </w:r>
             <w:r>
               <w:rPr>
@@ -2370,7 +2369,7 @@
               <w:szCs w:val="22"/>
             </w:rPr>
           </w:pPr>
-          <w:hyperlink w:anchor="_Toc3210848" w:history="1">
+          <w:hyperlink w:anchor="_Toc3281350" w:history="1">
             <w:r>
               <w:rPr>
                 <w:rStyle w:val="Hyperlink"/>
@@ -2397,7 +2396,7 @@
                 <w:noProof/>
                 <w:webHidden/>
               </w:rPr>
-              <w:instrText xml:space="preserve"> PAGEREF _Toc3210848 \h </w:instrText>
+              <w:instrText xml:space="preserve"> PAGEREF _Toc3281350 \h </w:instrText>
             </w:r>
             <w:r>
               <w:rPr>
@@ -2440,7 +2439,7 @@
               <w:szCs w:val="22"/>
             </w:rPr>
           </w:pPr>
-          <w:hyperlink w:anchor="_Toc3210849" w:history="1">
+          <w:hyperlink w:anchor="_Toc3281351" w:history="1">
             <w:r>
               <w:rPr>
                 <w:rStyle w:val="Hyperlink"/>
@@ -2467,7 +2466,7 @@
                 <w:noProof/>
                 <w:webHidden/>
               </w:rPr>
-              <w:instrText xml:space="preserve"> PAGEREF _Toc3210849 \h </w:instrText>
+              <w:instrText xml:space="preserve"> PAGEREF _Toc3281351 \h </w:instrText>
             </w:r>
             <w:r>
               <w:rPr>
@@ -2510,7 +2509,7 @@
               <w:szCs w:val="22"/>
             </w:rPr>
           </w:pPr>
-          <w:hyperlink w:anchor="_Toc3210850" w:history="1">
+          <w:hyperlink w:anchor="_Toc3281352" w:history="1">
             <w:r>
               <w:rPr>
                 <w:rStyle w:val="Hyperlink"/>
@@ -2537,7 +2536,7 @@
                 <w:noProof/>
                 <w:webHidden/>
               </w:rPr>
-              <w:instrText xml:space="preserve"> PAGEREF _Toc3210850 \h </w:instrText>
+              <w:instrText xml:space="preserve"> PAGEREF _Toc3281352 \h </w:instrText>
             </w:r>
             <w:r>
               <w:rPr>
@@ -2580,7 +2579,7 @@
               <w:szCs w:val="22"/>
             </w:rPr>
           </w:pPr>
-          <w:hyperlink w:anchor="_Toc3210851" w:history="1">
+          <w:hyperlink w:anchor="_Toc3281353" w:history="1">
             <w:r>
               <w:rPr>
                 <w:rStyle w:val="Hyperlink"/>
@@ -2607,7 +2606,7 @@
                 <w:noProof/>
                 <w:webHidden/>
               </w:rPr>
-              <w:instrText xml:space="preserve"> PAGEREF _Toc3210851 \h </w:instrText>
+              <w:instrText xml:space="preserve"> PAGEREF _Toc3281353 \h </w:instrText>
             </w:r>
             <w:r>
               <w:rPr>
@@ -2650,7 +2649,7 @@
               <w:szCs w:val="22"/>
             </w:rPr>
           </w:pPr>
-          <w:hyperlink w:anchor="_Toc3210852" w:history="1">
+          <w:hyperlink w:anchor="_Toc3281354" w:history="1">
             <w:r>
               <w:rPr>
                 <w:rStyle w:val="Hyperlink"/>
@@ -2677,7 +2676,7 @@
                 <w:noProof/>
                 <w:webHidden/>
               </w:rPr>
-              <w:instrText xml:space="preserve"> PAGEREF _Toc3210852 \h </w:instrText>
+              <w:instrText xml:space="preserve"> PAGEREF _Toc3281354 \h </w:instrText>
             </w:r>
             <w:r>
               <w:rPr>
@@ -2720,7 +2719,7 @@
               <w:szCs w:val="22"/>
             </w:rPr>
           </w:pPr>
-          <w:hyperlink w:anchor="_Toc3210853" w:history="1">
+          <w:hyperlink w:anchor="_Toc3281355" w:history="1">
             <w:r>
               <w:rPr>
                 <w:rStyle w:val="Hyperlink"/>
@@ -2747,7 +2746,7 @@
                 <w:noProof/>
                 <w:webHidden/>
               </w:rPr>
-              <w:instrText xml:space="preserve"> PAGEREF _Toc3210853 \h </w:instrText>
+              <w:instrText xml:space="preserve"> PAGEREF _Toc3281355 \h </w:instrText>
             </w:r>
             <w:r>
               <w:rPr>
@@ -2790,7 +2789,7 @@
               <w:szCs w:val="22"/>
             </w:rPr>
           </w:pPr>
-          <w:hyperlink w:anchor="_Toc3210854" w:history="1">
+          <w:hyperlink w:anchor="_Toc3281356" w:history="1">
             <w:r>
               <w:rPr>
                 <w:rStyle w:val="Hyperlink"/>
@@ -2817,7 +2816,7 @@
                 <w:noProof/>
                 <w:webHidden/>
               </w:rPr>
-              <w:instrText xml:space="preserve"> PAGEREF _Toc3210854 \h </w:instrText>
+              <w:instrText xml:space="preserve"> PAGEREF _Toc3281356 \h </w:instrText>
             </w:r>
             <w:r>
               <w:rPr>
@@ -2837,7 +2836,7 @@
                 <w:noProof/>
                 <w:webHidden/>
               </w:rPr>
-              <w:t>15</w:t>
+              <w:t>16</w:t>
             </w:r>
             <w:r>
               <w:rPr>
@@ -2857,13 +2856,13 @@
               <w:szCs w:val="22"/>
             </w:rPr>
           </w:pPr>
-          <w:hyperlink w:anchor="_Toc3210855" w:history="1">
+          <w:hyperlink w:anchor="_Toc3281357" w:history="1">
             <w:r>
               <w:rPr>
                 <w:rStyle w:val="Hyperlink"/>
                 <w:noProof/>
               </w:rPr>
-              <w:t>4. Collecting data phases</w:t>
+              <w:t>4. Data collection</w:t>
             </w:r>
             <w:r>
               <w:rPr>
@@ -2884,7 +2883,7 @@
                 <w:noProof/>
                 <w:webHidden/>
               </w:rPr>
-              <w:instrText xml:space="preserve"> PAGEREF _Toc3210855 \h </w:instrText>
+              <w:instrText xml:space="preserve"> PAGEREF _Toc3281357 \h </w:instrText>
             </w:r>
             <w:r>
               <w:rPr>
@@ -2927,7 +2926,7 @@
               <w:szCs w:val="22"/>
             </w:rPr>
           </w:pPr>
-          <w:hyperlink w:anchor="_Toc3210856" w:history="1">
+          <w:hyperlink w:anchor="_Toc3281358" w:history="1">
             <w:r>
               <w:rPr>
                 <w:rStyle w:val="Hyperlink"/>
@@ -2954,7 +2953,7 @@
                 <w:noProof/>
                 <w:webHidden/>
               </w:rPr>
-              <w:instrText xml:space="preserve"> PAGEREF _Toc3210856 \h </w:instrText>
+              <w:instrText xml:space="preserve"> PAGEREF _Toc3281358 \h </w:instrText>
             </w:r>
             <w:r>
               <w:rPr>
@@ -2974,7 +2973,7 @@
                 <w:noProof/>
                 <w:webHidden/>
               </w:rPr>
-              <w:t>16</w:t>
+              <w:t>17</w:t>
             </w:r>
             <w:r>
               <w:rPr>
@@ -2997,7 +2996,7 @@
               <w:szCs w:val="22"/>
             </w:rPr>
           </w:pPr>
-          <w:hyperlink w:anchor="_Toc3210857" w:history="1">
+          <w:hyperlink w:anchor="_Toc3281359" w:history="1">
             <w:r>
               <w:rPr>
                 <w:rStyle w:val="Hyperlink"/>
@@ -3024,7 +3023,7 @@
                 <w:noProof/>
                 <w:webHidden/>
               </w:rPr>
-              <w:instrText xml:space="preserve"> PAGEREF _Toc3210857 \h </w:instrText>
+              <w:instrText xml:space="preserve"> PAGEREF _Toc3281359 \h </w:instrText>
             </w:r>
             <w:r>
               <w:rPr>
@@ -3044,7 +3043,7 @@
                 <w:noProof/>
                 <w:webHidden/>
               </w:rPr>
-              <w:t>16</w:t>
+              <w:t>17</w:t>
             </w:r>
             <w:r>
               <w:rPr>
@@ -3067,7 +3066,7 @@
               <w:szCs w:val="22"/>
             </w:rPr>
           </w:pPr>
-          <w:hyperlink w:anchor="_Toc3210858" w:history="1">
+          <w:hyperlink w:anchor="_Toc3281360" w:history="1">
             <w:r>
               <w:rPr>
                 <w:rStyle w:val="Hyperlink"/>
@@ -3094,7 +3093,7 @@
                 <w:noProof/>
                 <w:webHidden/>
               </w:rPr>
-              <w:instrText xml:space="preserve"> PAGEREF _Toc3210858 \h </w:instrText>
+              <w:instrText xml:space="preserve"> PAGEREF _Toc3281360 \h </w:instrText>
             </w:r>
             <w:r>
               <w:rPr>
@@ -3114,7 +3113,7 @@
                 <w:noProof/>
                 <w:webHidden/>
               </w:rPr>
-              <w:t>16</w:t>
+              <w:t>17</w:t>
             </w:r>
             <w:r>
               <w:rPr>
@@ -3134,13 +3133,13 @@
               <w:szCs w:val="22"/>
             </w:rPr>
           </w:pPr>
-          <w:hyperlink w:anchor="_Toc3210859" w:history="1">
+          <w:hyperlink w:anchor="_Toc3281361" w:history="1">
             <w:r>
               <w:rPr>
                 <w:rStyle w:val="Hyperlink"/>
                 <w:noProof/>
               </w:rPr>
-              <w:t>5. Analysis of data</w:t>
+              <w:t>5. Data analysis</w:t>
             </w:r>
             <w:r>
               <w:rPr>
@@ -3161,7 +3160,7 @@
                 <w:noProof/>
                 <w:webHidden/>
               </w:rPr>
-              <w:instrText xml:space="preserve"> PAGEREF _Toc3210859 \h </w:instrText>
+              <w:instrText xml:space="preserve"> PAGEREF _Toc3281361 \h </w:instrText>
             </w:r>
             <w:r>
               <w:rPr>
@@ -3181,7 +3180,7 @@
                 <w:noProof/>
                 <w:webHidden/>
               </w:rPr>
-              <w:t>16</w:t>
+              <w:t>18</w:t>
             </w:r>
             <w:r>
               <w:rPr>
@@ -3204,7 +3203,7 @@
               <w:szCs w:val="22"/>
             </w:rPr>
           </w:pPr>
-          <w:hyperlink w:anchor="_Toc3210860" w:history="1">
+          <w:hyperlink w:anchor="_Toc3281362" w:history="1">
             <w:r>
               <w:rPr>
                 <w:rStyle w:val="Hyperlink"/>
@@ -3231,7 +3230,7 @@
                 <w:noProof/>
                 <w:webHidden/>
               </w:rPr>
-              <w:instrText xml:space="preserve"> PAGEREF _Toc3210860 \h </w:instrText>
+              <w:instrText xml:space="preserve"> PAGEREF _Toc3281362 \h </w:instrText>
             </w:r>
             <w:r>
               <w:rPr>
@@ -3251,7 +3250,7 @@
                 <w:noProof/>
                 <w:webHidden/>
               </w:rPr>
-              <w:t>16</w:t>
+              <w:t>18</w:t>
             </w:r>
             <w:r>
               <w:rPr>
@@ -3271,7 +3270,7 @@
               <w:szCs w:val="22"/>
             </w:rPr>
           </w:pPr>
-          <w:hyperlink w:anchor="_Toc3210861" w:history="1">
+          <w:hyperlink w:anchor="_Toc3281363" w:history="1">
             <w:r>
               <w:rPr>
                 <w:rStyle w:val="Hyperlink"/>
@@ -3298,7 +3297,7 @@
                 <w:noProof/>
                 <w:webHidden/>
               </w:rPr>
-              <w:instrText xml:space="preserve"> PAGEREF _Toc3210861 \h </w:instrText>
+              <w:instrText xml:space="preserve"> PAGEREF _Toc3281363 \h </w:instrText>
             </w:r>
             <w:r>
               <w:rPr>
@@ -3318,7 +3317,7 @@
                 <w:noProof/>
                 <w:webHidden/>
               </w:rPr>
-              <w:t>17</w:t>
+              <w:t>19</w:t>
             </w:r>
             <w:r>
               <w:rPr>
@@ -3338,7 +3337,7 @@
               <w:szCs w:val="22"/>
             </w:rPr>
           </w:pPr>
-          <w:hyperlink w:anchor="_Toc3210862" w:history="1">
+          <w:hyperlink w:anchor="_Toc3281364" w:history="1">
             <w:r>
               <w:rPr>
                 <w:rStyle w:val="Hyperlink"/>
@@ -3365,7 +3364,7 @@
                 <w:noProof/>
                 <w:webHidden/>
               </w:rPr>
-              <w:instrText xml:space="preserve"> PAGEREF _Toc3210862 \h </w:instrText>
+              <w:instrText xml:space="preserve"> PAGEREF _Toc3281364 \h </w:instrText>
             </w:r>
             <w:r>
               <w:rPr>
@@ -3385,7 +3384,7 @@
                 <w:noProof/>
                 <w:webHidden/>
               </w:rPr>
-              <w:t>17</w:t>
+              <w:t>19</w:t>
             </w:r>
             <w:r>
               <w:rPr>
@@ -3408,7 +3407,7 @@
               <w:szCs w:val="22"/>
             </w:rPr>
           </w:pPr>
-          <w:hyperlink w:anchor="_Toc3210863" w:history="1">
+          <w:hyperlink w:anchor="_Toc3281365" w:history="1">
             <w:r>
               <w:rPr>
                 <w:rStyle w:val="Hyperlink"/>
@@ -3435,7 +3434,7 @@
                 <w:noProof/>
                 <w:webHidden/>
               </w:rPr>
-              <w:instrText xml:space="preserve"> PAGEREF _Toc3210863 \h </w:instrText>
+              <w:instrText xml:space="preserve"> PAGEREF _Toc3281365 \h </w:instrText>
             </w:r>
             <w:r>
               <w:rPr>
@@ -3455,7 +3454,7 @@
                 <w:noProof/>
                 <w:webHidden/>
               </w:rPr>
-              <w:t>17</w:t>
+              <w:t>19</w:t>
             </w:r>
             <w:r>
               <w:rPr>
@@ -3478,7 +3477,7 @@
               <w:szCs w:val="22"/>
             </w:rPr>
           </w:pPr>
-          <w:hyperlink w:anchor="_Toc3210864" w:history="1">
+          <w:hyperlink w:anchor="_Toc3281366" w:history="1">
             <w:r>
               <w:rPr>
                 <w:rStyle w:val="Hyperlink"/>
@@ -3505,7 +3504,7 @@
                 <w:noProof/>
                 <w:webHidden/>
               </w:rPr>
-              <w:instrText xml:space="preserve"> PAGEREF _Toc3210864 \h </w:instrText>
+              <w:instrText xml:space="preserve"> PAGEREF _Toc3281366 \h </w:instrText>
             </w:r>
             <w:r>
               <w:rPr>
@@ -3525,7 +3524,7 @@
                 <w:noProof/>
                 <w:webHidden/>
               </w:rPr>
-              <w:t>17</w:t>
+              <w:t>19</w:t>
             </w:r>
             <w:r>
               <w:rPr>
@@ -3548,7 +3547,7 @@
               <w:szCs w:val="22"/>
             </w:rPr>
           </w:pPr>
-          <w:hyperlink w:anchor="_Toc3210865" w:history="1">
+          <w:hyperlink w:anchor="_Toc3281367" w:history="1">
             <w:r>
               <w:rPr>
                 <w:rStyle w:val="Hyperlink"/>
@@ -3575,7 +3574,7 @@
                 <w:noProof/>
                 <w:webHidden/>
               </w:rPr>
-              <w:instrText xml:space="preserve"> PAGEREF _Toc3210865 \h </w:instrText>
+              <w:instrText xml:space="preserve"> PAGEREF _Toc3281367 \h </w:instrText>
             </w:r>
             <w:r>
               <w:rPr>
@@ -3595,7 +3594,7 @@
                 <w:noProof/>
                 <w:webHidden/>
               </w:rPr>
-              <w:t>17</w:t>
+              <w:t>19</w:t>
             </w:r>
             <w:r>
               <w:rPr>
@@ -3615,7 +3614,7 @@
               <w:szCs w:val="22"/>
             </w:rPr>
           </w:pPr>
-          <w:hyperlink w:anchor="_Toc3210866" w:history="1">
+          <w:hyperlink w:anchor="_Toc3281368" w:history="1">
             <w:r>
               <w:rPr>
                 <w:rStyle w:val="Hyperlink"/>
@@ -3642,7 +3641,7 @@
                 <w:noProof/>
                 <w:webHidden/>
               </w:rPr>
-              <w:instrText xml:space="preserve"> PAGEREF _Toc3210866 \h </w:instrText>
+              <w:instrText xml:space="preserve"> PAGEREF _Toc3281368 \h </w:instrText>
             </w:r>
             <w:r>
               <w:rPr>
@@ -3662,14 +3661,7 @@
                 <w:noProof/>
                 <w:webHidden/>
               </w:rPr>
-              <w:t>1</w:t>
-            </w:r>
-            <w:r>
-              <w:rPr>
-                <w:noProof/>
-                <w:webHidden/>
-              </w:rPr>
-              <w:t>8</w:t>
+              <w:t>20</w:t>
             </w:r>
             <w:r>
               <w:rPr>
@@ -3718,7 +3710,7 @@
       <w:pPr>
         <w:pStyle w:val="Title"/>
       </w:pPr>
-      <w:bookmarkStart w:id="3" w:name="_Toc3210832"/>
+      <w:bookmarkStart w:id="3" w:name="_Toc3281334"/>
       <w:r>
         <w:lastRenderedPageBreak/>
         <w:t>L</w:t>
@@ -3743,6 +3735,8 @@
         </w:tabs>
         <w:rPr>
           <w:noProof/>
+          <w:sz w:val="22"/>
+          <w:szCs w:val="22"/>
         </w:rPr>
       </w:pPr>
       <w:r>
@@ -3754,13 +3748,13 @@
       <w:r>
         <w:fldChar w:fldCharType="separate"/>
       </w:r>
-      <w:hyperlink w:anchor="_Toc3216771" w:history="1">
+      <w:hyperlink r:id="rId11" w:anchor="_Toc3279418" w:history="1">
         <w:r>
           <w:rPr>
             <w:rStyle w:val="Hyperlink"/>
             <w:noProof/>
           </w:rPr>
-          <w:t>Figure 1 - Data structure on cloud firestore</w:t>
+          <w:t>Figure 1 - Data structure OF cloud firestore. source: https://firebase.google.com/docs/firestore/images/structure-data.png</w:t>
         </w:r>
         <w:r>
           <w:rPr>
@@ -3781,7 +3775,7 @@
             <w:noProof/>
             <w:webHidden/>
           </w:rPr>
-          <w:instrText xml:space="preserve"> PAGEREF _Toc3216771 \h </w:instrText>
+          <w:instrText xml:space="preserve"> PAGEREF _Toc3279418 \h </w:instrText>
         </w:r>
         <w:r>
           <w:rPr>
@@ -3813,6 +3807,146 @@
       </w:hyperlink>
     </w:p>
     <w:p>
+      <w:pPr>
+        <w:pStyle w:val="TableofFigures"/>
+        <w:tabs>
+          <w:tab w:val="right" w:leader="dot" w:pos="9350"/>
+        </w:tabs>
+        <w:rPr>
+          <w:noProof/>
+          <w:sz w:val="22"/>
+          <w:szCs w:val="22"/>
+        </w:rPr>
+      </w:pPr>
+      <w:hyperlink r:id="rId12" w:anchor="_Toc3279419" w:history="1">
+        <w:r>
+          <w:rPr>
+            <w:rStyle w:val="Hyperlink"/>
+            <w:noProof/>
+          </w:rPr>
+          <w:t>Figure 2 - DATA STRUCTURE EXAMPLE FROM THE EXPERIMENT. SOURCE: ELABORATED BY THE AUTHOR.</w:t>
+        </w:r>
+        <w:r>
+          <w:rPr>
+            <w:noProof/>
+            <w:webHidden/>
+          </w:rPr>
+          <w:tab/>
+        </w:r>
+        <w:r>
+          <w:rPr>
+            <w:noProof/>
+            <w:webHidden/>
+          </w:rPr>
+          <w:fldChar w:fldCharType="begin"/>
+        </w:r>
+        <w:r>
+          <w:rPr>
+            <w:noProof/>
+            <w:webHidden/>
+          </w:rPr>
+          <w:instrText xml:space="preserve"> PAGEREF _Toc3279419 \h </w:instrText>
+        </w:r>
+        <w:r>
+          <w:rPr>
+            <w:noProof/>
+            <w:webHidden/>
+          </w:rPr>
+        </w:r>
+        <w:r>
+          <w:rPr>
+            <w:noProof/>
+            <w:webHidden/>
+          </w:rPr>
+          <w:fldChar w:fldCharType="separate"/>
+        </w:r>
+        <w:r>
+          <w:rPr>
+            <w:noProof/>
+            <w:webHidden/>
+          </w:rPr>
+          <w:t>11</w:t>
+        </w:r>
+        <w:r>
+          <w:rPr>
+            <w:noProof/>
+            <w:webHidden/>
+          </w:rPr>
+          <w:fldChar w:fldCharType="end"/>
+        </w:r>
+      </w:hyperlink>
+    </w:p>
+    <w:p>
+      <w:pPr>
+        <w:pStyle w:val="TableofFigures"/>
+        <w:tabs>
+          <w:tab w:val="right" w:leader="dot" w:pos="9350"/>
+        </w:tabs>
+        <w:rPr>
+          <w:noProof/>
+          <w:sz w:val="22"/>
+          <w:szCs w:val="22"/>
+        </w:rPr>
+      </w:pPr>
+      <w:hyperlink w:anchor="_Toc3279420" w:history="1">
+        <w:r>
+          <w:rPr>
+            <w:rStyle w:val="Hyperlink"/>
+            <w:noProof/>
+          </w:rPr>
+          <w:t>Figure 3 - Face shaped image used on the scenario</w:t>
+        </w:r>
+        <w:r>
+          <w:rPr>
+            <w:noProof/>
+            <w:webHidden/>
+          </w:rPr>
+          <w:tab/>
+        </w:r>
+        <w:r>
+          <w:rPr>
+            <w:noProof/>
+            <w:webHidden/>
+          </w:rPr>
+          <w:fldChar w:fldCharType="begin"/>
+        </w:r>
+        <w:r>
+          <w:rPr>
+            <w:noProof/>
+            <w:webHidden/>
+          </w:rPr>
+          <w:instrText xml:space="preserve"> PAGEREF _Toc3279420 \h </w:instrText>
+        </w:r>
+        <w:r>
+          <w:rPr>
+            <w:noProof/>
+            <w:webHidden/>
+          </w:rPr>
+        </w:r>
+        <w:r>
+          <w:rPr>
+            <w:noProof/>
+            <w:webHidden/>
+          </w:rPr>
+          <w:fldChar w:fldCharType="separate"/>
+        </w:r>
+        <w:r>
+          <w:rPr>
+            <w:noProof/>
+            <w:webHidden/>
+          </w:rPr>
+          <w:t>14</w:t>
+        </w:r>
+        <w:r>
+          <w:rPr>
+            <w:noProof/>
+            <w:webHidden/>
+          </w:rPr>
+          <w:fldChar w:fldCharType="end"/>
+        </w:r>
+      </w:hyperlink>
+    </w:p>
+    <w:p>
       <w:r>
         <w:fldChar w:fldCharType="end"/>
       </w:r>
@@ -3826,7 +3960,7 @@
       <w:pPr>
         <w:pStyle w:val="Title"/>
       </w:pPr>
-      <w:bookmarkStart w:id="4" w:name="_Toc3210833"/>
+      <w:bookmarkStart w:id="4" w:name="_Toc3281335"/>
       <w:r>
         <w:lastRenderedPageBreak/>
         <w:t>L</w:t>
@@ -3842,7 +3976,106 @@
       </w:r>
       <w:bookmarkEnd w:id="4"/>
     </w:p>
-    <w:p/>
+    <w:p>
+      <w:pPr>
+        <w:pStyle w:val="TableofFigures"/>
+        <w:tabs>
+          <w:tab w:val="right" w:leader="dot" w:pos="9350"/>
+        </w:tabs>
+      </w:pPr>
+    </w:p>
+    <w:p>
+      <w:pPr>
+        <w:pStyle w:val="TableofFigures"/>
+        <w:tabs>
+          <w:tab w:val="right" w:leader="dot" w:pos="9350"/>
+        </w:tabs>
+      </w:pPr>
+    </w:p>
+    <w:p>
+      <w:pPr>
+        <w:pStyle w:val="TableofFigures"/>
+        <w:tabs>
+          <w:tab w:val="right" w:leader="dot" w:pos="9350"/>
+        </w:tabs>
+        <w:rPr>
+          <w:noProof/>
+          <w:sz w:val="22"/>
+          <w:szCs w:val="22"/>
+        </w:rPr>
+      </w:pPr>
+      <w:r>
+        <w:fldChar w:fldCharType="begin"/>
+      </w:r>
+      <w:r>
+        <w:instrText xml:space="preserve"> TOC \h \z \c "Table" </w:instrText>
+      </w:r>
+      <w:r>
+        <w:fldChar w:fldCharType="separate"/>
+      </w:r>
+      <w:hyperlink w:anchor="_Toc3278686" w:history="1">
+        <w:r>
+          <w:rPr>
+            <w:rStyle w:val="Hyperlink"/>
+            <w:noProof/>
+          </w:rPr>
+          <w:t>Table 1 - Detailed explanation of data variables</w:t>
+        </w:r>
+        <w:r>
+          <w:rPr>
+            <w:noProof/>
+            <w:webHidden/>
+          </w:rPr>
+          <w:tab/>
+        </w:r>
+        <w:r>
+          <w:rPr>
+            <w:noProof/>
+            <w:webHidden/>
+          </w:rPr>
+          <w:fldChar w:fldCharType="begin"/>
+        </w:r>
+        <w:r>
+          <w:rPr>
+            <w:noProof/>
+            <w:webHidden/>
+          </w:rPr>
+          <w:instrText xml:space="preserve"> PAGEREF _Toc3278686 \h </w:instrText>
+        </w:r>
+        <w:r>
+          <w:rPr>
+            <w:noProof/>
+            <w:webHidden/>
+          </w:rPr>
+        </w:r>
+        <w:r>
+          <w:rPr>
+            <w:noProof/>
+            <w:webHidden/>
+          </w:rPr>
+          <w:fldChar w:fldCharType="separate"/>
+        </w:r>
+        <w:r>
+          <w:rPr>
+            <w:noProof/>
+            <w:webHidden/>
+          </w:rPr>
+          <w:t>12</w:t>
+        </w:r>
+        <w:r>
+          <w:rPr>
+            <w:noProof/>
+            <w:webHidden/>
+          </w:rPr>
+          <w:fldChar w:fldCharType="end"/>
+        </w:r>
+      </w:hyperlink>
+    </w:p>
+    <w:p>
+      <w:r>
+        <w:fldChar w:fldCharType="end"/>
+      </w:r>
+    </w:p>
     <w:p>
       <w:r>
         <w:br w:type="page"/>
@@ -3852,7 +4085,7 @@
       <w:pPr>
         <w:pStyle w:val="Title"/>
       </w:pPr>
-      <w:bookmarkStart w:id="5" w:name="_Toc3210834"/>
+      <w:bookmarkStart w:id="5" w:name="_Toc3281336"/>
       <w:r>
         <w:lastRenderedPageBreak/>
         <w:t>A</w:t>
@@ -3875,7 +4108,7 @@
     <w:p>
       <w:pPr>
         <w:sectPr>
-          <w:footerReference w:type="default" r:id="rId11"/>
+          <w:footerReference w:type="default" r:id="rId13"/>
           <w:pgSz w:w="12240" w:h="15840"/>
           <w:pgMar w:top="1440" w:right="1440" w:bottom="1440" w:left="1440" w:header="0" w:footer="0" w:gutter="0"/>
           <w:pgNumType w:fmt="upperRoman" w:start="1"/>
@@ -3891,16 +4124,16 @@
         <w:br w:type="page"/>
       </w:r>
     </w:p>
-    <w:p/>
     <w:p>
       <w:pPr>
         <w:pStyle w:val="Title"/>
         <w:jc w:val="left"/>
       </w:pPr>
       <w:bookmarkStart w:id="6" w:name="_ev6g6auqaqx6" w:colFirst="0" w:colLast="0"/>
-      <w:bookmarkStart w:id="7" w:name="_Toc3210835"/>
+      <w:bookmarkStart w:id="7" w:name="_Toc3281337"/>
       <w:bookmarkEnd w:id="6"/>
       <w:r>
+        <w:lastRenderedPageBreak/>
         <w:t>P</w:t>
       </w:r>
       <w:r>
@@ -3923,7 +4156,7 @@
       <w:pPr>
         <w:pStyle w:val="Heading1"/>
       </w:pPr>
-      <w:bookmarkStart w:id="8" w:name="_Toc3210836"/>
+      <w:bookmarkStart w:id="8" w:name="_Toc3281338"/>
       <w:r>
         <w:t>1. I</w:t>
       </w:r>
@@ -4746,7 +4979,7 @@
           <w:numId w:val="4"/>
         </w:numPr>
       </w:pPr>
-      <w:bookmarkStart w:id="9" w:name="_Toc3210837"/>
+      <w:bookmarkStart w:id="9" w:name="_Toc3281339"/>
       <w:r>
         <w:lastRenderedPageBreak/>
         <w:t>M</w:t>
@@ -5238,7 +5471,7 @@
           <w:numId w:val="4"/>
         </w:numPr>
       </w:pPr>
-      <w:bookmarkStart w:id="10" w:name="_Toc3210838"/>
+      <w:bookmarkStart w:id="10" w:name="_Toc3281340"/>
       <w:r>
         <w:t>R</w:t>
       </w:r>
@@ -5711,7 +5944,7 @@
           <w:numId w:val="4"/>
         </w:numPr>
       </w:pPr>
-      <w:bookmarkStart w:id="11" w:name="_Toc3210839"/>
+      <w:bookmarkStart w:id="11" w:name="_Toc3281341"/>
       <w:r>
         <w:lastRenderedPageBreak/>
         <w:t>R</w:t>
@@ -5779,7 +6012,7 @@
           <w:numId w:val="4"/>
         </w:numPr>
       </w:pPr>
-      <w:bookmarkStart w:id="12" w:name="_Toc3210840"/>
+      <w:bookmarkStart w:id="12" w:name="_Toc3281342"/>
       <w:r>
         <w:t>R</w:t>
       </w:r>
@@ -6224,23 +6457,7 @@
             <w:sz w:val="24"/>
             <w:szCs w:val="24"/>
           </w:rPr>
-          <w:t xml:space="preserve">3.1.1 </w:t>
-        </w:r>
-        <w:r>
-          <w:rPr>
-            <w:rFonts w:ascii="Times New Roman" w:hAnsi="Times New Roman" w:cs="Times New Roman"/>
-            <w:sz w:val="24"/>
-            <w:szCs w:val="24"/>
-          </w:rPr>
-          <w:t>A</w:t>
-        </w:r>
-        <w:r>
-          <w:rPr>
-            <w:rFonts w:ascii="Times New Roman" w:hAnsi="Times New Roman" w:cs="Times New Roman"/>
-            <w:sz w:val="24"/>
-            <w:szCs w:val="24"/>
-          </w:rPr>
-          <w:t>ngular Framework</w:t>
+          <w:t>3.1.1 Angular Framework</w:t>
         </w:r>
       </w:hyperlink>
       <w:r>
@@ -6398,23 +6615,7 @@
             <w:sz w:val="24"/>
             <w:szCs w:val="24"/>
           </w:rPr>
-          <w:t xml:space="preserve">3.1.2 Firebase </w:t>
-        </w:r>
-        <w:r>
-          <w:rPr>
-            <w:rFonts w:ascii="Times New Roman" w:hAnsi="Times New Roman" w:cs="Times New Roman"/>
-            <w:sz w:val="24"/>
-            <w:szCs w:val="24"/>
-          </w:rPr>
-          <w:t>h</w:t>
-        </w:r>
-        <w:r>
-          <w:rPr>
-            <w:rFonts w:ascii="Times New Roman" w:hAnsi="Times New Roman" w:cs="Times New Roman"/>
-            <w:sz w:val="24"/>
-            <w:szCs w:val="24"/>
-          </w:rPr>
-          <w:t>osting and database structure</w:t>
+          <w:t>3.1.2 Firebase hosting and database structure</w:t>
         </w:r>
       </w:hyperlink>
       <w:r>
@@ -6618,7 +6819,7 @@
           <w:numId w:val="4"/>
         </w:numPr>
       </w:pPr>
-      <w:bookmarkStart w:id="14" w:name="_Toc3210841"/>
+      <w:bookmarkStart w:id="14" w:name="_Toc3281343"/>
       <w:r>
         <w:t>T</w:t>
       </w:r>
@@ -6652,18 +6853,97 @@
       <w:r>
         <w:rPr>
           <w:rFonts w:ascii="Times New Roman" w:hAnsi="Times New Roman" w:cs="Times New Roman"/>
-          <w:sz w:val="24"/>
-          <w:szCs w:val="24"/>
-        </w:rPr>
-        <w:t xml:space="preserve">This thesis structure was separated </w:t>
-      </w:r>
-      <w:r>
-        <w:rPr>
-          <w:rFonts w:ascii="Times New Roman" w:hAnsi="Times New Roman" w:cs="Times New Roman"/>
-          <w:sz w:val="24"/>
-          <w:szCs w:val="24"/>
-        </w:rPr>
-        <w:t>based on the instruction</w:t>
+          <w:noProof/>
+          <w:sz w:val="24"/>
+          <w:szCs w:val="24"/>
+        </w:rPr>
+        <w:drawing>
+          <wp:anchor distT="0" distB="0" distL="114300" distR="114300" simplePos="0" relativeHeight="251674624" behindDoc="0" locked="0" layoutInCell="1" allowOverlap="1">
+            <wp:simplePos x="0" y="0"/>
+            <wp:positionH relativeFrom="column">
+              <wp:posOffset>0</wp:posOffset>
+            </wp:positionH>
+            <wp:positionV relativeFrom="page">
+              <wp:posOffset>4655820</wp:posOffset>
+            </wp:positionV>
+            <wp:extent cx="5939920" cy="2459736"/>
+            <wp:effectExtent l="0" t="0" r="3810" b="0"/>
+            <wp:wrapTopAndBottom/>
+            <wp:docPr id="10" name="Picture 10"/>
+            <wp:cNvGraphicFramePr>
+              <a:graphicFrameLocks xmlns:a="http://schemas.openxmlformats.org/drawingml/2006/main" noChangeAspect="1"/>
+            </wp:cNvGraphicFramePr>
+            <a:graphic xmlns:a="http://schemas.openxmlformats.org/drawingml/2006/main">
+              <a:graphicData uri="http://schemas.openxmlformats.org/drawingml/2006/picture">
+                <pic:pic xmlns:pic="http://schemas.openxmlformats.org/drawingml/2006/picture">
+                  <pic:nvPicPr>
+                    <pic:cNvPr id="10" name="thesisStructure.jpg"/>
+                    <pic:cNvPicPr/>
+                  </pic:nvPicPr>
+                  <pic:blipFill>
+                    <a:blip r:embed="rId14">
+                      <a:extLst>
+                        <a:ext uri="{28A0092B-C50C-407E-A947-70E740481C1C}">
+                          <a14:useLocalDpi xmlns:a14="http://schemas.microsoft.com/office/drawing/2010/main" val="0"/>
+                        </a:ext>
+                      </a:extLst>
+                    </a:blip>
+                    <a:stretch>
+                      <a:fillRect/>
+                    </a:stretch>
+                  </pic:blipFill>
+                  <pic:spPr>
+                    <a:xfrm>
+                      <a:off x="0" y="0"/>
+                      <a:ext cx="5939920" cy="2459736"/>
+                    </a:xfrm>
+                    <a:prstGeom prst="rect">
+                      <a:avLst/>
+                    </a:prstGeom>
+                  </pic:spPr>
+                </pic:pic>
+              </a:graphicData>
+            </a:graphic>
+            <wp14:sizeRelH relativeFrom="page">
+              <wp14:pctWidth>0</wp14:pctWidth>
+            </wp14:sizeRelH>
+            <wp14:sizeRelV relativeFrom="page">
+              <wp14:pctHeight>0</wp14:pctHeight>
+            </wp14:sizeRelV>
+          </wp:anchor>
+        </w:drawing>
+      </w:r>
+      <w:r>
+        <w:rPr>
+          <w:rFonts w:ascii="Times New Roman" w:hAnsi="Times New Roman" w:cs="Times New Roman"/>
+          <w:sz w:val="24"/>
+          <w:szCs w:val="24"/>
+        </w:rPr>
+        <w:t>The</w:t>
+      </w:r>
+      <w:r>
+        <w:rPr>
+          <w:rFonts w:ascii="Times New Roman" w:hAnsi="Times New Roman" w:cs="Times New Roman"/>
+          <w:sz w:val="24"/>
+          <w:szCs w:val="24"/>
+        </w:rPr>
+        <w:t xml:space="preserve"> structure </w:t>
+      </w:r>
+      <w:r>
+        <w:rPr>
+          <w:rFonts w:ascii="Times New Roman" w:hAnsi="Times New Roman" w:cs="Times New Roman"/>
+          <w:sz w:val="24"/>
+          <w:szCs w:val="24"/>
+        </w:rPr>
+        <w:t>of the thesis follows</w:t>
+      </w:r>
+      <w:r>
+        <w:rPr>
+          <w:rFonts w:ascii="Times New Roman" w:hAnsi="Times New Roman" w:cs="Times New Roman"/>
+          <w:sz w:val="24"/>
+          <w:szCs w:val="24"/>
+        </w:rPr>
+        <w:t xml:space="preserve"> the instruction</w:t>
       </w:r>
       <w:r>
         <w:rPr>
@@ -6695,15 +6975,48 @@
           <w:sz w:val="24"/>
           <w:szCs w:val="24"/>
         </w:rPr>
-        <w:t xml:space="preserve">manual from ELTE PPK </w:t>
-      </w:r>
-      <w:r>
-        <w:rPr>
-          <w:rFonts w:ascii="Times New Roman" w:hAnsi="Times New Roman" w:cs="Times New Roman"/>
-          <w:sz w:val="24"/>
-          <w:szCs w:val="24"/>
-        </w:rPr>
-        <w:t>Faculty:</w:t>
+        <w:t>manual from ELTE PPK</w:t>
+      </w:r>
+      <w:r>
+        <w:rPr>
+          <w:rFonts w:ascii="Times New Roman" w:hAnsi="Times New Roman" w:cs="Times New Roman"/>
+          <w:sz w:val="24"/>
+          <w:szCs w:val="24"/>
+        </w:rPr>
+        <w:t>, which</w:t>
+      </w:r>
+      <w:r>
+        <w:rPr>
+          <w:rFonts w:ascii="Times New Roman" w:hAnsi="Times New Roman" w:cs="Times New Roman"/>
+          <w:sz w:val="24"/>
+          <w:szCs w:val="24"/>
+        </w:rPr>
+        <w:t xml:space="preserve"> recommends the separation of the structure into Theoretical and Empirical part</w:t>
+      </w:r>
+      <w:r>
+        <w:rPr>
+          <w:rFonts w:ascii="Times New Roman" w:hAnsi="Times New Roman" w:cs="Times New Roman"/>
+          <w:sz w:val="24"/>
+          <w:szCs w:val="24"/>
+        </w:rPr>
+        <w:t xml:space="preserve"> as can be seen in the </w:t>
+      </w:r>
+      <w:r>
+        <w:rPr>
+          <w:rFonts w:ascii="Times New Roman" w:hAnsi="Times New Roman" w:cs="Times New Roman"/>
+          <w:color w:val="FF0000"/>
+          <w:sz w:val="24"/>
+          <w:szCs w:val="24"/>
+        </w:rPr>
+        <w:t>Figure X</w:t>
+      </w:r>
+      <w:r>
+        <w:rPr>
+          <w:rFonts w:ascii="Times New Roman" w:hAnsi="Times New Roman" w:cs="Times New Roman"/>
+          <w:sz w:val="24"/>
+          <w:szCs w:val="24"/>
+        </w:rPr>
+        <w:t>:</w:t>
       </w:r>
     </w:p>
     <w:p>
@@ -6717,19 +7030,9 @@
       </w:pPr>
     </w:p>
     <w:p>
-      <w:pPr>
-        <w:rPr>
-          <w:color w:val="FF0000"/>
-        </w:rPr>
-      </w:pPr>
-      <w:r>
-        <w:rPr>
-          <w:color w:val="FF0000"/>
-        </w:rPr>
-        <w:t>Create a nice figure diagram…then explain each of them</w:t>
-      </w:r>
-    </w:p>
-    <w:p/>
+      <w:bookmarkStart w:id="15" w:name="_GoBack"/>
+      <w:bookmarkEnd w:id="15"/>
+    </w:p>
     <w:bookmarkEnd w:id="13"/>
     <w:p/>
     <w:p>
@@ -6739,10 +7042,25 @@
     </w:p>
     <w:p>
       <w:pPr>
+        <w:rPr>
+          <w:rFonts w:ascii="Times New Roman" w:hAnsi="Times New Roman"/>
+          <w:color w:val="000000" w:themeColor="text1"/>
+          <w:spacing w:val="5"/>
+          <w:sz w:val="36"/>
+          <w:szCs w:val="32"/>
+        </w:rPr>
+      </w:pPr>
+      <w:bookmarkStart w:id="16" w:name="_Toc3281344"/>
+      <w:r>
+        <w:br w:type="page"/>
+      </w:r>
+    </w:p>
+    <w:p>
+      <w:pPr>
         <w:pStyle w:val="Heading1"/>
       </w:pPr>
-      <w:bookmarkStart w:id="15" w:name="_Toc3210842"/>
-      <w:r>
+      <w:r>
+        <w:lastRenderedPageBreak/>
         <w:t>2. T</w:t>
       </w:r>
       <w:r>
@@ -6754,13 +7072,13 @@
       <w:r>
         <w:t>oundations</w:t>
       </w:r>
-      <w:bookmarkEnd w:id="15"/>
+      <w:bookmarkEnd w:id="16"/>
     </w:p>
     <w:p>
       <w:pPr>
         <w:pStyle w:val="Heading2"/>
       </w:pPr>
-      <w:bookmarkStart w:id="16" w:name="_Toc3210843"/>
+      <w:bookmarkStart w:id="17" w:name="_Toc3281345"/>
       <w:r>
         <w:t>2.1 C</w:t>
       </w:r>
@@ -6773,7 +7091,7 @@
       <w:r>
         <w:t>ransmission</w:t>
       </w:r>
-      <w:bookmarkEnd w:id="16"/>
+      <w:bookmarkEnd w:id="17"/>
     </w:p>
     <w:p/>
     <w:p>
@@ -6841,47 +7159,47 @@
           <w:szCs w:val="25"/>
           <w:shd w:val="clear" w:color="auto" w:fill="FFFFFF"/>
         </w:rPr>
-        <w:t xml:space="preserve">There are problems associated with any effort to trace the pedigree of cultural evolutionary theories back to Darwin himself. One of the reasons for this is that cultural evolutionary theories often define themselves in opposition to those which </w:t>
-      </w:r>
-      <w:r>
+        <w:t>There are problems associated with any effort to trace the pedigree of cultural evolutionary theories back to Darwin himself. One of the reasons for this is that cultural evolutionary theories often define themselves in opposition to those which claim that genetic inheritance is the only significant inheritance mechanism. Clearly one cannot cast Darwin as a cultural evolutionist in this manner, for he had no notion of genetic inheritance to oppose. Having said this, Darwin did believe that what was learned in one generation could be inherited in later generations. But far from distinguishing cultural inheritance from organic inheritance, Darwin thought that all inheritance should be explained by the transmission of ‘gemmules’.</w:t>
+      </w:r>
+    </w:p>
+    <w:p>
+      <w:pPr>
         <w:rPr>
           <w:color w:val="1A1A1A"/>
           <w:sz w:val="25"/>
           <w:szCs w:val="25"/>
           <w:shd w:val="clear" w:color="auto" w:fill="FFFFFF"/>
         </w:rPr>
-        <w:lastRenderedPageBreak/>
-        <w:t>claim that genetic inheritance is the only significant inheritance mechanism. Clearly one cannot cast Darwin as a cultural evolutionist in this manner, for he had no notion of genetic inheritance to oppose. Having said this, Darwin did believe that what was learned in one generation could be inherited in later generations. But far from distinguishing cultural inheritance from organic inheritance, Darwin thought that all inheritance should be explained by the transmission of ‘gemmules’.</w:t>
-      </w:r>
-    </w:p>
-    <w:p>
-      <w:pPr>
+      </w:pPr>
+      <w:r>
         <w:rPr>
           <w:color w:val="1A1A1A"/>
           <w:sz w:val="25"/>
           <w:szCs w:val="25"/>
           <w:shd w:val="clear" w:color="auto" w:fill="FFFFFF"/>
         </w:rPr>
-      </w:pPr>
-      <w:r>
+        <w:t>Fathers: Herbert Spencer and Charles Darwin – cultural evolution</w:t>
+      </w:r>
+    </w:p>
+    <w:p>
+      <w:pPr>
         <w:rPr>
           <w:color w:val="1A1A1A"/>
           <w:sz w:val="25"/>
           <w:szCs w:val="25"/>
           <w:shd w:val="clear" w:color="auto" w:fill="FFFFFF"/>
         </w:rPr>
-        <w:t>Fathers: Herbert Spencer and Charles Darwin – cultural evolution</w:t>
-      </w:r>
-    </w:p>
-    <w:p>
-      <w:pPr>
+      </w:pPr>
+      <w:r>
         <w:rPr>
           <w:color w:val="1A1A1A"/>
           <w:sz w:val="25"/>
           <w:szCs w:val="25"/>
           <w:shd w:val="clear" w:color="auto" w:fill="FFFFFF"/>
         </w:rPr>
-      </w:pPr>
+        <w:t xml:space="preserve">Work of Lumsden and Wilson (1981), Cavalli-Sforza and Feldman (1981), and Boyd and </w:t>
+      </w:r>
+      <w:proofErr w:type="spellStart"/>
       <w:r>
         <w:rPr>
           <w:color w:val="1A1A1A"/>
@@ -6889,9 +7207,9 @@
           <w:szCs w:val="25"/>
           <w:shd w:val="clear" w:color="auto" w:fill="FFFFFF"/>
         </w:rPr>
-        <w:t xml:space="preserve">Work of Lumsden and Wilson (1981), Cavalli-Sforza and Feldman (1981), and Boyd and </w:t>
-      </w:r>
-      <w:proofErr w:type="spellStart"/>
+        <w:t>Richerson</w:t>
+      </w:r>
+      <w:proofErr w:type="spellEnd"/>
       <w:r>
         <w:rPr>
           <w:color w:val="1A1A1A"/>
@@ -6899,9 +7217,9 @@
           <w:szCs w:val="25"/>
           <w:shd w:val="clear" w:color="auto" w:fill="FFFFFF"/>
         </w:rPr>
-        <w:t>Richerson</w:t>
-      </w:r>
-      <w:proofErr w:type="spellEnd"/>
+        <w:t xml:space="preserve"> (1985). </w:t>
+      </w:r>
+      <w:proofErr w:type="gramStart"/>
       <w:r>
         <w:rPr>
           <w:color w:val="1A1A1A"/>
@@ -6909,9 +7227,9 @@
           <w:szCs w:val="25"/>
           <w:shd w:val="clear" w:color="auto" w:fill="FFFFFF"/>
         </w:rPr>
-        <w:t xml:space="preserve"> (1985). </w:t>
-      </w:r>
-      <w:proofErr w:type="gramStart"/>
+        <w:t>All of</w:t>
+      </w:r>
+      <w:proofErr w:type="gramEnd"/>
       <w:r>
         <w:rPr>
           <w:color w:val="1A1A1A"/>
@@ -6919,28 +7237,28 @@
           <w:szCs w:val="25"/>
           <w:shd w:val="clear" w:color="auto" w:fill="FFFFFF"/>
         </w:rPr>
-        <w:t>All of</w:t>
-      </w:r>
-      <w:proofErr w:type="gramEnd"/>
-      <w:r>
+        <w:t xml:space="preserve"> these authors have attempted, in one way or another, to produce formal models that can integrate the effects of cultural inheritance into more standard biological models of evolution.</w:t>
+      </w:r>
+    </w:p>
+    <w:p>
+      <w:pPr>
         <w:rPr>
           <w:color w:val="1A1A1A"/>
           <w:sz w:val="25"/>
           <w:szCs w:val="25"/>
           <w:shd w:val="clear" w:color="auto" w:fill="FFFFFF"/>
         </w:rPr>
-        <w:t xml:space="preserve"> these authors have attempted, in one way or another, to produce formal models that can integrate the effects of cultural inheritance into more standard biological models of evolution.</w:t>
-      </w:r>
-    </w:p>
-    <w:p>
-      <w:pPr>
+      </w:pPr>
+      <w:r>
         <w:rPr>
           <w:color w:val="1A1A1A"/>
           <w:sz w:val="25"/>
           <w:szCs w:val="25"/>
           <w:shd w:val="clear" w:color="auto" w:fill="FFFFFF"/>
         </w:rPr>
-      </w:pPr>
+        <w:t xml:space="preserve">Dan Sperber (1996), </w:t>
+      </w:r>
+      <w:proofErr w:type="spellStart"/>
       <w:r>
         <w:rPr>
           <w:color w:val="1A1A1A"/>
@@ -6948,9 +7266,9 @@
           <w:szCs w:val="25"/>
           <w:shd w:val="clear" w:color="auto" w:fill="FFFFFF"/>
         </w:rPr>
-        <w:t xml:space="preserve">Dan Sperber (1996), </w:t>
-      </w:r>
-      <w:proofErr w:type="spellStart"/>
+        <w:t>Richerson</w:t>
+      </w:r>
+      <w:proofErr w:type="spellEnd"/>
       <w:r>
         <w:rPr>
           <w:color w:val="1A1A1A"/>
@@ -6958,28 +7276,77 @@
           <w:szCs w:val="25"/>
           <w:shd w:val="clear" w:color="auto" w:fill="FFFFFF"/>
         </w:rPr>
-        <w:t>Richerson</w:t>
-      </w:r>
-      <w:proofErr w:type="spellEnd"/>
-      <w:r>
+        <w:t xml:space="preserve"> and Boyd 2005</w:t>
+      </w:r>
+    </w:p>
+    <w:p>
+      <w:pPr>
         <w:rPr>
           <w:color w:val="1A1A1A"/>
           <w:sz w:val="25"/>
           <w:szCs w:val="25"/>
           <w:shd w:val="clear" w:color="auto" w:fill="FFFFFF"/>
         </w:rPr>
-        <w:t xml:space="preserve"> and Boyd 2005</w:t>
-      </w:r>
-    </w:p>
-    <w:p>
-      <w:pPr>
+      </w:pPr>
+      <w:r>
+        <w:rPr>
+          <w:color w:val="FF0000"/>
+          <w:sz w:val="25"/>
+          <w:szCs w:val="25"/>
+          <w:shd w:val="clear" w:color="auto" w:fill="FFFFFF"/>
+        </w:rPr>
+        <w:t xml:space="preserve">Difference between genetics vs culture: </w:t>
+      </w:r>
+      <w:r>
         <w:rPr>
           <w:color w:val="1A1A1A"/>
           <w:sz w:val="25"/>
           <w:szCs w:val="25"/>
           <w:shd w:val="clear" w:color="auto" w:fill="FFFFFF"/>
         </w:rPr>
-      </w:pPr>
+        <w:t xml:space="preserve">These sorts of cultural evolutionary models do not assume that cultural inheritance works in the same way as genetic inheritance. Yet they remain </w:t>
+      </w:r>
+      <w:proofErr w:type="spellStart"/>
+      <w:r>
+        <w:rPr>
+          <w:color w:val="1A1A1A"/>
+          <w:sz w:val="25"/>
+          <w:szCs w:val="25"/>
+          <w:shd w:val="clear" w:color="auto" w:fill="FFFFFF"/>
+        </w:rPr>
+        <w:t>recognisably</w:t>
+      </w:r>
+      <w:proofErr w:type="spellEnd"/>
+      <w:r>
+        <w:rPr>
+          <w:color w:val="1A1A1A"/>
+          <w:sz w:val="25"/>
+          <w:szCs w:val="25"/>
+          <w:shd w:val="clear" w:color="auto" w:fill="FFFFFF"/>
+        </w:rPr>
+        <w:t xml:space="preserve"> evolutionary in style, primarily because they seek to explain the changes in trait frequencies in a population over time. </w:t>
+      </w:r>
+    </w:p>
+    <w:p>
+      <w:pPr>
+        <w:rPr>
+          <w:color w:val="1A1A1A"/>
+          <w:sz w:val="25"/>
+          <w:szCs w:val="25"/>
+          <w:shd w:val="clear" w:color="auto" w:fill="FFFFFF"/>
+        </w:rPr>
+      </w:pPr>
+      <w:r>
+        <w:rPr>
+          <w:color w:val="1A1A1A"/>
+          <w:sz w:val="25"/>
+          <w:szCs w:val="25"/>
+          <w:shd w:val="clear" w:color="auto" w:fill="FFFFFF"/>
+        </w:rPr>
+        <w:t>No one can deny that cultural inheritance is an important factor in explaining how our species has changed over time. Cultural inheritance is not merely a process that acts in parallel to genetic evolution, it is intertwined with genetic evolution.</w:t>
+      </w:r>
+    </w:p>
+    <w:p>
       <w:r>
         <w:rPr>
           <w:color w:val="FF0000"/>
@@ -6987,65 +7354,7 @@
           <w:szCs w:val="25"/>
           <w:shd w:val="clear" w:color="auto" w:fill="FFFFFF"/>
         </w:rPr>
-        <w:t xml:space="preserve">Difference between genetics vs culture: </w:t>
-      </w:r>
-      <w:r>
-        <w:rPr>
-          <w:color w:val="1A1A1A"/>
-          <w:sz w:val="25"/>
-          <w:szCs w:val="25"/>
-          <w:shd w:val="clear" w:color="auto" w:fill="FFFFFF"/>
-        </w:rPr>
-        <w:t xml:space="preserve">These sorts of cultural evolutionary models do not assume that cultural inheritance works in the same way as genetic inheritance. Yet they remain </w:t>
-      </w:r>
-      <w:proofErr w:type="spellStart"/>
-      <w:r>
-        <w:rPr>
-          <w:color w:val="1A1A1A"/>
-          <w:sz w:val="25"/>
-          <w:szCs w:val="25"/>
-          <w:shd w:val="clear" w:color="auto" w:fill="FFFFFF"/>
-        </w:rPr>
-        <w:t>recognisably</w:t>
-      </w:r>
-      <w:proofErr w:type="spellEnd"/>
-      <w:r>
-        <w:rPr>
-          <w:color w:val="1A1A1A"/>
-          <w:sz w:val="25"/>
-          <w:szCs w:val="25"/>
-          <w:shd w:val="clear" w:color="auto" w:fill="FFFFFF"/>
-        </w:rPr>
-        <w:t xml:space="preserve"> evolutionary in style, primarily because they seek to explain the changes in trait frequencies in a population over time. </w:t>
-      </w:r>
-    </w:p>
-    <w:p>
-      <w:pPr>
-        <w:rPr>
-          <w:color w:val="1A1A1A"/>
-          <w:sz w:val="25"/>
-          <w:szCs w:val="25"/>
-          <w:shd w:val="clear" w:color="auto" w:fill="FFFFFF"/>
-        </w:rPr>
-      </w:pPr>
-      <w:r>
-        <w:rPr>
-          <w:color w:val="1A1A1A"/>
-          <w:sz w:val="25"/>
-          <w:szCs w:val="25"/>
-          <w:shd w:val="clear" w:color="auto" w:fill="FFFFFF"/>
-        </w:rPr>
-        <w:t>No one can deny that cultural inheritance is an important factor in explaining how our species has changed over time. Cultural inheritance is not merely a process that acts in parallel to genetic evolution, it is intertwined with genetic evolution.</w:t>
-      </w:r>
-    </w:p>
-    <w:p>
-      <w:r>
-        <w:rPr>
-          <w:color w:val="FF0000"/>
-          <w:sz w:val="25"/>
-          <w:szCs w:val="25"/>
-          <w:shd w:val="clear" w:color="auto" w:fill="FFFFFF"/>
-        </w:rPr>
+        <w:lastRenderedPageBreak/>
         <w:t>Importance of culture: </w:t>
       </w:r>
       <w:r>
@@ -7156,7 +7465,6 @@
           <w:szCs w:val="25"/>
           <w:shd w:val="clear" w:color="auto" w:fill="FFFFFF"/>
         </w:rPr>
-        <w:lastRenderedPageBreak/>
         <w:t xml:space="preserve">Cultural evolutionary Theories: </w:t>
       </w:r>
       <w:r>
@@ -7182,7 +7490,7 @@
     </w:p>
     <w:p/>
     <w:p>
-      <w:hyperlink r:id="rId12" w:anchor="ExpRolCulEvoThe" w:history="1">
+      <w:hyperlink r:id="rId15" w:anchor="ExpRolCulEvoThe" w:history="1">
         <w:r>
           <w:rPr>
             <w:rStyle w:val="Hyperlink"/>
@@ -7289,7 +7597,11 @@
       </w:r>
       <w:proofErr w:type="spellEnd"/>
       <w:r>
-        <w:t xml:space="preserve">. Because the two extreme </w:t>
+        <w:t xml:space="preserve">. Because the </w:t>
+      </w:r>
+      <w:r>
+        <w:lastRenderedPageBreak/>
+        <w:t xml:space="preserve">two extreme </w:t>
       </w:r>
       <w:proofErr w:type="spellStart"/>
       <w:r>
@@ -7345,19 +7657,18 @@
       <w:pPr>
         <w:pStyle w:val="Heading2"/>
       </w:pPr>
-      <w:bookmarkStart w:id="17" w:name="_Toc3210844"/>
+      <w:bookmarkStart w:id="18" w:name="_Toc3281346"/>
       <w:r>
         <w:t>2.2 C</w:t>
       </w:r>
       <w:r>
         <w:t>ultural Attractor Theory</w:t>
       </w:r>
-      <w:bookmarkEnd w:id="17"/>
+      <w:bookmarkEnd w:id="18"/>
     </w:p>
     <w:p/>
     <w:p>
       <w:r>
-        <w:lastRenderedPageBreak/>
         <w:t xml:space="preserve">One of the models to explain the process of cultural evolution is Cultural Attraction Theory (CAT) which differs from other evolutionary approaches as it develops the idea of constructive convergence in cultural transmission [2]. Constructive convergence refers to processes of cultural transmission that cause systematic transformation rather than faithful replication of cultural items. However, the transformations are biased and </w:t>
       </w:r>
       <w:proofErr w:type="spellStart"/>
@@ -7418,7 +7729,7 @@
       <w:pPr>
         <w:jc w:val="left"/>
         <w:sectPr>
-          <w:footerReference w:type="default" r:id="rId13"/>
+          <w:footerReference w:type="default" r:id="rId16"/>
           <w:pgSz w:w="12240" w:h="15840"/>
           <w:pgMar w:top="1440" w:right="1440" w:bottom="1440" w:left="1440" w:header="0" w:footer="0" w:gutter="0"/>
           <w:pgNumType w:start="1"/>
@@ -7428,19 +7739,22 @@
         </w:sectPr>
       </w:pPr>
       <w:r>
-        <w:t>2.3.2 Probabilistic</w:t>
-      </w:r>
-    </w:p>
-    <w:p/>
+        <w:t>2.3.2 Probabilisti</w:t>
+      </w:r>
+      <w:r>
+        <w:t>c</w:t>
+      </w:r>
+    </w:p>
     <w:p>
       <w:pPr>
         <w:pStyle w:val="Title"/>
         <w:jc w:val="left"/>
       </w:pPr>
-      <w:bookmarkStart w:id="18" w:name="_ca33ep1y5vyl" w:colFirst="0" w:colLast="0"/>
-      <w:bookmarkStart w:id="19" w:name="_Toc3210845"/>
-      <w:bookmarkEnd w:id="18"/>
-      <w:r>
+      <w:bookmarkStart w:id="19" w:name="_ca33ep1y5vyl" w:colFirst="0" w:colLast="0"/>
+      <w:bookmarkStart w:id="20" w:name="_Toc3281347"/>
+      <w:bookmarkEnd w:id="19"/>
+      <w:r>
+        <w:lastRenderedPageBreak/>
         <w:t>P</w:t>
       </w:r>
       <w:r>
@@ -7464,16 +7778,16 @@
       <w:r>
         <w:t>studies</w:t>
       </w:r>
-      <w:bookmarkEnd w:id="19"/>
+      <w:bookmarkEnd w:id="20"/>
     </w:p>
     <w:p/>
     <w:p>
       <w:pPr>
         <w:pStyle w:val="Heading1"/>
       </w:pPr>
-      <w:bookmarkStart w:id="20" w:name="_8hicilqhl1dt" w:colFirst="0" w:colLast="0"/>
-      <w:bookmarkStart w:id="21" w:name="_Toc3210846"/>
-      <w:bookmarkEnd w:id="20"/>
+      <w:bookmarkStart w:id="21" w:name="_8hicilqhl1dt" w:colFirst="0" w:colLast="0"/>
+      <w:bookmarkStart w:id="22" w:name="_Toc3281348"/>
+      <w:bookmarkEnd w:id="21"/>
       <w:r>
         <w:t>3</w:t>
       </w:r>
@@ -7486,7 +7800,7 @@
       <w:r>
         <w:t>esign</w:t>
       </w:r>
-      <w:bookmarkEnd w:id="21"/>
+      <w:bookmarkEnd w:id="22"/>
     </w:p>
     <w:p/>
     <w:p>
@@ -7833,16 +8147,16 @@
       <w:pPr>
         <w:pStyle w:val="Heading2"/>
       </w:pPr>
-      <w:bookmarkStart w:id="22" w:name="_4se6yre2qt87" w:colFirst="0" w:colLast="0"/>
-      <w:bookmarkStart w:id="23" w:name="_Toc3210847"/>
-      <w:bookmarkEnd w:id="22"/>
+      <w:bookmarkStart w:id="23" w:name="_4se6yre2qt87" w:colFirst="0" w:colLast="0"/>
+      <w:bookmarkStart w:id="24" w:name="_Toc3281349"/>
+      <w:bookmarkEnd w:id="23"/>
       <w:r>
         <w:t>3.1 A</w:t>
       </w:r>
       <w:r>
         <w:t>rchitecture</w:t>
       </w:r>
-      <w:bookmarkEnd w:id="23"/>
+      <w:bookmarkEnd w:id="24"/>
     </w:p>
     <w:p>
       <w:pPr>
@@ -7895,18 +8209,18 @@
       <w:pPr>
         <w:pStyle w:val="Heading3"/>
       </w:pPr>
-      <w:bookmarkStart w:id="24" w:name="_iapm5mjkxxpf" w:colFirst="0" w:colLast="0"/>
-      <w:bookmarkStart w:id="25" w:name="_3.1.1_Angular_framework"/>
-      <w:bookmarkStart w:id="26" w:name="_Toc3210848"/>
-      <w:bookmarkEnd w:id="24"/>
+      <w:bookmarkStart w:id="25" w:name="_iapm5mjkxxpf" w:colFirst="0" w:colLast="0"/>
+      <w:bookmarkStart w:id="26" w:name="_3.1.1_Angular_framework"/>
+      <w:bookmarkStart w:id="27" w:name="_Toc3281350"/>
       <w:bookmarkEnd w:id="25"/>
+      <w:bookmarkEnd w:id="26"/>
       <w:r>
         <w:t>3.1.1 A</w:t>
       </w:r>
       <w:r>
         <w:t>ngular framework</w:t>
       </w:r>
-      <w:bookmarkEnd w:id="26"/>
+      <w:bookmarkEnd w:id="27"/>
     </w:p>
     <w:p>
       <w:pPr>
@@ -7945,7 +8259,7 @@
         </w:rPr>
         <w:t xml:space="preserve">[insert reference </w:t>
       </w:r>
-      <w:hyperlink r:id="rId14">
+      <w:hyperlink r:id="rId17">
         <w:r>
           <w:rPr>
             <w:rFonts w:ascii="Times New Roman" w:eastAsia="Times New Roman" w:hAnsi="Times New Roman" w:cs="Times New Roman"/>
@@ -8018,7 +8332,7 @@
         </w:rPr>
         <w:t xml:space="preserve">[insert reference </w:t>
       </w:r>
-      <w:hyperlink r:id="rId15">
+      <w:hyperlink r:id="rId18">
         <w:r>
           <w:rPr>
             <w:rFonts w:ascii="Times New Roman" w:eastAsia="Times New Roman" w:hAnsi="Times New Roman" w:cs="Times New Roman"/>
@@ -8157,11 +8471,11 @@
       <w:pPr>
         <w:pStyle w:val="Heading3"/>
       </w:pPr>
-      <w:bookmarkStart w:id="27" w:name="_i389u0rwukbs" w:colFirst="0" w:colLast="0"/>
-      <w:bookmarkStart w:id="28" w:name="_3.1.2_Firebase_hosting"/>
-      <w:bookmarkStart w:id="29" w:name="_Toc3210849"/>
-      <w:bookmarkEnd w:id="27"/>
+      <w:bookmarkStart w:id="28" w:name="_i389u0rwukbs" w:colFirst="0" w:colLast="0"/>
+      <w:bookmarkStart w:id="29" w:name="_3.1.2_Firebase_hosting"/>
+      <w:bookmarkStart w:id="30" w:name="_Toc3281351"/>
       <w:bookmarkEnd w:id="28"/>
+      <w:bookmarkEnd w:id="29"/>
       <w:r>
         <w:t>3.1.2 F</w:t>
       </w:r>
@@ -8174,7 +8488,7 @@
       <w:r>
         <w:t>hosting and database structure</w:t>
       </w:r>
-      <w:bookmarkEnd w:id="29"/>
+      <w:bookmarkEnd w:id="30"/>
     </w:p>
     <w:p>
       <w:pPr>
@@ -8193,7 +8507,6 @@
         <w:spacing w:line="360" w:lineRule="auto"/>
         <w:rPr>
           <w:rFonts w:ascii="Times New Roman" w:eastAsia="Times New Roman" w:hAnsi="Times New Roman" w:cs="Times New Roman"/>
-          <w:color w:val="FF0000"/>
           <w:sz w:val="24"/>
           <w:szCs w:val="24"/>
         </w:rPr>
@@ -8225,7 +8538,7 @@
         </w:rPr>
         <w:t xml:space="preserve">[insert reference </w:t>
       </w:r>
-      <w:hyperlink r:id="rId16">
+      <w:hyperlink r:id="rId19">
         <w:r>
           <w:rPr>
             <w:rFonts w:ascii="Times New Roman" w:eastAsia="Times New Roman" w:hAnsi="Times New Roman" w:cs="Times New Roman"/>
@@ -8269,16 +8582,7 @@
           <w:sz w:val="24"/>
           <w:szCs w:val="24"/>
         </w:rPr>
-        <w:t>per month, extracting the data from the database and custom domain. For the reasons listed above, the website was then hosted on Firebase with the domain name: factorsattraction.firebaseapp.com. And all the data collected from the experiment was saved on the Cloud Firestore Database accordingly with the data structure supported: Collection, Document, Data as shown on the figure</w:t>
-      </w:r>
-      <w:r>
-        <w:rPr>
-          <w:rFonts w:ascii="Times New Roman" w:eastAsia="Times New Roman" w:hAnsi="Times New Roman" w:cs="Times New Roman"/>
-          <w:color w:val="FF0000"/>
-          <w:sz w:val="24"/>
-          <w:szCs w:val="24"/>
-        </w:rPr>
-        <w:t xml:space="preserve"> [Figure X]. [insert </w:t>
+        <w:t xml:space="preserve">per month, extracting the data from the database and custom domain. For the reasons listed above, the website was then hosted on Firebase with the domain name: factorsattraction.firebaseapp.com. And all the data </w:t>
       </w:r>
       <w:r>
         <w:rPr>
@@ -8286,15 +8590,15 @@
           <w:lang w:val="pt-BR" w:eastAsia="pt-BR"/>
         </w:rPr>
         <w:drawing>
-          <wp:anchor distT="114300" distB="114300" distL="114300" distR="114300" simplePos="0" relativeHeight="251685376" behindDoc="0" locked="0" layoutInCell="1" hidden="0" allowOverlap="1">
+          <wp:anchor distT="114300" distB="114300" distL="114300" distR="114300" simplePos="0" relativeHeight="251660288" behindDoc="0" locked="0" layoutInCell="1" hidden="0" allowOverlap="0">
             <wp:simplePos x="0" y="0"/>
             <wp:positionH relativeFrom="column">
-              <wp:posOffset>2025358</wp:posOffset>
+              <wp:align>center</wp:align>
             </wp:positionH>
-            <wp:positionV relativeFrom="paragraph">
-              <wp:posOffset>2716530</wp:posOffset>
+            <wp:positionV relativeFrom="page">
+              <wp:posOffset>3268980</wp:posOffset>
             </wp:positionV>
-            <wp:extent cx="1774260" cy="1366838"/>
+            <wp:extent cx="1773936" cy="1362456"/>
             <wp:effectExtent l="0" t="0" r="0" b="0"/>
             <wp:wrapTopAndBottom distT="114300" distB="114300"/>
             <wp:docPr id="3" name="image2.png" descr="Firebase structure"/>
@@ -8307,7 +8611,7 @@
                     <pic:cNvPicPr preferRelativeResize="0"/>
                   </pic:nvPicPr>
                   <pic:blipFill>
-                    <a:blip r:embed="rId17"/>
+                    <a:blip r:embed="rId20"/>
                     <a:srcRect/>
                     <a:stretch>
                       <a:fillRect/>
@@ -8316,7 +8620,7 @@
                   <pic:spPr>
                     <a:xfrm>
                       <a:off x="0" y="0"/>
-                      <a:ext cx="1774260" cy="1366838"/>
+                      <a:ext cx="1773936" cy="1362456"/>
                     </a:xfrm>
                     <a:prstGeom prst="rect">
                       <a:avLst/>
@@ -8326,59 +8630,77 @@
                 </pic:pic>
               </a:graphicData>
             </a:graphic>
+            <wp14:sizeRelH relativeFrom="margin">
+              <wp14:pctWidth>0</wp14:pctWidth>
+            </wp14:sizeRelH>
+            <wp14:sizeRelV relativeFrom="margin">
+              <wp14:pctHeight>0</wp14:pctHeight>
+            </wp14:sizeRelV>
           </wp:anchor>
         </w:drawing>
       </w:r>
       <w:r>
         <w:rPr>
           <w:rFonts w:ascii="Times New Roman" w:eastAsia="Times New Roman" w:hAnsi="Times New Roman" w:cs="Times New Roman"/>
+          <w:sz w:val="24"/>
+          <w:szCs w:val="24"/>
+        </w:rPr>
+        <w:t xml:space="preserve">collected from the experiment was saved on the Cloud Firestore Database accordingly with the data structure supported: Collection, Document, Data as shown on the </w:t>
+      </w:r>
+      <w:r>
+        <w:rPr>
+          <w:rFonts w:ascii="Times New Roman" w:eastAsia="Times New Roman" w:hAnsi="Times New Roman" w:cs="Times New Roman"/>
+          <w:sz w:val="24"/>
+          <w:szCs w:val="24"/>
+        </w:rPr>
+        <w:t>F</w:t>
+      </w:r>
+      <w:r>
+        <w:rPr>
+          <w:rFonts w:ascii="Times New Roman" w:eastAsia="Times New Roman" w:hAnsi="Times New Roman" w:cs="Times New Roman"/>
+          <w:sz w:val="24"/>
+          <w:szCs w:val="24"/>
+        </w:rPr>
+        <w:t>igure</w:t>
+      </w:r>
+      <w:r>
+        <w:rPr>
+          <w:rFonts w:ascii="Times New Roman" w:eastAsia="Times New Roman" w:hAnsi="Times New Roman" w:cs="Times New Roman"/>
           <w:color w:val="FF0000"/>
           <w:sz w:val="24"/>
           <w:szCs w:val="24"/>
         </w:rPr>
-        <w:t xml:space="preserve">reference </w:t>
-      </w:r>
-      <w:hyperlink r:id="rId18">
-        <w:r>
-          <w:t xml:space="preserve"> </w:t>
-        </w:r>
-        <w:r>
-          <w:rPr>
-            <w:rFonts w:ascii="Times New Roman" w:eastAsia="Times New Roman" w:hAnsi="Times New Roman" w:cs="Times New Roman"/>
-            <w:color w:val="FF0000"/>
-            <w:sz w:val="24"/>
-            <w:szCs w:val="24"/>
-            <w:u w:val="single"/>
-          </w:rPr>
-          <w:t>https://firebase.google.com/docs/firestore/images/structure-data.png</w:t>
-        </w:r>
-        <w:r>
-          <w:rPr>
-            <w:rFonts w:ascii="Times New Roman" w:eastAsia="Times New Roman" w:hAnsi="Times New Roman" w:cs="Times New Roman"/>
-            <w:color w:val="FF0000"/>
-            <w:sz w:val="24"/>
-            <w:szCs w:val="24"/>
-            <w:u w:val="single"/>
-          </w:rPr>
-          <w:t xml:space="preserve"> </w:t>
-        </w:r>
-      </w:hyperlink>
-      <w:r>
-        <w:rPr>
-          <w:rFonts w:ascii="Times New Roman" w:eastAsia="Times New Roman" w:hAnsi="Times New Roman" w:cs="Times New Roman"/>
-          <w:color w:val="FF0000"/>
-          <w:sz w:val="24"/>
-          <w:szCs w:val="24"/>
-        </w:rPr>
-        <w:t>]</w:t>
+        <w:t xml:space="preserve"> </w:t>
+      </w:r>
+      <w:r>
+        <w:rPr>
+          <w:rFonts w:ascii="Times New Roman" w:eastAsia="Times New Roman" w:hAnsi="Times New Roman" w:cs="Times New Roman"/>
+          <w:color w:val="000000" w:themeColor="text1"/>
+          <w:sz w:val="24"/>
+          <w:szCs w:val="24"/>
+        </w:rPr>
+        <w:t>1</w:t>
+      </w:r>
+      <w:r>
+        <w:rPr>
+          <w:rFonts w:ascii="Times New Roman" w:eastAsia="Times New Roman" w:hAnsi="Times New Roman" w:cs="Times New Roman"/>
+          <w:color w:val="000000" w:themeColor="text1"/>
+          <w:sz w:val="24"/>
+          <w:szCs w:val="24"/>
+        </w:rPr>
+        <w:t>.</w:t>
       </w:r>
     </w:p>
     <w:p>
       <w:pPr>
         <w:pStyle w:val="Caption"/>
         <w:jc w:val="center"/>
-      </w:pPr>
-      <w:bookmarkStart w:id="30" w:name="_Toc3216771"/>
+        <w:rPr>
+          <w:rFonts w:ascii="Times New Roman" w:eastAsia="Times New Roman" w:hAnsi="Times New Roman" w:cs="Times New Roman"/>
+          <w:sz w:val="24"/>
+          <w:szCs w:val="24"/>
+        </w:rPr>
+      </w:pPr>
       <w:r>
         <w:t xml:space="preserve">Figure </w:t>
       </w:r>
@@ -8391,9 +8713,8 @@
         </w:r>
       </w:fldSimple>
       <w:r>
-        <w:t xml:space="preserve"> - Data structure on cloud firestore</w:t>
-      </w:r>
-      <w:bookmarkEnd w:id="30"/>
+        <w:t xml:space="preserve"> - Data structure of cloud firestore. Source: https://firebase.google.com/docs/firestore/images/structure-data.png</w:t>
+      </w:r>
     </w:p>
     <w:p>
       <w:pPr>
@@ -8405,31 +8726,48 @@
           <w:szCs w:val="24"/>
         </w:rPr>
       </w:pPr>
-      <w:bookmarkStart w:id="31" w:name="_GoBack"/>
-      <w:bookmarkEnd w:id="31"/>
-    </w:p>
-    <w:p>
-      <w:pPr>
-        <w:spacing w:line="360" w:lineRule="auto"/>
-        <w:ind w:firstLine="720"/>
-        <w:rPr>
-          <w:rFonts w:ascii="Times New Roman" w:eastAsia="Times New Roman" w:hAnsi="Times New Roman" w:cs="Times New Roman"/>
+      <w:r>
+        <w:rPr>
+          <w:rFonts w:ascii="Times New Roman" w:eastAsia="Times New Roman" w:hAnsi="Times New Roman" w:cs="Times New Roman"/>
+          <w:sz w:val="24"/>
+          <w:szCs w:val="24"/>
+        </w:rPr>
+        <w:t>T</w:t>
+      </w:r>
+      <w:r>
+        <w:rPr>
+          <w:rFonts w:ascii="Times New Roman" w:eastAsia="Times New Roman" w:hAnsi="Times New Roman" w:cs="Times New Roman"/>
+          <w:sz w:val="24"/>
+          <w:szCs w:val="24"/>
+        </w:rPr>
+        <w:t>he experiment was released in different phases, as it will be explained on the section</w:t>
+      </w:r>
+      <w:r>
+        <w:rPr>
           <w:color w:val="FF0000"/>
-          <w:sz w:val="24"/>
-          <w:szCs w:val="24"/>
-        </w:rPr>
-      </w:pPr>
-      <w:r>
-        <w:rPr>
-          <w:rFonts w:ascii="Times New Roman" w:eastAsia="Times New Roman" w:hAnsi="Times New Roman" w:cs="Times New Roman"/>
-          <w:sz w:val="24"/>
-          <w:szCs w:val="24"/>
-        </w:rPr>
-        <w:t xml:space="preserve">The experiment was released in different phases, as it will be explained on the section </w:t>
-      </w:r>
-      <w:r>
-        <w:t>3.2 COLLECTING DATA PHASES</w:t>
-      </w:r>
+        </w:rPr>
+        <w:t xml:space="preserve"> </w:t>
+      </w:r>
+      <w:hyperlink w:anchor="_4._Collecting_data" w:history="1">
+        <w:r>
+          <w:rPr>
+            <w:rStyle w:val="Hyperlink"/>
+          </w:rPr>
+          <w:t>4. Collecting da</w:t>
+        </w:r>
+        <w:r>
+          <w:rPr>
+            <w:rStyle w:val="Hyperlink"/>
+          </w:rPr>
+          <w:t>t</w:t>
+        </w:r>
+        <w:r>
+          <w:rPr>
+            <w:rStyle w:val="Hyperlink"/>
+          </w:rPr>
+          <w:t>a phases</w:t>
+        </w:r>
+      </w:hyperlink>
       <w:r>
         <w:rPr>
           <w:rFonts w:ascii="Times New Roman" w:eastAsia="Times New Roman" w:hAnsi="Times New Roman" w:cs="Times New Roman"/>
@@ -8447,7 +8785,7 @@
         </w:rPr>
         <w:t xml:space="preserve">[insert reference </w:t>
       </w:r>
-      <w:hyperlink r:id="rId19">
+      <w:hyperlink r:id="rId21">
         <w:r>
           <w:rPr>
             <w:rFonts w:ascii="Times New Roman" w:eastAsia="Times New Roman" w:hAnsi="Times New Roman" w:cs="Times New Roman"/>
@@ -8654,20 +8992,20 @@
           <w:sz w:val="24"/>
           <w:szCs w:val="24"/>
         </w:rPr>
-        <w:t xml:space="preserve">. The database structure can be seen on the figure </w:t>
-      </w:r>
-      <w:r>
-        <w:rPr>
-          <w:rFonts w:ascii="Times New Roman" w:eastAsia="Times New Roman" w:hAnsi="Times New Roman" w:cs="Times New Roman"/>
-          <w:color w:val="FF0000"/>
-          <w:sz w:val="24"/>
-          <w:szCs w:val="24"/>
-        </w:rPr>
-        <w:t xml:space="preserve">[Figure X]. </w:t>
-      </w:r>
-    </w:p>
-    <w:p>
-      <w:pPr>
+        <w:t xml:space="preserve">. The database structure can be seen on the </w:t>
+      </w:r>
+      <w:r>
+        <w:rPr>
+          <w:rFonts w:ascii="Times New Roman" w:eastAsia="Times New Roman" w:hAnsi="Times New Roman" w:cs="Times New Roman"/>
+          <w:sz w:val="24"/>
+          <w:szCs w:val="24"/>
+        </w:rPr>
+        <w:t>Figure 2.</w:t>
+      </w:r>
+    </w:p>
+    <w:p>
+      <w:pPr>
+        <w:pStyle w:val="Caption"/>
         <w:spacing w:line="360" w:lineRule="auto"/>
         <w:jc w:val="center"/>
         <w:rPr>
@@ -8678,42 +9016,22 @@
       </w:pPr>
       <w:r>
         <w:rPr>
-          <w:rFonts w:ascii="Times New Roman" w:eastAsia="Times New Roman" w:hAnsi="Times New Roman" w:cs="Times New Roman"/>
-          <w:color w:val="FF0000"/>
-          <w:sz w:val="24"/>
-          <w:szCs w:val="24"/>
-        </w:rPr>
-        <w:t>Figure X. Made by me on my profile firebase</w:t>
-      </w:r>
-    </w:p>
-    <w:p>
-      <w:pPr>
-        <w:spacing w:line="360" w:lineRule="auto"/>
-        <w:ind w:firstLine="720"/>
-        <w:rPr>
-          <w:rFonts w:ascii="Times New Roman" w:eastAsia="Times New Roman" w:hAnsi="Times New Roman" w:cs="Times New Roman"/>
-          <w:sz w:val="24"/>
-          <w:szCs w:val="24"/>
-        </w:rPr>
-      </w:pPr>
-      <w:r>
-        <w:rPr>
           <w:noProof/>
           <w:lang w:val="pt-BR" w:eastAsia="pt-BR"/>
         </w:rPr>
         <w:lastRenderedPageBreak/>
         <w:drawing>
-          <wp:anchor distT="114300" distB="114300" distL="114300" distR="114300" simplePos="0" relativeHeight="251655680" behindDoc="0" locked="0" layoutInCell="1" hidden="0" allowOverlap="1">
+          <wp:anchor distT="114300" distB="114300" distL="114300" distR="114300" simplePos="0" relativeHeight="251644928" behindDoc="1" locked="0" layoutInCell="1" hidden="0" allowOverlap="1">
             <wp:simplePos x="0" y="0"/>
             <wp:positionH relativeFrom="column">
-              <wp:posOffset>39370</wp:posOffset>
+              <wp:align>center</wp:align>
             </wp:positionH>
-            <wp:positionV relativeFrom="paragraph">
-              <wp:posOffset>-2823845</wp:posOffset>
+            <wp:positionV relativeFrom="line">
+              <wp:align>top</wp:align>
             </wp:positionV>
-            <wp:extent cx="5862320" cy="2816225"/>
-            <wp:effectExtent l="0" t="0" r="0" b="0"/>
-            <wp:wrapTopAndBottom distT="114300" distB="114300"/>
+            <wp:extent cx="5861304" cy="2816352"/>
+            <wp:effectExtent l="0" t="0" r="6350" b="3175"/>
+            <wp:wrapTopAndBottom/>
             <wp:docPr id="7" name="image3.png"/>
             <wp:cNvGraphicFramePr/>
             <a:graphic xmlns:a="http://schemas.openxmlformats.org/drawingml/2006/main">
@@ -8724,7 +9042,7 @@
                     <pic:cNvPicPr preferRelativeResize="0"/>
                   </pic:nvPicPr>
                   <pic:blipFill>
-                    <a:blip r:embed="rId20"/>
+                    <a:blip r:embed="rId22"/>
                     <a:srcRect/>
                     <a:stretch>
                       <a:fillRect/>
@@ -8733,7 +9051,7 @@
                   <pic:spPr>
                     <a:xfrm>
                       <a:off x="0" y="0"/>
-                      <a:ext cx="5862320" cy="2816225"/>
+                      <a:ext cx="5861304" cy="2816352"/>
                     </a:xfrm>
                     <a:prstGeom prst="rect">
                       <a:avLst/>
@@ -8743,9 +9061,29 @@
                 </pic:pic>
               </a:graphicData>
             </a:graphic>
+            <wp14:sizeRelH relativeFrom="margin">
+              <wp14:pctWidth>0</wp14:pctWidth>
+            </wp14:sizeRelH>
+            <wp14:sizeRelV relativeFrom="margin">
+              <wp14:pctHeight>0</wp14:pctHeight>
+            </wp14:sizeRelV>
           </wp:anchor>
         </w:drawing>
       </w:r>
+      <w:r>
+        <w:t xml:space="preserve">Figure </w:t>
+      </w:r>
+      <w:fldSimple w:instr=" SEQ Figure \* ARABIC ">
+        <w:r>
+          <w:rPr>
+            <w:noProof/>
+          </w:rPr>
+          <w:t>2</w:t>
+        </w:r>
+      </w:fldSimple>
+      <w:r>
+        <w:t xml:space="preserve"> - Data structure example from the experiment. Source: Elaborathed by the author.</w:t>
+      </w:r>
     </w:p>
     <w:p>
       <w:pPr>
@@ -8763,7 +9101,23 @@
           <w:sz w:val="24"/>
           <w:szCs w:val="24"/>
         </w:rPr>
-        <w:t>The meaning of each field value is better explained on the Table X below:</w:t>
+        <w:t xml:space="preserve">The meaning of each field value is better explained on the Table </w:t>
+      </w:r>
+      <w:r>
+        <w:rPr>
+          <w:rFonts w:ascii="Times New Roman" w:eastAsia="Times New Roman" w:hAnsi="Times New Roman" w:cs="Times New Roman"/>
+          <w:sz w:val="24"/>
+          <w:szCs w:val="24"/>
+        </w:rPr>
+        <w:t>1</w:t>
+      </w:r>
+      <w:r>
+        <w:rPr>
+          <w:rFonts w:ascii="Times New Roman" w:eastAsia="Times New Roman" w:hAnsi="Times New Roman" w:cs="Times New Roman"/>
+          <w:sz w:val="24"/>
+          <w:szCs w:val="24"/>
+        </w:rPr>
+        <w:t xml:space="preserve"> below:</w:t>
       </w:r>
     </w:p>
     <w:tbl>
@@ -9466,6 +9820,7 @@
               <w:rPr>
                 <w:rFonts w:ascii="Times New Roman" w:eastAsia="Times New Roman" w:hAnsi="Times New Roman" w:cs="Times New Roman"/>
               </w:rPr>
+              <w:lastRenderedPageBreak/>
               <w:t>ClickHereBottomLeft</w:t>
             </w:r>
             <w:proofErr w:type="spellEnd"/>
@@ -9528,6 +9883,7 @@
               <w:rPr>
                 <w:rFonts w:ascii="Times New Roman" w:eastAsia="Times New Roman" w:hAnsi="Times New Roman" w:cs="Times New Roman"/>
               </w:rPr>
+              <w:lastRenderedPageBreak/>
               <w:t>coord_original_left</w:t>
             </w:r>
             <w:proofErr w:type="spellEnd"/>
@@ -9563,14 +9919,7 @@
               <w:rPr>
                 <w:rFonts w:ascii="Times New Roman" w:eastAsia="Times New Roman" w:hAnsi="Times New Roman" w:cs="Times New Roman"/>
               </w:rPr>
-              <w:t xml:space="preserve">Represents the horizontal position on pixels which the cross was displayed at the beginning </w:t>
-            </w:r>
-            <w:r>
-              <w:rPr>
-                <w:rFonts w:ascii="Times New Roman" w:eastAsia="Times New Roman" w:hAnsi="Times New Roman" w:cs="Times New Roman"/>
-              </w:rPr>
-              <w:lastRenderedPageBreak/>
-              <w:t>of the experiment. Where the 0 value is the left of the screen.</w:t>
+              <w:t>Represents the horizontal position on pixels which the cross was displayed at the beginning of the experiment. Where the 0 value is the left of the screen.</w:t>
             </w:r>
           </w:p>
         </w:tc>
@@ -9604,7 +9953,6 @@
               <w:rPr>
                 <w:rFonts w:ascii="Times New Roman" w:eastAsia="Times New Roman" w:hAnsi="Times New Roman" w:cs="Times New Roman"/>
               </w:rPr>
-              <w:lastRenderedPageBreak/>
               <w:t>Number followed by pixel:</w:t>
             </w:r>
           </w:p>
@@ -9627,7 +9975,6 @@
               <w:rPr>
                 <w:rFonts w:ascii="Times New Roman" w:eastAsia="Times New Roman" w:hAnsi="Times New Roman" w:cs="Times New Roman"/>
               </w:rPr>
-              <w:lastRenderedPageBreak/>
               <w:t>746px</w:t>
             </w:r>
           </w:p>
@@ -9681,7 +10028,6 @@
               <w:rPr>
                 <w:rFonts w:ascii="Times New Roman" w:eastAsia="Times New Roman" w:hAnsi="Times New Roman" w:cs="Times New Roman"/>
               </w:rPr>
-              <w:lastRenderedPageBreak/>
               <w:t>coord_original_top</w:t>
             </w:r>
             <w:proofErr w:type="spellEnd"/>
@@ -10405,6 +10751,7 @@
           </w:p>
           <w:p>
             <w:pPr>
+              <w:keepNext/>
               <w:widowControl w:val="0"/>
               <w:pBdr>
                 <w:top w:val="nil"/>
@@ -10430,274 +10777,380 @@
     </w:tbl>
     <w:p>
       <w:pPr>
+        <w:pStyle w:val="Caption"/>
+        <w:jc w:val="center"/>
+      </w:pPr>
+      <w:r>
+        <w:t xml:space="preserve">Table </w:t>
+      </w:r>
+      <w:fldSimple w:instr=" SEQ Table \* ARABIC ">
+        <w:r>
+          <w:rPr>
+            <w:noProof/>
+          </w:rPr>
+          <w:t>1</w:t>
+        </w:r>
+      </w:fldSimple>
+      <w:r>
+        <w:t xml:space="preserve"> - Detailed explanation of data variables</w:t>
+      </w:r>
+    </w:p>
+    <w:p>
+      <w:pPr>
+        <w:pStyle w:val="Heading2"/>
+      </w:pPr>
+    </w:p>
+    <w:p>
+      <w:pPr>
+        <w:pStyle w:val="Heading2"/>
+      </w:pPr>
+      <w:bookmarkStart w:id="31" w:name="_Toc3281352"/>
+      <w:r>
+        <w:t>3.2 S</w:t>
+      </w:r>
+      <w:r>
+        <w:t>cenarios for testing</w:t>
+      </w:r>
+      <w:bookmarkEnd w:id="31"/>
+    </w:p>
+    <w:p>
+      <w:pPr>
+        <w:pStyle w:val="Heading2"/>
+      </w:pPr>
+      <w:r>
+        <w:tab/>
+      </w:r>
+    </w:p>
+    <w:p>
+      <w:pPr>
         <w:spacing w:line="360" w:lineRule="auto"/>
         <w:ind w:firstLine="720"/>
-        <w:jc w:val="center"/>
-        <w:rPr>
-          <w:rFonts w:ascii="Times New Roman" w:eastAsia="Times New Roman" w:hAnsi="Times New Roman" w:cs="Times New Roman"/>
-          <w:sz w:val="24"/>
-          <w:szCs w:val="24"/>
-        </w:rPr>
-      </w:pPr>
-      <w:r>
-        <w:rPr>
-          <w:rFonts w:ascii="Times New Roman" w:eastAsia="Times New Roman" w:hAnsi="Times New Roman" w:cs="Times New Roman"/>
-          <w:sz w:val="24"/>
-          <w:szCs w:val="24"/>
-        </w:rPr>
-        <w:t>Table X.</w:t>
-      </w:r>
+        <w:rPr>
+          <w:rFonts w:ascii="Times New Roman" w:eastAsia="Times New Roman" w:hAnsi="Times New Roman" w:cs="Times New Roman"/>
+          <w:sz w:val="24"/>
+          <w:szCs w:val="24"/>
+        </w:rPr>
+      </w:pPr>
+      <w:r>
+        <w:rPr>
+          <w:rFonts w:ascii="Times New Roman" w:eastAsia="Times New Roman" w:hAnsi="Times New Roman" w:cs="Times New Roman"/>
+          <w:sz w:val="24"/>
+          <w:szCs w:val="24"/>
+        </w:rPr>
+        <w:lastRenderedPageBreak/>
+        <w:t>When playing the game, the user can experience seven unique and different scenarios, they are: calibration, face, spiral centralized, spiral on the top right, spiral on the top left, “click here” button on the top right and “click here” button on the bottom left of the screen. Those scenarios will be detailed and explained in the following chapters. The scenario on which the user will play the game is randomly generated before the round starts (on the screen containing the instructions of the experiment in case of being the first round or at the end of the experiment for any rounds after that).</w:t>
+      </w:r>
+    </w:p>
+    <w:p>
+      <w:pPr>
+        <w:spacing w:line="360" w:lineRule="auto"/>
+        <w:rPr>
+          <w:rFonts w:ascii="Times New Roman" w:eastAsia="Times New Roman" w:hAnsi="Times New Roman" w:cs="Times New Roman"/>
+          <w:sz w:val="24"/>
+          <w:szCs w:val="24"/>
+        </w:rPr>
+      </w:pPr>
+      <w:r>
+        <w:rPr>
+          <w:rFonts w:ascii="Times New Roman" w:eastAsia="Times New Roman" w:hAnsi="Times New Roman" w:cs="Times New Roman"/>
+          <w:sz w:val="24"/>
+          <w:szCs w:val="24"/>
+        </w:rPr>
+        <w:tab/>
+        <w:t xml:space="preserve">Even though the scenarios are randomly assigned, it was created a weighted value </w:t>
+      </w:r>
+      <w:r>
+        <w:rPr>
+          <w:rFonts w:ascii="Times New Roman" w:eastAsia="Times New Roman" w:hAnsi="Times New Roman" w:cs="Times New Roman"/>
+          <w:sz w:val="24"/>
+          <w:szCs w:val="24"/>
+        </w:rPr>
+        <w:t>of appearance</w:t>
+      </w:r>
+      <w:r>
+        <w:rPr>
+          <w:rFonts w:ascii="Times New Roman" w:eastAsia="Times New Roman" w:hAnsi="Times New Roman" w:cs="Times New Roman"/>
+          <w:sz w:val="24"/>
+          <w:szCs w:val="24"/>
+        </w:rPr>
+        <w:t xml:space="preserve"> for each of them, with the purpose to have more appearance of a desired scenario. In the tested design, the weights were the selected ones: 33.3% for face scenario, 33.3% for the spiral scenario, 22.2% for the “click here” button and 11.1% for the calibration scenario. The calibration scenario has a lower weight because it was collected calibration data in previous phases, meaning that it wasn’t necessary expose this scenario with the same frequency. And the “click here” button has a slightly lower weight </w:t>
+      </w:r>
+      <w:proofErr w:type="gramStart"/>
+      <w:r>
+        <w:rPr>
+          <w:rFonts w:ascii="Times New Roman" w:eastAsia="Times New Roman" w:hAnsi="Times New Roman" w:cs="Times New Roman"/>
+          <w:sz w:val="24"/>
+          <w:szCs w:val="24"/>
+        </w:rPr>
+        <w:t>due to the fact that</w:t>
+      </w:r>
+      <w:proofErr w:type="gramEnd"/>
+      <w:r>
+        <w:rPr>
+          <w:rFonts w:ascii="Times New Roman" w:eastAsia="Times New Roman" w:hAnsi="Times New Roman" w:cs="Times New Roman"/>
+          <w:sz w:val="24"/>
+          <w:szCs w:val="24"/>
+        </w:rPr>
+        <w:t xml:space="preserve"> it has only two variances, in contrast with the spiral that have three.</w:t>
+      </w:r>
+      <w:bookmarkStart w:id="32" w:name="_fa95a3l90ags" w:colFirst="0" w:colLast="0"/>
+      <w:bookmarkStart w:id="33" w:name="_hpaelu2dc40d" w:colFirst="0" w:colLast="0"/>
+      <w:bookmarkEnd w:id="32"/>
+      <w:bookmarkEnd w:id="33"/>
+    </w:p>
+    <w:p>
+      <w:pPr>
+        <w:spacing w:line="360" w:lineRule="auto"/>
+        <w:rPr>
+          <w:rFonts w:ascii="Times New Roman" w:eastAsia="Times New Roman" w:hAnsi="Times New Roman" w:cs="Times New Roman"/>
+          <w:sz w:val="24"/>
+          <w:szCs w:val="24"/>
+        </w:rPr>
+      </w:pPr>
+    </w:p>
+    <w:p>
+      <w:pPr>
+        <w:pStyle w:val="Heading3"/>
+        <w:spacing w:line="360" w:lineRule="auto"/>
+      </w:pPr>
+      <w:bookmarkStart w:id="34" w:name="_Toc3281353"/>
+      <w:r>
+        <w:t>3.2.1 C</w:t>
+      </w:r>
+      <w:r>
+        <w:t>alibration</w:t>
+      </w:r>
+      <w:bookmarkEnd w:id="34"/>
+    </w:p>
+    <w:p>
+      <w:pPr>
+        <w:spacing w:line="360" w:lineRule="auto"/>
+      </w:pPr>
     </w:p>
     <w:p>
       <w:pPr>
         <w:spacing w:line="360" w:lineRule="auto"/>
         <w:ind w:firstLine="720"/>
-        <w:jc w:val="center"/>
-        <w:rPr>
-          <w:rFonts w:ascii="Times New Roman" w:eastAsia="Times New Roman" w:hAnsi="Times New Roman" w:cs="Times New Roman"/>
-          <w:sz w:val="24"/>
-          <w:szCs w:val="24"/>
-        </w:rPr>
-      </w:pPr>
-    </w:p>
-    <w:p>
-      <w:pPr>
-        <w:pStyle w:val="Heading2"/>
-      </w:pPr>
-      <w:bookmarkStart w:id="32" w:name="_Toc3210850"/>
-      <w:r>
-        <w:t>3.2 S</w:t>
-      </w:r>
-      <w:r>
-        <w:t>cenarios for testing</w:t>
-      </w:r>
-      <w:bookmarkEnd w:id="32"/>
-    </w:p>
-    <w:p>
-      <w:pPr>
-        <w:pStyle w:val="Heading2"/>
-      </w:pPr>
-      <w:r>
+        <w:rPr>
+          <w:rFonts w:ascii="Times New Roman" w:eastAsia="Times New Roman" w:hAnsi="Times New Roman" w:cs="Times New Roman"/>
+          <w:sz w:val="24"/>
+          <w:szCs w:val="24"/>
+        </w:rPr>
+      </w:pPr>
+      <w:r>
+        <w:rPr>
+          <w:rFonts w:ascii="Times New Roman" w:eastAsia="Times New Roman" w:hAnsi="Times New Roman" w:cs="Times New Roman"/>
+          <w:sz w:val="24"/>
+          <w:szCs w:val="24"/>
+        </w:rPr>
+        <w:t>The calibration scenario was the first stage of the software development and contains the core of the experiment, and it also has the purpose of being a calibration for the following scenarios, meaning that the data collected with this scenario can be used as our control group to further comparisons, this is possible because the calibration scenario don’t have any figure or image that could have a role of being a factor of attraction.</w:t>
+      </w:r>
+    </w:p>
+    <w:p>
+      <w:pPr>
+        <w:spacing w:line="360" w:lineRule="auto"/>
+        <w:ind w:firstLine="720"/>
+        <w:rPr>
+          <w:rFonts w:ascii="Times New Roman" w:eastAsia="Times New Roman" w:hAnsi="Times New Roman" w:cs="Times New Roman"/>
+          <w:sz w:val="24"/>
+          <w:szCs w:val="24"/>
+        </w:rPr>
+      </w:pPr>
+      <w:r>
+        <w:rPr>
+          <w:rFonts w:ascii="Times New Roman" w:eastAsia="Times New Roman" w:hAnsi="Times New Roman" w:cs="Times New Roman"/>
+          <w:sz w:val="24"/>
+          <w:szCs w:val="24"/>
+        </w:rPr>
+        <w:t>The calibration scenario consists of a white background at the start page and feedback page with a black fill-out screen between them. The start page contains the original position of the cross and it is displayed for one second. Then automatically it is displayed the fill-out screen for half second and then the feedback page can be visualized until the user inputs some value for the cross.</w:t>
+      </w:r>
+    </w:p>
+    <w:p>
+      <w:pPr>
+        <w:spacing w:line="360" w:lineRule="auto"/>
+        <w:ind w:firstLine="720"/>
+        <w:rPr>
+          <w:rFonts w:ascii="Times New Roman" w:eastAsia="Times New Roman" w:hAnsi="Times New Roman" w:cs="Times New Roman"/>
+          <w:sz w:val="24"/>
+          <w:szCs w:val="24"/>
+        </w:rPr>
+      </w:pPr>
+      <w:r>
+        <w:rPr>
+          <w:rFonts w:ascii="Times New Roman" w:eastAsia="Times New Roman" w:hAnsi="Times New Roman" w:cs="Times New Roman"/>
+          <w:sz w:val="24"/>
+          <w:szCs w:val="24"/>
+        </w:rPr>
+        <w:lastRenderedPageBreak/>
+        <w:t xml:space="preserve">The original position where the cross can be displayed at the beginning of the experiment is generated randomly but it follows some conditions and one parameter. The conditions that it must follows </w:t>
+      </w:r>
+      <w:proofErr w:type="gramStart"/>
+      <w:r>
+        <w:rPr>
+          <w:rFonts w:ascii="Times New Roman" w:eastAsia="Times New Roman" w:hAnsi="Times New Roman" w:cs="Times New Roman"/>
+          <w:sz w:val="24"/>
+          <w:szCs w:val="24"/>
+        </w:rPr>
+        <w:t>are:</w:t>
+      </w:r>
+      <w:proofErr w:type="gramEnd"/>
+      <w:r>
+        <w:rPr>
+          <w:rFonts w:ascii="Times New Roman" w:eastAsia="Times New Roman" w:hAnsi="Times New Roman" w:cs="Times New Roman"/>
+          <w:sz w:val="24"/>
+          <w:szCs w:val="24"/>
+        </w:rPr>
+        <w:t xml:space="preserve"> not being too close to the edges of the screen, nor being in the center. The cross </w:t>
+      </w:r>
+      <w:r>
+        <w:rPr>
+          <w:rFonts w:ascii="Times New Roman" w:eastAsia="Times New Roman" w:hAnsi="Times New Roman" w:cs="Times New Roman"/>
+          <w:sz w:val="24"/>
+          <w:szCs w:val="24"/>
+        </w:rPr>
+        <w:t>cannot</w:t>
+      </w:r>
+      <w:r>
+        <w:rPr>
+          <w:rFonts w:ascii="Times New Roman" w:eastAsia="Times New Roman" w:hAnsi="Times New Roman" w:cs="Times New Roman"/>
+          <w:sz w:val="24"/>
+          <w:szCs w:val="24"/>
+        </w:rPr>
+        <w:t xml:space="preserve"> be in the center due to the appearance of the button “play again” on the center of the results page, which could lead the button to cover some results.</w:t>
+      </w:r>
+    </w:p>
+    <w:p>
+      <w:pPr>
+        <w:spacing w:line="360" w:lineRule="auto"/>
+        <w:ind w:firstLine="720"/>
+        <w:rPr>
+          <w:rFonts w:ascii="Times New Roman" w:eastAsia="Times New Roman" w:hAnsi="Times New Roman" w:cs="Times New Roman"/>
+          <w:sz w:val="24"/>
+          <w:szCs w:val="24"/>
+        </w:rPr>
+      </w:pPr>
+      <w:r>
+        <w:rPr>
+          <w:rFonts w:ascii="Times New Roman" w:eastAsia="Times New Roman" w:hAnsi="Times New Roman" w:cs="Times New Roman"/>
+          <w:sz w:val="24"/>
+          <w:szCs w:val="24"/>
+        </w:rPr>
+        <w:t>The parameter for calculation of the position of the cross is the screen size of the device of the user. Due to the reason that each user can have different devices (mobiles, personal computers, tablets) with different screen resolutions, it is necessary to capture the screen size on which the user is playing and then based on that, generate the original position of the cross.</w:t>
+      </w:r>
+    </w:p>
+    <w:p>
+      <w:pPr>
+        <w:spacing w:line="360" w:lineRule="auto"/>
+        <w:ind w:firstLine="720"/>
+        <w:rPr>
+          <w:rFonts w:ascii="Times New Roman" w:eastAsia="Times New Roman" w:hAnsi="Times New Roman" w:cs="Times New Roman"/>
+          <w:color w:val="FF0000"/>
+          <w:sz w:val="24"/>
+          <w:szCs w:val="24"/>
+        </w:rPr>
+      </w:pPr>
+      <w:r>
+        <w:rPr>
+          <w:rFonts w:ascii="Times New Roman" w:eastAsia="Times New Roman" w:hAnsi="Times New Roman" w:cs="Times New Roman"/>
+          <w:sz w:val="24"/>
+          <w:szCs w:val="24"/>
+        </w:rPr>
+        <w:t xml:space="preserve">Based on </w:t>
+      </w:r>
+      <w:r>
+        <w:rPr>
+          <w:rFonts w:ascii="Times New Roman" w:eastAsia="Times New Roman" w:hAnsi="Times New Roman" w:cs="Times New Roman"/>
+          <w:sz w:val="24"/>
+          <w:szCs w:val="24"/>
+        </w:rPr>
+        <w:t>that two information</w:t>
+      </w:r>
+      <w:r>
+        <w:rPr>
+          <w:rFonts w:ascii="Times New Roman" w:eastAsia="Times New Roman" w:hAnsi="Times New Roman" w:cs="Times New Roman"/>
+          <w:sz w:val="24"/>
+          <w:szCs w:val="24"/>
+        </w:rPr>
+        <w:t xml:space="preserve">, the original position of the cross is a random value in pixels between 5% of the screen size until 45% or 55% until 95% (for both height and width independently). </w:t>
+      </w:r>
+      <w:r>
+        <w:rPr>
+          <w:rFonts w:ascii="Times New Roman" w:eastAsia="Times New Roman" w:hAnsi="Times New Roman" w:cs="Times New Roman"/>
+          <w:sz w:val="24"/>
+          <w:szCs w:val="24"/>
+        </w:rPr>
+        <w:t xml:space="preserve">For </w:t>
+      </w:r>
+      <w:r>
+        <w:rPr>
+          <w:rFonts w:ascii="Times New Roman" w:eastAsia="Times New Roman" w:hAnsi="Times New Roman" w:cs="Times New Roman"/>
+          <w:sz w:val="24"/>
+          <w:szCs w:val="24"/>
+        </w:rPr>
+        <w:t>example, if the screen resolution is 2000 × 1000 pixels (width × height), the possible values for the width would be from 100</w:t>
+      </w:r>
+      <w:r>
+        <w:rPr>
+          <w:rFonts w:ascii="Times New Roman" w:eastAsia="Times New Roman" w:hAnsi="Times New Roman" w:cs="Times New Roman"/>
+          <w:color w:val="FF0000"/>
+          <w:sz w:val="24"/>
+          <w:szCs w:val="24"/>
+        </w:rPr>
+        <w:t>px</w:t>
+      </w:r>
+      <w:r>
+        <w:rPr>
+          <w:rFonts w:ascii="Times New Roman" w:eastAsia="Times New Roman" w:hAnsi="Times New Roman" w:cs="Times New Roman"/>
+          <w:sz w:val="24"/>
+          <w:szCs w:val="24"/>
+        </w:rPr>
+        <w:t xml:space="preserve"> until 900px, and from 1.100px until 1.900px and for the height would be from 50px until 450px and from 550px until 950px.</w:t>
+      </w:r>
+    </w:p>
+    <w:p>
+      <w:pPr>
+        <w:spacing w:line="360" w:lineRule="auto"/>
+        <w:ind w:firstLine="720"/>
+        <w:rPr>
+          <w:rFonts w:ascii="Times New Roman" w:eastAsia="Times New Roman" w:hAnsi="Times New Roman" w:cs="Times New Roman"/>
+          <w:sz w:val="24"/>
+          <w:szCs w:val="24"/>
+        </w:rPr>
+      </w:pPr>
+      <w:r>
+        <w:rPr>
+          <w:rFonts w:ascii="Times New Roman" w:eastAsia="Times New Roman" w:hAnsi="Times New Roman" w:cs="Times New Roman"/>
+          <w:sz w:val="24"/>
+          <w:szCs w:val="24"/>
+        </w:rPr>
         <w:tab/>
       </w:r>
     </w:p>
     <w:p>
       <w:pPr>
+        <w:pStyle w:val="Heading3"/>
+        <w:spacing w:line="360" w:lineRule="auto"/>
+      </w:pPr>
+      <w:bookmarkStart w:id="35" w:name="_Toc3281354"/>
+      <w:r>
+        <w:t>3.2.2 F</w:t>
+      </w:r>
+      <w:r>
+        <w:t>ace</w:t>
+      </w:r>
+      <w:bookmarkEnd w:id="35"/>
+    </w:p>
+    <w:p>
+      <w:pPr>
+        <w:spacing w:line="360" w:lineRule="auto"/>
+      </w:pPr>
+    </w:p>
+    <w:p>
+      <w:pPr>
+        <w:spacing w:line="360" w:lineRule="auto"/>
         <w:ind w:firstLine="720"/>
         <w:rPr>
           <w:rFonts w:ascii="Times New Roman" w:eastAsia="Times New Roman" w:hAnsi="Times New Roman" w:cs="Times New Roman"/>
-          <w:sz w:val="24"/>
-          <w:szCs w:val="24"/>
-        </w:rPr>
-      </w:pPr>
-      <w:r>
-        <w:rPr>
-          <w:rFonts w:ascii="Times New Roman" w:eastAsia="Times New Roman" w:hAnsi="Times New Roman" w:cs="Times New Roman"/>
-          <w:sz w:val="24"/>
-          <w:szCs w:val="24"/>
-        </w:rPr>
-        <w:t xml:space="preserve">When playing the game, the user can experience seven unique and different scenarios, they are: calibration, face, spiral centralized, spiral on the top right, spiral on the top left, “click here” button on the top right and “click here” button on the bottom left of the screen. Those scenarios will be detailed and explained in the following chapters. The scenario on which the </w:t>
-      </w:r>
-      <w:r>
-        <w:rPr>
-          <w:rFonts w:ascii="Times New Roman" w:eastAsia="Times New Roman" w:hAnsi="Times New Roman" w:cs="Times New Roman"/>
-          <w:sz w:val="24"/>
-          <w:szCs w:val="24"/>
-        </w:rPr>
-        <w:lastRenderedPageBreak/>
-        <w:t>user will play the game is randomly generated before the round starts (on the screen containing the instructions of the experiment in case of being the first round or at the end of the experiment for any rounds after that).</w:t>
-      </w:r>
-    </w:p>
-    <w:p>
-      <w:pPr>
-        <w:rPr>
-          <w:rFonts w:ascii="Times New Roman" w:eastAsia="Times New Roman" w:hAnsi="Times New Roman" w:cs="Times New Roman"/>
-          <w:sz w:val="24"/>
-          <w:szCs w:val="24"/>
-        </w:rPr>
-      </w:pPr>
-      <w:r>
-        <w:rPr>
-          <w:rFonts w:ascii="Times New Roman" w:eastAsia="Times New Roman" w:hAnsi="Times New Roman" w:cs="Times New Roman"/>
-          <w:sz w:val="24"/>
-          <w:szCs w:val="24"/>
-        </w:rPr>
-        <w:tab/>
-        <w:t xml:space="preserve">Even though the scenarios are randomly assigned, it was created a weighted value </w:t>
-      </w:r>
-      <w:r>
-        <w:rPr>
-          <w:rFonts w:ascii="Times New Roman" w:eastAsia="Times New Roman" w:hAnsi="Times New Roman" w:cs="Times New Roman"/>
-          <w:sz w:val="24"/>
-          <w:szCs w:val="24"/>
-        </w:rPr>
-        <w:t>of appearance</w:t>
-      </w:r>
-      <w:r>
-        <w:rPr>
-          <w:rFonts w:ascii="Times New Roman" w:eastAsia="Times New Roman" w:hAnsi="Times New Roman" w:cs="Times New Roman"/>
-          <w:sz w:val="24"/>
-          <w:szCs w:val="24"/>
-        </w:rPr>
-        <w:t xml:space="preserve"> for each of them, with the purpose to have more appearance of a desired scenario. In the tested design, the weights were the selected ones: 33.3% for face scenario, 33.3% for the spiral scenario, 22.2% for the “click here” button and 11.1% for the calibration scenario. The calibration scenario has a lower weight because it was collected calibration data in previous phases, meaning that it wasn’t necessary expose this scenario with the same frequency. And the “click here” button has a slightly lower weight </w:t>
-      </w:r>
-      <w:proofErr w:type="gramStart"/>
-      <w:r>
-        <w:rPr>
-          <w:rFonts w:ascii="Times New Roman" w:eastAsia="Times New Roman" w:hAnsi="Times New Roman" w:cs="Times New Roman"/>
-          <w:sz w:val="24"/>
-          <w:szCs w:val="24"/>
-        </w:rPr>
-        <w:t>due to the fact that</w:t>
-      </w:r>
-      <w:proofErr w:type="gramEnd"/>
-      <w:r>
-        <w:rPr>
-          <w:rFonts w:ascii="Times New Roman" w:eastAsia="Times New Roman" w:hAnsi="Times New Roman" w:cs="Times New Roman"/>
-          <w:sz w:val="24"/>
-          <w:szCs w:val="24"/>
-        </w:rPr>
-        <w:t xml:space="preserve"> it has only two variances, in contrast with the spiral that have three.</w:t>
-      </w:r>
-      <w:bookmarkStart w:id="33" w:name="_fa95a3l90ags" w:colFirst="0" w:colLast="0"/>
-      <w:bookmarkStart w:id="34" w:name="_hpaelu2dc40d" w:colFirst="0" w:colLast="0"/>
-      <w:bookmarkEnd w:id="33"/>
-      <w:bookmarkEnd w:id="34"/>
-    </w:p>
-    <w:p>
-      <w:pPr>
-        <w:rPr>
-          <w:rFonts w:ascii="Times New Roman" w:eastAsia="Times New Roman" w:hAnsi="Times New Roman" w:cs="Times New Roman"/>
-          <w:sz w:val="24"/>
-          <w:szCs w:val="24"/>
-        </w:rPr>
-      </w:pPr>
-    </w:p>
-    <w:p>
-      <w:pPr>
-        <w:pStyle w:val="Heading3"/>
-      </w:pPr>
-      <w:bookmarkStart w:id="35" w:name="_Toc3210851"/>
-      <w:r>
-        <w:t>3.2.1 C</w:t>
-      </w:r>
-      <w:r>
-        <w:t>alibration</w:t>
-      </w:r>
-      <w:bookmarkEnd w:id="35"/>
-    </w:p>
-    <w:p/>
-    <w:p>
-      <w:pPr>
-        <w:ind w:firstLine="720"/>
-        <w:rPr>
-          <w:rFonts w:ascii="Times New Roman" w:eastAsia="Times New Roman" w:hAnsi="Times New Roman" w:cs="Times New Roman"/>
-          <w:sz w:val="24"/>
-          <w:szCs w:val="24"/>
-        </w:rPr>
-      </w:pPr>
-      <w:r>
-        <w:rPr>
-          <w:rFonts w:ascii="Times New Roman" w:eastAsia="Times New Roman" w:hAnsi="Times New Roman" w:cs="Times New Roman"/>
-          <w:sz w:val="24"/>
-          <w:szCs w:val="24"/>
-        </w:rPr>
-        <w:t>The calibration scenario was the first stage of the software development and contains the core of the experiment, and it also has the purpose of being a calibration for the following scenarios, meaning that the data collected with this scenario can be used as our control group to further comparisons, this is possible because the calibration scenario don’t have any figure or image that could have a role of being a factor of attraction.</w:t>
-      </w:r>
-    </w:p>
-    <w:p>
-      <w:pPr>
-        <w:ind w:firstLine="720"/>
-        <w:rPr>
-          <w:rFonts w:ascii="Times New Roman" w:eastAsia="Times New Roman" w:hAnsi="Times New Roman" w:cs="Times New Roman"/>
-          <w:sz w:val="24"/>
-          <w:szCs w:val="24"/>
-        </w:rPr>
-      </w:pPr>
-      <w:r>
-        <w:rPr>
-          <w:rFonts w:ascii="Times New Roman" w:eastAsia="Times New Roman" w:hAnsi="Times New Roman" w:cs="Times New Roman"/>
-          <w:sz w:val="24"/>
-          <w:szCs w:val="24"/>
-        </w:rPr>
-        <w:t>The calibration scenario consists of a white background at the start page and feedback page with a black fill-out screen between them. The start page contains the original position of the cross and it is displayed for one second. Then automatically it is displayed the fill-out screen for half second and then the feedback page can be visualized until the user inputs some value for the cross.</w:t>
-      </w:r>
-    </w:p>
-    <w:p>
-      <w:pPr>
-        <w:ind w:firstLine="720"/>
-        <w:rPr>
-          <w:rFonts w:ascii="Times New Roman" w:eastAsia="Times New Roman" w:hAnsi="Times New Roman" w:cs="Times New Roman"/>
-          <w:sz w:val="24"/>
-          <w:szCs w:val="24"/>
-        </w:rPr>
-      </w:pPr>
-      <w:r>
-        <w:rPr>
-          <w:rFonts w:ascii="Times New Roman" w:eastAsia="Times New Roman" w:hAnsi="Times New Roman" w:cs="Times New Roman"/>
-          <w:sz w:val="24"/>
-          <w:szCs w:val="24"/>
-        </w:rPr>
-        <w:t xml:space="preserve">The original position where the cross can be displayed at the beginning of the experiment is generated randomly but it follows some conditions and one parameter. The conditions that it must follows </w:t>
-      </w:r>
-      <w:proofErr w:type="gramStart"/>
-      <w:r>
-        <w:rPr>
-          <w:rFonts w:ascii="Times New Roman" w:eastAsia="Times New Roman" w:hAnsi="Times New Roman" w:cs="Times New Roman"/>
-          <w:sz w:val="24"/>
-          <w:szCs w:val="24"/>
-        </w:rPr>
-        <w:t>are:</w:t>
-      </w:r>
-      <w:proofErr w:type="gramEnd"/>
-      <w:r>
-        <w:rPr>
-          <w:rFonts w:ascii="Times New Roman" w:eastAsia="Times New Roman" w:hAnsi="Times New Roman" w:cs="Times New Roman"/>
-          <w:sz w:val="24"/>
-          <w:szCs w:val="24"/>
-        </w:rPr>
-        <w:t xml:space="preserve"> not being too close to the edges of the screen, nor being in the center. The cross </w:t>
-      </w:r>
-      <w:r>
-        <w:rPr>
-          <w:rFonts w:ascii="Times New Roman" w:eastAsia="Times New Roman" w:hAnsi="Times New Roman" w:cs="Times New Roman"/>
-          <w:sz w:val="24"/>
-          <w:szCs w:val="24"/>
-        </w:rPr>
-        <w:t>cannot</w:t>
-      </w:r>
-      <w:r>
-        <w:rPr>
-          <w:rFonts w:ascii="Times New Roman" w:eastAsia="Times New Roman" w:hAnsi="Times New Roman" w:cs="Times New Roman"/>
-          <w:sz w:val="24"/>
-          <w:szCs w:val="24"/>
-        </w:rPr>
-        <w:t xml:space="preserve"> be in the center due to the appearance of the button “play again” on the center of the results page, which could lead the button to cover some results.</w:t>
-      </w:r>
-    </w:p>
-    <w:p>
-      <w:pPr>
-        <w:ind w:firstLine="720"/>
-        <w:rPr>
-          <w:rFonts w:ascii="Times New Roman" w:eastAsia="Times New Roman" w:hAnsi="Times New Roman" w:cs="Times New Roman"/>
-          <w:sz w:val="24"/>
-          <w:szCs w:val="24"/>
-        </w:rPr>
-      </w:pPr>
-      <w:r>
-        <w:rPr>
-          <w:rFonts w:ascii="Times New Roman" w:eastAsia="Times New Roman" w:hAnsi="Times New Roman" w:cs="Times New Roman"/>
-          <w:sz w:val="24"/>
-          <w:szCs w:val="24"/>
-        </w:rPr>
-        <w:t>The parameter for calculation of the position of the cross is the screen size of the device of the user. Due to the reason that each user can have different devices (mobiles, personal computers, tablets) with different screen resolutions, it is necessary to capture the screen size on which the user is playing and then based on that, generate the original position of the cross.</w:t>
-      </w:r>
-    </w:p>
-    <w:p>
-      <w:pPr>
-        <w:ind w:firstLine="720"/>
-        <w:rPr>
-          <w:rFonts w:ascii="Times New Roman" w:eastAsia="Times New Roman" w:hAnsi="Times New Roman" w:cs="Times New Roman"/>
           <w:color w:val="FF0000"/>
           <w:sz w:val="24"/>
           <w:szCs w:val="24"/>
@@ -10706,169 +11159,23 @@
       <w:r>
         <w:rPr>
           <w:rFonts w:ascii="Times New Roman" w:eastAsia="Times New Roman" w:hAnsi="Times New Roman" w:cs="Times New Roman"/>
-          <w:sz w:val="24"/>
-          <w:szCs w:val="24"/>
-        </w:rPr>
-        <w:t xml:space="preserve">Based on </w:t>
-      </w:r>
-      <w:r>
-        <w:rPr>
-          <w:rFonts w:ascii="Times New Roman" w:eastAsia="Times New Roman" w:hAnsi="Times New Roman" w:cs="Times New Roman"/>
-          <w:sz w:val="24"/>
-          <w:szCs w:val="24"/>
-        </w:rPr>
-        <w:t>that two information</w:t>
-      </w:r>
-      <w:r>
-        <w:rPr>
-          <w:rFonts w:ascii="Times New Roman" w:eastAsia="Times New Roman" w:hAnsi="Times New Roman" w:cs="Times New Roman"/>
-          <w:sz w:val="24"/>
-          <w:szCs w:val="24"/>
-        </w:rPr>
-        <w:t xml:space="preserve">, the original position of the cross is a random value in pixels between 5% of the screen size until 45% or 55% until 95% (for both height and width </w:t>
-      </w:r>
-      <w:r>
-        <w:rPr>
-          <w:rFonts w:ascii="Times New Roman" w:eastAsia="Times New Roman" w:hAnsi="Times New Roman" w:cs="Times New Roman"/>
-          <w:sz w:val="24"/>
-          <w:szCs w:val="24"/>
-        </w:rPr>
-        <w:lastRenderedPageBreak/>
-        <w:t xml:space="preserve">independently). </w:t>
-      </w:r>
-      <w:r>
-        <w:rPr>
-          <w:rFonts w:ascii="Times New Roman" w:eastAsia="Times New Roman" w:hAnsi="Times New Roman" w:cs="Times New Roman"/>
-          <w:sz w:val="24"/>
-          <w:szCs w:val="24"/>
-        </w:rPr>
-        <w:t xml:space="preserve">For </w:t>
-      </w:r>
-      <w:r>
-        <w:rPr>
-          <w:rFonts w:ascii="Times New Roman" w:eastAsia="Times New Roman" w:hAnsi="Times New Roman" w:cs="Times New Roman"/>
-          <w:sz w:val="24"/>
-          <w:szCs w:val="24"/>
-        </w:rPr>
-        <w:t>example, if the screen resolution is 2000 × 1000 pixels (width × height), the possible values for the width would be from 100</w:t>
-      </w:r>
-      <w:r>
-        <w:rPr>
-          <w:rFonts w:ascii="Times New Roman" w:eastAsia="Times New Roman" w:hAnsi="Times New Roman" w:cs="Times New Roman"/>
-          <w:color w:val="FF0000"/>
-          <w:sz w:val="24"/>
-          <w:szCs w:val="24"/>
-        </w:rPr>
-        <w:t>px</w:t>
-      </w:r>
-      <w:r>
-        <w:rPr>
-          <w:rFonts w:ascii="Times New Roman" w:eastAsia="Times New Roman" w:hAnsi="Times New Roman" w:cs="Times New Roman"/>
-          <w:sz w:val="24"/>
-          <w:szCs w:val="24"/>
-        </w:rPr>
-        <w:t xml:space="preserve"> until 900px, and from 1.100px until 1.900px and for the height would be from 50px until 450px and from 550px until 950px.</w:t>
-      </w:r>
-    </w:p>
-    <w:p>
-      <w:pPr>
-        <w:ind w:firstLine="720"/>
-        <w:rPr>
-          <w:rFonts w:ascii="Times New Roman" w:eastAsia="Times New Roman" w:hAnsi="Times New Roman" w:cs="Times New Roman"/>
-          <w:sz w:val="24"/>
-          <w:szCs w:val="24"/>
-        </w:rPr>
-      </w:pPr>
-      <w:r>
-        <w:rPr>
-          <w:rFonts w:ascii="Times New Roman" w:eastAsia="Times New Roman" w:hAnsi="Times New Roman" w:cs="Times New Roman"/>
-          <w:sz w:val="24"/>
-          <w:szCs w:val="24"/>
-        </w:rPr>
-        <w:tab/>
-      </w:r>
-    </w:p>
-    <w:p>
-      <w:pPr>
-        <w:pStyle w:val="Heading3"/>
-      </w:pPr>
-      <w:bookmarkStart w:id="36" w:name="_Toc3210852"/>
-      <w:r>
-        <w:t>3.2.2 F</w:t>
-      </w:r>
-      <w:r>
-        <w:t>ace</w:t>
-      </w:r>
-      <w:bookmarkEnd w:id="36"/>
-    </w:p>
-    <w:p/>
-    <w:p>
-      <w:pPr>
-        <w:ind w:firstLine="720"/>
-        <w:rPr>
-          <w:rFonts w:ascii="Times New Roman" w:eastAsia="Times New Roman" w:hAnsi="Times New Roman" w:cs="Times New Roman"/>
-          <w:color w:val="FF0000"/>
-          <w:sz w:val="24"/>
-          <w:szCs w:val="24"/>
-        </w:rPr>
-      </w:pPr>
-      <w:r>
-        <w:rPr>
-          <w:rFonts w:ascii="Times New Roman" w:eastAsia="Times New Roman" w:hAnsi="Times New Roman" w:cs="Times New Roman"/>
-          <w:sz w:val="24"/>
-          <w:szCs w:val="24"/>
-        </w:rPr>
-        <w:t>The face scenario has the same features of the calibration but with the addition of a background image in the start page and feedback page, this image (</w:t>
-      </w:r>
-      <w:r>
-        <w:rPr>
-          <w:rFonts w:ascii="Times New Roman" w:eastAsia="Times New Roman" w:hAnsi="Times New Roman" w:cs="Times New Roman"/>
-          <w:color w:val="FF0000"/>
-          <w:sz w:val="24"/>
-          <w:szCs w:val="24"/>
-        </w:rPr>
-        <w:t xml:space="preserve">figure X) </w:t>
-      </w:r>
-      <w:r>
-        <w:rPr>
-          <w:rFonts w:ascii="Times New Roman" w:eastAsia="Times New Roman" w:hAnsi="Times New Roman" w:cs="Times New Roman"/>
-          <w:sz w:val="24"/>
-          <w:szCs w:val="24"/>
-        </w:rPr>
-        <w:t xml:space="preserve">has the intention of recalling the shape of a face with a missing eye. The purpose of this scenario is to try out the hypothesis that the missing eye could be a factor of attraction. </w:t>
-      </w:r>
-      <w:r>
-        <w:rPr>
-          <w:rFonts w:ascii="Times New Roman" w:eastAsia="Times New Roman" w:hAnsi="Times New Roman" w:cs="Times New Roman"/>
-          <w:color w:val="FF0000"/>
-          <w:sz w:val="24"/>
-          <w:szCs w:val="24"/>
-        </w:rPr>
-        <w:t>Due to the reason</w:t>
-      </w:r>
-    </w:p>
-    <w:p>
-      <w:pPr>
-        <w:ind w:firstLine="720"/>
-        <w:jc w:val="center"/>
-        <w:rPr>
-          <w:rFonts w:ascii="Times New Roman" w:eastAsia="Times New Roman" w:hAnsi="Times New Roman" w:cs="Times New Roman"/>
-          <w:sz w:val="24"/>
-          <w:szCs w:val="24"/>
-        </w:rPr>
-      </w:pPr>
-      <w:r>
-        <w:rPr>
-          <w:rFonts w:ascii="Times New Roman" w:eastAsia="Times New Roman" w:hAnsi="Times New Roman" w:cs="Times New Roman"/>
           <w:noProof/>
           <w:sz w:val="24"/>
           <w:szCs w:val="24"/>
           <w:lang w:val="pt-BR" w:eastAsia="pt-BR"/>
         </w:rPr>
         <w:drawing>
-          <wp:inline distT="114300" distB="114300" distL="114300" distR="114300">
-            <wp:extent cx="2624138" cy="1480117"/>
+          <wp:anchor distT="0" distB="0" distL="114300" distR="114300" simplePos="0" relativeHeight="251672576" behindDoc="0" locked="0" layoutInCell="1" allowOverlap="1">
+            <wp:simplePos x="0" y="0"/>
+            <wp:positionH relativeFrom="column">
+              <wp:posOffset>1660282</wp:posOffset>
+            </wp:positionH>
+            <wp:positionV relativeFrom="page">
+              <wp:posOffset>7218045</wp:posOffset>
+            </wp:positionV>
+            <wp:extent cx="2624328" cy="1481328"/>
             <wp:effectExtent l="0" t="0" r="0" b="0"/>
+            <wp:wrapTopAndBottom/>
             <wp:docPr id="4" name="image6.png"/>
             <wp:cNvGraphicFramePr/>
             <a:graphic xmlns:a="http://schemas.openxmlformats.org/drawingml/2006/main">
@@ -10879,7 +11186,13 @@
                     <pic:cNvPicPr preferRelativeResize="0"/>
                   </pic:nvPicPr>
                   <pic:blipFill>
-                    <a:blip r:embed="rId21"/>
+                    <a:blip r:embed="rId23" cstate="print">
+                      <a:extLst>
+                        <a:ext uri="{28A0092B-C50C-407E-A947-70E740481C1C}">
+                          <a14:useLocalDpi xmlns:a14="http://schemas.microsoft.com/office/drawing/2010/main" val="0"/>
+                        </a:ext>
+                      </a:extLst>
+                    </a:blip>
                     <a:srcRect/>
                     <a:stretch>
                       <a:fillRect/>
@@ -10888,7 +11201,7 @@
                   <pic:spPr>
                     <a:xfrm>
                       <a:off x="0" y="0"/>
-                      <a:ext cx="2624138" cy="1480117"/>
+                      <a:ext cx="2624328" cy="1481328"/>
                     </a:xfrm>
                     <a:prstGeom prst="rect">
                       <a:avLst/>
@@ -10898,12 +11211,255 @@
                 </pic:pic>
               </a:graphicData>
             </a:graphic>
-          </wp:inline>
+            <wp14:sizeRelH relativeFrom="page">
+              <wp14:pctWidth>0</wp14:pctWidth>
+            </wp14:sizeRelH>
+            <wp14:sizeRelV relativeFrom="page">
+              <wp14:pctHeight>0</wp14:pctHeight>
+            </wp14:sizeRelV>
+          </wp:anchor>
         </w:drawing>
       </w:r>
-    </w:p>
-    <w:p>
-      <w:pPr>
+      <w:r>
+        <w:rPr>
+          <w:rFonts w:ascii="Times New Roman" w:eastAsia="Times New Roman" w:hAnsi="Times New Roman" w:cs="Times New Roman"/>
+          <w:sz w:val="24"/>
+          <w:szCs w:val="24"/>
+        </w:rPr>
+        <w:t>The face scenario has the same features of the calibration but with the addition of a background image in the start page and feedback page, this image (</w:t>
+      </w:r>
+      <w:r>
+        <w:rPr>
+          <w:rFonts w:ascii="Times New Roman" w:eastAsia="Times New Roman" w:hAnsi="Times New Roman" w:cs="Times New Roman"/>
+          <w:color w:val="FF0000"/>
+          <w:sz w:val="24"/>
+          <w:szCs w:val="24"/>
+        </w:rPr>
+        <w:t xml:space="preserve">figure X) </w:t>
+      </w:r>
+      <w:r>
+        <w:rPr>
+          <w:rFonts w:ascii="Times New Roman" w:eastAsia="Times New Roman" w:hAnsi="Times New Roman" w:cs="Times New Roman"/>
+          <w:sz w:val="24"/>
+          <w:szCs w:val="24"/>
+        </w:rPr>
+        <w:t xml:space="preserve">has the intention of recalling the shape of a face with a missing eye. The purpose of this scenario is to try out the hypothesis that the missing eye could be a factor of attraction. </w:t>
+      </w:r>
+      <w:r>
+        <w:rPr>
+          <w:rFonts w:ascii="Times New Roman" w:eastAsia="Times New Roman" w:hAnsi="Times New Roman" w:cs="Times New Roman"/>
+          <w:color w:val="FF0000"/>
+          <w:sz w:val="24"/>
+          <w:szCs w:val="24"/>
+        </w:rPr>
+        <w:t>Due to the reason</w:t>
+      </w:r>
+    </w:p>
+    <w:p>
+      <w:pPr>
+        <w:pStyle w:val="Caption"/>
+        <w:spacing w:line="360" w:lineRule="auto"/>
+        <w:jc w:val="center"/>
+        <w:rPr>
+          <w:rFonts w:ascii="Times New Roman" w:eastAsia="Times New Roman" w:hAnsi="Times New Roman" w:cs="Times New Roman"/>
+          <w:sz w:val="24"/>
+          <w:szCs w:val="24"/>
+        </w:rPr>
+      </w:pPr>
+      <w:r>
+        <w:t xml:space="preserve">Figure </w:t>
+      </w:r>
+      <w:fldSimple w:instr=" SEQ Figure \* ARABIC ">
+        <w:r>
+          <w:rPr>
+            <w:noProof/>
+          </w:rPr>
+          <w:t>3</w:t>
+        </w:r>
+      </w:fldSimple>
+      <w:r>
+        <w:t xml:space="preserve"> - Face shaped image used on the scenario</w:t>
+      </w:r>
+    </w:p>
+    <w:p>
+      <w:pPr>
+        <w:spacing w:line="360" w:lineRule="auto"/>
+        <w:ind w:firstLine="720"/>
+        <w:rPr>
+          <w:rFonts w:ascii="Times New Roman" w:eastAsia="Times New Roman" w:hAnsi="Times New Roman" w:cs="Times New Roman"/>
+          <w:sz w:val="24"/>
+          <w:szCs w:val="24"/>
+        </w:rPr>
+      </w:pPr>
+      <w:r>
+        <w:rPr>
+          <w:rFonts w:ascii="Times New Roman" w:eastAsia="Times New Roman" w:hAnsi="Times New Roman" w:cs="Times New Roman"/>
+          <w:sz w:val="24"/>
+          <w:szCs w:val="24"/>
+        </w:rPr>
+        <w:lastRenderedPageBreak/>
+        <w:t xml:space="preserve">The face shaped image is always centralized on the </w:t>
+      </w:r>
+      <w:r>
+        <w:rPr>
+          <w:rFonts w:ascii="Times New Roman" w:eastAsia="Times New Roman" w:hAnsi="Times New Roman" w:cs="Times New Roman"/>
+          <w:sz w:val="24"/>
+          <w:szCs w:val="24"/>
+        </w:rPr>
+        <w:t>screen and</w:t>
+      </w:r>
+      <w:r>
+        <w:rPr>
+          <w:rFonts w:ascii="Times New Roman" w:eastAsia="Times New Roman" w:hAnsi="Times New Roman" w:cs="Times New Roman"/>
+          <w:sz w:val="24"/>
+          <w:szCs w:val="24"/>
+        </w:rPr>
+        <w:t xml:space="preserve"> has the feature of missing the right eye. The size of the image is adjustable and relative to the size of screen, which means that the figure does not have a fixed value in pixels, so our analysis of the feedback of the cross need to be based on percentage of the screen size of each user, so in this way we are able to examine if the feedback of the user is located in an approximate position of the missing eye of the shaped face figure. With that said, the center of the missing eye position figure (a hypothesized factor of attraction) is approximately on the coordinates 55% from the left and 27% from the top screen sizes.</w:t>
+      </w:r>
+    </w:p>
+    <w:p>
+      <w:pPr>
+        <w:spacing w:line="360" w:lineRule="auto"/>
+        <w:ind w:firstLine="720"/>
+        <w:rPr>
+          <w:rFonts w:ascii="Times New Roman" w:eastAsia="Times New Roman" w:hAnsi="Times New Roman" w:cs="Times New Roman"/>
+          <w:sz w:val="24"/>
+          <w:szCs w:val="24"/>
+        </w:rPr>
+      </w:pPr>
+      <w:r>
+        <w:rPr>
+          <w:rFonts w:ascii="Times New Roman" w:eastAsia="Times New Roman" w:hAnsi="Times New Roman" w:cs="Times New Roman"/>
+          <w:sz w:val="24"/>
+          <w:szCs w:val="24"/>
+        </w:rPr>
+        <w:t xml:space="preserve">Due to the position of the face and more specifically the missing eye being centered, I guided the generation of the random cross position to be more centered also. While the conditions of the cross position on the calibration scenario is being between 5% and 45% or 55% and 95%, in the scenario of the face, it was defined as between 30% and 49% or 51% and 70%. With these limits, the occurrence of the cross position on the center will be higher than in the calibration phase. </w:t>
+      </w:r>
+      <w:proofErr w:type="gramStart"/>
+      <w:r>
+        <w:rPr>
+          <w:rFonts w:ascii="Times New Roman" w:eastAsia="Times New Roman" w:hAnsi="Times New Roman" w:cs="Times New Roman"/>
+          <w:sz w:val="24"/>
+          <w:szCs w:val="24"/>
+        </w:rPr>
+        <w:t>At the moment</w:t>
+      </w:r>
+      <w:proofErr w:type="gramEnd"/>
+      <w:r>
+        <w:rPr>
+          <w:rFonts w:ascii="Times New Roman" w:eastAsia="Times New Roman" w:hAnsi="Times New Roman" w:cs="Times New Roman"/>
+          <w:sz w:val="24"/>
+          <w:szCs w:val="24"/>
+        </w:rPr>
+        <w:t xml:space="preserve"> of the design, I believed it was worth generating values between 45% and 49% and 51% to 55%, meaning that the cross position could be further covered by the “Play again” button, affecting the usability and user experience quality but would increase the total of valuable samples for data analysis.</w:t>
+      </w:r>
+    </w:p>
+    <w:p>
+      <w:pPr>
+        <w:spacing w:line="360" w:lineRule="auto"/>
+        <w:ind w:firstLine="720"/>
+        <w:rPr>
+          <w:rFonts w:ascii="Times New Roman" w:eastAsia="Times New Roman" w:hAnsi="Times New Roman" w:cs="Times New Roman"/>
+          <w:sz w:val="24"/>
+          <w:szCs w:val="24"/>
+        </w:rPr>
+      </w:pPr>
+    </w:p>
+    <w:p>
+      <w:pPr>
+        <w:pStyle w:val="Heading3"/>
+        <w:spacing w:line="360" w:lineRule="auto"/>
+      </w:pPr>
+      <w:bookmarkStart w:id="36" w:name="_Toc3281355"/>
+      <w:r>
+        <w:t>3.2.3 S</w:t>
+      </w:r>
+      <w:r>
+        <w:t>piral</w:t>
+      </w:r>
+      <w:bookmarkEnd w:id="36"/>
+    </w:p>
+    <w:p>
+      <w:pPr>
+        <w:spacing w:line="360" w:lineRule="auto"/>
+      </w:pPr>
+    </w:p>
+    <w:p>
+      <w:pPr>
+        <w:spacing w:line="360" w:lineRule="auto"/>
+        <w:ind w:firstLine="720"/>
+        <w:rPr>
+          <w:rFonts w:ascii="Times New Roman" w:eastAsia="Times New Roman" w:hAnsi="Times New Roman" w:cs="Times New Roman"/>
+          <w:color w:val="FF0000"/>
+          <w:sz w:val="24"/>
+          <w:szCs w:val="24"/>
+        </w:rPr>
+      </w:pPr>
+      <w:r>
+        <w:rPr>
+          <w:rFonts w:ascii="Times New Roman" w:eastAsia="Times New Roman" w:hAnsi="Times New Roman" w:cs="Times New Roman"/>
+          <w:sz w:val="24"/>
+          <w:szCs w:val="24"/>
+        </w:rPr>
+        <w:t>The spiral scenario like the previous one is an extension of the calibration, but it has the addition of showing a spiral on the fill-out screen for 0.5 seconds, this spiral (</w:t>
+      </w:r>
+      <w:r>
+        <w:rPr>
+          <w:rFonts w:ascii="Times New Roman" w:eastAsia="Times New Roman" w:hAnsi="Times New Roman" w:cs="Times New Roman"/>
+          <w:color w:val="FF0000"/>
+          <w:sz w:val="24"/>
+          <w:szCs w:val="24"/>
+        </w:rPr>
+        <w:t xml:space="preserve">figure X) </w:t>
+      </w:r>
+      <w:r>
+        <w:rPr>
+          <w:rFonts w:ascii="Times New Roman" w:eastAsia="Times New Roman" w:hAnsi="Times New Roman" w:cs="Times New Roman"/>
+          <w:sz w:val="24"/>
+          <w:szCs w:val="24"/>
+        </w:rPr>
+        <w:t xml:space="preserve">has three different variances, based on the location where it can appear (top-left, centralized or top-right) on the screen. This scenario </w:t>
+      </w:r>
+      <w:r>
+        <w:rPr>
+          <w:rFonts w:ascii="Times New Roman" w:eastAsia="Times New Roman" w:hAnsi="Times New Roman" w:cs="Times New Roman"/>
+          <w:sz w:val="24"/>
+          <w:szCs w:val="24"/>
+        </w:rPr>
+        <w:t>has</w:t>
+      </w:r>
+      <w:r>
+        <w:rPr>
+          <w:rFonts w:ascii="Times New Roman" w:eastAsia="Times New Roman" w:hAnsi="Times New Roman" w:cs="Times New Roman"/>
+          <w:sz w:val="24"/>
+          <w:szCs w:val="24"/>
+        </w:rPr>
+        <w:t xml:space="preserve"> the purpose of to try out if the center of the spiral could be a factor of attraction. </w:t>
+      </w:r>
+      <w:r>
+        <w:rPr>
+          <w:rFonts w:ascii="Times New Roman" w:eastAsia="Times New Roman" w:hAnsi="Times New Roman" w:cs="Times New Roman"/>
+          <w:color w:val="FF0000"/>
+          <w:sz w:val="24"/>
+          <w:szCs w:val="24"/>
+        </w:rPr>
+        <w:t>Due to the reason</w:t>
+      </w:r>
+    </w:p>
+    <w:p>
+      <w:pPr>
+        <w:spacing w:line="360" w:lineRule="auto"/>
+        <w:ind w:firstLine="720"/>
+        <w:rPr>
+          <w:rFonts w:ascii="Times New Roman" w:eastAsia="Times New Roman" w:hAnsi="Times New Roman" w:cs="Times New Roman"/>
+          <w:sz w:val="24"/>
+          <w:szCs w:val="24"/>
+        </w:rPr>
+      </w:pPr>
+    </w:p>
+    <w:p>
+      <w:pPr>
+        <w:spacing w:line="360" w:lineRule="auto"/>
         <w:ind w:firstLine="720"/>
         <w:jc w:val="center"/>
         <w:rPr>
@@ -10915,215 +11471,12 @@
       <w:r>
         <w:rPr>
           <w:rFonts w:ascii="Times New Roman" w:eastAsia="Times New Roman" w:hAnsi="Times New Roman" w:cs="Times New Roman"/>
-          <w:sz w:val="24"/>
-          <w:szCs w:val="24"/>
-        </w:rPr>
-        <w:t>Figure X</w:t>
-      </w:r>
-    </w:p>
-    <w:p>
-      <w:pPr>
-        <w:ind w:firstLine="720"/>
-        <w:jc w:val="center"/>
-        <w:rPr>
-          <w:rFonts w:ascii="Times New Roman" w:eastAsia="Times New Roman" w:hAnsi="Times New Roman" w:cs="Times New Roman"/>
-          <w:sz w:val="24"/>
-          <w:szCs w:val="24"/>
-        </w:rPr>
-      </w:pPr>
-    </w:p>
-    <w:p>
-      <w:pPr>
-        <w:ind w:firstLine="720"/>
-        <w:rPr>
-          <w:rFonts w:ascii="Times New Roman" w:eastAsia="Times New Roman" w:hAnsi="Times New Roman" w:cs="Times New Roman"/>
-          <w:sz w:val="24"/>
-          <w:szCs w:val="24"/>
-        </w:rPr>
-      </w:pPr>
-      <w:r>
-        <w:rPr>
-          <w:rFonts w:ascii="Times New Roman" w:eastAsia="Times New Roman" w:hAnsi="Times New Roman" w:cs="Times New Roman"/>
-          <w:sz w:val="24"/>
-          <w:szCs w:val="24"/>
-        </w:rPr>
-        <w:t xml:space="preserve">The face shaped image is always centralized on the </w:t>
-      </w:r>
-      <w:r>
-        <w:rPr>
-          <w:rFonts w:ascii="Times New Roman" w:eastAsia="Times New Roman" w:hAnsi="Times New Roman" w:cs="Times New Roman"/>
-          <w:sz w:val="24"/>
-          <w:szCs w:val="24"/>
-        </w:rPr>
-        <w:t>screen and</w:t>
-      </w:r>
-      <w:r>
-        <w:rPr>
-          <w:rFonts w:ascii="Times New Roman" w:eastAsia="Times New Roman" w:hAnsi="Times New Roman" w:cs="Times New Roman"/>
-          <w:sz w:val="24"/>
-          <w:szCs w:val="24"/>
-        </w:rPr>
-        <w:t xml:space="preserve"> has the feature of missing the right eye. The size of the image is adjustable and relative to the size of screen, which means that the figure does not have a fixed value in pixels, so our analysis of the feedback of the cross need to be based on percentage of the screen size of each user, so in this way we are able to examine if the feedback of the user is located in an approximate position of the missing eye of the shaped face figure. With that said, the center of the missing eye position figure (a hypothesized factor of attraction) is approximately on the coordinates 55% from the left and 27% from the top screen sizes.</w:t>
-      </w:r>
-    </w:p>
-    <w:p>
-      <w:pPr>
-        <w:ind w:firstLine="720"/>
-        <w:rPr>
-          <w:rFonts w:ascii="Times New Roman" w:eastAsia="Times New Roman" w:hAnsi="Times New Roman" w:cs="Times New Roman"/>
-          <w:sz w:val="24"/>
-          <w:szCs w:val="24"/>
-        </w:rPr>
-      </w:pPr>
-      <w:r>
-        <w:rPr>
-          <w:rFonts w:ascii="Times New Roman" w:eastAsia="Times New Roman" w:hAnsi="Times New Roman" w:cs="Times New Roman"/>
-          <w:sz w:val="24"/>
-          <w:szCs w:val="24"/>
-        </w:rPr>
-        <w:t xml:space="preserve">Due to the position of the face and more specifically the missing eye being centered, I guided the generation of the random cross position to be more centered also. While the conditions of the cross position on the calibration scenario is being between 5% and 45% or 55% and 95%, in the scenario of the face, it was defined as between 30% and 49% or 51% and 70%. With these limits, the occurrence of the cross position on the center will be higher than in the calibration phase. </w:t>
-      </w:r>
-      <w:proofErr w:type="gramStart"/>
-      <w:r>
-        <w:rPr>
-          <w:rFonts w:ascii="Times New Roman" w:eastAsia="Times New Roman" w:hAnsi="Times New Roman" w:cs="Times New Roman"/>
-          <w:sz w:val="24"/>
-          <w:szCs w:val="24"/>
-        </w:rPr>
-        <w:t>At the moment</w:t>
-      </w:r>
-      <w:proofErr w:type="gramEnd"/>
-      <w:r>
-        <w:rPr>
-          <w:rFonts w:ascii="Times New Roman" w:eastAsia="Times New Roman" w:hAnsi="Times New Roman" w:cs="Times New Roman"/>
-          <w:sz w:val="24"/>
-          <w:szCs w:val="24"/>
-        </w:rPr>
-        <w:t xml:space="preserve"> of the design, I believed it was worth generating values between 45% and 49% and 51% to 55%, meaning that the cross position could be further </w:t>
-      </w:r>
-      <w:r>
-        <w:rPr>
-          <w:rFonts w:ascii="Times New Roman" w:eastAsia="Times New Roman" w:hAnsi="Times New Roman" w:cs="Times New Roman"/>
-          <w:sz w:val="24"/>
-          <w:szCs w:val="24"/>
+          <w:noProof/>
+          <w:sz w:val="24"/>
+          <w:szCs w:val="24"/>
+          <w:lang w:val="pt-BR" w:eastAsia="pt-BR"/>
         </w:rPr>
         <w:lastRenderedPageBreak/>
-        <w:t>covered by the “Play again” button, affecting the usability and user experience quality but would increase the total of valuable samples for data analysis.</w:t>
-      </w:r>
-    </w:p>
-    <w:p>
-      <w:pPr>
-        <w:ind w:firstLine="720"/>
-        <w:rPr>
-          <w:rFonts w:ascii="Times New Roman" w:eastAsia="Times New Roman" w:hAnsi="Times New Roman" w:cs="Times New Roman"/>
-          <w:sz w:val="24"/>
-          <w:szCs w:val="24"/>
-        </w:rPr>
-      </w:pPr>
-    </w:p>
-    <w:p>
-      <w:pPr>
-        <w:pStyle w:val="Heading3"/>
-      </w:pPr>
-      <w:bookmarkStart w:id="37" w:name="_Toc3210853"/>
-      <w:r>
-        <w:t>3.2.3 S</w:t>
-      </w:r>
-      <w:r>
-        <w:t>piral</w:t>
-      </w:r>
-      <w:bookmarkEnd w:id="37"/>
-    </w:p>
-    <w:p/>
-    <w:p>
-      <w:pPr>
-        <w:ind w:firstLine="720"/>
-        <w:rPr>
-          <w:rFonts w:ascii="Times New Roman" w:eastAsia="Times New Roman" w:hAnsi="Times New Roman" w:cs="Times New Roman"/>
-          <w:color w:val="FF0000"/>
-          <w:sz w:val="24"/>
-          <w:szCs w:val="24"/>
-        </w:rPr>
-      </w:pPr>
-      <w:r>
-        <w:rPr>
-          <w:rFonts w:ascii="Times New Roman" w:eastAsia="Times New Roman" w:hAnsi="Times New Roman" w:cs="Times New Roman"/>
-          <w:sz w:val="24"/>
-          <w:szCs w:val="24"/>
-        </w:rPr>
-        <w:t>The spiral scenario like the previous one is an extension of the calibration, but it has the addition of showing a spiral on the fill-out screen for 0.5 seconds, this spiral (</w:t>
-      </w:r>
-      <w:r>
-        <w:rPr>
-          <w:rFonts w:ascii="Times New Roman" w:eastAsia="Times New Roman" w:hAnsi="Times New Roman" w:cs="Times New Roman"/>
-          <w:color w:val="FF0000"/>
-          <w:sz w:val="24"/>
-          <w:szCs w:val="24"/>
-        </w:rPr>
-        <w:t xml:space="preserve">figure X) </w:t>
-      </w:r>
-      <w:r>
-        <w:rPr>
-          <w:rFonts w:ascii="Times New Roman" w:eastAsia="Times New Roman" w:hAnsi="Times New Roman" w:cs="Times New Roman"/>
-          <w:sz w:val="24"/>
-          <w:szCs w:val="24"/>
-        </w:rPr>
-        <w:t xml:space="preserve">has three different variances, based on the location where it can appear (top-left, centralized or top-right) on the screen. This scenario </w:t>
-      </w:r>
-      <w:r>
-        <w:rPr>
-          <w:rFonts w:ascii="Times New Roman" w:eastAsia="Times New Roman" w:hAnsi="Times New Roman" w:cs="Times New Roman"/>
-          <w:sz w:val="24"/>
-          <w:szCs w:val="24"/>
-        </w:rPr>
-        <w:t>has</w:t>
-      </w:r>
-      <w:r>
-        <w:rPr>
-          <w:rFonts w:ascii="Times New Roman" w:eastAsia="Times New Roman" w:hAnsi="Times New Roman" w:cs="Times New Roman"/>
-          <w:sz w:val="24"/>
-          <w:szCs w:val="24"/>
-        </w:rPr>
-        <w:t xml:space="preserve"> the purpose of to try out if the center of the spiral could be a factor of attraction. </w:t>
-      </w:r>
-      <w:r>
-        <w:rPr>
-          <w:rFonts w:ascii="Times New Roman" w:eastAsia="Times New Roman" w:hAnsi="Times New Roman" w:cs="Times New Roman"/>
-          <w:color w:val="FF0000"/>
-          <w:sz w:val="24"/>
-          <w:szCs w:val="24"/>
-        </w:rPr>
-        <w:t>Due to the reason</w:t>
-      </w:r>
-    </w:p>
-    <w:p>
-      <w:pPr>
-        <w:ind w:firstLine="720"/>
-        <w:rPr>
-          <w:rFonts w:ascii="Times New Roman" w:eastAsia="Times New Roman" w:hAnsi="Times New Roman" w:cs="Times New Roman"/>
-          <w:sz w:val="24"/>
-          <w:szCs w:val="24"/>
-        </w:rPr>
-      </w:pPr>
-    </w:p>
-    <w:p>
-      <w:pPr>
-        <w:ind w:firstLine="720"/>
-        <w:jc w:val="center"/>
-        <w:rPr>
-          <w:rFonts w:ascii="Times New Roman" w:eastAsia="Times New Roman" w:hAnsi="Times New Roman" w:cs="Times New Roman"/>
-          <w:sz w:val="24"/>
-          <w:szCs w:val="24"/>
-        </w:rPr>
-      </w:pPr>
-      <w:r>
-        <w:rPr>
-          <w:rFonts w:ascii="Times New Roman" w:eastAsia="Times New Roman" w:hAnsi="Times New Roman" w:cs="Times New Roman"/>
-          <w:noProof/>
-          <w:sz w:val="24"/>
-          <w:szCs w:val="24"/>
-          <w:lang w:val="pt-BR" w:eastAsia="pt-BR"/>
-        </w:rPr>
         <w:drawing>
           <wp:inline distT="114300" distB="114300" distL="114300" distR="114300">
             <wp:extent cx="2557463" cy="2557463"/>
@@ -11138,7 +11491,7 @@
                     <pic:cNvPicPr preferRelativeResize="0"/>
                   </pic:nvPicPr>
                   <pic:blipFill>
-                    <a:blip r:embed="rId22"/>
+                    <a:blip r:embed="rId24"/>
                     <a:srcRect/>
                     <a:stretch>
                       <a:fillRect/>
@@ -11163,6 +11516,7 @@
     </w:p>
     <w:p>
       <w:pPr>
+        <w:spacing w:line="360" w:lineRule="auto"/>
         <w:ind w:firstLine="720"/>
         <w:jc w:val="center"/>
         <w:rPr>
@@ -11184,6 +11538,7 @@
     </w:p>
     <w:p>
       <w:pPr>
+        <w:spacing w:line="360" w:lineRule="auto"/>
         <w:ind w:firstLine="720"/>
         <w:rPr>
           <w:rFonts w:ascii="Times New Roman" w:eastAsia="Times New Roman" w:hAnsi="Times New Roman" w:cs="Times New Roman"/>
@@ -11195,20 +11550,22 @@
     <w:p>
       <w:pPr>
         <w:pStyle w:val="Heading3"/>
-      </w:pPr>
-      <w:bookmarkStart w:id="38" w:name="_80kbvm7n2o77" w:colFirst="0" w:colLast="0"/>
-      <w:bookmarkStart w:id="39" w:name="_Toc3210854"/>
+        <w:spacing w:line="360" w:lineRule="auto"/>
+      </w:pPr>
+      <w:bookmarkStart w:id="37" w:name="_80kbvm7n2o77" w:colFirst="0" w:colLast="0"/>
+      <w:bookmarkStart w:id="38" w:name="_Toc3281356"/>
+      <w:bookmarkEnd w:id="37"/>
+      <w:r>
+        <w:t>3.2.4 B</w:t>
+      </w:r>
+      <w:r>
+        <w:t>utton</w:t>
+      </w:r>
       <w:bookmarkEnd w:id="38"/>
-      <w:r>
-        <w:t>3.2.4 B</w:t>
-      </w:r>
-      <w:r>
-        <w:t>utton</w:t>
-      </w:r>
-      <w:bookmarkEnd w:id="39"/>
-    </w:p>
-    <w:p>
-      <w:pPr>
+    </w:p>
+    <w:p>
+      <w:pPr>
+        <w:spacing w:line="360" w:lineRule="auto"/>
         <w:ind w:firstLine="720"/>
         <w:rPr>
           <w:rFonts w:ascii="Times New Roman" w:eastAsia="Times New Roman" w:hAnsi="Times New Roman" w:cs="Times New Roman"/>
@@ -11219,6 +11576,7 @@
     </w:p>
     <w:p>
       <w:pPr>
+        <w:spacing w:line="360" w:lineRule="auto"/>
         <w:ind w:firstLine="720"/>
         <w:rPr>
           <w:rFonts w:ascii="Times New Roman" w:eastAsia="Times New Roman" w:hAnsi="Times New Roman" w:cs="Times New Roman"/>
@@ -11264,6 +11622,7 @@
     </w:p>
     <w:p>
       <w:pPr>
+        <w:spacing w:line="360" w:lineRule="auto"/>
         <w:ind w:firstLine="720"/>
         <w:rPr>
           <w:rFonts w:ascii="Times New Roman" w:eastAsia="Times New Roman" w:hAnsi="Times New Roman" w:cs="Times New Roman"/>
@@ -11274,6 +11633,7 @@
     </w:p>
     <w:p>
       <w:pPr>
+        <w:spacing w:line="360" w:lineRule="auto"/>
         <w:ind w:firstLine="720"/>
         <w:jc w:val="center"/>
         <w:rPr>
@@ -11304,7 +11664,7 @@
                     <pic:cNvPicPr preferRelativeResize="0"/>
                   </pic:nvPicPr>
                   <pic:blipFill>
-                    <a:blip r:embed="rId23"/>
+                    <a:blip r:embed="rId25"/>
                     <a:srcRect/>
                     <a:stretch>
                       <a:fillRect/>
@@ -11329,6 +11689,7 @@
     </w:p>
     <w:p>
       <w:pPr>
+        <w:spacing w:line="360" w:lineRule="auto"/>
         <w:ind w:firstLine="720"/>
         <w:jc w:val="center"/>
         <w:rPr>
@@ -11347,30 +11708,42 @@
         <w:t>Figure X</w:t>
       </w:r>
     </w:p>
-    <w:p/>
+    <w:p>
+      <w:pPr>
+        <w:spacing w:line="360" w:lineRule="auto"/>
+      </w:pPr>
+    </w:p>
     <w:p>
       <w:pPr>
         <w:pStyle w:val="Heading1"/>
-      </w:pPr>
-      <w:bookmarkStart w:id="40" w:name="_Toc3210855"/>
+        <w:spacing w:line="360" w:lineRule="auto"/>
+      </w:pPr>
+      <w:bookmarkStart w:id="39" w:name="_4._Collecting_data"/>
+      <w:bookmarkStart w:id="40" w:name="_Toc3281357"/>
+      <w:bookmarkEnd w:id="39"/>
       <w:r>
         <w:t>4.</w:t>
       </w:r>
       <w:r>
-        <w:t xml:space="preserve"> C</w:t>
-      </w:r>
-      <w:r>
-        <w:t>ollecting data phases</w:t>
+        <w:t xml:space="preserve"> </w:t>
+      </w:r>
+      <w:r>
+        <w:t>Data collection</w:t>
       </w:r>
       <w:bookmarkEnd w:id="40"/>
     </w:p>
     <w:p>
-      <w:r>
+      <w:pPr>
+        <w:spacing w:line="360" w:lineRule="auto"/>
+      </w:pPr>
+      <w:r>
+        <w:lastRenderedPageBreak/>
         <w:tab/>
       </w:r>
     </w:p>
     <w:p>
       <w:pPr>
+        <w:spacing w:line="360" w:lineRule="auto"/>
         <w:ind w:firstLine="720"/>
       </w:pPr>
       <w:r>
@@ -11416,13 +11789,22 @@
         <w:t>it was taken a snapshot of the database and this specific day will be the last date in which the data will be used for analysis.</w:t>
       </w:r>
     </w:p>
-    <w:p/>
-    <w:p/>
+    <w:p>
+      <w:pPr>
+        <w:spacing w:line="360" w:lineRule="auto"/>
+      </w:pPr>
+    </w:p>
+    <w:p>
+      <w:pPr>
+        <w:spacing w:line="360" w:lineRule="auto"/>
+      </w:pPr>
+    </w:p>
     <w:p>
       <w:pPr>
         <w:pStyle w:val="Heading2"/>
-      </w:pPr>
-      <w:bookmarkStart w:id="41" w:name="_Toc3210856"/>
+        <w:spacing w:line="360" w:lineRule="auto"/>
+      </w:pPr>
+      <w:bookmarkStart w:id="41" w:name="_Toc3281358"/>
       <w:r>
         <w:t>4</w:t>
       </w:r>
@@ -11437,8 +11819,9 @@
     <w:p>
       <w:pPr>
         <w:pStyle w:val="Heading2"/>
-      </w:pPr>
-      <w:bookmarkStart w:id="42" w:name="_Toc3210857"/>
+        <w:spacing w:line="360" w:lineRule="auto"/>
+      </w:pPr>
+      <w:bookmarkStart w:id="42" w:name="_Toc3281359"/>
       <w:r>
         <w:t>4.2</w:t>
       </w:r>
@@ -11453,8 +11836,9 @@
     <w:p>
       <w:pPr>
         <w:pStyle w:val="Heading2"/>
-      </w:pPr>
-      <w:bookmarkStart w:id="43" w:name="_Toc3210858"/>
+        <w:spacing w:line="360" w:lineRule="auto"/>
+      </w:pPr>
+      <w:bookmarkStart w:id="43" w:name="_Toc3281360"/>
       <w:r>
         <w:t>4.3</w:t>
       </w:r>
@@ -11472,10 +11856,19 @@
       </w:r>
       <w:bookmarkEnd w:id="43"/>
     </w:p>
-    <w:p/>
-    <w:p/>
-    <w:p>
-      <w:pPr>
+    <w:p>
+      <w:pPr>
+        <w:spacing w:line="360" w:lineRule="auto"/>
+      </w:pPr>
+    </w:p>
+    <w:p>
+      <w:pPr>
+        <w:spacing w:line="360" w:lineRule="auto"/>
+      </w:pPr>
+    </w:p>
+    <w:p>
+      <w:pPr>
+        <w:spacing w:line="360" w:lineRule="auto"/>
         <w:rPr>
           <w:rFonts w:ascii="Times New Roman" w:hAnsi="Times New Roman"/>
           <w:color w:val="000000" w:themeColor="text1"/>
@@ -11484,7 +11877,6 @@
           <w:szCs w:val="32"/>
         </w:rPr>
       </w:pPr>
-      <w:bookmarkStart w:id="44" w:name="_Toc3210859"/>
       <w:r>
         <w:br w:type="page"/>
       </w:r>
@@ -11492,21 +11884,27 @@
     <w:p>
       <w:pPr>
         <w:pStyle w:val="Heading1"/>
-      </w:pPr>
+        <w:spacing w:line="360" w:lineRule="auto"/>
+      </w:pPr>
+      <w:bookmarkStart w:id="44" w:name="_Toc3281361"/>
       <w:r>
         <w:lastRenderedPageBreak/>
-        <w:t>5. A</w:t>
-      </w:r>
-      <w:r>
-        <w:t>nalysis of data</w:t>
+        <w:t xml:space="preserve">5. </w:t>
+      </w:r>
+      <w:r>
+        <w:t>Data a</w:t>
+      </w:r>
+      <w:r>
+        <w:t>nalysis</w:t>
       </w:r>
       <w:bookmarkEnd w:id="44"/>
     </w:p>
     <w:p>
       <w:pPr>
         <w:pStyle w:val="Heading2"/>
-      </w:pPr>
-      <w:bookmarkStart w:id="45" w:name="_Toc3210860"/>
+        <w:spacing w:line="360" w:lineRule="auto"/>
+      </w:pPr>
+      <w:bookmarkStart w:id="45" w:name="_Toc3281362"/>
       <w:r>
         <w:t>5.1 A</w:t>
       </w:r>
@@ -11516,6 +11914,9 @@
       <w:bookmarkEnd w:id="45"/>
     </w:p>
     <w:p>
+      <w:pPr>
+        <w:spacing w:line="360" w:lineRule="auto"/>
+      </w:pPr>
       <w:r>
         <w:br w:type="page"/>
       </w:r>
@@ -11523,8 +11924,9 @@
     <w:p>
       <w:pPr>
         <w:pStyle w:val="Title"/>
-      </w:pPr>
-      <w:bookmarkStart w:id="46" w:name="_Toc3210861"/>
+        <w:spacing w:line="360" w:lineRule="auto"/>
+      </w:pPr>
+      <w:bookmarkStart w:id="46" w:name="_Toc3281363"/>
       <w:r>
         <w:lastRenderedPageBreak/>
         <w:t>P</w:t>
@@ -11542,15 +11944,16 @@
     </w:p>
     <w:p>
       <w:pPr>
-        <w:spacing w:after="0" w:line="240" w:lineRule="auto"/>
+        <w:spacing w:after="0" w:line="360" w:lineRule="auto"/>
         <w:ind w:firstLine="720"/>
       </w:pPr>
     </w:p>
     <w:p>
       <w:pPr>
         <w:pStyle w:val="Heading1"/>
-      </w:pPr>
-      <w:bookmarkStart w:id="47" w:name="_Toc3210862"/>
+        <w:spacing w:line="360" w:lineRule="auto"/>
+      </w:pPr>
+      <w:bookmarkStart w:id="47" w:name="_Toc3281364"/>
       <w:r>
         <w:t>6. D</w:t>
       </w:r>
@@ -11562,8 +11965,9 @@
     <w:p>
       <w:pPr>
         <w:pStyle w:val="Heading2"/>
-      </w:pPr>
-      <w:bookmarkStart w:id="48" w:name="_Toc3210863"/>
+        <w:spacing w:line="360" w:lineRule="auto"/>
+      </w:pPr>
+      <w:bookmarkStart w:id="48" w:name="_Toc3281365"/>
       <w:r>
         <w:t>6.1 R</w:t>
       </w:r>
@@ -11581,8 +11985,9 @@
     <w:p>
       <w:pPr>
         <w:pStyle w:val="Heading2"/>
-      </w:pPr>
-      <w:bookmarkStart w:id="49" w:name="_Toc3210864"/>
+        <w:spacing w:line="360" w:lineRule="auto"/>
+      </w:pPr>
+      <w:bookmarkStart w:id="49" w:name="_Toc3281366"/>
       <w:r>
         <w:t>6.2 L</w:t>
       </w:r>
@@ -11594,8 +11999,9 @@
     <w:p>
       <w:pPr>
         <w:pStyle w:val="Heading2"/>
-      </w:pPr>
-      <w:bookmarkStart w:id="50" w:name="_Toc3210865"/>
+        <w:spacing w:line="360" w:lineRule="auto"/>
+      </w:pPr>
+      <w:bookmarkStart w:id="50" w:name="_Toc3281367"/>
       <w:r>
         <w:t>6.3 F</w:t>
       </w:r>
@@ -11604,40 +12010,84 @@
       </w:r>
       <w:bookmarkEnd w:id="50"/>
     </w:p>
-    <w:p/>
-    <w:p/>
-    <w:p/>
-    <w:p>
+    <w:p>
+      <w:pPr>
+        <w:spacing w:line="360" w:lineRule="auto"/>
+      </w:pPr>
+    </w:p>
+    <w:p>
+      <w:pPr>
+        <w:spacing w:line="360" w:lineRule="auto"/>
+      </w:pPr>
+    </w:p>
+    <w:p>
+      <w:pPr>
+        <w:spacing w:line="360" w:lineRule="auto"/>
+      </w:pPr>
+    </w:p>
+    <w:p>
+      <w:pPr>
+        <w:spacing w:line="360" w:lineRule="auto"/>
+      </w:pPr>
       <w:r>
         <w:t>ANALYSIS: USER_LEFT - ORIGINAL % SCREEN SIZE - POSITIVE MEANS: MORE LEFT</w:t>
       </w:r>
     </w:p>
     <w:p>
+      <w:pPr>
+        <w:spacing w:line="360" w:lineRule="auto"/>
+      </w:pPr>
       <w:r>
         <w:t>NEGATIVE MEAN MORE RIGHT</w:t>
       </w:r>
     </w:p>
-    <w:p/>
-    <w:p>
+    <w:p>
+      <w:pPr>
+        <w:spacing w:line="360" w:lineRule="auto"/>
+      </w:pPr>
+    </w:p>
+    <w:p>
+      <w:pPr>
+        <w:spacing w:line="360" w:lineRule="auto"/>
+      </w:pPr>
       <w:r>
         <w:t>USER_TOP - ORIGINAL % SCREEN SIZE - POSITIVE MEANS MORE TO TOP</w:t>
       </w:r>
     </w:p>
     <w:p>
+      <w:pPr>
+        <w:spacing w:line="360" w:lineRule="auto"/>
+      </w:pPr>
       <w:r>
         <w:t>NEGATIVE MEAN MORE BOTTOM</w:t>
       </w:r>
     </w:p>
-    <w:p/>
-    <w:p>
+    <w:p>
+      <w:pPr>
+        <w:spacing w:line="360" w:lineRule="auto"/>
+      </w:pPr>
+    </w:p>
+    <w:p>
+      <w:pPr>
+        <w:spacing w:line="360" w:lineRule="auto"/>
+      </w:pPr>
       <w:r>
         <w:t>LOOK SPECIFICALLY EACH QUADRANT</w:t>
       </w:r>
     </w:p>
-    <w:p/>
-    <w:p/>
-    <w:p>
-      <w:pPr>
+    <w:p>
+      <w:pPr>
+        <w:spacing w:line="360" w:lineRule="auto"/>
+      </w:pPr>
+    </w:p>
+    <w:p>
+      <w:pPr>
+        <w:spacing w:line="360" w:lineRule="auto"/>
+      </w:pPr>
+    </w:p>
+    <w:p>
+      <w:pPr>
+        <w:spacing w:line="360" w:lineRule="auto"/>
         <w:rPr>
           <w:rFonts w:ascii="Times New Roman" w:eastAsia="Times New Roman" w:hAnsi="Times New Roman" w:cs="Times New Roman"/>
           <w:sz w:val="24"/>
@@ -11653,24 +12103,22 @@
         <w:br w:type="page"/>
       </w:r>
     </w:p>
-    <w:bookmarkStart w:id="51" w:name="_Toc3210866" w:displacedByCustomXml="next"/>
+    <w:bookmarkStart w:id="51" w:name="_Toc3281368" w:displacedByCustomXml="next"/>
     <w:sdt>
       <w:sdtPr>
+        <w:rPr>
+          <w:rFonts w:asciiTheme="minorHAnsi" w:hAnsiTheme="minorHAnsi"/>
+          <w:color w:val="auto"/>
+          <w:spacing w:val="0"/>
+          <w:sz w:val="20"/>
+          <w:szCs w:val="20"/>
+        </w:rPr>
         <w:id w:val="1811055346"/>
         <w:docPartObj>
           <w:docPartGallery w:val="Bibliographies"/>
           <w:docPartUnique/>
         </w:docPartObj>
       </w:sdtPr>
-      <w:sdtEndPr>
-        <w:rPr>
-          <w:rFonts w:asciiTheme="minorHAnsi" w:hAnsiTheme="minorHAnsi"/>
-          <w:color w:val="auto"/>
-          <w:spacing w:val="0"/>
-          <w:sz w:val="20"/>
-          <w:szCs w:val="20"/>
-        </w:rPr>
-      </w:sdtEndPr>
       <w:sdtContent>
         <w:p>
           <w:pPr>
@@ -12064,7 +12512,7 @@
 <w:ftr xmlns:wpc="http://schemas.microsoft.com/office/word/2010/wordprocessingCanvas" xmlns:cx="http://schemas.microsoft.com/office/drawing/2014/chartex" xmlns:cx1="http://schemas.microsoft.com/office/drawing/2015/9/8/chartex" xmlns:cx2="http://schemas.microsoft.com/office/drawing/2015/10/21/chartex" xmlns:cx3="http://schemas.microsoft.com/office/drawing/2016/5/9/chartex" xmlns:cx4="http://schemas.microsoft.com/office/drawing/2016/5/10/chartex" xmlns:cx5="http://schemas.microsoft.com/office/drawing/2016/5/11/chartex" xmlns:cx6="http://schemas.microsoft.com/office/drawing/2016/5/12/chartex" xmlns:cx7="http://schemas.microsoft.com/office/drawing/2016/5/13/chartex" xmlns:cx8="http://schemas.microsoft.com/office/drawing/2016/5/14/chartex" xmlns:mc="http://schemas.openxmlformats.org/markup-compatibility/2006" xmlns:aink="http://schemas.microsoft.com/office/drawing/2016/ink" xmlns:am3d="http://schemas.microsoft.com/office/drawing/2017/model3d" xmlns:o="urn:schemas-microsoft-com:office:office" xmlns:r="http://schemas.openxmlformats.org/officeDocument/2006/relationships" xmlns:m="http://schemas.openxmlformats.org/officeDocument/2006/math" xmlns:v="urn:schemas-microsoft-com:vml" xmlns:wp14="http://schemas.microsoft.com/office/word/2010/wordprocessingDrawing" xmlns:wp="http://schemas.openxmlformats.org/drawingml/2006/wordprocessingDrawing" xmlns:w10="urn:schemas-microsoft-com:office:word" xmlns:w="http://schemas.openxmlformats.org/wordprocessingml/2006/main" xmlns:w14="http://schemas.microsoft.com/office/word/2010/wordml" xmlns:w15="http://schemas.microsoft.com/office/word/2012/wordml" xmlns:w16cid="http://schemas.microsoft.com/office/word/2016/wordml/cid" xmlns:w16se="http://schemas.microsoft.com/office/word/2015/wordml/symex" xmlns:wpg="http://schemas.microsoft.com/office/word/2010/wordprocessingGroup" xmlns:wpi="http://schemas.microsoft.com/office/word/2010/wordprocessingInk" xmlns:wne="http://schemas.microsoft.com/office/word/2006/wordml" xmlns:wps="http://schemas.microsoft.com/office/word/2010/wordprocessingShape" mc:Ignorable="w14 w15 w16se w16cid wp14">
   <w:sdt>
     <w:sdtPr>
-      <w:id w:val="-2107565798"/>
+      <w:id w:val="2066056889"/>
       <w:docPartObj>
         <w:docPartGallery w:val="Page Numbers (Bottom of Page)"/>
         <w:docPartUnique/>
@@ -12131,7 +12579,7 @@
 <w:ftr xmlns:wpc="http://schemas.microsoft.com/office/word/2010/wordprocessingCanvas" xmlns:cx="http://schemas.microsoft.com/office/drawing/2014/chartex" xmlns:cx1="http://schemas.microsoft.com/office/drawing/2015/9/8/chartex" xmlns:cx2="http://schemas.microsoft.com/office/drawing/2015/10/21/chartex" xmlns:cx3="http://schemas.microsoft.com/office/drawing/2016/5/9/chartex" xmlns:cx4="http://schemas.microsoft.com/office/drawing/2016/5/10/chartex" xmlns:cx5="http://schemas.microsoft.com/office/drawing/2016/5/11/chartex" xmlns:cx6="http://schemas.microsoft.com/office/drawing/2016/5/12/chartex" xmlns:cx7="http://schemas.microsoft.com/office/drawing/2016/5/13/chartex" xmlns:cx8="http://schemas.microsoft.com/office/drawing/2016/5/14/chartex" xmlns:mc="http://schemas.openxmlformats.org/markup-compatibility/2006" xmlns:aink="http://schemas.microsoft.com/office/drawing/2016/ink" xmlns:am3d="http://schemas.microsoft.com/office/drawing/2017/model3d" xmlns:o="urn:schemas-microsoft-com:office:office" xmlns:r="http://schemas.openxmlformats.org/officeDocument/2006/relationships" xmlns:m="http://schemas.openxmlformats.org/officeDocument/2006/math" xmlns:v="urn:schemas-microsoft-com:vml" xmlns:wp14="http://schemas.microsoft.com/office/word/2010/wordprocessingDrawing" xmlns:wp="http://schemas.openxmlformats.org/drawingml/2006/wordprocessingDrawing" xmlns:w10="urn:schemas-microsoft-com:office:word" xmlns:w="http://schemas.openxmlformats.org/wordprocessingml/2006/main" xmlns:w14="http://schemas.microsoft.com/office/word/2010/wordml" xmlns:w15="http://schemas.microsoft.com/office/word/2012/wordml" xmlns:w16cid="http://schemas.microsoft.com/office/word/2016/wordml/cid" xmlns:w16se="http://schemas.microsoft.com/office/word/2015/wordml/symex" xmlns:wpg="http://schemas.microsoft.com/office/word/2010/wordprocessingGroup" xmlns:wpi="http://schemas.microsoft.com/office/word/2010/wordprocessingInk" xmlns:wne="http://schemas.microsoft.com/office/word/2006/wordml" xmlns:wps="http://schemas.microsoft.com/office/word/2010/wordprocessingShape" mc:Ignorable="w14 w15 w16se w16cid wp14">
   <w:sdt>
     <w:sdtPr>
-      <w:id w:val="1139226119"/>
+      <w:id w:val="-913472518"/>
       <w:docPartObj>
         <w:docPartGallery w:val="Page Numbers (Bottom of Page)"/>
         <w:docPartUnique/>
@@ -14387,7 +14835,7 @@
 </file>
 
 <file path=customXml/itemProps1.xml><?xml version="1.0" encoding="utf-8"?>
-<ds:datastoreItem xmlns:ds="http://schemas.openxmlformats.org/officeDocument/2006/customXml" ds:itemID="{AFE30AD9-6329-4A66-86DE-9F35F33E38CB}">
+<ds:datastoreItem xmlns:ds="http://schemas.openxmlformats.org/officeDocument/2006/customXml" ds:itemID="{BB16CC30-49E5-463C-8916-8D6316B0756A}">
   <ds:schemaRefs>
     <ds:schemaRef ds:uri="http://schemas.openxmlformats.org/officeDocument/2006/bibliography"/>
   </ds:schemaRefs>

</xml_diff>

<commit_message>
Fixing bug of not randomizing when playing again
Creation of new structure on folders: Data analsys, website and thesis
</commit_message>
<xml_diff>
--- a/Written thesis/MSc Thesis_withIntro.docx
+++ b/Written thesis/MSc Thesis_withIntro.docx
@@ -1,6 +1,6 @@
 
 <file path=word/document.xml><?xml version="1.0" encoding="utf-8"?>
-<w:document xmlns:wpc="http://schemas.microsoft.com/office/word/2010/wordprocessingCanvas" xmlns:cx="http://schemas.microsoft.com/office/drawing/2014/chartex" xmlns:cx1="http://schemas.microsoft.com/office/drawing/2015/9/8/chartex" xmlns:cx2="http://schemas.microsoft.com/office/drawing/2015/10/21/chartex" xmlns:cx3="http://schemas.microsoft.com/office/drawing/2016/5/9/chartex" xmlns:cx4="http://schemas.microsoft.com/office/drawing/2016/5/10/chartex" xmlns:cx5="http://schemas.microsoft.com/office/drawing/2016/5/11/chartex" xmlns:cx6="http://schemas.microsoft.com/office/drawing/2016/5/12/chartex" xmlns:cx7="http://schemas.microsoft.com/office/drawing/2016/5/13/chartex" xmlns:cx8="http://schemas.microsoft.com/office/drawing/2016/5/14/chartex" xmlns:mc="http://schemas.openxmlformats.org/markup-compatibility/2006" xmlns:aink="http://schemas.microsoft.com/office/drawing/2016/ink" xmlns:am3d="http://schemas.microsoft.com/office/drawing/2017/model3d" xmlns:o="urn:schemas-microsoft-com:office:office" xmlns:r="http://schemas.openxmlformats.org/officeDocument/2006/relationships" xmlns:m="http://schemas.openxmlformats.org/officeDocument/2006/math" xmlns:v="urn:schemas-microsoft-com:vml" xmlns:wp14="http://schemas.microsoft.com/office/word/2010/wordprocessingDrawing" xmlns:wp="http://schemas.openxmlformats.org/drawingml/2006/wordprocessingDrawing" xmlns:w10="urn:schemas-microsoft-com:office:word" xmlns:w="http://schemas.openxmlformats.org/wordprocessingml/2006/main" xmlns:w14="http://schemas.microsoft.com/office/word/2010/wordml" xmlns:w15="http://schemas.microsoft.com/office/word/2012/wordml" xmlns:w16cid="http://schemas.microsoft.com/office/word/2016/wordml/cid" xmlns:w16se="http://schemas.microsoft.com/office/word/2015/wordml/symex" xmlns:wpg="http://schemas.microsoft.com/office/word/2010/wordprocessingGroup" xmlns:wpi="http://schemas.microsoft.com/office/word/2010/wordprocessingInk" xmlns:wne="http://schemas.microsoft.com/office/word/2006/wordml" xmlns:wps="http://schemas.microsoft.com/office/word/2010/wordprocessingShape" mc:Ignorable="w14 w15 w16se w16cid wp14">
+<w:document xmlns:wpc="http://schemas.microsoft.com/office/word/2010/wordprocessingCanvas" xmlns:mc="http://schemas.openxmlformats.org/markup-compatibility/2006" xmlns:o="urn:schemas-microsoft-com:office:office" xmlns:r="http://schemas.openxmlformats.org/officeDocument/2006/relationships" xmlns:m="http://schemas.openxmlformats.org/officeDocument/2006/math" xmlns:v="urn:schemas-microsoft-com:vml" xmlns:wp14="http://schemas.microsoft.com/office/word/2010/wordprocessingDrawing" xmlns:wp="http://schemas.openxmlformats.org/drawingml/2006/wordprocessingDrawing" xmlns:w10="urn:schemas-microsoft-com:office:word" xmlns:w="http://schemas.openxmlformats.org/wordprocessingml/2006/main" xmlns:w14="http://schemas.microsoft.com/office/word/2010/wordml" xmlns:wpg="http://schemas.microsoft.com/office/word/2010/wordprocessingGroup" xmlns:wpi="http://schemas.microsoft.com/office/word/2010/wordprocessingInk" xmlns:wne="http://schemas.microsoft.com/office/word/2006/wordml" xmlns:wps="http://schemas.microsoft.com/office/word/2010/wordprocessingShape" mc:Ignorable="w14 wp14">
   <w:body>
     <w:p>
       <w:pPr>
@@ -38,7 +38,7 @@
                     <pic:cNvPicPr preferRelativeResize="0"/>
                   </pic:nvPicPr>
                   <pic:blipFill>
-                    <a:blip r:embed="rId8"/>
+                    <a:blip r:embed="rId9"/>
                     <a:srcRect/>
                     <a:stretch>
                       <a:fillRect/>
@@ -365,6 +365,7 @@
         </w:sectPr>
       </w:pPr>
       <w:r>
+        <w:lastRenderedPageBreak/>
         <w:t>Author</w:t>
       </w:r>
       <w:r>
@@ -404,6 +405,7 @@
         <w:spacing w:line="360" w:lineRule="auto"/>
       </w:pPr>
       <w:r>
+        <w:lastRenderedPageBreak/>
         <w:t>Renan Oliveira Moreira</w:t>
       </w:r>
       <w:r>
@@ -698,21 +700,7 @@
         <w:rPr>
           <w:rFonts w:ascii="Arial Unicode MS" w:eastAsia="Arial Unicode MS" w:hAnsi="Arial Unicode MS" w:cs="Arial Unicode MS"/>
         </w:rPr>
-        <w:t xml:space="preserve">I confirm that I understand that my work may be electronically checked for plagiarism </w:t>
-      </w:r>
-      <w:proofErr w:type="gramStart"/>
-      <w:r>
-        <w:rPr>
-          <w:rFonts w:ascii="Arial Unicode MS" w:eastAsia="Arial Unicode MS" w:hAnsi="Arial Unicode MS" w:cs="Arial Unicode MS"/>
-        </w:rPr>
-        <w:t>by the use of</w:t>
-      </w:r>
-      <w:proofErr w:type="gramEnd"/>
-      <w:r>
-        <w:rPr>
-          <w:rFonts w:ascii="Arial Unicode MS" w:eastAsia="Arial Unicode MS" w:hAnsi="Arial Unicode MS" w:cs="Arial Unicode MS"/>
-        </w:rPr>
-        <w:t xml:space="preserve"> plagiarism detection software and stored on a third party’s server for eventual future comparison.</w:t>
+        <w:t>I confirm that I understand that my work may be electronically checked for plagiarism by the use of plagiarism detection software and stored on a third party’s server for eventual future comparison.</w:t>
       </w:r>
     </w:p>
     <w:p>
@@ -812,8 +800,8 @@
         <w:spacing w:line="360" w:lineRule="auto"/>
         <w:ind w:firstLine="720"/>
         <w:sectPr>
-          <w:headerReference w:type="default" r:id="rId9"/>
-          <w:footerReference w:type="default" r:id="rId10"/>
+          <w:headerReference w:type="default" r:id="rId10"/>
+          <w:footerReference w:type="default" r:id="rId11"/>
           <w:type w:val="continuous"/>
           <w:pgSz w:w="12240" w:h="15840"/>
           <w:pgMar w:top="1440" w:right="1440" w:bottom="1440" w:left="1440" w:header="0" w:footer="0" w:gutter="0"/>
@@ -3737,6 +3725,7 @@
           <w:noProof/>
           <w:sz w:val="22"/>
           <w:szCs w:val="22"/>
+          <w:lang w:val="pt-BR" w:eastAsia="pt-BR"/>
         </w:rPr>
       </w:pPr>
       <w:r>
@@ -3748,13 +3737,20 @@
       <w:r>
         <w:fldChar w:fldCharType="separate"/>
       </w:r>
-      <w:hyperlink r:id="rId11" w:anchor="_Toc3279418" w:history="1">
+      <w:hyperlink w:anchor="_Toc3476709" w:history="1">
         <w:r>
           <w:rPr>
             <w:rStyle w:val="Hyperlink"/>
             <w:noProof/>
           </w:rPr>
-          <w:t>Figure 1 - Data structure OF cloud firestore. source: https://firebase.google.com/docs/firestore/images/structure-data.png</w:t>
+          <w:t>Figure 1 - Thesis Structure</w:t>
+        </w:r>
+        <w:r>
+          <w:rPr>
+            <w:rStyle w:val="Hyperlink"/>
+            <w:noProof/>
+          </w:rPr>
+          <w:t>.</w:t>
         </w:r>
         <w:r>
           <w:rPr>
@@ -3775,7 +3771,85 @@
             <w:noProof/>
             <w:webHidden/>
           </w:rPr>
-          <w:instrText xml:space="preserve"> PAGEREF _Toc3279418 \h </w:instrText>
+          <w:instrText xml:space="preserve"> PAGEREF _Toc3476709 \h </w:instrText>
+        </w:r>
+        <w:r>
+          <w:rPr>
+            <w:noProof/>
+            <w:webHidden/>
+          </w:rPr>
+        </w:r>
+        <w:r>
+          <w:rPr>
+            <w:noProof/>
+            <w:webHidden/>
+          </w:rPr>
+          <w:fldChar w:fldCharType="separate"/>
+        </w:r>
+        <w:r>
+          <w:rPr>
+            <w:noProof/>
+            <w:webHidden/>
+          </w:rPr>
+          <w:t>4</w:t>
+        </w:r>
+        <w:r>
+          <w:rPr>
+            <w:noProof/>
+            <w:webHidden/>
+          </w:rPr>
+          <w:fldChar w:fldCharType="end"/>
+        </w:r>
+      </w:hyperlink>
+    </w:p>
+    <w:p>
+      <w:pPr>
+        <w:pStyle w:val="TableofFigures"/>
+        <w:tabs>
+          <w:tab w:val="right" w:leader="dot" w:pos="9350"/>
+        </w:tabs>
+        <w:rPr>
+          <w:noProof/>
+          <w:sz w:val="22"/>
+          <w:szCs w:val="22"/>
+          <w:lang w:val="pt-BR" w:eastAsia="pt-BR"/>
+        </w:rPr>
+      </w:pPr>
+      <w:hyperlink w:anchor="_Toc3476710" w:history="1">
+        <w:r>
+          <w:rPr>
+            <w:rStyle w:val="Hyperlink"/>
+            <w:noProof/>
+          </w:rPr>
+          <w:t>Figure 2 - Data struct</w:t>
+        </w:r>
+        <w:r>
+          <w:rPr>
+            <w:rStyle w:val="Hyperlink"/>
+            <w:noProof/>
+          </w:rPr>
+          <w:t>ure of cloud firestore</w:t>
+        </w:r>
+        <w:r>
+          <w:rPr>
+            <w:noProof/>
+            <w:webHidden/>
+          </w:rPr>
+          <w:tab/>
+        </w:r>
+        <w:r>
+          <w:rPr>
+            <w:noProof/>
+            <w:webHidden/>
+          </w:rPr>
+          <w:fldChar w:fldCharType="begin"/>
+        </w:r>
+        <w:r>
+          <w:rPr>
+            <w:noProof/>
+            <w:webHidden/>
+          </w:rPr>
+          <w:instrText xml:space="preserve"> PAGEREF _Toc3476710 \h </w:instrText>
         </w:r>
         <w:r>
           <w:rPr>
@@ -3816,15 +3890,23 @@
           <w:noProof/>
           <w:sz w:val="22"/>
           <w:szCs w:val="22"/>
-        </w:rPr>
-      </w:pPr>
-      <w:hyperlink r:id="rId12" w:anchor="_Toc3279419" w:history="1">
+          <w:lang w:val="pt-BR" w:eastAsia="pt-BR"/>
+        </w:rPr>
+      </w:pPr>
+      <w:hyperlink w:anchor="_Toc3476711" w:history="1">
         <w:r>
           <w:rPr>
             <w:rStyle w:val="Hyperlink"/>
             <w:noProof/>
           </w:rPr>
-          <w:t>Figure 2 - DATA STRUCTURE EXAMPLE FROM THE EXPERIMENT. SOURCE: ELABORATED BY THE AUTHOR.</w:t>
+          <w:t>Figure 3 - Data structure example from the experiment. So</w:t>
+        </w:r>
+        <w:r>
+          <w:rPr>
+            <w:rStyle w:val="Hyperlink"/>
+            <w:noProof/>
+          </w:rPr>
+          <w:t>urce: Elaborathed by the author</w:t>
         </w:r>
         <w:r>
           <w:rPr>
@@ -3845,7 +3927,7 @@
             <w:noProof/>
             <w:webHidden/>
           </w:rPr>
-          <w:instrText xml:space="preserve"> PAGEREF _Toc3279419 \h </w:instrText>
+          <w:instrText xml:space="preserve"> PAGEREF _Toc3476711 \h </w:instrText>
         </w:r>
         <w:r>
           <w:rPr>
@@ -3886,15 +3968,16 @@
           <w:noProof/>
           <w:sz w:val="22"/>
           <w:szCs w:val="22"/>
-        </w:rPr>
-      </w:pPr>
-      <w:hyperlink w:anchor="_Toc3279420" w:history="1">
+          <w:lang w:val="pt-BR" w:eastAsia="pt-BR"/>
+        </w:rPr>
+      </w:pPr>
+      <w:hyperlink w:anchor="_Toc3476712" w:history="1">
         <w:r>
           <w:rPr>
             <w:rStyle w:val="Hyperlink"/>
             <w:noProof/>
           </w:rPr>
-          <w:t>Figure 3 - Face shaped image used on the scenario</w:t>
+          <w:t>Figure 4 - Face shaped image used on the scenario</w:t>
         </w:r>
         <w:r>
           <w:rPr>
@@ -3915,7 +3998,7 @@
             <w:noProof/>
             <w:webHidden/>
           </w:rPr>
-          <w:instrText xml:space="preserve"> PAGEREF _Toc3279420 \h </w:instrText>
+          <w:instrText xml:space="preserve"> PAGEREF _Toc3476712 \h </w:instrText>
         </w:r>
         <w:r>
           <w:rPr>
@@ -4108,7 +4191,7 @@
     <w:p>
       <w:pPr>
         <w:sectPr>
-          <w:footerReference w:type="default" r:id="rId13"/>
+          <w:footerReference w:type="default" r:id="rId12"/>
           <w:pgSz w:w="12240" w:h="15840"/>
           <w:pgMar w:top="1440" w:right="1440" w:bottom="1440" w:left="1440" w:header="0" w:footer="0" w:gutter="0"/>
           <w:pgNumType w:fmt="upperRoman" w:start="1"/>
@@ -4308,6 +4391,7 @@
           <w:id w:val="2135592108"/>
           <w:citation/>
         </w:sdtPr>
+        <w:sdtEndPr/>
         <w:sdtContent>
           <w:r>
             <w:rPr>
@@ -5229,6 +5313,7 @@
           <w:id w:val="1516883739"/>
           <w:citation/>
         </w:sdtPr>
+        <w:sdtEndPr/>
         <w:sdtContent>
           <w:r>
             <w:rPr>
@@ -5339,6 +5424,7 @@
           <w:id w:val="790866382"/>
           <w:citation/>
         </w:sdtPr>
+        <w:sdtEndPr/>
         <w:sdtContent>
           <w:r>
             <w:rPr>
@@ -5401,6 +5487,7 @@
           <w:id w:val="1575081725"/>
           <w:citation/>
         </w:sdtPr>
+        <w:sdtEndPr/>
         <w:sdtContent>
           <w:r>
             <w:rPr>
@@ -5630,18 +5717,8 @@
           <w:sz w:val="24"/>
           <w:szCs w:val="24"/>
         </w:rPr>
-        <w:t xml:space="preserve"> for a certain </w:t>
-      </w:r>
-      <w:proofErr w:type="gramStart"/>
-      <w:r>
-        <w:rPr>
-          <w:rFonts w:ascii="Times New Roman" w:hAnsi="Times New Roman" w:cs="Times New Roman"/>
-          <w:sz w:val="24"/>
-          <w:szCs w:val="24"/>
-        </w:rPr>
-        <w:t>period of time</w:t>
-      </w:r>
-      <w:proofErr w:type="gramEnd"/>
+        <w:t xml:space="preserve"> for a certain period of time</w:t>
+      </w:r>
       <w:r>
         <w:rPr>
           <w:rFonts w:ascii="Times New Roman" w:hAnsi="Times New Roman" w:cs="Times New Roman"/>
@@ -6027,6 +6104,11 @@
       <w:pPr>
         <w:spacing w:line="360" w:lineRule="auto"/>
         <w:ind w:firstLine="480"/>
+        <w:rPr>
+          <w:rFonts w:ascii="Times New Roman" w:hAnsi="Times New Roman" w:cs="Times New Roman"/>
+          <w:sz w:val="24"/>
+          <w:szCs w:val="24"/>
+        </w:rPr>
       </w:pPr>
       <w:sdt>
         <w:sdtPr>
@@ -6038,6 +6120,7 @@
           <w:id w:val="245394733"/>
           <w:citation/>
         </w:sdtPr>
+        <w:sdtEndPr/>
         <w:sdtContent>
           <w:r>
             <w:rPr>
@@ -6170,64 +6253,6 @@
         </w:rPr>
         <w:t xml:space="preserve">and check the validity of one hypothesis, in our case, the existence of factors of attraction in some specific scenarios. </w:t>
       </w:r>
-      <w:r>
-        <w:rPr>
-          <w:rFonts w:ascii="Times New Roman" w:hAnsi="Times New Roman" w:cs="Times New Roman"/>
-          <w:color w:val="FF0000"/>
-          <w:sz w:val="24"/>
-          <w:szCs w:val="24"/>
-        </w:rPr>
-        <w:t>T</w:t>
-      </w:r>
-      <w:r>
-        <w:rPr>
-          <w:rFonts w:ascii="Times New Roman" w:hAnsi="Times New Roman" w:cs="Times New Roman"/>
-          <w:color w:val="FF0000"/>
-          <w:sz w:val="24"/>
-          <w:szCs w:val="24"/>
-        </w:rPr>
-        <w:t xml:space="preserve">alk about web-based </w:t>
-      </w:r>
-      <w:proofErr w:type="spellStart"/>
-      <w:r>
-        <w:rPr>
-          <w:rFonts w:ascii="Times New Roman" w:hAnsi="Times New Roman" w:cs="Times New Roman"/>
-          <w:color w:val="FF0000"/>
-          <w:sz w:val="24"/>
-          <w:szCs w:val="24"/>
-        </w:rPr>
-        <w:t>experimnent</w:t>
-      </w:r>
-      <w:proofErr w:type="spellEnd"/>
-      <w:r>
-        <w:rPr>
-          <w:rFonts w:ascii="Times New Roman" w:hAnsi="Times New Roman" w:cs="Times New Roman"/>
-          <w:color w:val="FF0000"/>
-          <w:sz w:val="24"/>
-          <w:szCs w:val="24"/>
-        </w:rPr>
-        <w:t xml:space="preserve"> a lot. </w:t>
-      </w:r>
-      <w:r>
-        <w:rPr>
-          <w:color w:val="FF0000"/>
-        </w:rPr>
-        <w:t xml:space="preserve">Standards for Internet-Based Experimenting, Ulf-Dietrich </w:t>
-      </w:r>
-      <w:proofErr w:type="spellStart"/>
-      <w:r>
-        <w:rPr>
-          <w:color w:val="FF0000"/>
-        </w:rPr>
-        <w:t>Reips</w:t>
-      </w:r>
-      <w:proofErr w:type="spellEnd"/>
-      <w:r>
-        <w:rPr>
-          <w:color w:val="FF0000"/>
-        </w:rPr>
-        <w:t>. 2002.</w:t>
-      </w:r>
     </w:p>
     <w:p>
       <w:pPr>
@@ -6245,7 +6270,23 @@
           <w:sz w:val="24"/>
           <w:szCs w:val="24"/>
         </w:rPr>
-        <w:t>This master thesis research</w:t>
+        <w:t xml:space="preserve">It was decided to perform the experiment </w:t>
+      </w:r>
+      <w:r>
+        <w:rPr>
+          <w:rFonts w:ascii="Times New Roman" w:hAnsi="Times New Roman" w:cs="Times New Roman"/>
+          <w:sz w:val="24"/>
+          <w:szCs w:val="24"/>
+        </w:rPr>
+        <w:t xml:space="preserve">over the internet, in a way that would provide us a larger access to demographic and culturally different participants, this type of experiment is known for several terms as: Internet-based experiment, </w:t>
+      </w:r>
+      <w:r>
+        <w:rPr>
+          <w:rFonts w:ascii="Times New Roman" w:hAnsi="Times New Roman" w:cs="Times New Roman"/>
+          <w:sz w:val="24"/>
+          <w:szCs w:val="24"/>
+        </w:rPr>
+        <w:t>Web experiment, on(-)line experiment, Web-based experiment, World Wide Web(WWW) experiment, and Internet experiment.</w:t>
       </w:r>
       <w:r>
         <w:rPr>
@@ -6255,141 +6296,118 @@
         </w:rPr>
         <w:t xml:space="preserve"> </w:t>
       </w:r>
-      <w:r>
-        <w:rPr>
-          <w:rFonts w:ascii="Times New Roman" w:hAnsi="Times New Roman" w:cs="Times New Roman"/>
-          <w:sz w:val="24"/>
-          <w:szCs w:val="24"/>
-        </w:rPr>
-        <w:t>can be separated in three stages of development: the first one was</w:t>
-      </w:r>
-      <w:r>
-        <w:rPr>
-          <w:rFonts w:ascii="Times New Roman" w:hAnsi="Times New Roman" w:cs="Times New Roman"/>
-          <w:sz w:val="24"/>
-          <w:szCs w:val="24"/>
-        </w:rPr>
-        <w:t xml:space="preserve"> </w:t>
-      </w:r>
-      <w:r>
-        <w:rPr>
-          <w:rFonts w:ascii="Times New Roman" w:hAnsi="Times New Roman" w:cs="Times New Roman"/>
-          <w:sz w:val="24"/>
-          <w:szCs w:val="24"/>
-        </w:rPr>
-        <w:t xml:space="preserve">the </w:t>
-      </w:r>
-      <w:r>
-        <w:rPr>
-          <w:rFonts w:ascii="Times New Roman" w:hAnsi="Times New Roman" w:cs="Times New Roman"/>
-          <w:sz w:val="24"/>
-          <w:szCs w:val="24"/>
-        </w:rPr>
-        <w:t>exploratory literature</w:t>
-      </w:r>
-      <w:r>
-        <w:rPr>
-          <w:rFonts w:ascii="Times New Roman" w:hAnsi="Times New Roman" w:cs="Times New Roman"/>
-          <w:sz w:val="24"/>
-          <w:szCs w:val="24"/>
-        </w:rPr>
-        <w:t xml:space="preserve"> studies about </w:t>
-      </w:r>
-      <w:r>
-        <w:rPr>
-          <w:rFonts w:ascii="Times New Roman" w:hAnsi="Times New Roman" w:cs="Times New Roman"/>
-          <w:sz w:val="24"/>
-          <w:szCs w:val="24"/>
-        </w:rPr>
-        <w:t>CAT and</w:t>
-      </w:r>
-      <w:r>
-        <w:rPr>
-          <w:rFonts w:ascii="Times New Roman" w:hAnsi="Times New Roman" w:cs="Times New Roman"/>
-          <w:sz w:val="24"/>
-          <w:szCs w:val="24"/>
-        </w:rPr>
-        <w:t xml:space="preserve"> the planning and designing of the experiment</w:t>
-      </w:r>
-      <w:r>
-        <w:rPr>
-          <w:rFonts w:ascii="Times New Roman" w:hAnsi="Times New Roman" w:cs="Times New Roman"/>
-          <w:sz w:val="24"/>
-          <w:szCs w:val="24"/>
-        </w:rPr>
-        <w:t>.</w:t>
-      </w:r>
-      <w:r>
-        <w:rPr>
-          <w:rFonts w:ascii="Times New Roman" w:hAnsi="Times New Roman" w:cs="Times New Roman"/>
-          <w:sz w:val="24"/>
-          <w:szCs w:val="24"/>
-        </w:rPr>
-        <w:t xml:space="preserve"> The second </w:t>
-      </w:r>
-      <w:r>
-        <w:rPr>
-          <w:rFonts w:ascii="Times New Roman" w:hAnsi="Times New Roman" w:cs="Times New Roman"/>
-          <w:sz w:val="24"/>
-          <w:szCs w:val="24"/>
-        </w:rPr>
-        <w:t>stage</w:t>
-      </w:r>
-      <w:r>
-        <w:rPr>
-          <w:rFonts w:ascii="Times New Roman" w:hAnsi="Times New Roman" w:cs="Times New Roman"/>
-          <w:sz w:val="24"/>
-          <w:szCs w:val="24"/>
-        </w:rPr>
-        <w:t xml:space="preserve"> </w:t>
-      </w:r>
-      <w:r>
-        <w:rPr>
-          <w:rFonts w:ascii="Times New Roman" w:hAnsi="Times New Roman" w:cs="Times New Roman"/>
-          <w:sz w:val="24"/>
-          <w:szCs w:val="24"/>
-        </w:rPr>
-        <w:t xml:space="preserve">consisted on the coding and deployment of the website and the third </w:t>
-      </w:r>
-      <w:r>
-        <w:rPr>
-          <w:rFonts w:ascii="Times New Roman" w:hAnsi="Times New Roman" w:cs="Times New Roman"/>
-          <w:sz w:val="24"/>
-          <w:szCs w:val="24"/>
-        </w:rPr>
-        <w:t xml:space="preserve">and last </w:t>
-      </w:r>
-      <w:r>
-        <w:rPr>
-          <w:rFonts w:ascii="Times New Roman" w:hAnsi="Times New Roman" w:cs="Times New Roman"/>
-          <w:sz w:val="24"/>
-          <w:szCs w:val="24"/>
-        </w:rPr>
-        <w:t>one was the data collection</w:t>
-      </w:r>
-      <w:r>
-        <w:rPr>
-          <w:rFonts w:ascii="Times New Roman" w:hAnsi="Times New Roman" w:cs="Times New Roman"/>
-          <w:sz w:val="24"/>
-          <w:szCs w:val="24"/>
-        </w:rPr>
-        <w:t xml:space="preserve">, extraction, </w:t>
-      </w:r>
-      <w:r>
-        <w:rPr>
-          <w:rFonts w:ascii="Times New Roman" w:hAnsi="Times New Roman" w:cs="Times New Roman"/>
-          <w:sz w:val="24"/>
-          <w:szCs w:val="24"/>
-        </w:rPr>
-        <w:t>analysis</w:t>
-      </w:r>
-      <w:r>
-        <w:rPr>
-          <w:rFonts w:ascii="Times New Roman" w:hAnsi="Times New Roman" w:cs="Times New Roman"/>
-          <w:sz w:val="24"/>
-          <w:szCs w:val="24"/>
-        </w:rPr>
-        <w:t xml:space="preserve"> and conclusions.</w:t>
+      <w:sdt>
+        <w:sdtPr>
+          <w:rPr>
+            <w:rFonts w:ascii="Times New Roman" w:hAnsi="Times New Roman" w:cs="Times New Roman"/>
+            <w:sz w:val="24"/>
+            <w:szCs w:val="24"/>
+          </w:rPr>
+          <w:id w:val="-397906252"/>
+          <w:citation/>
+        </w:sdtPr>
+        <w:sdtEndPr/>
+        <w:sdtContent>
+          <w:r>
+            <w:rPr>
+              <w:rFonts w:ascii="Times New Roman" w:hAnsi="Times New Roman" w:cs="Times New Roman"/>
+              <w:sz w:val="24"/>
+              <w:szCs w:val="24"/>
+            </w:rPr>
+            <w:fldChar w:fldCharType="begin"/>
+          </w:r>
+          <w:r>
+            <w:rPr>
+              <w:rFonts w:ascii="Times New Roman" w:hAnsi="Times New Roman" w:cs="Times New Roman"/>
+              <w:sz w:val="24"/>
+              <w:szCs w:val="24"/>
+              <w:lang w:val="pt-BR"/>
+            </w:rPr>
+            <w:instrText xml:space="preserve">CITATION Rei02 \l 1046 </w:instrText>
+          </w:r>
+          <w:r>
+            <w:rPr>
+              <w:rFonts w:ascii="Times New Roman" w:hAnsi="Times New Roman" w:cs="Times New Roman"/>
+              <w:sz w:val="24"/>
+              <w:szCs w:val="24"/>
+            </w:rPr>
+            <w:fldChar w:fldCharType="separate"/>
+          </w:r>
+          <w:r>
+            <w:rPr>
+              <w:rFonts w:ascii="Times New Roman" w:hAnsi="Times New Roman" w:cs="Times New Roman"/>
+              <w:noProof/>
+              <w:sz w:val="24"/>
+              <w:szCs w:val="24"/>
+              <w:lang w:val="pt-BR"/>
+            </w:rPr>
+            <w:t>(Reips, 2002)</w:t>
+          </w:r>
+          <w:r>
+            <w:rPr>
+              <w:rFonts w:ascii="Times New Roman" w:hAnsi="Times New Roman" w:cs="Times New Roman"/>
+              <w:sz w:val="24"/>
+              <w:szCs w:val="24"/>
+            </w:rPr>
+            <w:fldChar w:fldCharType="end"/>
+          </w:r>
+        </w:sdtContent>
+      </w:sdt>
+      <w:r>
+        <w:rPr>
+          <w:rFonts w:ascii="Times New Roman" w:hAnsi="Times New Roman" w:cs="Times New Roman"/>
+          <w:sz w:val="24"/>
+          <w:szCs w:val="24"/>
+        </w:rPr>
+        <w:t xml:space="preserve">. The structure of the </w:t>
+      </w:r>
+      <w:r>
+        <w:rPr>
+          <w:rFonts w:ascii="Times New Roman" w:hAnsi="Times New Roman" w:cs="Times New Roman"/>
+          <w:sz w:val="24"/>
+          <w:szCs w:val="24"/>
+        </w:rPr>
+        <w:t xml:space="preserve">Web-based </w:t>
+      </w:r>
+      <w:r>
+        <w:rPr>
+          <w:rFonts w:ascii="Times New Roman" w:hAnsi="Times New Roman" w:cs="Times New Roman"/>
+          <w:sz w:val="24"/>
+          <w:szCs w:val="24"/>
+        </w:rPr>
+        <w:t xml:space="preserve">experiment followed </w:t>
+      </w:r>
+      <w:r>
+        <w:rPr>
+          <w:rFonts w:ascii="Times New Roman" w:hAnsi="Times New Roman" w:cs="Times New Roman"/>
+          <w:sz w:val="24"/>
+          <w:szCs w:val="24"/>
+        </w:rPr>
+        <w:t xml:space="preserve">some of </w:t>
+      </w:r>
+      <w:r>
+        <w:rPr>
+          <w:rFonts w:ascii="Times New Roman" w:hAnsi="Times New Roman" w:cs="Times New Roman"/>
+          <w:sz w:val="24"/>
+          <w:szCs w:val="24"/>
+        </w:rPr>
+        <w:t xml:space="preserve">the standards and guidelines </w:t>
+      </w:r>
+      <w:r>
+        <w:rPr>
+          <w:rFonts w:ascii="Times New Roman" w:hAnsi="Times New Roman" w:cs="Times New Roman"/>
+          <w:sz w:val="24"/>
+          <w:szCs w:val="24"/>
+        </w:rPr>
+        <w:t>suggested</w:t>
+      </w:r>
+      <w:r>
+        <w:rPr>
+          <w:rFonts w:ascii="Times New Roman" w:hAnsi="Times New Roman" w:cs="Times New Roman"/>
+          <w:sz w:val="24"/>
+          <w:szCs w:val="24"/>
+        </w:rPr>
+        <w:t xml:space="preserve"> on the paper of Reips.</w:t>
       </w:r>
     </w:p>
     <w:p>
@@ -6397,6 +6415,244 @@
         <w:spacing w:line="360" w:lineRule="auto"/>
         <w:ind w:firstLine="480"/>
         <w:rPr>
+          <w:color w:val="FF0000"/>
+        </w:rPr>
+      </w:pPr>
+      <w:r>
+        <w:rPr>
+          <w:color w:val="FF0000"/>
+        </w:rPr>
+        <w:t>Avoidance of o</w:t>
+      </w:r>
+      <w:r>
+        <w:rPr>
+          <w:color w:val="FF0000"/>
+        </w:rPr>
+        <w:t>rganizational problems, such as s</w:t>
+      </w:r>
+      <w:r>
+        <w:rPr>
+          <w:color w:val="FF0000"/>
+        </w:rPr>
+        <w:t>cheduling difficultie</w:t>
+      </w:r>
+      <w:r>
+        <w:rPr>
+          <w:color w:val="FF0000"/>
+        </w:rPr>
+        <w:t xml:space="preserve">s, as thousands of participants </w:t>
+      </w:r>
+      <w:r>
+        <w:rPr>
+          <w:color w:val="FF0000"/>
+        </w:rPr>
+        <w:t>may participate simultaneously.</w:t>
+      </w:r>
+    </w:p>
+    <w:p>
+      <w:pPr>
+        <w:spacing w:line="360" w:lineRule="auto"/>
+        <w:ind w:firstLine="480"/>
+        <w:rPr>
+          <w:color w:val="FF0000"/>
+        </w:rPr>
+      </w:pPr>
+      <w:r>
+        <w:rPr>
+          <w:color w:val="FF0000"/>
+        </w:rPr>
+        <w:t>Self Selection</w:t>
+      </w:r>
+    </w:p>
+    <w:p>
+      <w:pPr>
+        <w:spacing w:line="360" w:lineRule="auto"/>
+        <w:ind w:firstLine="480"/>
+        <w:rPr>
+          <w:color w:val="FF0000"/>
+        </w:rPr>
+      </w:pPr>
+      <w:r>
+        <w:rPr>
+          <w:color w:val="FF0000"/>
+        </w:rPr>
+        <w:t>Experimental Setting</w:t>
+      </w:r>
+      <w:r>
+        <w:rPr>
+          <w:color w:val="FF0000"/>
+        </w:rPr>
+        <w:t xml:space="preserve"> – control group.</w:t>
+      </w:r>
+    </w:p>
+    <w:p>
+      <w:pPr>
+        <w:spacing w:line="360" w:lineRule="auto"/>
+        <w:ind w:firstLine="480"/>
+        <w:rPr>
+          <w:rFonts w:ascii="Times New Roman" w:hAnsi="Times New Roman" w:cs="Times New Roman"/>
+          <w:sz w:val="24"/>
+          <w:szCs w:val="24"/>
+        </w:rPr>
+      </w:pPr>
+      <w:r>
+        <w:rPr>
+          <w:rFonts w:ascii="Times New Roman" w:hAnsi="Times New Roman" w:cs="Times New Roman"/>
+          <w:sz w:val="24"/>
+          <w:szCs w:val="24"/>
+        </w:rPr>
+        <w:t>This master thesis research</w:t>
+      </w:r>
+      <w:r>
+        <w:rPr>
+          <w:rFonts w:ascii="Times New Roman" w:hAnsi="Times New Roman" w:cs="Times New Roman"/>
+          <w:sz w:val="24"/>
+          <w:szCs w:val="24"/>
+        </w:rPr>
+        <w:t xml:space="preserve"> </w:t>
+      </w:r>
+      <w:r>
+        <w:rPr>
+          <w:rFonts w:ascii="Times New Roman" w:hAnsi="Times New Roman" w:cs="Times New Roman"/>
+          <w:sz w:val="24"/>
+          <w:szCs w:val="24"/>
+        </w:rPr>
+        <w:t>can be separated in three stages of development: the first one was</w:t>
+      </w:r>
+      <w:r>
+        <w:rPr>
+          <w:rFonts w:ascii="Times New Roman" w:hAnsi="Times New Roman" w:cs="Times New Roman"/>
+          <w:sz w:val="24"/>
+          <w:szCs w:val="24"/>
+        </w:rPr>
+        <w:t xml:space="preserve"> </w:t>
+      </w:r>
+      <w:r>
+        <w:rPr>
+          <w:rFonts w:ascii="Times New Roman" w:hAnsi="Times New Roman" w:cs="Times New Roman"/>
+          <w:sz w:val="24"/>
+          <w:szCs w:val="24"/>
+        </w:rPr>
+        <w:t xml:space="preserve">the </w:t>
+      </w:r>
+      <w:r>
+        <w:rPr>
+          <w:rFonts w:ascii="Times New Roman" w:hAnsi="Times New Roman" w:cs="Times New Roman"/>
+          <w:sz w:val="24"/>
+          <w:szCs w:val="24"/>
+        </w:rPr>
+        <w:t>exploratory literature</w:t>
+      </w:r>
+      <w:r>
+        <w:rPr>
+          <w:rFonts w:ascii="Times New Roman" w:hAnsi="Times New Roman" w:cs="Times New Roman"/>
+          <w:sz w:val="24"/>
+          <w:szCs w:val="24"/>
+        </w:rPr>
+        <w:t xml:space="preserve"> studies about </w:t>
+      </w:r>
+      <w:r>
+        <w:rPr>
+          <w:rFonts w:ascii="Times New Roman" w:hAnsi="Times New Roman" w:cs="Times New Roman"/>
+          <w:sz w:val="24"/>
+          <w:szCs w:val="24"/>
+        </w:rPr>
+        <w:t>CAT and</w:t>
+      </w:r>
+      <w:r>
+        <w:rPr>
+          <w:rFonts w:ascii="Times New Roman" w:hAnsi="Times New Roman" w:cs="Times New Roman"/>
+          <w:sz w:val="24"/>
+          <w:szCs w:val="24"/>
+        </w:rPr>
+        <w:t xml:space="preserve"> the planning and designing of the experiment</w:t>
+      </w:r>
+      <w:r>
+        <w:rPr>
+          <w:rFonts w:ascii="Times New Roman" w:hAnsi="Times New Roman" w:cs="Times New Roman"/>
+          <w:sz w:val="24"/>
+          <w:szCs w:val="24"/>
+        </w:rPr>
+        <w:t>.</w:t>
+      </w:r>
+      <w:r>
+        <w:rPr>
+          <w:rFonts w:ascii="Times New Roman" w:hAnsi="Times New Roman" w:cs="Times New Roman"/>
+          <w:sz w:val="24"/>
+          <w:szCs w:val="24"/>
+        </w:rPr>
+        <w:t xml:space="preserve"> The second </w:t>
+      </w:r>
+      <w:r>
+        <w:rPr>
+          <w:rFonts w:ascii="Times New Roman" w:hAnsi="Times New Roman" w:cs="Times New Roman"/>
+          <w:sz w:val="24"/>
+          <w:szCs w:val="24"/>
+        </w:rPr>
+        <w:t>stage</w:t>
+      </w:r>
+      <w:r>
+        <w:rPr>
+          <w:rFonts w:ascii="Times New Roman" w:hAnsi="Times New Roman" w:cs="Times New Roman"/>
+          <w:sz w:val="24"/>
+          <w:szCs w:val="24"/>
+        </w:rPr>
+        <w:t xml:space="preserve"> </w:t>
+      </w:r>
+      <w:r>
+        <w:rPr>
+          <w:rFonts w:ascii="Times New Roman" w:hAnsi="Times New Roman" w:cs="Times New Roman"/>
+          <w:sz w:val="24"/>
+          <w:szCs w:val="24"/>
+        </w:rPr>
+        <w:t xml:space="preserve">consisted on the coding and deployment of the website and the third </w:t>
+      </w:r>
+      <w:r>
+        <w:rPr>
+          <w:rFonts w:ascii="Times New Roman" w:hAnsi="Times New Roman" w:cs="Times New Roman"/>
+          <w:sz w:val="24"/>
+          <w:szCs w:val="24"/>
+        </w:rPr>
+        <w:t xml:space="preserve">and last </w:t>
+      </w:r>
+      <w:r>
+        <w:rPr>
+          <w:rFonts w:ascii="Times New Roman" w:hAnsi="Times New Roman" w:cs="Times New Roman"/>
+          <w:sz w:val="24"/>
+          <w:szCs w:val="24"/>
+        </w:rPr>
+        <w:t>one was the data collection</w:t>
+      </w:r>
+      <w:r>
+        <w:rPr>
+          <w:rFonts w:ascii="Times New Roman" w:hAnsi="Times New Roman" w:cs="Times New Roman"/>
+          <w:sz w:val="24"/>
+          <w:szCs w:val="24"/>
+        </w:rPr>
+        <w:t xml:space="preserve">, extraction, </w:t>
+      </w:r>
+      <w:r>
+        <w:rPr>
+          <w:rFonts w:ascii="Times New Roman" w:hAnsi="Times New Roman" w:cs="Times New Roman"/>
+          <w:sz w:val="24"/>
+          <w:szCs w:val="24"/>
+        </w:rPr>
+        <w:t>analysis</w:t>
+      </w:r>
+      <w:r>
+        <w:rPr>
+          <w:rFonts w:ascii="Times New Roman" w:hAnsi="Times New Roman" w:cs="Times New Roman"/>
+          <w:sz w:val="24"/>
+          <w:szCs w:val="24"/>
+        </w:rPr>
+        <w:t xml:space="preserve"> and conclusions.</w:t>
+      </w:r>
+    </w:p>
+    <w:p>
+      <w:pPr>
+        <w:spacing w:line="360" w:lineRule="auto"/>
+        <w:ind w:firstLine="480"/>
+        <w:rPr>
           <w:rFonts w:ascii="Times New Roman" w:hAnsi="Times New Roman" w:cs="Times New Roman"/>
           <w:sz w:val="24"/>
           <w:szCs w:val="24"/>
@@ -6432,7 +6688,16 @@
           <w:sz w:val="24"/>
           <w:szCs w:val="24"/>
         </w:rPr>
-        <w:t>understanding of the research. Those studies together with discussions with Cristopher Heintz made possible the elaboration of the design of the experiment. On this phase, it was also decided which programming language would fit the requirements and would be adopted in the project implementation</w:t>
+        <w:t xml:space="preserve">understanding of the research. Those studies together with discussions with Cristopher Heintz made possible the elaboration of the design of the experiment. On this phase, it was also decided which </w:t>
+      </w:r>
+      <w:r>
+        <w:rPr>
+          <w:rFonts w:ascii="Times New Roman" w:hAnsi="Times New Roman" w:cs="Times New Roman"/>
+          <w:sz w:val="24"/>
+          <w:szCs w:val="24"/>
+        </w:rPr>
+        <w:lastRenderedPageBreak/>
+        <w:t>programming language would fit the requirements and would be adopted in the project implementation</w:t>
       </w:r>
       <w:r>
         <w:rPr>
@@ -6589,16 +6854,7 @@
           <w:sz w:val="24"/>
           <w:szCs w:val="24"/>
         </w:rPr>
-        <w:t xml:space="preserve">deployment of the website on the Firebase </w:t>
-      </w:r>
-      <w:r>
-        <w:rPr>
-          <w:rFonts w:ascii="Times New Roman" w:hAnsi="Times New Roman" w:cs="Times New Roman"/>
-          <w:sz w:val="24"/>
-          <w:szCs w:val="24"/>
-        </w:rPr>
-        <w:lastRenderedPageBreak/>
-        <w:t>platform</w:t>
+        <w:t>deployment of the website on the Firebase platform</w:t>
       </w:r>
       <w:r>
         <w:rPr>
@@ -6853,20 +7109,208 @@
       <w:r>
         <w:rPr>
           <w:rFonts w:ascii="Times New Roman" w:hAnsi="Times New Roman" w:cs="Times New Roman"/>
+          <w:sz w:val="24"/>
+          <w:szCs w:val="24"/>
+        </w:rPr>
+        <w:t>The</w:t>
+      </w:r>
+      <w:r>
+        <w:rPr>
+          <w:rFonts w:ascii="Times New Roman" w:hAnsi="Times New Roman" w:cs="Times New Roman"/>
+          <w:sz w:val="24"/>
+          <w:szCs w:val="24"/>
+        </w:rPr>
+        <w:t xml:space="preserve"> structure </w:t>
+      </w:r>
+      <w:r>
+        <w:rPr>
+          <w:rFonts w:ascii="Times New Roman" w:hAnsi="Times New Roman" w:cs="Times New Roman"/>
+          <w:sz w:val="24"/>
+          <w:szCs w:val="24"/>
+        </w:rPr>
+        <w:t>of the thesis follows</w:t>
+      </w:r>
+      <w:r>
+        <w:rPr>
+          <w:rFonts w:ascii="Times New Roman" w:hAnsi="Times New Roman" w:cs="Times New Roman"/>
+          <w:sz w:val="24"/>
+          <w:szCs w:val="24"/>
+        </w:rPr>
+        <w:t xml:space="preserve"> the instruction</w:t>
+      </w:r>
+      <w:r>
+        <w:rPr>
+          <w:rFonts w:ascii="Times New Roman" w:hAnsi="Times New Roman" w:cs="Times New Roman"/>
+          <w:sz w:val="24"/>
+          <w:szCs w:val="24"/>
+        </w:rPr>
+        <w:t>s</w:t>
+      </w:r>
+      <w:r>
+        <w:rPr>
+          <w:rFonts w:ascii="Times New Roman" w:hAnsi="Times New Roman" w:cs="Times New Roman"/>
+          <w:sz w:val="24"/>
+          <w:szCs w:val="24"/>
+        </w:rPr>
+        <w:t xml:space="preserve"> from the </w:t>
+      </w:r>
+      <w:r>
+        <w:rPr>
+          <w:rFonts w:ascii="Times New Roman" w:hAnsi="Times New Roman" w:cs="Times New Roman"/>
+          <w:sz w:val="24"/>
+          <w:szCs w:val="24"/>
+        </w:rPr>
+        <w:t xml:space="preserve">thesis </w:t>
+      </w:r>
+      <w:r>
+        <w:rPr>
+          <w:rFonts w:ascii="Times New Roman" w:hAnsi="Times New Roman" w:cs="Times New Roman"/>
+          <w:sz w:val="24"/>
+          <w:szCs w:val="24"/>
+        </w:rPr>
+        <w:t>manual from ELTE PPK</w:t>
+      </w:r>
+      <w:r>
+        <w:rPr>
+          <w:rFonts w:ascii="Times New Roman" w:hAnsi="Times New Roman" w:cs="Times New Roman"/>
+          <w:sz w:val="24"/>
+          <w:szCs w:val="24"/>
+        </w:rPr>
+        <w:t>, which</w:t>
+      </w:r>
+      <w:r>
+        <w:rPr>
+          <w:rFonts w:ascii="Times New Roman" w:hAnsi="Times New Roman" w:cs="Times New Roman"/>
+          <w:sz w:val="24"/>
+          <w:szCs w:val="24"/>
+        </w:rPr>
+        <w:t xml:space="preserve"> recommends the separation of the structure into Theoretical and Empirical part</w:t>
+      </w:r>
+      <w:r>
+        <w:rPr>
+          <w:rFonts w:ascii="Times New Roman" w:hAnsi="Times New Roman" w:cs="Times New Roman"/>
+          <w:sz w:val="24"/>
+          <w:szCs w:val="24"/>
+        </w:rPr>
+        <w:t xml:space="preserve"> as can be seen in the </w:t>
+      </w:r>
+      <w:r>
+        <w:rPr>
+          <w:rFonts w:ascii="Times New Roman" w:hAnsi="Times New Roman" w:cs="Times New Roman"/>
+          <w:color w:val="FF0000"/>
+          <w:sz w:val="24"/>
+          <w:szCs w:val="24"/>
+        </w:rPr>
+        <w:t>Figure X</w:t>
+      </w:r>
+      <w:r>
+        <w:rPr>
+          <w:rFonts w:ascii="Times New Roman" w:hAnsi="Times New Roman" w:cs="Times New Roman"/>
+          <w:sz w:val="24"/>
+          <w:szCs w:val="24"/>
+        </w:rPr>
+        <w:t>:</w:t>
+      </w:r>
+    </w:p>
+    <w:p>
+      <w:pPr>
+        <w:pStyle w:val="Caption"/>
+        <w:jc w:val="center"/>
+        <w:rPr>
+          <w:sz w:val="2"/>
+        </w:rPr>
+      </w:pPr>
+      <w:bookmarkStart w:id="15" w:name="_Toc3476709"/>
+    </w:p>
+    <w:p>
+      <w:pPr>
+        <w:pStyle w:val="Caption"/>
+        <w:jc w:val="center"/>
+      </w:pPr>
+      <w:r>
+        <w:t xml:space="preserve">Figure </w:t>
+      </w:r>
+      <w:fldSimple w:instr=" SEQ Figure \* ARABIC ">
+        <w:r>
+          <w:rPr>
+            <w:noProof/>
+          </w:rPr>
+          <w:t>1</w:t>
+        </w:r>
+      </w:fldSimple>
+      <w:r>
+        <w:t xml:space="preserve"> - Thesis Structure. SOURCE: Elaborated by the author.</w:t>
+      </w:r>
+      <w:bookmarkEnd w:id="15"/>
+    </w:p>
+    <w:p>
+      <w:pPr>
+        <w:ind w:firstLine="720"/>
+      </w:pPr>
+      <w:r>
+        <w:t>The Part I, called Background provides a briefly introduction of the research developed, motivation, objectives and approaches utilized. Besides that, it also contains the Theoretical part which provides a base of understanding of the topic that will be researched and explored, eliciting definitions from different authors and researchers of the field and also the current discussions on the academic community.</w:t>
+      </w:r>
+    </w:p>
+    <w:p>
+      <w:pPr>
+        <w:ind w:firstLine="720"/>
+      </w:pPr>
+      <w:r>
+        <w:t xml:space="preserve">The second part, called Experiment / Empirical Studies </w:t>
+      </w:r>
+      <w:r>
+        <w:t>explains detailed</w:t>
+      </w:r>
+      <w:r>
+        <w:t xml:space="preserve"> </w:t>
+      </w:r>
+      <w:r>
+        <w:t xml:space="preserve">all the phases of development of the experiment, the decision reasoning and the procedures utilized, from the design until the implementation and execution and lastly the data analysis. </w:t>
+      </w:r>
+    </w:p>
+    <w:p>
+      <w:r>
+        <w:lastRenderedPageBreak/>
+        <w:tab/>
+        <w:t>The last part is the conclusion of the thesis, where it is discussed the results of the experiment, the conclusions reached, possible future works and limitations of the experiment.</w:t>
+      </w:r>
+    </w:p>
+    <w:bookmarkEnd w:id="13"/>
+    <w:p/>
+    <w:p>
+      <w:pPr>
+        <w:spacing w:after="0" w:line="240" w:lineRule="auto"/>
+      </w:pPr>
+    </w:p>
+    <w:p>
+      <w:pPr>
+        <w:rPr>
+          <w:rFonts w:ascii="Times New Roman" w:hAnsi="Times New Roman"/>
+          <w:color w:val="000000" w:themeColor="text1"/>
+          <w:spacing w:val="5"/>
+          <w:sz w:val="36"/>
+          <w:szCs w:val="32"/>
+        </w:rPr>
+      </w:pPr>
+      <w:bookmarkStart w:id="16" w:name="_Toc3281344"/>
+      <w:r>
+        <w:rPr>
+          <w:rFonts w:ascii="Times New Roman" w:hAnsi="Times New Roman" w:cs="Times New Roman"/>
           <w:noProof/>
           <w:sz w:val="24"/>
           <w:szCs w:val="24"/>
+          <w:lang w:val="pt-BR" w:eastAsia="pt-BR"/>
         </w:rPr>
         <w:drawing>
-          <wp:anchor distT="0" distB="0" distL="114300" distR="114300" simplePos="0" relativeHeight="251674624" behindDoc="0" locked="0" layoutInCell="1" allowOverlap="1">
+          <wp:anchor distT="0" distB="0" distL="114300" distR="114300" simplePos="0" relativeHeight="251674624" behindDoc="0" locked="0" layoutInCell="1" allowOverlap="1" wp14:anchorId="789954B6" wp14:editId="2D53C813">
             <wp:simplePos x="0" y="0"/>
             <wp:positionH relativeFrom="column">
-              <wp:posOffset>0</wp:posOffset>
+              <wp:posOffset>91440</wp:posOffset>
             </wp:positionH>
             <wp:positionV relativeFrom="page">
-              <wp:posOffset>4655820</wp:posOffset>
+              <wp:posOffset>2331720</wp:posOffset>
             </wp:positionV>
-            <wp:extent cx="5939920" cy="2459736"/>
+            <wp:extent cx="5939790" cy="2459355"/>
             <wp:effectExtent l="0" t="0" r="3810" b="0"/>
             <wp:wrapTopAndBottom/>
             <wp:docPr id="10" name="Picture 10"/>
@@ -6881,7 +7325,7 @@
                     <pic:cNvPicPr/>
                   </pic:nvPicPr>
                   <pic:blipFill>
-                    <a:blip r:embed="rId14">
+                    <a:blip r:embed="rId13">
                       <a:extLst>
                         <a:ext uri="{28A0092B-C50C-407E-A947-70E740481C1C}">
                           <a14:useLocalDpi xmlns:a14="http://schemas.microsoft.com/office/drawing/2010/main" val="0"/>
@@ -6895,7 +7339,7 @@
                   <pic:spPr>
                     <a:xfrm>
                       <a:off x="0" y="0"/>
-                      <a:ext cx="5939920" cy="2459736"/>
+                      <a:ext cx="5939790" cy="2459355"/>
                     </a:xfrm>
                     <a:prstGeom prst="rect">
                       <a:avLst/>
@@ -6914,144 +7358,6 @@
         </w:drawing>
       </w:r>
       <w:r>
-        <w:rPr>
-          <w:rFonts w:ascii="Times New Roman" w:hAnsi="Times New Roman" w:cs="Times New Roman"/>
-          <w:sz w:val="24"/>
-          <w:szCs w:val="24"/>
-        </w:rPr>
-        <w:t>The</w:t>
-      </w:r>
-      <w:r>
-        <w:rPr>
-          <w:rFonts w:ascii="Times New Roman" w:hAnsi="Times New Roman" w:cs="Times New Roman"/>
-          <w:sz w:val="24"/>
-          <w:szCs w:val="24"/>
-        </w:rPr>
-        <w:t xml:space="preserve"> structure </w:t>
-      </w:r>
-      <w:r>
-        <w:rPr>
-          <w:rFonts w:ascii="Times New Roman" w:hAnsi="Times New Roman" w:cs="Times New Roman"/>
-          <w:sz w:val="24"/>
-          <w:szCs w:val="24"/>
-        </w:rPr>
-        <w:t>of the thesis follows</w:t>
-      </w:r>
-      <w:r>
-        <w:rPr>
-          <w:rFonts w:ascii="Times New Roman" w:hAnsi="Times New Roman" w:cs="Times New Roman"/>
-          <w:sz w:val="24"/>
-          <w:szCs w:val="24"/>
-        </w:rPr>
-        <w:t xml:space="preserve"> the instruction</w:t>
-      </w:r>
-      <w:r>
-        <w:rPr>
-          <w:rFonts w:ascii="Times New Roman" w:hAnsi="Times New Roman" w:cs="Times New Roman"/>
-          <w:sz w:val="24"/>
-          <w:szCs w:val="24"/>
-        </w:rPr>
-        <w:t>s</w:t>
-      </w:r>
-      <w:r>
-        <w:rPr>
-          <w:rFonts w:ascii="Times New Roman" w:hAnsi="Times New Roman" w:cs="Times New Roman"/>
-          <w:sz w:val="24"/>
-          <w:szCs w:val="24"/>
-        </w:rPr>
-        <w:t xml:space="preserve"> from the </w:t>
-      </w:r>
-      <w:r>
-        <w:rPr>
-          <w:rFonts w:ascii="Times New Roman" w:hAnsi="Times New Roman" w:cs="Times New Roman"/>
-          <w:sz w:val="24"/>
-          <w:szCs w:val="24"/>
-        </w:rPr>
-        <w:t xml:space="preserve">thesis </w:t>
-      </w:r>
-      <w:r>
-        <w:rPr>
-          <w:rFonts w:ascii="Times New Roman" w:hAnsi="Times New Roman" w:cs="Times New Roman"/>
-          <w:sz w:val="24"/>
-          <w:szCs w:val="24"/>
-        </w:rPr>
-        <w:t>manual from ELTE PPK</w:t>
-      </w:r>
-      <w:r>
-        <w:rPr>
-          <w:rFonts w:ascii="Times New Roman" w:hAnsi="Times New Roman" w:cs="Times New Roman"/>
-          <w:sz w:val="24"/>
-          <w:szCs w:val="24"/>
-        </w:rPr>
-        <w:t>, which</w:t>
-      </w:r>
-      <w:r>
-        <w:rPr>
-          <w:rFonts w:ascii="Times New Roman" w:hAnsi="Times New Roman" w:cs="Times New Roman"/>
-          <w:sz w:val="24"/>
-          <w:szCs w:val="24"/>
-        </w:rPr>
-        <w:t xml:space="preserve"> recommends the separation of the structure into Theoretical and Empirical part</w:t>
-      </w:r>
-      <w:r>
-        <w:rPr>
-          <w:rFonts w:ascii="Times New Roman" w:hAnsi="Times New Roman" w:cs="Times New Roman"/>
-          <w:sz w:val="24"/>
-          <w:szCs w:val="24"/>
-        </w:rPr>
-        <w:t xml:space="preserve"> as can be seen in the </w:t>
-      </w:r>
-      <w:r>
-        <w:rPr>
-          <w:rFonts w:ascii="Times New Roman" w:hAnsi="Times New Roman" w:cs="Times New Roman"/>
-          <w:color w:val="FF0000"/>
-          <w:sz w:val="24"/>
-          <w:szCs w:val="24"/>
-        </w:rPr>
-        <w:t>Figure X</w:t>
-      </w:r>
-      <w:r>
-        <w:rPr>
-          <w:rFonts w:ascii="Times New Roman" w:hAnsi="Times New Roman" w:cs="Times New Roman"/>
-          <w:sz w:val="24"/>
-          <w:szCs w:val="24"/>
-        </w:rPr>
-        <w:t>:</w:t>
-      </w:r>
-    </w:p>
-    <w:p>
-      <w:pPr>
-        <w:ind w:firstLine="480"/>
-        <w:rPr>
-          <w:rFonts w:ascii="Times New Roman" w:hAnsi="Times New Roman" w:cs="Times New Roman"/>
-          <w:sz w:val="24"/>
-          <w:szCs w:val="24"/>
-        </w:rPr>
-      </w:pPr>
-    </w:p>
-    <w:p>
-      <w:bookmarkStart w:id="15" w:name="_GoBack"/>
-      <w:bookmarkEnd w:id="15"/>
-    </w:p>
-    <w:bookmarkEnd w:id="13"/>
-    <w:p/>
-    <w:p>
-      <w:pPr>
-        <w:spacing w:after="0" w:line="240" w:lineRule="auto"/>
-      </w:pPr>
-    </w:p>
-    <w:p>
-      <w:pPr>
-        <w:rPr>
-          <w:rFonts w:ascii="Times New Roman" w:hAnsi="Times New Roman"/>
-          <w:color w:val="000000" w:themeColor="text1"/>
-          <w:spacing w:val="5"/>
-          <w:sz w:val="36"/>
-          <w:szCs w:val="32"/>
-        </w:rPr>
-      </w:pPr>
-      <w:bookmarkStart w:id="16" w:name="_Toc3281344"/>
-      <w:r>
         <w:br w:type="page"/>
       </w:r>
     </w:p>
@@ -7101,23 +7407,7 @@
     </w:p>
     <w:p>
       <w:r>
-        <w:t xml:space="preserve">[1] </w:t>
-      </w:r>
-      <w:proofErr w:type="spellStart"/>
-      <w:r>
-        <w:t>Bisin</w:t>
-      </w:r>
-      <w:proofErr w:type="spellEnd"/>
-      <w:r>
-        <w:t xml:space="preserve">, B., </w:t>
-      </w:r>
-      <w:proofErr w:type="spellStart"/>
-      <w:r>
-        <w:t>Verdier</w:t>
-      </w:r>
-      <w:proofErr w:type="spellEnd"/>
-      <w:r>
-        <w:t>, T. (2005). Cultural Transmission. The New Palgrave Dictionary of Economics 2, 2008.</w:t>
+        <w:t>[1] Bisin, B., Verdier, T. (2005). Cultural Transmission. The New Palgrave Dictionary of Economics 2, 2008.</w:t>
       </w:r>
     </w:p>
     <w:p>
@@ -7197,19 +7487,18 @@
           <w:szCs w:val="25"/>
           <w:shd w:val="clear" w:color="auto" w:fill="FFFFFF"/>
         </w:rPr>
-        <w:t xml:space="preserve">Work of Lumsden and Wilson (1981), Cavalli-Sforza and Feldman (1981), and Boyd and </w:t>
-      </w:r>
-      <w:proofErr w:type="spellStart"/>
-      <w:r>
+        <w:t>Work of Lumsden and Wilson (1981), Cavalli-Sforza and Feldman (1981), and Boyd and Richerson (1985). All of these authors have attempted, in one way or another, to produce formal models that can integrate the effects of cultural inheritance into more standard biological models of evolution.</w:t>
+      </w:r>
+    </w:p>
+    <w:p>
+      <w:pPr>
         <w:rPr>
           <w:color w:val="1A1A1A"/>
           <w:sz w:val="25"/>
           <w:szCs w:val="25"/>
           <w:shd w:val="clear" w:color="auto" w:fill="FFFFFF"/>
         </w:rPr>
-        <w:t>Richerson</w:t>
-      </w:r>
-      <w:proofErr w:type="spellEnd"/>
+      </w:pPr>
       <w:r>
         <w:rPr>
           <w:color w:val="1A1A1A"/>
@@ -7217,19 +7506,27 @@
           <w:szCs w:val="25"/>
           <w:shd w:val="clear" w:color="auto" w:fill="FFFFFF"/>
         </w:rPr>
-        <w:t xml:space="preserve"> (1985). </w:t>
-      </w:r>
-      <w:proofErr w:type="gramStart"/>
-      <w:r>
+        <w:t>Dan Sperber (1996), Richerson and Boyd 2005</w:t>
+      </w:r>
+    </w:p>
+    <w:p>
+      <w:pPr>
         <w:rPr>
           <w:color w:val="1A1A1A"/>
           <w:sz w:val="25"/>
           <w:szCs w:val="25"/>
           <w:shd w:val="clear" w:color="auto" w:fill="FFFFFF"/>
         </w:rPr>
-        <w:t>All of</w:t>
-      </w:r>
-      <w:proofErr w:type="gramEnd"/>
+      </w:pPr>
+      <w:r>
+        <w:rPr>
+          <w:color w:val="FF0000"/>
+          <w:sz w:val="25"/>
+          <w:szCs w:val="25"/>
+          <w:shd w:val="clear" w:color="auto" w:fill="FFFFFF"/>
+        </w:rPr>
+        <w:t xml:space="preserve">Difference between genetics vs culture: </w:t>
+      </w:r>
       <w:r>
         <w:rPr>
           <w:color w:val="1A1A1A"/>
@@ -7237,94 +7534,7 @@
           <w:szCs w:val="25"/>
           <w:shd w:val="clear" w:color="auto" w:fill="FFFFFF"/>
         </w:rPr>
-        <w:t xml:space="preserve"> these authors have attempted, in one way or another, to produce formal models that can integrate the effects of cultural inheritance into more standard biological models of evolution.</w:t>
-      </w:r>
-    </w:p>
-    <w:p>
-      <w:pPr>
-        <w:rPr>
-          <w:color w:val="1A1A1A"/>
-          <w:sz w:val="25"/>
-          <w:szCs w:val="25"/>
-          <w:shd w:val="clear" w:color="auto" w:fill="FFFFFF"/>
-        </w:rPr>
-      </w:pPr>
-      <w:r>
-        <w:rPr>
-          <w:color w:val="1A1A1A"/>
-          <w:sz w:val="25"/>
-          <w:szCs w:val="25"/>
-          <w:shd w:val="clear" w:color="auto" w:fill="FFFFFF"/>
-        </w:rPr>
-        <w:t xml:space="preserve">Dan Sperber (1996), </w:t>
-      </w:r>
-      <w:proofErr w:type="spellStart"/>
-      <w:r>
-        <w:rPr>
-          <w:color w:val="1A1A1A"/>
-          <w:sz w:val="25"/>
-          <w:szCs w:val="25"/>
-          <w:shd w:val="clear" w:color="auto" w:fill="FFFFFF"/>
-        </w:rPr>
-        <w:t>Richerson</w:t>
-      </w:r>
-      <w:proofErr w:type="spellEnd"/>
-      <w:r>
-        <w:rPr>
-          <w:color w:val="1A1A1A"/>
-          <w:sz w:val="25"/>
-          <w:szCs w:val="25"/>
-          <w:shd w:val="clear" w:color="auto" w:fill="FFFFFF"/>
-        </w:rPr>
-        <w:t xml:space="preserve"> and Boyd 2005</w:t>
-      </w:r>
-    </w:p>
-    <w:p>
-      <w:pPr>
-        <w:rPr>
-          <w:color w:val="1A1A1A"/>
-          <w:sz w:val="25"/>
-          <w:szCs w:val="25"/>
-          <w:shd w:val="clear" w:color="auto" w:fill="FFFFFF"/>
-        </w:rPr>
-      </w:pPr>
-      <w:r>
-        <w:rPr>
-          <w:color w:val="FF0000"/>
-          <w:sz w:val="25"/>
-          <w:szCs w:val="25"/>
-          <w:shd w:val="clear" w:color="auto" w:fill="FFFFFF"/>
-        </w:rPr>
-        <w:t xml:space="preserve">Difference between genetics vs culture: </w:t>
-      </w:r>
-      <w:r>
-        <w:rPr>
-          <w:color w:val="1A1A1A"/>
-          <w:sz w:val="25"/>
-          <w:szCs w:val="25"/>
-          <w:shd w:val="clear" w:color="auto" w:fill="FFFFFF"/>
-        </w:rPr>
-        <w:t xml:space="preserve">These sorts of cultural evolutionary models do not assume that cultural inheritance works in the same way as genetic inheritance. Yet they remain </w:t>
-      </w:r>
-      <w:proofErr w:type="spellStart"/>
-      <w:r>
-        <w:rPr>
-          <w:color w:val="1A1A1A"/>
-          <w:sz w:val="25"/>
-          <w:szCs w:val="25"/>
-          <w:shd w:val="clear" w:color="auto" w:fill="FFFFFF"/>
-        </w:rPr>
-        <w:t>recognisably</w:t>
-      </w:r>
-      <w:proofErr w:type="spellEnd"/>
-      <w:r>
-        <w:rPr>
-          <w:color w:val="1A1A1A"/>
-          <w:sz w:val="25"/>
-          <w:szCs w:val="25"/>
-          <w:shd w:val="clear" w:color="auto" w:fill="FFFFFF"/>
-        </w:rPr>
-        <w:t xml:space="preserve"> evolutionary in style, primarily because they seek to explain the changes in trait frequencies in a population over time. </w:t>
+        <w:t>These sorts of cultural evolutionary models do not assume that cultural inheritance works in the same way as genetic inheritance. Yet they remain recognisably evolutionary in style, primarily because they seek to explain the changes in trait frequencies in a population over time. </w:t>
       </w:r>
     </w:p>
     <w:p>
@@ -7490,7 +7700,7 @@
     </w:p>
     <w:p/>
     <w:p>
-      <w:hyperlink r:id="rId15" w:anchor="ExpRolCulEvoThe" w:history="1">
+      <w:hyperlink r:id="rId14" w:anchor="ExpRolCulEvoThe" w:history="1">
         <w:r>
           <w:rPr>
             <w:rStyle w:val="Hyperlink"/>
@@ -7507,57 +7717,17 @@
         <w:t xml:space="preserve">Five Misunderstandings about Cultural Evolution (2002) </w:t>
       </w:r>
       <w:r>
-        <w:t xml:space="preserve">Joseph Henrich, Robert Boyd and Peter J. </w:t>
-      </w:r>
-      <w:proofErr w:type="spellStart"/>
-      <w:r>
-        <w:t>Richerson</w:t>
-      </w:r>
-      <w:proofErr w:type="spellEnd"/>
-      <w:r>
-        <w:t xml:space="preserve">: Second, Sperber (1996), </w:t>
-      </w:r>
-      <w:proofErr w:type="spellStart"/>
-      <w:r>
-        <w:t>Atran</w:t>
-      </w:r>
-      <w:proofErr w:type="spellEnd"/>
-      <w:r>
-        <w:t xml:space="preserve"> (2001) and Boyer (1998) emphasize that unlike genes, ideas are not transmitted intact from one brain to another. Instead, the mental representations in one brain generate observable behavior, a “public representation” in Sperber’s terminology</w:t>
-      </w:r>
-    </w:p>
-    <w:p>
-      <w:r>
-        <w:t xml:space="preserve">Mental representations will be replicated from one brain to another only if most people induce a unique mental representation from a given public representation. Moreover, inferential processes often systematically transform mental representations, so that unlike genetic transmission, the cultural transmission is highly biased toward </w:t>
-      </w:r>
-      <w:proofErr w:type="gramStart"/>
-      <w:r>
-        <w:t>particular representations</w:t>
-      </w:r>
-      <w:proofErr w:type="gramEnd"/>
-      <w:r>
-        <w:t>. Following Sperber (1996), we call the representations favored by processes of psychological inference (including storage and retrieval) ‘cognitive attractors.’</w:t>
-      </w:r>
-    </w:p>
-    <w:p>
-      <w:r>
-        <w:t xml:space="preserve">cognitive attractors will rapidly concentrate the cultural variation in a population. Instead of a continuum of cultural variants, most people will hold a representation near an attractor. If there is only one attractor, it will dominate. However, if, as seems likely in most cases, </w:t>
-      </w:r>
-      <w:proofErr w:type="spellStart"/>
-      <w:r>
-        <w:t>attactors</w:t>
-      </w:r>
-      <w:proofErr w:type="spellEnd"/>
-      <w:r>
-        <w:t xml:space="preserve"> are many, other selective forces will then act to increase the frequency of people holding one attractor and decrease others. The weak selective forces (‘weak’ relative to the strength of the attractors) will </w:t>
-      </w:r>
-      <w:proofErr w:type="gramStart"/>
-      <w:r>
-        <w:t>actually determine</w:t>
-      </w:r>
-      <w:proofErr w:type="gramEnd"/>
-      <w:r>
-        <w:t xml:space="preserve"> the final distribution of representations in the population.</w:t>
+        <w:t>Joseph Henrich, Robert Boyd and Peter J. Richerson: Second, Sperber (1996), Atran (2001) and Boyer (1998) emphasize that unlike genes, ideas are not transmitted intact from one brain to another. Instead, the mental representations in one brain generate observable behavior, a “public representation” in Sperber’s terminology</w:t>
+      </w:r>
+    </w:p>
+    <w:p>
+      <w:r>
+        <w:t>Mental representations will be replicated from one brain to another only if most people induce a unique mental representation from a given public representation. Moreover, inferential processes often systematically transform mental representations, so that unlike genetic transmission, the cultural transmission is highly biased toward particular representations. Following Sperber (1996), we call the representations favored by processes of psychological inference (including storage and retrieval) ‘cognitive attractors.’</w:t>
+      </w:r>
+    </w:p>
+    <w:p>
+      <w:r>
+        <w:t>cognitive attractors will rapidly concentrate the cultural variation in a population. Instead of a continuum of cultural variants, most people will hold a representation near an attractor. If there is only one attractor, it will dominate. However, if, as seems likely in most cases, attactors are many, other selective forces will then act to increase the frequency of people holding one attractor and decrease others. The weak selective forces (‘weak’ relative to the strength of the attractors) will actually determine the final distribution of representations in the population.</w:t>
       </w:r>
     </w:p>
     <w:p>
@@ -7573,83 +7743,11 @@
         <w:t xml:space="preserve">In the formalization, individuals acquire their mental representations by observing the behavior of others. Two cognitive mechanisms affect this learning process. </w:t>
       </w:r>
       <w:r>
-        <w:t xml:space="preserve">First, inferential transformation captures the </w:t>
-      </w:r>
-      <w:proofErr w:type="gramStart"/>
-      <w:r>
-        <w:t>manner in which</w:t>
-      </w:r>
-      <w:proofErr w:type="gramEnd"/>
-      <w:r>
-        <w:t xml:space="preserve"> cognitive processes of acquisition, storage and </w:t>
-      </w:r>
-      <w:proofErr w:type="spellStart"/>
-      <w:r>
-        <w:t>retieve</w:t>
-      </w:r>
-      <w:proofErr w:type="spellEnd"/>
-      <w:r>
-        <w:t xml:space="preserve"> alter mental representations in ways to favor some representations over others—cognitive </w:t>
-      </w:r>
-      <w:proofErr w:type="spellStart"/>
-      <w:r>
-        <w:t>attactors</w:t>
-      </w:r>
-      <w:proofErr w:type="spellEnd"/>
-      <w:r>
-        <w:t xml:space="preserve">. Because the </w:t>
+        <w:t xml:space="preserve">First, inferential transformation captures the manner in which cognitive processes of acquisition, storage and retieve alter mental representations in ways to favor some representations over others—cognitive attactors. Because the </w:t>
       </w:r>
       <w:r>
         <w:lastRenderedPageBreak/>
-        <w:t xml:space="preserve">two extreme </w:t>
-      </w:r>
-      <w:proofErr w:type="spellStart"/>
-      <w:r>
-        <w:t>represetations</w:t>
-      </w:r>
-      <w:proofErr w:type="spellEnd"/>
-      <w:r>
-        <w:t xml:space="preserve">, “Moon as </w:t>
-      </w:r>
-      <w:proofErr w:type="gramStart"/>
-      <w:r>
-        <w:t>person“ and</w:t>
-      </w:r>
-      <w:proofErr w:type="gramEnd"/>
-      <w:r>
-        <w:t xml:space="preserve"> “moon as rock“ are easier to think, they act as cognitive attractors in our example. Individuals who observe behaviors that result from intermediate representations tend to infer mental representations closer to one of the two attractors. The second process, selective attention, captures the tendency for individuals to pay </w:t>
-      </w:r>
-      <w:proofErr w:type="gramStart"/>
-      <w:r>
-        <w:t>particular attention</w:t>
-      </w:r>
-      <w:proofErr w:type="gramEnd"/>
-      <w:r>
-        <w:t xml:space="preserve"> to some individuals more than others. For example, it could be in a modernizing environment, where the representations favored by science are prestigious, people who hold the “moon as </w:t>
-      </w:r>
-      <w:proofErr w:type="gramStart"/>
-      <w:r>
-        <w:t>rock“ representation</w:t>
-      </w:r>
-      <w:proofErr w:type="gramEnd"/>
-      <w:r>
-        <w:t xml:space="preserve"> are more </w:t>
-      </w:r>
-      <w:proofErr w:type="spellStart"/>
-      <w:r>
-        <w:t>succesful</w:t>
-      </w:r>
-      <w:proofErr w:type="spellEnd"/>
-      <w:r>
-        <w:t xml:space="preserve"> than those who hold the alternative, and thus they attract more attention (and are more likely to be learned from). </w:t>
-      </w:r>
-      <w:proofErr w:type="gramStart"/>
-      <w:r>
-        <w:t>Finally</w:t>
-      </w:r>
-      <w:proofErr w:type="gramEnd"/>
-      <w:r>
-        <w:t xml:space="preserve"> we assume the effects of inferential transformation are much stronger than the effects of selective attention.</w:t>
+        <w:t>two extreme represetations, “Moon as person“ and “moon as rock“ are easier to think, they act as cognitive attractors in our example. Individuals who observe behaviors that result from intermediate representations tend to infer mental representations closer to one of the two attractors. The second process, selective attention, captures the tendency for individuals to pay particular attention to some individuals more than others. For example, it could be in a modernizing environment, where the representations favored by science are prestigious, people who hold the “moon as rock“ representation are more succesful than those who hold the alternative, and thus they attract more attention (and are more likely to be learned from). Finally we assume the effects of inferential transformation are much stronger than the effects of selective attention.</w:t>
       </w:r>
     </w:p>
     <w:p/>
@@ -7669,15 +7767,7 @@
     <w:p/>
     <w:p>
       <w:r>
-        <w:t xml:space="preserve">One of the models to explain the process of cultural evolution is Cultural Attraction Theory (CAT) which differs from other evolutionary approaches as it develops the idea of constructive convergence in cultural transmission [2]. Constructive convergence refers to processes of cultural transmission that cause systematic transformation rather than faithful replication of cultural items. However, the transformations are biased and </w:t>
-      </w:r>
-      <w:proofErr w:type="spellStart"/>
-      <w:r>
-        <w:t>favour</w:t>
-      </w:r>
-      <w:proofErr w:type="spellEnd"/>
-      <w:r>
-        <w:t xml:space="preserve"> the production of some cultural items. These transformation biases can be explained by the existence of factors of attractions, which stabilize the distribution of cultural items at a macro level (whole populations and across generations) [3].</w:t>
+        <w:t>One of the models to explain the process of cultural evolution is Cultural Attraction Theory (CAT) which differs from other evolutionary approaches as it develops the idea of constructive convergence in cultural transmission [2]. Constructive convergence refers to processes of cultural transmission that cause systematic transformation rather than faithful replication of cultural items. However, the transformations are biased and favour the production of some cultural items. These transformation biases can be explained by the existence of factors of attractions, which stabilize the distribution of cultural items at a macro level (whole populations and across generations) [3].</w:t>
       </w:r>
     </w:p>
     <w:p>
@@ -7712,13 +7802,8 @@
         <w:jc w:val="left"/>
       </w:pPr>
       <w:r>
-        <w:t xml:space="preserve">2.3.1 </w:t>
-      </w:r>
-      <w:proofErr w:type="spellStart"/>
-      <w:r>
-        <w:t>Determistic</w:t>
-      </w:r>
-      <w:proofErr w:type="spellEnd"/>
+        <w:t>2.3.1 Determistic</w:t>
+      </w:r>
     </w:p>
     <w:p>
       <w:pPr>
@@ -7729,7 +7814,7 @@
       <w:pPr>
         <w:jc w:val="left"/>
         <w:sectPr>
-          <w:footerReference w:type="default" r:id="rId16"/>
+          <w:footerReference w:type="default" r:id="rId15"/>
           <w:pgSz w:w="12240" w:h="15840"/>
           <w:pgMar w:top="1440" w:right="1440" w:bottom="1440" w:left="1440" w:header="0" w:footer="0" w:gutter="0"/>
           <w:pgNumType w:start="1"/>
@@ -7839,25 +7924,7 @@
           <w:sz w:val="24"/>
           <w:szCs w:val="24"/>
         </w:rPr>
-        <w:t xml:space="preserve">The design of this project is a result of a collaborative work and ideas between the supervisor of the project and head of the Cognitive Science department of the Central Eastern University, Dr. Christophe Heintz and </w:t>
-      </w:r>
-      <w:proofErr w:type="gramStart"/>
-      <w:r>
-        <w:rPr>
-          <w:rFonts w:ascii="Times New Roman" w:eastAsia="Times New Roman" w:hAnsi="Times New Roman" w:cs="Times New Roman"/>
-          <w:sz w:val="24"/>
-          <w:szCs w:val="24"/>
-        </w:rPr>
-        <w:t>myself</w:t>
-      </w:r>
-      <w:proofErr w:type="gramEnd"/>
-      <w:r>
-        <w:rPr>
-          <w:rFonts w:ascii="Times New Roman" w:eastAsia="Times New Roman" w:hAnsi="Times New Roman" w:cs="Times New Roman"/>
-          <w:sz w:val="24"/>
-          <w:szCs w:val="24"/>
-        </w:rPr>
-        <w:t xml:space="preserve">, student graduating at the Master of Science program of Computational and Cognitive Neuroscience at the Eötvös Loránd University. </w:t>
+        <w:t xml:space="preserve">The design of this project is a result of a collaborative work and ideas between the supervisor of the project and head of the Cognitive Science department of the Central Eastern University, Dr. Christophe Heintz and myself, student graduating at the Master of Science program of Computational and Cognitive Neuroscience at the Eötvös Loránd University. </w:t>
       </w:r>
     </w:p>
     <w:p>
@@ -7948,25 +8015,7 @@
           <w:sz w:val="24"/>
           <w:szCs w:val="24"/>
         </w:rPr>
-        <w:t xml:space="preserve">which </w:t>
-      </w:r>
-      <w:proofErr w:type="gramStart"/>
-      <w:r>
-        <w:rPr>
-          <w:rFonts w:ascii="Times New Roman" w:eastAsia="Times New Roman" w:hAnsi="Times New Roman" w:cs="Times New Roman"/>
-          <w:sz w:val="24"/>
-          <w:szCs w:val="24"/>
-        </w:rPr>
-        <w:t>contains:</w:t>
-      </w:r>
-      <w:proofErr w:type="gramEnd"/>
-      <w:r>
-        <w:rPr>
-          <w:rFonts w:ascii="Times New Roman" w:eastAsia="Times New Roman" w:hAnsi="Times New Roman" w:cs="Times New Roman"/>
-          <w:sz w:val="24"/>
-          <w:szCs w:val="24"/>
-        </w:rPr>
-        <w:t xml:space="preserve"> </w:t>
+        <w:t xml:space="preserve">which contains: </w:t>
       </w:r>
       <w:r>
         <w:rPr>
@@ -8109,29 +8158,7 @@
           <w:szCs w:val="24"/>
           <w:highlight w:val="white"/>
         </w:rPr>
-        <w:t xml:space="preserve">s available on the personal GitHub repository of the author of this </w:t>
-      </w:r>
-      <w:proofErr w:type="gramStart"/>
-      <w:r>
-        <w:rPr>
-          <w:rFonts w:ascii="Times New Roman" w:eastAsia="Times New Roman" w:hAnsi="Times New Roman" w:cs="Times New Roman"/>
-          <w:color w:val="212121"/>
-          <w:sz w:val="24"/>
-          <w:szCs w:val="24"/>
-          <w:highlight w:val="white"/>
-        </w:rPr>
-        <w:t>Master’s</w:t>
-      </w:r>
-      <w:proofErr w:type="gramEnd"/>
-      <w:r>
-        <w:rPr>
-          <w:rFonts w:ascii="Times New Roman" w:eastAsia="Times New Roman" w:hAnsi="Times New Roman" w:cs="Times New Roman"/>
-          <w:color w:val="212121"/>
-          <w:sz w:val="24"/>
-          <w:szCs w:val="24"/>
-          <w:highlight w:val="white"/>
-        </w:rPr>
-        <w:t xml:space="preserve"> Thesis. That can be accessed at: https://github.com/RenanOm92/factorsAttractionFirebase.</w:t>
+        <w:t>s available on the personal GitHub repository of the author of this Master’s Thesis. That can be accessed at: https://github.com/RenanOm92/factorsAttractionFirebase.</w:t>
       </w:r>
     </w:p>
     <w:p>
@@ -8259,7 +8286,7 @@
         </w:rPr>
         <w:t xml:space="preserve">[insert reference </w:t>
       </w:r>
-      <w:hyperlink r:id="rId17">
+      <w:hyperlink r:id="rId16">
         <w:r>
           <w:rPr>
             <w:rFonts w:ascii="Times New Roman" w:eastAsia="Times New Roman" w:hAnsi="Times New Roman" w:cs="Times New Roman"/>
@@ -8332,7 +8359,7 @@
         </w:rPr>
         <w:t xml:space="preserve">[insert reference </w:t>
       </w:r>
-      <w:hyperlink r:id="rId18">
+      <w:hyperlink r:id="rId17">
         <w:r>
           <w:rPr>
             <w:rFonts w:ascii="Times New Roman" w:eastAsia="Times New Roman" w:hAnsi="Times New Roman" w:cs="Times New Roman"/>
@@ -8538,7 +8565,7 @@
         </w:rPr>
         <w:t xml:space="preserve">[insert reference </w:t>
       </w:r>
-      <w:hyperlink r:id="rId19">
+      <w:hyperlink r:id="rId18">
         <w:r>
           <w:rPr>
             <w:rFonts w:ascii="Times New Roman" w:eastAsia="Times New Roman" w:hAnsi="Times New Roman" w:cs="Times New Roman"/>
@@ -8611,7 +8638,7 @@
                     <pic:cNvPicPr preferRelativeResize="0"/>
                   </pic:nvPicPr>
                   <pic:blipFill>
-                    <a:blip r:embed="rId20"/>
+                    <a:blip r:embed="rId19"/>
                     <a:srcRect/>
                     <a:stretch>
                       <a:fillRect/>
@@ -8701,20 +8728,35 @@
           <w:szCs w:val="24"/>
         </w:rPr>
       </w:pPr>
+      <w:bookmarkStart w:id="31" w:name="_Toc3476710"/>
       <w:r>
         <w:t xml:space="preserve">Figure </w:t>
       </w:r>
-      <w:fldSimple w:instr=" SEQ Figure \* ARABIC ">
-        <w:r>
-          <w:rPr>
-            <w:noProof/>
-          </w:rPr>
-          <w:t>1</w:t>
-        </w:r>
-      </w:fldSimple>
+      <w:r>
+        <w:fldChar w:fldCharType="begin"/>
+      </w:r>
+      <w:r>
+        <w:instrText xml:space="preserve"> SEQ Figure \* ARABIC </w:instrText>
+      </w:r>
+      <w:r>
+        <w:fldChar w:fldCharType="separate"/>
+      </w:r>
+      <w:r>
+        <w:rPr>
+          <w:noProof/>
+        </w:rPr>
+        <w:t>2</w:t>
+      </w:r>
+      <w:r>
+        <w:rPr>
+          <w:noProof/>
+        </w:rPr>
+        <w:fldChar w:fldCharType="end"/>
+      </w:r>
       <w:r>
         <w:t xml:space="preserve"> - Data structure of cloud firestore. Source: https://firebase.google.com/docs/firestore/images/structure-data.png</w:t>
       </w:r>
+      <w:bookmarkEnd w:id="31"/>
     </w:p>
     <w:p>
       <w:pPr>
@@ -8753,19 +8795,7 @@
           <w:rPr>
             <w:rStyle w:val="Hyperlink"/>
           </w:rPr>
-          <w:t>4. Collecting da</w:t>
-        </w:r>
-        <w:r>
-          <w:rPr>
-            <w:rStyle w:val="Hyperlink"/>
-          </w:rPr>
-          <w:t>t</w:t>
-        </w:r>
-        <w:r>
-          <w:rPr>
-            <w:rStyle w:val="Hyperlink"/>
-          </w:rPr>
-          <w:t>a phases</w:t>
+          <w:t>4. Collecting data phases</w:t>
         </w:r>
       </w:hyperlink>
       <w:r>
@@ -8785,7 +8815,7 @@
         </w:rPr>
         <w:t xml:space="preserve">[insert reference </w:t>
       </w:r>
-      <w:hyperlink r:id="rId21">
+      <w:hyperlink r:id="rId20">
         <w:r>
           <w:rPr>
             <w:rFonts w:ascii="Times New Roman" w:eastAsia="Times New Roman" w:hAnsi="Times New Roman" w:cs="Times New Roman"/>
@@ -8865,7 +8895,6 @@
         </w:rPr>
         <w:t xml:space="preserve">, </w:t>
       </w:r>
-      <w:proofErr w:type="spellStart"/>
       <w:r>
         <w:rPr>
           <w:rFonts w:ascii="Times New Roman" w:eastAsia="Times New Roman" w:hAnsi="Times New Roman" w:cs="Times New Roman"/>
@@ -8875,7 +8904,6 @@
         </w:rPr>
         <w:t>coord_original_left</w:t>
       </w:r>
-      <w:proofErr w:type="spellEnd"/>
       <w:r>
         <w:rPr>
           <w:rFonts w:ascii="Times New Roman" w:eastAsia="Times New Roman" w:hAnsi="Times New Roman" w:cs="Times New Roman"/>
@@ -8884,7 +8912,6 @@
         </w:rPr>
         <w:t xml:space="preserve">, </w:t>
       </w:r>
-      <w:proofErr w:type="spellStart"/>
       <w:r>
         <w:rPr>
           <w:rFonts w:ascii="Times New Roman" w:eastAsia="Times New Roman" w:hAnsi="Times New Roman" w:cs="Times New Roman"/>
@@ -8894,7 +8921,6 @@
         </w:rPr>
         <w:t>coord_original_top</w:t>
       </w:r>
-      <w:proofErr w:type="spellEnd"/>
       <w:r>
         <w:rPr>
           <w:rFonts w:ascii="Times New Roman" w:eastAsia="Times New Roman" w:hAnsi="Times New Roman" w:cs="Times New Roman"/>
@@ -8903,7 +8929,6 @@
         </w:rPr>
         <w:t xml:space="preserve">, </w:t>
       </w:r>
-      <w:proofErr w:type="spellStart"/>
       <w:r>
         <w:rPr>
           <w:rFonts w:ascii="Times New Roman" w:eastAsia="Times New Roman" w:hAnsi="Times New Roman" w:cs="Times New Roman"/>
@@ -8913,7 +8938,6 @@
         </w:rPr>
         <w:t>coord_user_left</w:t>
       </w:r>
-      <w:proofErr w:type="spellEnd"/>
       <w:r>
         <w:rPr>
           <w:rFonts w:ascii="Times New Roman" w:eastAsia="Times New Roman" w:hAnsi="Times New Roman" w:cs="Times New Roman"/>
@@ -8922,7 +8946,6 @@
         </w:rPr>
         <w:t xml:space="preserve">, </w:t>
       </w:r>
-      <w:proofErr w:type="spellStart"/>
       <w:r>
         <w:rPr>
           <w:rFonts w:ascii="Times New Roman" w:eastAsia="Times New Roman" w:hAnsi="Times New Roman" w:cs="Times New Roman"/>
@@ -8932,7 +8955,6 @@
         </w:rPr>
         <w:t>coord_user_top</w:t>
       </w:r>
-      <w:proofErr w:type="spellEnd"/>
       <w:r>
         <w:rPr>
           <w:rFonts w:ascii="Times New Roman" w:eastAsia="Times New Roman" w:hAnsi="Times New Roman" w:cs="Times New Roman"/>
@@ -8975,7 +8997,6 @@
         </w:rPr>
         <w:t xml:space="preserve">, </w:t>
       </w:r>
-      <w:proofErr w:type="spellStart"/>
       <w:r>
         <w:rPr>
           <w:rFonts w:ascii="Times New Roman" w:eastAsia="Times New Roman" w:hAnsi="Times New Roman" w:cs="Times New Roman"/>
@@ -8985,7 +9006,6 @@
         </w:rPr>
         <w:t>screenSize</w:t>
       </w:r>
-      <w:proofErr w:type="spellEnd"/>
       <w:r>
         <w:rPr>
           <w:rFonts w:ascii="Times New Roman" w:eastAsia="Times New Roman" w:hAnsi="Times New Roman" w:cs="Times New Roman"/>
@@ -9014,6 +9034,7 @@
           <w:szCs w:val="24"/>
         </w:rPr>
       </w:pPr>
+      <w:bookmarkStart w:id="32" w:name="_Toc3476711"/>
       <w:r>
         <w:rPr>
           <w:noProof/>
@@ -9042,7 +9063,7 @@
                     <pic:cNvPicPr preferRelativeResize="0"/>
                   </pic:nvPicPr>
                   <pic:blipFill>
-                    <a:blip r:embed="rId22"/>
+                    <a:blip r:embed="rId21"/>
                     <a:srcRect/>
                     <a:stretch>
                       <a:fillRect/>
@@ -9073,17 +9094,31 @@
       <w:r>
         <w:t xml:space="preserve">Figure </w:t>
       </w:r>
-      <w:fldSimple w:instr=" SEQ Figure \* ARABIC ">
-        <w:r>
-          <w:rPr>
-            <w:noProof/>
-          </w:rPr>
-          <w:t>2</w:t>
-        </w:r>
-      </w:fldSimple>
+      <w:r>
+        <w:fldChar w:fldCharType="begin"/>
+      </w:r>
+      <w:r>
+        <w:instrText xml:space="preserve"> SEQ Figure \* ARABIC </w:instrText>
+      </w:r>
+      <w:r>
+        <w:fldChar w:fldCharType="separate"/>
+      </w:r>
+      <w:r>
+        <w:rPr>
+          <w:noProof/>
+        </w:rPr>
+        <w:t>3</w:t>
+      </w:r>
+      <w:r>
+        <w:rPr>
+          <w:noProof/>
+        </w:rPr>
+        <w:fldChar w:fldCharType="end"/>
+      </w:r>
       <w:r>
         <w:t xml:space="preserve"> - Data structure example from the experiment. Source: Elaborathed by the author.</w:t>
       </w:r>
+      <w:bookmarkEnd w:id="32"/>
     </w:p>
     <w:p>
       <w:pPr>
@@ -9469,33 +9504,11 @@
                 <w:rFonts w:ascii="Times New Roman" w:eastAsia="Times New Roman" w:hAnsi="Times New Roman" w:cs="Times New Roman"/>
               </w:rPr>
             </w:pPr>
-            <w:proofErr w:type="gramStart"/>
             <w:r>
               <w:rPr>
                 <w:rFonts w:ascii="Times New Roman" w:eastAsia="Times New Roman" w:hAnsi="Times New Roman" w:cs="Times New Roman"/>
               </w:rPr>
-              <w:t>Unit of storage,</w:t>
-            </w:r>
-            <w:proofErr w:type="gramEnd"/>
-            <w:r>
-              <w:rPr>
-                <w:rFonts w:ascii="Times New Roman" w:eastAsia="Times New Roman" w:hAnsi="Times New Roman" w:cs="Times New Roman"/>
-              </w:rPr>
-              <w:t xml:space="preserve"> represents one interaction of the user playing the experiment. It’s </w:t>
-            </w:r>
-            <w:proofErr w:type="gramStart"/>
-            <w:r>
-              <w:rPr>
-                <w:rFonts w:ascii="Times New Roman" w:eastAsia="Times New Roman" w:hAnsi="Times New Roman" w:cs="Times New Roman"/>
-              </w:rPr>
-              <w:t>an</w:t>
-            </w:r>
-            <w:proofErr w:type="gramEnd"/>
-            <w:r>
-              <w:rPr>
-                <w:rFonts w:ascii="Times New Roman" w:eastAsia="Times New Roman" w:hAnsi="Times New Roman" w:cs="Times New Roman"/>
-              </w:rPr>
-              <w:t xml:space="preserve"> unique sequence of 20 characters composed of letters or numbers generated randomly by Firebase.</w:t>
+              <w:t>Unit of storage, represents one interaction of the user playing the experiment. It’s an unique sequence of 20 characters composed of letters or numbers generated randomly by Firebase.</w:t>
             </w:r>
           </w:p>
         </w:tc>
@@ -9815,7 +9828,6 @@
                 <w:rFonts w:ascii="Times New Roman" w:eastAsia="Times New Roman" w:hAnsi="Times New Roman" w:cs="Times New Roman"/>
               </w:rPr>
             </w:pPr>
-            <w:proofErr w:type="spellStart"/>
             <w:r>
               <w:rPr>
                 <w:rFonts w:ascii="Times New Roman" w:eastAsia="Times New Roman" w:hAnsi="Times New Roman" w:cs="Times New Roman"/>
@@ -9823,7 +9835,6 @@
               <w:lastRenderedPageBreak/>
               <w:t>ClickHereBottomLeft</w:t>
             </w:r>
-            <w:proofErr w:type="spellEnd"/>
           </w:p>
           <w:p>
             <w:pPr>
@@ -9840,14 +9851,12 @@
                 <w:rFonts w:ascii="Times New Roman" w:eastAsia="Times New Roman" w:hAnsi="Times New Roman" w:cs="Times New Roman"/>
               </w:rPr>
             </w:pPr>
-            <w:proofErr w:type="spellStart"/>
             <w:r>
               <w:rPr>
                 <w:rFonts w:ascii="Times New Roman" w:eastAsia="Times New Roman" w:hAnsi="Times New Roman" w:cs="Times New Roman"/>
               </w:rPr>
               <w:t>ClickHereTopRight</w:t>
             </w:r>
-            <w:proofErr w:type="spellEnd"/>
           </w:p>
         </w:tc>
       </w:tr>
@@ -9878,7 +9887,6 @@
                 <w:rFonts w:ascii="Times New Roman" w:eastAsia="Times New Roman" w:hAnsi="Times New Roman" w:cs="Times New Roman"/>
               </w:rPr>
             </w:pPr>
-            <w:proofErr w:type="spellStart"/>
             <w:r>
               <w:rPr>
                 <w:rFonts w:ascii="Times New Roman" w:eastAsia="Times New Roman" w:hAnsi="Times New Roman" w:cs="Times New Roman"/>
@@ -9886,7 +9894,6 @@
               <w:lastRenderedPageBreak/>
               <w:t>coord_original_left</w:t>
             </w:r>
-            <w:proofErr w:type="spellEnd"/>
           </w:p>
         </w:tc>
         <w:tc>
@@ -10023,14 +10030,12 @@
                 <w:rFonts w:ascii="Times New Roman" w:eastAsia="Times New Roman" w:hAnsi="Times New Roman" w:cs="Times New Roman"/>
               </w:rPr>
             </w:pPr>
-            <w:proofErr w:type="spellStart"/>
             <w:r>
               <w:rPr>
                 <w:rFonts w:ascii="Times New Roman" w:eastAsia="Times New Roman" w:hAnsi="Times New Roman" w:cs="Times New Roman"/>
               </w:rPr>
               <w:t>coord_original_top</w:t>
             </w:r>
-            <w:proofErr w:type="spellEnd"/>
           </w:p>
         </w:tc>
         <w:tc>
@@ -10153,14 +10158,12 @@
                 <w:rFonts w:ascii="Times New Roman" w:eastAsia="Times New Roman" w:hAnsi="Times New Roman" w:cs="Times New Roman"/>
               </w:rPr>
             </w:pPr>
-            <w:proofErr w:type="spellStart"/>
             <w:r>
               <w:rPr>
                 <w:rFonts w:ascii="Times New Roman" w:eastAsia="Times New Roman" w:hAnsi="Times New Roman" w:cs="Times New Roman"/>
               </w:rPr>
               <w:t>coord_user_left</w:t>
             </w:r>
-            <w:proofErr w:type="spellEnd"/>
           </w:p>
         </w:tc>
         <w:tc>
@@ -10276,14 +10279,12 @@
                 <w:rFonts w:ascii="Times New Roman" w:eastAsia="Times New Roman" w:hAnsi="Times New Roman" w:cs="Times New Roman"/>
               </w:rPr>
             </w:pPr>
-            <w:proofErr w:type="spellStart"/>
             <w:r>
               <w:rPr>
                 <w:rFonts w:ascii="Times New Roman" w:eastAsia="Times New Roman" w:hAnsi="Times New Roman" w:cs="Times New Roman"/>
               </w:rPr>
               <w:t>coord_user_top</w:t>
             </w:r>
-            <w:proofErr w:type="spellEnd"/>
           </w:p>
         </w:tc>
         <w:tc>
@@ -10316,21 +10317,7 @@
               <w:rPr>
                 <w:rFonts w:ascii="Times New Roman" w:eastAsia="Times New Roman" w:hAnsi="Times New Roman" w:cs="Times New Roman"/>
               </w:rPr>
-              <w:t xml:space="preserve">Represents the vertical position on pixels which the cross was answered by the </w:t>
-            </w:r>
-            <w:proofErr w:type="gramStart"/>
-            <w:r>
-              <w:rPr>
-                <w:rFonts w:ascii="Times New Roman" w:eastAsia="Times New Roman" w:hAnsi="Times New Roman" w:cs="Times New Roman"/>
-              </w:rPr>
-              <w:t>user..</w:t>
-            </w:r>
-            <w:proofErr w:type="gramEnd"/>
-            <w:r>
-              <w:rPr>
-                <w:rFonts w:ascii="Times New Roman" w:eastAsia="Times New Roman" w:hAnsi="Times New Roman" w:cs="Times New Roman"/>
-              </w:rPr>
-              <w:t xml:space="preserve"> Where the 0 value is the top of the screen.</w:t>
+              <w:t>Represents the vertical position on pixels which the cross was answered by the user.. Where the 0 value is the top of the screen.</w:t>
             </w:r>
           </w:p>
         </w:tc>
@@ -10672,14 +10659,12 @@
                 <w:rFonts w:ascii="Times New Roman" w:eastAsia="Times New Roman" w:hAnsi="Times New Roman" w:cs="Times New Roman"/>
               </w:rPr>
             </w:pPr>
-            <w:proofErr w:type="spellStart"/>
             <w:r>
               <w:rPr>
                 <w:rFonts w:ascii="Times New Roman" w:eastAsia="Times New Roman" w:hAnsi="Times New Roman" w:cs="Times New Roman"/>
               </w:rPr>
               <w:t>screenSize</w:t>
             </w:r>
-            <w:proofErr w:type="spellEnd"/>
           </w:p>
         </w:tc>
         <w:tc>
@@ -10783,14 +10768,27 @@
       <w:r>
         <w:t xml:space="preserve">Table </w:t>
       </w:r>
-      <w:fldSimple w:instr=" SEQ Table \* ARABIC ">
-        <w:r>
-          <w:rPr>
-            <w:noProof/>
-          </w:rPr>
-          <w:t>1</w:t>
-        </w:r>
-      </w:fldSimple>
+      <w:r>
+        <w:fldChar w:fldCharType="begin"/>
+      </w:r>
+      <w:r>
+        <w:instrText xml:space="preserve"> SEQ Table \* ARABIC </w:instrText>
+      </w:r>
+      <w:r>
+        <w:fldChar w:fldCharType="separate"/>
+      </w:r>
+      <w:r>
+        <w:rPr>
+          <w:noProof/>
+        </w:rPr>
+        <w:t>1</w:t>
+      </w:r>
+      <w:r>
+        <w:rPr>
+          <w:noProof/>
+        </w:rPr>
+        <w:fldChar w:fldCharType="end"/>
+      </w:r>
       <w:r>
         <w:t xml:space="preserve"> - Detailed explanation of data variables</w:t>
       </w:r>
@@ -10804,14 +10802,14 @@
       <w:pPr>
         <w:pStyle w:val="Heading2"/>
       </w:pPr>
-      <w:bookmarkStart w:id="31" w:name="_Toc3281352"/>
+      <w:bookmarkStart w:id="33" w:name="_Toc3281352"/>
       <w:r>
         <w:t>3.2 S</w:t>
       </w:r>
       <w:r>
         <w:t>cenarios for testing</w:t>
       </w:r>
-      <w:bookmarkEnd w:id="31"/>
+      <w:bookmarkEnd w:id="33"/>
     </w:p>
     <w:p>
       <w:pPr>
@@ -10873,30 +10871,12 @@
           <w:sz w:val="24"/>
           <w:szCs w:val="24"/>
         </w:rPr>
-        <w:t xml:space="preserve"> for each of them, with the purpose to have more appearance of a desired scenario. In the tested design, the weights were the selected ones: 33.3% for face scenario, 33.3% for the spiral scenario, 22.2% for the “click here” button and 11.1% for the calibration scenario. The calibration scenario has a lower weight because it was collected calibration data in previous phases, meaning that it wasn’t necessary expose this scenario with the same frequency. And the “click here” button has a slightly lower weight </w:t>
-      </w:r>
-      <w:proofErr w:type="gramStart"/>
-      <w:r>
-        <w:rPr>
-          <w:rFonts w:ascii="Times New Roman" w:eastAsia="Times New Roman" w:hAnsi="Times New Roman" w:cs="Times New Roman"/>
-          <w:sz w:val="24"/>
-          <w:szCs w:val="24"/>
-        </w:rPr>
-        <w:t>due to the fact that</w:t>
-      </w:r>
-      <w:proofErr w:type="gramEnd"/>
-      <w:r>
-        <w:rPr>
-          <w:rFonts w:ascii="Times New Roman" w:eastAsia="Times New Roman" w:hAnsi="Times New Roman" w:cs="Times New Roman"/>
-          <w:sz w:val="24"/>
-          <w:szCs w:val="24"/>
-        </w:rPr>
-        <w:t xml:space="preserve"> it has only two variances, in contrast with the spiral that have three.</w:t>
-      </w:r>
-      <w:bookmarkStart w:id="32" w:name="_fa95a3l90ags" w:colFirst="0" w:colLast="0"/>
-      <w:bookmarkStart w:id="33" w:name="_hpaelu2dc40d" w:colFirst="0" w:colLast="0"/>
-      <w:bookmarkEnd w:id="32"/>
-      <w:bookmarkEnd w:id="33"/>
+        <w:t xml:space="preserve"> for each of them, with the purpose to have more appearance of a desired scenario. In the tested design, the weights were the selected ones: 33.3% for face scenario, 33.3% for the spiral scenario, 22.2% for the “click here” button and 11.1% for the calibration scenario. The calibration scenario has a lower weight because it was collected calibration data in previous phases, meaning that it wasn’t necessary expose this scenario with the same frequency. And the “click here” button has a slightly lower weight due to the fact that it has only two variances, in contrast with the spiral that have three.</w:t>
+      </w:r>
+      <w:bookmarkStart w:id="34" w:name="_fa95a3l90ags" w:colFirst="0" w:colLast="0"/>
+      <w:bookmarkStart w:id="35" w:name="_hpaelu2dc40d" w:colFirst="0" w:colLast="0"/>
+      <w:bookmarkEnd w:id="34"/>
+      <w:bookmarkEnd w:id="35"/>
     </w:p>
     <w:p>
       <w:pPr>
@@ -10913,14 +10893,14 @@
         <w:pStyle w:val="Heading3"/>
         <w:spacing w:line="360" w:lineRule="auto"/>
       </w:pPr>
-      <w:bookmarkStart w:id="34" w:name="_Toc3281353"/>
+      <w:bookmarkStart w:id="36" w:name="_Toc3281353"/>
       <w:r>
         <w:t>3.2.1 C</w:t>
       </w:r>
       <w:r>
         <w:t>alibration</w:t>
       </w:r>
-      <w:bookmarkEnd w:id="34"/>
+      <w:bookmarkEnd w:id="36"/>
     </w:p>
     <w:p>
       <w:pPr>
@@ -10982,25 +10962,7 @@
           <w:szCs w:val="24"/>
         </w:rPr>
         <w:lastRenderedPageBreak/>
-        <w:t xml:space="preserve">The original position where the cross can be displayed at the beginning of the experiment is generated randomly but it follows some conditions and one parameter. The conditions that it must follows </w:t>
-      </w:r>
-      <w:proofErr w:type="gramStart"/>
-      <w:r>
-        <w:rPr>
-          <w:rFonts w:ascii="Times New Roman" w:eastAsia="Times New Roman" w:hAnsi="Times New Roman" w:cs="Times New Roman"/>
-          <w:sz w:val="24"/>
-          <w:szCs w:val="24"/>
-        </w:rPr>
-        <w:t>are:</w:t>
-      </w:r>
-      <w:proofErr w:type="gramEnd"/>
-      <w:r>
-        <w:rPr>
-          <w:rFonts w:ascii="Times New Roman" w:eastAsia="Times New Roman" w:hAnsi="Times New Roman" w:cs="Times New Roman"/>
-          <w:sz w:val="24"/>
-          <w:szCs w:val="24"/>
-        </w:rPr>
-        <w:t xml:space="preserve"> not being too close to the edges of the screen, nor being in the center. The cross </w:t>
+        <w:t xml:space="preserve">The original position where the cross can be displayed at the beginning of the experiment is generated randomly but it follows some conditions and one parameter. The conditions that it must follows are: not being too close to the edges of the screen, nor being in the center. The cross </w:t>
       </w:r>
       <w:r>
         <w:rPr>
@@ -11131,14 +11093,14 @@
         <w:pStyle w:val="Heading3"/>
         <w:spacing w:line="360" w:lineRule="auto"/>
       </w:pPr>
-      <w:bookmarkStart w:id="35" w:name="_Toc3281354"/>
+      <w:bookmarkStart w:id="37" w:name="_Toc3281354"/>
       <w:r>
         <w:t>3.2.2 F</w:t>
       </w:r>
       <w:r>
         <w:t>ace</w:t>
       </w:r>
-      <w:bookmarkEnd w:id="35"/>
+      <w:bookmarkEnd w:id="37"/>
     </w:p>
     <w:p>
       <w:pPr>
@@ -11186,7 +11148,7 @@
                     <pic:cNvPicPr preferRelativeResize="0"/>
                   </pic:nvPicPr>
                   <pic:blipFill>
-                    <a:blip r:embed="rId23" cstate="print">
+                    <a:blip r:embed="rId22" cstate="print">
                       <a:extLst>
                         <a:ext uri="{28A0092B-C50C-407E-A947-70E740481C1C}">
                           <a14:useLocalDpi xmlns:a14="http://schemas.microsoft.com/office/drawing/2010/main" val="0"/>
@@ -11266,20 +11228,35 @@
           <w:szCs w:val="24"/>
         </w:rPr>
       </w:pPr>
+      <w:bookmarkStart w:id="38" w:name="_Toc3476712"/>
       <w:r>
         <w:t xml:space="preserve">Figure </w:t>
       </w:r>
-      <w:fldSimple w:instr=" SEQ Figure \* ARABIC ">
-        <w:r>
-          <w:rPr>
-            <w:noProof/>
-          </w:rPr>
-          <w:t>3</w:t>
-        </w:r>
-      </w:fldSimple>
+      <w:r>
+        <w:fldChar w:fldCharType="begin"/>
+      </w:r>
+      <w:r>
+        <w:instrText xml:space="preserve"> SEQ Figure \* ARABIC </w:instrText>
+      </w:r>
+      <w:r>
+        <w:fldChar w:fldCharType="separate"/>
+      </w:r>
+      <w:r>
+        <w:rPr>
+          <w:noProof/>
+        </w:rPr>
+        <w:t>4</w:t>
+      </w:r>
+      <w:r>
+        <w:rPr>
+          <w:noProof/>
+        </w:rPr>
+        <w:fldChar w:fldCharType="end"/>
+      </w:r>
       <w:r>
         <w:t xml:space="preserve"> - Face shaped image used on the scenario</w:t>
       </w:r>
+      <w:bookmarkEnd w:id="38"/>
     </w:p>
     <w:p>
       <w:pPr>
@@ -11333,25 +11310,7 @@
           <w:sz w:val="24"/>
           <w:szCs w:val="24"/>
         </w:rPr>
-        <w:t xml:space="preserve">Due to the position of the face and more specifically the missing eye being centered, I guided the generation of the random cross position to be more centered also. While the conditions of the cross position on the calibration scenario is being between 5% and 45% or 55% and 95%, in the scenario of the face, it was defined as between 30% and 49% or 51% and 70%. With these limits, the occurrence of the cross position on the center will be higher than in the calibration phase. </w:t>
-      </w:r>
-      <w:proofErr w:type="gramStart"/>
-      <w:r>
-        <w:rPr>
-          <w:rFonts w:ascii="Times New Roman" w:eastAsia="Times New Roman" w:hAnsi="Times New Roman" w:cs="Times New Roman"/>
-          <w:sz w:val="24"/>
-          <w:szCs w:val="24"/>
-        </w:rPr>
-        <w:t>At the moment</w:t>
-      </w:r>
-      <w:proofErr w:type="gramEnd"/>
-      <w:r>
-        <w:rPr>
-          <w:rFonts w:ascii="Times New Roman" w:eastAsia="Times New Roman" w:hAnsi="Times New Roman" w:cs="Times New Roman"/>
-          <w:sz w:val="24"/>
-          <w:szCs w:val="24"/>
-        </w:rPr>
-        <w:t xml:space="preserve"> of the design, I believed it was worth generating values between 45% and 49% and 51% to 55%, meaning that the cross position could be further covered by the “Play again” button, affecting the usability and user experience quality but would increase the total of valuable samples for data analysis.</w:t>
+        <w:t>Due to the position of the face and more specifically the missing eye being centered, I guided the generation of the random cross position to be more centered also. While the conditions of the cross position on the calibration scenario is being between 5% and 45% or 55% and 95%, in the scenario of the face, it was defined as between 30% and 49% or 51% and 70%. With these limits, the occurrence of the cross position on the center will be higher than in the calibration phase. At the moment of the design, I believed it was worth generating values between 45% and 49% and 51% to 55%, meaning that the cross position could be further covered by the “Play again” button, affecting the usability and user experience quality but would increase the total of valuable samples for data analysis.</w:t>
       </w:r>
     </w:p>
     <w:p>
@@ -11370,14 +11329,14 @@
         <w:pStyle w:val="Heading3"/>
         <w:spacing w:line="360" w:lineRule="auto"/>
       </w:pPr>
-      <w:bookmarkStart w:id="36" w:name="_Toc3281355"/>
+      <w:bookmarkStart w:id="39" w:name="_Toc3281355"/>
       <w:r>
         <w:t>3.2.3 S</w:t>
       </w:r>
       <w:r>
         <w:t>piral</w:t>
       </w:r>
-      <w:bookmarkEnd w:id="36"/>
+      <w:bookmarkEnd w:id="39"/>
     </w:p>
     <w:p>
       <w:pPr>
@@ -11491,7 +11450,7 @@
                     <pic:cNvPicPr preferRelativeResize="0"/>
                   </pic:nvPicPr>
                   <pic:blipFill>
-                    <a:blip r:embed="rId24"/>
+                    <a:blip r:embed="rId23"/>
                     <a:srcRect/>
                     <a:stretch>
                       <a:fillRect/>
@@ -11552,16 +11511,16 @@
         <w:pStyle w:val="Heading3"/>
         <w:spacing w:line="360" w:lineRule="auto"/>
       </w:pPr>
-      <w:bookmarkStart w:id="37" w:name="_80kbvm7n2o77" w:colFirst="0" w:colLast="0"/>
-      <w:bookmarkStart w:id="38" w:name="_Toc3281356"/>
-      <w:bookmarkEnd w:id="37"/>
+      <w:bookmarkStart w:id="40" w:name="_80kbvm7n2o77" w:colFirst="0" w:colLast="0"/>
+      <w:bookmarkStart w:id="41" w:name="_Toc3281356"/>
+      <w:bookmarkEnd w:id="40"/>
       <w:r>
         <w:t>3.2.4 B</w:t>
       </w:r>
       <w:r>
         <w:t>utton</w:t>
       </w:r>
-      <w:bookmarkEnd w:id="38"/>
+      <w:bookmarkEnd w:id="41"/>
     </w:p>
     <w:p>
       <w:pPr>
@@ -11664,7 +11623,7 @@
                     <pic:cNvPicPr preferRelativeResize="0"/>
                   </pic:nvPicPr>
                   <pic:blipFill>
-                    <a:blip r:embed="rId25"/>
+                    <a:blip r:embed="rId24"/>
                     <a:srcRect/>
                     <a:stretch>
                       <a:fillRect/>
@@ -11718,9 +11677,9 @@
         <w:pStyle w:val="Heading1"/>
         <w:spacing w:line="360" w:lineRule="auto"/>
       </w:pPr>
-      <w:bookmarkStart w:id="39" w:name="_4._Collecting_data"/>
-      <w:bookmarkStart w:id="40" w:name="_Toc3281357"/>
-      <w:bookmarkEnd w:id="39"/>
+      <w:bookmarkStart w:id="42" w:name="_4._Collecting_data"/>
+      <w:bookmarkStart w:id="43" w:name="_Toc3281357"/>
+      <w:bookmarkEnd w:id="42"/>
       <w:r>
         <w:t>4.</w:t>
       </w:r>
@@ -11730,7 +11689,7 @@
       <w:r>
         <w:t>Data collection</w:t>
       </w:r>
-      <w:bookmarkEnd w:id="40"/>
+      <w:bookmarkEnd w:id="43"/>
     </w:p>
     <w:p>
       <w:pPr>
@@ -11745,6 +11704,11 @@
       <w:pPr>
         <w:spacing w:line="360" w:lineRule="auto"/>
         <w:ind w:firstLine="720"/>
+        <w:rPr>
+          <w:rFonts w:ascii="Times New Roman" w:eastAsia="Times New Roman" w:hAnsi="Times New Roman" w:cs="Times New Roman"/>
+          <w:sz w:val="24"/>
+          <w:szCs w:val="24"/>
+        </w:rPr>
       </w:pPr>
       <w:r>
         <w:rPr>
@@ -11761,7 +11725,52 @@
           <w:sz w:val="24"/>
           <w:szCs w:val="24"/>
         </w:rPr>
-        <w:t xml:space="preserve">XX of December of 2018 </w:t>
+        <w:t>28th</w:t>
+      </w:r>
+      <w:r>
+        <w:rPr>
+          <w:rFonts w:ascii="Times New Roman" w:eastAsia="Times New Roman" w:hAnsi="Times New Roman" w:cs="Times New Roman"/>
+          <w:color w:val="FF0000"/>
+          <w:sz w:val="24"/>
+          <w:szCs w:val="24"/>
+        </w:rPr>
+        <w:t xml:space="preserve"> of </w:t>
+      </w:r>
+      <w:r>
+        <w:rPr>
+          <w:rFonts w:ascii="Times New Roman" w:eastAsia="Times New Roman" w:hAnsi="Times New Roman" w:cs="Times New Roman"/>
+          <w:color w:val="FF0000"/>
+          <w:sz w:val="24"/>
+          <w:szCs w:val="24"/>
+        </w:rPr>
+        <w:t>January</w:t>
+      </w:r>
+      <w:r>
+        <w:rPr>
+          <w:rFonts w:ascii="Times New Roman" w:eastAsia="Times New Roman" w:hAnsi="Times New Roman" w:cs="Times New Roman"/>
+          <w:color w:val="FF0000"/>
+          <w:sz w:val="24"/>
+          <w:szCs w:val="24"/>
+        </w:rPr>
+        <w:t xml:space="preserve"> of 201</w:t>
+      </w:r>
+      <w:r>
+        <w:rPr>
+          <w:rFonts w:ascii="Times New Roman" w:eastAsia="Times New Roman" w:hAnsi="Times New Roman" w:cs="Times New Roman"/>
+          <w:color w:val="FF0000"/>
+          <w:sz w:val="24"/>
+          <w:szCs w:val="24"/>
+        </w:rPr>
+        <w:t>9</w:t>
+      </w:r>
+      <w:r>
+        <w:rPr>
+          <w:rFonts w:ascii="Times New Roman" w:eastAsia="Times New Roman" w:hAnsi="Times New Roman" w:cs="Times New Roman"/>
+          <w:color w:val="FF0000"/>
+          <w:sz w:val="24"/>
+          <w:szCs w:val="24"/>
+        </w:rPr>
+        <w:t xml:space="preserve"> </w:t>
       </w:r>
       <w:r>
         <w:rPr>
@@ -11778,16 +11787,87 @@
           <w:sz w:val="24"/>
           <w:szCs w:val="24"/>
         </w:rPr>
-        <w:t xml:space="preserve">XX of April of 2019 </w:t>
-      </w:r>
-      <w:r>
-        <w:rPr>
-          <w:rFonts w:ascii="Times New Roman" w:eastAsia="Times New Roman" w:hAnsi="Times New Roman" w:cs="Times New Roman"/>
-          <w:sz w:val="24"/>
-          <w:szCs w:val="24"/>
-        </w:rPr>
-        <w:t>it was taken a snapshot of the database and this specific day will be the last date in which the data will be used for analysis.</w:t>
-      </w:r>
+        <w:t>20th</w:t>
+      </w:r>
+      <w:r>
+        <w:rPr>
+          <w:rFonts w:ascii="Times New Roman" w:eastAsia="Times New Roman" w:hAnsi="Times New Roman" w:cs="Times New Roman"/>
+          <w:color w:val="FF0000"/>
+          <w:sz w:val="24"/>
+          <w:szCs w:val="24"/>
+        </w:rPr>
+        <w:t xml:space="preserve"> of </w:t>
+      </w:r>
+      <w:r>
+        <w:rPr>
+          <w:rFonts w:ascii="Times New Roman" w:eastAsia="Times New Roman" w:hAnsi="Times New Roman" w:cs="Times New Roman"/>
+          <w:color w:val="FF0000"/>
+          <w:sz w:val="24"/>
+          <w:szCs w:val="24"/>
+        </w:rPr>
+        <w:t>March</w:t>
+      </w:r>
+      <w:r>
+        <w:rPr>
+          <w:rFonts w:ascii="Times New Roman" w:eastAsia="Times New Roman" w:hAnsi="Times New Roman" w:cs="Times New Roman"/>
+          <w:color w:val="FF0000"/>
+          <w:sz w:val="24"/>
+          <w:szCs w:val="24"/>
+        </w:rPr>
+        <w:t xml:space="preserve"> of 2019 </w:t>
+      </w:r>
+      <w:r>
+        <w:rPr>
+          <w:rFonts w:ascii="Times New Roman" w:eastAsia="Times New Roman" w:hAnsi="Times New Roman" w:cs="Times New Roman"/>
+          <w:sz w:val="24"/>
+          <w:szCs w:val="24"/>
+        </w:rPr>
+        <w:t>it was t</w:t>
+      </w:r>
+      <w:r>
+        <w:rPr>
+          <w:rFonts w:ascii="Times New Roman" w:eastAsia="Times New Roman" w:hAnsi="Times New Roman" w:cs="Times New Roman"/>
+          <w:sz w:val="24"/>
+          <w:szCs w:val="24"/>
+        </w:rPr>
+        <w:t>aken a snapshot of the database. This snapshot contains the</w:t>
+      </w:r>
+      <w:r>
+        <w:rPr>
+          <w:rFonts w:ascii="Times New Roman" w:eastAsia="Times New Roman" w:hAnsi="Times New Roman" w:cs="Times New Roman"/>
+          <w:sz w:val="24"/>
+          <w:szCs w:val="24"/>
+        </w:rPr>
+        <w:t xml:space="preserve"> data</w:t>
+      </w:r>
+      <w:r>
+        <w:rPr>
+          <w:rFonts w:ascii="Times New Roman" w:eastAsia="Times New Roman" w:hAnsi="Times New Roman" w:cs="Times New Roman"/>
+          <w:sz w:val="24"/>
+          <w:szCs w:val="24"/>
+        </w:rPr>
+        <w:t xml:space="preserve"> that will be used for analysis on this thesis.</w:t>
+      </w:r>
+    </w:p>
+    <w:p>
+      <w:pPr>
+        <w:spacing w:line="360" w:lineRule="auto"/>
+        <w:ind w:firstLine="720"/>
+        <w:rPr>
+          <w:color w:val="FF0000"/>
+        </w:rPr>
+      </w:pPr>
+      <w:r>
+        <w:rPr>
+          <w:rFonts w:ascii="Times New Roman" w:eastAsia="Times New Roman" w:hAnsi="Times New Roman" w:cs="Times New Roman"/>
+          <w:color w:val="FF0000"/>
+          <w:sz w:val="24"/>
+          <w:szCs w:val="24"/>
+        </w:rPr>
+        <w:t>Unique participants?</w:t>
+      </w:r>
+      <w:bookmarkStart w:id="44" w:name="_GoBack"/>
+      <w:bookmarkEnd w:id="44"/>
     </w:p>
     <w:p>
       <w:pPr>
@@ -11804,7 +11884,7 @@
         <w:pStyle w:val="Heading2"/>
         <w:spacing w:line="360" w:lineRule="auto"/>
       </w:pPr>
-      <w:bookmarkStart w:id="41" w:name="_Toc3281358"/>
+      <w:bookmarkStart w:id="45" w:name="_Toc3281358"/>
       <w:r>
         <w:t>4</w:t>
       </w:r>
@@ -11814,14 +11894,14 @@
       <w:r>
         <w:t>alibration phase</w:t>
       </w:r>
-      <w:bookmarkEnd w:id="41"/>
+      <w:bookmarkEnd w:id="45"/>
     </w:p>
     <w:p>
       <w:pPr>
         <w:pStyle w:val="Heading2"/>
         <w:spacing w:line="360" w:lineRule="auto"/>
       </w:pPr>
-      <w:bookmarkStart w:id="42" w:name="_Toc3281359"/>
+      <w:bookmarkStart w:id="46" w:name="_Toc3281359"/>
       <w:r>
         <w:t>4.2</w:t>
       </w:r>
@@ -11831,14 +11911,14 @@
       <w:r>
         <w:t>esting phase</w:t>
       </w:r>
-      <w:bookmarkEnd w:id="42"/>
+      <w:bookmarkEnd w:id="46"/>
     </w:p>
     <w:p>
       <w:pPr>
         <w:pStyle w:val="Heading2"/>
         <w:spacing w:line="360" w:lineRule="auto"/>
       </w:pPr>
-      <w:bookmarkStart w:id="43" w:name="_Toc3281360"/>
+      <w:bookmarkStart w:id="47" w:name="_Toc3281360"/>
       <w:r>
         <w:t>4.3</w:t>
       </w:r>
@@ -11854,7 +11934,7 @@
       <w:r>
         <w:t>condition phase</w:t>
       </w:r>
-      <w:bookmarkEnd w:id="43"/>
+      <w:bookmarkEnd w:id="47"/>
     </w:p>
     <w:p>
       <w:pPr>
@@ -11886,7 +11966,7 @@
         <w:pStyle w:val="Heading1"/>
         <w:spacing w:line="360" w:lineRule="auto"/>
       </w:pPr>
-      <w:bookmarkStart w:id="44" w:name="_Toc3281361"/>
+      <w:bookmarkStart w:id="48" w:name="_Toc3281361"/>
       <w:r>
         <w:lastRenderedPageBreak/>
         <w:t xml:space="preserve">5. </w:t>
@@ -11897,21 +11977,21 @@
       <w:r>
         <w:t>nalysis</w:t>
       </w:r>
-      <w:bookmarkEnd w:id="44"/>
+      <w:bookmarkEnd w:id="48"/>
     </w:p>
     <w:p>
       <w:pPr>
         <w:pStyle w:val="Heading2"/>
         <w:spacing w:line="360" w:lineRule="auto"/>
       </w:pPr>
-      <w:bookmarkStart w:id="45" w:name="_Toc3281362"/>
+      <w:bookmarkStart w:id="49" w:name="_Toc3281362"/>
       <w:r>
         <w:t>5.1 A</w:t>
       </w:r>
       <w:r>
         <w:t>lgorithms</w:t>
       </w:r>
-      <w:bookmarkEnd w:id="45"/>
+      <w:bookmarkEnd w:id="49"/>
     </w:p>
     <w:p>
       <w:pPr>
@@ -11926,7 +12006,7 @@
         <w:pStyle w:val="Title"/>
         <w:spacing w:line="360" w:lineRule="auto"/>
       </w:pPr>
-      <w:bookmarkStart w:id="46" w:name="_Toc3281363"/>
+      <w:bookmarkStart w:id="50" w:name="_Toc3281363"/>
       <w:r>
         <w:lastRenderedPageBreak/>
         <w:t>P</w:t>
@@ -11940,7 +12020,7 @@
       <w:r>
         <w:t>onclusion</w:t>
       </w:r>
-      <w:bookmarkEnd w:id="46"/>
+      <w:bookmarkEnd w:id="50"/>
     </w:p>
     <w:p>
       <w:pPr>
@@ -11953,21 +12033,21 @@
         <w:pStyle w:val="Heading1"/>
         <w:spacing w:line="360" w:lineRule="auto"/>
       </w:pPr>
-      <w:bookmarkStart w:id="47" w:name="_Toc3281364"/>
+      <w:bookmarkStart w:id="51" w:name="_Toc3281364"/>
       <w:r>
         <w:t>6. D</w:t>
       </w:r>
       <w:r>
         <w:t>iscussion and future work</w:t>
       </w:r>
-      <w:bookmarkEnd w:id="47"/>
+      <w:bookmarkEnd w:id="51"/>
     </w:p>
     <w:p>
       <w:pPr>
         <w:pStyle w:val="Heading2"/>
         <w:spacing w:line="360" w:lineRule="auto"/>
       </w:pPr>
-      <w:bookmarkStart w:id="48" w:name="_Toc3281365"/>
+      <w:bookmarkStart w:id="52" w:name="_Toc3281365"/>
       <w:r>
         <w:t>6.1 R</w:t>
       </w:r>
@@ -11980,35 +12060,35 @@
       <w:r>
         <w:t>Summary of findings</w:t>
       </w:r>
-      <w:bookmarkEnd w:id="48"/>
+      <w:bookmarkEnd w:id="52"/>
     </w:p>
     <w:p>
       <w:pPr>
         <w:pStyle w:val="Heading2"/>
         <w:spacing w:line="360" w:lineRule="auto"/>
       </w:pPr>
-      <w:bookmarkStart w:id="49" w:name="_Toc3281366"/>
+      <w:bookmarkStart w:id="53" w:name="_Toc3281366"/>
       <w:r>
         <w:t>6.2 L</w:t>
       </w:r>
       <w:r>
         <w:t>imitations</w:t>
       </w:r>
-      <w:bookmarkEnd w:id="49"/>
+      <w:bookmarkEnd w:id="53"/>
     </w:p>
     <w:p>
       <w:pPr>
         <w:pStyle w:val="Heading2"/>
         <w:spacing w:line="360" w:lineRule="auto"/>
       </w:pPr>
-      <w:bookmarkStart w:id="50" w:name="_Toc3281367"/>
+      <w:bookmarkStart w:id="54" w:name="_Toc3281367"/>
       <w:r>
         <w:t>6.3 F</w:t>
       </w:r>
       <w:r>
         <w:t>uture research</w:t>
       </w:r>
-      <w:bookmarkEnd w:id="50"/>
+      <w:bookmarkEnd w:id="54"/>
     </w:p>
     <w:p>
       <w:pPr>
@@ -12103,7 +12183,7 @@
         <w:br w:type="page"/>
       </w:r>
     </w:p>
-    <w:bookmarkStart w:id="51" w:name="_Toc3281368" w:displacedByCustomXml="next"/>
+    <w:bookmarkStart w:id="55" w:name="_Toc3281368" w:displacedByCustomXml="next"/>
     <w:sdt>
       <w:sdtPr>
         <w:rPr>
@@ -12119,6 +12199,7 @@
           <w:docPartUnique/>
         </w:docPartObj>
       </w:sdtPr>
+      <w:sdtEndPr/>
       <w:sdtContent>
         <w:p>
           <w:pPr>
@@ -12127,13 +12208,14 @@
           <w:r>
             <w:t>References</w:t>
           </w:r>
-          <w:bookmarkEnd w:id="51"/>
+          <w:bookmarkEnd w:id="55"/>
         </w:p>
         <w:sdt>
           <w:sdtPr>
             <w:id w:val="-573587230"/>
             <w:bibliography/>
           </w:sdtPr>
+          <w:sdtEndPr/>
           <w:sdtContent>
             <w:p>
               <w:pPr>
@@ -12141,8 +12223,6 @@
                 <w:ind w:left="720" w:hanging="720"/>
                 <w:rPr>
                   <w:noProof/>
-                  <w:sz w:val="24"/>
-                  <w:szCs w:val="24"/>
                 </w:rPr>
               </w:pPr>
               <w:r>
@@ -12154,6 +12234,29 @@
               <w:r>
                 <w:fldChar w:fldCharType="separate"/>
               </w:r>
+              <w:r>
+                <w:rPr>
+                  <w:i/>
+                  <w:iCs/>
+                  <w:noProof/>
+                </w:rPr>
+                <w:t>Merriam-Webster Dictionary</w:t>
+              </w:r>
+              <w:r>
+                <w:rPr>
+                  <w:noProof/>
+                </w:rPr>
+                <w:t>. (2018, March 11). Retrieved from Culture: https://www.merriam-webster.com/dictionary/culture</w:t>
+              </w:r>
+            </w:p>
+            <w:p>
+              <w:pPr>
+                <w:pStyle w:val="Bibliography"/>
+                <w:ind w:left="720" w:hanging="720"/>
+                <w:rPr>
+                  <w:noProof/>
+                </w:rPr>
+              </w:pPr>
               <w:r>
                 <w:rPr>
                   <w:noProof/>
@@ -12214,17 +12317,23 @@
               </w:pPr>
               <w:r>
                 <w:rPr>
+                  <w:noProof/>
+                </w:rPr>
+                <w:t xml:space="preserve">Reips, U.-D. (2002). Standards for Internet-Based Experimenting. </w:t>
+              </w:r>
+              <w:r>
+                <w:rPr>
                   <w:i/>
                   <w:iCs/>
                   <w:noProof/>
                 </w:rPr>
-                <w:t>Merriam-Webster Dictionary</w:t>
+                <w:t>Experimental Psychology, 49 (4)</w:t>
               </w:r>
               <w:r>
                 <w:rPr>
                   <w:noProof/>
                 </w:rPr>
-                <w:t>. (2018, March 11). Retrieved from Culture: https://www.merriam-webster.com/dictionary/culture</w:t>
+                <w:t>, 243-256.</w:t>
               </w:r>
             </w:p>
             <w:p>
@@ -12337,25 +12446,7 @@
           <w:sz w:val="24"/>
           <w:szCs w:val="24"/>
         </w:rPr>
-        <w:t xml:space="preserve">Five Misunderstandings about Cultural Evolution (2002) Joseph Henrich, Robert Boyd and Peter J. </w:t>
-      </w:r>
-      <w:proofErr w:type="spellStart"/>
-      <w:r>
-        <w:rPr>
-          <w:rFonts w:ascii="Times New Roman" w:eastAsia="Times New Roman" w:hAnsi="Times New Roman" w:cs="Times New Roman"/>
-          <w:sz w:val="24"/>
-          <w:szCs w:val="24"/>
-        </w:rPr>
-        <w:t>Richerson</w:t>
-      </w:r>
-      <w:proofErr w:type="spellEnd"/>
-      <w:r>
-        <w:rPr>
-          <w:rFonts w:ascii="Times New Roman" w:eastAsia="Times New Roman" w:hAnsi="Times New Roman" w:cs="Times New Roman"/>
-          <w:sz w:val="24"/>
-          <w:szCs w:val="24"/>
-        </w:rPr>
-        <w:t>.</w:t>
+        <w:t>Five Misunderstandings about Cultural Evolution (2002) Joseph Henrich, Robert Boyd and Peter J. Richerson.</w:t>
       </w:r>
       <w:r>
         <w:rPr>
@@ -12431,25 +12522,7 @@
           <w:sz w:val="24"/>
           <w:szCs w:val="24"/>
         </w:rPr>
-        <w:t xml:space="preserve">Standards for Internet-Based Experimenting, Ulf-Dietrich </w:t>
-      </w:r>
-      <w:proofErr w:type="spellStart"/>
-      <w:r>
-        <w:rPr>
-          <w:rFonts w:ascii="Times New Roman" w:eastAsia="Times New Roman" w:hAnsi="Times New Roman" w:cs="Times New Roman"/>
-          <w:sz w:val="24"/>
-          <w:szCs w:val="24"/>
-        </w:rPr>
-        <w:t>Reips</w:t>
-      </w:r>
-      <w:proofErr w:type="spellEnd"/>
-      <w:r>
-        <w:rPr>
-          <w:rFonts w:ascii="Times New Roman" w:eastAsia="Times New Roman" w:hAnsi="Times New Roman" w:cs="Times New Roman"/>
-          <w:sz w:val="24"/>
-          <w:szCs w:val="24"/>
-        </w:rPr>
-        <w:t xml:space="preserve"> 2002</w:t>
+        <w:t>Standards for Internet-Based Experimenting, Ulf-Dietrich Reips 2002</w:t>
       </w:r>
     </w:p>
     <w:p>
@@ -12474,7 +12547,7 @@
 </file>
 
 <file path=word/endnotes.xml><?xml version="1.0" encoding="utf-8"?>
-<w:endnotes xmlns:wpc="http://schemas.microsoft.com/office/word/2010/wordprocessingCanvas" xmlns:cx="http://schemas.microsoft.com/office/drawing/2014/chartex" xmlns:cx1="http://schemas.microsoft.com/office/drawing/2015/9/8/chartex" xmlns:cx2="http://schemas.microsoft.com/office/drawing/2015/10/21/chartex" xmlns:cx3="http://schemas.microsoft.com/office/drawing/2016/5/9/chartex" xmlns:cx4="http://schemas.microsoft.com/office/drawing/2016/5/10/chartex" xmlns:cx5="http://schemas.microsoft.com/office/drawing/2016/5/11/chartex" xmlns:cx6="http://schemas.microsoft.com/office/drawing/2016/5/12/chartex" xmlns:cx7="http://schemas.microsoft.com/office/drawing/2016/5/13/chartex" xmlns:cx8="http://schemas.microsoft.com/office/drawing/2016/5/14/chartex" xmlns:mc="http://schemas.openxmlformats.org/markup-compatibility/2006" xmlns:aink="http://schemas.microsoft.com/office/drawing/2016/ink" xmlns:am3d="http://schemas.microsoft.com/office/drawing/2017/model3d" xmlns:o="urn:schemas-microsoft-com:office:office" xmlns:r="http://schemas.openxmlformats.org/officeDocument/2006/relationships" xmlns:m="http://schemas.openxmlformats.org/officeDocument/2006/math" xmlns:v="urn:schemas-microsoft-com:vml" xmlns:wp14="http://schemas.microsoft.com/office/word/2010/wordprocessingDrawing" xmlns:wp="http://schemas.openxmlformats.org/drawingml/2006/wordprocessingDrawing" xmlns:w10="urn:schemas-microsoft-com:office:word" xmlns:w="http://schemas.openxmlformats.org/wordprocessingml/2006/main" xmlns:w14="http://schemas.microsoft.com/office/word/2010/wordml" xmlns:w15="http://schemas.microsoft.com/office/word/2012/wordml" xmlns:w16cid="http://schemas.microsoft.com/office/word/2016/wordml/cid" xmlns:w16se="http://schemas.microsoft.com/office/word/2015/wordml/symex" xmlns:wpg="http://schemas.microsoft.com/office/word/2010/wordprocessingGroup" xmlns:wpi="http://schemas.microsoft.com/office/word/2010/wordprocessingInk" xmlns:wne="http://schemas.microsoft.com/office/word/2006/wordml" xmlns:wps="http://schemas.microsoft.com/office/word/2010/wordprocessingShape" mc:Ignorable="w14 w15 w16se w16cid wp14">
+<w:endnotes xmlns:wpc="http://schemas.microsoft.com/office/word/2010/wordprocessingCanvas" xmlns:mc="http://schemas.openxmlformats.org/markup-compatibility/2006" xmlns:o="urn:schemas-microsoft-com:office:office" xmlns:r="http://schemas.openxmlformats.org/officeDocument/2006/relationships" xmlns:m="http://schemas.openxmlformats.org/officeDocument/2006/math" xmlns:v="urn:schemas-microsoft-com:vml" xmlns:wp14="http://schemas.microsoft.com/office/word/2010/wordprocessingDrawing" xmlns:wp="http://schemas.openxmlformats.org/drawingml/2006/wordprocessingDrawing" xmlns:w10="urn:schemas-microsoft-com:office:word" xmlns:w="http://schemas.openxmlformats.org/wordprocessingml/2006/main" xmlns:w14="http://schemas.microsoft.com/office/word/2010/wordml" xmlns:wpg="http://schemas.microsoft.com/office/word/2010/wordprocessingGroup" xmlns:wpi="http://schemas.microsoft.com/office/word/2010/wordprocessingInk" xmlns:wne="http://schemas.microsoft.com/office/word/2006/wordml" xmlns:wps="http://schemas.microsoft.com/office/word/2010/wordprocessingShape" mc:Ignorable="w14 wp14">
   <w:endnote w:type="separator" w:id="-1">
     <w:p>
       <w:pPr>
@@ -12499,7 +12572,7 @@
 </file>
 
 <file path=word/footer1.xml><?xml version="1.0" encoding="utf-8"?>
-<w:ftr xmlns:wpc="http://schemas.microsoft.com/office/word/2010/wordprocessingCanvas" xmlns:cx="http://schemas.microsoft.com/office/drawing/2014/chartex" xmlns:cx1="http://schemas.microsoft.com/office/drawing/2015/9/8/chartex" xmlns:cx2="http://schemas.microsoft.com/office/drawing/2015/10/21/chartex" xmlns:cx3="http://schemas.microsoft.com/office/drawing/2016/5/9/chartex" xmlns:cx4="http://schemas.microsoft.com/office/drawing/2016/5/10/chartex" xmlns:cx5="http://schemas.microsoft.com/office/drawing/2016/5/11/chartex" xmlns:cx6="http://schemas.microsoft.com/office/drawing/2016/5/12/chartex" xmlns:cx7="http://schemas.microsoft.com/office/drawing/2016/5/13/chartex" xmlns:cx8="http://schemas.microsoft.com/office/drawing/2016/5/14/chartex" xmlns:mc="http://schemas.openxmlformats.org/markup-compatibility/2006" xmlns:aink="http://schemas.microsoft.com/office/drawing/2016/ink" xmlns:am3d="http://schemas.microsoft.com/office/drawing/2017/model3d" xmlns:o="urn:schemas-microsoft-com:office:office" xmlns:r="http://schemas.openxmlformats.org/officeDocument/2006/relationships" xmlns:m="http://schemas.openxmlformats.org/officeDocument/2006/math" xmlns:v="urn:schemas-microsoft-com:vml" xmlns:wp14="http://schemas.microsoft.com/office/word/2010/wordprocessingDrawing" xmlns:wp="http://schemas.openxmlformats.org/drawingml/2006/wordprocessingDrawing" xmlns:w10="urn:schemas-microsoft-com:office:word" xmlns:w="http://schemas.openxmlformats.org/wordprocessingml/2006/main" xmlns:w14="http://schemas.microsoft.com/office/word/2010/wordml" xmlns:w15="http://schemas.microsoft.com/office/word/2012/wordml" xmlns:w16cid="http://schemas.microsoft.com/office/word/2016/wordml/cid" xmlns:w16se="http://schemas.microsoft.com/office/word/2015/wordml/symex" xmlns:wpg="http://schemas.microsoft.com/office/word/2010/wordprocessingGroup" xmlns:wpi="http://schemas.microsoft.com/office/word/2010/wordprocessingInk" xmlns:wne="http://schemas.microsoft.com/office/word/2006/wordml" xmlns:wps="http://schemas.microsoft.com/office/word/2010/wordprocessingShape" mc:Ignorable="w14 w15 w16se w16cid wp14">
+<w:ftr xmlns:wpc="http://schemas.microsoft.com/office/word/2010/wordprocessingCanvas" xmlns:mc="http://schemas.openxmlformats.org/markup-compatibility/2006" xmlns:o="urn:schemas-microsoft-com:office:office" xmlns:r="http://schemas.openxmlformats.org/officeDocument/2006/relationships" xmlns:m="http://schemas.openxmlformats.org/officeDocument/2006/math" xmlns:v="urn:schemas-microsoft-com:vml" xmlns:wp14="http://schemas.microsoft.com/office/word/2010/wordprocessingDrawing" xmlns:wp="http://schemas.openxmlformats.org/drawingml/2006/wordprocessingDrawing" xmlns:w10="urn:schemas-microsoft-com:office:word" xmlns:w="http://schemas.openxmlformats.org/wordprocessingml/2006/main" xmlns:w14="http://schemas.microsoft.com/office/word/2010/wordml" xmlns:wpg="http://schemas.microsoft.com/office/word/2010/wordprocessingGroup" xmlns:wpi="http://schemas.microsoft.com/office/word/2010/wordprocessingInk" xmlns:wne="http://schemas.microsoft.com/office/word/2006/wordml" xmlns:wps="http://schemas.microsoft.com/office/word/2010/wordprocessingShape" mc:Ignorable="w14 wp14">
   <w:p>
     <w:pPr>
       <w:pStyle w:val="Footer"/>
@@ -12509,7 +12582,7 @@
 </file>
 
 <file path=word/footer2.xml><?xml version="1.0" encoding="utf-8"?>
-<w:ftr xmlns:wpc="http://schemas.microsoft.com/office/word/2010/wordprocessingCanvas" xmlns:cx="http://schemas.microsoft.com/office/drawing/2014/chartex" xmlns:cx1="http://schemas.microsoft.com/office/drawing/2015/9/8/chartex" xmlns:cx2="http://schemas.microsoft.com/office/drawing/2015/10/21/chartex" xmlns:cx3="http://schemas.microsoft.com/office/drawing/2016/5/9/chartex" xmlns:cx4="http://schemas.microsoft.com/office/drawing/2016/5/10/chartex" xmlns:cx5="http://schemas.microsoft.com/office/drawing/2016/5/11/chartex" xmlns:cx6="http://schemas.microsoft.com/office/drawing/2016/5/12/chartex" xmlns:cx7="http://schemas.microsoft.com/office/drawing/2016/5/13/chartex" xmlns:cx8="http://schemas.microsoft.com/office/drawing/2016/5/14/chartex" xmlns:mc="http://schemas.openxmlformats.org/markup-compatibility/2006" xmlns:aink="http://schemas.microsoft.com/office/drawing/2016/ink" xmlns:am3d="http://schemas.microsoft.com/office/drawing/2017/model3d" xmlns:o="urn:schemas-microsoft-com:office:office" xmlns:r="http://schemas.openxmlformats.org/officeDocument/2006/relationships" xmlns:m="http://schemas.openxmlformats.org/officeDocument/2006/math" xmlns:v="urn:schemas-microsoft-com:vml" xmlns:wp14="http://schemas.microsoft.com/office/word/2010/wordprocessingDrawing" xmlns:wp="http://schemas.openxmlformats.org/drawingml/2006/wordprocessingDrawing" xmlns:w10="urn:schemas-microsoft-com:office:word" xmlns:w="http://schemas.openxmlformats.org/wordprocessingml/2006/main" xmlns:w14="http://schemas.microsoft.com/office/word/2010/wordml" xmlns:w15="http://schemas.microsoft.com/office/word/2012/wordml" xmlns:w16cid="http://schemas.microsoft.com/office/word/2016/wordml/cid" xmlns:w16se="http://schemas.microsoft.com/office/word/2015/wordml/symex" xmlns:wpg="http://schemas.microsoft.com/office/word/2010/wordprocessingGroup" xmlns:wpi="http://schemas.microsoft.com/office/word/2010/wordprocessingInk" xmlns:wne="http://schemas.microsoft.com/office/word/2006/wordml" xmlns:wps="http://schemas.microsoft.com/office/word/2010/wordprocessingShape" mc:Ignorable="w14 w15 w16se w16cid wp14">
+<w:ftr xmlns:wpc="http://schemas.microsoft.com/office/word/2010/wordprocessingCanvas" xmlns:mc="http://schemas.openxmlformats.org/markup-compatibility/2006" xmlns:o="urn:schemas-microsoft-com:office:office" xmlns:r="http://schemas.openxmlformats.org/officeDocument/2006/relationships" xmlns:m="http://schemas.openxmlformats.org/officeDocument/2006/math" xmlns:v="urn:schemas-microsoft-com:vml" xmlns:wp14="http://schemas.microsoft.com/office/word/2010/wordprocessingDrawing" xmlns:wp="http://schemas.openxmlformats.org/drawingml/2006/wordprocessingDrawing" xmlns:w10="urn:schemas-microsoft-com:office:word" xmlns:w="http://schemas.openxmlformats.org/wordprocessingml/2006/main" xmlns:w14="http://schemas.microsoft.com/office/word/2010/wordml" xmlns:wpg="http://schemas.microsoft.com/office/word/2010/wordprocessingGroup" xmlns:wpi="http://schemas.microsoft.com/office/word/2010/wordprocessingInk" xmlns:wne="http://schemas.microsoft.com/office/word/2006/wordml" xmlns:wps="http://schemas.microsoft.com/office/word/2010/wordprocessingShape" mc:Ignorable="w14 wp14">
   <w:sdt>
     <w:sdtPr>
       <w:id w:val="2066056889"/>
@@ -12576,7 +12649,7 @@
 </file>
 
 <file path=word/footer3.xml><?xml version="1.0" encoding="utf-8"?>
-<w:ftr xmlns:wpc="http://schemas.microsoft.com/office/word/2010/wordprocessingCanvas" xmlns:cx="http://schemas.microsoft.com/office/drawing/2014/chartex" xmlns:cx1="http://schemas.microsoft.com/office/drawing/2015/9/8/chartex" xmlns:cx2="http://schemas.microsoft.com/office/drawing/2015/10/21/chartex" xmlns:cx3="http://schemas.microsoft.com/office/drawing/2016/5/9/chartex" xmlns:cx4="http://schemas.microsoft.com/office/drawing/2016/5/10/chartex" xmlns:cx5="http://schemas.microsoft.com/office/drawing/2016/5/11/chartex" xmlns:cx6="http://schemas.microsoft.com/office/drawing/2016/5/12/chartex" xmlns:cx7="http://schemas.microsoft.com/office/drawing/2016/5/13/chartex" xmlns:cx8="http://schemas.microsoft.com/office/drawing/2016/5/14/chartex" xmlns:mc="http://schemas.openxmlformats.org/markup-compatibility/2006" xmlns:aink="http://schemas.microsoft.com/office/drawing/2016/ink" xmlns:am3d="http://schemas.microsoft.com/office/drawing/2017/model3d" xmlns:o="urn:schemas-microsoft-com:office:office" xmlns:r="http://schemas.openxmlformats.org/officeDocument/2006/relationships" xmlns:m="http://schemas.openxmlformats.org/officeDocument/2006/math" xmlns:v="urn:schemas-microsoft-com:vml" xmlns:wp14="http://schemas.microsoft.com/office/word/2010/wordprocessingDrawing" xmlns:wp="http://schemas.openxmlformats.org/drawingml/2006/wordprocessingDrawing" xmlns:w10="urn:schemas-microsoft-com:office:word" xmlns:w="http://schemas.openxmlformats.org/wordprocessingml/2006/main" xmlns:w14="http://schemas.microsoft.com/office/word/2010/wordml" xmlns:w15="http://schemas.microsoft.com/office/word/2012/wordml" xmlns:w16cid="http://schemas.microsoft.com/office/word/2016/wordml/cid" xmlns:w16se="http://schemas.microsoft.com/office/word/2015/wordml/symex" xmlns:wpg="http://schemas.microsoft.com/office/word/2010/wordprocessingGroup" xmlns:wpi="http://schemas.microsoft.com/office/word/2010/wordprocessingInk" xmlns:wne="http://schemas.microsoft.com/office/word/2006/wordml" xmlns:wps="http://schemas.microsoft.com/office/word/2010/wordprocessingShape" mc:Ignorable="w14 w15 w16se w16cid wp14">
+<w:ftr xmlns:wpc="http://schemas.microsoft.com/office/word/2010/wordprocessingCanvas" xmlns:mc="http://schemas.openxmlformats.org/markup-compatibility/2006" xmlns:o="urn:schemas-microsoft-com:office:office" xmlns:r="http://schemas.openxmlformats.org/officeDocument/2006/relationships" xmlns:m="http://schemas.openxmlformats.org/officeDocument/2006/math" xmlns:v="urn:schemas-microsoft-com:vml" xmlns:wp14="http://schemas.microsoft.com/office/word/2010/wordprocessingDrawing" xmlns:wp="http://schemas.openxmlformats.org/drawingml/2006/wordprocessingDrawing" xmlns:w10="urn:schemas-microsoft-com:office:word" xmlns:w="http://schemas.openxmlformats.org/wordprocessingml/2006/main" xmlns:w14="http://schemas.microsoft.com/office/word/2010/wordml" xmlns:wpg="http://schemas.microsoft.com/office/word/2010/wordprocessingGroup" xmlns:wpi="http://schemas.microsoft.com/office/word/2010/wordprocessingInk" xmlns:wne="http://schemas.microsoft.com/office/word/2006/wordml" xmlns:wps="http://schemas.microsoft.com/office/word/2010/wordprocessingShape" mc:Ignorable="w14 wp14">
   <w:sdt>
     <w:sdtPr>
       <w:id w:val="-913472518"/>
@@ -12613,7 +12686,7 @@
           <w:rPr>
             <w:noProof/>
           </w:rPr>
-          <w:t>1</w:t>
+          <w:t>18</w:t>
         </w:r>
         <w:r>
           <w:rPr>
@@ -12643,7 +12716,7 @@
 </file>
 
 <file path=word/footnotes.xml><?xml version="1.0" encoding="utf-8"?>
-<w:footnotes xmlns:wpc="http://schemas.microsoft.com/office/word/2010/wordprocessingCanvas" xmlns:cx="http://schemas.microsoft.com/office/drawing/2014/chartex" xmlns:cx1="http://schemas.microsoft.com/office/drawing/2015/9/8/chartex" xmlns:cx2="http://schemas.microsoft.com/office/drawing/2015/10/21/chartex" xmlns:cx3="http://schemas.microsoft.com/office/drawing/2016/5/9/chartex" xmlns:cx4="http://schemas.microsoft.com/office/drawing/2016/5/10/chartex" xmlns:cx5="http://schemas.microsoft.com/office/drawing/2016/5/11/chartex" xmlns:cx6="http://schemas.microsoft.com/office/drawing/2016/5/12/chartex" xmlns:cx7="http://schemas.microsoft.com/office/drawing/2016/5/13/chartex" xmlns:cx8="http://schemas.microsoft.com/office/drawing/2016/5/14/chartex" xmlns:mc="http://schemas.openxmlformats.org/markup-compatibility/2006" xmlns:aink="http://schemas.microsoft.com/office/drawing/2016/ink" xmlns:am3d="http://schemas.microsoft.com/office/drawing/2017/model3d" xmlns:o="urn:schemas-microsoft-com:office:office" xmlns:r="http://schemas.openxmlformats.org/officeDocument/2006/relationships" xmlns:m="http://schemas.openxmlformats.org/officeDocument/2006/math" xmlns:v="urn:schemas-microsoft-com:vml" xmlns:wp14="http://schemas.microsoft.com/office/word/2010/wordprocessingDrawing" xmlns:wp="http://schemas.openxmlformats.org/drawingml/2006/wordprocessingDrawing" xmlns:w10="urn:schemas-microsoft-com:office:word" xmlns:w="http://schemas.openxmlformats.org/wordprocessingml/2006/main" xmlns:w14="http://schemas.microsoft.com/office/word/2010/wordml" xmlns:w15="http://schemas.microsoft.com/office/word/2012/wordml" xmlns:w16cid="http://schemas.microsoft.com/office/word/2016/wordml/cid" xmlns:w16se="http://schemas.microsoft.com/office/word/2015/wordml/symex" xmlns:wpg="http://schemas.microsoft.com/office/word/2010/wordprocessingGroup" xmlns:wpi="http://schemas.microsoft.com/office/word/2010/wordprocessingInk" xmlns:wne="http://schemas.microsoft.com/office/word/2006/wordml" xmlns:wps="http://schemas.microsoft.com/office/word/2010/wordprocessingShape" mc:Ignorable="w14 w15 w16se w16cid wp14">
+<w:footnotes xmlns:wpc="http://schemas.microsoft.com/office/word/2010/wordprocessingCanvas" xmlns:mc="http://schemas.openxmlformats.org/markup-compatibility/2006" xmlns:o="urn:schemas-microsoft-com:office:office" xmlns:r="http://schemas.openxmlformats.org/officeDocument/2006/relationships" xmlns:m="http://schemas.openxmlformats.org/officeDocument/2006/math" xmlns:v="urn:schemas-microsoft-com:vml" xmlns:wp14="http://schemas.microsoft.com/office/word/2010/wordprocessingDrawing" xmlns:wp="http://schemas.openxmlformats.org/drawingml/2006/wordprocessingDrawing" xmlns:w10="urn:schemas-microsoft-com:office:word" xmlns:w="http://schemas.openxmlformats.org/wordprocessingml/2006/main" xmlns:w14="http://schemas.microsoft.com/office/word/2010/wordml" xmlns:wpg="http://schemas.microsoft.com/office/word/2010/wordprocessingGroup" xmlns:wpi="http://schemas.microsoft.com/office/word/2010/wordprocessingInk" xmlns:wne="http://schemas.microsoft.com/office/word/2006/wordml" xmlns:wps="http://schemas.microsoft.com/office/word/2010/wordprocessingShape" mc:Ignorable="w14 wp14">
   <w:footnote w:type="separator" w:id="-1">
     <w:p>
       <w:pPr>
@@ -12668,7 +12741,7 @@
 </file>
 
 <file path=word/header1.xml><?xml version="1.0" encoding="utf-8"?>
-<w:hdr xmlns:wpc="http://schemas.microsoft.com/office/word/2010/wordprocessingCanvas" xmlns:cx="http://schemas.microsoft.com/office/drawing/2014/chartex" xmlns:cx1="http://schemas.microsoft.com/office/drawing/2015/9/8/chartex" xmlns:cx2="http://schemas.microsoft.com/office/drawing/2015/10/21/chartex" xmlns:cx3="http://schemas.microsoft.com/office/drawing/2016/5/9/chartex" xmlns:cx4="http://schemas.microsoft.com/office/drawing/2016/5/10/chartex" xmlns:cx5="http://schemas.microsoft.com/office/drawing/2016/5/11/chartex" xmlns:cx6="http://schemas.microsoft.com/office/drawing/2016/5/12/chartex" xmlns:cx7="http://schemas.microsoft.com/office/drawing/2016/5/13/chartex" xmlns:cx8="http://schemas.microsoft.com/office/drawing/2016/5/14/chartex" xmlns:mc="http://schemas.openxmlformats.org/markup-compatibility/2006" xmlns:aink="http://schemas.microsoft.com/office/drawing/2016/ink" xmlns:am3d="http://schemas.microsoft.com/office/drawing/2017/model3d" xmlns:o="urn:schemas-microsoft-com:office:office" xmlns:r="http://schemas.openxmlformats.org/officeDocument/2006/relationships" xmlns:m="http://schemas.openxmlformats.org/officeDocument/2006/math" xmlns:v="urn:schemas-microsoft-com:vml" xmlns:wp14="http://schemas.microsoft.com/office/word/2010/wordprocessingDrawing" xmlns:wp="http://schemas.openxmlformats.org/drawingml/2006/wordprocessingDrawing" xmlns:w10="urn:schemas-microsoft-com:office:word" xmlns:w="http://schemas.openxmlformats.org/wordprocessingml/2006/main" xmlns:w14="http://schemas.microsoft.com/office/word/2010/wordml" xmlns:w15="http://schemas.microsoft.com/office/word/2012/wordml" xmlns:w16cid="http://schemas.microsoft.com/office/word/2016/wordml/cid" xmlns:w16se="http://schemas.microsoft.com/office/word/2015/wordml/symex" xmlns:wpg="http://schemas.microsoft.com/office/word/2010/wordprocessingGroup" xmlns:wpi="http://schemas.microsoft.com/office/word/2010/wordprocessingInk" xmlns:wne="http://schemas.microsoft.com/office/word/2006/wordml" xmlns:wps="http://schemas.microsoft.com/office/word/2010/wordprocessingShape" mc:Ignorable="w14 w15 w16se w16cid wp14">
+<w:hdr xmlns:wpc="http://schemas.microsoft.com/office/word/2010/wordprocessingCanvas" xmlns:mc="http://schemas.openxmlformats.org/markup-compatibility/2006" xmlns:o="urn:schemas-microsoft-com:office:office" xmlns:r="http://schemas.openxmlformats.org/officeDocument/2006/relationships" xmlns:m="http://schemas.openxmlformats.org/officeDocument/2006/math" xmlns:v="urn:schemas-microsoft-com:vml" xmlns:wp14="http://schemas.microsoft.com/office/word/2010/wordprocessingDrawing" xmlns:wp="http://schemas.openxmlformats.org/drawingml/2006/wordprocessingDrawing" xmlns:w10="urn:schemas-microsoft-com:office:word" xmlns:w="http://schemas.openxmlformats.org/wordprocessingml/2006/main" xmlns:w14="http://schemas.microsoft.com/office/word/2010/wordml" xmlns:wpg="http://schemas.microsoft.com/office/word/2010/wordprocessingGroup" xmlns:wpi="http://schemas.microsoft.com/office/word/2010/wordprocessingInk" xmlns:wne="http://schemas.microsoft.com/office/word/2006/wordml" xmlns:wps="http://schemas.microsoft.com/office/word/2010/wordprocessingShape" mc:Ignorable="w14 wp14">
   <w:p>
     <w:pPr>
       <w:pStyle w:val="Header"/>
@@ -12678,8 +12751,8 @@
 </file>
 
 <file path=word/numbering.xml><?xml version="1.0" encoding="utf-8"?>
-<w:numbering xmlns:wpc="http://schemas.microsoft.com/office/word/2010/wordprocessingCanvas" xmlns:cx="http://schemas.microsoft.com/office/drawing/2014/chartex" xmlns:cx1="http://schemas.microsoft.com/office/drawing/2015/9/8/chartex" xmlns:cx2="http://schemas.microsoft.com/office/drawing/2015/10/21/chartex" xmlns:cx3="http://schemas.microsoft.com/office/drawing/2016/5/9/chartex" xmlns:cx4="http://schemas.microsoft.com/office/drawing/2016/5/10/chartex" xmlns:cx5="http://schemas.microsoft.com/office/drawing/2016/5/11/chartex" xmlns:cx6="http://schemas.microsoft.com/office/drawing/2016/5/12/chartex" xmlns:cx7="http://schemas.microsoft.com/office/drawing/2016/5/13/chartex" xmlns:cx8="http://schemas.microsoft.com/office/drawing/2016/5/14/chartex" xmlns:mc="http://schemas.openxmlformats.org/markup-compatibility/2006" xmlns:aink="http://schemas.microsoft.com/office/drawing/2016/ink" xmlns:am3d="http://schemas.microsoft.com/office/drawing/2017/model3d" xmlns:o="urn:schemas-microsoft-com:office:office" xmlns:r="http://schemas.openxmlformats.org/officeDocument/2006/relationships" xmlns:m="http://schemas.openxmlformats.org/officeDocument/2006/math" xmlns:v="urn:schemas-microsoft-com:vml" xmlns:wp14="http://schemas.microsoft.com/office/word/2010/wordprocessingDrawing" xmlns:wp="http://schemas.openxmlformats.org/drawingml/2006/wordprocessingDrawing" xmlns:w10="urn:schemas-microsoft-com:office:word" xmlns:w="http://schemas.openxmlformats.org/wordprocessingml/2006/main" xmlns:w14="http://schemas.microsoft.com/office/word/2010/wordml" xmlns:w15="http://schemas.microsoft.com/office/word/2012/wordml" xmlns:w16cid="http://schemas.microsoft.com/office/word/2016/wordml/cid" xmlns:w16se="http://schemas.microsoft.com/office/word/2015/wordml/symex" xmlns:wpg="http://schemas.microsoft.com/office/word/2010/wordprocessingGroup" xmlns:wpi="http://schemas.microsoft.com/office/word/2010/wordprocessingInk" xmlns:wne="http://schemas.microsoft.com/office/word/2006/wordml" xmlns:wps="http://schemas.microsoft.com/office/word/2010/wordprocessingShape" mc:Ignorable="w14 w15 w16se w16cid wp14">
-  <w:abstractNum w:abstractNumId="0" w15:restartNumberingAfterBreak="0">
+<w:numbering xmlns:wpc="http://schemas.microsoft.com/office/word/2010/wordprocessingCanvas" xmlns:mc="http://schemas.openxmlformats.org/markup-compatibility/2006" xmlns:o="urn:schemas-microsoft-com:office:office" xmlns:r="http://schemas.openxmlformats.org/officeDocument/2006/relationships" xmlns:m="http://schemas.openxmlformats.org/officeDocument/2006/math" xmlns:v="urn:schemas-microsoft-com:vml" xmlns:wp14="http://schemas.microsoft.com/office/word/2010/wordprocessingDrawing" xmlns:wp="http://schemas.openxmlformats.org/drawingml/2006/wordprocessingDrawing" xmlns:w10="urn:schemas-microsoft-com:office:word" xmlns:w="http://schemas.openxmlformats.org/wordprocessingml/2006/main" xmlns:w14="http://schemas.microsoft.com/office/word/2010/wordml" xmlns:wpg="http://schemas.microsoft.com/office/word/2010/wordprocessingGroup" xmlns:wpi="http://schemas.microsoft.com/office/word/2010/wordprocessingInk" xmlns:wne="http://schemas.microsoft.com/office/word/2006/wordml" xmlns:wps="http://schemas.microsoft.com/office/word/2010/wordprocessingShape" mc:Ignorable="w14 wp14">
+  <w:abstractNum w:abstractNumId="0">
     <w:nsid w:val="51916925"/>
     <w:multiLevelType w:val="multilevel"/>
     <w:tmpl w:val="E32EF78A"/>
@@ -12792,7 +12865,7 @@
       </w:rPr>
     </w:lvl>
   </w:abstractNum>
-  <w:abstractNum w:abstractNumId="1" w15:restartNumberingAfterBreak="0">
+  <w:abstractNum w:abstractNumId="1">
     <w:nsid w:val="52BF2C00"/>
     <w:multiLevelType w:val="multilevel"/>
     <w:tmpl w:val="7CE256AC"/>
@@ -12905,7 +12978,7 @@
       </w:rPr>
     </w:lvl>
   </w:abstractNum>
-  <w:abstractNum w:abstractNumId="2" w15:restartNumberingAfterBreak="0">
+  <w:abstractNum w:abstractNumId="2">
     <w:nsid w:val="561E109D"/>
     <w:multiLevelType w:val="multilevel"/>
     <w:tmpl w:val="F9467CEC"/>
@@ -13018,7 +13091,7 @@
       </w:rPr>
     </w:lvl>
   </w:abstractNum>
-  <w:abstractNum w:abstractNumId="3" w15:restartNumberingAfterBreak="0">
+  <w:abstractNum w:abstractNumId="3">
     <w:nsid w:val="59A83CF1"/>
     <w:multiLevelType w:val="hybridMultilevel"/>
     <w:tmpl w:val="95705A60"/>
@@ -13131,7 +13204,7 @@
       </w:rPr>
     </w:lvl>
   </w:abstractNum>
-  <w:abstractNum w:abstractNumId="4" w15:restartNumberingAfterBreak="0">
+  <w:abstractNum w:abstractNumId="4">
     <w:nsid w:val="69D974A3"/>
     <w:multiLevelType w:val="multilevel"/>
     <w:tmpl w:val="E32EF78A"/>
@@ -13263,7 +13336,7 @@
 </file>
 
 <file path=word/styles.xml><?xml version="1.0" encoding="utf-8"?>
-<w:styles xmlns:mc="http://schemas.openxmlformats.org/markup-compatibility/2006" xmlns:r="http://schemas.openxmlformats.org/officeDocument/2006/relationships" xmlns:w="http://schemas.openxmlformats.org/wordprocessingml/2006/main" xmlns:w14="http://schemas.microsoft.com/office/word/2010/wordml" xmlns:w15="http://schemas.microsoft.com/office/word/2012/wordml" xmlns:w16cid="http://schemas.microsoft.com/office/word/2016/wordml/cid" xmlns:w16se="http://schemas.microsoft.com/office/word/2015/wordml/symex" mc:Ignorable="w14 w15 w16se w16cid">
+<w:styles xmlns:mc="http://schemas.openxmlformats.org/markup-compatibility/2006" xmlns:r="http://schemas.openxmlformats.org/officeDocument/2006/relationships" xmlns:w="http://schemas.openxmlformats.org/wordprocessingml/2006/main" xmlns:w14="http://schemas.microsoft.com/office/word/2010/wordml" mc:Ignorable="w14">
   <w:docDefaults>
     <w:rPrDefault>
       <w:rPr>
@@ -13278,382 +13351,144 @@
       </w:pPr>
     </w:pPrDefault>
   </w:docDefaults>
-  <w:latentStyles w:defLockedState="0" w:defUIPriority="99" w:defSemiHidden="0" w:defUnhideWhenUsed="0" w:defQFormat="0" w:count="375">
-    <w:lsdException w:name="Normal" w:uiPriority="0" w:qFormat="1"/>
-    <w:lsdException w:name="heading 1" w:uiPriority="9" w:qFormat="1"/>
-    <w:lsdException w:name="heading 2" w:semiHidden="1" w:uiPriority="9" w:unhideWhenUsed="1" w:qFormat="1"/>
-    <w:lsdException w:name="heading 3" w:semiHidden="1" w:uiPriority="9" w:unhideWhenUsed="1" w:qFormat="1"/>
-    <w:lsdException w:name="heading 4" w:semiHidden="1" w:uiPriority="9" w:unhideWhenUsed="1" w:qFormat="1"/>
-    <w:lsdException w:name="heading 5" w:semiHidden="1" w:uiPriority="9" w:unhideWhenUsed="1" w:qFormat="1"/>
-    <w:lsdException w:name="heading 6" w:semiHidden="1" w:uiPriority="9" w:unhideWhenUsed="1" w:qFormat="1"/>
-    <w:lsdException w:name="heading 7" w:semiHidden="1" w:uiPriority="9" w:unhideWhenUsed="1" w:qFormat="1"/>
-    <w:lsdException w:name="heading 8" w:semiHidden="1" w:uiPriority="9" w:unhideWhenUsed="1" w:qFormat="1"/>
-    <w:lsdException w:name="heading 9" w:semiHidden="1" w:uiPriority="9" w:unhideWhenUsed="1" w:qFormat="1"/>
-    <w:lsdException w:name="index 1" w:semiHidden="1" w:unhideWhenUsed="1"/>
-    <w:lsdException w:name="index 2" w:semiHidden="1" w:unhideWhenUsed="1"/>
-    <w:lsdException w:name="index 3" w:semiHidden="1" w:unhideWhenUsed="1"/>
-    <w:lsdException w:name="index 4" w:semiHidden="1" w:unhideWhenUsed="1"/>
-    <w:lsdException w:name="index 5" w:semiHidden="1" w:unhideWhenUsed="1"/>
-    <w:lsdException w:name="index 6" w:semiHidden="1" w:unhideWhenUsed="1"/>
-    <w:lsdException w:name="index 7" w:semiHidden="1" w:unhideWhenUsed="1"/>
-    <w:lsdException w:name="index 8" w:semiHidden="1" w:unhideWhenUsed="1"/>
-    <w:lsdException w:name="index 9" w:semiHidden="1" w:unhideWhenUsed="1"/>
-    <w:lsdException w:name="toc 1" w:semiHidden="1" w:uiPriority="39" w:unhideWhenUsed="1"/>
-    <w:lsdException w:name="toc 2" w:semiHidden="1" w:uiPriority="39" w:unhideWhenUsed="1"/>
-    <w:lsdException w:name="toc 3" w:semiHidden="1" w:uiPriority="39" w:unhideWhenUsed="1"/>
-    <w:lsdException w:name="toc 4" w:semiHidden="1" w:uiPriority="39" w:unhideWhenUsed="1"/>
-    <w:lsdException w:name="toc 5" w:semiHidden="1" w:uiPriority="39" w:unhideWhenUsed="1"/>
-    <w:lsdException w:name="toc 6" w:semiHidden="1" w:uiPriority="39" w:unhideWhenUsed="1"/>
-    <w:lsdException w:name="toc 7" w:semiHidden="1" w:uiPriority="39" w:unhideWhenUsed="1"/>
-    <w:lsdException w:name="toc 8" w:semiHidden="1" w:uiPriority="39" w:unhideWhenUsed="1"/>
-    <w:lsdException w:name="toc 9" w:semiHidden="1" w:uiPriority="39" w:unhideWhenUsed="1"/>
-    <w:lsdException w:name="Normal Indent" w:semiHidden="1" w:unhideWhenUsed="1"/>
-    <w:lsdException w:name="footnote text" w:semiHidden="1" w:unhideWhenUsed="1"/>
-    <w:lsdException w:name="annotation text" w:semiHidden="1" w:unhideWhenUsed="1"/>
-    <w:lsdException w:name="header" w:semiHidden="1" w:unhideWhenUsed="1"/>
-    <w:lsdException w:name="footer" w:semiHidden="1" w:unhideWhenUsed="1"/>
-    <w:lsdException w:name="index heading" w:semiHidden="1" w:unhideWhenUsed="1"/>
-    <w:lsdException w:name="caption" w:semiHidden="1" w:uiPriority="35" w:unhideWhenUsed="1" w:qFormat="1"/>
-    <w:lsdException w:name="table of figures" w:semiHidden="1" w:unhideWhenUsed="1"/>
-    <w:lsdException w:name="envelope address" w:semiHidden="1" w:unhideWhenUsed="1"/>
-    <w:lsdException w:name="envelope return" w:semiHidden="1" w:unhideWhenUsed="1"/>
-    <w:lsdException w:name="footnote reference" w:semiHidden="1" w:unhideWhenUsed="1"/>
-    <w:lsdException w:name="annotation reference" w:semiHidden="1" w:unhideWhenUsed="1"/>
-    <w:lsdException w:name="line number" w:semiHidden="1" w:unhideWhenUsed="1"/>
-    <w:lsdException w:name="page number" w:semiHidden="1" w:unhideWhenUsed="1"/>
-    <w:lsdException w:name="endnote reference" w:semiHidden="1" w:unhideWhenUsed="1"/>
-    <w:lsdException w:name="endnote text" w:semiHidden="1" w:unhideWhenUsed="1"/>
-    <w:lsdException w:name="table of authorities" w:semiHidden="1" w:unhideWhenUsed="1"/>
-    <w:lsdException w:name="macro" w:semiHidden="1" w:unhideWhenUsed="1"/>
-    <w:lsdException w:name="toa heading" w:semiHidden="1" w:unhideWhenUsed="1"/>
-    <w:lsdException w:name="List" w:semiHidden="1" w:unhideWhenUsed="1"/>
-    <w:lsdException w:name="List Bullet" w:semiHidden="1" w:unhideWhenUsed="1"/>
-    <w:lsdException w:name="List Number" w:semiHidden="1" w:unhideWhenUsed="1"/>
-    <w:lsdException w:name="List 2" w:semiHidden="1" w:unhideWhenUsed="1"/>
-    <w:lsdException w:name="List 3" w:semiHidden="1" w:unhideWhenUsed="1"/>
-    <w:lsdException w:name="List 4" w:semiHidden="1" w:unhideWhenUsed="1"/>
-    <w:lsdException w:name="List 5" w:semiHidden="1" w:unhideWhenUsed="1"/>
-    <w:lsdException w:name="List Bullet 2" w:semiHidden="1" w:unhideWhenUsed="1"/>
-    <w:lsdException w:name="List Bullet 3" w:semiHidden="1" w:unhideWhenUsed="1"/>
-    <w:lsdException w:name="List Bullet 4" w:semiHidden="1" w:unhideWhenUsed="1"/>
-    <w:lsdException w:name="List Bullet 5" w:semiHidden="1" w:unhideWhenUsed="1"/>
-    <w:lsdException w:name="List Number 2" w:semiHidden="1" w:unhideWhenUsed="1"/>
-    <w:lsdException w:name="List Number 3" w:semiHidden="1" w:unhideWhenUsed="1"/>
-    <w:lsdException w:name="List Number 4" w:semiHidden="1" w:unhideWhenUsed="1"/>
-    <w:lsdException w:name="List Number 5" w:semiHidden="1" w:unhideWhenUsed="1"/>
-    <w:lsdException w:name="Title" w:uiPriority="10" w:qFormat="1"/>
-    <w:lsdException w:name="Closing" w:semiHidden="1" w:unhideWhenUsed="1"/>
-    <w:lsdException w:name="Signature" w:semiHidden="1" w:unhideWhenUsed="1"/>
-    <w:lsdException w:name="Default Paragraph Font" w:semiHidden="1" w:uiPriority="1" w:unhideWhenUsed="1"/>
-    <w:lsdException w:name="Body Text" w:semiHidden="1" w:unhideWhenUsed="1"/>
-    <w:lsdException w:name="Body Text Indent" w:semiHidden="1" w:unhideWhenUsed="1"/>
-    <w:lsdException w:name="List Continue" w:semiHidden="1" w:unhideWhenUsed="1"/>
-    <w:lsdException w:name="List Continue 2" w:semiHidden="1" w:unhideWhenUsed="1"/>
-    <w:lsdException w:name="List Continue 3" w:semiHidden="1" w:unhideWhenUsed="1"/>
-    <w:lsdException w:name="List Continue 4" w:semiHidden="1" w:unhideWhenUsed="1"/>
-    <w:lsdException w:name="List Continue 5" w:semiHidden="1" w:unhideWhenUsed="1"/>
-    <w:lsdException w:name="Message Header" w:semiHidden="1" w:unhideWhenUsed="1"/>
-    <w:lsdException w:name="Subtitle" w:uiPriority="11" w:qFormat="1"/>
-    <w:lsdException w:name="Salutation" w:semiHidden="1" w:unhideWhenUsed="1"/>
-    <w:lsdException w:name="Date" w:semiHidden="1" w:unhideWhenUsed="1"/>
-    <w:lsdException w:name="Body Text First Indent" w:semiHidden="1" w:unhideWhenUsed="1"/>
-    <w:lsdException w:name="Body Text First Indent 2" w:semiHidden="1" w:unhideWhenUsed="1"/>
-    <w:lsdException w:name="Note Heading" w:semiHidden="1" w:unhideWhenUsed="1"/>
-    <w:lsdException w:name="Body Text 2" w:semiHidden="1" w:unhideWhenUsed="1"/>
-    <w:lsdException w:name="Body Text 3" w:semiHidden="1" w:unhideWhenUsed="1"/>
-    <w:lsdException w:name="Body Text Indent 2" w:semiHidden="1" w:unhideWhenUsed="1"/>
-    <w:lsdException w:name="Body Text Indent 3" w:semiHidden="1" w:unhideWhenUsed="1"/>
-    <w:lsdException w:name="Block Text" w:semiHidden="1" w:unhideWhenUsed="1"/>
-    <w:lsdException w:name="Hyperlink" w:semiHidden="1" w:unhideWhenUsed="1"/>
-    <w:lsdException w:name="FollowedHyperlink" w:semiHidden="1" w:unhideWhenUsed="1"/>
-    <w:lsdException w:name="Strong" w:uiPriority="22" w:qFormat="1"/>
-    <w:lsdException w:name="Emphasis" w:uiPriority="20" w:qFormat="1"/>
-    <w:lsdException w:name="Document Map" w:semiHidden="1" w:unhideWhenUsed="1"/>
-    <w:lsdException w:name="Plain Text" w:semiHidden="1" w:unhideWhenUsed="1"/>
-    <w:lsdException w:name="E-mail Signature" w:semiHidden="1" w:unhideWhenUsed="1"/>
-    <w:lsdException w:name="HTML Top of Form" w:semiHidden="1" w:unhideWhenUsed="1"/>
-    <w:lsdException w:name="HTML Bottom of Form" w:semiHidden="1" w:unhideWhenUsed="1"/>
-    <w:lsdException w:name="Normal (Web)" w:semiHidden="1" w:unhideWhenUsed="1"/>
-    <w:lsdException w:name="HTML Acronym" w:semiHidden="1" w:unhideWhenUsed="1"/>
-    <w:lsdException w:name="HTML Address" w:semiHidden="1" w:unhideWhenUsed="1"/>
-    <w:lsdException w:name="HTML Cite" w:semiHidden="1" w:unhideWhenUsed="1"/>
-    <w:lsdException w:name="HTML Code" w:semiHidden="1" w:unhideWhenUsed="1"/>
-    <w:lsdException w:name="HTML Definition" w:semiHidden="1" w:unhideWhenUsed="1"/>
-    <w:lsdException w:name="HTML Keyboard" w:semiHidden="1" w:unhideWhenUsed="1"/>
-    <w:lsdException w:name="HTML Preformatted" w:semiHidden="1" w:unhideWhenUsed="1"/>
-    <w:lsdException w:name="HTML Sample" w:semiHidden="1" w:unhideWhenUsed="1"/>
-    <w:lsdException w:name="HTML Typewriter" w:semiHidden="1" w:unhideWhenUsed="1"/>
-    <w:lsdException w:name="HTML Variable" w:semiHidden="1" w:unhideWhenUsed="1"/>
-    <w:lsdException w:name="Normal Table" w:semiHidden="1" w:unhideWhenUsed="1"/>
-    <w:lsdException w:name="annotation subject" w:semiHidden="1" w:unhideWhenUsed="1"/>
-    <w:lsdException w:name="No List" w:semiHidden="1" w:unhideWhenUsed="1"/>
-    <w:lsdException w:name="Outline List 1" w:semiHidden="1" w:unhideWhenUsed="1"/>
-    <w:lsdException w:name="Outline List 2" w:semiHidden="1" w:unhideWhenUsed="1"/>
-    <w:lsdException w:name="Outline List 3" w:semiHidden="1" w:unhideWhenUsed="1"/>
-    <w:lsdException w:name="Table Simple 1" w:semiHidden="1" w:unhideWhenUsed="1"/>
-    <w:lsdException w:name="Table Simple 2" w:semiHidden="1" w:unhideWhenUsed="1"/>
-    <w:lsdException w:name="Table Simple 3" w:semiHidden="1" w:unhideWhenUsed="1"/>
-    <w:lsdException w:name="Table Classic 1" w:semiHidden="1" w:unhideWhenUsed="1"/>
-    <w:lsdException w:name="Table Classic 2" w:semiHidden="1" w:unhideWhenUsed="1"/>
-    <w:lsdException w:name="Table Classic 3" w:semiHidden="1" w:unhideWhenUsed="1"/>
-    <w:lsdException w:name="Table Classic 4" w:semiHidden="1" w:unhideWhenUsed="1"/>
-    <w:lsdException w:name="Table Colorful 1" w:semiHidden="1" w:unhideWhenUsed="1"/>
-    <w:lsdException w:name="Table Colorful 2" w:semiHidden="1" w:unhideWhenUsed="1"/>
-    <w:lsdException w:name="Table Colorful 3" w:semiHidden="1" w:unhideWhenUsed="1"/>
-    <w:lsdException w:name="Table Columns 1" w:semiHidden="1" w:unhideWhenUsed="1"/>
-    <w:lsdException w:name="Table Columns 2" w:semiHidden="1" w:unhideWhenUsed="1"/>
-    <w:lsdException w:name="Table Columns 3" w:semiHidden="1" w:unhideWhenUsed="1"/>
-    <w:lsdException w:name="Table Columns 4" w:semiHidden="1" w:unhideWhenUsed="1"/>
-    <w:lsdException w:name="Table Columns 5" w:semiHidden="1" w:unhideWhenUsed="1"/>
-    <w:lsdException w:name="Table Grid 1" w:semiHidden="1" w:unhideWhenUsed="1"/>
-    <w:lsdException w:name="Table Grid 2" w:semiHidden="1" w:unhideWhenUsed="1"/>
-    <w:lsdException w:name="Table Grid 3" w:semiHidden="1" w:unhideWhenUsed="1"/>
-    <w:lsdException w:name="Table Grid 4" w:semiHidden="1" w:unhideWhenUsed="1"/>
-    <w:lsdException w:name="Table Grid 5" w:semiHidden="1" w:unhideWhenUsed="1"/>
-    <w:lsdException w:name="Table Grid 6" w:semiHidden="1" w:unhideWhenUsed="1"/>
-    <w:lsdException w:name="Table Grid 7" w:semiHidden="1" w:unhideWhenUsed="1"/>
-    <w:lsdException w:name="Table Grid 8" w:semiHidden="1" w:unhideWhenUsed="1"/>
-    <w:lsdException w:name="Table List 1" w:semiHidden="1" w:unhideWhenUsed="1"/>
-    <w:lsdException w:name="Table List 2" w:semiHidden="1" w:unhideWhenUsed="1"/>
-    <w:lsdException w:name="Table List 3" w:semiHidden="1" w:unhideWhenUsed="1"/>
-    <w:lsdException w:name="Table List 4" w:semiHidden="1" w:unhideWhenUsed="1"/>
-    <w:lsdException w:name="Table List 5" w:semiHidden="1" w:unhideWhenUsed="1"/>
-    <w:lsdException w:name="Table List 6" w:semiHidden="1" w:unhideWhenUsed="1"/>
-    <w:lsdException w:name="Table List 7" w:semiHidden="1" w:unhideWhenUsed="1"/>
-    <w:lsdException w:name="Table List 8" w:semiHidden="1" w:unhideWhenUsed="1"/>
-    <w:lsdException w:name="Table 3D effects 1" w:semiHidden="1" w:unhideWhenUsed="1"/>
-    <w:lsdException w:name="Table 3D effects 2" w:semiHidden="1" w:unhideWhenUsed="1"/>
-    <w:lsdException w:name="Table 3D effects 3" w:semiHidden="1" w:unhideWhenUsed="1"/>
-    <w:lsdException w:name="Table Contemporary" w:semiHidden="1" w:unhideWhenUsed="1"/>
-    <w:lsdException w:name="Table Elegant" w:semiHidden="1" w:unhideWhenUsed="1"/>
-    <w:lsdException w:name="Table Professional" w:semiHidden="1" w:unhideWhenUsed="1"/>
-    <w:lsdException w:name="Table Subtle 1" w:semiHidden="1" w:unhideWhenUsed="1"/>
-    <w:lsdException w:name="Table Subtle 2" w:semiHidden="1" w:unhideWhenUsed="1"/>
-    <w:lsdException w:name="Table Web 1" w:semiHidden="1" w:unhideWhenUsed="1"/>
-    <w:lsdException w:name="Table Web 2" w:semiHidden="1" w:unhideWhenUsed="1"/>
-    <w:lsdException w:name="Table Web 3" w:semiHidden="1" w:unhideWhenUsed="1"/>
-    <w:lsdException w:name="Balloon Text" w:semiHidden="1" w:unhideWhenUsed="1"/>
-    <w:lsdException w:name="Table Grid" w:uiPriority="39"/>
-    <w:lsdException w:name="Table Theme" w:semiHidden="1" w:unhideWhenUsed="1"/>
-    <w:lsdException w:name="Placeholder Text" w:semiHidden="1"/>
-    <w:lsdException w:name="No Spacing" w:uiPriority="1" w:qFormat="1"/>
-    <w:lsdException w:name="Light Shading" w:uiPriority="60"/>
-    <w:lsdException w:name="Light List" w:uiPriority="61"/>
-    <w:lsdException w:name="Light Grid" w:uiPriority="62"/>
-    <w:lsdException w:name="Medium Shading 1" w:uiPriority="63"/>
-    <w:lsdException w:name="Medium Shading 2" w:uiPriority="64"/>
-    <w:lsdException w:name="Medium List 1" w:uiPriority="65"/>
-    <w:lsdException w:name="Medium List 2" w:uiPriority="66"/>
-    <w:lsdException w:name="Medium Grid 1" w:uiPriority="67"/>
-    <w:lsdException w:name="Medium Grid 2" w:uiPriority="68"/>
-    <w:lsdException w:name="Medium Grid 3" w:uiPriority="69"/>
-    <w:lsdException w:name="Dark List" w:uiPriority="70"/>
-    <w:lsdException w:name="Colorful Shading" w:uiPriority="71"/>
-    <w:lsdException w:name="Colorful List" w:uiPriority="72"/>
-    <w:lsdException w:name="Colorful Grid" w:uiPriority="73"/>
-    <w:lsdException w:name="Light Shading Accent 1" w:uiPriority="60"/>
-    <w:lsdException w:name="Light List Accent 1" w:uiPriority="61"/>
-    <w:lsdException w:name="Light Grid Accent 1" w:uiPriority="62"/>
-    <w:lsdException w:name="Medium Shading 1 Accent 1" w:uiPriority="63"/>
-    <w:lsdException w:name="Medium Shading 2 Accent 1" w:uiPriority="64"/>
-    <w:lsdException w:name="Medium List 1 Accent 1" w:uiPriority="65"/>
-    <w:lsdException w:name="Revision" w:semiHidden="1"/>
-    <w:lsdException w:name="List Paragraph" w:uiPriority="34" w:qFormat="1"/>
-    <w:lsdException w:name="Quote" w:uiPriority="29" w:qFormat="1"/>
-    <w:lsdException w:name="Intense Quote" w:uiPriority="30" w:qFormat="1"/>
-    <w:lsdException w:name="Medium List 2 Accent 1" w:uiPriority="66"/>
-    <w:lsdException w:name="Medium Grid 1 Accent 1" w:uiPriority="67"/>
-    <w:lsdException w:name="Medium Grid 2 Accent 1" w:uiPriority="68"/>
-    <w:lsdException w:name="Medium Grid 3 Accent 1" w:uiPriority="69"/>
-    <w:lsdException w:name="Dark List Accent 1" w:uiPriority="70"/>
-    <w:lsdException w:name="Colorful Shading Accent 1" w:uiPriority="71"/>
-    <w:lsdException w:name="Colorful List Accent 1" w:uiPriority="72"/>
-    <w:lsdException w:name="Colorful Grid Accent 1" w:uiPriority="73"/>
-    <w:lsdException w:name="Light Shading Accent 2" w:uiPriority="60"/>
-    <w:lsdException w:name="Light List Accent 2" w:uiPriority="61"/>
-    <w:lsdException w:name="Light Grid Accent 2" w:uiPriority="62"/>
-    <w:lsdException w:name="Medium Shading 1 Accent 2" w:uiPriority="63"/>
-    <w:lsdException w:name="Medium Shading 2 Accent 2" w:uiPriority="64"/>
-    <w:lsdException w:name="Medium List 1 Accent 2" w:uiPriority="65"/>
-    <w:lsdException w:name="Medium List 2 Accent 2" w:uiPriority="66"/>
-    <w:lsdException w:name="Medium Grid 1 Accent 2" w:uiPriority="67"/>
-    <w:lsdException w:name="Medium Grid 2 Accent 2" w:uiPriority="68"/>
-    <w:lsdException w:name="Medium Grid 3 Accent 2" w:uiPriority="69"/>
-    <w:lsdException w:name="Dark List Accent 2" w:uiPriority="70"/>
-    <w:lsdException w:name="Colorful Shading Accent 2" w:uiPriority="71"/>
-    <w:lsdException w:name="Colorful List Accent 2" w:uiPriority="72"/>
-    <w:lsdException w:name="Colorful Grid Accent 2" w:uiPriority="73"/>
-    <w:lsdException w:name="Light Shading Accent 3" w:uiPriority="60"/>
-    <w:lsdException w:name="Light List Accent 3" w:uiPriority="61"/>
-    <w:lsdException w:name="Light Grid Accent 3" w:uiPriority="62"/>
-    <w:lsdException w:name="Medium Shading 1 Accent 3" w:uiPriority="63"/>
-    <w:lsdException w:name="Medium Shading 2 Accent 3" w:uiPriority="64"/>
-    <w:lsdException w:name="Medium List 1 Accent 3" w:uiPriority="65"/>
-    <w:lsdException w:name="Medium List 2 Accent 3" w:uiPriority="66"/>
-    <w:lsdException w:name="Medium Grid 1 Accent 3" w:uiPriority="67"/>
-    <w:lsdException w:name="Medium Grid 2 Accent 3" w:uiPriority="68"/>
-    <w:lsdException w:name="Medium Grid 3 Accent 3" w:uiPriority="69"/>
-    <w:lsdException w:name="Dark List Accent 3" w:uiPriority="70"/>
-    <w:lsdException w:name="Colorful Shading Accent 3" w:uiPriority="71"/>
-    <w:lsdException w:name="Colorful List Accent 3" w:uiPriority="72"/>
-    <w:lsdException w:name="Colorful Grid Accent 3" w:uiPriority="73"/>
-    <w:lsdException w:name="Light Shading Accent 4" w:uiPriority="60"/>
-    <w:lsdException w:name="Light List Accent 4" w:uiPriority="61"/>
-    <w:lsdException w:name="Light Grid Accent 4" w:uiPriority="62"/>
-    <w:lsdException w:name="Medium Shading 1 Accent 4" w:uiPriority="63"/>
-    <w:lsdException w:name="Medium Shading 2 Accent 4" w:uiPriority="64"/>
-    <w:lsdException w:name="Medium List 1 Accent 4" w:uiPriority="65"/>
-    <w:lsdException w:name="Medium List 2 Accent 4" w:uiPriority="66"/>
-    <w:lsdException w:name="Medium Grid 1 Accent 4" w:uiPriority="67"/>
-    <w:lsdException w:name="Medium Grid 2 Accent 4" w:uiPriority="68"/>
-    <w:lsdException w:name="Medium Grid 3 Accent 4" w:uiPriority="69"/>
-    <w:lsdException w:name="Dark List Accent 4" w:uiPriority="70"/>
-    <w:lsdException w:name="Colorful Shading Accent 4" w:uiPriority="71"/>
-    <w:lsdException w:name="Colorful List Accent 4" w:uiPriority="72"/>
-    <w:lsdException w:name="Colorful Grid Accent 4" w:uiPriority="73"/>
-    <w:lsdException w:name="Light Shading Accent 5" w:uiPriority="60"/>
-    <w:lsdException w:name="Light List Accent 5" w:uiPriority="61"/>
-    <w:lsdException w:name="Light Grid Accent 5" w:uiPriority="62"/>
-    <w:lsdException w:name="Medium Shading 1 Accent 5" w:uiPriority="63"/>
-    <w:lsdException w:name="Medium Shading 2 Accent 5" w:uiPriority="64"/>
-    <w:lsdException w:name="Medium List 1 Accent 5" w:uiPriority="65"/>
-    <w:lsdException w:name="Medium List 2 Accent 5" w:uiPriority="66"/>
-    <w:lsdException w:name="Medium Grid 1 Accent 5" w:uiPriority="67"/>
-    <w:lsdException w:name="Medium Grid 2 Accent 5" w:uiPriority="68"/>
-    <w:lsdException w:name="Medium Grid 3 Accent 5" w:uiPriority="69"/>
-    <w:lsdException w:name="Dark List Accent 5" w:uiPriority="70"/>
-    <w:lsdException w:name="Colorful Shading Accent 5" w:uiPriority="71"/>
-    <w:lsdException w:name="Colorful List Accent 5" w:uiPriority="72"/>
-    <w:lsdException w:name="Colorful Grid Accent 5" w:uiPriority="73"/>
-    <w:lsdException w:name="Light Shading Accent 6" w:uiPriority="60"/>
-    <w:lsdException w:name="Light List Accent 6" w:uiPriority="61"/>
-    <w:lsdException w:name="Light Grid Accent 6" w:uiPriority="62"/>
-    <w:lsdException w:name="Medium Shading 1 Accent 6" w:uiPriority="63"/>
-    <w:lsdException w:name="Medium Shading 2 Accent 6" w:uiPriority="64"/>
-    <w:lsdException w:name="Medium List 1 Accent 6" w:uiPriority="65"/>
-    <w:lsdException w:name="Medium List 2 Accent 6" w:uiPriority="66"/>
-    <w:lsdException w:name="Medium Grid 1 Accent 6" w:uiPriority="67"/>
-    <w:lsdException w:name="Medium Grid 2 Accent 6" w:uiPriority="68"/>
-    <w:lsdException w:name="Medium Grid 3 Accent 6" w:uiPriority="69"/>
-    <w:lsdException w:name="Dark List Accent 6" w:uiPriority="70"/>
-    <w:lsdException w:name="Colorful Shading Accent 6" w:uiPriority="71"/>
-    <w:lsdException w:name="Colorful List Accent 6" w:uiPriority="72"/>
-    <w:lsdException w:name="Colorful Grid Accent 6" w:uiPriority="73"/>
-    <w:lsdException w:name="Subtle Emphasis" w:uiPriority="19" w:qFormat="1"/>
-    <w:lsdException w:name="Intense Emphasis" w:uiPriority="21" w:qFormat="1"/>
-    <w:lsdException w:name="Subtle Reference" w:uiPriority="31" w:qFormat="1"/>
-    <w:lsdException w:name="Intense Reference" w:uiPriority="32" w:qFormat="1"/>
-    <w:lsdException w:name="Book Title" w:uiPriority="33" w:qFormat="1"/>
-    <w:lsdException w:name="Bibliography" w:semiHidden="1" w:uiPriority="37" w:unhideWhenUsed="1"/>
-    <w:lsdException w:name="TOC Heading" w:semiHidden="1" w:uiPriority="39" w:unhideWhenUsed="1" w:qFormat="1"/>
-    <w:lsdException w:name="Plain Table 1" w:uiPriority="41"/>
-    <w:lsdException w:name="Plain Table 2" w:uiPriority="42"/>
-    <w:lsdException w:name="Plain Table 3" w:uiPriority="43"/>
-    <w:lsdException w:name="Plain Table 4" w:uiPriority="44"/>
-    <w:lsdException w:name="Plain Table 5" w:uiPriority="45"/>
-    <w:lsdException w:name="Grid Table Light" w:uiPriority="40"/>
-    <w:lsdException w:name="Grid Table 1 Light" w:uiPriority="46"/>
-    <w:lsdException w:name="Grid Table 2" w:uiPriority="47"/>
-    <w:lsdException w:name="Grid Table 3" w:uiPriority="48"/>
-    <w:lsdException w:name="Grid Table 4" w:uiPriority="49"/>
-    <w:lsdException w:name="Grid Table 5 Dark" w:uiPriority="50"/>
-    <w:lsdException w:name="Grid Table 6 Colorful" w:uiPriority="51"/>
-    <w:lsdException w:name="Grid Table 7 Colorful" w:uiPriority="52"/>
-    <w:lsdException w:name="Grid Table 1 Light Accent 1" w:uiPriority="46"/>
-    <w:lsdException w:name="Grid Table 2 Accent 1" w:uiPriority="47"/>
-    <w:lsdException w:name="Grid Table 3 Accent 1" w:uiPriority="48"/>
-    <w:lsdException w:name="Grid Table 4 Accent 1" w:uiPriority="49"/>
-    <w:lsdException w:name="Grid Table 5 Dark Accent 1" w:uiPriority="50"/>
-    <w:lsdException w:name="Grid Table 6 Colorful Accent 1" w:uiPriority="51"/>
-    <w:lsdException w:name="Grid Table 7 Colorful Accent 1" w:uiPriority="52"/>
-    <w:lsdException w:name="Grid Table 1 Light Accent 2" w:uiPriority="46"/>
-    <w:lsdException w:name="Grid Table 2 Accent 2" w:uiPriority="47"/>
-    <w:lsdException w:name="Grid Table 3 Accent 2" w:uiPriority="48"/>
-    <w:lsdException w:name="Grid Table 4 Accent 2" w:uiPriority="49"/>
-    <w:lsdException w:name="Grid Table 5 Dark Accent 2" w:uiPriority="50"/>
-    <w:lsdException w:name="Grid Table 6 Colorful Accent 2" w:uiPriority="51"/>
-    <w:lsdException w:name="Grid Table 7 Colorful Accent 2" w:uiPriority="52"/>
-    <w:lsdException w:name="Grid Table 1 Light Accent 3" w:uiPriority="46"/>
-    <w:lsdException w:name="Grid Table 2 Accent 3" w:uiPriority="47"/>
-    <w:lsdException w:name="Grid Table 3 Accent 3" w:uiPriority="48"/>
-    <w:lsdException w:name="Grid Table 4 Accent 3" w:uiPriority="49"/>
-    <w:lsdException w:name="Grid Table 5 Dark Accent 3" w:uiPriority="50"/>
-    <w:lsdException w:name="Grid Table 6 Colorful Accent 3" w:uiPriority="51"/>
-    <w:lsdException w:name="Grid Table 7 Colorful Accent 3" w:uiPriority="52"/>
-    <w:lsdException w:name="Grid Table 1 Light Accent 4" w:uiPriority="46"/>
-    <w:lsdException w:name="Grid Table 2 Accent 4" w:uiPriority="47"/>
-    <w:lsdException w:name="Grid Table 3 Accent 4" w:uiPriority="48"/>
-    <w:lsdException w:name="Grid Table 4 Accent 4" w:uiPriority="49"/>
-    <w:lsdException w:name="Grid Table 5 Dark Accent 4" w:uiPriority="50"/>
-    <w:lsdException w:name="Grid Table 6 Colorful Accent 4" w:uiPriority="51"/>
-    <w:lsdException w:name="Grid Table 7 Colorful Accent 4" w:uiPriority="52"/>
-    <w:lsdException w:name="Grid Table 1 Light Accent 5" w:uiPriority="46"/>
-    <w:lsdException w:name="Grid Table 2 Accent 5" w:uiPriority="47"/>
-    <w:lsdException w:name="Grid Table 3 Accent 5" w:uiPriority="48"/>
-    <w:lsdException w:name="Grid Table 4 Accent 5" w:uiPriority="49"/>
-    <w:lsdException w:name="Grid Table 5 Dark Accent 5" w:uiPriority="50"/>
-    <w:lsdException w:name="Grid Table 6 Colorful Accent 5" w:uiPriority="51"/>
-    <w:lsdException w:name="Grid Table 7 Colorful Accent 5" w:uiPriority="52"/>
-    <w:lsdException w:name="Grid Table 1 Light Accent 6" w:uiPriority="46"/>
-    <w:lsdException w:name="Grid Table 2 Accent 6" w:uiPriority="47"/>
-    <w:lsdException w:name="Grid Table 3 Accent 6" w:uiPriority="48"/>
-    <w:lsdException w:name="Grid Table 4 Accent 6" w:uiPriority="49"/>
-    <w:lsdException w:name="Grid Table 5 Dark Accent 6" w:uiPriority="50"/>
-    <w:lsdException w:name="Grid Table 6 Colorful Accent 6" w:uiPriority="51"/>
-    <w:lsdException w:name="Grid Table 7 Colorful Accent 6" w:uiPriority="52"/>
-    <w:lsdException w:name="List Table 1 Light" w:uiPriority="46"/>
-    <w:lsdException w:name="List Table 2" w:uiPriority="47"/>
-    <w:lsdException w:name="List Table 3" w:uiPriority="48"/>
-    <w:lsdException w:name="List Table 4" w:uiPriority="49"/>
-    <w:lsdException w:name="List Table 5 Dark" w:uiPriority="50"/>
-    <w:lsdException w:name="List Table 6 Colorful" w:uiPriority="51"/>
-    <w:lsdException w:name="List Table 7 Colorful" w:uiPriority="52"/>
-    <w:lsdException w:name="List Table 1 Light Accent 1" w:uiPriority="46"/>
-    <w:lsdException w:name="List Table 2 Accent 1" w:uiPriority="47"/>
-    <w:lsdException w:name="List Table 3 Accent 1" w:uiPriority="48"/>
-    <w:lsdException w:name="List Table 4 Accent 1" w:uiPriority="49"/>
-    <w:lsdException w:name="List Table 5 Dark Accent 1" w:uiPriority="50"/>
-    <w:lsdException w:name="List Table 6 Colorful Accent 1" w:uiPriority="51"/>
-    <w:lsdException w:name="List Table 7 Colorful Accent 1" w:uiPriority="52"/>
-    <w:lsdException w:name="List Table 1 Light Accent 2" w:uiPriority="46"/>
-    <w:lsdException w:name="List Table 2 Accent 2" w:uiPriority="47"/>
-    <w:lsdException w:name="List Table 3 Accent 2" w:uiPriority="48"/>
-    <w:lsdException w:name="List Table 4 Accent 2" w:uiPriority="49"/>
-    <w:lsdException w:name="List Table 5 Dark Accent 2" w:uiPriority="50"/>
-    <w:lsdException w:name="List Table 6 Colorful Accent 2" w:uiPriority="51"/>
-    <w:lsdException w:name="List Table 7 Colorful Accent 2" w:uiPriority="52"/>
-    <w:lsdException w:name="List Table 1 Light Accent 3" w:uiPriority="46"/>
-    <w:lsdException w:name="List Table 2 Accent 3" w:uiPriority="47"/>
-    <w:lsdException w:name="List Table 3 Accent 3" w:uiPriority="48"/>
-    <w:lsdException w:name="List Table 4 Accent 3" w:uiPriority="49"/>
-    <w:lsdException w:name="List Table 5 Dark Accent 3" w:uiPriority="50"/>
-    <w:lsdException w:name="List Table 6 Colorful Accent 3" w:uiPriority="51"/>
-    <w:lsdException w:name="List Table 7 Colorful Accent 3" w:uiPriority="52"/>
-    <w:lsdException w:name="List Table 1 Light Accent 4" w:uiPriority="46"/>
-    <w:lsdException w:name="List Table 2 Accent 4" w:uiPriority="47"/>
-    <w:lsdException w:name="List Table 3 Accent 4" w:uiPriority="48"/>
-    <w:lsdException w:name="List Table 4 Accent 4" w:uiPriority="49"/>
-    <w:lsdException w:name="List Table 5 Dark Accent 4" w:uiPriority="50"/>
-    <w:lsdException w:name="List Table 6 Colorful Accent 4" w:uiPriority="51"/>
-    <w:lsdException w:name="List Table 7 Colorful Accent 4" w:uiPriority="52"/>
-    <w:lsdException w:name="List Table 1 Light Accent 5" w:uiPriority="46"/>
-    <w:lsdException w:name="List Table 2 Accent 5" w:uiPriority="47"/>
-    <w:lsdException w:name="List Table 3 Accent 5" w:uiPriority="48"/>
-    <w:lsdException w:name="List Table 4 Accent 5" w:uiPriority="49"/>
-    <w:lsdException w:name="List Table 5 Dark Accent 5" w:uiPriority="50"/>
-    <w:lsdException w:name="List Table 6 Colorful Accent 5" w:uiPriority="51"/>
-    <w:lsdException w:name="List Table 7 Colorful Accent 5" w:uiPriority="52"/>
-    <w:lsdException w:name="List Table 1 Light Accent 6" w:uiPriority="46"/>
-    <w:lsdException w:name="List Table 2 Accent 6" w:uiPriority="47"/>
-    <w:lsdException w:name="List Table 3 Accent 6" w:uiPriority="48"/>
-    <w:lsdException w:name="List Table 4 Accent 6" w:uiPriority="49"/>
-    <w:lsdException w:name="List Table 5 Dark Accent 6" w:uiPriority="50"/>
-    <w:lsdException w:name="List Table 6 Colorful Accent 6" w:uiPriority="51"/>
-    <w:lsdException w:name="List Table 7 Colorful Accent 6" w:uiPriority="52"/>
-    <w:lsdException w:name="Mention" w:semiHidden="1" w:unhideWhenUsed="1"/>
-    <w:lsdException w:name="Smart Hyperlink" w:semiHidden="1" w:unhideWhenUsed="1"/>
-    <w:lsdException w:name="Hashtag" w:semiHidden="1" w:unhideWhenUsed="1"/>
-    <w:lsdException w:name="Unresolved Mention" w:semiHidden="1" w:unhideWhenUsed="1"/>
+  <w:latentStyles w:defLockedState="0" w:defUIPriority="99" w:defSemiHidden="1" w:defUnhideWhenUsed="1" w:defQFormat="0" w:count="267">
+    <w:lsdException w:name="Normal" w:semiHidden="0" w:uiPriority="0" w:unhideWhenUsed="0" w:qFormat="1"/>
+    <w:lsdException w:name="heading 1" w:semiHidden="0" w:uiPriority="9" w:unhideWhenUsed="0" w:qFormat="1"/>
+    <w:lsdException w:name="heading 2" w:uiPriority="9" w:qFormat="1"/>
+    <w:lsdException w:name="heading 3" w:uiPriority="9" w:qFormat="1"/>
+    <w:lsdException w:name="heading 4" w:uiPriority="9" w:qFormat="1"/>
+    <w:lsdException w:name="heading 5" w:uiPriority="9" w:qFormat="1"/>
+    <w:lsdException w:name="heading 6" w:uiPriority="9" w:qFormat="1"/>
+    <w:lsdException w:name="heading 7" w:uiPriority="9" w:qFormat="1"/>
+    <w:lsdException w:name="heading 8" w:uiPriority="9" w:qFormat="1"/>
+    <w:lsdException w:name="heading 9" w:uiPriority="9" w:qFormat="1"/>
+    <w:lsdException w:name="toc 1" w:uiPriority="39"/>
+    <w:lsdException w:name="toc 2" w:uiPriority="39"/>
+    <w:lsdException w:name="toc 3" w:uiPriority="39"/>
+    <w:lsdException w:name="toc 4" w:uiPriority="39"/>
+    <w:lsdException w:name="toc 5" w:uiPriority="39"/>
+    <w:lsdException w:name="toc 6" w:uiPriority="39"/>
+    <w:lsdException w:name="toc 7" w:uiPriority="39"/>
+    <w:lsdException w:name="toc 8" w:uiPriority="39"/>
+    <w:lsdException w:name="toc 9" w:uiPriority="39"/>
+    <w:lsdException w:name="caption" w:uiPriority="35" w:qFormat="1"/>
+    <w:lsdException w:name="Title" w:semiHidden="0" w:uiPriority="10" w:unhideWhenUsed="0" w:qFormat="1"/>
+    <w:lsdException w:name="Default Paragraph Font" w:uiPriority="1"/>
+    <w:lsdException w:name="Subtitle" w:semiHidden="0" w:uiPriority="11" w:unhideWhenUsed="0" w:qFormat="1"/>
+    <w:lsdException w:name="Strong" w:semiHidden="0" w:uiPriority="22" w:unhideWhenUsed="0" w:qFormat="1"/>
+    <w:lsdException w:name="Emphasis" w:semiHidden="0" w:uiPriority="20" w:unhideWhenUsed="0" w:qFormat="1"/>
+    <w:lsdException w:name="Table Grid" w:semiHidden="0" w:uiPriority="39" w:unhideWhenUsed="0"/>
+    <w:lsdException w:name="Placeholder Text" w:unhideWhenUsed="0"/>
+    <w:lsdException w:name="No Spacing" w:semiHidden="0" w:uiPriority="1" w:unhideWhenUsed="0" w:qFormat="1"/>
+    <w:lsdException w:name="Light Shading" w:semiHidden="0" w:uiPriority="60" w:unhideWhenUsed="0"/>
+    <w:lsdException w:name="Light List" w:semiHidden="0" w:uiPriority="61" w:unhideWhenUsed="0"/>
+    <w:lsdException w:name="Light Grid" w:semiHidden="0" w:uiPriority="62" w:unhideWhenUsed="0"/>
+    <w:lsdException w:name="Medium Shading 1" w:semiHidden="0" w:uiPriority="63" w:unhideWhenUsed="0"/>
+    <w:lsdException w:name="Medium Shading 2" w:semiHidden="0" w:uiPriority="64" w:unhideWhenUsed="0"/>
+    <w:lsdException w:name="Medium List 1" w:semiHidden="0" w:uiPriority="65" w:unhideWhenUsed="0"/>
+    <w:lsdException w:name="Medium List 2" w:semiHidden="0" w:uiPriority="66" w:unhideWhenUsed="0"/>
+    <w:lsdException w:name="Medium Grid 1" w:semiHidden="0" w:uiPriority="67" w:unhideWhenUsed="0"/>
+    <w:lsdException w:name="Medium Grid 2" w:semiHidden="0" w:uiPriority="68" w:unhideWhenUsed="0"/>
+    <w:lsdException w:name="Medium Grid 3" w:semiHidden="0" w:uiPriority="69" w:unhideWhenUsed="0"/>
+    <w:lsdException w:name="Dark List" w:semiHidden="0" w:uiPriority="70" w:unhideWhenUsed="0"/>
+    <w:lsdException w:name="Colorful Shading" w:semiHidden="0" w:uiPriority="71" w:unhideWhenUsed="0"/>
+    <w:lsdException w:name="Colorful List" w:semiHidden="0" w:uiPriority="72" w:unhideWhenUsed="0"/>
+    <w:lsdException w:name="Colorful Grid" w:semiHidden="0" w:uiPriority="73" w:unhideWhenUsed="0"/>
+    <w:lsdException w:name="Light Shading Accent 1" w:semiHidden="0" w:uiPriority="60" w:unhideWhenUsed="0"/>
+    <w:lsdException w:name="Light List Accent 1" w:semiHidden="0" w:uiPriority="61" w:unhideWhenUsed="0"/>
+    <w:lsdException w:name="Light Grid Accent 1" w:semiHidden="0" w:uiPriority="62" w:unhideWhenUsed="0"/>
+    <w:lsdException w:name="Medium Shading 1 Accent 1" w:semiHidden="0" w:uiPriority="63" w:unhideWhenUsed="0"/>
+    <w:lsdException w:name="Medium Shading 2 Accent 1" w:semiHidden="0" w:uiPriority="64" w:unhideWhenUsed="0"/>
+    <w:lsdException w:name="Medium List 1 Accent 1" w:semiHidden="0" w:uiPriority="65" w:unhideWhenUsed="0"/>
+    <w:lsdException w:name="Revision" w:unhideWhenUsed="0"/>
+    <w:lsdException w:name="List Paragraph" w:semiHidden="0" w:uiPriority="34" w:unhideWhenUsed="0" w:qFormat="1"/>
+    <w:lsdException w:name="Quote" w:semiHidden="0" w:uiPriority="29" w:unhideWhenUsed="0" w:qFormat="1"/>
+    <w:lsdException w:name="Intense Quote" w:semiHidden="0" w:uiPriority="30" w:unhideWhenUsed="0" w:qFormat="1"/>
+    <w:lsdException w:name="Medium List 2 Accent 1" w:semiHidden="0" w:uiPriority="66" w:unhideWhenUsed="0"/>
+    <w:lsdException w:name="Medium Grid 1 Accent 1" w:semiHidden="0" w:uiPriority="67" w:unhideWhenUsed="0"/>
+    <w:lsdException w:name="Medium Grid 2 Accent 1" w:semiHidden="0" w:uiPriority="68" w:unhideWhenUsed="0"/>
+    <w:lsdException w:name="Medium Grid 3 Accent 1" w:semiHidden="0" w:uiPriority="69" w:unhideWhenUsed="0"/>
+    <w:lsdException w:name="Dark List Accent 1" w:semiHidden="0" w:uiPriority="70" w:unhideWhenUsed="0"/>
+    <w:lsdException w:name="Colorful Shading Accent 1" w:semiHidden="0" w:uiPriority="71" w:unhideWhenUsed="0"/>
+    <w:lsdException w:name="Colorful List Accent 1" w:semiHidden="0" w:uiPriority="72" w:unhideWhenUsed="0"/>
+    <w:lsdException w:name="Colorful Grid Accent 1" w:semiHidden="0" w:uiPriority="73" w:unhideWhenUsed="0"/>
+    <w:lsdException w:name="Light Shading Accent 2" w:semiHidden="0" w:uiPriority="60" w:unhideWhenUsed="0"/>
+    <w:lsdException w:name="Light List Accent 2" w:semiHidden="0" w:uiPriority="61" w:unhideWhenUsed="0"/>
+    <w:lsdException w:name="Light Grid Accent 2" w:semiHidden="0" w:uiPriority="62" w:unhideWhenUsed="0"/>
+    <w:lsdException w:name="Medium Shading 1 Accent 2" w:semiHidden="0" w:uiPriority="63" w:unhideWhenUsed="0"/>
+    <w:lsdException w:name="Medium Shading 2 Accent 2" w:semiHidden="0" w:uiPriority="64" w:unhideWhenUsed="0"/>
+    <w:lsdException w:name="Medium List 1 Accent 2" w:semiHidden="0" w:uiPriority="65" w:unhideWhenUsed="0"/>
+    <w:lsdException w:name="Medium List 2 Accent 2" w:semiHidden="0" w:uiPriority="66" w:unhideWhenUsed="0"/>
+    <w:lsdException w:name="Medium Grid 1 Accent 2" w:semiHidden="0" w:uiPriority="67" w:unhideWhenUsed="0"/>
+    <w:lsdException w:name="Medium Grid 2 Accent 2" w:semiHidden="0" w:uiPriority="68" w:unhideWhenUsed="0"/>
+    <w:lsdException w:name="Medium Grid 3 Accent 2" w:semiHidden="0" w:uiPriority="69" w:unhideWhenUsed="0"/>
+    <w:lsdException w:name="Dark List Accent 2" w:semiHidden="0" w:uiPriority="70" w:unhideWhenUsed="0"/>
+    <w:lsdException w:name="Colorful Shading Accent 2" w:semiHidden="0" w:uiPriority="71" w:unhideWhenUsed="0"/>
+    <w:lsdException w:name="Colorful List Accent 2" w:semiHidden="0" w:uiPriority="72" w:unhideWhenUsed="0"/>
+    <w:lsdException w:name="Colorful Grid Accent 2" w:semiHidden="0" w:uiPriority="73" w:unhideWhenUsed="0"/>
+    <w:lsdException w:name="Light Shading Accent 3" w:semiHidden="0" w:uiPriority="60" w:unhideWhenUsed="0"/>
+    <w:lsdException w:name="Light List Accent 3" w:semiHidden="0" w:uiPriority="61" w:unhideWhenUsed="0"/>
+    <w:lsdException w:name="Light Grid Accent 3" w:semiHidden="0" w:uiPriority="62" w:unhideWhenUsed="0"/>
+    <w:lsdException w:name="Medium Shading 1 Accent 3" w:semiHidden="0" w:uiPriority="63" w:unhideWhenUsed="0"/>
+    <w:lsdException w:name="Medium Shading 2 Accent 3" w:semiHidden="0" w:uiPriority="64" w:unhideWhenUsed="0"/>
+    <w:lsdException w:name="Medium List 1 Accent 3" w:semiHidden="0" w:uiPriority="65" w:unhideWhenUsed="0"/>
+    <w:lsdException w:name="Medium List 2 Accent 3" w:semiHidden="0" w:uiPriority="66" w:unhideWhenUsed="0"/>
+    <w:lsdException w:name="Medium Grid 1 Accent 3" w:semiHidden="0" w:uiPriority="67" w:unhideWhenUsed="0"/>
+    <w:lsdException w:name="Medium Grid 2 Accent 3" w:semiHidden="0" w:uiPriority="68" w:unhideWhenUsed="0"/>
+    <w:lsdException w:name="Medium Grid 3 Accent 3" w:semiHidden="0" w:uiPriority="69" w:unhideWhenUsed="0"/>
+    <w:lsdException w:name="Dark List Accent 3" w:semiHidden="0" w:uiPriority="70" w:unhideWhenUsed="0"/>
+    <w:lsdException w:name="Colorful Shading Accent 3" w:semiHidden="0" w:uiPriority="71" w:unhideWhenUsed="0"/>
+    <w:lsdException w:name="Colorful List Accent 3" w:semiHidden="0" w:uiPriority="72" w:unhideWhenUsed="0"/>
+    <w:lsdException w:name="Colorful Grid Accent 3" w:semiHidden="0" w:uiPriority="73" w:unhideWhenUsed="0"/>
+    <w:lsdException w:name="Light Shading Accent 4" w:semiHidden="0" w:uiPriority="60" w:unhideWhenUsed="0"/>
+    <w:lsdException w:name="Light List Accent 4" w:semiHidden="0" w:uiPriority="61" w:unhideWhenUsed="0"/>
+    <w:lsdException w:name="Light Grid Accent 4" w:semiHidden="0" w:uiPriority="62" w:unhideWhenUsed="0"/>
+    <w:lsdException w:name="Medium Shading 1 Accent 4" w:semiHidden="0" w:uiPriority="63" w:unhideWhenUsed="0"/>
+    <w:lsdException w:name="Medium Shading 2 Accent 4" w:semiHidden="0" w:uiPriority="64" w:unhideWhenUsed="0"/>
+    <w:lsdException w:name="Medium List 1 Accent 4" w:semiHidden="0" w:uiPriority="65" w:unhideWhenUsed="0"/>
+    <w:lsdException w:name="Medium List 2 Accent 4" w:semiHidden="0" w:uiPriority="66" w:unhideWhenUsed="0"/>
+    <w:lsdException w:name="Medium Grid 1 Accent 4" w:semiHidden="0" w:uiPriority="67" w:unhideWhenUsed="0"/>
+    <w:lsdException w:name="Medium Grid 2 Accent 4" w:semiHidden="0" w:uiPriority="68" w:unhideWhenUsed="0"/>
+    <w:lsdException w:name="Medium Grid 3 Accent 4" w:semiHidden="0" w:uiPriority="69" w:unhideWhenUsed="0"/>
+    <w:lsdException w:name="Dark List Accent 4" w:semiHidden="0" w:uiPriority="70" w:unhideWhenUsed="0"/>
+    <w:lsdException w:name="Colorful Shading Accent 4" w:semiHidden="0" w:uiPriority="71" w:unhideWhenUsed="0"/>
+    <w:lsdException w:name="Colorful List Accent 4" w:semiHidden="0" w:uiPriority="72" w:unhideWhenUsed="0"/>
+    <w:lsdException w:name="Colorful Grid Accent 4" w:semiHidden="0" w:uiPriority="73" w:unhideWhenUsed="0"/>
+    <w:lsdException w:name="Light Shading Accent 5" w:semiHidden="0" w:uiPriority="60" w:unhideWhenUsed="0"/>
+    <w:lsdException w:name="Light List Accent 5" w:semiHidden="0" w:uiPriority="61" w:unhideWhenUsed="0"/>
+    <w:lsdException w:name="Light Grid Accent 5" w:semiHidden="0" w:uiPriority="62" w:unhideWhenUsed="0"/>
+    <w:lsdException w:name="Medium Shading 1 Accent 5" w:semiHidden="0" w:uiPriority="63" w:unhideWhenUsed="0"/>
+    <w:lsdException w:name="Medium Shading 2 Accent 5" w:semiHidden="0" w:uiPriority="64" w:unhideWhenUsed="0"/>
+    <w:lsdException w:name="Medium List 1 Accent 5" w:semiHidden="0" w:uiPriority="65" w:unhideWhenUsed="0"/>
+    <w:lsdException w:name="Medium List 2 Accent 5" w:semiHidden="0" w:uiPriority="66" w:unhideWhenUsed="0"/>
+    <w:lsdException w:name="Medium Grid 1 Accent 5" w:semiHidden="0" w:uiPriority="67" w:unhideWhenUsed="0"/>
+    <w:lsdException w:name="Medium Grid 2 Accent 5" w:semiHidden="0" w:uiPriority="68" w:unhideWhenUsed="0"/>
+    <w:lsdException w:name="Medium Grid 3 Accent 5" w:semiHidden="0" w:uiPriority="69" w:unhideWhenUsed="0"/>
+    <w:lsdException w:name="Dark List Accent 5" w:semiHidden="0" w:uiPriority="70" w:unhideWhenUsed="0"/>
+    <w:lsdException w:name="Colorful Shading Accent 5" w:semiHidden="0" w:uiPriority="71" w:unhideWhenUsed="0"/>
+    <w:lsdException w:name="Colorful List Accent 5" w:semiHidden="0" w:uiPriority="72" w:unhideWhenUsed="0"/>
+    <w:lsdException w:name="Colorful Grid Accent 5" w:semiHidden="0" w:uiPriority="73" w:unhideWhenUsed="0"/>
+    <w:lsdException w:name="Light Shading Accent 6" w:semiHidden="0" w:uiPriority="60" w:unhideWhenUsed="0"/>
+    <w:lsdException w:name="Light List Accent 6" w:semiHidden="0" w:uiPriority="61" w:unhideWhenUsed="0"/>
+    <w:lsdException w:name="Light Grid Accent 6" w:semiHidden="0" w:uiPriority="62" w:unhideWhenUsed="0"/>
+    <w:lsdException w:name="Medium Shading 1 Accent 6" w:semiHidden="0" w:uiPriority="63" w:unhideWhenUsed="0"/>
+    <w:lsdException w:name="Medium Shading 2 Accent 6" w:semiHidden="0" w:uiPriority="64" w:unhideWhenUsed="0"/>
+    <w:lsdException w:name="Medium List 1 Accent 6" w:semiHidden="0" w:uiPriority="65" w:unhideWhenUsed="0"/>
+    <w:lsdException w:name="Medium List 2 Accent 6" w:semiHidden="0" w:uiPriority="66" w:unhideWhenUsed="0"/>
+    <w:lsdException w:name="Medium Grid 1 Accent 6" w:semiHidden="0" w:uiPriority="67" w:unhideWhenUsed="0"/>
+    <w:lsdException w:name="Medium Grid 2 Accent 6" w:semiHidden="0" w:uiPriority="68" w:unhideWhenUsed="0"/>
+    <w:lsdException w:name="Medium Grid 3 Accent 6" w:semiHidden="0" w:uiPriority="69" w:unhideWhenUsed="0"/>
+    <w:lsdException w:name="Dark List Accent 6" w:semiHidden="0" w:uiPriority="70" w:unhideWhenUsed="0"/>
+    <w:lsdException w:name="Colorful Shading Accent 6" w:semiHidden="0" w:uiPriority="71" w:unhideWhenUsed="0"/>
+    <w:lsdException w:name="Colorful List Accent 6" w:semiHidden="0" w:uiPriority="72" w:unhideWhenUsed="0"/>
+    <w:lsdException w:name="Colorful Grid Accent 6" w:semiHidden="0" w:uiPriority="73" w:unhideWhenUsed="0"/>
+    <w:lsdException w:name="Subtle Emphasis" w:semiHidden="0" w:uiPriority="19" w:unhideWhenUsed="0" w:qFormat="1"/>
+    <w:lsdException w:name="Intense Emphasis" w:semiHidden="0" w:uiPriority="21" w:unhideWhenUsed="0" w:qFormat="1"/>
+    <w:lsdException w:name="Subtle Reference" w:semiHidden="0" w:uiPriority="31" w:unhideWhenUsed="0" w:qFormat="1"/>
+    <w:lsdException w:name="Intense Reference" w:semiHidden="0" w:uiPriority="32" w:unhideWhenUsed="0" w:qFormat="1"/>
+    <w:lsdException w:name="Book Title" w:semiHidden="0" w:uiPriority="33" w:unhideWhenUsed="0" w:qFormat="1"/>
+    <w:lsdException w:name="Bibliography" w:uiPriority="37"/>
+    <w:lsdException w:name="TOC Heading" w:uiPriority="39" w:qFormat="1"/>
   </w:latentStyles>
   <w:style w:type="paragraph" w:default="1" w:styleId="Normal">
     <w:name w:val="Normal"/>
@@ -13864,6 +13699,7 @@
   <w:style w:type="character" w:default="1" w:styleId="DefaultParagraphFont">
     <w:name w:val="Default Paragraph Font"/>
     <w:uiPriority w:val="1"/>
+    <w:semiHidden/>
     <w:unhideWhenUsed/>
   </w:style>
   <w:style w:type="table" w:default="1" w:styleId="TableNormal">
@@ -13932,6 +13768,7 @@
     <w:tblPr>
       <w:tblStyleRowBandSize w:val="1"/>
       <w:tblStyleColBandSize w:val="1"/>
+      <w:tblInd w:w="0" w:type="dxa"/>
       <w:tblCellMar>
         <w:top w:w="100" w:type="dxa"/>
         <w:left w:w="100" w:type="dxa"/>
@@ -14429,7 +14266,984 @@
       <w:contextualSpacing/>
     </w:pPr>
   </w:style>
-  <w:style w:type="character" w:styleId="UnresolvedMention">
+  <w:style w:type="character" w:customStyle="1" w:styleId="UnresolvedMention">
+    <w:name w:val="Unresolved Mention"/>
+    <w:basedOn w:val="DefaultParagraphFont"/>
+    <w:uiPriority w:val="99"/>
+    <w:semiHidden/>
+    <w:unhideWhenUsed/>
+    <w:rsid w:val="002574DC"/>
+    <w:rPr>
+      <w:color w:val="605E5C"/>
+      <w:shd w:val="clear" w:color="auto" w:fill="E1DFDD"/>
+    </w:rPr>
+  </w:style>
+  <w:style w:type="character" w:styleId="FollowedHyperlink">
+    <w:name w:val="FollowedHyperlink"/>
+    <w:basedOn w:val="DefaultParagraphFont"/>
+    <w:uiPriority w:val="99"/>
+    <w:semiHidden/>
+    <w:unhideWhenUsed/>
+    <w:rsid w:val="00C343CE"/>
+    <w:rPr>
+      <w:color w:val="FCC77E" w:themeColor="followedHyperlink"/>
+      <w:u w:val="single"/>
+    </w:rPr>
+  </w:style>
+  <w:style w:type="paragraph" w:styleId="Bibliography">
+    <w:name w:val="Bibliography"/>
+    <w:basedOn w:val="Normal"/>
+    <w:next w:val="Normal"/>
+    <w:uiPriority w:val="37"/>
+    <w:unhideWhenUsed/>
+    <w:rsid w:val="006040FE"/>
+  </w:style>
+  <w:style w:type="paragraph" w:styleId="TableofFigures">
+    <w:name w:val="table of figures"/>
+    <w:basedOn w:val="Normal"/>
+    <w:next w:val="Normal"/>
+    <w:uiPriority w:val="99"/>
+    <w:unhideWhenUsed/>
+    <w:rsid w:val="00B76058"/>
+    <w:pPr>
+      <w:spacing w:after="0"/>
+    </w:pPr>
+  </w:style>
+</w:styles>
+</file>
+
+<file path=word/stylesWithEffects.xml><?xml version="1.0" encoding="utf-8"?>
+<w:styles xmlns:wpc="http://schemas.microsoft.com/office/word/2010/wordprocessingCanvas" xmlns:mc="http://schemas.openxmlformats.org/markup-compatibility/2006" xmlns:o="urn:schemas-microsoft-com:office:office" xmlns:r="http://schemas.openxmlformats.org/officeDocument/2006/relationships" xmlns:m="http://schemas.openxmlformats.org/officeDocument/2006/math" xmlns:v="urn:schemas-microsoft-com:vml" xmlns:wp14="http://schemas.microsoft.com/office/word/2010/wordprocessingDrawing" xmlns:wp="http://schemas.openxmlformats.org/drawingml/2006/wordprocessingDrawing" xmlns:w10="urn:schemas-microsoft-com:office:word" xmlns:w="http://schemas.openxmlformats.org/wordprocessingml/2006/main" xmlns:w14="http://schemas.microsoft.com/office/word/2010/wordml" xmlns:wpg="http://schemas.microsoft.com/office/word/2010/wordprocessingGroup" xmlns:wpi="http://schemas.microsoft.com/office/word/2010/wordprocessingInk" xmlns:wne="http://schemas.microsoft.com/office/word/2006/wordml" xmlns:wps="http://schemas.microsoft.com/office/word/2010/wordprocessingShape" mc:Ignorable="w14 wp14">
+  <w:docDefaults>
+    <w:rPrDefault>
+      <w:rPr>
+        <w:rFonts w:asciiTheme="minorHAnsi" w:eastAsiaTheme="minorEastAsia" w:hAnsiTheme="minorHAnsi" w:cstheme="minorBidi"/>
+        <w:lang w:val="en-US" w:eastAsia="en-US" w:bidi="ar-SA"/>
+      </w:rPr>
+    </w:rPrDefault>
+    <w:pPrDefault>
+      <w:pPr>
+        <w:spacing w:after="200" w:line="276" w:lineRule="auto"/>
+        <w:jc w:val="both"/>
+      </w:pPr>
+    </w:pPrDefault>
+  </w:docDefaults>
+  <w:latentStyles w:defLockedState="0" w:defUIPriority="99" w:defSemiHidden="1" w:defUnhideWhenUsed="1" w:defQFormat="0" w:count="267">
+    <w:lsdException w:name="Normal" w:semiHidden="0" w:uiPriority="0" w:unhideWhenUsed="0" w:qFormat="1"/>
+    <w:lsdException w:name="heading 1" w:semiHidden="0" w:uiPriority="9" w:unhideWhenUsed="0" w:qFormat="1"/>
+    <w:lsdException w:name="heading 2" w:uiPriority="9" w:qFormat="1"/>
+    <w:lsdException w:name="heading 3" w:uiPriority="9" w:qFormat="1"/>
+    <w:lsdException w:name="heading 4" w:uiPriority="9" w:qFormat="1"/>
+    <w:lsdException w:name="heading 5" w:uiPriority="9" w:qFormat="1"/>
+    <w:lsdException w:name="heading 6" w:uiPriority="9" w:qFormat="1"/>
+    <w:lsdException w:name="heading 7" w:uiPriority="9" w:qFormat="1"/>
+    <w:lsdException w:name="heading 8" w:uiPriority="9" w:qFormat="1"/>
+    <w:lsdException w:name="heading 9" w:uiPriority="9" w:qFormat="1"/>
+    <w:lsdException w:name="toc 1" w:uiPriority="39"/>
+    <w:lsdException w:name="toc 2" w:uiPriority="39"/>
+    <w:lsdException w:name="toc 3" w:uiPriority="39"/>
+    <w:lsdException w:name="toc 4" w:uiPriority="39"/>
+    <w:lsdException w:name="toc 5" w:uiPriority="39"/>
+    <w:lsdException w:name="toc 6" w:uiPriority="39"/>
+    <w:lsdException w:name="toc 7" w:uiPriority="39"/>
+    <w:lsdException w:name="toc 8" w:uiPriority="39"/>
+    <w:lsdException w:name="toc 9" w:uiPriority="39"/>
+    <w:lsdException w:name="caption" w:uiPriority="35" w:qFormat="1"/>
+    <w:lsdException w:name="Title" w:semiHidden="0" w:uiPriority="10" w:unhideWhenUsed="0" w:qFormat="1"/>
+    <w:lsdException w:name="Default Paragraph Font" w:uiPriority="1"/>
+    <w:lsdException w:name="Subtitle" w:semiHidden="0" w:uiPriority="11" w:unhideWhenUsed="0" w:qFormat="1"/>
+    <w:lsdException w:name="Strong" w:semiHidden="0" w:uiPriority="22" w:unhideWhenUsed="0" w:qFormat="1"/>
+    <w:lsdException w:name="Emphasis" w:semiHidden="0" w:uiPriority="20" w:unhideWhenUsed="0" w:qFormat="1"/>
+    <w:lsdException w:name="Table Grid" w:semiHidden="0" w:uiPriority="39" w:unhideWhenUsed="0"/>
+    <w:lsdException w:name="Placeholder Text" w:unhideWhenUsed="0"/>
+    <w:lsdException w:name="No Spacing" w:semiHidden="0" w:uiPriority="1" w:unhideWhenUsed="0" w:qFormat="1"/>
+    <w:lsdException w:name="Light Shading" w:semiHidden="0" w:uiPriority="60" w:unhideWhenUsed="0"/>
+    <w:lsdException w:name="Light List" w:semiHidden="0" w:uiPriority="61" w:unhideWhenUsed="0"/>
+    <w:lsdException w:name="Light Grid" w:semiHidden="0" w:uiPriority="62" w:unhideWhenUsed="0"/>
+    <w:lsdException w:name="Medium Shading 1" w:semiHidden="0" w:uiPriority="63" w:unhideWhenUsed="0"/>
+    <w:lsdException w:name="Medium Shading 2" w:semiHidden="0" w:uiPriority="64" w:unhideWhenUsed="0"/>
+    <w:lsdException w:name="Medium List 1" w:semiHidden="0" w:uiPriority="65" w:unhideWhenUsed="0"/>
+    <w:lsdException w:name="Medium List 2" w:semiHidden="0" w:uiPriority="66" w:unhideWhenUsed="0"/>
+    <w:lsdException w:name="Medium Grid 1" w:semiHidden="0" w:uiPriority="67" w:unhideWhenUsed="0"/>
+    <w:lsdException w:name="Medium Grid 2" w:semiHidden="0" w:uiPriority="68" w:unhideWhenUsed="0"/>
+    <w:lsdException w:name="Medium Grid 3" w:semiHidden="0" w:uiPriority="69" w:unhideWhenUsed="0"/>
+    <w:lsdException w:name="Dark List" w:semiHidden="0" w:uiPriority="70" w:unhideWhenUsed="0"/>
+    <w:lsdException w:name="Colorful Shading" w:semiHidden="0" w:uiPriority="71" w:unhideWhenUsed="0"/>
+    <w:lsdException w:name="Colorful List" w:semiHidden="0" w:uiPriority="72" w:unhideWhenUsed="0"/>
+    <w:lsdException w:name="Colorful Grid" w:semiHidden="0" w:uiPriority="73" w:unhideWhenUsed="0"/>
+    <w:lsdException w:name="Light Shading Accent 1" w:semiHidden="0" w:uiPriority="60" w:unhideWhenUsed="0"/>
+    <w:lsdException w:name="Light List Accent 1" w:semiHidden="0" w:uiPriority="61" w:unhideWhenUsed="0"/>
+    <w:lsdException w:name="Light Grid Accent 1" w:semiHidden="0" w:uiPriority="62" w:unhideWhenUsed="0"/>
+    <w:lsdException w:name="Medium Shading 1 Accent 1" w:semiHidden="0" w:uiPriority="63" w:unhideWhenUsed="0"/>
+    <w:lsdException w:name="Medium Shading 2 Accent 1" w:semiHidden="0" w:uiPriority="64" w:unhideWhenUsed="0"/>
+    <w:lsdException w:name="Medium List 1 Accent 1" w:semiHidden="0" w:uiPriority="65" w:unhideWhenUsed="0"/>
+    <w:lsdException w:name="Revision" w:unhideWhenUsed="0"/>
+    <w:lsdException w:name="List Paragraph" w:semiHidden="0" w:uiPriority="34" w:unhideWhenUsed="0" w:qFormat="1"/>
+    <w:lsdException w:name="Quote" w:semiHidden="0" w:uiPriority="29" w:unhideWhenUsed="0" w:qFormat="1"/>
+    <w:lsdException w:name="Intense Quote" w:semiHidden="0" w:uiPriority="30" w:unhideWhenUsed="0" w:qFormat="1"/>
+    <w:lsdException w:name="Medium List 2 Accent 1" w:semiHidden="0" w:uiPriority="66" w:unhideWhenUsed="0"/>
+    <w:lsdException w:name="Medium Grid 1 Accent 1" w:semiHidden="0" w:uiPriority="67" w:unhideWhenUsed="0"/>
+    <w:lsdException w:name="Medium Grid 2 Accent 1" w:semiHidden="0" w:uiPriority="68" w:unhideWhenUsed="0"/>
+    <w:lsdException w:name="Medium Grid 3 Accent 1" w:semiHidden="0" w:uiPriority="69" w:unhideWhenUsed="0"/>
+    <w:lsdException w:name="Dark List Accent 1" w:semiHidden="0" w:uiPriority="70" w:unhideWhenUsed="0"/>
+    <w:lsdException w:name="Colorful Shading Accent 1" w:semiHidden="0" w:uiPriority="71" w:unhideWhenUsed="0"/>
+    <w:lsdException w:name="Colorful List Accent 1" w:semiHidden="0" w:uiPriority="72" w:unhideWhenUsed="0"/>
+    <w:lsdException w:name="Colorful Grid Accent 1" w:semiHidden="0" w:uiPriority="73" w:unhideWhenUsed="0"/>
+    <w:lsdException w:name="Light Shading Accent 2" w:semiHidden="0" w:uiPriority="60" w:unhideWhenUsed="0"/>
+    <w:lsdException w:name="Light List Accent 2" w:semiHidden="0" w:uiPriority="61" w:unhideWhenUsed="0"/>
+    <w:lsdException w:name="Light Grid Accent 2" w:semiHidden="0" w:uiPriority="62" w:unhideWhenUsed="0"/>
+    <w:lsdException w:name="Medium Shading 1 Accent 2" w:semiHidden="0" w:uiPriority="63" w:unhideWhenUsed="0"/>
+    <w:lsdException w:name="Medium Shading 2 Accent 2" w:semiHidden="0" w:uiPriority="64" w:unhideWhenUsed="0"/>
+    <w:lsdException w:name="Medium List 1 Accent 2" w:semiHidden="0" w:uiPriority="65" w:unhideWhenUsed="0"/>
+    <w:lsdException w:name="Medium List 2 Accent 2" w:semiHidden="0" w:uiPriority="66" w:unhideWhenUsed="0"/>
+    <w:lsdException w:name="Medium Grid 1 Accent 2" w:semiHidden="0" w:uiPriority="67" w:unhideWhenUsed="0"/>
+    <w:lsdException w:name="Medium Grid 2 Accent 2" w:semiHidden="0" w:uiPriority="68" w:unhideWhenUsed="0"/>
+    <w:lsdException w:name="Medium Grid 3 Accent 2" w:semiHidden="0" w:uiPriority="69" w:unhideWhenUsed="0"/>
+    <w:lsdException w:name="Dark List Accent 2" w:semiHidden="0" w:uiPriority="70" w:unhideWhenUsed="0"/>
+    <w:lsdException w:name="Colorful Shading Accent 2" w:semiHidden="0" w:uiPriority="71" w:unhideWhenUsed="0"/>
+    <w:lsdException w:name="Colorful List Accent 2" w:semiHidden="0" w:uiPriority="72" w:unhideWhenUsed="0"/>
+    <w:lsdException w:name="Colorful Grid Accent 2" w:semiHidden="0" w:uiPriority="73" w:unhideWhenUsed="0"/>
+    <w:lsdException w:name="Light Shading Accent 3" w:semiHidden="0" w:uiPriority="60" w:unhideWhenUsed="0"/>
+    <w:lsdException w:name="Light List Accent 3" w:semiHidden="0" w:uiPriority="61" w:unhideWhenUsed="0"/>
+    <w:lsdException w:name="Light Grid Accent 3" w:semiHidden="0" w:uiPriority="62" w:unhideWhenUsed="0"/>
+    <w:lsdException w:name="Medium Shading 1 Accent 3" w:semiHidden="0" w:uiPriority="63" w:unhideWhenUsed="0"/>
+    <w:lsdException w:name="Medium Shading 2 Accent 3" w:semiHidden="0" w:uiPriority="64" w:unhideWhenUsed="0"/>
+    <w:lsdException w:name="Medium List 1 Accent 3" w:semiHidden="0" w:uiPriority="65" w:unhideWhenUsed="0"/>
+    <w:lsdException w:name="Medium List 2 Accent 3" w:semiHidden="0" w:uiPriority="66" w:unhideWhenUsed="0"/>
+    <w:lsdException w:name="Medium Grid 1 Accent 3" w:semiHidden="0" w:uiPriority="67" w:unhideWhenUsed="0"/>
+    <w:lsdException w:name="Medium Grid 2 Accent 3" w:semiHidden="0" w:uiPriority="68" w:unhideWhenUsed="0"/>
+    <w:lsdException w:name="Medium Grid 3 Accent 3" w:semiHidden="0" w:uiPriority="69" w:unhideWhenUsed="0"/>
+    <w:lsdException w:name="Dark List Accent 3" w:semiHidden="0" w:uiPriority="70" w:unhideWhenUsed="0"/>
+    <w:lsdException w:name="Colorful Shading Accent 3" w:semiHidden="0" w:uiPriority="71" w:unhideWhenUsed="0"/>
+    <w:lsdException w:name="Colorful List Accent 3" w:semiHidden="0" w:uiPriority="72" w:unhideWhenUsed="0"/>
+    <w:lsdException w:name="Colorful Grid Accent 3" w:semiHidden="0" w:uiPriority="73" w:unhideWhenUsed="0"/>
+    <w:lsdException w:name="Light Shading Accent 4" w:semiHidden="0" w:uiPriority="60" w:unhideWhenUsed="0"/>
+    <w:lsdException w:name="Light List Accent 4" w:semiHidden="0" w:uiPriority="61" w:unhideWhenUsed="0"/>
+    <w:lsdException w:name="Light Grid Accent 4" w:semiHidden="0" w:uiPriority="62" w:unhideWhenUsed="0"/>
+    <w:lsdException w:name="Medium Shading 1 Accent 4" w:semiHidden="0" w:uiPriority="63" w:unhideWhenUsed="0"/>
+    <w:lsdException w:name="Medium Shading 2 Accent 4" w:semiHidden="0" w:uiPriority="64" w:unhideWhenUsed="0"/>
+    <w:lsdException w:name="Medium List 1 Accent 4" w:semiHidden="0" w:uiPriority="65" w:unhideWhenUsed="0"/>
+    <w:lsdException w:name="Medium List 2 Accent 4" w:semiHidden="0" w:uiPriority="66" w:unhideWhenUsed="0"/>
+    <w:lsdException w:name="Medium Grid 1 Accent 4" w:semiHidden="0" w:uiPriority="67" w:unhideWhenUsed="0"/>
+    <w:lsdException w:name="Medium Grid 2 Accent 4" w:semiHidden="0" w:uiPriority="68" w:unhideWhenUsed="0"/>
+    <w:lsdException w:name="Medium Grid 3 Accent 4" w:semiHidden="0" w:uiPriority="69" w:unhideWhenUsed="0"/>
+    <w:lsdException w:name="Dark List Accent 4" w:semiHidden="0" w:uiPriority="70" w:unhideWhenUsed="0"/>
+    <w:lsdException w:name="Colorful Shading Accent 4" w:semiHidden="0" w:uiPriority="71" w:unhideWhenUsed="0"/>
+    <w:lsdException w:name="Colorful List Accent 4" w:semiHidden="0" w:uiPriority="72" w:unhideWhenUsed="0"/>
+    <w:lsdException w:name="Colorful Grid Accent 4" w:semiHidden="0" w:uiPriority="73" w:unhideWhenUsed="0"/>
+    <w:lsdException w:name="Light Shading Accent 5" w:semiHidden="0" w:uiPriority="60" w:unhideWhenUsed="0"/>
+    <w:lsdException w:name="Light List Accent 5" w:semiHidden="0" w:uiPriority="61" w:unhideWhenUsed="0"/>
+    <w:lsdException w:name="Light Grid Accent 5" w:semiHidden="0" w:uiPriority="62" w:unhideWhenUsed="0"/>
+    <w:lsdException w:name="Medium Shading 1 Accent 5" w:semiHidden="0" w:uiPriority="63" w:unhideWhenUsed="0"/>
+    <w:lsdException w:name="Medium Shading 2 Accent 5" w:semiHidden="0" w:uiPriority="64" w:unhideWhenUsed="0"/>
+    <w:lsdException w:name="Medium List 1 Accent 5" w:semiHidden="0" w:uiPriority="65" w:unhideWhenUsed="0"/>
+    <w:lsdException w:name="Medium List 2 Accent 5" w:semiHidden="0" w:uiPriority="66" w:unhideWhenUsed="0"/>
+    <w:lsdException w:name="Medium Grid 1 Accent 5" w:semiHidden="0" w:uiPriority="67" w:unhideWhenUsed="0"/>
+    <w:lsdException w:name="Medium Grid 2 Accent 5" w:semiHidden="0" w:uiPriority="68" w:unhideWhenUsed="0"/>
+    <w:lsdException w:name="Medium Grid 3 Accent 5" w:semiHidden="0" w:uiPriority="69" w:unhideWhenUsed="0"/>
+    <w:lsdException w:name="Dark List Accent 5" w:semiHidden="0" w:uiPriority="70" w:unhideWhenUsed="0"/>
+    <w:lsdException w:name="Colorful Shading Accent 5" w:semiHidden="0" w:uiPriority="71" w:unhideWhenUsed="0"/>
+    <w:lsdException w:name="Colorful List Accent 5" w:semiHidden="0" w:uiPriority="72" w:unhideWhenUsed="0"/>
+    <w:lsdException w:name="Colorful Grid Accent 5" w:semiHidden="0" w:uiPriority="73" w:unhideWhenUsed="0"/>
+    <w:lsdException w:name="Light Shading Accent 6" w:semiHidden="0" w:uiPriority="60" w:unhideWhenUsed="0"/>
+    <w:lsdException w:name="Light List Accent 6" w:semiHidden="0" w:uiPriority="61" w:unhideWhenUsed="0"/>
+    <w:lsdException w:name="Light Grid Accent 6" w:semiHidden="0" w:uiPriority="62" w:unhideWhenUsed="0"/>
+    <w:lsdException w:name="Medium Shading 1 Accent 6" w:semiHidden="0" w:uiPriority="63" w:unhideWhenUsed="0"/>
+    <w:lsdException w:name="Medium Shading 2 Accent 6" w:semiHidden="0" w:uiPriority="64" w:unhideWhenUsed="0"/>
+    <w:lsdException w:name="Medium List 1 Accent 6" w:semiHidden="0" w:uiPriority="65" w:unhideWhenUsed="0"/>
+    <w:lsdException w:name="Medium List 2 Accent 6" w:semiHidden="0" w:uiPriority="66" w:unhideWhenUsed="0"/>
+    <w:lsdException w:name="Medium Grid 1 Accent 6" w:semiHidden="0" w:uiPriority="67" w:unhideWhenUsed="0"/>
+    <w:lsdException w:name="Medium Grid 2 Accent 6" w:semiHidden="0" w:uiPriority="68" w:unhideWhenUsed="0"/>
+    <w:lsdException w:name="Medium Grid 3 Accent 6" w:semiHidden="0" w:uiPriority="69" w:unhideWhenUsed="0"/>
+    <w:lsdException w:name="Dark List Accent 6" w:semiHidden="0" w:uiPriority="70" w:unhideWhenUsed="0"/>
+    <w:lsdException w:name="Colorful Shading Accent 6" w:semiHidden="0" w:uiPriority="71" w:unhideWhenUsed="0"/>
+    <w:lsdException w:name="Colorful List Accent 6" w:semiHidden="0" w:uiPriority="72" w:unhideWhenUsed="0"/>
+    <w:lsdException w:name="Colorful Grid Accent 6" w:semiHidden="0" w:uiPriority="73" w:unhideWhenUsed="0"/>
+    <w:lsdException w:name="Subtle Emphasis" w:semiHidden="0" w:uiPriority="19" w:unhideWhenUsed="0" w:qFormat="1"/>
+    <w:lsdException w:name="Intense Emphasis" w:semiHidden="0" w:uiPriority="21" w:unhideWhenUsed="0" w:qFormat="1"/>
+    <w:lsdException w:name="Subtle Reference" w:semiHidden="0" w:uiPriority="31" w:unhideWhenUsed="0" w:qFormat="1"/>
+    <w:lsdException w:name="Intense Reference" w:semiHidden="0" w:uiPriority="32" w:unhideWhenUsed="0" w:qFormat="1"/>
+    <w:lsdException w:name="Book Title" w:semiHidden="0" w:uiPriority="33" w:unhideWhenUsed="0" w:qFormat="1"/>
+    <w:lsdException w:name="Bibliography" w:uiPriority="37"/>
+    <w:lsdException w:name="TOC Heading" w:uiPriority="39" w:qFormat="1"/>
+  </w:latentStyles>
+  <w:style w:type="paragraph" w:default="1" w:styleId="Normal">
+    <w:name w:val="Normal"/>
+    <w:qFormat/>
+    <w:rsid w:val="00745432"/>
+  </w:style>
+  <w:style w:type="paragraph" w:styleId="Heading1">
+    <w:name w:val="heading 1"/>
+    <w:basedOn w:val="Heading6"/>
+    <w:next w:val="Normal"/>
+    <w:link w:val="Heading1Char"/>
+    <w:uiPriority w:val="9"/>
+    <w:qFormat/>
+    <w:rsid w:val="00363903"/>
+    <w:pPr>
+      <w:spacing w:before="300" w:after="40"/>
+      <w:outlineLvl w:val="0"/>
+    </w:pPr>
+    <w:rPr>
+      <w:rFonts w:ascii="Times New Roman" w:hAnsi="Times New Roman"/>
+      <w:smallCaps w:val="0"/>
+      <w:color w:val="000000" w:themeColor="text1"/>
+      <w:sz w:val="36"/>
+      <w:szCs w:val="32"/>
+    </w:rPr>
+  </w:style>
+  <w:style w:type="paragraph" w:styleId="Heading2">
+    <w:name w:val="heading 2"/>
+    <w:basedOn w:val="Heading6"/>
+    <w:next w:val="Normal"/>
+    <w:link w:val="Heading2Char"/>
+    <w:uiPriority w:val="9"/>
+    <w:unhideWhenUsed/>
+    <w:qFormat/>
+    <w:rsid w:val="00363903"/>
+    <w:pPr>
+      <w:outlineLvl w:val="1"/>
+    </w:pPr>
+    <w:rPr>
+      <w:rFonts w:ascii="Times New Roman" w:hAnsi="Times New Roman"/>
+      <w:smallCaps w:val="0"/>
+      <w:color w:val="000000" w:themeColor="text1"/>
+      <w:sz w:val="32"/>
+      <w:szCs w:val="28"/>
+    </w:rPr>
+  </w:style>
+  <w:style w:type="paragraph" w:styleId="Heading3">
+    <w:name w:val="heading 3"/>
+    <w:basedOn w:val="Heading6"/>
+    <w:next w:val="Normal"/>
+    <w:link w:val="Heading3Char"/>
+    <w:uiPriority w:val="9"/>
+    <w:unhideWhenUsed/>
+    <w:qFormat/>
+    <w:rsid w:val="00363903"/>
+    <w:pPr>
+      <w:outlineLvl w:val="2"/>
+    </w:pPr>
+    <w:rPr>
+      <w:rFonts w:ascii="Times New Roman" w:hAnsi="Times New Roman"/>
+      <w:smallCaps w:val="0"/>
+      <w:color w:val="000000" w:themeColor="text1"/>
+      <w:sz w:val="28"/>
+      <w:szCs w:val="24"/>
+    </w:rPr>
+  </w:style>
+  <w:style w:type="paragraph" w:styleId="Heading4">
+    <w:name w:val="heading 4"/>
+    <w:basedOn w:val="Normal"/>
+    <w:next w:val="Normal"/>
+    <w:link w:val="Heading4Char"/>
+    <w:uiPriority w:val="9"/>
+    <w:semiHidden/>
+    <w:unhideWhenUsed/>
+    <w:qFormat/>
+    <w:rsid w:val="00745432"/>
+    <w:pPr>
+      <w:spacing w:after="0"/>
+      <w:jc w:val="left"/>
+      <w:outlineLvl w:val="3"/>
+    </w:pPr>
+    <w:rPr>
+      <w:i/>
+      <w:iCs/>
+      <w:smallCaps/>
+      <w:spacing w:val="10"/>
+      <w:sz w:val="22"/>
+      <w:szCs w:val="22"/>
+    </w:rPr>
+  </w:style>
+  <w:style w:type="paragraph" w:styleId="Heading5">
+    <w:name w:val="heading 5"/>
+    <w:basedOn w:val="Normal"/>
+    <w:next w:val="Normal"/>
+    <w:link w:val="Heading5Char"/>
+    <w:uiPriority w:val="9"/>
+    <w:semiHidden/>
+    <w:unhideWhenUsed/>
+    <w:qFormat/>
+    <w:rsid w:val="00745432"/>
+    <w:pPr>
+      <w:spacing w:after="0"/>
+      <w:jc w:val="left"/>
+      <w:outlineLvl w:val="4"/>
+    </w:pPr>
+    <w:rPr>
+      <w:smallCaps/>
+      <w:color w:val="F73B08" w:themeColor="accent6" w:themeShade="BF"/>
+      <w:spacing w:val="10"/>
+      <w:sz w:val="22"/>
+      <w:szCs w:val="22"/>
+    </w:rPr>
+  </w:style>
+  <w:style w:type="paragraph" w:styleId="Heading6">
+    <w:name w:val="heading 6"/>
+    <w:basedOn w:val="Normal"/>
+    <w:next w:val="Normal"/>
+    <w:link w:val="Heading6Char"/>
+    <w:uiPriority w:val="9"/>
+    <w:semiHidden/>
+    <w:unhideWhenUsed/>
+    <w:qFormat/>
+    <w:rsid w:val="00745432"/>
+    <w:pPr>
+      <w:spacing w:after="0"/>
+      <w:jc w:val="left"/>
+      <w:outlineLvl w:val="5"/>
+    </w:pPr>
+    <w:rPr>
+      <w:smallCaps/>
+      <w:color w:val="FA7E5C" w:themeColor="accent6"/>
+      <w:spacing w:val="5"/>
+      <w:sz w:val="22"/>
+      <w:szCs w:val="22"/>
+    </w:rPr>
+  </w:style>
+  <w:style w:type="paragraph" w:styleId="Heading7">
+    <w:name w:val="heading 7"/>
+    <w:basedOn w:val="Normal"/>
+    <w:next w:val="Normal"/>
+    <w:link w:val="Heading7Char"/>
+    <w:uiPriority w:val="9"/>
+    <w:semiHidden/>
+    <w:unhideWhenUsed/>
+    <w:qFormat/>
+    <w:rsid w:val="00745432"/>
+    <w:pPr>
+      <w:spacing w:after="0"/>
+      <w:jc w:val="left"/>
+      <w:outlineLvl w:val="6"/>
+    </w:pPr>
+    <w:rPr>
+      <w:b/>
+      <w:bCs/>
+      <w:smallCaps/>
+      <w:color w:val="FA7E5C" w:themeColor="accent6"/>
+      <w:spacing w:val="10"/>
+    </w:rPr>
+  </w:style>
+  <w:style w:type="paragraph" w:styleId="Heading8">
+    <w:name w:val="heading 8"/>
+    <w:basedOn w:val="Normal"/>
+    <w:next w:val="Normal"/>
+    <w:link w:val="Heading8Char"/>
+    <w:uiPriority w:val="9"/>
+    <w:semiHidden/>
+    <w:unhideWhenUsed/>
+    <w:qFormat/>
+    <w:rsid w:val="00745432"/>
+    <w:pPr>
+      <w:spacing w:after="0"/>
+      <w:jc w:val="left"/>
+      <w:outlineLvl w:val="7"/>
+    </w:pPr>
+    <w:rPr>
+      <w:b/>
+      <w:bCs/>
+      <w:i/>
+      <w:iCs/>
+      <w:smallCaps/>
+      <w:color w:val="F73B08" w:themeColor="accent6" w:themeShade="BF"/>
+    </w:rPr>
+  </w:style>
+  <w:style w:type="paragraph" w:styleId="Heading9">
+    <w:name w:val="heading 9"/>
+    <w:basedOn w:val="Normal"/>
+    <w:next w:val="Normal"/>
+    <w:link w:val="Heading9Char"/>
+    <w:uiPriority w:val="9"/>
+    <w:semiHidden/>
+    <w:unhideWhenUsed/>
+    <w:qFormat/>
+    <w:rsid w:val="00745432"/>
+    <w:pPr>
+      <w:spacing w:after="0"/>
+      <w:jc w:val="left"/>
+      <w:outlineLvl w:val="8"/>
+    </w:pPr>
+    <w:rPr>
+      <w:b/>
+      <w:bCs/>
+      <w:i/>
+      <w:iCs/>
+      <w:smallCaps/>
+      <w:color w:val="A62705" w:themeColor="accent6" w:themeShade="80"/>
+    </w:rPr>
+  </w:style>
+  <w:style w:type="character" w:default="1" w:styleId="DefaultParagraphFont">
+    <w:name w:val="Default Paragraph Font"/>
+    <w:uiPriority w:val="1"/>
+    <w:semiHidden/>
+    <w:unhideWhenUsed/>
+  </w:style>
+  <w:style w:type="table" w:default="1" w:styleId="TableNormal">
+    <w:name w:val="Normal Table"/>
+    <w:uiPriority w:val="99"/>
+    <w:semiHidden/>
+    <w:unhideWhenUsed/>
+    <w:tblPr>
+      <w:tblInd w:w="0" w:type="dxa"/>
+      <w:tblCellMar>
+        <w:top w:w="0" w:type="dxa"/>
+        <w:left w:w="108" w:type="dxa"/>
+        <w:bottom w:w="0" w:type="dxa"/>
+        <w:right w:w="108" w:type="dxa"/>
+      </w:tblCellMar>
+    </w:tblPr>
+  </w:style>
+  <w:style w:type="numbering" w:default="1" w:styleId="NoList">
+    <w:name w:val="No List"/>
+    <w:uiPriority w:val="99"/>
+    <w:semiHidden/>
+    <w:unhideWhenUsed/>
+  </w:style>
+  <w:style w:type="paragraph" w:styleId="Title">
+    <w:name w:val="Title"/>
+    <w:basedOn w:val="Heading6"/>
+    <w:next w:val="Normal"/>
+    <w:link w:val="TitleChar"/>
+    <w:uiPriority w:val="10"/>
+    <w:qFormat/>
+    <w:rsid w:val="00363903"/>
+    <w:pPr>
+      <w:pBdr>
+        <w:top w:val="single" w:sz="8" w:space="1" w:color="FA7E5C" w:themeColor="accent6"/>
+      </w:pBdr>
+      <w:spacing w:after="120" w:line="240" w:lineRule="auto"/>
+      <w:jc w:val="right"/>
+      <w:outlineLvl w:val="0"/>
+    </w:pPr>
+    <w:rPr>
+      <w:rFonts w:ascii="Times New Roman" w:hAnsi="Times New Roman"/>
+      <w:smallCaps w:val="0"/>
+      <w:color w:val="262626" w:themeColor="text1" w:themeTint="D9"/>
+      <w:sz w:val="52"/>
+      <w:szCs w:val="52"/>
+    </w:rPr>
+  </w:style>
+  <w:style w:type="paragraph" w:styleId="Subtitle">
+    <w:name w:val="Subtitle"/>
+    <w:basedOn w:val="Normal"/>
+    <w:next w:val="Normal"/>
+    <w:link w:val="SubtitleChar"/>
+    <w:uiPriority w:val="11"/>
+    <w:qFormat/>
+    <w:rsid w:val="00745432"/>
+    <w:pPr>
+      <w:spacing w:after="720" w:line="240" w:lineRule="auto"/>
+      <w:jc w:val="right"/>
+    </w:pPr>
+    <w:rPr>
+      <w:rFonts w:asciiTheme="majorHAnsi" w:eastAsiaTheme="majorEastAsia" w:hAnsiTheme="majorHAnsi" w:cstheme="majorBidi"/>
+    </w:rPr>
+  </w:style>
+  <w:style w:type="table" w:customStyle="1" w:styleId="a">
+    <w:basedOn w:val="TableNormal"/>
+    <w:tblPr>
+      <w:tblStyleRowBandSize w:val="1"/>
+      <w:tblStyleColBandSize w:val="1"/>
+      <w:tblInd w:w="0" w:type="dxa"/>
+      <w:tblCellMar>
+        <w:top w:w="100" w:type="dxa"/>
+        <w:left w:w="100" w:type="dxa"/>
+        <w:bottom w:w="100" w:type="dxa"/>
+        <w:right w:w="100" w:type="dxa"/>
+      </w:tblCellMar>
+    </w:tblPr>
+  </w:style>
+  <w:style w:type="character" w:customStyle="1" w:styleId="Heading1Char">
+    <w:name w:val="Heading 1 Char"/>
+    <w:basedOn w:val="DefaultParagraphFont"/>
+    <w:link w:val="Heading1"/>
+    <w:uiPriority w:val="9"/>
+    <w:rsid w:val="00363903"/>
+    <w:rPr>
+      <w:rFonts w:ascii="Times New Roman" w:hAnsi="Times New Roman"/>
+      <w:color w:val="000000" w:themeColor="text1"/>
+      <w:spacing w:val="5"/>
+      <w:sz w:val="36"/>
+      <w:szCs w:val="32"/>
+    </w:rPr>
+  </w:style>
+  <w:style w:type="character" w:customStyle="1" w:styleId="Heading2Char">
+    <w:name w:val="Heading 2 Char"/>
+    <w:basedOn w:val="DefaultParagraphFont"/>
+    <w:link w:val="Heading2"/>
+    <w:uiPriority w:val="9"/>
+    <w:rsid w:val="00363903"/>
+    <w:rPr>
+      <w:rFonts w:ascii="Times New Roman" w:hAnsi="Times New Roman"/>
+      <w:color w:val="000000" w:themeColor="text1"/>
+      <w:spacing w:val="5"/>
+      <w:sz w:val="32"/>
+      <w:szCs w:val="28"/>
+    </w:rPr>
+  </w:style>
+  <w:style w:type="character" w:customStyle="1" w:styleId="Heading3Char">
+    <w:name w:val="Heading 3 Char"/>
+    <w:basedOn w:val="DefaultParagraphFont"/>
+    <w:link w:val="Heading3"/>
+    <w:uiPriority w:val="9"/>
+    <w:rsid w:val="00363903"/>
+    <w:rPr>
+      <w:rFonts w:ascii="Times New Roman" w:hAnsi="Times New Roman"/>
+      <w:color w:val="000000" w:themeColor="text1"/>
+      <w:spacing w:val="5"/>
+      <w:sz w:val="28"/>
+      <w:szCs w:val="24"/>
+    </w:rPr>
+  </w:style>
+  <w:style w:type="character" w:customStyle="1" w:styleId="Heading4Char">
+    <w:name w:val="Heading 4 Char"/>
+    <w:basedOn w:val="DefaultParagraphFont"/>
+    <w:link w:val="Heading4"/>
+    <w:uiPriority w:val="9"/>
+    <w:semiHidden/>
+    <w:rsid w:val="00745432"/>
+    <w:rPr>
+      <w:i/>
+      <w:iCs/>
+      <w:smallCaps/>
+      <w:spacing w:val="10"/>
+      <w:sz w:val="22"/>
+      <w:szCs w:val="22"/>
+    </w:rPr>
+  </w:style>
+  <w:style w:type="character" w:customStyle="1" w:styleId="Heading5Char">
+    <w:name w:val="Heading 5 Char"/>
+    <w:basedOn w:val="DefaultParagraphFont"/>
+    <w:link w:val="Heading5"/>
+    <w:uiPriority w:val="9"/>
+    <w:semiHidden/>
+    <w:rsid w:val="00745432"/>
+    <w:rPr>
+      <w:smallCaps/>
+      <w:color w:val="F73B08" w:themeColor="accent6" w:themeShade="BF"/>
+      <w:spacing w:val="10"/>
+      <w:sz w:val="22"/>
+      <w:szCs w:val="22"/>
+    </w:rPr>
+  </w:style>
+  <w:style w:type="character" w:customStyle="1" w:styleId="Heading6Char">
+    <w:name w:val="Heading 6 Char"/>
+    <w:basedOn w:val="DefaultParagraphFont"/>
+    <w:link w:val="Heading6"/>
+    <w:uiPriority w:val="9"/>
+    <w:semiHidden/>
+    <w:rsid w:val="00745432"/>
+    <w:rPr>
+      <w:smallCaps/>
+      <w:color w:val="FA7E5C" w:themeColor="accent6"/>
+      <w:spacing w:val="5"/>
+      <w:sz w:val="22"/>
+      <w:szCs w:val="22"/>
+    </w:rPr>
+  </w:style>
+  <w:style w:type="character" w:customStyle="1" w:styleId="Heading7Char">
+    <w:name w:val="Heading 7 Char"/>
+    <w:basedOn w:val="DefaultParagraphFont"/>
+    <w:link w:val="Heading7"/>
+    <w:uiPriority w:val="9"/>
+    <w:semiHidden/>
+    <w:rsid w:val="00745432"/>
+    <w:rPr>
+      <w:b/>
+      <w:bCs/>
+      <w:smallCaps/>
+      <w:color w:val="FA7E5C" w:themeColor="accent6"/>
+      <w:spacing w:val="10"/>
+    </w:rPr>
+  </w:style>
+  <w:style w:type="character" w:customStyle="1" w:styleId="Heading8Char">
+    <w:name w:val="Heading 8 Char"/>
+    <w:basedOn w:val="DefaultParagraphFont"/>
+    <w:link w:val="Heading8"/>
+    <w:uiPriority w:val="9"/>
+    <w:semiHidden/>
+    <w:rsid w:val="00745432"/>
+    <w:rPr>
+      <w:b/>
+      <w:bCs/>
+      <w:i/>
+      <w:iCs/>
+      <w:smallCaps/>
+      <w:color w:val="F73B08" w:themeColor="accent6" w:themeShade="BF"/>
+    </w:rPr>
+  </w:style>
+  <w:style w:type="character" w:customStyle="1" w:styleId="Heading9Char">
+    <w:name w:val="Heading 9 Char"/>
+    <w:basedOn w:val="DefaultParagraphFont"/>
+    <w:link w:val="Heading9"/>
+    <w:uiPriority w:val="9"/>
+    <w:semiHidden/>
+    <w:rsid w:val="00745432"/>
+    <w:rPr>
+      <w:b/>
+      <w:bCs/>
+      <w:i/>
+      <w:iCs/>
+      <w:smallCaps/>
+      <w:color w:val="A62705" w:themeColor="accent6" w:themeShade="80"/>
+    </w:rPr>
+  </w:style>
+  <w:style w:type="paragraph" w:styleId="Caption">
+    <w:name w:val="caption"/>
+    <w:basedOn w:val="Normal"/>
+    <w:next w:val="Normal"/>
+    <w:uiPriority w:val="35"/>
+    <w:unhideWhenUsed/>
+    <w:qFormat/>
+    <w:rsid w:val="00745432"/>
+    <w:rPr>
+      <w:b/>
+      <w:bCs/>
+      <w:caps/>
+      <w:sz w:val="16"/>
+      <w:szCs w:val="16"/>
+    </w:rPr>
+  </w:style>
+  <w:style w:type="character" w:customStyle="1" w:styleId="TitleChar">
+    <w:name w:val="Title Char"/>
+    <w:basedOn w:val="DefaultParagraphFont"/>
+    <w:link w:val="Title"/>
+    <w:uiPriority w:val="10"/>
+    <w:rsid w:val="00363903"/>
+    <w:rPr>
+      <w:rFonts w:ascii="Times New Roman" w:hAnsi="Times New Roman"/>
+      <w:color w:val="262626" w:themeColor="text1" w:themeTint="D9"/>
+      <w:spacing w:val="5"/>
+      <w:sz w:val="52"/>
+      <w:szCs w:val="52"/>
+    </w:rPr>
+  </w:style>
+  <w:style w:type="character" w:customStyle="1" w:styleId="SubtitleChar">
+    <w:name w:val="Subtitle Char"/>
+    <w:basedOn w:val="DefaultParagraphFont"/>
+    <w:link w:val="Subtitle"/>
+    <w:uiPriority w:val="11"/>
+    <w:rsid w:val="00745432"/>
+    <w:rPr>
+      <w:rFonts w:asciiTheme="majorHAnsi" w:eastAsiaTheme="majorEastAsia" w:hAnsiTheme="majorHAnsi" w:cstheme="majorBidi"/>
+    </w:rPr>
+  </w:style>
+  <w:style w:type="character" w:styleId="Strong">
+    <w:name w:val="Strong"/>
+    <w:uiPriority w:val="22"/>
+    <w:qFormat/>
+    <w:rsid w:val="00745432"/>
+    <w:rPr>
+      <w:b/>
+      <w:bCs/>
+      <w:color w:val="FA7E5C" w:themeColor="accent6"/>
+    </w:rPr>
+  </w:style>
+  <w:style w:type="character" w:styleId="Emphasis">
+    <w:name w:val="Emphasis"/>
+    <w:uiPriority w:val="20"/>
+    <w:qFormat/>
+    <w:rsid w:val="00745432"/>
+    <w:rPr>
+      <w:b/>
+      <w:bCs/>
+      <w:i/>
+      <w:iCs/>
+      <w:spacing w:val="10"/>
+    </w:rPr>
+  </w:style>
+  <w:style w:type="paragraph" w:styleId="NoSpacing">
+    <w:name w:val="No Spacing"/>
+    <w:uiPriority w:val="1"/>
+    <w:qFormat/>
+    <w:rsid w:val="00745432"/>
+    <w:pPr>
+      <w:spacing w:after="0" w:line="240" w:lineRule="auto"/>
+    </w:pPr>
+  </w:style>
+  <w:style w:type="paragraph" w:styleId="Quote">
+    <w:name w:val="Quote"/>
+    <w:basedOn w:val="Normal"/>
+    <w:next w:val="Normal"/>
+    <w:link w:val="QuoteChar"/>
+    <w:uiPriority w:val="29"/>
+    <w:qFormat/>
+    <w:rsid w:val="00745432"/>
+    <w:rPr>
+      <w:i/>
+      <w:iCs/>
+    </w:rPr>
+  </w:style>
+  <w:style w:type="character" w:customStyle="1" w:styleId="QuoteChar">
+    <w:name w:val="Quote Char"/>
+    <w:basedOn w:val="DefaultParagraphFont"/>
+    <w:link w:val="Quote"/>
+    <w:uiPriority w:val="29"/>
+    <w:rsid w:val="00745432"/>
+    <w:rPr>
+      <w:i/>
+      <w:iCs/>
+    </w:rPr>
+  </w:style>
+  <w:style w:type="paragraph" w:styleId="IntenseQuote">
+    <w:name w:val="Intense Quote"/>
+    <w:basedOn w:val="Normal"/>
+    <w:next w:val="Normal"/>
+    <w:link w:val="IntenseQuoteChar"/>
+    <w:uiPriority w:val="30"/>
+    <w:qFormat/>
+    <w:rsid w:val="00745432"/>
+    <w:pPr>
+      <w:pBdr>
+        <w:top w:val="single" w:sz="8" w:space="1" w:color="FA7E5C" w:themeColor="accent6"/>
+      </w:pBdr>
+      <w:spacing w:before="140" w:after="140"/>
+      <w:ind w:left="1440" w:right="1440"/>
+    </w:pPr>
+    <w:rPr>
+      <w:b/>
+      <w:bCs/>
+      <w:i/>
+      <w:iCs/>
+    </w:rPr>
+  </w:style>
+  <w:style w:type="character" w:customStyle="1" w:styleId="IntenseQuoteChar">
+    <w:name w:val="Intense Quote Char"/>
+    <w:basedOn w:val="DefaultParagraphFont"/>
+    <w:link w:val="IntenseQuote"/>
+    <w:uiPriority w:val="30"/>
+    <w:rsid w:val="00745432"/>
+    <w:rPr>
+      <w:b/>
+      <w:bCs/>
+      <w:i/>
+      <w:iCs/>
+    </w:rPr>
+  </w:style>
+  <w:style w:type="character" w:styleId="SubtleEmphasis">
+    <w:name w:val="Subtle Emphasis"/>
+    <w:uiPriority w:val="19"/>
+    <w:qFormat/>
+    <w:rsid w:val="00745432"/>
+    <w:rPr>
+      <w:i/>
+      <w:iCs/>
+    </w:rPr>
+  </w:style>
+  <w:style w:type="character" w:styleId="IntenseEmphasis">
+    <w:name w:val="Intense Emphasis"/>
+    <w:uiPriority w:val="21"/>
+    <w:qFormat/>
+    <w:rsid w:val="00745432"/>
+    <w:rPr>
+      <w:b/>
+      <w:bCs/>
+      <w:i/>
+      <w:iCs/>
+      <w:color w:val="FA7E5C" w:themeColor="accent6"/>
+      <w:spacing w:val="10"/>
+    </w:rPr>
+  </w:style>
+  <w:style w:type="character" w:styleId="SubtleReference">
+    <w:name w:val="Subtle Reference"/>
+    <w:uiPriority w:val="31"/>
+    <w:qFormat/>
+    <w:rsid w:val="00745432"/>
+    <w:rPr>
+      <w:b/>
+      <w:bCs/>
+    </w:rPr>
+  </w:style>
+  <w:style w:type="character" w:styleId="IntenseReference">
+    <w:name w:val="Intense Reference"/>
+    <w:uiPriority w:val="32"/>
+    <w:qFormat/>
+    <w:rsid w:val="00745432"/>
+    <w:rPr>
+      <w:b/>
+      <w:bCs/>
+      <w:smallCaps/>
+      <w:spacing w:val="5"/>
+      <w:sz w:val="22"/>
+      <w:szCs w:val="22"/>
+      <w:u w:val="single"/>
+    </w:rPr>
+  </w:style>
+  <w:style w:type="character" w:styleId="BookTitle">
+    <w:name w:val="Book Title"/>
+    <w:uiPriority w:val="33"/>
+    <w:qFormat/>
+    <w:rsid w:val="00745432"/>
+    <w:rPr>
+      <w:rFonts w:asciiTheme="majorHAnsi" w:eastAsiaTheme="majorEastAsia" w:hAnsiTheme="majorHAnsi" w:cstheme="majorBidi"/>
+      <w:i/>
+      <w:iCs/>
+      <w:sz w:val="20"/>
+      <w:szCs w:val="20"/>
+    </w:rPr>
+  </w:style>
+  <w:style w:type="paragraph" w:styleId="TOCHeading">
+    <w:name w:val="TOC Heading"/>
+    <w:basedOn w:val="Heading1"/>
+    <w:next w:val="Normal"/>
+    <w:uiPriority w:val="39"/>
+    <w:unhideWhenUsed/>
+    <w:qFormat/>
+    <w:rsid w:val="00745432"/>
+    <w:pPr>
+      <w:outlineLvl w:val="9"/>
+    </w:pPr>
+  </w:style>
+  <w:style w:type="paragraph" w:styleId="TOC1">
+    <w:name w:val="toc 1"/>
+    <w:basedOn w:val="Normal"/>
+    <w:next w:val="Normal"/>
+    <w:autoRedefine/>
+    <w:uiPriority w:val="39"/>
+    <w:unhideWhenUsed/>
+    <w:rsid w:val="007F6D15"/>
+    <w:pPr>
+      <w:tabs>
+        <w:tab w:val="right" w:leader="dot" w:pos="9350"/>
+      </w:tabs>
+      <w:spacing w:after="100"/>
+    </w:pPr>
+  </w:style>
+  <w:style w:type="paragraph" w:styleId="TOC2">
+    <w:name w:val="toc 2"/>
+    <w:basedOn w:val="Normal"/>
+    <w:next w:val="Normal"/>
+    <w:autoRedefine/>
+    <w:uiPriority w:val="39"/>
+    <w:unhideWhenUsed/>
+    <w:rsid w:val="0084353D"/>
+    <w:pPr>
+      <w:spacing w:after="100"/>
+      <w:ind w:left="200"/>
+    </w:pPr>
+  </w:style>
+  <w:style w:type="paragraph" w:styleId="TOC3">
+    <w:name w:val="toc 3"/>
+    <w:basedOn w:val="Normal"/>
+    <w:next w:val="Normal"/>
+    <w:autoRedefine/>
+    <w:uiPriority w:val="39"/>
+    <w:unhideWhenUsed/>
+    <w:rsid w:val="0084353D"/>
+    <w:pPr>
+      <w:spacing w:after="100"/>
+      <w:ind w:left="400"/>
+    </w:pPr>
+  </w:style>
+  <w:style w:type="character" w:styleId="Hyperlink">
+    <w:name w:val="Hyperlink"/>
+    <w:uiPriority w:val="99"/>
+    <w:unhideWhenUsed/>
+    <w:rsid w:val="00790645"/>
+    <w:rPr>
+      <w:color w:val="000000" w:themeColor="text1"/>
+      <w:u w:val="none"/>
+    </w:rPr>
+  </w:style>
+  <w:style w:type="paragraph" w:styleId="Header">
+    <w:name w:val="header"/>
+    <w:basedOn w:val="Normal"/>
+    <w:link w:val="HeaderChar"/>
+    <w:uiPriority w:val="99"/>
+    <w:unhideWhenUsed/>
+    <w:rsid w:val="00F57CDC"/>
+    <w:pPr>
+      <w:tabs>
+        <w:tab w:val="center" w:pos="4680"/>
+        <w:tab w:val="right" w:pos="9360"/>
+      </w:tabs>
+      <w:spacing w:after="0" w:line="240" w:lineRule="auto"/>
+    </w:pPr>
+  </w:style>
+  <w:style w:type="character" w:customStyle="1" w:styleId="HeaderChar">
+    <w:name w:val="Header Char"/>
+    <w:basedOn w:val="DefaultParagraphFont"/>
+    <w:link w:val="Header"/>
+    <w:uiPriority w:val="99"/>
+    <w:rsid w:val="00F57CDC"/>
+  </w:style>
+  <w:style w:type="paragraph" w:styleId="Footer">
+    <w:name w:val="footer"/>
+    <w:basedOn w:val="Normal"/>
+    <w:link w:val="FooterChar"/>
+    <w:uiPriority w:val="99"/>
+    <w:unhideWhenUsed/>
+    <w:rsid w:val="00F57CDC"/>
+    <w:pPr>
+      <w:tabs>
+        <w:tab w:val="center" w:pos="4680"/>
+        <w:tab w:val="right" w:pos="9360"/>
+      </w:tabs>
+      <w:spacing w:after="0" w:line="240" w:lineRule="auto"/>
+    </w:pPr>
+  </w:style>
+  <w:style w:type="character" w:customStyle="1" w:styleId="FooterChar">
+    <w:name w:val="Footer Char"/>
+    <w:basedOn w:val="DefaultParagraphFont"/>
+    <w:link w:val="Footer"/>
+    <w:uiPriority w:val="99"/>
+    <w:rsid w:val="00F57CDC"/>
+  </w:style>
+  <w:style w:type="character" w:customStyle="1" w:styleId="UnresolvedMention1">
+    <w:name w:val="Unresolved Mention1"/>
+    <w:basedOn w:val="DefaultParagraphFont"/>
+    <w:uiPriority w:val="99"/>
+    <w:semiHidden/>
+    <w:unhideWhenUsed/>
+    <w:rsid w:val="004948C0"/>
+    <w:rPr>
+      <w:color w:val="605E5C"/>
+      <w:shd w:val="clear" w:color="auto" w:fill="E1DFDD"/>
+    </w:rPr>
+  </w:style>
+  <w:style w:type="paragraph" w:styleId="BalloonText">
+    <w:name w:val="Balloon Text"/>
+    <w:basedOn w:val="Normal"/>
+    <w:link w:val="BalloonTextChar"/>
+    <w:uiPriority w:val="99"/>
+    <w:semiHidden/>
+    <w:unhideWhenUsed/>
+    <w:rsid w:val="00617A65"/>
+    <w:pPr>
+      <w:spacing w:after="0" w:line="240" w:lineRule="auto"/>
+    </w:pPr>
+    <w:rPr>
+      <w:rFonts w:ascii="Tahoma" w:hAnsi="Tahoma" w:cs="Tahoma"/>
+      <w:sz w:val="16"/>
+      <w:szCs w:val="16"/>
+    </w:rPr>
+  </w:style>
+  <w:style w:type="character" w:customStyle="1" w:styleId="BalloonTextChar">
+    <w:name w:val="Balloon Text Char"/>
+    <w:basedOn w:val="DefaultParagraphFont"/>
+    <w:link w:val="BalloonText"/>
+    <w:uiPriority w:val="99"/>
+    <w:semiHidden/>
+    <w:rsid w:val="00617A65"/>
+    <w:rPr>
+      <w:rFonts w:ascii="Tahoma" w:hAnsi="Tahoma" w:cs="Tahoma"/>
+      <w:sz w:val="16"/>
+      <w:szCs w:val="16"/>
+    </w:rPr>
+  </w:style>
+  <w:style w:type="paragraph" w:styleId="ListParagraph">
+    <w:name w:val="List Paragraph"/>
+    <w:basedOn w:val="Normal"/>
+    <w:uiPriority w:val="34"/>
+    <w:qFormat/>
+    <w:rsid w:val="00617A65"/>
+    <w:pPr>
+      <w:ind w:left="720"/>
+      <w:contextualSpacing/>
+    </w:pPr>
+  </w:style>
+  <w:style w:type="character" w:customStyle="1" w:styleId="UnresolvedMention">
     <w:name w:val="Unresolved Mention"/>
     <w:basedOn w:val="DefaultParagraphFont"/>
     <w:uiPriority w:val="99"/>
@@ -14723,14 +15537,14 @@
   <a:extraClrSchemeLst/>
   <a:extLst>
     <a:ext uri="{05A4C25C-085E-4340-85A3-A5531E510DB2}">
-      <thm15:themeFamily xmlns:thm15="http://schemas.microsoft.com/office/thememl/2012/main" name="Berlin" id="{7B5DBA9E-B069-418E-9360-A61BDD0615A4}" vid="{C0CBE056-4EF4-4D92-969E-947779DA7AAA}"/>
+      <thm15:themeFamily xmlns="" xmlns:thm15="http://schemas.microsoft.com/office/thememl/2012/main" name="Berlin" id="{7B5DBA9E-B069-418E-9360-A61BDD0615A4}" vid="{C0CBE056-4EF4-4D92-969E-947779DA7AAA}"/>
     </a:ext>
   </a:extLst>
 </a:theme>
 </file>
 
 <file path=customXml/item1.xml><?xml version="1.0" encoding="utf-8"?>
-<b:Sources xmlns:b="http://schemas.openxmlformats.org/officeDocument/2006/bibliography" xmlns="http://schemas.openxmlformats.org/officeDocument/2006/bibliography" SelectedStyle="\APASixthEditionOfficeOnline.xsl" StyleName="APA" Version="6">
+<b:Sources xmlns:b="http://schemas.openxmlformats.org/officeDocument/2006/bibliography" xmlns="http://schemas.openxmlformats.org/officeDocument/2006/bibliography" SelectedStyle="\APA.XSL" StyleName="APA" Version="6">
   <b:Source>
     <b:Tag>Mer18</b:Tag>
     <b:SourceType>InternetSite</b:SourceType>
@@ -14831,11 +15645,31 @@
     </b:Author>
     <b:RefOrder>5</b:RefOrder>
   </b:Source>
+  <b:Source>
+    <b:Tag>Rei02</b:Tag>
+    <b:SourceType>JournalArticle</b:SourceType>
+    <b:Guid>{6A3721DA-030A-4105-B608-47EAE8F1F0AF}</b:Guid>
+    <b:Title>Standards for Internet-Based Experimenting</b:Title>
+    <b:Year>2002</b:Year>
+    <b:JournalName>Experimental Psychology, 49 (4)</b:JournalName>
+    <b:Pages>243-256</b:Pages>
+    <b:Author>
+      <b:Author>
+        <b:NameList>
+          <b:Person>
+            <b:Last>Reips</b:Last>
+            <b:First>Ulf-Dietrich</b:First>
+          </b:Person>
+        </b:NameList>
+      </b:Author>
+    </b:Author>
+    <b:RefOrder>6</b:RefOrder>
+  </b:Source>
 </b:Sources>
 </file>
 
 <file path=customXml/itemProps1.xml><?xml version="1.0" encoding="utf-8"?>
-<ds:datastoreItem xmlns:ds="http://schemas.openxmlformats.org/officeDocument/2006/customXml" ds:itemID="{BB16CC30-49E5-463C-8916-8D6316B0756A}">
+<ds:datastoreItem xmlns:ds="http://schemas.openxmlformats.org/officeDocument/2006/customXml" ds:itemID="{1382BA88-17F7-44FF-8346-7C6D728189FC}">
   <ds:schemaRefs>
     <ds:schemaRef ds:uri="http://schemas.openxmlformats.org/officeDocument/2006/bibliography"/>
   </ds:schemaRefs>

</xml_diff>

<commit_message>
Thesis - Few additions from Mesoudi papper
</commit_message>
<xml_diff>
--- a/Written thesis/MSc Thesis_withIntro.docx
+++ b/Written thesis/MSc Thesis_withIntro.docx
@@ -1,6 +1,6 @@
 
 <file path=word/document.xml><?xml version="1.0" encoding="utf-8"?>
-<w:document xmlns:wpc="http://schemas.microsoft.com/office/word/2010/wordprocessingCanvas" xmlns:mc="http://schemas.openxmlformats.org/markup-compatibility/2006" xmlns:o="urn:schemas-microsoft-com:office:office" xmlns:r="http://schemas.openxmlformats.org/officeDocument/2006/relationships" xmlns:m="http://schemas.openxmlformats.org/officeDocument/2006/math" xmlns:v="urn:schemas-microsoft-com:vml" xmlns:wp14="http://schemas.microsoft.com/office/word/2010/wordprocessingDrawing" xmlns:wp="http://schemas.openxmlformats.org/drawingml/2006/wordprocessingDrawing" xmlns:w10="urn:schemas-microsoft-com:office:word" xmlns:w="http://schemas.openxmlformats.org/wordprocessingml/2006/main" xmlns:w14="http://schemas.microsoft.com/office/word/2010/wordml" xmlns:wpg="http://schemas.microsoft.com/office/word/2010/wordprocessingGroup" xmlns:wpi="http://schemas.microsoft.com/office/word/2010/wordprocessingInk" xmlns:wne="http://schemas.microsoft.com/office/word/2006/wordml" xmlns:wps="http://schemas.microsoft.com/office/word/2010/wordprocessingShape" mc:Ignorable="w14 wp14">
+<w:document xmlns:wpc="http://schemas.microsoft.com/office/word/2010/wordprocessingCanvas" xmlns:cx="http://schemas.microsoft.com/office/drawing/2014/chartex" xmlns:cx1="http://schemas.microsoft.com/office/drawing/2015/9/8/chartex" xmlns:cx2="http://schemas.microsoft.com/office/drawing/2015/10/21/chartex" xmlns:cx3="http://schemas.microsoft.com/office/drawing/2016/5/9/chartex" xmlns:cx4="http://schemas.microsoft.com/office/drawing/2016/5/10/chartex" xmlns:cx5="http://schemas.microsoft.com/office/drawing/2016/5/11/chartex" xmlns:cx6="http://schemas.microsoft.com/office/drawing/2016/5/12/chartex" xmlns:cx7="http://schemas.microsoft.com/office/drawing/2016/5/13/chartex" xmlns:cx8="http://schemas.microsoft.com/office/drawing/2016/5/14/chartex" xmlns:mc="http://schemas.openxmlformats.org/markup-compatibility/2006" xmlns:aink="http://schemas.microsoft.com/office/drawing/2016/ink" xmlns:am3d="http://schemas.microsoft.com/office/drawing/2017/model3d" xmlns:o="urn:schemas-microsoft-com:office:office" xmlns:r="http://schemas.openxmlformats.org/officeDocument/2006/relationships" xmlns:m="http://schemas.openxmlformats.org/officeDocument/2006/math" xmlns:v="urn:schemas-microsoft-com:vml" xmlns:wp14="http://schemas.microsoft.com/office/word/2010/wordprocessingDrawing" xmlns:wp="http://schemas.openxmlformats.org/drawingml/2006/wordprocessingDrawing" xmlns:w10="urn:schemas-microsoft-com:office:word" xmlns:w="http://schemas.openxmlformats.org/wordprocessingml/2006/main" xmlns:w14="http://schemas.microsoft.com/office/word/2010/wordml" xmlns:w15="http://schemas.microsoft.com/office/word/2012/wordml" xmlns:w16cid="http://schemas.microsoft.com/office/word/2016/wordml/cid" xmlns:w16se="http://schemas.microsoft.com/office/word/2015/wordml/symex" xmlns:wpg="http://schemas.microsoft.com/office/word/2010/wordprocessingGroup" xmlns:wpi="http://schemas.microsoft.com/office/word/2010/wordprocessingInk" xmlns:wne="http://schemas.microsoft.com/office/word/2006/wordml" xmlns:wps="http://schemas.microsoft.com/office/word/2010/wordprocessingShape" mc:Ignorable="w14 w15 w16se w16cid wp14">
   <w:body>
     <w:p>
       <w:pPr>
@@ -38,7 +38,7 @@
                     <pic:cNvPicPr preferRelativeResize="0"/>
                   </pic:nvPicPr>
                   <pic:blipFill>
-                    <a:blip r:embed="rId9"/>
+                    <a:blip r:embed="rId8"/>
                     <a:srcRect/>
                     <a:stretch>
                       <a:fillRect/>
@@ -365,7 +365,6 @@
         </w:sectPr>
       </w:pPr>
       <w:r>
-        <w:lastRenderedPageBreak/>
         <w:t>Author</w:t>
       </w:r>
       <w:r>
@@ -405,7 +404,6 @@
         <w:spacing w:line="360" w:lineRule="auto"/>
       </w:pPr>
       <w:r>
-        <w:lastRenderedPageBreak/>
         <w:t>Renan Oliveira Moreira</w:t>
       </w:r>
       <w:r>
@@ -700,7 +698,21 @@
         <w:rPr>
           <w:rFonts w:ascii="Arial Unicode MS" w:eastAsia="Arial Unicode MS" w:hAnsi="Arial Unicode MS" w:cs="Arial Unicode MS"/>
         </w:rPr>
-        <w:t>I confirm that I understand that my work may be electronically checked for plagiarism by the use of plagiarism detection software and stored on a third party’s server for eventual future comparison.</w:t>
+        <w:t xml:space="preserve">I confirm that I understand that my work may be electronically checked for plagiarism </w:t>
+      </w:r>
+      <w:proofErr w:type="gramStart"/>
+      <w:r>
+        <w:rPr>
+          <w:rFonts w:ascii="Arial Unicode MS" w:eastAsia="Arial Unicode MS" w:hAnsi="Arial Unicode MS" w:cs="Arial Unicode MS"/>
+        </w:rPr>
+        <w:t>by the use of</w:t>
+      </w:r>
+      <w:proofErr w:type="gramEnd"/>
+      <w:r>
+        <w:rPr>
+          <w:rFonts w:ascii="Arial Unicode MS" w:eastAsia="Arial Unicode MS" w:hAnsi="Arial Unicode MS" w:cs="Arial Unicode MS"/>
+        </w:rPr>
+        <w:t xml:space="preserve"> plagiarism detection software and stored on a third party’s server for eventual future comparison.</w:t>
       </w:r>
     </w:p>
     <w:p>
@@ -800,8 +812,8 @@
         <w:spacing w:line="360" w:lineRule="auto"/>
         <w:ind w:firstLine="720"/>
         <w:sectPr>
-          <w:headerReference w:type="default" r:id="rId10"/>
-          <w:footerReference w:type="default" r:id="rId11"/>
+          <w:headerReference w:type="default" r:id="rId9"/>
+          <w:footerReference w:type="default" r:id="rId10"/>
           <w:type w:val="continuous"/>
           <w:pgSz w:w="12240" w:h="15840"/>
           <w:pgMar w:top="1440" w:right="1440" w:bottom="1440" w:left="1440" w:header="0" w:footer="0" w:gutter="0"/>
@@ -4191,7 +4203,7 @@
     <w:p>
       <w:pPr>
         <w:sectPr>
-          <w:footerReference w:type="default" r:id="rId12"/>
+          <w:footerReference w:type="default" r:id="rId11"/>
           <w:pgSz w:w="12240" w:h="15840"/>
           <w:pgMar w:top="1440" w:right="1440" w:bottom="1440" w:left="1440" w:header="0" w:footer="0" w:gutter="0"/>
           <w:pgNumType w:fmt="upperRoman" w:start="1"/>
@@ -4391,7 +4403,6 @@
           <w:id w:val="2135592108"/>
           <w:citation/>
         </w:sdtPr>
-        <w:sdtEndPr/>
         <w:sdtContent>
           <w:r>
             <w:rPr>
@@ -5107,7 +5118,23 @@
           <w:sz w:val="24"/>
           <w:szCs w:val="24"/>
         </w:rPr>
-        <w:t xml:space="preserve">background studies and working experience </w:t>
+        <w:t xml:space="preserve">background studies </w:t>
+      </w:r>
+      <w:r>
+        <w:rPr>
+          <w:rFonts w:ascii="Times New Roman" w:hAnsi="Times New Roman" w:cs="Times New Roman"/>
+          <w:sz w:val="24"/>
+          <w:szCs w:val="24"/>
+        </w:rPr>
+        <w:t>aligned with my</w:t>
+      </w:r>
+      <w:r>
+        <w:rPr>
+          <w:rFonts w:ascii="Times New Roman" w:hAnsi="Times New Roman" w:cs="Times New Roman"/>
+          <w:sz w:val="24"/>
+          <w:szCs w:val="24"/>
+        </w:rPr>
+        <w:t xml:space="preserve"> working experience </w:t>
       </w:r>
       <w:r>
         <w:rPr>
@@ -5313,7 +5340,6 @@
           <w:id w:val="1516883739"/>
           <w:citation/>
         </w:sdtPr>
-        <w:sdtEndPr/>
         <w:sdtContent>
           <w:r>
             <w:rPr>
@@ -5424,7 +5450,6 @@
           <w:id w:val="790866382"/>
           <w:citation/>
         </w:sdtPr>
-        <w:sdtEndPr/>
         <w:sdtContent>
           <w:r>
             <w:rPr>
@@ -5487,7 +5512,6 @@
           <w:id w:val="1575081725"/>
           <w:citation/>
         </w:sdtPr>
-        <w:sdtEndPr/>
         <w:sdtContent>
           <w:r>
             <w:rPr>
@@ -5717,8 +5741,18 @@
           <w:sz w:val="24"/>
           <w:szCs w:val="24"/>
         </w:rPr>
-        <w:t xml:space="preserve"> for a certain period of time</w:t>
-      </w:r>
+        <w:t xml:space="preserve"> for a certain </w:t>
+      </w:r>
+      <w:proofErr w:type="gramStart"/>
+      <w:r>
+        <w:rPr>
+          <w:rFonts w:ascii="Times New Roman" w:hAnsi="Times New Roman" w:cs="Times New Roman"/>
+          <w:sz w:val="24"/>
+          <w:szCs w:val="24"/>
+        </w:rPr>
+        <w:t>period of time</w:t>
+      </w:r>
+      <w:proofErr w:type="gramEnd"/>
       <w:r>
         <w:rPr>
           <w:rFonts w:ascii="Times New Roman" w:hAnsi="Times New Roman" w:cs="Times New Roman"/>
@@ -6120,7 +6154,6 @@
           <w:id w:val="245394733"/>
           <w:citation/>
         </w:sdtPr>
-        <w:sdtEndPr/>
         <w:sdtContent>
           <w:r>
             <w:rPr>
@@ -6286,7 +6319,25 @@
           <w:sz w:val="24"/>
           <w:szCs w:val="24"/>
         </w:rPr>
-        <w:t>Web experiment, on(-)line experiment, Web-based experiment, World Wide Web(WWW) experiment, and Internet experiment.</w:t>
+        <w:t xml:space="preserve">Web experiment, </w:t>
+      </w:r>
+      <w:proofErr w:type="gramStart"/>
+      <w:r>
+        <w:rPr>
+          <w:rFonts w:ascii="Times New Roman" w:hAnsi="Times New Roman" w:cs="Times New Roman"/>
+          <w:sz w:val="24"/>
+          <w:szCs w:val="24"/>
+        </w:rPr>
+        <w:t>on(</w:t>
+      </w:r>
+      <w:proofErr w:type="gramEnd"/>
+      <w:r>
+        <w:rPr>
+          <w:rFonts w:ascii="Times New Roman" w:hAnsi="Times New Roman" w:cs="Times New Roman"/>
+          <w:sz w:val="24"/>
+          <w:szCs w:val="24"/>
+        </w:rPr>
+        <w:t>-)line experiment, Web-based experiment, World Wide Web(WWW) experiment, and Internet experiment.</w:t>
       </w:r>
       <w:r>
         <w:rPr>
@@ -6306,7 +6357,6 @@
           <w:id w:val="-397906252"/>
           <w:citation/>
         </w:sdtPr>
-        <w:sdtEndPr/>
         <w:sdtContent>
           <w:r>
             <w:rPr>
@@ -6407,7 +6457,25 @@
           <w:sz w:val="24"/>
           <w:szCs w:val="24"/>
         </w:rPr>
-        <w:t xml:space="preserve"> on the paper of Reips.</w:t>
+        <w:t xml:space="preserve"> on the paper of </w:t>
+      </w:r>
+      <w:proofErr w:type="spellStart"/>
+      <w:r>
+        <w:rPr>
+          <w:rFonts w:ascii="Times New Roman" w:hAnsi="Times New Roman" w:cs="Times New Roman"/>
+          <w:sz w:val="24"/>
+          <w:szCs w:val="24"/>
+        </w:rPr>
+        <w:t>Reips</w:t>
+      </w:r>
+      <w:proofErr w:type="spellEnd"/>
+      <w:r>
+        <w:rPr>
+          <w:rFonts w:ascii="Times New Roman" w:hAnsi="Times New Roman" w:cs="Times New Roman"/>
+          <w:sz w:val="24"/>
+          <w:szCs w:val="24"/>
+        </w:rPr>
+        <w:t>.</w:t>
       </w:r>
     </w:p>
     <w:p>
@@ -6457,12 +6525,14 @@
           <w:color w:val="FF0000"/>
         </w:rPr>
       </w:pPr>
+      <w:proofErr w:type="spellStart"/>
       <w:r>
         <w:rPr>
           <w:color w:val="FF0000"/>
         </w:rPr>
         <w:t>Self Selection</w:t>
       </w:r>
+      <w:proofErr w:type="spellEnd"/>
     </w:p>
     <w:p>
       <w:pPr>
@@ -7230,14 +7300,36 @@
       <w:r>
         <w:t xml:space="preserve">Figure </w:t>
       </w:r>
-      <w:fldSimple w:instr=" SEQ Figure \* ARABIC ">
-        <w:r>
-          <w:rPr>
-            <w:noProof/>
-          </w:rPr>
-          <w:t>1</w:t>
-        </w:r>
-      </w:fldSimple>
+      <w:r>
+        <w:rPr>
+          <w:noProof/>
+        </w:rPr>
+        <w:fldChar w:fldCharType="begin"/>
+      </w:r>
+      <w:r>
+        <w:rPr>
+          <w:noProof/>
+        </w:rPr>
+        <w:instrText xml:space="preserve"> SEQ Figure \* ARABIC </w:instrText>
+      </w:r>
+      <w:r>
+        <w:rPr>
+          <w:noProof/>
+        </w:rPr>
+        <w:fldChar w:fldCharType="separate"/>
+      </w:r>
+      <w:r>
+        <w:rPr>
+          <w:noProof/>
+        </w:rPr>
+        <w:t>1</w:t>
+      </w:r>
+      <w:r>
+        <w:rPr>
+          <w:noProof/>
+        </w:rPr>
+        <w:fldChar w:fldCharType="end"/>
+      </w:r>
       <w:r>
         <w:t xml:space="preserve"> - Thesis Structure. SOURCE: Elaborated by the author.</w:t>
       </w:r>
@@ -7248,7 +7340,15 @@
         <w:ind w:firstLine="720"/>
       </w:pPr>
       <w:r>
-        <w:t>The Part I, called Background provides a briefly introduction of the research developed, motivation, objectives and approaches utilized. Besides that, it also contains the Theoretical part which provides a base of understanding of the topic that will be researched and explored, eliciting definitions from different authors and researchers of the field and also the current discussions on the academic community.</w:t>
+        <w:t xml:space="preserve">The Part I, called Background provides a briefly introduction of the research developed, motivation, objectives and approaches utilized. Besides that, it also contains the Theoretical part which provides a base of understanding of the topic that will be researched and explored, eliciting definitions from different authors and researchers of the field </w:t>
+      </w:r>
+      <w:proofErr w:type="gramStart"/>
+      <w:r>
+        <w:t>and also</w:t>
+      </w:r>
+      <w:proofErr w:type="gramEnd"/>
+      <w:r>
+        <w:t xml:space="preserve"> the current discussions on the academic community.</w:t>
       </w:r>
     </w:p>
     <w:p>
@@ -7325,7 +7425,7 @@
                     <pic:cNvPicPr/>
                   </pic:nvPicPr>
                   <pic:blipFill>
-                    <a:blip r:embed="rId13">
+                    <a:blip r:embed="rId12">
                       <a:extLst>
                         <a:ext uri="{28A0092B-C50C-407E-A947-70E740481C1C}">
                           <a14:useLocalDpi xmlns:a14="http://schemas.microsoft.com/office/drawing/2010/main" val="0"/>
@@ -7401,13 +7501,782 @@
     </w:p>
     <w:p/>
     <w:p>
-      <w:r>
+      <w:pPr>
+        <w:rPr>
+          <w:color w:val="FF0000"/>
+        </w:rPr>
+      </w:pPr>
+      <w:r>
+        <w:rPr>
+          <w:color w:val="FF0000"/>
+        </w:rPr>
+        <w:t>Cultural transmission is the process by which information is passed from individual to individual via social learning mechanisms such as imitation, teaching or language. This can be contrasted with the acquisition of information via genetic inheritance from biological parents, and with individual learning, where there is no influence from conspecifics</w:t>
+      </w:r>
+    </w:p>
+    <w:p>
+      <w:pPr>
+        <w:rPr>
+          <w:color w:val="FF0000"/>
+        </w:rPr>
+      </w:pPr>
+      <w:bookmarkStart w:id="18" w:name="_GoBack"/>
+      <w:r>
+        <w:rPr>
+          <w:color w:val="FF0000"/>
+        </w:rPr>
+        <w:t xml:space="preserve">studies of cultural transmission will be most valuable if they are pursued within a framework of cultural evolution. This body of theory contends that human culture evolves according to basic Darwinian principles, in important respects </w:t>
+      </w:r>
+      <w:proofErr w:type="gramStart"/>
+      <w:r>
+        <w:rPr>
+          <w:color w:val="FF0000"/>
+        </w:rPr>
+        <w:t>similar to</w:t>
+      </w:r>
+      <w:proofErr w:type="gramEnd"/>
+      <w:r>
+        <w:rPr>
+          <w:color w:val="FF0000"/>
+        </w:rPr>
+        <w:t xml:space="preserve"> those by which biological species evolve (Campbell 1974; Cavalli-Sforza &amp; Feldman 1981; Boyd &amp; </w:t>
+      </w:r>
+      <w:proofErr w:type="spellStart"/>
+      <w:r>
+        <w:rPr>
+          <w:color w:val="FF0000"/>
+        </w:rPr>
+        <w:t>Richerson</w:t>
+      </w:r>
+      <w:proofErr w:type="spellEnd"/>
+      <w:r>
+        <w:rPr>
+          <w:color w:val="FF0000"/>
+        </w:rPr>
+        <w:t xml:space="preserve"> 1985; Plotkin 1994; </w:t>
+      </w:r>
+      <w:proofErr w:type="spellStart"/>
+      <w:r>
+        <w:rPr>
+          <w:color w:val="FF0000"/>
+        </w:rPr>
+        <w:t>Mesoudi</w:t>
+      </w:r>
+      <w:proofErr w:type="spellEnd"/>
+      <w:r>
+        <w:rPr>
+          <w:color w:val="FF0000"/>
+        </w:rPr>
+        <w:t xml:space="preserve"> et al. 2004; </w:t>
+      </w:r>
+      <w:proofErr w:type="spellStart"/>
+      <w:r>
+        <w:rPr>
+          <w:color w:val="FF0000"/>
+        </w:rPr>
+        <w:t>Richerson</w:t>
+      </w:r>
+      <w:proofErr w:type="spellEnd"/>
+      <w:r>
+        <w:rPr>
+          <w:color w:val="FF0000"/>
+        </w:rPr>
+        <w:t xml:space="preserve"> &amp; Boyd 2005; </w:t>
+      </w:r>
+      <w:proofErr w:type="spellStart"/>
+      <w:r>
+        <w:rPr>
+          <w:color w:val="FF0000"/>
+        </w:rPr>
+        <w:t>Mesoudi</w:t>
+      </w:r>
+      <w:proofErr w:type="spellEnd"/>
+      <w:r>
+        <w:rPr>
+          <w:color w:val="FF0000"/>
+        </w:rPr>
+        <w:t xml:space="preserve"> et al. 2006b). These Darwinian principles are variation, differential fitness and inheritance, and just as Darwin (1859/1968) showed these basic principles to characterize the evolution of biological organisms, they can also be observed in human culture (</w:t>
+      </w:r>
+      <w:proofErr w:type="spellStart"/>
+      <w:r>
+        <w:rPr>
+          <w:color w:val="FF0000"/>
+        </w:rPr>
+        <w:t>Mesoudi</w:t>
+      </w:r>
+      <w:proofErr w:type="spellEnd"/>
+      <w:r>
+        <w:rPr>
+          <w:color w:val="FF0000"/>
+        </w:rPr>
+        <w:t xml:space="preserve"> et al. 2004): (</w:t>
+      </w:r>
+      <w:proofErr w:type="spellStart"/>
+      <w:r>
+        <w:rPr>
+          <w:color w:val="FF0000"/>
+        </w:rPr>
+        <w:t>i</w:t>
+      </w:r>
+      <w:proofErr w:type="spellEnd"/>
+      <w:r>
+        <w:rPr>
+          <w:color w:val="FF0000"/>
+        </w:rPr>
+        <w:t>) cultural traits (beliefs, attitudes, skills, knowledge, etc.) vary across and within individuals and groups; (ii) not all cultural traits are equally likely to be preserved and copied due to competition for expression, attention or memory space, some ideas are more memorable or attractive than others, and some models are more likely to be copied; and (iii) cultural traits are inherited or transmitted from model(s) to learner(s) via social learning</w:t>
+      </w:r>
+      <w:r>
+        <w:rPr>
+          <w:color w:val="FF0000"/>
+        </w:rPr>
+        <w:t>.</w:t>
+      </w:r>
+    </w:p>
+    <w:p>
+      <w:pPr>
+        <w:rPr>
+          <w:color w:val="FF0000"/>
+        </w:rPr>
+      </w:pPr>
+      <w:r>
+        <w:rPr>
+          <w:color w:val="FF0000"/>
+        </w:rPr>
+        <w:t>As indicated in point (iii), cultural transmission is a fundamental component of cultural evolution. Without transmission there can be no evolution, and the form that this transmission takes can significantly influence the evolutionary dynamics of culture. As such, the cultural evolution literature already contains definitions, classifications and rigorous mathematical analyses of many aspects of cultural transmission</w:t>
+      </w:r>
+      <w:r>
+        <w:rPr>
+          <w:color w:val="FF0000"/>
+        </w:rPr>
+        <w:t>.</w:t>
+      </w:r>
+    </w:p>
+    <w:bookmarkEnd w:id="18"/>
+    <w:p>
+      <w:pPr>
+        <w:rPr>
+          <w:color w:val="FF0000"/>
+        </w:rPr>
+      </w:pPr>
+    </w:p>
+    <w:p>
+      <w:pPr>
+        <w:rPr>
+          <w:color w:val="FF0000"/>
+        </w:rPr>
+      </w:pPr>
+      <w:r>
+        <w:rPr>
+          <w:color w:val="FF0000"/>
+          <w:sz w:val="36"/>
+          <w:szCs w:val="36"/>
+        </w:rPr>
+        <w:t>Really good paper</w:t>
+      </w:r>
+      <w:r>
+        <w:rPr>
+          <w:color w:val="FF0000"/>
+        </w:rPr>
+        <w:t xml:space="preserve"> </w:t>
+      </w:r>
+      <w:r>
+        <w:rPr>
+          <w:color w:val="FF0000"/>
+        </w:rPr>
+        <w:t xml:space="preserve">Alex Mesoudi1 </w:t>
+      </w:r>
+      <w:proofErr w:type="gramStart"/>
+      <w:r>
+        <w:rPr>
+          <w:color w:val="FF0000"/>
+        </w:rPr>
+        <w:t>The</w:t>
+      </w:r>
+      <w:proofErr w:type="gramEnd"/>
+      <w:r>
+        <w:rPr>
+          <w:color w:val="FF0000"/>
+        </w:rPr>
+        <w:t xml:space="preserve"> multiple roles of cultural transmission experiments in understanding human cultural evolution</w:t>
+      </w:r>
+    </w:p>
+    <w:p>
+      <w:pPr>
+        <w:rPr>
+          <w:color w:val="FF0000"/>
+        </w:rPr>
+      </w:pPr>
+    </w:p>
+    <w:p>
+      <w:pPr>
+        <w:rPr>
+          <w:color w:val="FF0000"/>
+        </w:rPr>
+      </w:pPr>
+      <w:r>
+        <w:rPr>
+          <w:color w:val="FF0000"/>
+        </w:rPr>
+        <w:t>----</w:t>
+      </w:r>
+    </w:p>
+    <w:p>
+      <w:pPr>
+        <w:rPr>
+          <w:color w:val="FF0000"/>
+        </w:rPr>
+      </w:pPr>
+    </w:p>
+    <w:p>
+      <w:pPr>
+        <w:rPr>
+          <w:color w:val="FF0000"/>
+        </w:rPr>
+      </w:pPr>
+      <w:r>
+        <w:rPr>
+          <w:color w:val="FF0000"/>
+        </w:rPr>
         <w:t xml:space="preserve">Cultural transmission is the transmission of preferences, beliefs, and norms of behavior as result of human beings interacting across and within generations [1]. </w:t>
       </w:r>
     </w:p>
     <w:p>
-      <w:r>
-        <w:t>[1] Bisin, B., Verdier, T. (2005). Cultural Transmission. The New Palgrave Dictionary of Economics 2, 2008.</w:t>
+      <w:pPr>
+        <w:rPr>
+          <w:color w:val="FF0000"/>
+        </w:rPr>
+      </w:pPr>
+      <w:r>
+        <w:rPr>
+          <w:color w:val="FF0000"/>
+        </w:rPr>
+        <w:t xml:space="preserve">[1] </w:t>
+      </w:r>
+      <w:proofErr w:type="spellStart"/>
+      <w:r>
+        <w:rPr>
+          <w:color w:val="FF0000"/>
+        </w:rPr>
+        <w:t>Bisin</w:t>
+      </w:r>
+      <w:proofErr w:type="spellEnd"/>
+      <w:r>
+        <w:rPr>
+          <w:color w:val="FF0000"/>
+        </w:rPr>
+        <w:t xml:space="preserve">, B., </w:t>
+      </w:r>
+      <w:proofErr w:type="spellStart"/>
+      <w:r>
+        <w:rPr>
+          <w:color w:val="FF0000"/>
+        </w:rPr>
+        <w:t>Verdier</w:t>
+      </w:r>
+      <w:proofErr w:type="spellEnd"/>
+      <w:r>
+        <w:rPr>
+          <w:color w:val="FF0000"/>
+        </w:rPr>
+        <w:t>, T. (2005). Cultural Transmission. The New Palgrave Dictionary of Economics 2, 2008.</w:t>
+      </w:r>
+    </w:p>
+    <w:p>
+      <w:pPr>
+        <w:rPr>
+          <w:color w:val="FF0000"/>
+          <w:sz w:val="25"/>
+          <w:szCs w:val="25"/>
+          <w:shd w:val="clear" w:color="auto" w:fill="FFFFFF"/>
+        </w:rPr>
+      </w:pPr>
+      <w:r>
+        <w:rPr>
+          <w:color w:val="FF0000"/>
+        </w:rPr>
+        <w:t>Vertical transmission (genetic transmission) vs oblique transmission (social learning).</w:t>
+      </w:r>
+    </w:p>
+    <w:p>
+      <w:pPr>
+        <w:rPr>
+          <w:color w:val="FF0000"/>
+          <w:sz w:val="25"/>
+          <w:szCs w:val="25"/>
+          <w:shd w:val="clear" w:color="auto" w:fill="FFFFFF"/>
+        </w:rPr>
+      </w:pPr>
+    </w:p>
+    <w:p>
+      <w:pPr>
+        <w:rPr>
+          <w:color w:val="FF0000"/>
+          <w:sz w:val="25"/>
+          <w:szCs w:val="25"/>
+          <w:shd w:val="clear" w:color="auto" w:fill="FFFFFF"/>
+        </w:rPr>
+      </w:pPr>
+      <w:r>
+        <w:rPr>
+          <w:color w:val="FF0000"/>
+          <w:sz w:val="25"/>
+          <w:szCs w:val="25"/>
+          <w:shd w:val="clear" w:color="auto" w:fill="FFFFFF"/>
+        </w:rPr>
+        <w:lastRenderedPageBreak/>
+        <w:t>There are problems associated with any effort to trace the pedigree of cultural evolutionary theories back to Darwin himself. One of the reasons for this is that cultural evolutionary theories often define themselves in opposition to those which claim that genetic inheritance is the only significant inheritance mechanism. Clearly one cannot cast Darwin as a cultural evolutionist in this manner, for he had no notion of genetic inheritance to oppose. Having said this, Darwin did believe that what was learned in one generation could be inherited in later generations. But far from distinguishing cultural inheritance from organic inheritance, Darwin thought that all inheritance should be explained by the transmission of ‘gemmules’.</w:t>
+      </w:r>
+    </w:p>
+    <w:p>
+      <w:pPr>
+        <w:rPr>
+          <w:color w:val="FF0000"/>
+          <w:sz w:val="25"/>
+          <w:szCs w:val="25"/>
+          <w:shd w:val="clear" w:color="auto" w:fill="FFFFFF"/>
+        </w:rPr>
+      </w:pPr>
+      <w:r>
+        <w:rPr>
+          <w:color w:val="FF0000"/>
+          <w:sz w:val="25"/>
+          <w:szCs w:val="25"/>
+          <w:shd w:val="clear" w:color="auto" w:fill="FFFFFF"/>
+        </w:rPr>
+        <w:t>Fathers: Herbert Spencer and Charles Darwin – cultural evolution</w:t>
+      </w:r>
+    </w:p>
+    <w:p>
+      <w:pPr>
+        <w:rPr>
+          <w:color w:val="FF0000"/>
+          <w:sz w:val="25"/>
+          <w:szCs w:val="25"/>
+          <w:shd w:val="clear" w:color="auto" w:fill="FFFFFF"/>
+        </w:rPr>
+      </w:pPr>
+      <w:r>
+        <w:rPr>
+          <w:color w:val="FF0000"/>
+          <w:sz w:val="25"/>
+          <w:szCs w:val="25"/>
+          <w:shd w:val="clear" w:color="auto" w:fill="FFFFFF"/>
+        </w:rPr>
+        <w:t xml:space="preserve">Work of Lumsden and Wilson (1981), Cavalli-Sforza and Feldman (1981), and Boyd and </w:t>
+      </w:r>
+      <w:proofErr w:type="spellStart"/>
+      <w:r>
+        <w:rPr>
+          <w:color w:val="FF0000"/>
+          <w:sz w:val="25"/>
+          <w:szCs w:val="25"/>
+          <w:shd w:val="clear" w:color="auto" w:fill="FFFFFF"/>
+        </w:rPr>
+        <w:t>Richerson</w:t>
+      </w:r>
+      <w:proofErr w:type="spellEnd"/>
+      <w:r>
+        <w:rPr>
+          <w:color w:val="FF0000"/>
+          <w:sz w:val="25"/>
+          <w:szCs w:val="25"/>
+          <w:shd w:val="clear" w:color="auto" w:fill="FFFFFF"/>
+        </w:rPr>
+        <w:t xml:space="preserve"> (1985). </w:t>
+      </w:r>
+      <w:proofErr w:type="gramStart"/>
+      <w:r>
+        <w:rPr>
+          <w:color w:val="FF0000"/>
+          <w:sz w:val="25"/>
+          <w:szCs w:val="25"/>
+          <w:shd w:val="clear" w:color="auto" w:fill="FFFFFF"/>
+        </w:rPr>
+        <w:t>All of</w:t>
+      </w:r>
+      <w:proofErr w:type="gramEnd"/>
+      <w:r>
+        <w:rPr>
+          <w:color w:val="FF0000"/>
+          <w:sz w:val="25"/>
+          <w:szCs w:val="25"/>
+          <w:shd w:val="clear" w:color="auto" w:fill="FFFFFF"/>
+        </w:rPr>
+        <w:t xml:space="preserve"> these authors have attempted, in one way or another, to produce formal models that can integrate the effects of cultural inheritance into more standard biological models of evolution.</w:t>
+      </w:r>
+    </w:p>
+    <w:p>
+      <w:pPr>
+        <w:rPr>
+          <w:color w:val="FF0000"/>
+          <w:sz w:val="25"/>
+          <w:szCs w:val="25"/>
+          <w:shd w:val="clear" w:color="auto" w:fill="FFFFFF"/>
+        </w:rPr>
+      </w:pPr>
+      <w:r>
+        <w:rPr>
+          <w:color w:val="FF0000"/>
+          <w:sz w:val="25"/>
+          <w:szCs w:val="25"/>
+          <w:shd w:val="clear" w:color="auto" w:fill="FFFFFF"/>
+        </w:rPr>
+        <w:t xml:space="preserve">Dan Sperber (1996), </w:t>
+      </w:r>
+      <w:proofErr w:type="spellStart"/>
+      <w:r>
+        <w:rPr>
+          <w:color w:val="FF0000"/>
+          <w:sz w:val="25"/>
+          <w:szCs w:val="25"/>
+          <w:shd w:val="clear" w:color="auto" w:fill="FFFFFF"/>
+        </w:rPr>
+        <w:t>Richerson</w:t>
+      </w:r>
+      <w:proofErr w:type="spellEnd"/>
+      <w:r>
+        <w:rPr>
+          <w:color w:val="FF0000"/>
+          <w:sz w:val="25"/>
+          <w:szCs w:val="25"/>
+          <w:shd w:val="clear" w:color="auto" w:fill="FFFFFF"/>
+        </w:rPr>
+        <w:t xml:space="preserve"> and Boyd 2005</w:t>
+      </w:r>
+    </w:p>
+    <w:p>
+      <w:pPr>
+        <w:rPr>
+          <w:color w:val="FF0000"/>
+          <w:sz w:val="25"/>
+          <w:szCs w:val="25"/>
+          <w:shd w:val="clear" w:color="auto" w:fill="FFFFFF"/>
+        </w:rPr>
+      </w:pPr>
+      <w:r>
+        <w:rPr>
+          <w:color w:val="FF0000"/>
+          <w:sz w:val="25"/>
+          <w:szCs w:val="25"/>
+          <w:shd w:val="clear" w:color="auto" w:fill="FFFFFF"/>
+        </w:rPr>
+        <w:t xml:space="preserve">Difference between genetics vs culture: </w:t>
+      </w:r>
+      <w:r>
+        <w:rPr>
+          <w:color w:val="FF0000"/>
+          <w:sz w:val="25"/>
+          <w:szCs w:val="25"/>
+          <w:shd w:val="clear" w:color="auto" w:fill="FFFFFF"/>
+        </w:rPr>
+        <w:t xml:space="preserve">These sorts of cultural evolutionary models do not assume that cultural inheritance works in the same way as genetic inheritance. Yet they remain </w:t>
+      </w:r>
+      <w:proofErr w:type="spellStart"/>
+      <w:r>
+        <w:rPr>
+          <w:color w:val="FF0000"/>
+          <w:sz w:val="25"/>
+          <w:szCs w:val="25"/>
+          <w:shd w:val="clear" w:color="auto" w:fill="FFFFFF"/>
+        </w:rPr>
+        <w:t>recognisably</w:t>
+      </w:r>
+      <w:proofErr w:type="spellEnd"/>
+      <w:r>
+        <w:rPr>
+          <w:color w:val="FF0000"/>
+          <w:sz w:val="25"/>
+          <w:szCs w:val="25"/>
+          <w:shd w:val="clear" w:color="auto" w:fill="FFFFFF"/>
+        </w:rPr>
+        <w:t xml:space="preserve"> evolutionary in style, primarily because they seek to explain the changes in trait frequencies in a population over time. </w:t>
+      </w:r>
+    </w:p>
+    <w:p>
+      <w:pPr>
+        <w:rPr>
+          <w:color w:val="FF0000"/>
+          <w:sz w:val="25"/>
+          <w:szCs w:val="25"/>
+          <w:shd w:val="clear" w:color="auto" w:fill="FFFFFF"/>
+        </w:rPr>
+      </w:pPr>
+      <w:r>
+        <w:rPr>
+          <w:color w:val="FF0000"/>
+          <w:sz w:val="25"/>
+          <w:szCs w:val="25"/>
+          <w:shd w:val="clear" w:color="auto" w:fill="FFFFFF"/>
+        </w:rPr>
+        <w:t>No one can deny that cultural inheritance is an important factor in explaining how our species has changed over time. Cultural inheritance is not merely a process that acts in parallel to genetic evolution, it is intertwined with genetic evolution.</w:t>
+      </w:r>
+    </w:p>
+    <w:p>
+      <w:pPr>
+        <w:rPr>
+          <w:color w:val="FF0000"/>
+        </w:rPr>
+      </w:pPr>
+      <w:r>
+        <w:rPr>
+          <w:color w:val="FF0000"/>
+          <w:sz w:val="25"/>
+          <w:szCs w:val="25"/>
+          <w:shd w:val="clear" w:color="auto" w:fill="FFFFFF"/>
+        </w:rPr>
+        <w:t>Importance of culture: Cultural changes bring about alterations to the environment, which in turn affect both how genes act in development, and what selection pressures act on genes. </w:t>
+      </w:r>
+    </w:p>
+    <w:p>
+      <w:pPr>
+        <w:rPr>
+          <w:color w:val="FF0000"/>
+          <w:sz w:val="25"/>
+          <w:szCs w:val="25"/>
+          <w:shd w:val="clear" w:color="auto" w:fill="FFFFFF"/>
+        </w:rPr>
+      </w:pPr>
+      <w:r>
+        <w:rPr>
+          <w:color w:val="FF0000"/>
+        </w:rPr>
+        <w:t xml:space="preserve">Should I </w:t>
+      </w:r>
+      <w:r>
+        <w:rPr>
+          <w:color w:val="FF0000"/>
+        </w:rPr>
+        <w:t xml:space="preserve">Talk about memes? </w:t>
+      </w:r>
+      <w:r>
+        <w:rPr>
+          <w:i/>
+          <w:iCs/>
+          <w:color w:val="FF0000"/>
+          <w:sz w:val="25"/>
+          <w:szCs w:val="25"/>
+          <w:shd w:val="clear" w:color="auto" w:fill="FFFFFF"/>
+        </w:rPr>
+        <w:t>Cultural units are not replicators</w:t>
+      </w:r>
+      <w:r>
+        <w:rPr>
+          <w:color w:val="FF0000"/>
+          <w:sz w:val="25"/>
+          <w:szCs w:val="25"/>
+          <w:shd w:val="clear" w:color="auto" w:fill="FFFFFF"/>
+        </w:rPr>
+        <w:t xml:space="preserve">: </w:t>
+      </w:r>
+      <w:r>
+        <w:rPr>
+          <w:color w:val="FF0000"/>
+        </w:rPr>
+        <w:t xml:space="preserve">Attractor vs Replicator. Attractor - </w:t>
+      </w:r>
+      <w:r>
+        <w:rPr>
+          <w:color w:val="FF0000"/>
+          <w:sz w:val="25"/>
+          <w:szCs w:val="25"/>
+          <w:shd w:val="clear" w:color="auto" w:fill="FFFFFF"/>
+        </w:rPr>
+        <w:t>culturally shared patterns of thought, which enable representations to spread through a population without literal copying.</w:t>
+      </w:r>
+    </w:p>
+    <w:p>
+      <w:pPr>
+        <w:rPr>
+          <w:color w:val="FF0000"/>
+          <w:sz w:val="25"/>
+          <w:szCs w:val="25"/>
+          <w:shd w:val="clear" w:color="auto" w:fill="FFFFFF"/>
+        </w:rPr>
+      </w:pPr>
+      <w:r>
+        <w:rPr>
+          <w:color w:val="FF0000"/>
+          <w:sz w:val="25"/>
+          <w:szCs w:val="25"/>
+          <w:shd w:val="clear" w:color="auto" w:fill="FFFFFF"/>
+        </w:rPr>
+        <w:t>… most cultural items are ‘re-produced’ in the sense that they are produced again and again—with, of course, a causal link between all these productions—but are not reproduced in the sense of being copied from one another…Hence they are not memes, even when they are close ‘copies’ of one another (in a loose sense of ‘copy’, of course). (Sperber 2000, 164–65)</w:t>
+      </w:r>
+    </w:p>
+    <w:p>
+      <w:pPr>
+        <w:rPr>
+          <w:color w:val="FF0000"/>
+          <w:sz w:val="25"/>
+          <w:szCs w:val="25"/>
+          <w:shd w:val="clear" w:color="auto" w:fill="FFFFFF"/>
+        </w:rPr>
+      </w:pPr>
+      <w:r>
+        <w:rPr>
+          <w:color w:val="FF0000"/>
+          <w:sz w:val="25"/>
+          <w:szCs w:val="25"/>
+          <w:shd w:val="clear" w:color="auto" w:fill="FFFFFF"/>
+        </w:rPr>
+        <w:lastRenderedPageBreak/>
+        <w:t xml:space="preserve">Cultural evolutionary Theories: </w:t>
+      </w:r>
+      <w:r>
+        <w:rPr>
+          <w:color w:val="FF0000"/>
+          <w:sz w:val="25"/>
+          <w:szCs w:val="25"/>
+          <w:shd w:val="clear" w:color="auto" w:fill="FFFFFF"/>
+        </w:rPr>
+        <w:t>We want to know what makes some ideas fitter than others. in the cultural realm we will need to look at local psychological dispositions to explain why some ideas are more likely to spread than others.</w:t>
+      </w:r>
+    </w:p>
+    <w:p>
+      <w:pPr>
+        <w:rPr>
+          <w:color w:val="FF0000"/>
+        </w:rPr>
+      </w:pPr>
+      <w:r>
+        <w:rPr>
+          <w:color w:val="FF0000"/>
+          <w:sz w:val="25"/>
+          <w:szCs w:val="25"/>
+          <w:shd w:val="clear" w:color="auto" w:fill="FFFFFF"/>
+        </w:rPr>
+        <w:t>5 theories that can be put together</w:t>
+      </w:r>
+    </w:p>
+    <w:p>
+      <w:pPr>
+        <w:rPr>
+          <w:color w:val="FF0000"/>
+        </w:rPr>
+      </w:pPr>
+    </w:p>
+    <w:p>
+      <w:pPr>
+        <w:rPr>
+          <w:color w:val="FF0000"/>
+        </w:rPr>
+      </w:pPr>
+      <w:hyperlink r:id="rId13" w:anchor="ExpRolCulEvoThe" w:history="1">
+        <w:r>
+          <w:rPr>
+            <w:rStyle w:val="Hyperlink"/>
+            <w:color w:val="FF0000"/>
+          </w:rPr>
+          <w:t>https://plato.stanford.edu/entries/evolution-cultural/#ExpRolCulEvoThe</w:t>
+        </w:r>
+      </w:hyperlink>
+    </w:p>
+    <w:p>
+      <w:pPr>
+        <w:rPr>
+          <w:color w:val="FF0000"/>
+        </w:rPr>
+      </w:pPr>
+      <w:r>
+        <w:rPr>
+          <w:color w:val="FF0000"/>
+        </w:rPr>
+        <w:t xml:space="preserve">Five Misunderstandings about Cultural Evolution (2002) Joseph Henrich, Robert Boyd and Peter J. </w:t>
+      </w:r>
+      <w:proofErr w:type="spellStart"/>
+      <w:r>
+        <w:rPr>
+          <w:color w:val="FF0000"/>
+        </w:rPr>
+        <w:t>Richerson</w:t>
+      </w:r>
+      <w:proofErr w:type="spellEnd"/>
+      <w:r>
+        <w:rPr>
+          <w:color w:val="FF0000"/>
+        </w:rPr>
+        <w:t xml:space="preserve">: Second, Sperber (1996), </w:t>
+      </w:r>
+      <w:proofErr w:type="spellStart"/>
+      <w:r>
+        <w:rPr>
+          <w:color w:val="FF0000"/>
+        </w:rPr>
+        <w:t>Atran</w:t>
+      </w:r>
+      <w:proofErr w:type="spellEnd"/>
+      <w:r>
+        <w:rPr>
+          <w:color w:val="FF0000"/>
+        </w:rPr>
+        <w:t xml:space="preserve"> (2001) and Boyer (1998) emphasize that unlike genes, ideas are not transmitted intact from one brain to another. Instead, the mental representations in one brain generate observable behavior, a “public representation” in Sperber’s terminology</w:t>
+      </w:r>
+    </w:p>
+    <w:p>
+      <w:pPr>
+        <w:rPr>
+          <w:color w:val="FF0000"/>
+        </w:rPr>
+      </w:pPr>
+      <w:r>
+        <w:rPr>
+          <w:color w:val="FF0000"/>
+        </w:rPr>
+        <w:t xml:space="preserve">Mental representations will be replicated from one brain to another only if most people induce a unique mental representation from a given public representation. Moreover, inferential processes often systematically transform mental representations, so that unlike genetic transmission, the cultural transmission is highly biased toward </w:t>
+      </w:r>
+      <w:proofErr w:type="gramStart"/>
+      <w:r>
+        <w:rPr>
+          <w:color w:val="FF0000"/>
+        </w:rPr>
+        <w:t>particular representations</w:t>
+      </w:r>
+      <w:proofErr w:type="gramEnd"/>
+      <w:r>
+        <w:rPr>
+          <w:color w:val="FF0000"/>
+        </w:rPr>
+        <w:t>. Following Sperber (1996), we call the representations favored by processes of psychological inference (including storage and retrieval) ‘cognitive attractors.’</w:t>
+      </w:r>
+    </w:p>
+    <w:p>
+      <w:pPr>
+        <w:rPr>
+          <w:color w:val="FF0000"/>
+        </w:rPr>
+      </w:pPr>
+      <w:r>
+        <w:rPr>
+          <w:color w:val="FF0000"/>
+        </w:rPr>
+        <w:t xml:space="preserve">cognitive attractors will rapidly concentrate the cultural variation in a population. Instead of a continuum of cultural variants, most people will hold a representation near an attractor. If there is only one attractor, it will dominate. However, if, as seems likely in most cases, </w:t>
+      </w:r>
+      <w:proofErr w:type="spellStart"/>
+      <w:r>
+        <w:rPr>
+          <w:color w:val="FF0000"/>
+        </w:rPr>
+        <w:t>attactors</w:t>
+      </w:r>
+      <w:proofErr w:type="spellEnd"/>
+      <w:r>
+        <w:rPr>
+          <w:color w:val="FF0000"/>
+        </w:rPr>
+        <w:t xml:space="preserve"> are many, other selective forces will then act to increase the frequency of people holding one attractor and decrease others. The weak selective forces (‘weak’ relative to the strength of the attractors) will </w:t>
+      </w:r>
+      <w:proofErr w:type="gramStart"/>
+      <w:r>
+        <w:rPr>
+          <w:color w:val="FF0000"/>
+        </w:rPr>
+        <w:t>actually determine</w:t>
+      </w:r>
+      <w:proofErr w:type="gramEnd"/>
+      <w:r>
+        <w:rPr>
+          <w:color w:val="FF0000"/>
+        </w:rPr>
+        <w:t xml:space="preserve"> the final distribution of representations in the population.</w:t>
       </w:r>
     </w:p>
     <w:p>
@@ -7420,380 +8289,266 @@
         </w:rPr>
       </w:pPr>
       <w:r>
-        <w:t>Vertical transmission (genetic transmission) vs oblique transmission (social learning).</w:t>
-      </w:r>
-    </w:p>
-    <w:p>
-      <w:pPr>
-        <w:rPr>
-          <w:color w:val="1A1A1A"/>
-          <w:sz w:val="25"/>
-          <w:szCs w:val="25"/>
-          <w:shd w:val="clear" w:color="auto" w:fill="FFFFFF"/>
-        </w:rPr>
-      </w:pPr>
-    </w:p>
-    <w:p>
-      <w:pPr>
-        <w:rPr>
-          <w:color w:val="1A1A1A"/>
-          <w:sz w:val="25"/>
-          <w:szCs w:val="25"/>
-          <w:shd w:val="clear" w:color="auto" w:fill="FFFFFF"/>
-        </w:rPr>
-      </w:pPr>
-      <w:r>
-        <w:rPr>
-          <w:color w:val="1A1A1A"/>
-          <w:sz w:val="25"/>
-          <w:szCs w:val="25"/>
-          <w:shd w:val="clear" w:color="auto" w:fill="FFFFFF"/>
-        </w:rPr>
-        <w:t>There are problems associated with any effort to trace the pedigree of cultural evolutionary theories back to Darwin himself. One of the reasons for this is that cultural evolutionary theories often define themselves in opposition to those which claim that genetic inheritance is the only significant inheritance mechanism. Clearly one cannot cast Darwin as a cultural evolutionist in this manner, for he had no notion of genetic inheritance to oppose. Having said this, Darwin did believe that what was learned in one generation could be inherited in later generations. But far from distinguishing cultural inheritance from organic inheritance, Darwin thought that all inheritance should be explained by the transmission of ‘gemmules’.</w:t>
-      </w:r>
-    </w:p>
-    <w:p>
-      <w:pPr>
-        <w:rPr>
-          <w:color w:val="1A1A1A"/>
-          <w:sz w:val="25"/>
-          <w:szCs w:val="25"/>
-          <w:shd w:val="clear" w:color="auto" w:fill="FFFFFF"/>
-        </w:rPr>
-      </w:pPr>
-      <w:r>
-        <w:rPr>
-          <w:color w:val="1A1A1A"/>
-          <w:sz w:val="25"/>
-          <w:szCs w:val="25"/>
-          <w:shd w:val="clear" w:color="auto" w:fill="FFFFFF"/>
-        </w:rPr>
-        <w:t>Fathers: Herbert Spencer and Charles Darwin – cultural evolution</w:t>
-      </w:r>
-    </w:p>
-    <w:p>
-      <w:pPr>
-        <w:rPr>
-          <w:color w:val="1A1A1A"/>
-          <w:sz w:val="25"/>
-          <w:szCs w:val="25"/>
-          <w:shd w:val="clear" w:color="auto" w:fill="FFFFFF"/>
-        </w:rPr>
-      </w:pPr>
-      <w:r>
-        <w:rPr>
-          <w:color w:val="1A1A1A"/>
-          <w:sz w:val="25"/>
-          <w:szCs w:val="25"/>
-          <w:shd w:val="clear" w:color="auto" w:fill="FFFFFF"/>
-        </w:rPr>
-        <w:t>Work of Lumsden and Wilson (1981), Cavalli-Sforza and Feldman (1981), and Boyd and Richerson (1985). All of these authors have attempted, in one way or another, to produce formal models that can integrate the effects of cultural inheritance into more standard biological models of evolution.</w:t>
-      </w:r>
-    </w:p>
-    <w:p>
-      <w:pPr>
-        <w:rPr>
-          <w:color w:val="1A1A1A"/>
-          <w:sz w:val="25"/>
-          <w:szCs w:val="25"/>
-          <w:shd w:val="clear" w:color="auto" w:fill="FFFFFF"/>
-        </w:rPr>
-      </w:pPr>
-      <w:r>
-        <w:rPr>
-          <w:color w:val="1A1A1A"/>
-          <w:sz w:val="25"/>
-          <w:szCs w:val="25"/>
-          <w:shd w:val="clear" w:color="auto" w:fill="FFFFFF"/>
-        </w:rPr>
-        <w:t>Dan Sperber (1996), Richerson and Boyd 2005</w:t>
-      </w:r>
-    </w:p>
-    <w:p>
-      <w:pPr>
-        <w:rPr>
-          <w:color w:val="1A1A1A"/>
-          <w:sz w:val="25"/>
-          <w:szCs w:val="25"/>
-          <w:shd w:val="clear" w:color="auto" w:fill="FFFFFF"/>
-        </w:rPr>
-      </w:pPr>
-      <w:r>
-        <w:rPr>
-          <w:color w:val="FF0000"/>
-          <w:sz w:val="25"/>
-          <w:szCs w:val="25"/>
-          <w:shd w:val="clear" w:color="auto" w:fill="FFFFFF"/>
-        </w:rPr>
-        <w:t xml:space="preserve">Difference between genetics vs culture: </w:t>
-      </w:r>
-      <w:r>
-        <w:rPr>
-          <w:color w:val="1A1A1A"/>
-          <w:sz w:val="25"/>
-          <w:szCs w:val="25"/>
-          <w:shd w:val="clear" w:color="auto" w:fill="FFFFFF"/>
-        </w:rPr>
-        <w:t>These sorts of cultural evolutionary models do not assume that cultural inheritance works in the same way as genetic inheritance. Yet they remain recognisably evolutionary in style, primarily because they seek to explain the changes in trait frequencies in a population over time. </w:t>
-      </w:r>
-    </w:p>
-    <w:p>
-      <w:pPr>
-        <w:rPr>
-          <w:color w:val="1A1A1A"/>
-          <w:sz w:val="25"/>
-          <w:szCs w:val="25"/>
-          <w:shd w:val="clear" w:color="auto" w:fill="FFFFFF"/>
-        </w:rPr>
-      </w:pPr>
-      <w:r>
-        <w:rPr>
-          <w:color w:val="1A1A1A"/>
-          <w:sz w:val="25"/>
-          <w:szCs w:val="25"/>
-          <w:shd w:val="clear" w:color="auto" w:fill="FFFFFF"/>
-        </w:rPr>
-        <w:t>No one can deny that cultural inheritance is an important factor in explaining how our species has changed over time. Cultural inheritance is not merely a process that acts in parallel to genetic evolution, it is intertwined with genetic evolution.</w:t>
-      </w:r>
-    </w:p>
-    <w:p>
-      <w:r>
-        <w:rPr>
-          <w:color w:val="FF0000"/>
-          <w:sz w:val="25"/>
-          <w:szCs w:val="25"/>
-          <w:shd w:val="clear" w:color="auto" w:fill="FFFFFF"/>
+        <w:rPr>
+          <w:color w:val="FF0000"/>
+        </w:rPr>
+        <w:t xml:space="preserve">In the formalization, individuals acquire their mental representations by observing the behavior of others. Two cognitive mechanisms affect this learning process. </w:t>
+      </w:r>
+      <w:r>
+        <w:rPr>
+          <w:color w:val="FF0000"/>
+        </w:rPr>
+        <w:t xml:space="preserve">First, inferential transformation captures the </w:t>
+      </w:r>
+      <w:proofErr w:type="gramStart"/>
+      <w:r>
+        <w:rPr>
+          <w:color w:val="FF0000"/>
+        </w:rPr>
+        <w:t>manner in which</w:t>
+      </w:r>
+      <w:proofErr w:type="gramEnd"/>
+      <w:r>
+        <w:rPr>
+          <w:color w:val="FF0000"/>
+        </w:rPr>
+        <w:t xml:space="preserve"> cognitive processes of acquisition, storage and </w:t>
+      </w:r>
+      <w:proofErr w:type="spellStart"/>
+      <w:r>
+        <w:rPr>
+          <w:color w:val="FF0000"/>
+        </w:rPr>
+        <w:t>retieve</w:t>
+      </w:r>
+      <w:proofErr w:type="spellEnd"/>
+      <w:r>
+        <w:rPr>
+          <w:color w:val="FF0000"/>
+        </w:rPr>
+        <w:t xml:space="preserve"> alter mental representations in ways to favor some representations over others—cognitive </w:t>
+      </w:r>
+      <w:proofErr w:type="spellStart"/>
+      <w:r>
+        <w:rPr>
+          <w:color w:val="FF0000"/>
+        </w:rPr>
+        <w:t>attactors</w:t>
+      </w:r>
+      <w:proofErr w:type="spellEnd"/>
+      <w:r>
+        <w:rPr>
+          <w:color w:val="FF0000"/>
+        </w:rPr>
+        <w:t xml:space="preserve">. Because the two extreme </w:t>
+      </w:r>
+      <w:proofErr w:type="spellStart"/>
+      <w:r>
+        <w:rPr>
+          <w:color w:val="FF0000"/>
+        </w:rPr>
+        <w:t>represetations</w:t>
+      </w:r>
+      <w:proofErr w:type="spellEnd"/>
+      <w:r>
+        <w:rPr>
+          <w:color w:val="FF0000"/>
+        </w:rPr>
+        <w:t xml:space="preserve">, “Moon as </w:t>
+      </w:r>
+      <w:proofErr w:type="gramStart"/>
+      <w:r>
+        <w:rPr>
+          <w:color w:val="FF0000"/>
+        </w:rPr>
+        <w:t>person“ and</w:t>
+      </w:r>
+      <w:proofErr w:type="gramEnd"/>
+      <w:r>
+        <w:rPr>
+          <w:color w:val="FF0000"/>
+        </w:rPr>
+        <w:t xml:space="preserve"> “moon as rock“ are easier to think, they act as cognitive attractors in our example. Individuals who observe behaviors that result from intermediate representations tend to infer mental representations closer to one of the two attractors. The second process, selective attention, captures the tendency for individuals to pay </w:t>
+      </w:r>
+      <w:proofErr w:type="gramStart"/>
+      <w:r>
+        <w:rPr>
+          <w:color w:val="FF0000"/>
+        </w:rPr>
+        <w:t>particular attention</w:t>
+      </w:r>
+      <w:proofErr w:type="gramEnd"/>
+      <w:r>
+        <w:rPr>
+          <w:color w:val="FF0000"/>
+        </w:rPr>
+        <w:t xml:space="preserve"> to some individuals more than others. For example, it could be in a modernizing environment, where the representations favored by science are prestigious, people who hold the “moon as </w:t>
+      </w:r>
+      <w:proofErr w:type="gramStart"/>
+      <w:r>
+        <w:rPr>
+          <w:color w:val="FF0000"/>
+        </w:rPr>
+        <w:t>rock“ representation</w:t>
+      </w:r>
+      <w:proofErr w:type="gramEnd"/>
+      <w:r>
+        <w:rPr>
+          <w:color w:val="FF0000"/>
+        </w:rPr>
+        <w:t xml:space="preserve"> are more </w:t>
+      </w:r>
+      <w:proofErr w:type="spellStart"/>
+      <w:r>
+        <w:rPr>
+          <w:color w:val="FF0000"/>
+        </w:rPr>
+        <w:t>succesful</w:t>
+      </w:r>
+      <w:proofErr w:type="spellEnd"/>
+      <w:r>
+        <w:rPr>
+          <w:color w:val="FF0000"/>
+        </w:rPr>
+        <w:t xml:space="preserve"> than those who hold the alternative, and thus they attract more attention (and are more likely to be learned from). </w:t>
+      </w:r>
+      <w:proofErr w:type="gramStart"/>
+      <w:r>
+        <w:rPr>
+          <w:color w:val="FF0000"/>
+        </w:rPr>
+        <w:t>Finally</w:t>
+      </w:r>
+      <w:proofErr w:type="gramEnd"/>
+      <w:r>
+        <w:rPr>
+          <w:color w:val="FF0000"/>
+        </w:rPr>
+        <w:t xml:space="preserve"> we assume the effects of inferential transformation are much stronger than the effects of selective attention</w:t>
+      </w:r>
+      <w:r>
+        <w:t>.</w:t>
+      </w:r>
+    </w:p>
+    <w:p/>
+    <w:p>
+      <w:pPr>
+        <w:pStyle w:val="Heading2"/>
+      </w:pPr>
+      <w:bookmarkStart w:id="19" w:name="_Toc3281346"/>
+      <w:r>
+        <w:t>2.2 C</w:t>
+      </w:r>
+      <w:r>
+        <w:t>ultural Attractor Theory</w:t>
+      </w:r>
+      <w:bookmarkEnd w:id="19"/>
+    </w:p>
+    <w:p/>
+    <w:p>
+      <w:pPr>
+        <w:rPr>
+          <w:color w:val="FF0000"/>
+        </w:rPr>
+      </w:pPr>
+      <w:r>
+        <w:rPr>
+          <w:color w:val="FF0000"/>
         </w:rPr>
         <w:lastRenderedPageBreak/>
-        <w:t>Importance of culture: </w:t>
-      </w:r>
-      <w:r>
-        <w:rPr>
-          <w:color w:val="1A1A1A"/>
-          <w:sz w:val="25"/>
-          <w:szCs w:val="25"/>
-          <w:shd w:val="clear" w:color="auto" w:fill="FFFFFF"/>
-        </w:rPr>
-        <w:t>Cultural changes bring about alterations to the environment, which in turn affect both how genes act in development, and what selection pressures act on genes. </w:t>
-      </w:r>
-    </w:p>
-    <w:p>
-      <w:pPr>
-        <w:rPr>
-          <w:color w:val="1A1A1A"/>
-          <w:sz w:val="25"/>
-          <w:szCs w:val="25"/>
-          <w:shd w:val="clear" w:color="auto" w:fill="FFFFFF"/>
-        </w:rPr>
-      </w:pPr>
-      <w:r>
-        <w:rPr>
-          <w:color w:val="FF0000"/>
-        </w:rPr>
-        <w:t xml:space="preserve">Should I </w:t>
-      </w:r>
-      <w:r>
-        <w:rPr>
-          <w:color w:val="FF0000"/>
-        </w:rPr>
-        <w:t xml:space="preserve">Talk about memes? </w:t>
-      </w:r>
-      <w:r>
-        <w:rPr>
-          <w:i/>
-          <w:iCs/>
-          <w:color w:val="1A1A1A"/>
-          <w:sz w:val="25"/>
-          <w:szCs w:val="25"/>
-          <w:shd w:val="clear" w:color="auto" w:fill="FFFFFF"/>
-        </w:rPr>
-        <w:t>Cultural units are not replicators</w:t>
-      </w:r>
-      <w:r>
-        <w:rPr>
-          <w:color w:val="1A1A1A"/>
-          <w:sz w:val="25"/>
-          <w:szCs w:val="25"/>
-          <w:shd w:val="clear" w:color="auto" w:fill="FFFFFF"/>
-        </w:rPr>
-        <w:t>:</w:t>
-      </w:r>
-      <w:r>
-        <w:rPr>
-          <w:color w:val="1A1A1A"/>
-          <w:sz w:val="25"/>
-          <w:szCs w:val="25"/>
-          <w:shd w:val="clear" w:color="auto" w:fill="FFFFFF"/>
-        </w:rPr>
-        <w:t xml:space="preserve"> </w:t>
-      </w:r>
-      <w:r>
-        <w:t xml:space="preserve">Attractor vs Replicator. Attractor - </w:t>
-      </w:r>
-      <w:r>
-        <w:rPr>
-          <w:color w:val="1A1A1A"/>
-          <w:sz w:val="25"/>
-          <w:szCs w:val="25"/>
-          <w:shd w:val="clear" w:color="auto" w:fill="FFFFFF"/>
-        </w:rPr>
-        <w:t>culturally shared patterns of thought, which enable representations to spread through a population without literal copying.</w:t>
-      </w:r>
-    </w:p>
-    <w:p>
-      <w:pPr>
-        <w:rPr>
-          <w:color w:val="1A1A1A"/>
-          <w:sz w:val="25"/>
-          <w:szCs w:val="25"/>
-          <w:shd w:val="clear" w:color="auto" w:fill="FFFFFF"/>
-        </w:rPr>
-      </w:pPr>
-      <w:r>
-        <w:rPr>
-          <w:color w:val="1A1A1A"/>
-          <w:sz w:val="25"/>
-          <w:szCs w:val="25"/>
-          <w:shd w:val="clear" w:color="auto" w:fill="FFFFFF"/>
-        </w:rPr>
-        <w:t>… most cultural items are ‘re-produced’ in the sense that they are produced again and again—with, of course, a causal link between all these productions—but are not reproduced in the sense of being copied from one another…Hence they are not memes, even when they are close ‘copies’ of one another (in a loose sense of ‘copy’, of course). (Sperber 2000, 164–65)</w:t>
-      </w:r>
-    </w:p>
-    <w:p>
-      <w:pPr>
-        <w:rPr>
-          <w:color w:val="1A1A1A"/>
-          <w:sz w:val="25"/>
-          <w:szCs w:val="25"/>
-          <w:shd w:val="clear" w:color="auto" w:fill="FFFFFF"/>
-        </w:rPr>
-      </w:pPr>
-      <w:r>
-        <w:rPr>
-          <w:color w:val="FF0000"/>
-          <w:sz w:val="25"/>
-          <w:szCs w:val="25"/>
-          <w:shd w:val="clear" w:color="auto" w:fill="FFFFFF"/>
-        </w:rPr>
-        <w:t xml:space="preserve">Cultural evolutionary Theories: </w:t>
-      </w:r>
-      <w:r>
-        <w:rPr>
-          <w:color w:val="1A1A1A"/>
-          <w:sz w:val="25"/>
-          <w:szCs w:val="25"/>
-          <w:shd w:val="clear" w:color="auto" w:fill="FFFFFF"/>
-        </w:rPr>
-        <w:t>We want to know what makes some ideas fitter than others. in the cultural realm we will need to look at local psychological dispositions to explain why some ideas are more likely to spread than others.</w:t>
-      </w:r>
-    </w:p>
-    <w:p>
-      <w:r>
-        <w:rPr>
-          <w:color w:val="1A1A1A"/>
-          <w:sz w:val="25"/>
-          <w:szCs w:val="25"/>
-          <w:shd w:val="clear" w:color="auto" w:fill="FFFFFF"/>
-        </w:rPr>
-        <w:t>5 theories that can be put together</w:t>
-      </w:r>
-    </w:p>
-    <w:p/>
-    <w:p>
-      <w:hyperlink r:id="rId14" w:anchor="ExpRolCulEvoThe" w:history="1">
-        <w:r>
-          <w:rPr>
-            <w:rStyle w:val="Hyperlink"/>
-          </w:rPr>
-          <w:t>https://plato.stanford.edu/entries/evolution-cultural/#ExpRolCulEvoThe</w:t>
-        </w:r>
-      </w:hyperlink>
-    </w:p>
-    <w:p>
-      <w:r>
-        <w:rPr>
-          <w:color w:val="FF0000"/>
-        </w:rPr>
-        <w:t xml:space="preserve">Five Misunderstandings about Cultural Evolution (2002) </w:t>
-      </w:r>
-      <w:r>
-        <w:t>Joseph Henrich, Robert Boyd and Peter J. Richerson: Second, Sperber (1996), Atran (2001) and Boyer (1998) emphasize that unlike genes, ideas are not transmitted intact from one brain to another. Instead, the mental representations in one brain generate observable behavior, a “public representation” in Sperber’s terminology</w:t>
-      </w:r>
-    </w:p>
-    <w:p>
-      <w:r>
-        <w:t>Mental representations will be replicated from one brain to another only if most people induce a unique mental representation from a given public representation. Moreover, inferential processes often systematically transform mental representations, so that unlike genetic transmission, the cultural transmission is highly biased toward particular representations. Following Sperber (1996), we call the representations favored by processes of psychological inference (including storage and retrieval) ‘cognitive attractors.’</w:t>
-      </w:r>
-    </w:p>
-    <w:p>
-      <w:r>
-        <w:t>cognitive attractors will rapidly concentrate the cultural variation in a population. Instead of a continuum of cultural variants, most people will hold a representation near an attractor. If there is only one attractor, it will dominate. However, if, as seems likely in most cases, attactors are many, other selective forces will then act to increase the frequency of people holding one attractor and decrease others. The weak selective forces (‘weak’ relative to the strength of the attractors) will actually determine the final distribution of representations in the population.</w:t>
-      </w:r>
-    </w:p>
-    <w:p>
-      <w:pPr>
-        <w:rPr>
-          <w:color w:val="1A1A1A"/>
-          <w:sz w:val="25"/>
-          <w:szCs w:val="25"/>
-          <w:shd w:val="clear" w:color="auto" w:fill="FFFFFF"/>
-        </w:rPr>
-      </w:pPr>
-      <w:r>
-        <w:t xml:space="preserve">In the formalization, individuals acquire their mental representations by observing the behavior of others. Two cognitive mechanisms affect this learning process. </w:t>
-      </w:r>
-      <w:r>
-        <w:t xml:space="preserve">First, inferential transformation captures the manner in which cognitive processes of acquisition, storage and retieve alter mental representations in ways to favor some representations over others—cognitive attactors. Because the </w:t>
-      </w:r>
-      <w:r>
-        <w:lastRenderedPageBreak/>
-        <w:t>two extreme represetations, “Moon as person“ and “moon as rock“ are easier to think, they act as cognitive attractors in our example. Individuals who observe behaviors that result from intermediate representations tend to infer mental representations closer to one of the two attractors. The second process, selective attention, captures the tendency for individuals to pay particular attention to some individuals more than others. For example, it could be in a modernizing environment, where the representations favored by science are prestigious, people who hold the “moon as rock“ representation are more succesful than those who hold the alternative, and thus they attract more attention (and are more likely to be learned from). Finally we assume the effects of inferential transformation are much stronger than the effects of selective attention.</w:t>
-      </w:r>
-    </w:p>
-    <w:p/>
-    <w:p>
-      <w:pPr>
-        <w:pStyle w:val="Heading2"/>
-      </w:pPr>
-      <w:bookmarkStart w:id="18" w:name="_Toc3281346"/>
-      <w:r>
-        <w:t>2.2 C</w:t>
-      </w:r>
-      <w:r>
-        <w:t>ultural Attractor Theory</w:t>
-      </w:r>
-      <w:bookmarkEnd w:id="18"/>
-    </w:p>
-    <w:p/>
-    <w:p>
-      <w:r>
-        <w:t>One of the models to explain the process of cultural evolution is Cultural Attraction Theory (CAT) which differs from other evolutionary approaches as it develops the idea of constructive convergence in cultural transmission [2]. Constructive convergence refers to processes of cultural transmission that cause systematic transformation rather than faithful replication of cultural items. However, the transformations are biased and favour the production of some cultural items. These transformation biases can be explained by the existence of factors of attractions, which stabilize the distribution of cultural items at a macro level (whole populations and across generations) [3].</w:t>
-      </w:r>
-    </w:p>
-    <w:p>
-      <w:r>
+        <w:t xml:space="preserve">One of the models to explain the process of cultural evolution is Cultural Attraction Theory (CAT) which differs from other evolutionary approaches as it develops the idea of constructive convergence in cultural transmission [2]. Constructive convergence refers to processes of cultural transmission that cause systematic transformation rather than faithful replication of cultural items. However, the transformations are biased and </w:t>
+      </w:r>
+      <w:proofErr w:type="spellStart"/>
+      <w:r>
+        <w:rPr>
+          <w:color w:val="FF0000"/>
+        </w:rPr>
+        <w:t>favour</w:t>
+      </w:r>
+      <w:proofErr w:type="spellEnd"/>
+      <w:r>
+        <w:rPr>
+          <w:color w:val="FF0000"/>
+        </w:rPr>
+        <w:t xml:space="preserve"> the production of some cultural items. These transformation biases can be explained by the existence of factors of attractions, which stabilize the distribution of cultural items at a macro level (whole populations and across generations) [3].</w:t>
+      </w:r>
+    </w:p>
+    <w:p>
+      <w:pPr>
+        <w:rPr>
+          <w:color w:val="FF0000"/>
+        </w:rPr>
+      </w:pPr>
+      <w:r>
+        <w:rPr>
+          <w:color w:val="FF0000"/>
+        </w:rPr>
         <w:t>[2] Heintz, C. (2017) Cultural Attraction Theory. International Encyclopedia of Anthropology, Wiley Online Library.</w:t>
       </w:r>
     </w:p>
     <w:p>
-      <w:r>
+      <w:pPr>
+        <w:rPr>
+          <w:color w:val="FF0000"/>
+        </w:rPr>
+      </w:pPr>
+      <w:r>
+        <w:rPr>
+          <w:color w:val="FF0000"/>
+        </w:rPr>
         <w:t>[3] Claidière, N., Sperber, D. (2007). The role of attraction in cultural evolution. Journal of Cognition and Culture 7 (2007)</w:t>
       </w:r>
     </w:p>
     <w:p>
-      <w:r>
+      <w:pPr>
+        <w:rPr>
+          <w:color w:val="FF0000"/>
+        </w:rPr>
+      </w:pPr>
+      <w:r>
+        <w:rPr>
+          <w:color w:val="FF0000"/>
+        </w:rPr>
         <w:t>89-111.</w:t>
       </w:r>
     </w:p>
-    <w:p/>
-    <w:p/>
-    <w:p>
-      <w:r>
+    <w:p>
+      <w:pPr>
+        <w:rPr>
+          <w:color w:val="FF0000"/>
+        </w:rPr>
+      </w:pPr>
+    </w:p>
+    <w:p>
+      <w:pPr>
+        <w:rPr>
+          <w:color w:val="FF0000"/>
+        </w:rPr>
+      </w:pPr>
+    </w:p>
+    <w:p>
+      <w:pPr>
+        <w:rPr>
+          <w:color w:val="FF0000"/>
+        </w:rPr>
+      </w:pPr>
+      <w:r>
+        <w:rPr>
+          <w:color w:val="FF0000"/>
+        </w:rPr>
         <w:t>Attraction can have Cognitive disposition, but also psychological or environmental. And it can change over time depending on the factor…but slowly</w:t>
       </w:r>
     </w:p>
     <w:p>
-      <w:r>
+      <w:pPr>
+        <w:rPr>
+          <w:color w:val="FF0000"/>
+        </w:rPr>
+      </w:pPr>
+      <w:r>
+        <w:rPr>
+          <w:color w:val="FF0000"/>
+        </w:rPr>
         <w:t>Attraction vs selection</w:t>
       </w:r>
     </w:p>
@@ -7802,8 +8557,13 @@
         <w:jc w:val="left"/>
       </w:pPr>
       <w:r>
-        <w:t>2.3.1 Determistic</w:t>
-      </w:r>
+        <w:t xml:space="preserve">2.3.1 </w:t>
+      </w:r>
+      <w:proofErr w:type="spellStart"/>
+      <w:r>
+        <w:t>Determistic</w:t>
+      </w:r>
+      <w:proofErr w:type="spellEnd"/>
     </w:p>
     <w:p>
       <w:pPr>
@@ -7814,7 +8574,7 @@
       <w:pPr>
         <w:jc w:val="left"/>
         <w:sectPr>
-          <w:footerReference w:type="default" r:id="rId15"/>
+          <w:footerReference w:type="default" r:id="rId14"/>
           <w:pgSz w:w="12240" w:h="15840"/>
           <w:pgMar w:top="1440" w:right="1440" w:bottom="1440" w:left="1440" w:header="0" w:footer="0" w:gutter="0"/>
           <w:pgNumType w:start="1"/>
@@ -7835,9 +8595,9 @@
         <w:pStyle w:val="Title"/>
         <w:jc w:val="left"/>
       </w:pPr>
-      <w:bookmarkStart w:id="19" w:name="_ca33ep1y5vyl" w:colFirst="0" w:colLast="0"/>
-      <w:bookmarkStart w:id="20" w:name="_Toc3281347"/>
-      <w:bookmarkEnd w:id="19"/>
+      <w:bookmarkStart w:id="20" w:name="_ca33ep1y5vyl" w:colFirst="0" w:colLast="0"/>
+      <w:bookmarkStart w:id="21" w:name="_Toc3281347"/>
+      <w:bookmarkEnd w:id="20"/>
       <w:r>
         <w:lastRenderedPageBreak/>
         <w:t>P</w:t>
@@ -7863,16 +8623,16 @@
       <w:r>
         <w:t>studies</w:t>
       </w:r>
-      <w:bookmarkEnd w:id="20"/>
+      <w:bookmarkEnd w:id="21"/>
     </w:p>
     <w:p/>
     <w:p>
       <w:pPr>
         <w:pStyle w:val="Heading1"/>
       </w:pPr>
-      <w:bookmarkStart w:id="21" w:name="_8hicilqhl1dt" w:colFirst="0" w:colLast="0"/>
-      <w:bookmarkStart w:id="22" w:name="_Toc3281348"/>
-      <w:bookmarkEnd w:id="21"/>
+      <w:bookmarkStart w:id="22" w:name="_8hicilqhl1dt" w:colFirst="0" w:colLast="0"/>
+      <w:bookmarkStart w:id="23" w:name="_Toc3281348"/>
+      <w:bookmarkEnd w:id="22"/>
       <w:r>
         <w:t>3</w:t>
       </w:r>
@@ -7885,7 +8645,7 @@
       <w:r>
         <w:t>esign</w:t>
       </w:r>
-      <w:bookmarkEnd w:id="22"/>
+      <w:bookmarkEnd w:id="23"/>
     </w:p>
     <w:p/>
     <w:p>
@@ -7924,7 +8684,25 @@
           <w:sz w:val="24"/>
           <w:szCs w:val="24"/>
         </w:rPr>
-        <w:t xml:space="preserve">The design of this project is a result of a collaborative work and ideas between the supervisor of the project and head of the Cognitive Science department of the Central Eastern University, Dr. Christophe Heintz and myself, student graduating at the Master of Science program of Computational and Cognitive Neuroscience at the Eötvös Loránd University. </w:t>
+        <w:t xml:space="preserve">The design of this project is a result of a collaborative work and ideas between the supervisor of the project and head of the Cognitive Science department of the Central Eastern University, Dr. Christophe Heintz and </w:t>
+      </w:r>
+      <w:proofErr w:type="gramStart"/>
+      <w:r>
+        <w:rPr>
+          <w:rFonts w:ascii="Times New Roman" w:eastAsia="Times New Roman" w:hAnsi="Times New Roman" w:cs="Times New Roman"/>
+          <w:sz w:val="24"/>
+          <w:szCs w:val="24"/>
+        </w:rPr>
+        <w:t>myself</w:t>
+      </w:r>
+      <w:proofErr w:type="gramEnd"/>
+      <w:r>
+        <w:rPr>
+          <w:rFonts w:ascii="Times New Roman" w:eastAsia="Times New Roman" w:hAnsi="Times New Roman" w:cs="Times New Roman"/>
+          <w:sz w:val="24"/>
+          <w:szCs w:val="24"/>
+        </w:rPr>
+        <w:t xml:space="preserve">, student graduating at the Master of Science program of Computational and Cognitive Neuroscience at the Eötvös Loránd University. </w:t>
       </w:r>
     </w:p>
     <w:p>
@@ -8015,7 +8793,25 @@
           <w:sz w:val="24"/>
           <w:szCs w:val="24"/>
         </w:rPr>
-        <w:t xml:space="preserve">which contains: </w:t>
+        <w:t xml:space="preserve">which </w:t>
+      </w:r>
+      <w:proofErr w:type="gramStart"/>
+      <w:r>
+        <w:rPr>
+          <w:rFonts w:ascii="Times New Roman" w:eastAsia="Times New Roman" w:hAnsi="Times New Roman" w:cs="Times New Roman"/>
+          <w:sz w:val="24"/>
+          <w:szCs w:val="24"/>
+        </w:rPr>
+        <w:t>contains:</w:t>
+      </w:r>
+      <w:proofErr w:type="gramEnd"/>
+      <w:r>
+        <w:rPr>
+          <w:rFonts w:ascii="Times New Roman" w:eastAsia="Times New Roman" w:hAnsi="Times New Roman" w:cs="Times New Roman"/>
+          <w:sz w:val="24"/>
+          <w:szCs w:val="24"/>
+        </w:rPr>
+        <w:t xml:space="preserve"> </w:t>
       </w:r>
       <w:r>
         <w:rPr>
@@ -8158,7 +8954,29 @@
           <w:szCs w:val="24"/>
           <w:highlight w:val="white"/>
         </w:rPr>
-        <w:t>s available on the personal GitHub repository of the author of this Master’s Thesis. That can be accessed at: https://github.com/RenanOm92/factorsAttractionFirebase.</w:t>
+        <w:t xml:space="preserve">s available on the personal GitHub repository of the author of this </w:t>
+      </w:r>
+      <w:proofErr w:type="gramStart"/>
+      <w:r>
+        <w:rPr>
+          <w:rFonts w:ascii="Times New Roman" w:eastAsia="Times New Roman" w:hAnsi="Times New Roman" w:cs="Times New Roman"/>
+          <w:color w:val="212121"/>
+          <w:sz w:val="24"/>
+          <w:szCs w:val="24"/>
+          <w:highlight w:val="white"/>
+        </w:rPr>
+        <w:t>Master’s</w:t>
+      </w:r>
+      <w:proofErr w:type="gramEnd"/>
+      <w:r>
+        <w:rPr>
+          <w:rFonts w:ascii="Times New Roman" w:eastAsia="Times New Roman" w:hAnsi="Times New Roman" w:cs="Times New Roman"/>
+          <w:color w:val="212121"/>
+          <w:sz w:val="24"/>
+          <w:szCs w:val="24"/>
+          <w:highlight w:val="white"/>
+        </w:rPr>
+        <w:t xml:space="preserve"> Thesis. That can be accessed at: https://github.com/RenanOm92/factorsAttractionFirebase.</w:t>
       </w:r>
     </w:p>
     <w:p>
@@ -8174,16 +8992,16 @@
       <w:pPr>
         <w:pStyle w:val="Heading2"/>
       </w:pPr>
-      <w:bookmarkStart w:id="23" w:name="_4se6yre2qt87" w:colFirst="0" w:colLast="0"/>
-      <w:bookmarkStart w:id="24" w:name="_Toc3281349"/>
-      <w:bookmarkEnd w:id="23"/>
+      <w:bookmarkStart w:id="24" w:name="_4se6yre2qt87" w:colFirst="0" w:colLast="0"/>
+      <w:bookmarkStart w:id="25" w:name="_Toc3281349"/>
+      <w:bookmarkEnd w:id="24"/>
       <w:r>
         <w:t>3.1 A</w:t>
       </w:r>
       <w:r>
         <w:t>rchitecture</w:t>
       </w:r>
-      <w:bookmarkEnd w:id="24"/>
+      <w:bookmarkEnd w:id="25"/>
     </w:p>
     <w:p>
       <w:pPr>
@@ -8236,18 +9054,18 @@
       <w:pPr>
         <w:pStyle w:val="Heading3"/>
       </w:pPr>
-      <w:bookmarkStart w:id="25" w:name="_iapm5mjkxxpf" w:colFirst="0" w:colLast="0"/>
-      <w:bookmarkStart w:id="26" w:name="_3.1.1_Angular_framework"/>
-      <w:bookmarkStart w:id="27" w:name="_Toc3281350"/>
-      <w:bookmarkEnd w:id="25"/>
+      <w:bookmarkStart w:id="26" w:name="_iapm5mjkxxpf" w:colFirst="0" w:colLast="0"/>
+      <w:bookmarkStart w:id="27" w:name="_3.1.1_Angular_framework"/>
+      <w:bookmarkStart w:id="28" w:name="_Toc3281350"/>
       <w:bookmarkEnd w:id="26"/>
+      <w:bookmarkEnd w:id="27"/>
       <w:r>
         <w:t>3.1.1 A</w:t>
       </w:r>
       <w:r>
         <w:t>ngular framework</w:t>
       </w:r>
-      <w:bookmarkEnd w:id="27"/>
+      <w:bookmarkEnd w:id="28"/>
     </w:p>
     <w:p>
       <w:pPr>
@@ -8286,7 +9104,7 @@
         </w:rPr>
         <w:t xml:space="preserve">[insert reference </w:t>
       </w:r>
-      <w:hyperlink r:id="rId16">
+      <w:hyperlink r:id="rId15">
         <w:r>
           <w:rPr>
             <w:rFonts w:ascii="Times New Roman" w:eastAsia="Times New Roman" w:hAnsi="Times New Roman" w:cs="Times New Roman"/>
@@ -8359,7 +9177,7 @@
         </w:rPr>
         <w:t xml:space="preserve">[insert reference </w:t>
       </w:r>
-      <w:hyperlink r:id="rId17">
+      <w:hyperlink r:id="rId16">
         <w:r>
           <w:rPr>
             <w:rFonts w:ascii="Times New Roman" w:eastAsia="Times New Roman" w:hAnsi="Times New Roman" w:cs="Times New Roman"/>
@@ -8498,11 +9316,11 @@
       <w:pPr>
         <w:pStyle w:val="Heading3"/>
       </w:pPr>
-      <w:bookmarkStart w:id="28" w:name="_i389u0rwukbs" w:colFirst="0" w:colLast="0"/>
-      <w:bookmarkStart w:id="29" w:name="_3.1.2_Firebase_hosting"/>
-      <w:bookmarkStart w:id="30" w:name="_Toc3281351"/>
-      <w:bookmarkEnd w:id="28"/>
+      <w:bookmarkStart w:id="29" w:name="_i389u0rwukbs" w:colFirst="0" w:colLast="0"/>
+      <w:bookmarkStart w:id="30" w:name="_3.1.2_Firebase_hosting"/>
+      <w:bookmarkStart w:id="31" w:name="_Toc3281351"/>
       <w:bookmarkEnd w:id="29"/>
+      <w:bookmarkEnd w:id="30"/>
       <w:r>
         <w:t>3.1.2 F</w:t>
       </w:r>
@@ -8515,7 +9333,7 @@
       <w:r>
         <w:t>hosting and database structure</w:t>
       </w:r>
-      <w:bookmarkEnd w:id="30"/>
+      <w:bookmarkEnd w:id="31"/>
     </w:p>
     <w:p>
       <w:pPr>
@@ -8565,7 +9383,7 @@
         </w:rPr>
         <w:t xml:space="preserve">[insert reference </w:t>
       </w:r>
-      <w:hyperlink r:id="rId18">
+      <w:hyperlink r:id="rId17">
         <w:r>
           <w:rPr>
             <w:rFonts w:ascii="Times New Roman" w:eastAsia="Times New Roman" w:hAnsi="Times New Roman" w:cs="Times New Roman"/>
@@ -8638,7 +9456,7 @@
                     <pic:cNvPicPr preferRelativeResize="0"/>
                   </pic:nvPicPr>
                   <pic:blipFill>
-                    <a:blip r:embed="rId19"/>
+                    <a:blip r:embed="rId18"/>
                     <a:srcRect/>
                     <a:stretch>
                       <a:fillRect/>
@@ -8728,17 +9546,26 @@
           <w:szCs w:val="24"/>
         </w:rPr>
       </w:pPr>
-      <w:bookmarkStart w:id="31" w:name="_Toc3476710"/>
+      <w:bookmarkStart w:id="32" w:name="_Toc3476710"/>
       <w:r>
         <w:t xml:space="preserve">Figure </w:t>
       </w:r>
       <w:r>
+        <w:rPr>
+          <w:noProof/>
+        </w:rPr>
         <w:fldChar w:fldCharType="begin"/>
       </w:r>
       <w:r>
+        <w:rPr>
+          <w:noProof/>
+        </w:rPr>
         <w:instrText xml:space="preserve"> SEQ Figure \* ARABIC </w:instrText>
       </w:r>
       <w:r>
+        <w:rPr>
+          <w:noProof/>
+        </w:rPr>
         <w:fldChar w:fldCharType="separate"/>
       </w:r>
       <w:r>
@@ -8756,7 +9583,7 @@
       <w:r>
         <w:t xml:space="preserve"> - Data structure of cloud firestore. Source: https://firebase.google.com/docs/firestore/images/structure-data.png</w:t>
       </w:r>
-      <w:bookmarkEnd w:id="31"/>
+      <w:bookmarkEnd w:id="32"/>
     </w:p>
     <w:p>
       <w:pPr>
@@ -8815,7 +9642,7 @@
         </w:rPr>
         <w:t xml:space="preserve">[insert reference </w:t>
       </w:r>
-      <w:hyperlink r:id="rId20">
+      <w:hyperlink r:id="rId19">
         <w:r>
           <w:rPr>
             <w:rFonts w:ascii="Times New Roman" w:eastAsia="Times New Roman" w:hAnsi="Times New Roman" w:cs="Times New Roman"/>
@@ -8895,6 +9722,7 @@
         </w:rPr>
         <w:t xml:space="preserve">, </w:t>
       </w:r>
+      <w:proofErr w:type="spellStart"/>
       <w:r>
         <w:rPr>
           <w:rFonts w:ascii="Times New Roman" w:eastAsia="Times New Roman" w:hAnsi="Times New Roman" w:cs="Times New Roman"/>
@@ -8904,6 +9732,7 @@
         </w:rPr>
         <w:t>coord_original_left</w:t>
       </w:r>
+      <w:proofErr w:type="spellEnd"/>
       <w:r>
         <w:rPr>
           <w:rFonts w:ascii="Times New Roman" w:eastAsia="Times New Roman" w:hAnsi="Times New Roman" w:cs="Times New Roman"/>
@@ -8912,6 +9741,7 @@
         </w:rPr>
         <w:t xml:space="preserve">, </w:t>
       </w:r>
+      <w:proofErr w:type="spellStart"/>
       <w:r>
         <w:rPr>
           <w:rFonts w:ascii="Times New Roman" w:eastAsia="Times New Roman" w:hAnsi="Times New Roman" w:cs="Times New Roman"/>
@@ -8921,6 +9751,7 @@
         </w:rPr>
         <w:t>coord_original_top</w:t>
       </w:r>
+      <w:proofErr w:type="spellEnd"/>
       <w:r>
         <w:rPr>
           <w:rFonts w:ascii="Times New Roman" w:eastAsia="Times New Roman" w:hAnsi="Times New Roman" w:cs="Times New Roman"/>
@@ -8929,6 +9760,7 @@
         </w:rPr>
         <w:t xml:space="preserve">, </w:t>
       </w:r>
+      <w:proofErr w:type="spellStart"/>
       <w:r>
         <w:rPr>
           <w:rFonts w:ascii="Times New Roman" w:eastAsia="Times New Roman" w:hAnsi="Times New Roman" w:cs="Times New Roman"/>
@@ -8938,6 +9770,7 @@
         </w:rPr>
         <w:t>coord_user_left</w:t>
       </w:r>
+      <w:proofErr w:type="spellEnd"/>
       <w:r>
         <w:rPr>
           <w:rFonts w:ascii="Times New Roman" w:eastAsia="Times New Roman" w:hAnsi="Times New Roman" w:cs="Times New Roman"/>
@@ -8946,6 +9779,7 @@
         </w:rPr>
         <w:t xml:space="preserve">, </w:t>
       </w:r>
+      <w:proofErr w:type="spellStart"/>
       <w:r>
         <w:rPr>
           <w:rFonts w:ascii="Times New Roman" w:eastAsia="Times New Roman" w:hAnsi="Times New Roman" w:cs="Times New Roman"/>
@@ -8955,6 +9789,7 @@
         </w:rPr>
         <w:t>coord_user_top</w:t>
       </w:r>
+      <w:proofErr w:type="spellEnd"/>
       <w:r>
         <w:rPr>
           <w:rFonts w:ascii="Times New Roman" w:eastAsia="Times New Roman" w:hAnsi="Times New Roman" w:cs="Times New Roman"/>
@@ -8997,6 +9832,7 @@
         </w:rPr>
         <w:t xml:space="preserve">, </w:t>
       </w:r>
+      <w:proofErr w:type="spellStart"/>
       <w:r>
         <w:rPr>
           <w:rFonts w:ascii="Times New Roman" w:eastAsia="Times New Roman" w:hAnsi="Times New Roman" w:cs="Times New Roman"/>
@@ -9006,6 +9842,7 @@
         </w:rPr>
         <w:t>screenSize</w:t>
       </w:r>
+      <w:proofErr w:type="spellEnd"/>
       <w:r>
         <w:rPr>
           <w:rFonts w:ascii="Times New Roman" w:eastAsia="Times New Roman" w:hAnsi="Times New Roman" w:cs="Times New Roman"/>
@@ -9034,7 +9871,7 @@
           <w:szCs w:val="24"/>
         </w:rPr>
       </w:pPr>
-      <w:bookmarkStart w:id="32" w:name="_Toc3476711"/>
+      <w:bookmarkStart w:id="33" w:name="_Toc3476711"/>
       <w:r>
         <w:rPr>
           <w:noProof/>
@@ -9063,7 +9900,7 @@
                     <pic:cNvPicPr preferRelativeResize="0"/>
                   </pic:nvPicPr>
                   <pic:blipFill>
-                    <a:blip r:embed="rId21"/>
+                    <a:blip r:embed="rId20"/>
                     <a:srcRect/>
                     <a:stretch>
                       <a:fillRect/>
@@ -9095,12 +9932,21 @@
         <w:t xml:space="preserve">Figure </w:t>
       </w:r>
       <w:r>
+        <w:rPr>
+          <w:noProof/>
+        </w:rPr>
         <w:fldChar w:fldCharType="begin"/>
       </w:r>
       <w:r>
+        <w:rPr>
+          <w:noProof/>
+        </w:rPr>
         <w:instrText xml:space="preserve"> SEQ Figure \* ARABIC </w:instrText>
       </w:r>
       <w:r>
+        <w:rPr>
+          <w:noProof/>
+        </w:rPr>
         <w:fldChar w:fldCharType="separate"/>
       </w:r>
       <w:r>
@@ -9118,7 +9964,7 @@
       <w:r>
         <w:t xml:space="preserve"> - Data structure example from the experiment. Source: Elaborathed by the author.</w:t>
       </w:r>
-      <w:bookmarkEnd w:id="32"/>
+      <w:bookmarkEnd w:id="33"/>
     </w:p>
     <w:p>
       <w:pPr>
@@ -9504,11 +10350,33 @@
                 <w:rFonts w:ascii="Times New Roman" w:eastAsia="Times New Roman" w:hAnsi="Times New Roman" w:cs="Times New Roman"/>
               </w:rPr>
             </w:pPr>
+            <w:proofErr w:type="gramStart"/>
             <w:r>
               <w:rPr>
                 <w:rFonts w:ascii="Times New Roman" w:eastAsia="Times New Roman" w:hAnsi="Times New Roman" w:cs="Times New Roman"/>
               </w:rPr>
-              <w:t>Unit of storage, represents one interaction of the user playing the experiment. It’s an unique sequence of 20 characters composed of letters or numbers generated randomly by Firebase.</w:t>
+              <w:t>Unit of storage,</w:t>
+            </w:r>
+            <w:proofErr w:type="gramEnd"/>
+            <w:r>
+              <w:rPr>
+                <w:rFonts w:ascii="Times New Roman" w:eastAsia="Times New Roman" w:hAnsi="Times New Roman" w:cs="Times New Roman"/>
+              </w:rPr>
+              <w:t xml:space="preserve"> represents one interaction of the user playing the experiment. It’s </w:t>
+            </w:r>
+            <w:proofErr w:type="gramStart"/>
+            <w:r>
+              <w:rPr>
+                <w:rFonts w:ascii="Times New Roman" w:eastAsia="Times New Roman" w:hAnsi="Times New Roman" w:cs="Times New Roman"/>
+              </w:rPr>
+              <w:t>an</w:t>
+            </w:r>
+            <w:proofErr w:type="gramEnd"/>
+            <w:r>
+              <w:rPr>
+                <w:rFonts w:ascii="Times New Roman" w:eastAsia="Times New Roman" w:hAnsi="Times New Roman" w:cs="Times New Roman"/>
+              </w:rPr>
+              <w:t xml:space="preserve"> unique sequence of 20 characters composed of letters or numbers generated randomly by Firebase.</w:t>
             </w:r>
           </w:p>
         </w:tc>
@@ -9828,6 +10696,7 @@
                 <w:rFonts w:ascii="Times New Roman" w:eastAsia="Times New Roman" w:hAnsi="Times New Roman" w:cs="Times New Roman"/>
               </w:rPr>
             </w:pPr>
+            <w:proofErr w:type="spellStart"/>
             <w:r>
               <w:rPr>
                 <w:rFonts w:ascii="Times New Roman" w:eastAsia="Times New Roman" w:hAnsi="Times New Roman" w:cs="Times New Roman"/>
@@ -9835,6 +10704,7 @@
               <w:lastRenderedPageBreak/>
               <w:t>ClickHereBottomLeft</w:t>
             </w:r>
+            <w:proofErr w:type="spellEnd"/>
           </w:p>
           <w:p>
             <w:pPr>
@@ -9851,12 +10721,14 @@
                 <w:rFonts w:ascii="Times New Roman" w:eastAsia="Times New Roman" w:hAnsi="Times New Roman" w:cs="Times New Roman"/>
               </w:rPr>
             </w:pPr>
+            <w:proofErr w:type="spellStart"/>
             <w:r>
               <w:rPr>
                 <w:rFonts w:ascii="Times New Roman" w:eastAsia="Times New Roman" w:hAnsi="Times New Roman" w:cs="Times New Roman"/>
               </w:rPr>
               <w:t>ClickHereTopRight</w:t>
             </w:r>
+            <w:proofErr w:type="spellEnd"/>
           </w:p>
         </w:tc>
       </w:tr>
@@ -9887,6 +10759,7 @@
                 <w:rFonts w:ascii="Times New Roman" w:eastAsia="Times New Roman" w:hAnsi="Times New Roman" w:cs="Times New Roman"/>
               </w:rPr>
             </w:pPr>
+            <w:proofErr w:type="spellStart"/>
             <w:r>
               <w:rPr>
                 <w:rFonts w:ascii="Times New Roman" w:eastAsia="Times New Roman" w:hAnsi="Times New Roman" w:cs="Times New Roman"/>
@@ -9894,6 +10767,7 @@
               <w:lastRenderedPageBreak/>
               <w:t>coord_original_left</w:t>
             </w:r>
+            <w:proofErr w:type="spellEnd"/>
           </w:p>
         </w:tc>
         <w:tc>
@@ -10030,12 +10904,14 @@
                 <w:rFonts w:ascii="Times New Roman" w:eastAsia="Times New Roman" w:hAnsi="Times New Roman" w:cs="Times New Roman"/>
               </w:rPr>
             </w:pPr>
+            <w:proofErr w:type="spellStart"/>
             <w:r>
               <w:rPr>
                 <w:rFonts w:ascii="Times New Roman" w:eastAsia="Times New Roman" w:hAnsi="Times New Roman" w:cs="Times New Roman"/>
               </w:rPr>
               <w:t>coord_original_top</w:t>
             </w:r>
+            <w:proofErr w:type="spellEnd"/>
           </w:p>
         </w:tc>
         <w:tc>
@@ -10158,12 +11034,14 @@
                 <w:rFonts w:ascii="Times New Roman" w:eastAsia="Times New Roman" w:hAnsi="Times New Roman" w:cs="Times New Roman"/>
               </w:rPr>
             </w:pPr>
+            <w:proofErr w:type="spellStart"/>
             <w:r>
               <w:rPr>
                 <w:rFonts w:ascii="Times New Roman" w:eastAsia="Times New Roman" w:hAnsi="Times New Roman" w:cs="Times New Roman"/>
               </w:rPr>
               <w:t>coord_user_left</w:t>
             </w:r>
+            <w:proofErr w:type="spellEnd"/>
           </w:p>
         </w:tc>
         <w:tc>
@@ -10279,12 +11157,14 @@
                 <w:rFonts w:ascii="Times New Roman" w:eastAsia="Times New Roman" w:hAnsi="Times New Roman" w:cs="Times New Roman"/>
               </w:rPr>
             </w:pPr>
+            <w:proofErr w:type="spellStart"/>
             <w:r>
               <w:rPr>
                 <w:rFonts w:ascii="Times New Roman" w:eastAsia="Times New Roman" w:hAnsi="Times New Roman" w:cs="Times New Roman"/>
               </w:rPr>
               <w:t>coord_user_top</w:t>
             </w:r>
+            <w:proofErr w:type="spellEnd"/>
           </w:p>
         </w:tc>
         <w:tc>
@@ -10317,7 +11197,21 @@
               <w:rPr>
                 <w:rFonts w:ascii="Times New Roman" w:eastAsia="Times New Roman" w:hAnsi="Times New Roman" w:cs="Times New Roman"/>
               </w:rPr>
-              <w:t>Represents the vertical position on pixels which the cross was answered by the user.. Where the 0 value is the top of the screen.</w:t>
+              <w:t xml:space="preserve">Represents the vertical position on pixels which the cross was answered by the </w:t>
+            </w:r>
+            <w:proofErr w:type="gramStart"/>
+            <w:r>
+              <w:rPr>
+                <w:rFonts w:ascii="Times New Roman" w:eastAsia="Times New Roman" w:hAnsi="Times New Roman" w:cs="Times New Roman"/>
+              </w:rPr>
+              <w:t>user..</w:t>
+            </w:r>
+            <w:proofErr w:type="gramEnd"/>
+            <w:r>
+              <w:rPr>
+                <w:rFonts w:ascii="Times New Roman" w:eastAsia="Times New Roman" w:hAnsi="Times New Roman" w:cs="Times New Roman"/>
+              </w:rPr>
+              <w:t xml:space="preserve"> Where the 0 value is the top of the screen.</w:t>
             </w:r>
           </w:p>
         </w:tc>
@@ -10659,12 +11553,14 @@
                 <w:rFonts w:ascii="Times New Roman" w:eastAsia="Times New Roman" w:hAnsi="Times New Roman" w:cs="Times New Roman"/>
               </w:rPr>
             </w:pPr>
+            <w:proofErr w:type="spellStart"/>
             <w:r>
               <w:rPr>
                 <w:rFonts w:ascii="Times New Roman" w:eastAsia="Times New Roman" w:hAnsi="Times New Roman" w:cs="Times New Roman"/>
               </w:rPr>
               <w:t>screenSize</w:t>
             </w:r>
+            <w:proofErr w:type="spellEnd"/>
           </w:p>
         </w:tc>
         <w:tc>
@@ -10769,12 +11665,21 @@
         <w:t xml:space="preserve">Table </w:t>
       </w:r>
       <w:r>
+        <w:rPr>
+          <w:noProof/>
+        </w:rPr>
         <w:fldChar w:fldCharType="begin"/>
       </w:r>
       <w:r>
+        <w:rPr>
+          <w:noProof/>
+        </w:rPr>
         <w:instrText xml:space="preserve"> SEQ Table \* ARABIC </w:instrText>
       </w:r>
       <w:r>
+        <w:rPr>
+          <w:noProof/>
+        </w:rPr>
         <w:fldChar w:fldCharType="separate"/>
       </w:r>
       <w:r>
@@ -10802,14 +11707,14 @@
       <w:pPr>
         <w:pStyle w:val="Heading2"/>
       </w:pPr>
-      <w:bookmarkStart w:id="33" w:name="_Toc3281352"/>
+      <w:bookmarkStart w:id="34" w:name="_Toc3281352"/>
       <w:r>
         <w:t>3.2 S</w:t>
       </w:r>
       <w:r>
         <w:t>cenarios for testing</w:t>
       </w:r>
-      <w:bookmarkEnd w:id="33"/>
+      <w:bookmarkEnd w:id="34"/>
     </w:p>
     <w:p>
       <w:pPr>
@@ -10871,12 +11776,30 @@
           <w:sz w:val="24"/>
           <w:szCs w:val="24"/>
         </w:rPr>
-        <w:t xml:space="preserve"> for each of them, with the purpose to have more appearance of a desired scenario. In the tested design, the weights were the selected ones: 33.3% for face scenario, 33.3% for the spiral scenario, 22.2% for the “click here” button and 11.1% for the calibration scenario. The calibration scenario has a lower weight because it was collected calibration data in previous phases, meaning that it wasn’t necessary expose this scenario with the same frequency. And the “click here” button has a slightly lower weight due to the fact that it has only two variances, in contrast with the spiral that have three.</w:t>
-      </w:r>
-      <w:bookmarkStart w:id="34" w:name="_fa95a3l90ags" w:colFirst="0" w:colLast="0"/>
-      <w:bookmarkStart w:id="35" w:name="_hpaelu2dc40d" w:colFirst="0" w:colLast="0"/>
-      <w:bookmarkEnd w:id="34"/>
+        <w:t xml:space="preserve"> for each of them, with the purpose to have more appearance of a desired scenario. In the tested design, the weights were the selected ones: 33.3% for face scenario, 33.3% for the spiral scenario, 22.2% for the “click here” button and 11.1% for the calibration scenario. The calibration scenario has a lower weight because it was collected calibration data in previous phases, meaning that it wasn’t necessary expose this scenario with the same frequency. And the “click here” button has a slightly lower weight </w:t>
+      </w:r>
+      <w:proofErr w:type="gramStart"/>
+      <w:r>
+        <w:rPr>
+          <w:rFonts w:ascii="Times New Roman" w:eastAsia="Times New Roman" w:hAnsi="Times New Roman" w:cs="Times New Roman"/>
+          <w:sz w:val="24"/>
+          <w:szCs w:val="24"/>
+        </w:rPr>
+        <w:t>due to the fact that</w:t>
+      </w:r>
+      <w:proofErr w:type="gramEnd"/>
+      <w:r>
+        <w:rPr>
+          <w:rFonts w:ascii="Times New Roman" w:eastAsia="Times New Roman" w:hAnsi="Times New Roman" w:cs="Times New Roman"/>
+          <w:sz w:val="24"/>
+          <w:szCs w:val="24"/>
+        </w:rPr>
+        <w:t xml:space="preserve"> it has only two variances, in contrast with the spiral that have three.</w:t>
+      </w:r>
+      <w:bookmarkStart w:id="35" w:name="_fa95a3l90ags" w:colFirst="0" w:colLast="0"/>
+      <w:bookmarkStart w:id="36" w:name="_hpaelu2dc40d" w:colFirst="0" w:colLast="0"/>
       <w:bookmarkEnd w:id="35"/>
+      <w:bookmarkEnd w:id="36"/>
     </w:p>
     <w:p>
       <w:pPr>
@@ -10893,14 +11816,14 @@
         <w:pStyle w:val="Heading3"/>
         <w:spacing w:line="360" w:lineRule="auto"/>
       </w:pPr>
-      <w:bookmarkStart w:id="36" w:name="_Toc3281353"/>
+      <w:bookmarkStart w:id="37" w:name="_Toc3281353"/>
       <w:r>
         <w:t>3.2.1 C</w:t>
       </w:r>
       <w:r>
         <w:t>alibration</w:t>
       </w:r>
-      <w:bookmarkEnd w:id="36"/>
+      <w:bookmarkEnd w:id="37"/>
     </w:p>
     <w:p>
       <w:pPr>
@@ -10962,7 +11885,25 @@
           <w:szCs w:val="24"/>
         </w:rPr>
         <w:lastRenderedPageBreak/>
-        <w:t xml:space="preserve">The original position where the cross can be displayed at the beginning of the experiment is generated randomly but it follows some conditions and one parameter. The conditions that it must follows are: not being too close to the edges of the screen, nor being in the center. The cross </w:t>
+        <w:t xml:space="preserve">The original position where the cross can be displayed at the beginning of the experiment is generated randomly but it follows some conditions and one parameter. The conditions that it must follows </w:t>
+      </w:r>
+      <w:proofErr w:type="gramStart"/>
+      <w:r>
+        <w:rPr>
+          <w:rFonts w:ascii="Times New Roman" w:eastAsia="Times New Roman" w:hAnsi="Times New Roman" w:cs="Times New Roman"/>
+          <w:sz w:val="24"/>
+          <w:szCs w:val="24"/>
+        </w:rPr>
+        <w:t>are:</w:t>
+      </w:r>
+      <w:proofErr w:type="gramEnd"/>
+      <w:r>
+        <w:rPr>
+          <w:rFonts w:ascii="Times New Roman" w:eastAsia="Times New Roman" w:hAnsi="Times New Roman" w:cs="Times New Roman"/>
+          <w:sz w:val="24"/>
+          <w:szCs w:val="24"/>
+        </w:rPr>
+        <w:t xml:space="preserve"> not being too close to the edges of the screen, nor being in the center. The cross </w:t>
       </w:r>
       <w:r>
         <w:rPr>
@@ -11093,14 +12034,14 @@
         <w:pStyle w:val="Heading3"/>
         <w:spacing w:line="360" w:lineRule="auto"/>
       </w:pPr>
-      <w:bookmarkStart w:id="37" w:name="_Toc3281354"/>
+      <w:bookmarkStart w:id="38" w:name="_Toc3281354"/>
       <w:r>
         <w:t>3.2.2 F</w:t>
       </w:r>
       <w:r>
         <w:t>ace</w:t>
       </w:r>
-      <w:bookmarkEnd w:id="37"/>
+      <w:bookmarkEnd w:id="38"/>
     </w:p>
     <w:p>
       <w:pPr>
@@ -11148,7 +12089,7 @@
                     <pic:cNvPicPr preferRelativeResize="0"/>
                   </pic:nvPicPr>
                   <pic:blipFill>
-                    <a:blip r:embed="rId22" cstate="print">
+                    <a:blip r:embed="rId21" cstate="print">
                       <a:extLst>
                         <a:ext uri="{28A0092B-C50C-407E-A947-70E740481C1C}">
                           <a14:useLocalDpi xmlns:a14="http://schemas.microsoft.com/office/drawing/2010/main" val="0"/>
@@ -11228,17 +12169,26 @@
           <w:szCs w:val="24"/>
         </w:rPr>
       </w:pPr>
-      <w:bookmarkStart w:id="38" w:name="_Toc3476712"/>
+      <w:bookmarkStart w:id="39" w:name="_Toc3476712"/>
       <w:r>
         <w:t xml:space="preserve">Figure </w:t>
       </w:r>
       <w:r>
+        <w:rPr>
+          <w:noProof/>
+        </w:rPr>
         <w:fldChar w:fldCharType="begin"/>
       </w:r>
       <w:r>
+        <w:rPr>
+          <w:noProof/>
+        </w:rPr>
         <w:instrText xml:space="preserve"> SEQ Figure \* ARABIC </w:instrText>
       </w:r>
       <w:r>
+        <w:rPr>
+          <w:noProof/>
+        </w:rPr>
         <w:fldChar w:fldCharType="separate"/>
       </w:r>
       <w:r>
@@ -11256,7 +12206,7 @@
       <w:r>
         <w:t xml:space="preserve"> - Face shaped image used on the scenario</w:t>
       </w:r>
-      <w:bookmarkEnd w:id="38"/>
+      <w:bookmarkEnd w:id="39"/>
     </w:p>
     <w:p>
       <w:pPr>
@@ -11310,7 +12260,25 @@
           <w:sz w:val="24"/>
           <w:szCs w:val="24"/>
         </w:rPr>
-        <w:t>Due to the position of the face and more specifically the missing eye being centered, I guided the generation of the random cross position to be more centered also. While the conditions of the cross position on the calibration scenario is being between 5% and 45% or 55% and 95%, in the scenario of the face, it was defined as between 30% and 49% or 51% and 70%. With these limits, the occurrence of the cross position on the center will be higher than in the calibration phase. At the moment of the design, I believed it was worth generating values between 45% and 49% and 51% to 55%, meaning that the cross position could be further covered by the “Play again” button, affecting the usability and user experience quality but would increase the total of valuable samples for data analysis.</w:t>
+        <w:t xml:space="preserve">Due to the position of the face and more specifically the missing eye being centered, I guided the generation of the random cross position to be more centered also. While the conditions of the cross position on the calibration scenario is being between 5% and 45% or 55% and 95%, in the scenario of the face, it was defined as between 30% and 49% or 51% and 70%. With these limits, the occurrence of the cross position on the center will be higher than in the calibration phase. </w:t>
+      </w:r>
+      <w:proofErr w:type="gramStart"/>
+      <w:r>
+        <w:rPr>
+          <w:rFonts w:ascii="Times New Roman" w:eastAsia="Times New Roman" w:hAnsi="Times New Roman" w:cs="Times New Roman"/>
+          <w:sz w:val="24"/>
+          <w:szCs w:val="24"/>
+        </w:rPr>
+        <w:t>At the moment</w:t>
+      </w:r>
+      <w:proofErr w:type="gramEnd"/>
+      <w:r>
+        <w:rPr>
+          <w:rFonts w:ascii="Times New Roman" w:eastAsia="Times New Roman" w:hAnsi="Times New Roman" w:cs="Times New Roman"/>
+          <w:sz w:val="24"/>
+          <w:szCs w:val="24"/>
+        </w:rPr>
+        <w:t xml:space="preserve"> of the design, I believed it was worth generating values between 45% and 49% and 51% to 55%, meaning that the cross position could be further covered by the “Play again” button, affecting the usability and user experience quality but would increase the total of valuable samples for data analysis.</w:t>
       </w:r>
     </w:p>
     <w:p>
@@ -11329,14 +12297,14 @@
         <w:pStyle w:val="Heading3"/>
         <w:spacing w:line="360" w:lineRule="auto"/>
       </w:pPr>
-      <w:bookmarkStart w:id="39" w:name="_Toc3281355"/>
+      <w:bookmarkStart w:id="40" w:name="_Toc3281355"/>
       <w:r>
         <w:t>3.2.3 S</w:t>
       </w:r>
       <w:r>
         <w:t>piral</w:t>
       </w:r>
-      <w:bookmarkEnd w:id="39"/>
+      <w:bookmarkEnd w:id="40"/>
     </w:p>
     <w:p>
       <w:pPr>
@@ -11450,7 +12418,7 @@
                     <pic:cNvPicPr preferRelativeResize="0"/>
                   </pic:nvPicPr>
                   <pic:blipFill>
-                    <a:blip r:embed="rId23"/>
+                    <a:blip r:embed="rId22"/>
                     <a:srcRect/>
                     <a:stretch>
                       <a:fillRect/>
@@ -11511,16 +12479,16 @@
         <w:pStyle w:val="Heading3"/>
         <w:spacing w:line="360" w:lineRule="auto"/>
       </w:pPr>
-      <w:bookmarkStart w:id="40" w:name="_80kbvm7n2o77" w:colFirst="0" w:colLast="0"/>
-      <w:bookmarkStart w:id="41" w:name="_Toc3281356"/>
-      <w:bookmarkEnd w:id="40"/>
+      <w:bookmarkStart w:id="41" w:name="_80kbvm7n2o77" w:colFirst="0" w:colLast="0"/>
+      <w:bookmarkStart w:id="42" w:name="_Toc3281356"/>
+      <w:bookmarkEnd w:id="41"/>
       <w:r>
         <w:t>3.2.4 B</w:t>
       </w:r>
       <w:r>
         <w:t>utton</w:t>
       </w:r>
-      <w:bookmarkEnd w:id="41"/>
+      <w:bookmarkEnd w:id="42"/>
     </w:p>
     <w:p>
       <w:pPr>
@@ -11623,7 +12591,7 @@
                     <pic:cNvPicPr preferRelativeResize="0"/>
                   </pic:nvPicPr>
                   <pic:blipFill>
-                    <a:blip r:embed="rId24"/>
+                    <a:blip r:embed="rId23"/>
                     <a:srcRect/>
                     <a:stretch>
                       <a:fillRect/>
@@ -11677,9 +12645,9 @@
         <w:pStyle w:val="Heading1"/>
         <w:spacing w:line="360" w:lineRule="auto"/>
       </w:pPr>
-      <w:bookmarkStart w:id="42" w:name="_4._Collecting_data"/>
-      <w:bookmarkStart w:id="43" w:name="_Toc3281357"/>
-      <w:bookmarkEnd w:id="42"/>
+      <w:bookmarkStart w:id="43" w:name="_4._Collecting_data"/>
+      <w:bookmarkStart w:id="44" w:name="_Toc3281357"/>
+      <w:bookmarkEnd w:id="43"/>
       <w:r>
         <w:t>4.</w:t>
       </w:r>
@@ -11689,7 +12657,7 @@
       <w:r>
         <w:t>Data collection</w:t>
       </w:r>
-      <w:bookmarkEnd w:id="43"/>
+      <w:bookmarkEnd w:id="44"/>
     </w:p>
     <w:p>
       <w:pPr>
@@ -11866,8 +12834,6 @@
         </w:rPr>
         <w:t>Unique participants?</w:t>
       </w:r>
-      <w:bookmarkStart w:id="44" w:name="_GoBack"/>
-      <w:bookmarkEnd w:id="44"/>
     </w:p>
     <w:p>
       <w:pPr>
@@ -12092,6 +13058,247 @@
     </w:p>
     <w:p>
       <w:pPr>
+        <w:shd w:val="clear" w:color="auto" w:fill="FFFFFF"/>
+        <w:spacing w:after="0" w:line="240" w:lineRule="auto"/>
+        <w:jc w:val="left"/>
+        <w:rPr>
+          <w:rFonts w:ascii="Arial" w:eastAsia="Times New Roman" w:hAnsi="Arial" w:cs="Arial"/>
+          <w:color w:val="FF0000"/>
+          <w:sz w:val="24"/>
+          <w:szCs w:val="24"/>
+        </w:rPr>
+      </w:pPr>
+      <w:r>
+        <w:rPr>
+          <w:rFonts w:ascii="Arial" w:eastAsia="Times New Roman" w:hAnsi="Arial" w:cs="Arial"/>
+          <w:color w:val="FF0000"/>
+          <w:sz w:val="24"/>
+          <w:szCs w:val="24"/>
+        </w:rPr>
+        <w:t>You do not specify much what would be different if the input was a truly 'social' one or the one that is given by the experimenter.</w:t>
+      </w:r>
+    </w:p>
+    <w:p>
+      <w:pPr>
+        <w:shd w:val="clear" w:color="auto" w:fill="FFFFFF"/>
+        <w:spacing w:after="0" w:line="240" w:lineRule="auto"/>
+        <w:jc w:val="left"/>
+        <w:rPr>
+          <w:rFonts w:ascii="Arial" w:eastAsia="Times New Roman" w:hAnsi="Arial" w:cs="Arial"/>
+          <w:color w:val="FF0000"/>
+          <w:sz w:val="24"/>
+          <w:szCs w:val="24"/>
+        </w:rPr>
+      </w:pPr>
+      <w:r>
+        <w:rPr>
+          <w:rFonts w:ascii="Arial" w:eastAsia="Times New Roman" w:hAnsi="Arial" w:cs="Arial"/>
+          <w:color w:val="FF0000"/>
+          <w:sz w:val="24"/>
+          <w:szCs w:val="24"/>
+        </w:rPr>
+        <w:t>One possibility is that the input is given by a participant rather than the experimenter ... but what does it change for us?</w:t>
+      </w:r>
+    </w:p>
+    <w:p>
+      <w:pPr>
+        <w:shd w:val="clear" w:color="auto" w:fill="FFFFFF"/>
+        <w:spacing w:after="0" w:line="240" w:lineRule="auto"/>
+        <w:jc w:val="left"/>
+        <w:rPr>
+          <w:rFonts w:ascii="Arial" w:eastAsia="Times New Roman" w:hAnsi="Arial" w:cs="Arial"/>
+          <w:color w:val="FF0000"/>
+          <w:sz w:val="24"/>
+          <w:szCs w:val="24"/>
+        </w:rPr>
+      </w:pPr>
+      <w:r>
+        <w:rPr>
+          <w:rFonts w:ascii="Arial" w:eastAsia="Times New Roman" w:hAnsi="Arial" w:cs="Arial"/>
+          <w:color w:val="FF0000"/>
+          <w:sz w:val="24"/>
+          <w:szCs w:val="24"/>
+        </w:rPr>
+        <w:t xml:space="preserve">The other possibilities are multiple: they include different aspects of social interactions, such as eye contact, providing communicative cues, etc. The effect of these features is not what we study </w:t>
+      </w:r>
+      <w:proofErr w:type="gramStart"/>
+      <w:r>
+        <w:rPr>
+          <w:rFonts w:ascii="Arial" w:eastAsia="Times New Roman" w:hAnsi="Arial" w:cs="Arial"/>
+          <w:color w:val="FF0000"/>
+          <w:sz w:val="24"/>
+          <w:szCs w:val="24"/>
+        </w:rPr>
+        <w:t>at the moment</w:t>
+      </w:r>
+      <w:proofErr w:type="gramEnd"/>
+      <w:r>
+        <w:rPr>
+          <w:rFonts w:ascii="Arial" w:eastAsia="Times New Roman" w:hAnsi="Arial" w:cs="Arial"/>
+          <w:color w:val="FF0000"/>
+          <w:sz w:val="24"/>
+          <w:szCs w:val="24"/>
+        </w:rPr>
+        <w:t xml:space="preserve">. But it is not featured or clearly </w:t>
+      </w:r>
+      <w:proofErr w:type="spellStart"/>
+      <w:r>
+        <w:rPr>
+          <w:rFonts w:ascii="Arial" w:eastAsia="Times New Roman" w:hAnsi="Arial" w:cs="Arial"/>
+          <w:color w:val="FF0000"/>
+          <w:sz w:val="24"/>
+          <w:szCs w:val="24"/>
+        </w:rPr>
+        <w:t>analysed</w:t>
+      </w:r>
+      <w:proofErr w:type="spellEnd"/>
+      <w:r>
+        <w:rPr>
+          <w:rFonts w:ascii="Arial" w:eastAsia="Times New Roman" w:hAnsi="Arial" w:cs="Arial"/>
+          <w:color w:val="FF0000"/>
+          <w:sz w:val="24"/>
+          <w:szCs w:val="24"/>
+        </w:rPr>
+        <w:t xml:space="preserve"> in most of the studies on cultural chain. At this stage, I think it is good to abstract away from these aspects. But you could include a few thoughts about how to include them again.</w:t>
+      </w:r>
+    </w:p>
+    <w:p>
+      <w:pPr>
+        <w:spacing w:after="0" w:line="240" w:lineRule="auto"/>
+        <w:jc w:val="left"/>
+        <w:rPr>
+          <w:rFonts w:ascii="Arial" w:eastAsia="Times New Roman" w:hAnsi="Arial" w:cs="Arial"/>
+          <w:color w:val="FF0000"/>
+          <w:sz w:val="24"/>
+          <w:szCs w:val="24"/>
+          <w:shd w:val="clear" w:color="auto" w:fill="FFFFFF"/>
+        </w:rPr>
+      </w:pPr>
+    </w:p>
+    <w:p>
+      <w:pPr>
+        <w:spacing w:after="0" w:line="240" w:lineRule="auto"/>
+        <w:jc w:val="left"/>
+        <w:rPr>
+          <w:rFonts w:ascii="Arial" w:eastAsia="Times New Roman" w:hAnsi="Arial" w:cs="Arial"/>
+          <w:color w:val="FF0000"/>
+          <w:sz w:val="24"/>
+          <w:szCs w:val="24"/>
+          <w:shd w:val="clear" w:color="auto" w:fill="FFFFFF"/>
+        </w:rPr>
+      </w:pPr>
+      <w:r>
+        <w:rPr>
+          <w:rFonts w:ascii="Arial" w:eastAsia="Times New Roman" w:hAnsi="Arial" w:cs="Arial"/>
+          <w:color w:val="FF0000"/>
+          <w:sz w:val="24"/>
+          <w:szCs w:val="24"/>
+          <w:shd w:val="clear" w:color="auto" w:fill="FFFFFF"/>
+        </w:rPr>
+        <w:t xml:space="preserve">Second question, I would like to sort of understand and explain why we are testing these specific scenarios (spiral, face and click here button), there is any the reason behind the button or spiral would be possible factors of attraction? I think </w:t>
+      </w:r>
+      <w:proofErr w:type="gramStart"/>
+      <w:r>
+        <w:rPr>
+          <w:rFonts w:ascii="Arial" w:eastAsia="Times New Roman" w:hAnsi="Arial" w:cs="Arial"/>
+          <w:color w:val="FF0000"/>
+          <w:sz w:val="24"/>
+          <w:szCs w:val="24"/>
+          <w:shd w:val="clear" w:color="auto" w:fill="FFFFFF"/>
+        </w:rPr>
+        <w:t>those information</w:t>
+      </w:r>
+      <w:proofErr w:type="gramEnd"/>
+      <w:r>
+        <w:rPr>
+          <w:rFonts w:ascii="Arial" w:eastAsia="Times New Roman" w:hAnsi="Arial" w:cs="Arial"/>
+          <w:color w:val="FF0000"/>
+          <w:sz w:val="24"/>
+          <w:szCs w:val="24"/>
+          <w:shd w:val="clear" w:color="auto" w:fill="FFFFFF"/>
+        </w:rPr>
+        <w:t xml:space="preserve"> would be valuable to be explained, and with your info and feedback it would be great :D</w:t>
+      </w:r>
+    </w:p>
+    <w:p>
+      <w:pPr>
+        <w:spacing w:after="0" w:line="240" w:lineRule="auto"/>
+        <w:jc w:val="left"/>
+        <w:rPr>
+          <w:rFonts w:ascii="Arial" w:eastAsia="Times New Roman" w:hAnsi="Arial" w:cs="Arial"/>
+          <w:color w:val="FF0000"/>
+          <w:sz w:val="24"/>
+          <w:szCs w:val="24"/>
+          <w:shd w:val="clear" w:color="auto" w:fill="FFFFFF"/>
+        </w:rPr>
+      </w:pPr>
+    </w:p>
+    <w:p>
+      <w:pPr>
+        <w:shd w:val="clear" w:color="auto" w:fill="FFFFFF"/>
+        <w:spacing w:after="0" w:line="240" w:lineRule="auto"/>
+        <w:jc w:val="left"/>
+        <w:rPr>
+          <w:rFonts w:ascii="Arial" w:eastAsia="Times New Roman" w:hAnsi="Arial" w:cs="Arial"/>
+          <w:color w:val="FF0000"/>
+          <w:sz w:val="24"/>
+          <w:szCs w:val="24"/>
+        </w:rPr>
+      </w:pPr>
+      <w:r>
+        <w:rPr>
+          <w:rFonts w:ascii="Arial" w:eastAsia="Times New Roman" w:hAnsi="Arial" w:cs="Arial"/>
+          <w:color w:val="FF0000"/>
+          <w:sz w:val="24"/>
+          <w:szCs w:val="24"/>
+        </w:rPr>
+        <w:t xml:space="preserve">Yep. We could improve on that one. At this point, we are just shooting in the dark in order to document potential effects of the 'context' of transmission. We could definitively try to have conditions that are </w:t>
+      </w:r>
+      <w:proofErr w:type="gramStart"/>
+      <w:r>
+        <w:rPr>
+          <w:rFonts w:ascii="Arial" w:eastAsia="Times New Roman" w:hAnsi="Arial" w:cs="Arial"/>
+          <w:color w:val="FF0000"/>
+          <w:sz w:val="24"/>
+          <w:szCs w:val="24"/>
+        </w:rPr>
+        <w:t>actually informed</w:t>
+      </w:r>
+      <w:proofErr w:type="gramEnd"/>
+      <w:r>
+        <w:rPr>
+          <w:rFonts w:ascii="Arial" w:eastAsia="Times New Roman" w:hAnsi="Arial" w:cs="Arial"/>
+          <w:color w:val="FF0000"/>
+          <w:sz w:val="24"/>
+          <w:szCs w:val="24"/>
+        </w:rPr>
+        <w:t xml:space="preserve"> by the psychology of visual perception and memory.</w:t>
+      </w:r>
+    </w:p>
+    <w:p>
+      <w:pPr>
+        <w:shd w:val="clear" w:color="auto" w:fill="FFFFFF"/>
+        <w:spacing w:after="0" w:line="240" w:lineRule="auto"/>
+        <w:jc w:val="left"/>
+        <w:rPr>
+          <w:rFonts w:ascii="Arial" w:eastAsia="Times New Roman" w:hAnsi="Arial" w:cs="Arial"/>
+          <w:color w:val="FF0000"/>
+          <w:sz w:val="24"/>
+          <w:szCs w:val="24"/>
+        </w:rPr>
+      </w:pPr>
+      <w:r>
+        <w:rPr>
+          <w:rFonts w:ascii="Arial" w:eastAsia="Times New Roman" w:hAnsi="Arial" w:cs="Arial"/>
+          <w:color w:val="FF0000"/>
+          <w:sz w:val="24"/>
+          <w:szCs w:val="24"/>
+        </w:rPr>
+        <w:t>I'll try to get some relevant information on my side.</w:t>
+      </w:r>
+    </w:p>
+    <w:p>
+      <w:pPr>
         <w:spacing w:line="360" w:lineRule="auto"/>
       </w:pPr>
     </w:p>
@@ -12131,6 +13338,7 @@
         <w:spacing w:line="360" w:lineRule="auto"/>
       </w:pPr>
       <w:r>
+        <w:lastRenderedPageBreak/>
         <w:t>USER_TOP - ORIGINAL % SCREEN SIZE - POSITIVE MEANS MORE TO TOP</w:t>
       </w:r>
     </w:p>
@@ -12199,7 +13407,6 @@
           <w:docPartUnique/>
         </w:docPartObj>
       </w:sdtPr>
-      <w:sdtEndPr/>
       <w:sdtContent>
         <w:p>
           <w:pPr>
@@ -12215,7 +13422,6 @@
             <w:id w:val="-573587230"/>
             <w:bibliography/>
           </w:sdtPr>
-          <w:sdtEndPr/>
           <w:sdtContent>
             <w:p>
               <w:pPr>
@@ -12446,7 +13652,25 @@
           <w:sz w:val="24"/>
           <w:szCs w:val="24"/>
         </w:rPr>
-        <w:t>Five Misunderstandings about Cultural Evolution (2002) Joseph Henrich, Robert Boyd and Peter J. Richerson.</w:t>
+        <w:t xml:space="preserve">Five Misunderstandings about Cultural Evolution (2002) Joseph Henrich, Robert Boyd and Peter J. </w:t>
+      </w:r>
+      <w:proofErr w:type="spellStart"/>
+      <w:r>
+        <w:rPr>
+          <w:rFonts w:ascii="Times New Roman" w:eastAsia="Times New Roman" w:hAnsi="Times New Roman" w:cs="Times New Roman"/>
+          <w:sz w:val="24"/>
+          <w:szCs w:val="24"/>
+        </w:rPr>
+        <w:t>Richerson</w:t>
+      </w:r>
+      <w:proofErr w:type="spellEnd"/>
+      <w:r>
+        <w:rPr>
+          <w:rFonts w:ascii="Times New Roman" w:eastAsia="Times New Roman" w:hAnsi="Times New Roman" w:cs="Times New Roman"/>
+          <w:sz w:val="24"/>
+          <w:szCs w:val="24"/>
+        </w:rPr>
+        <w:t>.</w:t>
       </w:r>
       <w:r>
         <w:rPr>
@@ -12522,7 +13746,25 @@
           <w:sz w:val="24"/>
           <w:szCs w:val="24"/>
         </w:rPr>
-        <w:t>Standards for Internet-Based Experimenting, Ulf-Dietrich Reips 2002</w:t>
+        <w:t xml:space="preserve">Standards for Internet-Based Experimenting, Ulf-Dietrich </w:t>
+      </w:r>
+      <w:proofErr w:type="spellStart"/>
+      <w:r>
+        <w:rPr>
+          <w:rFonts w:ascii="Times New Roman" w:eastAsia="Times New Roman" w:hAnsi="Times New Roman" w:cs="Times New Roman"/>
+          <w:sz w:val="24"/>
+          <w:szCs w:val="24"/>
+        </w:rPr>
+        <w:t>Reips</w:t>
+      </w:r>
+      <w:proofErr w:type="spellEnd"/>
+      <w:r>
+        <w:rPr>
+          <w:rFonts w:ascii="Times New Roman" w:eastAsia="Times New Roman" w:hAnsi="Times New Roman" w:cs="Times New Roman"/>
+          <w:sz w:val="24"/>
+          <w:szCs w:val="24"/>
+        </w:rPr>
+        <w:t xml:space="preserve"> 2002</w:t>
       </w:r>
     </w:p>
     <w:p>
@@ -12547,7 +13789,7 @@
 </file>
 
 <file path=word/endnotes.xml><?xml version="1.0" encoding="utf-8"?>
-<w:endnotes xmlns:wpc="http://schemas.microsoft.com/office/word/2010/wordprocessingCanvas" xmlns:mc="http://schemas.openxmlformats.org/markup-compatibility/2006" xmlns:o="urn:schemas-microsoft-com:office:office" xmlns:r="http://schemas.openxmlformats.org/officeDocument/2006/relationships" xmlns:m="http://schemas.openxmlformats.org/officeDocument/2006/math" xmlns:v="urn:schemas-microsoft-com:vml" xmlns:wp14="http://schemas.microsoft.com/office/word/2010/wordprocessingDrawing" xmlns:wp="http://schemas.openxmlformats.org/drawingml/2006/wordprocessingDrawing" xmlns:w10="urn:schemas-microsoft-com:office:word" xmlns:w="http://schemas.openxmlformats.org/wordprocessingml/2006/main" xmlns:w14="http://schemas.microsoft.com/office/word/2010/wordml" xmlns:wpg="http://schemas.microsoft.com/office/word/2010/wordprocessingGroup" xmlns:wpi="http://schemas.microsoft.com/office/word/2010/wordprocessingInk" xmlns:wne="http://schemas.microsoft.com/office/word/2006/wordml" xmlns:wps="http://schemas.microsoft.com/office/word/2010/wordprocessingShape" mc:Ignorable="w14 wp14">
+<w:endnotes xmlns:wpc="http://schemas.microsoft.com/office/word/2010/wordprocessingCanvas" xmlns:cx="http://schemas.microsoft.com/office/drawing/2014/chartex" xmlns:cx1="http://schemas.microsoft.com/office/drawing/2015/9/8/chartex" xmlns:cx2="http://schemas.microsoft.com/office/drawing/2015/10/21/chartex" xmlns:cx3="http://schemas.microsoft.com/office/drawing/2016/5/9/chartex" xmlns:cx4="http://schemas.microsoft.com/office/drawing/2016/5/10/chartex" xmlns:cx5="http://schemas.microsoft.com/office/drawing/2016/5/11/chartex" xmlns:cx6="http://schemas.microsoft.com/office/drawing/2016/5/12/chartex" xmlns:cx7="http://schemas.microsoft.com/office/drawing/2016/5/13/chartex" xmlns:cx8="http://schemas.microsoft.com/office/drawing/2016/5/14/chartex" xmlns:mc="http://schemas.openxmlformats.org/markup-compatibility/2006" xmlns:aink="http://schemas.microsoft.com/office/drawing/2016/ink" xmlns:am3d="http://schemas.microsoft.com/office/drawing/2017/model3d" xmlns:o="urn:schemas-microsoft-com:office:office" xmlns:r="http://schemas.openxmlformats.org/officeDocument/2006/relationships" xmlns:m="http://schemas.openxmlformats.org/officeDocument/2006/math" xmlns:v="urn:schemas-microsoft-com:vml" xmlns:wp14="http://schemas.microsoft.com/office/word/2010/wordprocessingDrawing" xmlns:wp="http://schemas.openxmlformats.org/drawingml/2006/wordprocessingDrawing" xmlns:w10="urn:schemas-microsoft-com:office:word" xmlns:w="http://schemas.openxmlformats.org/wordprocessingml/2006/main" xmlns:w14="http://schemas.microsoft.com/office/word/2010/wordml" xmlns:w15="http://schemas.microsoft.com/office/word/2012/wordml" xmlns:w16cid="http://schemas.microsoft.com/office/word/2016/wordml/cid" xmlns:w16se="http://schemas.microsoft.com/office/word/2015/wordml/symex" xmlns:wpg="http://schemas.microsoft.com/office/word/2010/wordprocessingGroup" xmlns:wpi="http://schemas.microsoft.com/office/word/2010/wordprocessingInk" xmlns:wne="http://schemas.microsoft.com/office/word/2006/wordml" xmlns:wps="http://schemas.microsoft.com/office/word/2010/wordprocessingShape" mc:Ignorable="w14 w15 w16se w16cid wp14">
   <w:endnote w:type="separator" w:id="-1">
     <w:p>
       <w:pPr>
@@ -12572,7 +13814,7 @@
 </file>
 
 <file path=word/footer1.xml><?xml version="1.0" encoding="utf-8"?>
-<w:ftr xmlns:wpc="http://schemas.microsoft.com/office/word/2010/wordprocessingCanvas" xmlns:mc="http://schemas.openxmlformats.org/markup-compatibility/2006" xmlns:o="urn:schemas-microsoft-com:office:office" xmlns:r="http://schemas.openxmlformats.org/officeDocument/2006/relationships" xmlns:m="http://schemas.openxmlformats.org/officeDocument/2006/math" xmlns:v="urn:schemas-microsoft-com:vml" xmlns:wp14="http://schemas.microsoft.com/office/word/2010/wordprocessingDrawing" xmlns:wp="http://schemas.openxmlformats.org/drawingml/2006/wordprocessingDrawing" xmlns:w10="urn:schemas-microsoft-com:office:word" xmlns:w="http://schemas.openxmlformats.org/wordprocessingml/2006/main" xmlns:w14="http://schemas.microsoft.com/office/word/2010/wordml" xmlns:wpg="http://schemas.microsoft.com/office/word/2010/wordprocessingGroup" xmlns:wpi="http://schemas.microsoft.com/office/word/2010/wordprocessingInk" xmlns:wne="http://schemas.microsoft.com/office/word/2006/wordml" xmlns:wps="http://schemas.microsoft.com/office/word/2010/wordprocessingShape" mc:Ignorable="w14 wp14">
+<w:ftr xmlns:wpc="http://schemas.microsoft.com/office/word/2010/wordprocessingCanvas" xmlns:cx="http://schemas.microsoft.com/office/drawing/2014/chartex" xmlns:cx1="http://schemas.microsoft.com/office/drawing/2015/9/8/chartex" xmlns:cx2="http://schemas.microsoft.com/office/drawing/2015/10/21/chartex" xmlns:cx3="http://schemas.microsoft.com/office/drawing/2016/5/9/chartex" xmlns:cx4="http://schemas.microsoft.com/office/drawing/2016/5/10/chartex" xmlns:cx5="http://schemas.microsoft.com/office/drawing/2016/5/11/chartex" xmlns:cx6="http://schemas.microsoft.com/office/drawing/2016/5/12/chartex" xmlns:cx7="http://schemas.microsoft.com/office/drawing/2016/5/13/chartex" xmlns:cx8="http://schemas.microsoft.com/office/drawing/2016/5/14/chartex" xmlns:mc="http://schemas.openxmlformats.org/markup-compatibility/2006" xmlns:aink="http://schemas.microsoft.com/office/drawing/2016/ink" xmlns:am3d="http://schemas.microsoft.com/office/drawing/2017/model3d" xmlns:o="urn:schemas-microsoft-com:office:office" xmlns:r="http://schemas.openxmlformats.org/officeDocument/2006/relationships" xmlns:m="http://schemas.openxmlformats.org/officeDocument/2006/math" xmlns:v="urn:schemas-microsoft-com:vml" xmlns:wp14="http://schemas.microsoft.com/office/word/2010/wordprocessingDrawing" xmlns:wp="http://schemas.openxmlformats.org/drawingml/2006/wordprocessingDrawing" xmlns:w10="urn:schemas-microsoft-com:office:word" xmlns:w="http://schemas.openxmlformats.org/wordprocessingml/2006/main" xmlns:w14="http://schemas.microsoft.com/office/word/2010/wordml" xmlns:w15="http://schemas.microsoft.com/office/word/2012/wordml" xmlns:w16cid="http://schemas.microsoft.com/office/word/2016/wordml/cid" xmlns:w16se="http://schemas.microsoft.com/office/word/2015/wordml/symex" xmlns:wpg="http://schemas.microsoft.com/office/word/2010/wordprocessingGroup" xmlns:wpi="http://schemas.microsoft.com/office/word/2010/wordprocessingInk" xmlns:wne="http://schemas.microsoft.com/office/word/2006/wordml" xmlns:wps="http://schemas.microsoft.com/office/word/2010/wordprocessingShape" mc:Ignorable="w14 w15 w16se w16cid wp14">
   <w:p>
     <w:pPr>
       <w:pStyle w:val="Footer"/>
@@ -12582,7 +13824,7 @@
 </file>
 
 <file path=word/footer2.xml><?xml version="1.0" encoding="utf-8"?>
-<w:ftr xmlns:wpc="http://schemas.microsoft.com/office/word/2010/wordprocessingCanvas" xmlns:mc="http://schemas.openxmlformats.org/markup-compatibility/2006" xmlns:o="urn:schemas-microsoft-com:office:office" xmlns:r="http://schemas.openxmlformats.org/officeDocument/2006/relationships" xmlns:m="http://schemas.openxmlformats.org/officeDocument/2006/math" xmlns:v="urn:schemas-microsoft-com:vml" xmlns:wp14="http://schemas.microsoft.com/office/word/2010/wordprocessingDrawing" xmlns:wp="http://schemas.openxmlformats.org/drawingml/2006/wordprocessingDrawing" xmlns:w10="urn:schemas-microsoft-com:office:word" xmlns:w="http://schemas.openxmlformats.org/wordprocessingml/2006/main" xmlns:w14="http://schemas.microsoft.com/office/word/2010/wordml" xmlns:wpg="http://schemas.microsoft.com/office/word/2010/wordprocessingGroup" xmlns:wpi="http://schemas.microsoft.com/office/word/2010/wordprocessingInk" xmlns:wne="http://schemas.microsoft.com/office/word/2006/wordml" xmlns:wps="http://schemas.microsoft.com/office/word/2010/wordprocessingShape" mc:Ignorable="w14 wp14">
+<w:ftr xmlns:wpc="http://schemas.microsoft.com/office/word/2010/wordprocessingCanvas" xmlns:cx="http://schemas.microsoft.com/office/drawing/2014/chartex" xmlns:cx1="http://schemas.microsoft.com/office/drawing/2015/9/8/chartex" xmlns:cx2="http://schemas.microsoft.com/office/drawing/2015/10/21/chartex" xmlns:cx3="http://schemas.microsoft.com/office/drawing/2016/5/9/chartex" xmlns:cx4="http://schemas.microsoft.com/office/drawing/2016/5/10/chartex" xmlns:cx5="http://schemas.microsoft.com/office/drawing/2016/5/11/chartex" xmlns:cx6="http://schemas.microsoft.com/office/drawing/2016/5/12/chartex" xmlns:cx7="http://schemas.microsoft.com/office/drawing/2016/5/13/chartex" xmlns:cx8="http://schemas.microsoft.com/office/drawing/2016/5/14/chartex" xmlns:mc="http://schemas.openxmlformats.org/markup-compatibility/2006" xmlns:aink="http://schemas.microsoft.com/office/drawing/2016/ink" xmlns:am3d="http://schemas.microsoft.com/office/drawing/2017/model3d" xmlns:o="urn:schemas-microsoft-com:office:office" xmlns:r="http://schemas.openxmlformats.org/officeDocument/2006/relationships" xmlns:m="http://schemas.openxmlformats.org/officeDocument/2006/math" xmlns:v="urn:schemas-microsoft-com:vml" xmlns:wp14="http://schemas.microsoft.com/office/word/2010/wordprocessingDrawing" xmlns:wp="http://schemas.openxmlformats.org/drawingml/2006/wordprocessingDrawing" xmlns:w10="urn:schemas-microsoft-com:office:word" xmlns:w="http://schemas.openxmlformats.org/wordprocessingml/2006/main" xmlns:w14="http://schemas.microsoft.com/office/word/2010/wordml" xmlns:w15="http://schemas.microsoft.com/office/word/2012/wordml" xmlns:w16cid="http://schemas.microsoft.com/office/word/2016/wordml/cid" xmlns:w16se="http://schemas.microsoft.com/office/word/2015/wordml/symex" xmlns:wpg="http://schemas.microsoft.com/office/word/2010/wordprocessingGroup" xmlns:wpi="http://schemas.microsoft.com/office/word/2010/wordprocessingInk" xmlns:wne="http://schemas.microsoft.com/office/word/2006/wordml" xmlns:wps="http://schemas.microsoft.com/office/word/2010/wordprocessingShape" mc:Ignorable="w14 w15 w16se w16cid wp14">
   <w:sdt>
     <w:sdtPr>
       <w:id w:val="2066056889"/>
@@ -12649,7 +13891,7 @@
 </file>
 
 <file path=word/footer3.xml><?xml version="1.0" encoding="utf-8"?>
-<w:ftr xmlns:wpc="http://schemas.microsoft.com/office/word/2010/wordprocessingCanvas" xmlns:mc="http://schemas.openxmlformats.org/markup-compatibility/2006" xmlns:o="urn:schemas-microsoft-com:office:office" xmlns:r="http://schemas.openxmlformats.org/officeDocument/2006/relationships" xmlns:m="http://schemas.openxmlformats.org/officeDocument/2006/math" xmlns:v="urn:schemas-microsoft-com:vml" xmlns:wp14="http://schemas.microsoft.com/office/word/2010/wordprocessingDrawing" xmlns:wp="http://schemas.openxmlformats.org/drawingml/2006/wordprocessingDrawing" xmlns:w10="urn:schemas-microsoft-com:office:word" xmlns:w="http://schemas.openxmlformats.org/wordprocessingml/2006/main" xmlns:w14="http://schemas.microsoft.com/office/word/2010/wordml" xmlns:wpg="http://schemas.microsoft.com/office/word/2010/wordprocessingGroup" xmlns:wpi="http://schemas.microsoft.com/office/word/2010/wordprocessingInk" xmlns:wne="http://schemas.microsoft.com/office/word/2006/wordml" xmlns:wps="http://schemas.microsoft.com/office/word/2010/wordprocessingShape" mc:Ignorable="w14 wp14">
+<w:ftr xmlns:wpc="http://schemas.microsoft.com/office/word/2010/wordprocessingCanvas" xmlns:cx="http://schemas.microsoft.com/office/drawing/2014/chartex" xmlns:cx1="http://schemas.microsoft.com/office/drawing/2015/9/8/chartex" xmlns:cx2="http://schemas.microsoft.com/office/drawing/2015/10/21/chartex" xmlns:cx3="http://schemas.microsoft.com/office/drawing/2016/5/9/chartex" xmlns:cx4="http://schemas.microsoft.com/office/drawing/2016/5/10/chartex" xmlns:cx5="http://schemas.microsoft.com/office/drawing/2016/5/11/chartex" xmlns:cx6="http://schemas.microsoft.com/office/drawing/2016/5/12/chartex" xmlns:cx7="http://schemas.microsoft.com/office/drawing/2016/5/13/chartex" xmlns:cx8="http://schemas.microsoft.com/office/drawing/2016/5/14/chartex" xmlns:mc="http://schemas.openxmlformats.org/markup-compatibility/2006" xmlns:aink="http://schemas.microsoft.com/office/drawing/2016/ink" xmlns:am3d="http://schemas.microsoft.com/office/drawing/2017/model3d" xmlns:o="urn:schemas-microsoft-com:office:office" xmlns:r="http://schemas.openxmlformats.org/officeDocument/2006/relationships" xmlns:m="http://schemas.openxmlformats.org/officeDocument/2006/math" xmlns:v="urn:schemas-microsoft-com:vml" xmlns:wp14="http://schemas.microsoft.com/office/word/2010/wordprocessingDrawing" xmlns:wp="http://schemas.openxmlformats.org/drawingml/2006/wordprocessingDrawing" xmlns:w10="urn:schemas-microsoft-com:office:word" xmlns:w="http://schemas.openxmlformats.org/wordprocessingml/2006/main" xmlns:w14="http://schemas.microsoft.com/office/word/2010/wordml" xmlns:w15="http://schemas.microsoft.com/office/word/2012/wordml" xmlns:w16cid="http://schemas.microsoft.com/office/word/2016/wordml/cid" xmlns:w16se="http://schemas.microsoft.com/office/word/2015/wordml/symex" xmlns:wpg="http://schemas.microsoft.com/office/word/2010/wordprocessingGroup" xmlns:wpi="http://schemas.microsoft.com/office/word/2010/wordprocessingInk" xmlns:wne="http://schemas.microsoft.com/office/word/2006/wordml" xmlns:wps="http://schemas.microsoft.com/office/word/2010/wordprocessingShape" mc:Ignorable="w14 w15 w16se w16cid wp14">
   <w:sdt>
     <w:sdtPr>
       <w:id w:val="-913472518"/>
@@ -12716,7 +13958,7 @@
 </file>
 
 <file path=word/footnotes.xml><?xml version="1.0" encoding="utf-8"?>
-<w:footnotes xmlns:wpc="http://schemas.microsoft.com/office/word/2010/wordprocessingCanvas" xmlns:mc="http://schemas.openxmlformats.org/markup-compatibility/2006" xmlns:o="urn:schemas-microsoft-com:office:office" xmlns:r="http://schemas.openxmlformats.org/officeDocument/2006/relationships" xmlns:m="http://schemas.openxmlformats.org/officeDocument/2006/math" xmlns:v="urn:schemas-microsoft-com:vml" xmlns:wp14="http://schemas.microsoft.com/office/word/2010/wordprocessingDrawing" xmlns:wp="http://schemas.openxmlformats.org/drawingml/2006/wordprocessingDrawing" xmlns:w10="urn:schemas-microsoft-com:office:word" xmlns:w="http://schemas.openxmlformats.org/wordprocessingml/2006/main" xmlns:w14="http://schemas.microsoft.com/office/word/2010/wordml" xmlns:wpg="http://schemas.microsoft.com/office/word/2010/wordprocessingGroup" xmlns:wpi="http://schemas.microsoft.com/office/word/2010/wordprocessingInk" xmlns:wne="http://schemas.microsoft.com/office/word/2006/wordml" xmlns:wps="http://schemas.microsoft.com/office/word/2010/wordprocessingShape" mc:Ignorable="w14 wp14">
+<w:footnotes xmlns:wpc="http://schemas.microsoft.com/office/word/2010/wordprocessingCanvas" xmlns:cx="http://schemas.microsoft.com/office/drawing/2014/chartex" xmlns:cx1="http://schemas.microsoft.com/office/drawing/2015/9/8/chartex" xmlns:cx2="http://schemas.microsoft.com/office/drawing/2015/10/21/chartex" xmlns:cx3="http://schemas.microsoft.com/office/drawing/2016/5/9/chartex" xmlns:cx4="http://schemas.microsoft.com/office/drawing/2016/5/10/chartex" xmlns:cx5="http://schemas.microsoft.com/office/drawing/2016/5/11/chartex" xmlns:cx6="http://schemas.microsoft.com/office/drawing/2016/5/12/chartex" xmlns:cx7="http://schemas.microsoft.com/office/drawing/2016/5/13/chartex" xmlns:cx8="http://schemas.microsoft.com/office/drawing/2016/5/14/chartex" xmlns:mc="http://schemas.openxmlformats.org/markup-compatibility/2006" xmlns:aink="http://schemas.microsoft.com/office/drawing/2016/ink" xmlns:am3d="http://schemas.microsoft.com/office/drawing/2017/model3d" xmlns:o="urn:schemas-microsoft-com:office:office" xmlns:r="http://schemas.openxmlformats.org/officeDocument/2006/relationships" xmlns:m="http://schemas.openxmlformats.org/officeDocument/2006/math" xmlns:v="urn:schemas-microsoft-com:vml" xmlns:wp14="http://schemas.microsoft.com/office/word/2010/wordprocessingDrawing" xmlns:wp="http://schemas.openxmlformats.org/drawingml/2006/wordprocessingDrawing" xmlns:w10="urn:schemas-microsoft-com:office:word" xmlns:w="http://schemas.openxmlformats.org/wordprocessingml/2006/main" xmlns:w14="http://schemas.microsoft.com/office/word/2010/wordml" xmlns:w15="http://schemas.microsoft.com/office/word/2012/wordml" xmlns:w16cid="http://schemas.microsoft.com/office/word/2016/wordml/cid" xmlns:w16se="http://schemas.microsoft.com/office/word/2015/wordml/symex" xmlns:wpg="http://schemas.microsoft.com/office/word/2010/wordprocessingGroup" xmlns:wpi="http://schemas.microsoft.com/office/word/2010/wordprocessingInk" xmlns:wne="http://schemas.microsoft.com/office/word/2006/wordml" xmlns:wps="http://schemas.microsoft.com/office/word/2010/wordprocessingShape" mc:Ignorable="w14 w15 w16se w16cid wp14">
   <w:footnote w:type="separator" w:id="-1">
     <w:p>
       <w:pPr>
@@ -12741,7 +13983,7 @@
 </file>
 
 <file path=word/header1.xml><?xml version="1.0" encoding="utf-8"?>
-<w:hdr xmlns:wpc="http://schemas.microsoft.com/office/word/2010/wordprocessingCanvas" xmlns:mc="http://schemas.openxmlformats.org/markup-compatibility/2006" xmlns:o="urn:schemas-microsoft-com:office:office" xmlns:r="http://schemas.openxmlformats.org/officeDocument/2006/relationships" xmlns:m="http://schemas.openxmlformats.org/officeDocument/2006/math" xmlns:v="urn:schemas-microsoft-com:vml" xmlns:wp14="http://schemas.microsoft.com/office/word/2010/wordprocessingDrawing" xmlns:wp="http://schemas.openxmlformats.org/drawingml/2006/wordprocessingDrawing" xmlns:w10="urn:schemas-microsoft-com:office:word" xmlns:w="http://schemas.openxmlformats.org/wordprocessingml/2006/main" xmlns:w14="http://schemas.microsoft.com/office/word/2010/wordml" xmlns:wpg="http://schemas.microsoft.com/office/word/2010/wordprocessingGroup" xmlns:wpi="http://schemas.microsoft.com/office/word/2010/wordprocessingInk" xmlns:wne="http://schemas.microsoft.com/office/word/2006/wordml" xmlns:wps="http://schemas.microsoft.com/office/word/2010/wordprocessingShape" mc:Ignorable="w14 wp14">
+<w:hdr xmlns:wpc="http://schemas.microsoft.com/office/word/2010/wordprocessingCanvas" xmlns:cx="http://schemas.microsoft.com/office/drawing/2014/chartex" xmlns:cx1="http://schemas.microsoft.com/office/drawing/2015/9/8/chartex" xmlns:cx2="http://schemas.microsoft.com/office/drawing/2015/10/21/chartex" xmlns:cx3="http://schemas.microsoft.com/office/drawing/2016/5/9/chartex" xmlns:cx4="http://schemas.microsoft.com/office/drawing/2016/5/10/chartex" xmlns:cx5="http://schemas.microsoft.com/office/drawing/2016/5/11/chartex" xmlns:cx6="http://schemas.microsoft.com/office/drawing/2016/5/12/chartex" xmlns:cx7="http://schemas.microsoft.com/office/drawing/2016/5/13/chartex" xmlns:cx8="http://schemas.microsoft.com/office/drawing/2016/5/14/chartex" xmlns:mc="http://schemas.openxmlformats.org/markup-compatibility/2006" xmlns:aink="http://schemas.microsoft.com/office/drawing/2016/ink" xmlns:am3d="http://schemas.microsoft.com/office/drawing/2017/model3d" xmlns:o="urn:schemas-microsoft-com:office:office" xmlns:r="http://schemas.openxmlformats.org/officeDocument/2006/relationships" xmlns:m="http://schemas.openxmlformats.org/officeDocument/2006/math" xmlns:v="urn:schemas-microsoft-com:vml" xmlns:wp14="http://schemas.microsoft.com/office/word/2010/wordprocessingDrawing" xmlns:wp="http://schemas.openxmlformats.org/drawingml/2006/wordprocessingDrawing" xmlns:w10="urn:schemas-microsoft-com:office:word" xmlns:w="http://schemas.openxmlformats.org/wordprocessingml/2006/main" xmlns:w14="http://schemas.microsoft.com/office/word/2010/wordml" xmlns:w15="http://schemas.microsoft.com/office/word/2012/wordml" xmlns:w16cid="http://schemas.microsoft.com/office/word/2016/wordml/cid" xmlns:w16se="http://schemas.microsoft.com/office/word/2015/wordml/symex" xmlns:wpg="http://schemas.microsoft.com/office/word/2010/wordprocessingGroup" xmlns:wpi="http://schemas.microsoft.com/office/word/2010/wordprocessingInk" xmlns:wne="http://schemas.microsoft.com/office/word/2006/wordml" xmlns:wps="http://schemas.microsoft.com/office/word/2010/wordprocessingShape" mc:Ignorable="w14 w15 w16se w16cid wp14">
   <w:p>
     <w:pPr>
       <w:pStyle w:val="Header"/>
@@ -12751,8 +13993,8 @@
 </file>
 
 <file path=word/numbering.xml><?xml version="1.0" encoding="utf-8"?>
-<w:numbering xmlns:wpc="http://schemas.microsoft.com/office/word/2010/wordprocessingCanvas" xmlns:mc="http://schemas.openxmlformats.org/markup-compatibility/2006" xmlns:o="urn:schemas-microsoft-com:office:office" xmlns:r="http://schemas.openxmlformats.org/officeDocument/2006/relationships" xmlns:m="http://schemas.openxmlformats.org/officeDocument/2006/math" xmlns:v="urn:schemas-microsoft-com:vml" xmlns:wp14="http://schemas.microsoft.com/office/word/2010/wordprocessingDrawing" xmlns:wp="http://schemas.openxmlformats.org/drawingml/2006/wordprocessingDrawing" xmlns:w10="urn:schemas-microsoft-com:office:word" xmlns:w="http://schemas.openxmlformats.org/wordprocessingml/2006/main" xmlns:w14="http://schemas.microsoft.com/office/word/2010/wordml" xmlns:wpg="http://schemas.microsoft.com/office/word/2010/wordprocessingGroup" xmlns:wpi="http://schemas.microsoft.com/office/word/2010/wordprocessingInk" xmlns:wne="http://schemas.microsoft.com/office/word/2006/wordml" xmlns:wps="http://schemas.microsoft.com/office/word/2010/wordprocessingShape" mc:Ignorable="w14 wp14">
-  <w:abstractNum w:abstractNumId="0">
+<w:numbering xmlns:wpc="http://schemas.microsoft.com/office/word/2010/wordprocessingCanvas" xmlns:cx="http://schemas.microsoft.com/office/drawing/2014/chartex" xmlns:cx1="http://schemas.microsoft.com/office/drawing/2015/9/8/chartex" xmlns:cx2="http://schemas.microsoft.com/office/drawing/2015/10/21/chartex" xmlns:cx3="http://schemas.microsoft.com/office/drawing/2016/5/9/chartex" xmlns:cx4="http://schemas.microsoft.com/office/drawing/2016/5/10/chartex" xmlns:cx5="http://schemas.microsoft.com/office/drawing/2016/5/11/chartex" xmlns:cx6="http://schemas.microsoft.com/office/drawing/2016/5/12/chartex" xmlns:cx7="http://schemas.microsoft.com/office/drawing/2016/5/13/chartex" xmlns:cx8="http://schemas.microsoft.com/office/drawing/2016/5/14/chartex" xmlns:mc="http://schemas.openxmlformats.org/markup-compatibility/2006" xmlns:aink="http://schemas.microsoft.com/office/drawing/2016/ink" xmlns:am3d="http://schemas.microsoft.com/office/drawing/2017/model3d" xmlns:o="urn:schemas-microsoft-com:office:office" xmlns:r="http://schemas.openxmlformats.org/officeDocument/2006/relationships" xmlns:m="http://schemas.openxmlformats.org/officeDocument/2006/math" xmlns:v="urn:schemas-microsoft-com:vml" xmlns:wp14="http://schemas.microsoft.com/office/word/2010/wordprocessingDrawing" xmlns:wp="http://schemas.openxmlformats.org/drawingml/2006/wordprocessingDrawing" xmlns:w10="urn:schemas-microsoft-com:office:word" xmlns:w="http://schemas.openxmlformats.org/wordprocessingml/2006/main" xmlns:w14="http://schemas.microsoft.com/office/word/2010/wordml" xmlns:w15="http://schemas.microsoft.com/office/word/2012/wordml" xmlns:w16cid="http://schemas.microsoft.com/office/word/2016/wordml/cid" xmlns:w16se="http://schemas.microsoft.com/office/word/2015/wordml/symex" xmlns:wpg="http://schemas.microsoft.com/office/word/2010/wordprocessingGroup" xmlns:wpi="http://schemas.microsoft.com/office/word/2010/wordprocessingInk" xmlns:wne="http://schemas.microsoft.com/office/word/2006/wordml" xmlns:wps="http://schemas.microsoft.com/office/word/2010/wordprocessingShape" mc:Ignorable="w14 w15 w16se w16cid wp14">
+  <w:abstractNum w:abstractNumId="0" w15:restartNumberingAfterBreak="0">
     <w:nsid w:val="51916925"/>
     <w:multiLevelType w:val="multilevel"/>
     <w:tmpl w:val="E32EF78A"/>
@@ -12865,7 +14107,7 @@
       </w:rPr>
     </w:lvl>
   </w:abstractNum>
-  <w:abstractNum w:abstractNumId="1">
+  <w:abstractNum w:abstractNumId="1" w15:restartNumberingAfterBreak="0">
     <w:nsid w:val="52BF2C00"/>
     <w:multiLevelType w:val="multilevel"/>
     <w:tmpl w:val="7CE256AC"/>
@@ -12978,7 +14220,7 @@
       </w:rPr>
     </w:lvl>
   </w:abstractNum>
-  <w:abstractNum w:abstractNumId="2">
+  <w:abstractNum w:abstractNumId="2" w15:restartNumberingAfterBreak="0">
     <w:nsid w:val="561E109D"/>
     <w:multiLevelType w:val="multilevel"/>
     <w:tmpl w:val="F9467CEC"/>
@@ -13091,7 +14333,7 @@
       </w:rPr>
     </w:lvl>
   </w:abstractNum>
-  <w:abstractNum w:abstractNumId="3">
+  <w:abstractNum w:abstractNumId="3" w15:restartNumberingAfterBreak="0">
     <w:nsid w:val="59A83CF1"/>
     <w:multiLevelType w:val="hybridMultilevel"/>
     <w:tmpl w:val="95705A60"/>
@@ -13204,7 +14446,7 @@
       </w:rPr>
     </w:lvl>
   </w:abstractNum>
-  <w:abstractNum w:abstractNumId="4">
+  <w:abstractNum w:abstractNumId="4" w15:restartNumberingAfterBreak="0">
     <w:nsid w:val="69D974A3"/>
     <w:multiLevelType w:val="multilevel"/>
     <w:tmpl w:val="E32EF78A"/>
@@ -13336,7 +14578,7 @@
 </file>
 
 <file path=word/styles.xml><?xml version="1.0" encoding="utf-8"?>
-<w:styles xmlns:mc="http://schemas.openxmlformats.org/markup-compatibility/2006" xmlns:r="http://schemas.openxmlformats.org/officeDocument/2006/relationships" xmlns:w="http://schemas.openxmlformats.org/wordprocessingml/2006/main" xmlns:w14="http://schemas.microsoft.com/office/word/2010/wordml" mc:Ignorable="w14">
+<w:styles xmlns:mc="http://schemas.openxmlformats.org/markup-compatibility/2006" xmlns:r="http://schemas.openxmlformats.org/officeDocument/2006/relationships" xmlns:w="http://schemas.openxmlformats.org/wordprocessingml/2006/main" xmlns:w14="http://schemas.microsoft.com/office/word/2010/wordml" xmlns:w15="http://schemas.microsoft.com/office/word/2012/wordml" xmlns:w16cid="http://schemas.microsoft.com/office/word/2016/wordml/cid" xmlns:w16se="http://schemas.microsoft.com/office/word/2015/wordml/symex" mc:Ignorable="w14 w15 w16se w16cid">
   <w:docDefaults>
     <w:rPrDefault>
       <w:rPr>
@@ -13351,144 +14593,382 @@
       </w:pPr>
     </w:pPrDefault>
   </w:docDefaults>
-  <w:latentStyles w:defLockedState="0" w:defUIPriority="99" w:defSemiHidden="1" w:defUnhideWhenUsed="1" w:defQFormat="0" w:count="267">
-    <w:lsdException w:name="Normal" w:semiHidden="0" w:uiPriority="0" w:unhideWhenUsed="0" w:qFormat="1"/>
-    <w:lsdException w:name="heading 1" w:semiHidden="0" w:uiPriority="9" w:unhideWhenUsed="0" w:qFormat="1"/>
-    <w:lsdException w:name="heading 2" w:uiPriority="9" w:qFormat="1"/>
-    <w:lsdException w:name="heading 3" w:uiPriority="9" w:qFormat="1"/>
-    <w:lsdException w:name="heading 4" w:uiPriority="9" w:qFormat="1"/>
-    <w:lsdException w:name="heading 5" w:uiPriority="9" w:qFormat="1"/>
-    <w:lsdException w:name="heading 6" w:uiPriority="9" w:qFormat="1"/>
-    <w:lsdException w:name="heading 7" w:uiPriority="9" w:qFormat="1"/>
-    <w:lsdException w:name="heading 8" w:uiPriority="9" w:qFormat="1"/>
-    <w:lsdException w:name="heading 9" w:uiPriority="9" w:qFormat="1"/>
-    <w:lsdException w:name="toc 1" w:uiPriority="39"/>
-    <w:lsdException w:name="toc 2" w:uiPriority="39"/>
-    <w:lsdException w:name="toc 3" w:uiPriority="39"/>
-    <w:lsdException w:name="toc 4" w:uiPriority="39"/>
-    <w:lsdException w:name="toc 5" w:uiPriority="39"/>
-    <w:lsdException w:name="toc 6" w:uiPriority="39"/>
-    <w:lsdException w:name="toc 7" w:uiPriority="39"/>
-    <w:lsdException w:name="toc 8" w:uiPriority="39"/>
-    <w:lsdException w:name="toc 9" w:uiPriority="39"/>
-    <w:lsdException w:name="caption" w:uiPriority="35" w:qFormat="1"/>
-    <w:lsdException w:name="Title" w:semiHidden="0" w:uiPriority="10" w:unhideWhenUsed="0" w:qFormat="1"/>
-    <w:lsdException w:name="Default Paragraph Font" w:uiPriority="1"/>
-    <w:lsdException w:name="Subtitle" w:semiHidden="0" w:uiPriority="11" w:unhideWhenUsed="0" w:qFormat="1"/>
-    <w:lsdException w:name="Strong" w:semiHidden="0" w:uiPriority="22" w:unhideWhenUsed="0" w:qFormat="1"/>
-    <w:lsdException w:name="Emphasis" w:semiHidden="0" w:uiPriority="20" w:unhideWhenUsed="0" w:qFormat="1"/>
-    <w:lsdException w:name="Table Grid" w:semiHidden="0" w:uiPriority="39" w:unhideWhenUsed="0"/>
-    <w:lsdException w:name="Placeholder Text" w:unhideWhenUsed="0"/>
-    <w:lsdException w:name="No Spacing" w:semiHidden="0" w:uiPriority="1" w:unhideWhenUsed="0" w:qFormat="1"/>
-    <w:lsdException w:name="Light Shading" w:semiHidden="0" w:uiPriority="60" w:unhideWhenUsed="0"/>
-    <w:lsdException w:name="Light List" w:semiHidden="0" w:uiPriority="61" w:unhideWhenUsed="0"/>
-    <w:lsdException w:name="Light Grid" w:semiHidden="0" w:uiPriority="62" w:unhideWhenUsed="0"/>
-    <w:lsdException w:name="Medium Shading 1" w:semiHidden="0" w:uiPriority="63" w:unhideWhenUsed="0"/>
-    <w:lsdException w:name="Medium Shading 2" w:semiHidden="0" w:uiPriority="64" w:unhideWhenUsed="0"/>
-    <w:lsdException w:name="Medium List 1" w:semiHidden="0" w:uiPriority="65" w:unhideWhenUsed="0"/>
-    <w:lsdException w:name="Medium List 2" w:semiHidden="0" w:uiPriority="66" w:unhideWhenUsed="0"/>
-    <w:lsdException w:name="Medium Grid 1" w:semiHidden="0" w:uiPriority="67" w:unhideWhenUsed="0"/>
-    <w:lsdException w:name="Medium Grid 2" w:semiHidden="0" w:uiPriority="68" w:unhideWhenUsed="0"/>
-    <w:lsdException w:name="Medium Grid 3" w:semiHidden="0" w:uiPriority="69" w:unhideWhenUsed="0"/>
-    <w:lsdException w:name="Dark List" w:semiHidden="0" w:uiPriority="70" w:unhideWhenUsed="0"/>
-    <w:lsdException w:name="Colorful Shading" w:semiHidden="0" w:uiPriority="71" w:unhideWhenUsed="0"/>
-    <w:lsdException w:name="Colorful List" w:semiHidden="0" w:uiPriority="72" w:unhideWhenUsed="0"/>
-    <w:lsdException w:name="Colorful Grid" w:semiHidden="0" w:uiPriority="73" w:unhideWhenUsed="0"/>
-    <w:lsdException w:name="Light Shading Accent 1" w:semiHidden="0" w:uiPriority="60" w:unhideWhenUsed="0"/>
-    <w:lsdException w:name="Light List Accent 1" w:semiHidden="0" w:uiPriority="61" w:unhideWhenUsed="0"/>
-    <w:lsdException w:name="Light Grid Accent 1" w:semiHidden="0" w:uiPriority="62" w:unhideWhenUsed="0"/>
-    <w:lsdException w:name="Medium Shading 1 Accent 1" w:semiHidden="0" w:uiPriority="63" w:unhideWhenUsed="0"/>
-    <w:lsdException w:name="Medium Shading 2 Accent 1" w:semiHidden="0" w:uiPriority="64" w:unhideWhenUsed="0"/>
-    <w:lsdException w:name="Medium List 1 Accent 1" w:semiHidden="0" w:uiPriority="65" w:unhideWhenUsed="0"/>
-    <w:lsdException w:name="Revision" w:unhideWhenUsed="0"/>
-    <w:lsdException w:name="List Paragraph" w:semiHidden="0" w:uiPriority="34" w:unhideWhenUsed="0" w:qFormat="1"/>
-    <w:lsdException w:name="Quote" w:semiHidden="0" w:uiPriority="29" w:unhideWhenUsed="0" w:qFormat="1"/>
-    <w:lsdException w:name="Intense Quote" w:semiHidden="0" w:uiPriority="30" w:unhideWhenUsed="0" w:qFormat="1"/>
-    <w:lsdException w:name="Medium List 2 Accent 1" w:semiHidden="0" w:uiPriority="66" w:unhideWhenUsed="0"/>
-    <w:lsdException w:name="Medium Grid 1 Accent 1" w:semiHidden="0" w:uiPriority="67" w:unhideWhenUsed="0"/>
-    <w:lsdException w:name="Medium Grid 2 Accent 1" w:semiHidden="0" w:uiPriority="68" w:unhideWhenUsed="0"/>
-    <w:lsdException w:name="Medium Grid 3 Accent 1" w:semiHidden="0" w:uiPriority="69" w:unhideWhenUsed="0"/>
-    <w:lsdException w:name="Dark List Accent 1" w:semiHidden="0" w:uiPriority="70" w:unhideWhenUsed="0"/>
-    <w:lsdException w:name="Colorful Shading Accent 1" w:semiHidden="0" w:uiPriority="71" w:unhideWhenUsed="0"/>
-    <w:lsdException w:name="Colorful List Accent 1" w:semiHidden="0" w:uiPriority="72" w:unhideWhenUsed="0"/>
-    <w:lsdException w:name="Colorful Grid Accent 1" w:semiHidden="0" w:uiPriority="73" w:unhideWhenUsed="0"/>
-    <w:lsdException w:name="Light Shading Accent 2" w:semiHidden="0" w:uiPriority="60" w:unhideWhenUsed="0"/>
-    <w:lsdException w:name="Light List Accent 2" w:semiHidden="0" w:uiPriority="61" w:unhideWhenUsed="0"/>
-    <w:lsdException w:name="Light Grid Accent 2" w:semiHidden="0" w:uiPriority="62" w:unhideWhenUsed="0"/>
-    <w:lsdException w:name="Medium Shading 1 Accent 2" w:semiHidden="0" w:uiPriority="63" w:unhideWhenUsed="0"/>
-    <w:lsdException w:name="Medium Shading 2 Accent 2" w:semiHidden="0" w:uiPriority="64" w:unhideWhenUsed="0"/>
-    <w:lsdException w:name="Medium List 1 Accent 2" w:semiHidden="0" w:uiPriority="65" w:unhideWhenUsed="0"/>
-    <w:lsdException w:name="Medium List 2 Accent 2" w:semiHidden="0" w:uiPriority="66" w:unhideWhenUsed="0"/>
-    <w:lsdException w:name="Medium Grid 1 Accent 2" w:semiHidden="0" w:uiPriority="67" w:unhideWhenUsed="0"/>
-    <w:lsdException w:name="Medium Grid 2 Accent 2" w:semiHidden="0" w:uiPriority="68" w:unhideWhenUsed="0"/>
-    <w:lsdException w:name="Medium Grid 3 Accent 2" w:semiHidden="0" w:uiPriority="69" w:unhideWhenUsed="0"/>
-    <w:lsdException w:name="Dark List Accent 2" w:semiHidden="0" w:uiPriority="70" w:unhideWhenUsed="0"/>
-    <w:lsdException w:name="Colorful Shading Accent 2" w:semiHidden="0" w:uiPriority="71" w:unhideWhenUsed="0"/>
-    <w:lsdException w:name="Colorful List Accent 2" w:semiHidden="0" w:uiPriority="72" w:unhideWhenUsed="0"/>
-    <w:lsdException w:name="Colorful Grid Accent 2" w:semiHidden="0" w:uiPriority="73" w:unhideWhenUsed="0"/>
-    <w:lsdException w:name="Light Shading Accent 3" w:semiHidden="0" w:uiPriority="60" w:unhideWhenUsed="0"/>
-    <w:lsdException w:name="Light List Accent 3" w:semiHidden="0" w:uiPriority="61" w:unhideWhenUsed="0"/>
-    <w:lsdException w:name="Light Grid Accent 3" w:semiHidden="0" w:uiPriority="62" w:unhideWhenUsed="0"/>
-    <w:lsdException w:name="Medium Shading 1 Accent 3" w:semiHidden="0" w:uiPriority="63" w:unhideWhenUsed="0"/>
-    <w:lsdException w:name="Medium Shading 2 Accent 3" w:semiHidden="0" w:uiPriority="64" w:unhideWhenUsed="0"/>
-    <w:lsdException w:name="Medium List 1 Accent 3" w:semiHidden="0" w:uiPriority="65" w:unhideWhenUsed="0"/>
-    <w:lsdException w:name="Medium List 2 Accent 3" w:semiHidden="0" w:uiPriority="66" w:unhideWhenUsed="0"/>
-    <w:lsdException w:name="Medium Grid 1 Accent 3" w:semiHidden="0" w:uiPriority="67" w:unhideWhenUsed="0"/>
-    <w:lsdException w:name="Medium Grid 2 Accent 3" w:semiHidden="0" w:uiPriority="68" w:unhideWhenUsed="0"/>
-    <w:lsdException w:name="Medium Grid 3 Accent 3" w:semiHidden="0" w:uiPriority="69" w:unhideWhenUsed="0"/>
-    <w:lsdException w:name="Dark List Accent 3" w:semiHidden="0" w:uiPriority="70" w:unhideWhenUsed="0"/>
-    <w:lsdException w:name="Colorful Shading Accent 3" w:semiHidden="0" w:uiPriority="71" w:unhideWhenUsed="0"/>
-    <w:lsdException w:name="Colorful List Accent 3" w:semiHidden="0" w:uiPriority="72" w:unhideWhenUsed="0"/>
-    <w:lsdException w:name="Colorful Grid Accent 3" w:semiHidden="0" w:uiPriority="73" w:unhideWhenUsed="0"/>
-    <w:lsdException w:name="Light Shading Accent 4" w:semiHidden="0" w:uiPriority="60" w:unhideWhenUsed="0"/>
-    <w:lsdException w:name="Light List Accent 4" w:semiHidden="0" w:uiPriority="61" w:unhideWhenUsed="0"/>
-    <w:lsdException w:name="Light Grid Accent 4" w:semiHidden="0" w:uiPriority="62" w:unhideWhenUsed="0"/>
-    <w:lsdException w:name="Medium Shading 1 Accent 4" w:semiHidden="0" w:uiPriority="63" w:unhideWhenUsed="0"/>
-    <w:lsdException w:name="Medium Shading 2 Accent 4" w:semiHidden="0" w:uiPriority="64" w:unhideWhenUsed="0"/>
-    <w:lsdException w:name="Medium List 1 Accent 4" w:semiHidden="0" w:uiPriority="65" w:unhideWhenUsed="0"/>
-    <w:lsdException w:name="Medium List 2 Accent 4" w:semiHidden="0" w:uiPriority="66" w:unhideWhenUsed="0"/>
-    <w:lsdException w:name="Medium Grid 1 Accent 4" w:semiHidden="0" w:uiPriority="67" w:unhideWhenUsed="0"/>
-    <w:lsdException w:name="Medium Grid 2 Accent 4" w:semiHidden="0" w:uiPriority="68" w:unhideWhenUsed="0"/>
-    <w:lsdException w:name="Medium Grid 3 Accent 4" w:semiHidden="0" w:uiPriority="69" w:unhideWhenUsed="0"/>
-    <w:lsdException w:name="Dark List Accent 4" w:semiHidden="0" w:uiPriority="70" w:unhideWhenUsed="0"/>
-    <w:lsdException w:name="Colorful Shading Accent 4" w:semiHidden="0" w:uiPriority="71" w:unhideWhenUsed="0"/>
-    <w:lsdException w:name="Colorful List Accent 4" w:semiHidden="0" w:uiPriority="72" w:unhideWhenUsed="0"/>
-    <w:lsdException w:name="Colorful Grid Accent 4" w:semiHidden="0" w:uiPriority="73" w:unhideWhenUsed="0"/>
-    <w:lsdException w:name="Light Shading Accent 5" w:semiHidden="0" w:uiPriority="60" w:unhideWhenUsed="0"/>
-    <w:lsdException w:name="Light List Accent 5" w:semiHidden="0" w:uiPriority="61" w:unhideWhenUsed="0"/>
-    <w:lsdException w:name="Light Grid Accent 5" w:semiHidden="0" w:uiPriority="62" w:unhideWhenUsed="0"/>
-    <w:lsdException w:name="Medium Shading 1 Accent 5" w:semiHidden="0" w:uiPriority="63" w:unhideWhenUsed="0"/>
-    <w:lsdException w:name="Medium Shading 2 Accent 5" w:semiHidden="0" w:uiPriority="64" w:unhideWhenUsed="0"/>
-    <w:lsdException w:name="Medium List 1 Accent 5" w:semiHidden="0" w:uiPriority="65" w:unhideWhenUsed="0"/>
-    <w:lsdException w:name="Medium List 2 Accent 5" w:semiHidden="0" w:uiPriority="66" w:unhideWhenUsed="0"/>
-    <w:lsdException w:name="Medium Grid 1 Accent 5" w:semiHidden="0" w:uiPriority="67" w:unhideWhenUsed="0"/>
-    <w:lsdException w:name="Medium Grid 2 Accent 5" w:semiHidden="0" w:uiPriority="68" w:unhideWhenUsed="0"/>
-    <w:lsdException w:name="Medium Grid 3 Accent 5" w:semiHidden="0" w:uiPriority="69" w:unhideWhenUsed="0"/>
-    <w:lsdException w:name="Dark List Accent 5" w:semiHidden="0" w:uiPriority="70" w:unhideWhenUsed="0"/>
-    <w:lsdException w:name="Colorful Shading Accent 5" w:semiHidden="0" w:uiPriority="71" w:unhideWhenUsed="0"/>
-    <w:lsdException w:name="Colorful List Accent 5" w:semiHidden="0" w:uiPriority="72" w:unhideWhenUsed="0"/>
-    <w:lsdException w:name="Colorful Grid Accent 5" w:semiHidden="0" w:uiPriority="73" w:unhideWhenUsed="0"/>
-    <w:lsdException w:name="Light Shading Accent 6" w:semiHidden="0" w:uiPriority="60" w:unhideWhenUsed="0"/>
-    <w:lsdException w:name="Light List Accent 6" w:semiHidden="0" w:uiPriority="61" w:unhideWhenUsed="0"/>
-    <w:lsdException w:name="Light Grid Accent 6" w:semiHidden="0" w:uiPriority="62" w:unhideWhenUsed="0"/>
-    <w:lsdException w:name="Medium Shading 1 Accent 6" w:semiHidden="0" w:uiPriority="63" w:unhideWhenUsed="0"/>
-    <w:lsdException w:name="Medium Shading 2 Accent 6" w:semiHidden="0" w:uiPriority="64" w:unhideWhenUsed="0"/>
-    <w:lsdException w:name="Medium List 1 Accent 6" w:semiHidden="0" w:uiPriority="65" w:unhideWhenUsed="0"/>
-    <w:lsdException w:name="Medium List 2 Accent 6" w:semiHidden="0" w:uiPriority="66" w:unhideWhenUsed="0"/>
-    <w:lsdException w:name="Medium Grid 1 Accent 6" w:semiHidden="0" w:uiPriority="67" w:unhideWhenUsed="0"/>
-    <w:lsdException w:name="Medium Grid 2 Accent 6" w:semiHidden="0" w:uiPriority="68" w:unhideWhenUsed="0"/>
-    <w:lsdException w:name="Medium Grid 3 Accent 6" w:semiHidden="0" w:uiPriority="69" w:unhideWhenUsed="0"/>
-    <w:lsdException w:name="Dark List Accent 6" w:semiHidden="0" w:uiPriority="70" w:unhideWhenUsed="0"/>
-    <w:lsdException w:name="Colorful Shading Accent 6" w:semiHidden="0" w:uiPriority="71" w:unhideWhenUsed="0"/>
-    <w:lsdException w:name="Colorful List Accent 6" w:semiHidden="0" w:uiPriority="72" w:unhideWhenUsed="0"/>
-    <w:lsdException w:name="Colorful Grid Accent 6" w:semiHidden="0" w:uiPriority="73" w:unhideWhenUsed="0"/>
-    <w:lsdException w:name="Subtle Emphasis" w:semiHidden="0" w:uiPriority="19" w:unhideWhenUsed="0" w:qFormat="1"/>
-    <w:lsdException w:name="Intense Emphasis" w:semiHidden="0" w:uiPriority="21" w:unhideWhenUsed="0" w:qFormat="1"/>
-    <w:lsdException w:name="Subtle Reference" w:semiHidden="0" w:uiPriority="31" w:unhideWhenUsed="0" w:qFormat="1"/>
-    <w:lsdException w:name="Intense Reference" w:semiHidden="0" w:uiPriority="32" w:unhideWhenUsed="0" w:qFormat="1"/>
-    <w:lsdException w:name="Book Title" w:semiHidden="0" w:uiPriority="33" w:unhideWhenUsed="0" w:qFormat="1"/>
-    <w:lsdException w:name="Bibliography" w:uiPriority="37"/>
-    <w:lsdException w:name="TOC Heading" w:uiPriority="39" w:qFormat="1"/>
+  <w:latentStyles w:defLockedState="0" w:defUIPriority="99" w:defSemiHidden="0" w:defUnhideWhenUsed="0" w:defQFormat="0" w:count="375">
+    <w:lsdException w:name="Normal" w:uiPriority="0" w:qFormat="1"/>
+    <w:lsdException w:name="heading 1" w:uiPriority="9" w:qFormat="1"/>
+    <w:lsdException w:name="heading 2" w:semiHidden="1" w:uiPriority="9" w:unhideWhenUsed="1" w:qFormat="1"/>
+    <w:lsdException w:name="heading 3" w:semiHidden="1" w:uiPriority="9" w:unhideWhenUsed="1" w:qFormat="1"/>
+    <w:lsdException w:name="heading 4" w:semiHidden="1" w:uiPriority="9" w:unhideWhenUsed="1" w:qFormat="1"/>
+    <w:lsdException w:name="heading 5" w:semiHidden="1" w:uiPriority="9" w:unhideWhenUsed="1" w:qFormat="1"/>
+    <w:lsdException w:name="heading 6" w:semiHidden="1" w:uiPriority="9" w:unhideWhenUsed="1" w:qFormat="1"/>
+    <w:lsdException w:name="heading 7" w:semiHidden="1" w:uiPriority="9" w:unhideWhenUsed="1" w:qFormat="1"/>
+    <w:lsdException w:name="heading 8" w:semiHidden="1" w:uiPriority="9" w:unhideWhenUsed="1" w:qFormat="1"/>
+    <w:lsdException w:name="heading 9" w:semiHidden="1" w:uiPriority="9" w:unhideWhenUsed="1" w:qFormat="1"/>
+    <w:lsdException w:name="index 1" w:semiHidden="1" w:unhideWhenUsed="1"/>
+    <w:lsdException w:name="index 2" w:semiHidden="1" w:unhideWhenUsed="1"/>
+    <w:lsdException w:name="index 3" w:semiHidden="1" w:unhideWhenUsed="1"/>
+    <w:lsdException w:name="index 4" w:semiHidden="1" w:unhideWhenUsed="1"/>
+    <w:lsdException w:name="index 5" w:semiHidden="1" w:unhideWhenUsed="1"/>
+    <w:lsdException w:name="index 6" w:semiHidden="1" w:unhideWhenUsed="1"/>
+    <w:lsdException w:name="index 7" w:semiHidden="1" w:unhideWhenUsed="1"/>
+    <w:lsdException w:name="index 8" w:semiHidden="1" w:unhideWhenUsed="1"/>
+    <w:lsdException w:name="index 9" w:semiHidden="1" w:unhideWhenUsed="1"/>
+    <w:lsdException w:name="toc 1" w:semiHidden="1" w:uiPriority="39" w:unhideWhenUsed="1"/>
+    <w:lsdException w:name="toc 2" w:semiHidden="1" w:uiPriority="39" w:unhideWhenUsed="1"/>
+    <w:lsdException w:name="toc 3" w:semiHidden="1" w:uiPriority="39" w:unhideWhenUsed="1"/>
+    <w:lsdException w:name="toc 4" w:semiHidden="1" w:uiPriority="39" w:unhideWhenUsed="1"/>
+    <w:lsdException w:name="toc 5" w:semiHidden="1" w:uiPriority="39" w:unhideWhenUsed="1"/>
+    <w:lsdException w:name="toc 6" w:semiHidden="1" w:uiPriority="39" w:unhideWhenUsed="1"/>
+    <w:lsdException w:name="toc 7" w:semiHidden="1" w:uiPriority="39" w:unhideWhenUsed="1"/>
+    <w:lsdException w:name="toc 8" w:semiHidden="1" w:uiPriority="39" w:unhideWhenUsed="1"/>
+    <w:lsdException w:name="toc 9" w:semiHidden="1" w:uiPriority="39" w:unhideWhenUsed="1"/>
+    <w:lsdException w:name="Normal Indent" w:semiHidden="1" w:unhideWhenUsed="1"/>
+    <w:lsdException w:name="footnote text" w:semiHidden="1" w:unhideWhenUsed="1"/>
+    <w:lsdException w:name="annotation text" w:semiHidden="1" w:unhideWhenUsed="1"/>
+    <w:lsdException w:name="header" w:semiHidden="1" w:unhideWhenUsed="1"/>
+    <w:lsdException w:name="footer" w:semiHidden="1" w:unhideWhenUsed="1"/>
+    <w:lsdException w:name="index heading" w:semiHidden="1" w:unhideWhenUsed="1"/>
+    <w:lsdException w:name="caption" w:semiHidden="1" w:uiPriority="35" w:unhideWhenUsed="1" w:qFormat="1"/>
+    <w:lsdException w:name="table of figures" w:semiHidden="1" w:unhideWhenUsed="1"/>
+    <w:lsdException w:name="envelope address" w:semiHidden="1" w:unhideWhenUsed="1"/>
+    <w:lsdException w:name="envelope return" w:semiHidden="1" w:unhideWhenUsed="1"/>
+    <w:lsdException w:name="footnote reference" w:semiHidden="1" w:unhideWhenUsed="1"/>
+    <w:lsdException w:name="annotation reference" w:semiHidden="1" w:unhideWhenUsed="1"/>
+    <w:lsdException w:name="line number" w:semiHidden="1" w:unhideWhenUsed="1"/>
+    <w:lsdException w:name="page number" w:semiHidden="1" w:unhideWhenUsed="1"/>
+    <w:lsdException w:name="endnote reference" w:semiHidden="1" w:unhideWhenUsed="1"/>
+    <w:lsdException w:name="endnote text" w:semiHidden="1" w:unhideWhenUsed="1"/>
+    <w:lsdException w:name="table of authorities" w:semiHidden="1" w:unhideWhenUsed="1"/>
+    <w:lsdException w:name="macro" w:semiHidden="1" w:unhideWhenUsed="1"/>
+    <w:lsdException w:name="toa heading" w:semiHidden="1" w:unhideWhenUsed="1"/>
+    <w:lsdException w:name="List" w:semiHidden="1" w:unhideWhenUsed="1"/>
+    <w:lsdException w:name="List Bullet" w:semiHidden="1" w:unhideWhenUsed="1"/>
+    <w:lsdException w:name="List Number" w:semiHidden="1" w:unhideWhenUsed="1"/>
+    <w:lsdException w:name="List 2" w:semiHidden="1" w:unhideWhenUsed="1"/>
+    <w:lsdException w:name="List 3" w:semiHidden="1" w:unhideWhenUsed="1"/>
+    <w:lsdException w:name="List 4" w:semiHidden="1" w:unhideWhenUsed="1"/>
+    <w:lsdException w:name="List 5" w:semiHidden="1" w:unhideWhenUsed="1"/>
+    <w:lsdException w:name="List Bullet 2" w:semiHidden="1" w:unhideWhenUsed="1"/>
+    <w:lsdException w:name="List Bullet 3" w:semiHidden="1" w:unhideWhenUsed="1"/>
+    <w:lsdException w:name="List Bullet 4" w:semiHidden="1" w:unhideWhenUsed="1"/>
+    <w:lsdException w:name="List Bullet 5" w:semiHidden="1" w:unhideWhenUsed="1"/>
+    <w:lsdException w:name="List Number 2" w:semiHidden="1" w:unhideWhenUsed="1"/>
+    <w:lsdException w:name="List Number 3" w:semiHidden="1" w:unhideWhenUsed="1"/>
+    <w:lsdException w:name="List Number 4" w:semiHidden="1" w:unhideWhenUsed="1"/>
+    <w:lsdException w:name="List Number 5" w:semiHidden="1" w:unhideWhenUsed="1"/>
+    <w:lsdException w:name="Title" w:uiPriority="10" w:qFormat="1"/>
+    <w:lsdException w:name="Closing" w:semiHidden="1" w:unhideWhenUsed="1"/>
+    <w:lsdException w:name="Signature" w:semiHidden="1" w:unhideWhenUsed="1"/>
+    <w:lsdException w:name="Default Paragraph Font" w:semiHidden="1" w:uiPriority="1" w:unhideWhenUsed="1"/>
+    <w:lsdException w:name="Body Text" w:semiHidden="1" w:unhideWhenUsed="1"/>
+    <w:lsdException w:name="Body Text Indent" w:semiHidden="1" w:unhideWhenUsed="1"/>
+    <w:lsdException w:name="List Continue" w:semiHidden="1" w:unhideWhenUsed="1"/>
+    <w:lsdException w:name="List Continue 2" w:semiHidden="1" w:unhideWhenUsed="1"/>
+    <w:lsdException w:name="List Continue 3" w:semiHidden="1" w:unhideWhenUsed="1"/>
+    <w:lsdException w:name="List Continue 4" w:semiHidden="1" w:unhideWhenUsed="1"/>
+    <w:lsdException w:name="List Continue 5" w:semiHidden="1" w:unhideWhenUsed="1"/>
+    <w:lsdException w:name="Message Header" w:semiHidden="1" w:unhideWhenUsed="1"/>
+    <w:lsdException w:name="Subtitle" w:uiPriority="11" w:qFormat="1"/>
+    <w:lsdException w:name="Salutation" w:semiHidden="1" w:unhideWhenUsed="1"/>
+    <w:lsdException w:name="Date" w:semiHidden="1" w:unhideWhenUsed="1"/>
+    <w:lsdException w:name="Body Text First Indent" w:semiHidden="1" w:unhideWhenUsed="1"/>
+    <w:lsdException w:name="Body Text First Indent 2" w:semiHidden="1" w:unhideWhenUsed="1"/>
+    <w:lsdException w:name="Note Heading" w:semiHidden="1" w:unhideWhenUsed="1"/>
+    <w:lsdException w:name="Body Text 2" w:semiHidden="1" w:unhideWhenUsed="1"/>
+    <w:lsdException w:name="Body Text 3" w:semiHidden="1" w:unhideWhenUsed="1"/>
+    <w:lsdException w:name="Body Text Indent 2" w:semiHidden="1" w:unhideWhenUsed="1"/>
+    <w:lsdException w:name="Body Text Indent 3" w:semiHidden="1" w:unhideWhenUsed="1"/>
+    <w:lsdException w:name="Block Text" w:semiHidden="1" w:unhideWhenUsed="1"/>
+    <w:lsdException w:name="Hyperlink" w:semiHidden="1" w:unhideWhenUsed="1"/>
+    <w:lsdException w:name="FollowedHyperlink" w:semiHidden="1" w:unhideWhenUsed="1"/>
+    <w:lsdException w:name="Strong" w:uiPriority="22" w:qFormat="1"/>
+    <w:lsdException w:name="Emphasis" w:uiPriority="20" w:qFormat="1"/>
+    <w:lsdException w:name="Document Map" w:semiHidden="1" w:unhideWhenUsed="1"/>
+    <w:lsdException w:name="Plain Text" w:semiHidden="1" w:unhideWhenUsed="1"/>
+    <w:lsdException w:name="E-mail Signature" w:semiHidden="1" w:unhideWhenUsed="1"/>
+    <w:lsdException w:name="HTML Top of Form" w:semiHidden="1" w:unhideWhenUsed="1"/>
+    <w:lsdException w:name="HTML Bottom of Form" w:semiHidden="1" w:unhideWhenUsed="1"/>
+    <w:lsdException w:name="Normal (Web)" w:semiHidden="1" w:unhideWhenUsed="1"/>
+    <w:lsdException w:name="HTML Acronym" w:semiHidden="1" w:unhideWhenUsed="1"/>
+    <w:lsdException w:name="HTML Address" w:semiHidden="1" w:unhideWhenUsed="1"/>
+    <w:lsdException w:name="HTML Cite" w:semiHidden="1" w:unhideWhenUsed="1"/>
+    <w:lsdException w:name="HTML Code" w:semiHidden="1" w:unhideWhenUsed="1"/>
+    <w:lsdException w:name="HTML Definition" w:semiHidden="1" w:unhideWhenUsed="1"/>
+    <w:lsdException w:name="HTML Keyboard" w:semiHidden="1" w:unhideWhenUsed="1"/>
+    <w:lsdException w:name="HTML Preformatted" w:semiHidden="1" w:unhideWhenUsed="1"/>
+    <w:lsdException w:name="HTML Sample" w:semiHidden="1" w:unhideWhenUsed="1"/>
+    <w:lsdException w:name="HTML Typewriter" w:semiHidden="1" w:unhideWhenUsed="1"/>
+    <w:lsdException w:name="HTML Variable" w:semiHidden="1" w:unhideWhenUsed="1"/>
+    <w:lsdException w:name="Normal Table" w:semiHidden="1" w:unhideWhenUsed="1"/>
+    <w:lsdException w:name="annotation subject" w:semiHidden="1" w:unhideWhenUsed="1"/>
+    <w:lsdException w:name="No List" w:semiHidden="1" w:unhideWhenUsed="1"/>
+    <w:lsdException w:name="Outline List 1" w:semiHidden="1" w:unhideWhenUsed="1"/>
+    <w:lsdException w:name="Outline List 2" w:semiHidden="1" w:unhideWhenUsed="1"/>
+    <w:lsdException w:name="Outline List 3" w:semiHidden="1" w:unhideWhenUsed="1"/>
+    <w:lsdException w:name="Table Simple 1" w:semiHidden="1" w:unhideWhenUsed="1"/>
+    <w:lsdException w:name="Table Simple 2" w:semiHidden="1" w:unhideWhenUsed="1"/>
+    <w:lsdException w:name="Table Simple 3" w:semiHidden="1" w:unhideWhenUsed="1"/>
+    <w:lsdException w:name="Table Classic 1" w:semiHidden="1" w:unhideWhenUsed="1"/>
+    <w:lsdException w:name="Table Classic 2" w:semiHidden="1" w:unhideWhenUsed="1"/>
+    <w:lsdException w:name="Table Classic 3" w:semiHidden="1" w:unhideWhenUsed="1"/>
+    <w:lsdException w:name="Table Classic 4" w:semiHidden="1" w:unhideWhenUsed="1"/>
+    <w:lsdException w:name="Table Colorful 1" w:semiHidden="1" w:unhideWhenUsed="1"/>
+    <w:lsdException w:name="Table Colorful 2" w:semiHidden="1" w:unhideWhenUsed="1"/>
+    <w:lsdException w:name="Table Colorful 3" w:semiHidden="1" w:unhideWhenUsed="1"/>
+    <w:lsdException w:name="Table Columns 1" w:semiHidden="1" w:unhideWhenUsed="1"/>
+    <w:lsdException w:name="Table Columns 2" w:semiHidden="1" w:unhideWhenUsed="1"/>
+    <w:lsdException w:name="Table Columns 3" w:semiHidden="1" w:unhideWhenUsed="1"/>
+    <w:lsdException w:name="Table Columns 4" w:semiHidden="1" w:unhideWhenUsed="1"/>
+    <w:lsdException w:name="Table Columns 5" w:semiHidden="1" w:unhideWhenUsed="1"/>
+    <w:lsdException w:name="Table Grid 1" w:semiHidden="1" w:unhideWhenUsed="1"/>
+    <w:lsdException w:name="Table Grid 2" w:semiHidden="1" w:unhideWhenUsed="1"/>
+    <w:lsdException w:name="Table Grid 3" w:semiHidden="1" w:unhideWhenUsed="1"/>
+    <w:lsdException w:name="Table Grid 4" w:semiHidden="1" w:unhideWhenUsed="1"/>
+    <w:lsdException w:name="Table Grid 5" w:semiHidden="1" w:unhideWhenUsed="1"/>
+    <w:lsdException w:name="Table Grid 6" w:semiHidden="1" w:unhideWhenUsed="1"/>
+    <w:lsdException w:name="Table Grid 7" w:semiHidden="1" w:unhideWhenUsed="1"/>
+    <w:lsdException w:name="Table Grid 8" w:semiHidden="1" w:unhideWhenUsed="1"/>
+    <w:lsdException w:name="Table List 1" w:semiHidden="1" w:unhideWhenUsed="1"/>
+    <w:lsdException w:name="Table List 2" w:semiHidden="1" w:unhideWhenUsed="1"/>
+    <w:lsdException w:name="Table List 3" w:semiHidden="1" w:unhideWhenUsed="1"/>
+    <w:lsdException w:name="Table List 4" w:semiHidden="1" w:unhideWhenUsed="1"/>
+    <w:lsdException w:name="Table List 5" w:semiHidden="1" w:unhideWhenUsed="1"/>
+    <w:lsdException w:name="Table List 6" w:semiHidden="1" w:unhideWhenUsed="1"/>
+    <w:lsdException w:name="Table List 7" w:semiHidden="1" w:unhideWhenUsed="1"/>
+    <w:lsdException w:name="Table List 8" w:semiHidden="1" w:unhideWhenUsed="1"/>
+    <w:lsdException w:name="Table 3D effects 1" w:semiHidden="1" w:unhideWhenUsed="1"/>
+    <w:lsdException w:name="Table 3D effects 2" w:semiHidden="1" w:unhideWhenUsed="1"/>
+    <w:lsdException w:name="Table 3D effects 3" w:semiHidden="1" w:unhideWhenUsed="1"/>
+    <w:lsdException w:name="Table Contemporary" w:semiHidden="1" w:unhideWhenUsed="1"/>
+    <w:lsdException w:name="Table Elegant" w:semiHidden="1" w:unhideWhenUsed="1"/>
+    <w:lsdException w:name="Table Professional" w:semiHidden="1" w:unhideWhenUsed="1"/>
+    <w:lsdException w:name="Table Subtle 1" w:semiHidden="1" w:unhideWhenUsed="1"/>
+    <w:lsdException w:name="Table Subtle 2" w:semiHidden="1" w:unhideWhenUsed="1"/>
+    <w:lsdException w:name="Table Web 1" w:semiHidden="1" w:unhideWhenUsed="1"/>
+    <w:lsdException w:name="Table Web 2" w:semiHidden="1" w:unhideWhenUsed="1"/>
+    <w:lsdException w:name="Table Web 3" w:semiHidden="1" w:unhideWhenUsed="1"/>
+    <w:lsdException w:name="Balloon Text" w:semiHidden="1" w:unhideWhenUsed="1"/>
+    <w:lsdException w:name="Table Grid" w:uiPriority="39"/>
+    <w:lsdException w:name="Table Theme" w:semiHidden="1" w:unhideWhenUsed="1"/>
+    <w:lsdException w:name="Placeholder Text" w:semiHidden="1"/>
+    <w:lsdException w:name="No Spacing" w:uiPriority="1" w:qFormat="1"/>
+    <w:lsdException w:name="Light Shading" w:uiPriority="60"/>
+    <w:lsdException w:name="Light List" w:uiPriority="61"/>
+    <w:lsdException w:name="Light Grid" w:uiPriority="62"/>
+    <w:lsdException w:name="Medium Shading 1" w:uiPriority="63"/>
+    <w:lsdException w:name="Medium Shading 2" w:uiPriority="64"/>
+    <w:lsdException w:name="Medium List 1" w:uiPriority="65"/>
+    <w:lsdException w:name="Medium List 2" w:uiPriority="66"/>
+    <w:lsdException w:name="Medium Grid 1" w:uiPriority="67"/>
+    <w:lsdException w:name="Medium Grid 2" w:uiPriority="68"/>
+    <w:lsdException w:name="Medium Grid 3" w:uiPriority="69"/>
+    <w:lsdException w:name="Dark List" w:uiPriority="70"/>
+    <w:lsdException w:name="Colorful Shading" w:uiPriority="71"/>
+    <w:lsdException w:name="Colorful List" w:uiPriority="72"/>
+    <w:lsdException w:name="Colorful Grid" w:uiPriority="73"/>
+    <w:lsdException w:name="Light Shading Accent 1" w:uiPriority="60"/>
+    <w:lsdException w:name="Light List Accent 1" w:uiPriority="61"/>
+    <w:lsdException w:name="Light Grid Accent 1" w:uiPriority="62"/>
+    <w:lsdException w:name="Medium Shading 1 Accent 1" w:uiPriority="63"/>
+    <w:lsdException w:name="Medium Shading 2 Accent 1" w:uiPriority="64"/>
+    <w:lsdException w:name="Medium List 1 Accent 1" w:uiPriority="65"/>
+    <w:lsdException w:name="Revision" w:semiHidden="1"/>
+    <w:lsdException w:name="List Paragraph" w:uiPriority="34" w:qFormat="1"/>
+    <w:lsdException w:name="Quote" w:uiPriority="29" w:qFormat="1"/>
+    <w:lsdException w:name="Intense Quote" w:uiPriority="30" w:qFormat="1"/>
+    <w:lsdException w:name="Medium List 2 Accent 1" w:uiPriority="66"/>
+    <w:lsdException w:name="Medium Grid 1 Accent 1" w:uiPriority="67"/>
+    <w:lsdException w:name="Medium Grid 2 Accent 1" w:uiPriority="68"/>
+    <w:lsdException w:name="Medium Grid 3 Accent 1" w:uiPriority="69"/>
+    <w:lsdException w:name="Dark List Accent 1" w:uiPriority="70"/>
+    <w:lsdException w:name="Colorful Shading Accent 1" w:uiPriority="71"/>
+    <w:lsdException w:name="Colorful List Accent 1" w:uiPriority="72"/>
+    <w:lsdException w:name="Colorful Grid Accent 1" w:uiPriority="73"/>
+    <w:lsdException w:name="Light Shading Accent 2" w:uiPriority="60"/>
+    <w:lsdException w:name="Light List Accent 2" w:uiPriority="61"/>
+    <w:lsdException w:name="Light Grid Accent 2" w:uiPriority="62"/>
+    <w:lsdException w:name="Medium Shading 1 Accent 2" w:uiPriority="63"/>
+    <w:lsdException w:name="Medium Shading 2 Accent 2" w:uiPriority="64"/>
+    <w:lsdException w:name="Medium List 1 Accent 2" w:uiPriority="65"/>
+    <w:lsdException w:name="Medium List 2 Accent 2" w:uiPriority="66"/>
+    <w:lsdException w:name="Medium Grid 1 Accent 2" w:uiPriority="67"/>
+    <w:lsdException w:name="Medium Grid 2 Accent 2" w:uiPriority="68"/>
+    <w:lsdException w:name="Medium Grid 3 Accent 2" w:uiPriority="69"/>
+    <w:lsdException w:name="Dark List Accent 2" w:uiPriority="70"/>
+    <w:lsdException w:name="Colorful Shading Accent 2" w:uiPriority="71"/>
+    <w:lsdException w:name="Colorful List Accent 2" w:uiPriority="72"/>
+    <w:lsdException w:name="Colorful Grid Accent 2" w:uiPriority="73"/>
+    <w:lsdException w:name="Light Shading Accent 3" w:uiPriority="60"/>
+    <w:lsdException w:name="Light List Accent 3" w:uiPriority="61"/>
+    <w:lsdException w:name="Light Grid Accent 3" w:uiPriority="62"/>
+    <w:lsdException w:name="Medium Shading 1 Accent 3" w:uiPriority="63"/>
+    <w:lsdException w:name="Medium Shading 2 Accent 3" w:uiPriority="64"/>
+    <w:lsdException w:name="Medium List 1 Accent 3" w:uiPriority="65"/>
+    <w:lsdException w:name="Medium List 2 Accent 3" w:uiPriority="66"/>
+    <w:lsdException w:name="Medium Grid 1 Accent 3" w:uiPriority="67"/>
+    <w:lsdException w:name="Medium Grid 2 Accent 3" w:uiPriority="68"/>
+    <w:lsdException w:name="Medium Grid 3 Accent 3" w:uiPriority="69"/>
+    <w:lsdException w:name="Dark List Accent 3" w:uiPriority="70"/>
+    <w:lsdException w:name="Colorful Shading Accent 3" w:uiPriority="71"/>
+    <w:lsdException w:name="Colorful List Accent 3" w:uiPriority="72"/>
+    <w:lsdException w:name="Colorful Grid Accent 3" w:uiPriority="73"/>
+    <w:lsdException w:name="Light Shading Accent 4" w:uiPriority="60"/>
+    <w:lsdException w:name="Light List Accent 4" w:uiPriority="61"/>
+    <w:lsdException w:name="Light Grid Accent 4" w:uiPriority="62"/>
+    <w:lsdException w:name="Medium Shading 1 Accent 4" w:uiPriority="63"/>
+    <w:lsdException w:name="Medium Shading 2 Accent 4" w:uiPriority="64"/>
+    <w:lsdException w:name="Medium List 1 Accent 4" w:uiPriority="65"/>
+    <w:lsdException w:name="Medium List 2 Accent 4" w:uiPriority="66"/>
+    <w:lsdException w:name="Medium Grid 1 Accent 4" w:uiPriority="67"/>
+    <w:lsdException w:name="Medium Grid 2 Accent 4" w:uiPriority="68"/>
+    <w:lsdException w:name="Medium Grid 3 Accent 4" w:uiPriority="69"/>
+    <w:lsdException w:name="Dark List Accent 4" w:uiPriority="70"/>
+    <w:lsdException w:name="Colorful Shading Accent 4" w:uiPriority="71"/>
+    <w:lsdException w:name="Colorful List Accent 4" w:uiPriority="72"/>
+    <w:lsdException w:name="Colorful Grid Accent 4" w:uiPriority="73"/>
+    <w:lsdException w:name="Light Shading Accent 5" w:uiPriority="60"/>
+    <w:lsdException w:name="Light List Accent 5" w:uiPriority="61"/>
+    <w:lsdException w:name="Light Grid Accent 5" w:uiPriority="62"/>
+    <w:lsdException w:name="Medium Shading 1 Accent 5" w:uiPriority="63"/>
+    <w:lsdException w:name="Medium Shading 2 Accent 5" w:uiPriority="64"/>
+    <w:lsdException w:name="Medium List 1 Accent 5" w:uiPriority="65"/>
+    <w:lsdException w:name="Medium List 2 Accent 5" w:uiPriority="66"/>
+    <w:lsdException w:name="Medium Grid 1 Accent 5" w:uiPriority="67"/>
+    <w:lsdException w:name="Medium Grid 2 Accent 5" w:uiPriority="68"/>
+    <w:lsdException w:name="Medium Grid 3 Accent 5" w:uiPriority="69"/>
+    <w:lsdException w:name="Dark List Accent 5" w:uiPriority="70"/>
+    <w:lsdException w:name="Colorful Shading Accent 5" w:uiPriority="71"/>
+    <w:lsdException w:name="Colorful List Accent 5" w:uiPriority="72"/>
+    <w:lsdException w:name="Colorful Grid Accent 5" w:uiPriority="73"/>
+    <w:lsdException w:name="Light Shading Accent 6" w:uiPriority="60"/>
+    <w:lsdException w:name="Light List Accent 6" w:uiPriority="61"/>
+    <w:lsdException w:name="Light Grid Accent 6" w:uiPriority="62"/>
+    <w:lsdException w:name="Medium Shading 1 Accent 6" w:uiPriority="63"/>
+    <w:lsdException w:name="Medium Shading 2 Accent 6" w:uiPriority="64"/>
+    <w:lsdException w:name="Medium List 1 Accent 6" w:uiPriority="65"/>
+    <w:lsdException w:name="Medium List 2 Accent 6" w:uiPriority="66"/>
+    <w:lsdException w:name="Medium Grid 1 Accent 6" w:uiPriority="67"/>
+    <w:lsdException w:name="Medium Grid 2 Accent 6" w:uiPriority="68"/>
+    <w:lsdException w:name="Medium Grid 3 Accent 6" w:uiPriority="69"/>
+    <w:lsdException w:name="Dark List Accent 6" w:uiPriority="70"/>
+    <w:lsdException w:name="Colorful Shading Accent 6" w:uiPriority="71"/>
+    <w:lsdException w:name="Colorful List Accent 6" w:uiPriority="72"/>
+    <w:lsdException w:name="Colorful Grid Accent 6" w:uiPriority="73"/>
+    <w:lsdException w:name="Subtle Emphasis" w:uiPriority="19" w:qFormat="1"/>
+    <w:lsdException w:name="Intense Emphasis" w:uiPriority="21" w:qFormat="1"/>
+    <w:lsdException w:name="Subtle Reference" w:uiPriority="31" w:qFormat="1"/>
+    <w:lsdException w:name="Intense Reference" w:uiPriority="32" w:qFormat="1"/>
+    <w:lsdException w:name="Book Title" w:uiPriority="33" w:qFormat="1"/>
+    <w:lsdException w:name="Bibliography" w:semiHidden="1" w:uiPriority="37" w:unhideWhenUsed="1"/>
+    <w:lsdException w:name="TOC Heading" w:semiHidden="1" w:uiPriority="39" w:unhideWhenUsed="1" w:qFormat="1"/>
+    <w:lsdException w:name="Plain Table 1" w:uiPriority="41"/>
+    <w:lsdException w:name="Plain Table 2" w:uiPriority="42"/>
+    <w:lsdException w:name="Plain Table 3" w:uiPriority="43"/>
+    <w:lsdException w:name="Plain Table 4" w:uiPriority="44"/>
+    <w:lsdException w:name="Plain Table 5" w:uiPriority="45"/>
+    <w:lsdException w:name="Grid Table Light" w:uiPriority="40"/>
+    <w:lsdException w:name="Grid Table 1 Light" w:uiPriority="46"/>
+    <w:lsdException w:name="Grid Table 2" w:uiPriority="47"/>
+    <w:lsdException w:name="Grid Table 3" w:uiPriority="48"/>
+    <w:lsdException w:name="Grid Table 4" w:uiPriority="49"/>
+    <w:lsdException w:name="Grid Table 5 Dark" w:uiPriority="50"/>
+    <w:lsdException w:name="Grid Table 6 Colorful" w:uiPriority="51"/>
+    <w:lsdException w:name="Grid Table 7 Colorful" w:uiPriority="52"/>
+    <w:lsdException w:name="Grid Table 1 Light Accent 1" w:uiPriority="46"/>
+    <w:lsdException w:name="Grid Table 2 Accent 1" w:uiPriority="47"/>
+    <w:lsdException w:name="Grid Table 3 Accent 1" w:uiPriority="48"/>
+    <w:lsdException w:name="Grid Table 4 Accent 1" w:uiPriority="49"/>
+    <w:lsdException w:name="Grid Table 5 Dark Accent 1" w:uiPriority="50"/>
+    <w:lsdException w:name="Grid Table 6 Colorful Accent 1" w:uiPriority="51"/>
+    <w:lsdException w:name="Grid Table 7 Colorful Accent 1" w:uiPriority="52"/>
+    <w:lsdException w:name="Grid Table 1 Light Accent 2" w:uiPriority="46"/>
+    <w:lsdException w:name="Grid Table 2 Accent 2" w:uiPriority="47"/>
+    <w:lsdException w:name="Grid Table 3 Accent 2" w:uiPriority="48"/>
+    <w:lsdException w:name="Grid Table 4 Accent 2" w:uiPriority="49"/>
+    <w:lsdException w:name="Grid Table 5 Dark Accent 2" w:uiPriority="50"/>
+    <w:lsdException w:name="Grid Table 6 Colorful Accent 2" w:uiPriority="51"/>
+    <w:lsdException w:name="Grid Table 7 Colorful Accent 2" w:uiPriority="52"/>
+    <w:lsdException w:name="Grid Table 1 Light Accent 3" w:uiPriority="46"/>
+    <w:lsdException w:name="Grid Table 2 Accent 3" w:uiPriority="47"/>
+    <w:lsdException w:name="Grid Table 3 Accent 3" w:uiPriority="48"/>
+    <w:lsdException w:name="Grid Table 4 Accent 3" w:uiPriority="49"/>
+    <w:lsdException w:name="Grid Table 5 Dark Accent 3" w:uiPriority="50"/>
+    <w:lsdException w:name="Grid Table 6 Colorful Accent 3" w:uiPriority="51"/>
+    <w:lsdException w:name="Grid Table 7 Colorful Accent 3" w:uiPriority="52"/>
+    <w:lsdException w:name="Grid Table 1 Light Accent 4" w:uiPriority="46"/>
+    <w:lsdException w:name="Grid Table 2 Accent 4" w:uiPriority="47"/>
+    <w:lsdException w:name="Grid Table 3 Accent 4" w:uiPriority="48"/>
+    <w:lsdException w:name="Grid Table 4 Accent 4" w:uiPriority="49"/>
+    <w:lsdException w:name="Grid Table 5 Dark Accent 4" w:uiPriority="50"/>
+    <w:lsdException w:name="Grid Table 6 Colorful Accent 4" w:uiPriority="51"/>
+    <w:lsdException w:name="Grid Table 7 Colorful Accent 4" w:uiPriority="52"/>
+    <w:lsdException w:name="Grid Table 1 Light Accent 5" w:uiPriority="46"/>
+    <w:lsdException w:name="Grid Table 2 Accent 5" w:uiPriority="47"/>
+    <w:lsdException w:name="Grid Table 3 Accent 5" w:uiPriority="48"/>
+    <w:lsdException w:name="Grid Table 4 Accent 5" w:uiPriority="49"/>
+    <w:lsdException w:name="Grid Table 5 Dark Accent 5" w:uiPriority="50"/>
+    <w:lsdException w:name="Grid Table 6 Colorful Accent 5" w:uiPriority="51"/>
+    <w:lsdException w:name="Grid Table 7 Colorful Accent 5" w:uiPriority="52"/>
+    <w:lsdException w:name="Grid Table 1 Light Accent 6" w:uiPriority="46"/>
+    <w:lsdException w:name="Grid Table 2 Accent 6" w:uiPriority="47"/>
+    <w:lsdException w:name="Grid Table 3 Accent 6" w:uiPriority="48"/>
+    <w:lsdException w:name="Grid Table 4 Accent 6" w:uiPriority="49"/>
+    <w:lsdException w:name="Grid Table 5 Dark Accent 6" w:uiPriority="50"/>
+    <w:lsdException w:name="Grid Table 6 Colorful Accent 6" w:uiPriority="51"/>
+    <w:lsdException w:name="Grid Table 7 Colorful Accent 6" w:uiPriority="52"/>
+    <w:lsdException w:name="List Table 1 Light" w:uiPriority="46"/>
+    <w:lsdException w:name="List Table 2" w:uiPriority="47"/>
+    <w:lsdException w:name="List Table 3" w:uiPriority="48"/>
+    <w:lsdException w:name="List Table 4" w:uiPriority="49"/>
+    <w:lsdException w:name="List Table 5 Dark" w:uiPriority="50"/>
+    <w:lsdException w:name="List Table 6 Colorful" w:uiPriority="51"/>
+    <w:lsdException w:name="List Table 7 Colorful" w:uiPriority="52"/>
+    <w:lsdException w:name="List Table 1 Light Accent 1" w:uiPriority="46"/>
+    <w:lsdException w:name="List Table 2 Accent 1" w:uiPriority="47"/>
+    <w:lsdException w:name="List Table 3 Accent 1" w:uiPriority="48"/>
+    <w:lsdException w:name="List Table 4 Accent 1" w:uiPriority="49"/>
+    <w:lsdException w:name="List Table 5 Dark Accent 1" w:uiPriority="50"/>
+    <w:lsdException w:name="List Table 6 Colorful Accent 1" w:uiPriority="51"/>
+    <w:lsdException w:name="List Table 7 Colorful Accent 1" w:uiPriority="52"/>
+    <w:lsdException w:name="List Table 1 Light Accent 2" w:uiPriority="46"/>
+    <w:lsdException w:name="List Table 2 Accent 2" w:uiPriority="47"/>
+    <w:lsdException w:name="List Table 3 Accent 2" w:uiPriority="48"/>
+    <w:lsdException w:name="List Table 4 Accent 2" w:uiPriority="49"/>
+    <w:lsdException w:name="List Table 5 Dark Accent 2" w:uiPriority="50"/>
+    <w:lsdException w:name="List Table 6 Colorful Accent 2" w:uiPriority="51"/>
+    <w:lsdException w:name="List Table 7 Colorful Accent 2" w:uiPriority="52"/>
+    <w:lsdException w:name="List Table 1 Light Accent 3" w:uiPriority="46"/>
+    <w:lsdException w:name="List Table 2 Accent 3" w:uiPriority="47"/>
+    <w:lsdException w:name="List Table 3 Accent 3" w:uiPriority="48"/>
+    <w:lsdException w:name="List Table 4 Accent 3" w:uiPriority="49"/>
+    <w:lsdException w:name="List Table 5 Dark Accent 3" w:uiPriority="50"/>
+    <w:lsdException w:name="List Table 6 Colorful Accent 3" w:uiPriority="51"/>
+    <w:lsdException w:name="List Table 7 Colorful Accent 3" w:uiPriority="52"/>
+    <w:lsdException w:name="List Table 1 Light Accent 4" w:uiPriority="46"/>
+    <w:lsdException w:name="List Table 2 Accent 4" w:uiPriority="47"/>
+    <w:lsdException w:name="List Table 3 Accent 4" w:uiPriority="48"/>
+    <w:lsdException w:name="List Table 4 Accent 4" w:uiPriority="49"/>
+    <w:lsdException w:name="List Table 5 Dark Accent 4" w:uiPriority="50"/>
+    <w:lsdException w:name="List Table 6 Colorful Accent 4" w:uiPriority="51"/>
+    <w:lsdException w:name="List Table 7 Colorful Accent 4" w:uiPriority="52"/>
+    <w:lsdException w:name="List Table 1 Light Accent 5" w:uiPriority="46"/>
+    <w:lsdException w:name="List Table 2 Accent 5" w:uiPriority="47"/>
+    <w:lsdException w:name="List Table 3 Accent 5" w:uiPriority="48"/>
+    <w:lsdException w:name="List Table 4 Accent 5" w:uiPriority="49"/>
+    <w:lsdException w:name="List Table 5 Dark Accent 5" w:uiPriority="50"/>
+    <w:lsdException w:name="List Table 6 Colorful Accent 5" w:uiPriority="51"/>
+    <w:lsdException w:name="List Table 7 Colorful Accent 5" w:uiPriority="52"/>
+    <w:lsdException w:name="List Table 1 Light Accent 6" w:uiPriority="46"/>
+    <w:lsdException w:name="List Table 2 Accent 6" w:uiPriority="47"/>
+    <w:lsdException w:name="List Table 3 Accent 6" w:uiPriority="48"/>
+    <w:lsdException w:name="List Table 4 Accent 6" w:uiPriority="49"/>
+    <w:lsdException w:name="List Table 5 Dark Accent 6" w:uiPriority="50"/>
+    <w:lsdException w:name="List Table 6 Colorful Accent 6" w:uiPriority="51"/>
+    <w:lsdException w:name="List Table 7 Colorful Accent 6" w:uiPriority="52"/>
+    <w:lsdException w:name="Mention" w:semiHidden="1" w:unhideWhenUsed="1"/>
+    <w:lsdException w:name="Smart Hyperlink" w:semiHidden="1" w:unhideWhenUsed="1"/>
+    <w:lsdException w:name="Hashtag" w:semiHidden="1" w:unhideWhenUsed="1"/>
+    <w:lsdException w:name="Unresolved Mention" w:semiHidden="1" w:unhideWhenUsed="1"/>
   </w:latentStyles>
   <w:style w:type="paragraph" w:default="1" w:styleId="Normal">
     <w:name w:val="Normal"/>
@@ -13768,7 +15248,6 @@
     <w:tblPr>
       <w:tblStyleRowBandSize w:val="1"/>
       <w:tblStyleColBandSize w:val="1"/>
-      <w:tblInd w:w="0" w:type="dxa"/>
       <w:tblCellMar>
         <w:top w:w="100" w:type="dxa"/>
         <w:left w:w="100" w:type="dxa"/>
@@ -14266,985 +15745,8 @@
       <w:contextualSpacing/>
     </w:pPr>
   </w:style>
-  <w:style w:type="character" w:customStyle="1" w:styleId="UnresolvedMention">
-    <w:name w:val="Unresolved Mention"/>
-    <w:basedOn w:val="DefaultParagraphFont"/>
-    <w:uiPriority w:val="99"/>
-    <w:semiHidden/>
-    <w:unhideWhenUsed/>
-    <w:rsid w:val="002574DC"/>
-    <w:rPr>
-      <w:color w:val="605E5C"/>
-      <w:shd w:val="clear" w:color="auto" w:fill="E1DFDD"/>
-    </w:rPr>
-  </w:style>
-  <w:style w:type="character" w:styleId="FollowedHyperlink">
-    <w:name w:val="FollowedHyperlink"/>
-    <w:basedOn w:val="DefaultParagraphFont"/>
-    <w:uiPriority w:val="99"/>
-    <w:semiHidden/>
-    <w:unhideWhenUsed/>
-    <w:rsid w:val="00C343CE"/>
-    <w:rPr>
-      <w:color w:val="FCC77E" w:themeColor="followedHyperlink"/>
-      <w:u w:val="single"/>
-    </w:rPr>
-  </w:style>
-  <w:style w:type="paragraph" w:styleId="Bibliography">
-    <w:name w:val="Bibliography"/>
-    <w:basedOn w:val="Normal"/>
-    <w:next w:val="Normal"/>
-    <w:uiPriority w:val="37"/>
-    <w:unhideWhenUsed/>
-    <w:rsid w:val="006040FE"/>
-  </w:style>
-  <w:style w:type="paragraph" w:styleId="TableofFigures">
-    <w:name w:val="table of figures"/>
-    <w:basedOn w:val="Normal"/>
-    <w:next w:val="Normal"/>
-    <w:uiPriority w:val="99"/>
-    <w:unhideWhenUsed/>
-    <w:rsid w:val="00B76058"/>
-    <w:pPr>
-      <w:spacing w:after="0"/>
-    </w:pPr>
-  </w:style>
-</w:styles>
-</file>
-
-<file path=word/stylesWithEffects.xml><?xml version="1.0" encoding="utf-8"?>
-<w:styles xmlns:wpc="http://schemas.microsoft.com/office/word/2010/wordprocessingCanvas" xmlns:mc="http://schemas.openxmlformats.org/markup-compatibility/2006" xmlns:o="urn:schemas-microsoft-com:office:office" xmlns:r="http://schemas.openxmlformats.org/officeDocument/2006/relationships" xmlns:m="http://schemas.openxmlformats.org/officeDocument/2006/math" xmlns:v="urn:schemas-microsoft-com:vml" xmlns:wp14="http://schemas.microsoft.com/office/word/2010/wordprocessingDrawing" xmlns:wp="http://schemas.openxmlformats.org/drawingml/2006/wordprocessingDrawing" xmlns:w10="urn:schemas-microsoft-com:office:word" xmlns:w="http://schemas.openxmlformats.org/wordprocessingml/2006/main" xmlns:w14="http://schemas.microsoft.com/office/word/2010/wordml" xmlns:wpg="http://schemas.microsoft.com/office/word/2010/wordprocessingGroup" xmlns:wpi="http://schemas.microsoft.com/office/word/2010/wordprocessingInk" xmlns:wne="http://schemas.microsoft.com/office/word/2006/wordml" xmlns:wps="http://schemas.microsoft.com/office/word/2010/wordprocessingShape" mc:Ignorable="w14 wp14">
-  <w:docDefaults>
-    <w:rPrDefault>
-      <w:rPr>
-        <w:rFonts w:asciiTheme="minorHAnsi" w:eastAsiaTheme="minorEastAsia" w:hAnsiTheme="minorHAnsi" w:cstheme="minorBidi"/>
-        <w:lang w:val="en-US" w:eastAsia="en-US" w:bidi="ar-SA"/>
-      </w:rPr>
-    </w:rPrDefault>
-    <w:pPrDefault>
-      <w:pPr>
-        <w:spacing w:after="200" w:line="276" w:lineRule="auto"/>
-        <w:jc w:val="both"/>
-      </w:pPr>
-    </w:pPrDefault>
-  </w:docDefaults>
-  <w:latentStyles w:defLockedState="0" w:defUIPriority="99" w:defSemiHidden="1" w:defUnhideWhenUsed="1" w:defQFormat="0" w:count="267">
-    <w:lsdException w:name="Normal" w:semiHidden="0" w:uiPriority="0" w:unhideWhenUsed="0" w:qFormat="1"/>
-    <w:lsdException w:name="heading 1" w:semiHidden="0" w:uiPriority="9" w:unhideWhenUsed="0" w:qFormat="1"/>
-    <w:lsdException w:name="heading 2" w:uiPriority="9" w:qFormat="1"/>
-    <w:lsdException w:name="heading 3" w:uiPriority="9" w:qFormat="1"/>
-    <w:lsdException w:name="heading 4" w:uiPriority="9" w:qFormat="1"/>
-    <w:lsdException w:name="heading 5" w:uiPriority="9" w:qFormat="1"/>
-    <w:lsdException w:name="heading 6" w:uiPriority="9" w:qFormat="1"/>
-    <w:lsdException w:name="heading 7" w:uiPriority="9" w:qFormat="1"/>
-    <w:lsdException w:name="heading 8" w:uiPriority="9" w:qFormat="1"/>
-    <w:lsdException w:name="heading 9" w:uiPriority="9" w:qFormat="1"/>
-    <w:lsdException w:name="toc 1" w:uiPriority="39"/>
-    <w:lsdException w:name="toc 2" w:uiPriority="39"/>
-    <w:lsdException w:name="toc 3" w:uiPriority="39"/>
-    <w:lsdException w:name="toc 4" w:uiPriority="39"/>
-    <w:lsdException w:name="toc 5" w:uiPriority="39"/>
-    <w:lsdException w:name="toc 6" w:uiPriority="39"/>
-    <w:lsdException w:name="toc 7" w:uiPriority="39"/>
-    <w:lsdException w:name="toc 8" w:uiPriority="39"/>
-    <w:lsdException w:name="toc 9" w:uiPriority="39"/>
-    <w:lsdException w:name="caption" w:uiPriority="35" w:qFormat="1"/>
-    <w:lsdException w:name="Title" w:semiHidden="0" w:uiPriority="10" w:unhideWhenUsed="0" w:qFormat="1"/>
-    <w:lsdException w:name="Default Paragraph Font" w:uiPriority="1"/>
-    <w:lsdException w:name="Subtitle" w:semiHidden="0" w:uiPriority="11" w:unhideWhenUsed="0" w:qFormat="1"/>
-    <w:lsdException w:name="Strong" w:semiHidden="0" w:uiPriority="22" w:unhideWhenUsed="0" w:qFormat="1"/>
-    <w:lsdException w:name="Emphasis" w:semiHidden="0" w:uiPriority="20" w:unhideWhenUsed="0" w:qFormat="1"/>
-    <w:lsdException w:name="Table Grid" w:semiHidden="0" w:uiPriority="39" w:unhideWhenUsed="0"/>
-    <w:lsdException w:name="Placeholder Text" w:unhideWhenUsed="0"/>
-    <w:lsdException w:name="No Spacing" w:semiHidden="0" w:uiPriority="1" w:unhideWhenUsed="0" w:qFormat="1"/>
-    <w:lsdException w:name="Light Shading" w:semiHidden="0" w:uiPriority="60" w:unhideWhenUsed="0"/>
-    <w:lsdException w:name="Light List" w:semiHidden="0" w:uiPriority="61" w:unhideWhenUsed="0"/>
-    <w:lsdException w:name="Light Grid" w:semiHidden="0" w:uiPriority="62" w:unhideWhenUsed="0"/>
-    <w:lsdException w:name="Medium Shading 1" w:semiHidden="0" w:uiPriority="63" w:unhideWhenUsed="0"/>
-    <w:lsdException w:name="Medium Shading 2" w:semiHidden="0" w:uiPriority="64" w:unhideWhenUsed="0"/>
-    <w:lsdException w:name="Medium List 1" w:semiHidden="0" w:uiPriority="65" w:unhideWhenUsed="0"/>
-    <w:lsdException w:name="Medium List 2" w:semiHidden="0" w:uiPriority="66" w:unhideWhenUsed="0"/>
-    <w:lsdException w:name="Medium Grid 1" w:semiHidden="0" w:uiPriority="67" w:unhideWhenUsed="0"/>
-    <w:lsdException w:name="Medium Grid 2" w:semiHidden="0" w:uiPriority="68" w:unhideWhenUsed="0"/>
-    <w:lsdException w:name="Medium Grid 3" w:semiHidden="0" w:uiPriority="69" w:unhideWhenUsed="0"/>
-    <w:lsdException w:name="Dark List" w:semiHidden="0" w:uiPriority="70" w:unhideWhenUsed="0"/>
-    <w:lsdException w:name="Colorful Shading" w:semiHidden="0" w:uiPriority="71" w:unhideWhenUsed="0"/>
-    <w:lsdException w:name="Colorful List" w:semiHidden="0" w:uiPriority="72" w:unhideWhenUsed="0"/>
-    <w:lsdException w:name="Colorful Grid" w:semiHidden="0" w:uiPriority="73" w:unhideWhenUsed="0"/>
-    <w:lsdException w:name="Light Shading Accent 1" w:semiHidden="0" w:uiPriority="60" w:unhideWhenUsed="0"/>
-    <w:lsdException w:name="Light List Accent 1" w:semiHidden="0" w:uiPriority="61" w:unhideWhenUsed="0"/>
-    <w:lsdException w:name="Light Grid Accent 1" w:semiHidden="0" w:uiPriority="62" w:unhideWhenUsed="0"/>
-    <w:lsdException w:name="Medium Shading 1 Accent 1" w:semiHidden="0" w:uiPriority="63" w:unhideWhenUsed="0"/>
-    <w:lsdException w:name="Medium Shading 2 Accent 1" w:semiHidden="0" w:uiPriority="64" w:unhideWhenUsed="0"/>
-    <w:lsdException w:name="Medium List 1 Accent 1" w:semiHidden="0" w:uiPriority="65" w:unhideWhenUsed="0"/>
-    <w:lsdException w:name="Revision" w:unhideWhenUsed="0"/>
-    <w:lsdException w:name="List Paragraph" w:semiHidden="0" w:uiPriority="34" w:unhideWhenUsed="0" w:qFormat="1"/>
-    <w:lsdException w:name="Quote" w:semiHidden="0" w:uiPriority="29" w:unhideWhenUsed="0" w:qFormat="1"/>
-    <w:lsdException w:name="Intense Quote" w:semiHidden="0" w:uiPriority="30" w:unhideWhenUsed="0" w:qFormat="1"/>
-    <w:lsdException w:name="Medium List 2 Accent 1" w:semiHidden="0" w:uiPriority="66" w:unhideWhenUsed="0"/>
-    <w:lsdException w:name="Medium Grid 1 Accent 1" w:semiHidden="0" w:uiPriority="67" w:unhideWhenUsed="0"/>
-    <w:lsdException w:name="Medium Grid 2 Accent 1" w:semiHidden="0" w:uiPriority="68" w:unhideWhenUsed="0"/>
-    <w:lsdException w:name="Medium Grid 3 Accent 1" w:semiHidden="0" w:uiPriority="69" w:unhideWhenUsed="0"/>
-    <w:lsdException w:name="Dark List Accent 1" w:semiHidden="0" w:uiPriority="70" w:unhideWhenUsed="0"/>
-    <w:lsdException w:name="Colorful Shading Accent 1" w:semiHidden="0" w:uiPriority="71" w:unhideWhenUsed="0"/>
-    <w:lsdException w:name="Colorful List Accent 1" w:semiHidden="0" w:uiPriority="72" w:unhideWhenUsed="0"/>
-    <w:lsdException w:name="Colorful Grid Accent 1" w:semiHidden="0" w:uiPriority="73" w:unhideWhenUsed="0"/>
-    <w:lsdException w:name="Light Shading Accent 2" w:semiHidden="0" w:uiPriority="60" w:unhideWhenUsed="0"/>
-    <w:lsdException w:name="Light List Accent 2" w:semiHidden="0" w:uiPriority="61" w:unhideWhenUsed="0"/>
-    <w:lsdException w:name="Light Grid Accent 2" w:semiHidden="0" w:uiPriority="62" w:unhideWhenUsed="0"/>
-    <w:lsdException w:name="Medium Shading 1 Accent 2" w:semiHidden="0" w:uiPriority="63" w:unhideWhenUsed="0"/>
-    <w:lsdException w:name="Medium Shading 2 Accent 2" w:semiHidden="0" w:uiPriority="64" w:unhideWhenUsed="0"/>
-    <w:lsdException w:name="Medium List 1 Accent 2" w:semiHidden="0" w:uiPriority="65" w:unhideWhenUsed="0"/>
-    <w:lsdException w:name="Medium List 2 Accent 2" w:semiHidden="0" w:uiPriority="66" w:unhideWhenUsed="0"/>
-    <w:lsdException w:name="Medium Grid 1 Accent 2" w:semiHidden="0" w:uiPriority="67" w:unhideWhenUsed="0"/>
-    <w:lsdException w:name="Medium Grid 2 Accent 2" w:semiHidden="0" w:uiPriority="68" w:unhideWhenUsed="0"/>
-    <w:lsdException w:name="Medium Grid 3 Accent 2" w:semiHidden="0" w:uiPriority="69" w:unhideWhenUsed="0"/>
-    <w:lsdException w:name="Dark List Accent 2" w:semiHidden="0" w:uiPriority="70" w:unhideWhenUsed="0"/>
-    <w:lsdException w:name="Colorful Shading Accent 2" w:semiHidden="0" w:uiPriority="71" w:unhideWhenUsed="0"/>
-    <w:lsdException w:name="Colorful List Accent 2" w:semiHidden="0" w:uiPriority="72" w:unhideWhenUsed="0"/>
-    <w:lsdException w:name="Colorful Grid Accent 2" w:semiHidden="0" w:uiPriority="73" w:unhideWhenUsed="0"/>
-    <w:lsdException w:name="Light Shading Accent 3" w:semiHidden="0" w:uiPriority="60" w:unhideWhenUsed="0"/>
-    <w:lsdException w:name="Light List Accent 3" w:semiHidden="0" w:uiPriority="61" w:unhideWhenUsed="0"/>
-    <w:lsdException w:name="Light Grid Accent 3" w:semiHidden="0" w:uiPriority="62" w:unhideWhenUsed="0"/>
-    <w:lsdException w:name="Medium Shading 1 Accent 3" w:semiHidden="0" w:uiPriority="63" w:unhideWhenUsed="0"/>
-    <w:lsdException w:name="Medium Shading 2 Accent 3" w:semiHidden="0" w:uiPriority="64" w:unhideWhenUsed="0"/>
-    <w:lsdException w:name="Medium List 1 Accent 3" w:semiHidden="0" w:uiPriority="65" w:unhideWhenUsed="0"/>
-    <w:lsdException w:name="Medium List 2 Accent 3" w:semiHidden="0" w:uiPriority="66" w:unhideWhenUsed="0"/>
-    <w:lsdException w:name="Medium Grid 1 Accent 3" w:semiHidden="0" w:uiPriority="67" w:unhideWhenUsed="0"/>
-    <w:lsdException w:name="Medium Grid 2 Accent 3" w:semiHidden="0" w:uiPriority="68" w:unhideWhenUsed="0"/>
-    <w:lsdException w:name="Medium Grid 3 Accent 3" w:semiHidden="0" w:uiPriority="69" w:unhideWhenUsed="0"/>
-    <w:lsdException w:name="Dark List Accent 3" w:semiHidden="0" w:uiPriority="70" w:unhideWhenUsed="0"/>
-    <w:lsdException w:name="Colorful Shading Accent 3" w:semiHidden="0" w:uiPriority="71" w:unhideWhenUsed="0"/>
-    <w:lsdException w:name="Colorful List Accent 3" w:semiHidden="0" w:uiPriority="72" w:unhideWhenUsed="0"/>
-    <w:lsdException w:name="Colorful Grid Accent 3" w:semiHidden="0" w:uiPriority="73" w:unhideWhenUsed="0"/>
-    <w:lsdException w:name="Light Shading Accent 4" w:semiHidden="0" w:uiPriority="60" w:unhideWhenUsed="0"/>
-    <w:lsdException w:name="Light List Accent 4" w:semiHidden="0" w:uiPriority="61" w:unhideWhenUsed="0"/>
-    <w:lsdException w:name="Light Grid Accent 4" w:semiHidden="0" w:uiPriority="62" w:unhideWhenUsed="0"/>
-    <w:lsdException w:name="Medium Shading 1 Accent 4" w:semiHidden="0" w:uiPriority="63" w:unhideWhenUsed="0"/>
-    <w:lsdException w:name="Medium Shading 2 Accent 4" w:semiHidden="0" w:uiPriority="64" w:unhideWhenUsed="0"/>
-    <w:lsdException w:name="Medium List 1 Accent 4" w:semiHidden="0" w:uiPriority="65" w:unhideWhenUsed="0"/>
-    <w:lsdException w:name="Medium List 2 Accent 4" w:semiHidden="0" w:uiPriority="66" w:unhideWhenUsed="0"/>
-    <w:lsdException w:name="Medium Grid 1 Accent 4" w:semiHidden="0" w:uiPriority="67" w:unhideWhenUsed="0"/>
-    <w:lsdException w:name="Medium Grid 2 Accent 4" w:semiHidden="0" w:uiPriority="68" w:unhideWhenUsed="0"/>
-    <w:lsdException w:name="Medium Grid 3 Accent 4" w:semiHidden="0" w:uiPriority="69" w:unhideWhenUsed="0"/>
-    <w:lsdException w:name="Dark List Accent 4" w:semiHidden="0" w:uiPriority="70" w:unhideWhenUsed="0"/>
-    <w:lsdException w:name="Colorful Shading Accent 4" w:semiHidden="0" w:uiPriority="71" w:unhideWhenUsed="0"/>
-    <w:lsdException w:name="Colorful List Accent 4" w:semiHidden="0" w:uiPriority="72" w:unhideWhenUsed="0"/>
-    <w:lsdException w:name="Colorful Grid Accent 4" w:semiHidden="0" w:uiPriority="73" w:unhideWhenUsed="0"/>
-    <w:lsdException w:name="Light Shading Accent 5" w:semiHidden="0" w:uiPriority="60" w:unhideWhenUsed="0"/>
-    <w:lsdException w:name="Light List Accent 5" w:semiHidden="0" w:uiPriority="61" w:unhideWhenUsed="0"/>
-    <w:lsdException w:name="Light Grid Accent 5" w:semiHidden="0" w:uiPriority="62" w:unhideWhenUsed="0"/>
-    <w:lsdException w:name="Medium Shading 1 Accent 5" w:semiHidden="0" w:uiPriority="63" w:unhideWhenUsed="0"/>
-    <w:lsdException w:name="Medium Shading 2 Accent 5" w:semiHidden="0" w:uiPriority="64" w:unhideWhenUsed="0"/>
-    <w:lsdException w:name="Medium List 1 Accent 5" w:semiHidden="0" w:uiPriority="65" w:unhideWhenUsed="0"/>
-    <w:lsdException w:name="Medium List 2 Accent 5" w:semiHidden="0" w:uiPriority="66" w:unhideWhenUsed="0"/>
-    <w:lsdException w:name="Medium Grid 1 Accent 5" w:semiHidden="0" w:uiPriority="67" w:unhideWhenUsed="0"/>
-    <w:lsdException w:name="Medium Grid 2 Accent 5" w:semiHidden="0" w:uiPriority="68" w:unhideWhenUsed="0"/>
-    <w:lsdException w:name="Medium Grid 3 Accent 5" w:semiHidden="0" w:uiPriority="69" w:unhideWhenUsed="0"/>
-    <w:lsdException w:name="Dark List Accent 5" w:semiHidden="0" w:uiPriority="70" w:unhideWhenUsed="0"/>
-    <w:lsdException w:name="Colorful Shading Accent 5" w:semiHidden="0" w:uiPriority="71" w:unhideWhenUsed="0"/>
-    <w:lsdException w:name="Colorful List Accent 5" w:semiHidden="0" w:uiPriority="72" w:unhideWhenUsed="0"/>
-    <w:lsdException w:name="Colorful Grid Accent 5" w:semiHidden="0" w:uiPriority="73" w:unhideWhenUsed="0"/>
-    <w:lsdException w:name="Light Shading Accent 6" w:semiHidden="0" w:uiPriority="60" w:unhideWhenUsed="0"/>
-    <w:lsdException w:name="Light List Accent 6" w:semiHidden="0" w:uiPriority="61" w:unhideWhenUsed="0"/>
-    <w:lsdException w:name="Light Grid Accent 6" w:semiHidden="0" w:uiPriority="62" w:unhideWhenUsed="0"/>
-    <w:lsdException w:name="Medium Shading 1 Accent 6" w:semiHidden="0" w:uiPriority="63" w:unhideWhenUsed="0"/>
-    <w:lsdException w:name="Medium Shading 2 Accent 6" w:semiHidden="0" w:uiPriority="64" w:unhideWhenUsed="0"/>
-    <w:lsdException w:name="Medium List 1 Accent 6" w:semiHidden="0" w:uiPriority="65" w:unhideWhenUsed="0"/>
-    <w:lsdException w:name="Medium List 2 Accent 6" w:semiHidden="0" w:uiPriority="66" w:unhideWhenUsed="0"/>
-    <w:lsdException w:name="Medium Grid 1 Accent 6" w:semiHidden="0" w:uiPriority="67" w:unhideWhenUsed="0"/>
-    <w:lsdException w:name="Medium Grid 2 Accent 6" w:semiHidden="0" w:uiPriority="68" w:unhideWhenUsed="0"/>
-    <w:lsdException w:name="Medium Grid 3 Accent 6" w:semiHidden="0" w:uiPriority="69" w:unhideWhenUsed="0"/>
-    <w:lsdException w:name="Dark List Accent 6" w:semiHidden="0" w:uiPriority="70" w:unhideWhenUsed="0"/>
-    <w:lsdException w:name="Colorful Shading Accent 6" w:semiHidden="0" w:uiPriority="71" w:unhideWhenUsed="0"/>
-    <w:lsdException w:name="Colorful List Accent 6" w:semiHidden="0" w:uiPriority="72" w:unhideWhenUsed="0"/>
-    <w:lsdException w:name="Colorful Grid Accent 6" w:semiHidden="0" w:uiPriority="73" w:unhideWhenUsed="0"/>
-    <w:lsdException w:name="Subtle Emphasis" w:semiHidden="0" w:uiPriority="19" w:unhideWhenUsed="0" w:qFormat="1"/>
-    <w:lsdException w:name="Intense Emphasis" w:semiHidden="0" w:uiPriority="21" w:unhideWhenUsed="0" w:qFormat="1"/>
-    <w:lsdException w:name="Subtle Reference" w:semiHidden="0" w:uiPriority="31" w:unhideWhenUsed="0" w:qFormat="1"/>
-    <w:lsdException w:name="Intense Reference" w:semiHidden="0" w:uiPriority="32" w:unhideWhenUsed="0" w:qFormat="1"/>
-    <w:lsdException w:name="Book Title" w:semiHidden="0" w:uiPriority="33" w:unhideWhenUsed="0" w:qFormat="1"/>
-    <w:lsdException w:name="Bibliography" w:uiPriority="37"/>
-    <w:lsdException w:name="TOC Heading" w:uiPriority="39" w:qFormat="1"/>
-  </w:latentStyles>
-  <w:style w:type="paragraph" w:default="1" w:styleId="Normal">
-    <w:name w:val="Normal"/>
-    <w:qFormat/>
-    <w:rsid w:val="00745432"/>
-  </w:style>
-  <w:style w:type="paragraph" w:styleId="Heading1">
-    <w:name w:val="heading 1"/>
-    <w:basedOn w:val="Heading6"/>
-    <w:next w:val="Normal"/>
-    <w:link w:val="Heading1Char"/>
-    <w:uiPriority w:val="9"/>
-    <w:qFormat/>
-    <w:rsid w:val="00363903"/>
-    <w:pPr>
-      <w:spacing w:before="300" w:after="40"/>
-      <w:outlineLvl w:val="0"/>
-    </w:pPr>
-    <w:rPr>
-      <w:rFonts w:ascii="Times New Roman" w:hAnsi="Times New Roman"/>
-      <w:smallCaps w:val="0"/>
-      <w:color w:val="000000" w:themeColor="text1"/>
-      <w:sz w:val="36"/>
-      <w:szCs w:val="32"/>
-    </w:rPr>
-  </w:style>
-  <w:style w:type="paragraph" w:styleId="Heading2">
-    <w:name w:val="heading 2"/>
-    <w:basedOn w:val="Heading6"/>
-    <w:next w:val="Normal"/>
-    <w:link w:val="Heading2Char"/>
-    <w:uiPriority w:val="9"/>
-    <w:unhideWhenUsed/>
-    <w:qFormat/>
-    <w:rsid w:val="00363903"/>
-    <w:pPr>
-      <w:outlineLvl w:val="1"/>
-    </w:pPr>
-    <w:rPr>
-      <w:rFonts w:ascii="Times New Roman" w:hAnsi="Times New Roman"/>
-      <w:smallCaps w:val="0"/>
-      <w:color w:val="000000" w:themeColor="text1"/>
-      <w:sz w:val="32"/>
-      <w:szCs w:val="28"/>
-    </w:rPr>
-  </w:style>
-  <w:style w:type="paragraph" w:styleId="Heading3">
-    <w:name w:val="heading 3"/>
-    <w:basedOn w:val="Heading6"/>
-    <w:next w:val="Normal"/>
-    <w:link w:val="Heading3Char"/>
-    <w:uiPriority w:val="9"/>
-    <w:unhideWhenUsed/>
-    <w:qFormat/>
-    <w:rsid w:val="00363903"/>
-    <w:pPr>
-      <w:outlineLvl w:val="2"/>
-    </w:pPr>
-    <w:rPr>
-      <w:rFonts w:ascii="Times New Roman" w:hAnsi="Times New Roman"/>
-      <w:smallCaps w:val="0"/>
-      <w:color w:val="000000" w:themeColor="text1"/>
-      <w:sz w:val="28"/>
-      <w:szCs w:val="24"/>
-    </w:rPr>
-  </w:style>
-  <w:style w:type="paragraph" w:styleId="Heading4">
-    <w:name w:val="heading 4"/>
-    <w:basedOn w:val="Normal"/>
-    <w:next w:val="Normal"/>
-    <w:link w:val="Heading4Char"/>
-    <w:uiPriority w:val="9"/>
-    <w:semiHidden/>
-    <w:unhideWhenUsed/>
-    <w:qFormat/>
-    <w:rsid w:val="00745432"/>
-    <w:pPr>
-      <w:spacing w:after="0"/>
-      <w:jc w:val="left"/>
-      <w:outlineLvl w:val="3"/>
-    </w:pPr>
-    <w:rPr>
-      <w:i/>
-      <w:iCs/>
-      <w:smallCaps/>
-      <w:spacing w:val="10"/>
-      <w:sz w:val="22"/>
-      <w:szCs w:val="22"/>
-    </w:rPr>
-  </w:style>
-  <w:style w:type="paragraph" w:styleId="Heading5">
-    <w:name w:val="heading 5"/>
-    <w:basedOn w:val="Normal"/>
-    <w:next w:val="Normal"/>
-    <w:link w:val="Heading5Char"/>
-    <w:uiPriority w:val="9"/>
-    <w:semiHidden/>
-    <w:unhideWhenUsed/>
-    <w:qFormat/>
-    <w:rsid w:val="00745432"/>
-    <w:pPr>
-      <w:spacing w:after="0"/>
-      <w:jc w:val="left"/>
-      <w:outlineLvl w:val="4"/>
-    </w:pPr>
-    <w:rPr>
-      <w:smallCaps/>
-      <w:color w:val="F73B08" w:themeColor="accent6" w:themeShade="BF"/>
-      <w:spacing w:val="10"/>
-      <w:sz w:val="22"/>
-      <w:szCs w:val="22"/>
-    </w:rPr>
-  </w:style>
-  <w:style w:type="paragraph" w:styleId="Heading6">
-    <w:name w:val="heading 6"/>
-    <w:basedOn w:val="Normal"/>
-    <w:next w:val="Normal"/>
-    <w:link w:val="Heading6Char"/>
-    <w:uiPriority w:val="9"/>
-    <w:semiHidden/>
-    <w:unhideWhenUsed/>
-    <w:qFormat/>
-    <w:rsid w:val="00745432"/>
-    <w:pPr>
-      <w:spacing w:after="0"/>
-      <w:jc w:val="left"/>
-      <w:outlineLvl w:val="5"/>
-    </w:pPr>
-    <w:rPr>
-      <w:smallCaps/>
-      <w:color w:val="FA7E5C" w:themeColor="accent6"/>
-      <w:spacing w:val="5"/>
-      <w:sz w:val="22"/>
-      <w:szCs w:val="22"/>
-    </w:rPr>
-  </w:style>
-  <w:style w:type="paragraph" w:styleId="Heading7">
-    <w:name w:val="heading 7"/>
-    <w:basedOn w:val="Normal"/>
-    <w:next w:val="Normal"/>
-    <w:link w:val="Heading7Char"/>
-    <w:uiPriority w:val="9"/>
-    <w:semiHidden/>
-    <w:unhideWhenUsed/>
-    <w:qFormat/>
-    <w:rsid w:val="00745432"/>
-    <w:pPr>
-      <w:spacing w:after="0"/>
-      <w:jc w:val="left"/>
-      <w:outlineLvl w:val="6"/>
-    </w:pPr>
-    <w:rPr>
-      <w:b/>
-      <w:bCs/>
-      <w:smallCaps/>
-      <w:color w:val="FA7E5C" w:themeColor="accent6"/>
-      <w:spacing w:val="10"/>
-    </w:rPr>
-  </w:style>
-  <w:style w:type="paragraph" w:styleId="Heading8">
-    <w:name w:val="heading 8"/>
-    <w:basedOn w:val="Normal"/>
-    <w:next w:val="Normal"/>
-    <w:link w:val="Heading8Char"/>
-    <w:uiPriority w:val="9"/>
-    <w:semiHidden/>
-    <w:unhideWhenUsed/>
-    <w:qFormat/>
-    <w:rsid w:val="00745432"/>
-    <w:pPr>
-      <w:spacing w:after="0"/>
-      <w:jc w:val="left"/>
-      <w:outlineLvl w:val="7"/>
-    </w:pPr>
-    <w:rPr>
-      <w:b/>
-      <w:bCs/>
-      <w:i/>
-      <w:iCs/>
-      <w:smallCaps/>
-      <w:color w:val="F73B08" w:themeColor="accent6" w:themeShade="BF"/>
-    </w:rPr>
-  </w:style>
-  <w:style w:type="paragraph" w:styleId="Heading9">
-    <w:name w:val="heading 9"/>
-    <w:basedOn w:val="Normal"/>
-    <w:next w:val="Normal"/>
-    <w:link w:val="Heading9Char"/>
-    <w:uiPriority w:val="9"/>
-    <w:semiHidden/>
-    <w:unhideWhenUsed/>
-    <w:qFormat/>
-    <w:rsid w:val="00745432"/>
-    <w:pPr>
-      <w:spacing w:after="0"/>
-      <w:jc w:val="left"/>
-      <w:outlineLvl w:val="8"/>
-    </w:pPr>
-    <w:rPr>
-      <w:b/>
-      <w:bCs/>
-      <w:i/>
-      <w:iCs/>
-      <w:smallCaps/>
-      <w:color w:val="A62705" w:themeColor="accent6" w:themeShade="80"/>
-    </w:rPr>
-  </w:style>
-  <w:style w:type="character" w:default="1" w:styleId="DefaultParagraphFont">
-    <w:name w:val="Default Paragraph Font"/>
-    <w:uiPriority w:val="1"/>
-    <w:semiHidden/>
-    <w:unhideWhenUsed/>
-  </w:style>
-  <w:style w:type="table" w:default="1" w:styleId="TableNormal">
-    <w:name w:val="Normal Table"/>
-    <w:uiPriority w:val="99"/>
-    <w:semiHidden/>
-    <w:unhideWhenUsed/>
-    <w:tblPr>
-      <w:tblInd w:w="0" w:type="dxa"/>
-      <w:tblCellMar>
-        <w:top w:w="0" w:type="dxa"/>
-        <w:left w:w="108" w:type="dxa"/>
-        <w:bottom w:w="0" w:type="dxa"/>
-        <w:right w:w="108" w:type="dxa"/>
-      </w:tblCellMar>
-    </w:tblPr>
-  </w:style>
-  <w:style w:type="numbering" w:default="1" w:styleId="NoList">
-    <w:name w:val="No List"/>
-    <w:uiPriority w:val="99"/>
-    <w:semiHidden/>
-    <w:unhideWhenUsed/>
-  </w:style>
-  <w:style w:type="paragraph" w:styleId="Title">
-    <w:name w:val="Title"/>
-    <w:basedOn w:val="Heading6"/>
-    <w:next w:val="Normal"/>
-    <w:link w:val="TitleChar"/>
-    <w:uiPriority w:val="10"/>
-    <w:qFormat/>
-    <w:rsid w:val="00363903"/>
-    <w:pPr>
-      <w:pBdr>
-        <w:top w:val="single" w:sz="8" w:space="1" w:color="FA7E5C" w:themeColor="accent6"/>
-      </w:pBdr>
-      <w:spacing w:after="120" w:line="240" w:lineRule="auto"/>
-      <w:jc w:val="right"/>
-      <w:outlineLvl w:val="0"/>
-    </w:pPr>
-    <w:rPr>
-      <w:rFonts w:ascii="Times New Roman" w:hAnsi="Times New Roman"/>
-      <w:smallCaps w:val="0"/>
-      <w:color w:val="262626" w:themeColor="text1" w:themeTint="D9"/>
-      <w:sz w:val="52"/>
-      <w:szCs w:val="52"/>
-    </w:rPr>
-  </w:style>
-  <w:style w:type="paragraph" w:styleId="Subtitle">
-    <w:name w:val="Subtitle"/>
-    <w:basedOn w:val="Normal"/>
-    <w:next w:val="Normal"/>
-    <w:link w:val="SubtitleChar"/>
-    <w:uiPriority w:val="11"/>
-    <w:qFormat/>
-    <w:rsid w:val="00745432"/>
-    <w:pPr>
-      <w:spacing w:after="720" w:line="240" w:lineRule="auto"/>
-      <w:jc w:val="right"/>
-    </w:pPr>
-    <w:rPr>
-      <w:rFonts w:asciiTheme="majorHAnsi" w:eastAsiaTheme="majorEastAsia" w:hAnsiTheme="majorHAnsi" w:cstheme="majorBidi"/>
-    </w:rPr>
-  </w:style>
-  <w:style w:type="table" w:customStyle="1" w:styleId="a">
-    <w:basedOn w:val="TableNormal"/>
-    <w:tblPr>
-      <w:tblStyleRowBandSize w:val="1"/>
-      <w:tblStyleColBandSize w:val="1"/>
-      <w:tblInd w:w="0" w:type="dxa"/>
-      <w:tblCellMar>
-        <w:top w:w="100" w:type="dxa"/>
-        <w:left w:w="100" w:type="dxa"/>
-        <w:bottom w:w="100" w:type="dxa"/>
-        <w:right w:w="100" w:type="dxa"/>
-      </w:tblCellMar>
-    </w:tblPr>
-  </w:style>
-  <w:style w:type="character" w:customStyle="1" w:styleId="Heading1Char">
-    <w:name w:val="Heading 1 Char"/>
-    <w:basedOn w:val="DefaultParagraphFont"/>
-    <w:link w:val="Heading1"/>
-    <w:uiPriority w:val="9"/>
-    <w:rsid w:val="00363903"/>
-    <w:rPr>
-      <w:rFonts w:ascii="Times New Roman" w:hAnsi="Times New Roman"/>
-      <w:color w:val="000000" w:themeColor="text1"/>
-      <w:spacing w:val="5"/>
-      <w:sz w:val="36"/>
-      <w:szCs w:val="32"/>
-    </w:rPr>
-  </w:style>
-  <w:style w:type="character" w:customStyle="1" w:styleId="Heading2Char">
-    <w:name w:val="Heading 2 Char"/>
-    <w:basedOn w:val="DefaultParagraphFont"/>
-    <w:link w:val="Heading2"/>
-    <w:uiPriority w:val="9"/>
-    <w:rsid w:val="00363903"/>
-    <w:rPr>
-      <w:rFonts w:ascii="Times New Roman" w:hAnsi="Times New Roman"/>
-      <w:color w:val="000000" w:themeColor="text1"/>
-      <w:spacing w:val="5"/>
-      <w:sz w:val="32"/>
-      <w:szCs w:val="28"/>
-    </w:rPr>
-  </w:style>
-  <w:style w:type="character" w:customStyle="1" w:styleId="Heading3Char">
-    <w:name w:val="Heading 3 Char"/>
-    <w:basedOn w:val="DefaultParagraphFont"/>
-    <w:link w:val="Heading3"/>
-    <w:uiPriority w:val="9"/>
-    <w:rsid w:val="00363903"/>
-    <w:rPr>
-      <w:rFonts w:ascii="Times New Roman" w:hAnsi="Times New Roman"/>
-      <w:color w:val="000000" w:themeColor="text1"/>
-      <w:spacing w:val="5"/>
-      <w:sz w:val="28"/>
-      <w:szCs w:val="24"/>
-    </w:rPr>
-  </w:style>
-  <w:style w:type="character" w:customStyle="1" w:styleId="Heading4Char">
-    <w:name w:val="Heading 4 Char"/>
-    <w:basedOn w:val="DefaultParagraphFont"/>
-    <w:link w:val="Heading4"/>
-    <w:uiPriority w:val="9"/>
-    <w:semiHidden/>
-    <w:rsid w:val="00745432"/>
-    <w:rPr>
-      <w:i/>
-      <w:iCs/>
-      <w:smallCaps/>
-      <w:spacing w:val="10"/>
-      <w:sz w:val="22"/>
-      <w:szCs w:val="22"/>
-    </w:rPr>
-  </w:style>
-  <w:style w:type="character" w:customStyle="1" w:styleId="Heading5Char">
-    <w:name w:val="Heading 5 Char"/>
-    <w:basedOn w:val="DefaultParagraphFont"/>
-    <w:link w:val="Heading5"/>
-    <w:uiPriority w:val="9"/>
-    <w:semiHidden/>
-    <w:rsid w:val="00745432"/>
-    <w:rPr>
-      <w:smallCaps/>
-      <w:color w:val="F73B08" w:themeColor="accent6" w:themeShade="BF"/>
-      <w:spacing w:val="10"/>
-      <w:sz w:val="22"/>
-      <w:szCs w:val="22"/>
-    </w:rPr>
-  </w:style>
-  <w:style w:type="character" w:customStyle="1" w:styleId="Heading6Char">
-    <w:name w:val="Heading 6 Char"/>
-    <w:basedOn w:val="DefaultParagraphFont"/>
-    <w:link w:val="Heading6"/>
-    <w:uiPriority w:val="9"/>
-    <w:semiHidden/>
-    <w:rsid w:val="00745432"/>
-    <w:rPr>
-      <w:smallCaps/>
-      <w:color w:val="FA7E5C" w:themeColor="accent6"/>
-      <w:spacing w:val="5"/>
-      <w:sz w:val="22"/>
-      <w:szCs w:val="22"/>
-    </w:rPr>
-  </w:style>
-  <w:style w:type="character" w:customStyle="1" w:styleId="Heading7Char">
-    <w:name w:val="Heading 7 Char"/>
-    <w:basedOn w:val="DefaultParagraphFont"/>
-    <w:link w:val="Heading7"/>
-    <w:uiPriority w:val="9"/>
-    <w:semiHidden/>
-    <w:rsid w:val="00745432"/>
-    <w:rPr>
-      <w:b/>
-      <w:bCs/>
-      <w:smallCaps/>
-      <w:color w:val="FA7E5C" w:themeColor="accent6"/>
-      <w:spacing w:val="10"/>
-    </w:rPr>
-  </w:style>
-  <w:style w:type="character" w:customStyle="1" w:styleId="Heading8Char">
-    <w:name w:val="Heading 8 Char"/>
-    <w:basedOn w:val="DefaultParagraphFont"/>
-    <w:link w:val="Heading8"/>
-    <w:uiPriority w:val="9"/>
-    <w:semiHidden/>
-    <w:rsid w:val="00745432"/>
-    <w:rPr>
-      <w:b/>
-      <w:bCs/>
-      <w:i/>
-      <w:iCs/>
-      <w:smallCaps/>
-      <w:color w:val="F73B08" w:themeColor="accent6" w:themeShade="BF"/>
-    </w:rPr>
-  </w:style>
-  <w:style w:type="character" w:customStyle="1" w:styleId="Heading9Char">
-    <w:name w:val="Heading 9 Char"/>
-    <w:basedOn w:val="DefaultParagraphFont"/>
-    <w:link w:val="Heading9"/>
-    <w:uiPriority w:val="9"/>
-    <w:semiHidden/>
-    <w:rsid w:val="00745432"/>
-    <w:rPr>
-      <w:b/>
-      <w:bCs/>
-      <w:i/>
-      <w:iCs/>
-      <w:smallCaps/>
-      <w:color w:val="A62705" w:themeColor="accent6" w:themeShade="80"/>
-    </w:rPr>
-  </w:style>
-  <w:style w:type="paragraph" w:styleId="Caption">
-    <w:name w:val="caption"/>
-    <w:basedOn w:val="Normal"/>
-    <w:next w:val="Normal"/>
-    <w:uiPriority w:val="35"/>
-    <w:unhideWhenUsed/>
-    <w:qFormat/>
-    <w:rsid w:val="00745432"/>
-    <w:rPr>
-      <w:b/>
-      <w:bCs/>
-      <w:caps/>
-      <w:sz w:val="16"/>
-      <w:szCs w:val="16"/>
-    </w:rPr>
-  </w:style>
-  <w:style w:type="character" w:customStyle="1" w:styleId="TitleChar">
-    <w:name w:val="Title Char"/>
-    <w:basedOn w:val="DefaultParagraphFont"/>
-    <w:link w:val="Title"/>
-    <w:uiPriority w:val="10"/>
-    <w:rsid w:val="00363903"/>
-    <w:rPr>
-      <w:rFonts w:ascii="Times New Roman" w:hAnsi="Times New Roman"/>
-      <w:color w:val="262626" w:themeColor="text1" w:themeTint="D9"/>
-      <w:spacing w:val="5"/>
-      <w:sz w:val="52"/>
-      <w:szCs w:val="52"/>
-    </w:rPr>
-  </w:style>
-  <w:style w:type="character" w:customStyle="1" w:styleId="SubtitleChar">
-    <w:name w:val="Subtitle Char"/>
-    <w:basedOn w:val="DefaultParagraphFont"/>
-    <w:link w:val="Subtitle"/>
-    <w:uiPriority w:val="11"/>
-    <w:rsid w:val="00745432"/>
-    <w:rPr>
-      <w:rFonts w:asciiTheme="majorHAnsi" w:eastAsiaTheme="majorEastAsia" w:hAnsiTheme="majorHAnsi" w:cstheme="majorBidi"/>
-    </w:rPr>
-  </w:style>
-  <w:style w:type="character" w:styleId="Strong">
-    <w:name w:val="Strong"/>
-    <w:uiPriority w:val="22"/>
-    <w:qFormat/>
-    <w:rsid w:val="00745432"/>
-    <w:rPr>
-      <w:b/>
-      <w:bCs/>
-      <w:color w:val="FA7E5C" w:themeColor="accent6"/>
-    </w:rPr>
-  </w:style>
-  <w:style w:type="character" w:styleId="Emphasis">
-    <w:name w:val="Emphasis"/>
-    <w:uiPriority w:val="20"/>
-    <w:qFormat/>
-    <w:rsid w:val="00745432"/>
-    <w:rPr>
-      <w:b/>
-      <w:bCs/>
-      <w:i/>
-      <w:iCs/>
-      <w:spacing w:val="10"/>
-    </w:rPr>
-  </w:style>
-  <w:style w:type="paragraph" w:styleId="NoSpacing">
-    <w:name w:val="No Spacing"/>
-    <w:uiPriority w:val="1"/>
-    <w:qFormat/>
-    <w:rsid w:val="00745432"/>
-    <w:pPr>
-      <w:spacing w:after="0" w:line="240" w:lineRule="auto"/>
-    </w:pPr>
-  </w:style>
-  <w:style w:type="paragraph" w:styleId="Quote">
-    <w:name w:val="Quote"/>
-    <w:basedOn w:val="Normal"/>
-    <w:next w:val="Normal"/>
-    <w:link w:val="QuoteChar"/>
-    <w:uiPriority w:val="29"/>
-    <w:qFormat/>
-    <w:rsid w:val="00745432"/>
-    <w:rPr>
-      <w:i/>
-      <w:iCs/>
-    </w:rPr>
-  </w:style>
-  <w:style w:type="character" w:customStyle="1" w:styleId="QuoteChar">
-    <w:name w:val="Quote Char"/>
-    <w:basedOn w:val="DefaultParagraphFont"/>
-    <w:link w:val="Quote"/>
-    <w:uiPriority w:val="29"/>
-    <w:rsid w:val="00745432"/>
-    <w:rPr>
-      <w:i/>
-      <w:iCs/>
-    </w:rPr>
-  </w:style>
-  <w:style w:type="paragraph" w:styleId="IntenseQuote">
-    <w:name w:val="Intense Quote"/>
-    <w:basedOn w:val="Normal"/>
-    <w:next w:val="Normal"/>
-    <w:link w:val="IntenseQuoteChar"/>
-    <w:uiPriority w:val="30"/>
-    <w:qFormat/>
-    <w:rsid w:val="00745432"/>
-    <w:pPr>
-      <w:pBdr>
-        <w:top w:val="single" w:sz="8" w:space="1" w:color="FA7E5C" w:themeColor="accent6"/>
-      </w:pBdr>
-      <w:spacing w:before="140" w:after="140"/>
-      <w:ind w:left="1440" w:right="1440"/>
-    </w:pPr>
-    <w:rPr>
-      <w:b/>
-      <w:bCs/>
-      <w:i/>
-      <w:iCs/>
-    </w:rPr>
-  </w:style>
-  <w:style w:type="character" w:customStyle="1" w:styleId="IntenseQuoteChar">
-    <w:name w:val="Intense Quote Char"/>
-    <w:basedOn w:val="DefaultParagraphFont"/>
-    <w:link w:val="IntenseQuote"/>
-    <w:uiPriority w:val="30"/>
-    <w:rsid w:val="00745432"/>
-    <w:rPr>
-      <w:b/>
-      <w:bCs/>
-      <w:i/>
-      <w:iCs/>
-    </w:rPr>
-  </w:style>
-  <w:style w:type="character" w:styleId="SubtleEmphasis">
-    <w:name w:val="Subtle Emphasis"/>
-    <w:uiPriority w:val="19"/>
-    <w:qFormat/>
-    <w:rsid w:val="00745432"/>
-    <w:rPr>
-      <w:i/>
-      <w:iCs/>
-    </w:rPr>
-  </w:style>
-  <w:style w:type="character" w:styleId="IntenseEmphasis">
-    <w:name w:val="Intense Emphasis"/>
-    <w:uiPriority w:val="21"/>
-    <w:qFormat/>
-    <w:rsid w:val="00745432"/>
-    <w:rPr>
-      <w:b/>
-      <w:bCs/>
-      <w:i/>
-      <w:iCs/>
-      <w:color w:val="FA7E5C" w:themeColor="accent6"/>
-      <w:spacing w:val="10"/>
-    </w:rPr>
-  </w:style>
-  <w:style w:type="character" w:styleId="SubtleReference">
-    <w:name w:val="Subtle Reference"/>
-    <w:uiPriority w:val="31"/>
-    <w:qFormat/>
-    <w:rsid w:val="00745432"/>
-    <w:rPr>
-      <w:b/>
-      <w:bCs/>
-    </w:rPr>
-  </w:style>
-  <w:style w:type="character" w:styleId="IntenseReference">
-    <w:name w:val="Intense Reference"/>
-    <w:uiPriority w:val="32"/>
-    <w:qFormat/>
-    <w:rsid w:val="00745432"/>
-    <w:rPr>
-      <w:b/>
-      <w:bCs/>
-      <w:smallCaps/>
-      <w:spacing w:val="5"/>
-      <w:sz w:val="22"/>
-      <w:szCs w:val="22"/>
-      <w:u w:val="single"/>
-    </w:rPr>
-  </w:style>
-  <w:style w:type="character" w:styleId="BookTitle">
-    <w:name w:val="Book Title"/>
-    <w:uiPriority w:val="33"/>
-    <w:qFormat/>
-    <w:rsid w:val="00745432"/>
-    <w:rPr>
-      <w:rFonts w:asciiTheme="majorHAnsi" w:eastAsiaTheme="majorEastAsia" w:hAnsiTheme="majorHAnsi" w:cstheme="majorBidi"/>
-      <w:i/>
-      <w:iCs/>
-      <w:sz w:val="20"/>
-      <w:szCs w:val="20"/>
-    </w:rPr>
-  </w:style>
-  <w:style w:type="paragraph" w:styleId="TOCHeading">
-    <w:name w:val="TOC Heading"/>
-    <w:basedOn w:val="Heading1"/>
-    <w:next w:val="Normal"/>
-    <w:uiPriority w:val="39"/>
-    <w:unhideWhenUsed/>
-    <w:qFormat/>
-    <w:rsid w:val="00745432"/>
-    <w:pPr>
-      <w:outlineLvl w:val="9"/>
-    </w:pPr>
-  </w:style>
-  <w:style w:type="paragraph" w:styleId="TOC1">
-    <w:name w:val="toc 1"/>
-    <w:basedOn w:val="Normal"/>
-    <w:next w:val="Normal"/>
-    <w:autoRedefine/>
-    <w:uiPriority w:val="39"/>
-    <w:unhideWhenUsed/>
-    <w:rsid w:val="007F6D15"/>
-    <w:pPr>
-      <w:tabs>
-        <w:tab w:val="right" w:leader="dot" w:pos="9350"/>
-      </w:tabs>
-      <w:spacing w:after="100"/>
-    </w:pPr>
-  </w:style>
-  <w:style w:type="paragraph" w:styleId="TOC2">
-    <w:name w:val="toc 2"/>
-    <w:basedOn w:val="Normal"/>
-    <w:next w:val="Normal"/>
-    <w:autoRedefine/>
-    <w:uiPriority w:val="39"/>
-    <w:unhideWhenUsed/>
-    <w:rsid w:val="0084353D"/>
-    <w:pPr>
-      <w:spacing w:after="100"/>
-      <w:ind w:left="200"/>
-    </w:pPr>
-  </w:style>
-  <w:style w:type="paragraph" w:styleId="TOC3">
-    <w:name w:val="toc 3"/>
-    <w:basedOn w:val="Normal"/>
-    <w:next w:val="Normal"/>
-    <w:autoRedefine/>
-    <w:uiPriority w:val="39"/>
-    <w:unhideWhenUsed/>
-    <w:rsid w:val="0084353D"/>
-    <w:pPr>
-      <w:spacing w:after="100"/>
-      <w:ind w:left="400"/>
-    </w:pPr>
-  </w:style>
-  <w:style w:type="character" w:styleId="Hyperlink">
-    <w:name w:val="Hyperlink"/>
-    <w:uiPriority w:val="99"/>
-    <w:unhideWhenUsed/>
-    <w:rsid w:val="00790645"/>
-    <w:rPr>
-      <w:color w:val="000000" w:themeColor="text1"/>
-      <w:u w:val="none"/>
-    </w:rPr>
-  </w:style>
-  <w:style w:type="paragraph" w:styleId="Header">
-    <w:name w:val="header"/>
-    <w:basedOn w:val="Normal"/>
-    <w:link w:val="HeaderChar"/>
-    <w:uiPriority w:val="99"/>
-    <w:unhideWhenUsed/>
-    <w:rsid w:val="00F57CDC"/>
-    <w:pPr>
-      <w:tabs>
-        <w:tab w:val="center" w:pos="4680"/>
-        <w:tab w:val="right" w:pos="9360"/>
-      </w:tabs>
-      <w:spacing w:after="0" w:line="240" w:lineRule="auto"/>
-    </w:pPr>
-  </w:style>
-  <w:style w:type="character" w:customStyle="1" w:styleId="HeaderChar">
-    <w:name w:val="Header Char"/>
-    <w:basedOn w:val="DefaultParagraphFont"/>
-    <w:link w:val="Header"/>
-    <w:uiPriority w:val="99"/>
-    <w:rsid w:val="00F57CDC"/>
-  </w:style>
-  <w:style w:type="paragraph" w:styleId="Footer">
-    <w:name w:val="footer"/>
-    <w:basedOn w:val="Normal"/>
-    <w:link w:val="FooterChar"/>
-    <w:uiPriority w:val="99"/>
-    <w:unhideWhenUsed/>
-    <w:rsid w:val="00F57CDC"/>
-    <w:pPr>
-      <w:tabs>
-        <w:tab w:val="center" w:pos="4680"/>
-        <w:tab w:val="right" w:pos="9360"/>
-      </w:tabs>
-      <w:spacing w:after="0" w:line="240" w:lineRule="auto"/>
-    </w:pPr>
-  </w:style>
-  <w:style w:type="character" w:customStyle="1" w:styleId="FooterChar">
-    <w:name w:val="Footer Char"/>
-    <w:basedOn w:val="DefaultParagraphFont"/>
-    <w:link w:val="Footer"/>
-    <w:uiPriority w:val="99"/>
-    <w:rsid w:val="00F57CDC"/>
-  </w:style>
-  <w:style w:type="character" w:customStyle="1" w:styleId="UnresolvedMention1">
-    <w:name w:val="Unresolved Mention1"/>
-    <w:basedOn w:val="DefaultParagraphFont"/>
-    <w:uiPriority w:val="99"/>
-    <w:semiHidden/>
-    <w:unhideWhenUsed/>
-    <w:rsid w:val="004948C0"/>
-    <w:rPr>
-      <w:color w:val="605E5C"/>
-      <w:shd w:val="clear" w:color="auto" w:fill="E1DFDD"/>
-    </w:rPr>
-  </w:style>
-  <w:style w:type="paragraph" w:styleId="BalloonText">
-    <w:name w:val="Balloon Text"/>
-    <w:basedOn w:val="Normal"/>
-    <w:link w:val="BalloonTextChar"/>
-    <w:uiPriority w:val="99"/>
-    <w:semiHidden/>
-    <w:unhideWhenUsed/>
-    <w:rsid w:val="00617A65"/>
-    <w:pPr>
-      <w:spacing w:after="0" w:line="240" w:lineRule="auto"/>
-    </w:pPr>
-    <w:rPr>
-      <w:rFonts w:ascii="Tahoma" w:hAnsi="Tahoma" w:cs="Tahoma"/>
-      <w:sz w:val="16"/>
-      <w:szCs w:val="16"/>
-    </w:rPr>
-  </w:style>
-  <w:style w:type="character" w:customStyle="1" w:styleId="BalloonTextChar">
-    <w:name w:val="Balloon Text Char"/>
-    <w:basedOn w:val="DefaultParagraphFont"/>
-    <w:link w:val="BalloonText"/>
-    <w:uiPriority w:val="99"/>
-    <w:semiHidden/>
-    <w:rsid w:val="00617A65"/>
-    <w:rPr>
-      <w:rFonts w:ascii="Tahoma" w:hAnsi="Tahoma" w:cs="Tahoma"/>
-      <w:sz w:val="16"/>
-      <w:szCs w:val="16"/>
-    </w:rPr>
-  </w:style>
-  <w:style w:type="paragraph" w:styleId="ListParagraph">
-    <w:name w:val="List Paragraph"/>
-    <w:basedOn w:val="Normal"/>
-    <w:uiPriority w:val="34"/>
-    <w:qFormat/>
-    <w:rsid w:val="00617A65"/>
-    <w:pPr>
-      <w:ind w:left="720"/>
-      <w:contextualSpacing/>
-    </w:pPr>
-  </w:style>
-  <w:style w:type="character" w:customStyle="1" w:styleId="UnresolvedMention">
-    <w:name w:val="Unresolved Mention"/>
+  <w:style w:type="character" w:customStyle="1" w:styleId="UnresolvedMention2">
+    <w:name w:val="Unresolved Mention2"/>
     <w:basedOn w:val="DefaultParagraphFont"/>
     <w:uiPriority w:val="99"/>
     <w:semiHidden/>
@@ -15537,7 +16039,7 @@
   <a:extraClrSchemeLst/>
   <a:extLst>
     <a:ext uri="{05A4C25C-085E-4340-85A3-A5531E510DB2}">
-      <thm15:themeFamily xmlns="" xmlns:thm15="http://schemas.microsoft.com/office/thememl/2012/main" name="Berlin" id="{7B5DBA9E-B069-418E-9360-A61BDD0615A4}" vid="{C0CBE056-4EF4-4D92-969E-947779DA7AAA}"/>
+      <thm15:themeFamily xmlns:thm15="http://schemas.microsoft.com/office/thememl/2012/main" name="Berlin" id="{7B5DBA9E-B069-418E-9360-A61BDD0615A4}" vid="{C0CBE056-4EF4-4D92-969E-947779DA7AAA}"/>
     </a:ext>
   </a:extLst>
 </a:theme>
@@ -15669,7 +16171,7 @@
 </file>
 
 <file path=customXml/itemProps1.xml><?xml version="1.0" encoding="utf-8"?>
-<ds:datastoreItem xmlns:ds="http://schemas.openxmlformats.org/officeDocument/2006/customXml" ds:itemID="{1382BA88-17F7-44FF-8346-7C6D728189FC}">
+<ds:datastoreItem xmlns:ds="http://schemas.openxmlformats.org/officeDocument/2006/customXml" ds:itemID="{A01D5AEC-C56D-4F44-BAB6-97604F95D117}">
   <ds:schemaRefs>
     <ds:schemaRef ds:uri="http://schemas.openxmlformats.org/officeDocument/2006/bibliography"/>
   </ds:schemaRefs>

</xml_diff>

<commit_message>
Thesis - culture transmission
</commit_message>
<xml_diff>
--- a/Written thesis/MSc Thesis_withIntro.docx
+++ b/Written thesis/MSc Thesis_withIntro.docx
@@ -4752,7 +4752,39 @@
           <w:sz w:val="24"/>
           <w:szCs w:val="24"/>
         </w:rPr>
-        <w:t xml:space="preserve">How is culture transmitted? What are the mechanisms that affect the </w:t>
+        <w:t>How</w:t>
+      </w:r>
+      <w:r>
+        <w:rPr>
+          <w:rFonts w:ascii="Times New Roman" w:hAnsi="Times New Roman" w:cs="Times New Roman"/>
+          <w:sz w:val="24"/>
+          <w:szCs w:val="24"/>
+        </w:rPr>
+        <w:t xml:space="preserve"> </w:t>
+      </w:r>
+      <w:r>
+        <w:rPr>
+          <w:rFonts w:ascii="Times New Roman" w:hAnsi="Times New Roman" w:cs="Times New Roman"/>
+          <w:sz w:val="24"/>
+          <w:szCs w:val="24"/>
+        </w:rPr>
+        <w:t>is</w:t>
+      </w:r>
+      <w:r>
+        <w:rPr>
+          <w:rFonts w:ascii="Times New Roman" w:hAnsi="Times New Roman" w:cs="Times New Roman"/>
+          <w:sz w:val="24"/>
+          <w:szCs w:val="24"/>
+        </w:rPr>
+        <w:t xml:space="preserve"> human</w:t>
+      </w:r>
+      <w:r>
+        <w:rPr>
+          <w:rFonts w:ascii="Times New Roman" w:hAnsi="Times New Roman" w:cs="Times New Roman"/>
+          <w:sz w:val="24"/>
+          <w:szCs w:val="24"/>
+        </w:rPr>
+        <w:t xml:space="preserve"> culture transmitted? What are the mechanisms that affect the </w:t>
       </w:r>
       <w:r>
         <w:rPr>
@@ -5174,7 +5206,23 @@
           <w:sz w:val="24"/>
           <w:szCs w:val="24"/>
         </w:rPr>
-        <w:t xml:space="preserve"> the utilization of Machine Learning algorithms to analyze data, together with my interests in social sciences, pushed me to develop the research on this topic </w:t>
+        <w:t xml:space="preserve"> the utilization of Machine Learning </w:t>
+      </w:r>
+      <w:r>
+        <w:rPr>
+          <w:rFonts w:ascii="Times New Roman" w:hAnsi="Times New Roman" w:cs="Times New Roman"/>
+          <w:sz w:val="24"/>
+          <w:szCs w:val="24"/>
+        </w:rPr>
+        <w:t>techniques</w:t>
+      </w:r>
+      <w:r>
+        <w:rPr>
+          <w:rFonts w:ascii="Times New Roman" w:hAnsi="Times New Roman" w:cs="Times New Roman"/>
+          <w:sz w:val="24"/>
+          <w:szCs w:val="24"/>
+        </w:rPr>
+        <w:t xml:space="preserve"> to analyze data, together with my interests in social sciences, pushed me to develop the research on this topic </w:t>
       </w:r>
       <w:r>
         <w:rPr>
@@ -6457,25 +6505,7 @@
           <w:sz w:val="24"/>
           <w:szCs w:val="24"/>
         </w:rPr>
-        <w:t xml:space="preserve"> on the paper of </w:t>
-      </w:r>
-      <w:proofErr w:type="spellStart"/>
-      <w:r>
-        <w:rPr>
-          <w:rFonts w:ascii="Times New Roman" w:hAnsi="Times New Roman" w:cs="Times New Roman"/>
-          <w:sz w:val="24"/>
-          <w:szCs w:val="24"/>
-        </w:rPr>
-        <w:t>Reips</w:t>
-      </w:r>
-      <w:proofErr w:type="spellEnd"/>
-      <w:r>
-        <w:rPr>
-          <w:rFonts w:ascii="Times New Roman" w:hAnsi="Times New Roman" w:cs="Times New Roman"/>
-          <w:sz w:val="24"/>
-          <w:szCs w:val="24"/>
-        </w:rPr>
-        <w:t>.</w:t>
+        <w:t xml:space="preserve"> on the paper of Reips.</w:t>
       </w:r>
     </w:p>
     <w:p>
@@ -7337,40 +7367,100 @@
     </w:p>
     <w:p>
       <w:pPr>
+        <w:spacing w:line="360" w:lineRule="auto"/>
         <w:ind w:firstLine="720"/>
-      </w:pPr>
-      <w:r>
+        <w:rPr>
+          <w:rFonts w:ascii="Times New Roman" w:hAnsi="Times New Roman" w:cs="Times New Roman"/>
+          <w:sz w:val="24"/>
+          <w:szCs w:val="24"/>
+        </w:rPr>
+      </w:pPr>
+      <w:r>
+        <w:rPr>
+          <w:rFonts w:ascii="Times New Roman" w:hAnsi="Times New Roman" w:cs="Times New Roman"/>
+          <w:sz w:val="24"/>
+          <w:szCs w:val="24"/>
+        </w:rPr>
         <w:t xml:space="preserve">The Part I, called Background provides a briefly introduction of the research developed, motivation, objectives and approaches utilized. Besides that, it also contains the Theoretical part which provides a base of understanding of the topic that will be researched and explored, eliciting definitions from different authors and researchers of the field </w:t>
       </w:r>
       <w:proofErr w:type="gramStart"/>
       <w:r>
+        <w:rPr>
+          <w:rFonts w:ascii="Times New Roman" w:hAnsi="Times New Roman" w:cs="Times New Roman"/>
+          <w:sz w:val="24"/>
+          <w:szCs w:val="24"/>
+        </w:rPr>
         <w:t>and also</w:t>
       </w:r>
       <w:proofErr w:type="gramEnd"/>
       <w:r>
+        <w:rPr>
+          <w:rFonts w:ascii="Times New Roman" w:hAnsi="Times New Roman" w:cs="Times New Roman"/>
+          <w:sz w:val="24"/>
+          <w:szCs w:val="24"/>
+        </w:rPr>
         <w:t xml:space="preserve"> the current discussions on the academic community.</w:t>
       </w:r>
     </w:p>
     <w:p>
       <w:pPr>
+        <w:spacing w:line="360" w:lineRule="auto"/>
         <w:ind w:firstLine="720"/>
-      </w:pPr>
-      <w:r>
+        <w:rPr>
+          <w:rFonts w:ascii="Times New Roman" w:hAnsi="Times New Roman" w:cs="Times New Roman"/>
+          <w:sz w:val="24"/>
+          <w:szCs w:val="24"/>
+        </w:rPr>
+      </w:pPr>
+      <w:r>
+        <w:rPr>
+          <w:rFonts w:ascii="Times New Roman" w:hAnsi="Times New Roman" w:cs="Times New Roman"/>
+          <w:sz w:val="24"/>
+          <w:szCs w:val="24"/>
+        </w:rPr>
+        <w:lastRenderedPageBreak/>
         <w:t xml:space="preserve">The second part, called Experiment / Empirical Studies </w:t>
       </w:r>
       <w:r>
+        <w:rPr>
+          <w:rFonts w:ascii="Times New Roman" w:hAnsi="Times New Roman" w:cs="Times New Roman"/>
+          <w:sz w:val="24"/>
+          <w:szCs w:val="24"/>
+        </w:rPr>
         <w:t>explains detailed</w:t>
       </w:r>
       <w:r>
+        <w:rPr>
+          <w:rFonts w:ascii="Times New Roman" w:hAnsi="Times New Roman" w:cs="Times New Roman"/>
+          <w:sz w:val="24"/>
+          <w:szCs w:val="24"/>
+        </w:rPr>
         <w:t xml:space="preserve"> </w:t>
       </w:r>
       <w:r>
+        <w:rPr>
+          <w:rFonts w:ascii="Times New Roman" w:hAnsi="Times New Roman" w:cs="Times New Roman"/>
+          <w:sz w:val="24"/>
+          <w:szCs w:val="24"/>
+        </w:rPr>
         <w:t xml:space="preserve">all the phases of development of the experiment, the decision reasoning and the procedures utilized, from the design until the implementation and execution and lastly the data analysis. </w:t>
       </w:r>
     </w:p>
     <w:p>
-      <w:r>
-        <w:lastRenderedPageBreak/>
+      <w:pPr>
+        <w:spacing w:line="360" w:lineRule="auto"/>
+        <w:rPr>
+          <w:rFonts w:ascii="Times New Roman" w:hAnsi="Times New Roman" w:cs="Times New Roman"/>
+          <w:sz w:val="24"/>
+          <w:szCs w:val="24"/>
+        </w:rPr>
+      </w:pPr>
+      <w:r>
+        <w:rPr>
+          <w:rFonts w:ascii="Times New Roman" w:hAnsi="Times New Roman" w:cs="Times New Roman"/>
+          <w:sz w:val="24"/>
+          <w:szCs w:val="24"/>
+        </w:rPr>
         <w:tab/>
         <w:t>The last part is the conclusion of the thesis, where it is discussed the results of the experiment, the conclusions reached, possible future works and limitations of the experiment.</w:t>
       </w:r>
@@ -7402,7 +7492,7 @@
           <w:lang w:val="pt-BR" w:eastAsia="pt-BR"/>
         </w:rPr>
         <w:drawing>
-          <wp:anchor distT="0" distB="0" distL="114300" distR="114300" simplePos="0" relativeHeight="251674624" behindDoc="0" locked="0" layoutInCell="1" allowOverlap="1" wp14:anchorId="789954B6" wp14:editId="2D53C813">
+          <wp:anchor distT="0" distB="0" distL="114300" distR="114300" simplePos="0" relativeHeight="251673600" behindDoc="0" locked="0" layoutInCell="1" allowOverlap="1" wp14:anchorId="789954B6" wp14:editId="2D53C813">
             <wp:simplePos x="0" y="0"/>
             <wp:positionH relativeFrom="column">
               <wp:posOffset>91440</wp:posOffset>
@@ -7502,33 +7592,1077 @@
     <w:p/>
     <w:p>
       <w:pPr>
-        <w:rPr>
-          <w:color w:val="FF0000"/>
-        </w:rPr>
-      </w:pPr>
-      <w:r>
-        <w:rPr>
-          <w:color w:val="FF0000"/>
-        </w:rPr>
-        <w:t>Cultural transmission is the process by which information is passed from individual to individual via social learning mechanisms such as imitation, teaching or language. This can be contrasted with the acquisition of information via genetic inheritance from biological parents, and with individual learning, where there is no influence from conspecifics</w:t>
-      </w:r>
-    </w:p>
-    <w:p>
-      <w:pPr>
-        <w:rPr>
-          <w:color w:val="FF0000"/>
-        </w:rPr>
-      </w:pPr>
+        <w:spacing w:line="360" w:lineRule="auto"/>
+        <w:ind w:firstLine="720"/>
+        <w:rPr>
+          <w:rFonts w:ascii="Times New Roman" w:hAnsi="Times New Roman" w:cs="Times New Roman"/>
+          <w:sz w:val="24"/>
+          <w:szCs w:val="24"/>
+        </w:rPr>
+      </w:pPr>
+      <w:r>
+        <w:rPr>
+          <w:rFonts w:ascii="Times New Roman" w:hAnsi="Times New Roman" w:cs="Times New Roman"/>
+          <w:sz w:val="24"/>
+          <w:szCs w:val="24"/>
+        </w:rPr>
+        <w:t xml:space="preserve">Based on the definition of </w:t>
+      </w:r>
+      <w:sdt>
+        <w:sdtPr>
+          <w:rPr>
+            <w:rFonts w:ascii="Times New Roman" w:hAnsi="Times New Roman" w:cs="Times New Roman"/>
+            <w:sz w:val="24"/>
+            <w:szCs w:val="24"/>
+          </w:rPr>
+          <w:id w:val="896098691"/>
+          <w:citation/>
+        </w:sdtPr>
+        <w:sdtContent>
+          <w:r>
+            <w:rPr>
+              <w:rFonts w:ascii="Times New Roman" w:hAnsi="Times New Roman" w:cs="Times New Roman"/>
+              <w:sz w:val="24"/>
+              <w:szCs w:val="24"/>
+            </w:rPr>
+            <w:fldChar w:fldCharType="begin"/>
+          </w:r>
+          <w:r>
+            <w:rPr>
+              <w:rFonts w:ascii="Times New Roman" w:hAnsi="Times New Roman" w:cs="Times New Roman"/>
+              <w:sz w:val="24"/>
+              <w:szCs w:val="24"/>
+            </w:rPr>
+            <w:instrText xml:space="preserve">CITATION Mes08 \t  \l 1033 </w:instrText>
+          </w:r>
+          <w:r>
+            <w:rPr>
+              <w:rFonts w:ascii="Times New Roman" w:hAnsi="Times New Roman" w:cs="Times New Roman"/>
+              <w:sz w:val="24"/>
+              <w:szCs w:val="24"/>
+            </w:rPr>
+            <w:fldChar w:fldCharType="separate"/>
+          </w:r>
+          <w:r>
+            <w:rPr>
+              <w:rFonts w:ascii="Times New Roman" w:hAnsi="Times New Roman" w:cs="Times New Roman"/>
+              <w:noProof/>
+              <w:sz w:val="24"/>
+              <w:szCs w:val="24"/>
+            </w:rPr>
+            <w:t>(Mesoudi &amp; Whiten, 2008)</w:t>
+          </w:r>
+          <w:r>
+            <w:rPr>
+              <w:rFonts w:ascii="Times New Roman" w:hAnsi="Times New Roman" w:cs="Times New Roman"/>
+              <w:sz w:val="24"/>
+              <w:szCs w:val="24"/>
+            </w:rPr>
+            <w:fldChar w:fldCharType="end"/>
+          </w:r>
+        </w:sdtContent>
+      </w:sdt>
+      <w:r>
+        <w:rPr>
+          <w:rFonts w:ascii="Times New Roman" w:hAnsi="Times New Roman" w:cs="Times New Roman"/>
+          <w:sz w:val="24"/>
+          <w:szCs w:val="24"/>
+        </w:rPr>
+        <w:t xml:space="preserve"> </w:t>
+      </w:r>
+      <w:r>
+        <w:rPr>
+          <w:rFonts w:ascii="Times New Roman" w:hAnsi="Times New Roman" w:cs="Times New Roman"/>
+          <w:sz w:val="24"/>
+          <w:szCs w:val="24"/>
+        </w:rPr>
+        <w:t xml:space="preserve">and </w:t>
+      </w:r>
+      <w:sdt>
+        <w:sdtPr>
+          <w:rPr>
+            <w:rFonts w:ascii="Times New Roman" w:hAnsi="Times New Roman" w:cs="Times New Roman"/>
+            <w:sz w:val="24"/>
+            <w:szCs w:val="24"/>
+          </w:rPr>
+          <w:id w:val="1376272618"/>
+          <w:citation/>
+        </w:sdtPr>
+        <w:sdtContent>
+          <w:r>
+            <w:rPr>
+              <w:rFonts w:ascii="Times New Roman" w:hAnsi="Times New Roman" w:cs="Times New Roman"/>
+              <w:sz w:val="24"/>
+              <w:szCs w:val="24"/>
+            </w:rPr>
+            <w:fldChar w:fldCharType="begin"/>
+          </w:r>
+          <w:r>
+            <w:rPr>
+              <w:rFonts w:ascii="Times New Roman" w:hAnsi="Times New Roman" w:cs="Times New Roman"/>
+              <w:sz w:val="24"/>
+              <w:szCs w:val="24"/>
+            </w:rPr>
+            <w:instrText xml:space="preserve"> CITATION Bis08 \l 1033 </w:instrText>
+          </w:r>
+          <w:r>
+            <w:rPr>
+              <w:rFonts w:ascii="Times New Roman" w:hAnsi="Times New Roman" w:cs="Times New Roman"/>
+              <w:sz w:val="24"/>
+              <w:szCs w:val="24"/>
+            </w:rPr>
+            <w:fldChar w:fldCharType="separate"/>
+          </w:r>
+          <w:r>
+            <w:rPr>
+              <w:rFonts w:ascii="Times New Roman" w:hAnsi="Times New Roman" w:cs="Times New Roman"/>
+              <w:noProof/>
+              <w:sz w:val="24"/>
+              <w:szCs w:val="24"/>
+            </w:rPr>
+            <w:t>(Bisin &amp; Verdier, 2008)</w:t>
+          </w:r>
+          <w:r>
+            <w:rPr>
+              <w:rFonts w:ascii="Times New Roman" w:hAnsi="Times New Roman" w:cs="Times New Roman"/>
+              <w:sz w:val="24"/>
+              <w:szCs w:val="24"/>
+            </w:rPr>
+            <w:fldChar w:fldCharType="end"/>
+          </w:r>
+        </w:sdtContent>
+      </w:sdt>
+      <w:r>
+        <w:rPr>
+          <w:rFonts w:ascii="Times New Roman" w:hAnsi="Times New Roman" w:cs="Times New Roman"/>
+          <w:sz w:val="24"/>
+          <w:szCs w:val="24"/>
+        </w:rPr>
+        <w:t xml:space="preserve"> </w:t>
+      </w:r>
+      <w:r>
+        <w:rPr>
+          <w:rFonts w:ascii="Times New Roman" w:hAnsi="Times New Roman" w:cs="Times New Roman"/>
+          <w:sz w:val="24"/>
+          <w:szCs w:val="24"/>
+        </w:rPr>
+        <w:t>culture transmission is the process in which information (knowledge, beliefs, preferences or norms of behavior) are passed from one individual to another one, within and across generations using social learning mechanisms as teaching, imitation or language.</w:t>
+      </w:r>
+    </w:p>
+    <w:p>
+      <w:pPr>
+        <w:spacing w:line="360" w:lineRule="auto"/>
+        <w:ind w:firstLine="720"/>
+        <w:rPr>
+          <w:rFonts w:ascii="Times New Roman" w:hAnsi="Times New Roman" w:cs="Times New Roman"/>
+          <w:sz w:val="24"/>
+          <w:szCs w:val="24"/>
+        </w:rPr>
+      </w:pPr>
+      <w:r>
+        <w:rPr>
+          <w:rFonts w:ascii="Times New Roman" w:hAnsi="Times New Roman" w:cs="Times New Roman"/>
+          <w:sz w:val="24"/>
+          <w:szCs w:val="24"/>
+        </w:rPr>
+        <w:t xml:space="preserve">It is possible to separate </w:t>
+      </w:r>
+      <w:r>
+        <w:rPr>
+          <w:rFonts w:ascii="Times New Roman" w:hAnsi="Times New Roman" w:cs="Times New Roman"/>
+          <w:sz w:val="24"/>
+          <w:szCs w:val="24"/>
+        </w:rPr>
+        <w:t>cultur</w:t>
+      </w:r>
+      <w:r>
+        <w:rPr>
+          <w:rFonts w:ascii="Times New Roman" w:hAnsi="Times New Roman" w:cs="Times New Roman"/>
+          <w:sz w:val="24"/>
+          <w:szCs w:val="24"/>
+        </w:rPr>
+        <w:t>e</w:t>
+      </w:r>
+      <w:r>
+        <w:rPr>
+          <w:rFonts w:ascii="Times New Roman" w:hAnsi="Times New Roman" w:cs="Times New Roman"/>
+          <w:sz w:val="24"/>
+          <w:szCs w:val="24"/>
+        </w:rPr>
+        <w:t xml:space="preserve"> transmission</w:t>
+      </w:r>
+      <w:r>
+        <w:rPr>
+          <w:rFonts w:ascii="Times New Roman" w:hAnsi="Times New Roman" w:cs="Times New Roman"/>
+          <w:sz w:val="24"/>
+          <w:szCs w:val="24"/>
+        </w:rPr>
+        <w:t xml:space="preserve"> in three different types</w:t>
+      </w:r>
+      <w:r>
+        <w:rPr>
+          <w:rFonts w:ascii="Times New Roman" w:hAnsi="Times New Roman" w:cs="Times New Roman"/>
+          <w:sz w:val="24"/>
+          <w:szCs w:val="24"/>
+        </w:rPr>
+        <w:t>: vertical</w:t>
+      </w:r>
+      <w:r>
+        <w:rPr>
+          <w:rFonts w:ascii="Times New Roman" w:hAnsi="Times New Roman" w:cs="Times New Roman"/>
+          <w:sz w:val="24"/>
+          <w:szCs w:val="24"/>
+        </w:rPr>
+        <w:t xml:space="preserve">, horizontal and oblique. Vertical </w:t>
+      </w:r>
+      <w:r>
+        <w:rPr>
+          <w:rFonts w:ascii="Times New Roman" w:hAnsi="Times New Roman" w:cs="Times New Roman"/>
+          <w:sz w:val="24"/>
+          <w:szCs w:val="24"/>
+        </w:rPr>
+        <w:t>transmission refers to the passage of</w:t>
+      </w:r>
+      <w:r>
+        <w:rPr>
+          <w:rFonts w:ascii="Times New Roman" w:hAnsi="Times New Roman" w:cs="Times New Roman"/>
+          <w:sz w:val="24"/>
+          <w:szCs w:val="24"/>
+        </w:rPr>
+        <w:t xml:space="preserve"> traits from the parents to their offspring</w:t>
+      </w:r>
+      <w:r>
+        <w:rPr>
+          <w:rFonts w:ascii="Times New Roman" w:hAnsi="Times New Roman" w:cs="Times New Roman"/>
+          <w:sz w:val="24"/>
+          <w:szCs w:val="24"/>
+        </w:rPr>
+        <w:t xml:space="preserve"> (top to down)</w:t>
+      </w:r>
+      <w:r>
+        <w:rPr>
+          <w:rFonts w:ascii="Times New Roman" w:hAnsi="Times New Roman" w:cs="Times New Roman"/>
+          <w:sz w:val="24"/>
+          <w:szCs w:val="24"/>
+        </w:rPr>
+        <w:t>, and not necessarily has to be genetic related, for example it could be referent to transfer of knowledge from one parent to their adopted children</w:t>
+      </w:r>
+      <w:r>
+        <w:rPr>
+          <w:rFonts w:ascii="Times New Roman" w:hAnsi="Times New Roman" w:cs="Times New Roman"/>
+          <w:sz w:val="24"/>
+          <w:szCs w:val="24"/>
+        </w:rPr>
+        <w:t>.</w:t>
+      </w:r>
+      <w:r>
+        <w:rPr>
+          <w:rFonts w:ascii="Times New Roman" w:hAnsi="Times New Roman" w:cs="Times New Roman"/>
+          <w:sz w:val="24"/>
+          <w:szCs w:val="24"/>
+        </w:rPr>
+        <w:t xml:space="preserve"> Other type is the horizontal transmission, which as the name suggests, </w:t>
+      </w:r>
+      <w:r>
+        <w:rPr>
+          <w:rFonts w:ascii="Times New Roman" w:hAnsi="Times New Roman" w:cs="Times New Roman"/>
+          <w:sz w:val="24"/>
+          <w:szCs w:val="24"/>
+        </w:rPr>
+        <w:t>in the hierarchy of generations, the transfer is from one side to another, this horizontally transmission consists of individuals on the same generation, as age peers, siblings, etc. The last type of transmission is called oblique transmission and covers the transmission from one individual of a specific generation to another of a younger one, excluding the parent-offspring</w:t>
+      </w:r>
+      <w:r>
+        <w:rPr>
+          <w:rFonts w:ascii="Times New Roman" w:hAnsi="Times New Roman" w:cs="Times New Roman"/>
+          <w:sz w:val="24"/>
+          <w:szCs w:val="24"/>
+        </w:rPr>
+        <w:t xml:space="preserve"> relation</w:t>
+      </w:r>
+      <w:r>
+        <w:rPr>
+          <w:rFonts w:ascii="Times New Roman" w:hAnsi="Times New Roman" w:cs="Times New Roman"/>
+          <w:sz w:val="24"/>
+          <w:szCs w:val="24"/>
+        </w:rPr>
+        <w:t>,</w:t>
+      </w:r>
+      <w:r>
+        <w:rPr>
+          <w:rFonts w:ascii="Times New Roman" w:hAnsi="Times New Roman" w:cs="Times New Roman"/>
+          <w:sz w:val="24"/>
+          <w:szCs w:val="24"/>
+        </w:rPr>
+        <w:t xml:space="preserve"> so for example,</w:t>
+      </w:r>
+      <w:r>
+        <w:rPr>
+          <w:rFonts w:ascii="Times New Roman" w:hAnsi="Times New Roman" w:cs="Times New Roman"/>
+          <w:sz w:val="24"/>
+          <w:szCs w:val="24"/>
+        </w:rPr>
+        <w:t xml:space="preserve"> a teacher-student relation </w:t>
+      </w:r>
+      <w:r>
+        <w:rPr>
+          <w:rFonts w:ascii="Times New Roman" w:hAnsi="Times New Roman" w:cs="Times New Roman"/>
+          <w:sz w:val="24"/>
+          <w:szCs w:val="24"/>
+        </w:rPr>
+        <w:t>can</w:t>
+      </w:r>
+      <w:r>
+        <w:rPr>
+          <w:rFonts w:ascii="Times New Roman" w:hAnsi="Times New Roman" w:cs="Times New Roman"/>
+          <w:sz w:val="24"/>
+          <w:szCs w:val="24"/>
+        </w:rPr>
+        <w:t xml:space="preserve"> be considered obliq</w:t>
+      </w:r>
+      <w:r>
+        <w:rPr>
+          <w:rFonts w:ascii="Times New Roman" w:hAnsi="Times New Roman" w:cs="Times New Roman"/>
+          <w:sz w:val="24"/>
+          <w:szCs w:val="24"/>
+        </w:rPr>
+        <w:t>ue</w:t>
+      </w:r>
+      <w:r>
+        <w:rPr>
+          <w:rFonts w:ascii="Times New Roman" w:hAnsi="Times New Roman" w:cs="Times New Roman"/>
+          <w:sz w:val="24"/>
+          <w:szCs w:val="24"/>
+        </w:rPr>
+        <w:t xml:space="preserve"> transmission</w:t>
+      </w:r>
+      <w:sdt>
+        <w:sdtPr>
+          <w:rPr>
+            <w:rFonts w:ascii="Times New Roman" w:hAnsi="Times New Roman" w:cs="Times New Roman"/>
+            <w:sz w:val="24"/>
+            <w:szCs w:val="24"/>
+          </w:rPr>
+          <w:id w:val="2140301154"/>
+          <w:citation/>
+        </w:sdtPr>
+        <w:sdtContent>
+          <w:r>
+            <w:rPr>
+              <w:rFonts w:ascii="Times New Roman" w:hAnsi="Times New Roman" w:cs="Times New Roman"/>
+              <w:sz w:val="24"/>
+              <w:szCs w:val="24"/>
+            </w:rPr>
+            <w:fldChar w:fldCharType="begin"/>
+          </w:r>
+          <w:r>
+            <w:rPr>
+              <w:rFonts w:ascii="Times New Roman" w:hAnsi="Times New Roman" w:cs="Times New Roman"/>
+              <w:sz w:val="24"/>
+              <w:szCs w:val="24"/>
+            </w:rPr>
+            <w:instrText xml:space="preserve">CITATION Her14 \l 1033 </w:instrText>
+          </w:r>
+          <w:r>
+            <w:rPr>
+              <w:rFonts w:ascii="Times New Roman" w:hAnsi="Times New Roman" w:cs="Times New Roman"/>
+              <w:sz w:val="24"/>
+              <w:szCs w:val="24"/>
+            </w:rPr>
+            <w:fldChar w:fldCharType="separate"/>
+          </w:r>
+          <w:r>
+            <w:rPr>
+              <w:rFonts w:ascii="Times New Roman" w:hAnsi="Times New Roman" w:cs="Times New Roman"/>
+              <w:noProof/>
+              <w:sz w:val="24"/>
+              <w:szCs w:val="24"/>
+            </w:rPr>
+            <w:t xml:space="preserve"> </w:t>
+          </w:r>
+          <w:r>
+            <w:rPr>
+              <w:rFonts w:ascii="Times New Roman" w:hAnsi="Times New Roman" w:cs="Times New Roman"/>
+              <w:noProof/>
+              <w:sz w:val="24"/>
+              <w:szCs w:val="24"/>
+            </w:rPr>
+            <w:t>(Hershberger, 2014)</w:t>
+          </w:r>
+          <w:r>
+            <w:rPr>
+              <w:rFonts w:ascii="Times New Roman" w:hAnsi="Times New Roman" w:cs="Times New Roman"/>
+              <w:sz w:val="24"/>
+              <w:szCs w:val="24"/>
+            </w:rPr>
+            <w:fldChar w:fldCharType="end"/>
+          </w:r>
+        </w:sdtContent>
+      </w:sdt>
+      <w:r>
+        <w:rPr>
+          <w:rFonts w:ascii="Times New Roman" w:hAnsi="Times New Roman" w:cs="Times New Roman"/>
+          <w:sz w:val="24"/>
+          <w:szCs w:val="24"/>
+        </w:rPr>
+        <w:t>.</w:t>
+      </w:r>
+    </w:p>
+    <w:p>
+      <w:pPr>
+        <w:spacing w:line="360" w:lineRule="auto"/>
+        <w:ind w:firstLine="720"/>
+        <w:rPr>
+          <w:rFonts w:ascii="Times New Roman" w:hAnsi="Times New Roman" w:cs="Times New Roman"/>
+          <w:sz w:val="24"/>
+          <w:szCs w:val="24"/>
+        </w:rPr>
+      </w:pPr>
+      <w:r>
+        <w:rPr>
+          <w:rFonts w:ascii="Times New Roman" w:hAnsi="Times New Roman" w:cs="Times New Roman"/>
+          <w:sz w:val="24"/>
+          <w:szCs w:val="24"/>
+        </w:rPr>
+        <w:t xml:space="preserve">Culture transmission can be compared to genetic transmission, on the sense that both forms acquire </w:t>
+      </w:r>
+      <w:r>
+        <w:rPr>
+          <w:rFonts w:ascii="Times New Roman" w:hAnsi="Times New Roman" w:cs="Times New Roman"/>
+          <w:sz w:val="24"/>
+          <w:szCs w:val="24"/>
+        </w:rPr>
+        <w:t xml:space="preserve">traits or information </w:t>
+      </w:r>
+      <w:r>
+        <w:rPr>
+          <w:rFonts w:ascii="Times New Roman" w:hAnsi="Times New Roman" w:cs="Times New Roman"/>
+          <w:sz w:val="24"/>
+          <w:szCs w:val="24"/>
+        </w:rPr>
+        <w:t xml:space="preserve">from other </w:t>
+      </w:r>
+      <w:r>
+        <w:rPr>
+          <w:rFonts w:ascii="Times New Roman" w:hAnsi="Times New Roman" w:cs="Times New Roman"/>
+          <w:sz w:val="24"/>
+          <w:szCs w:val="24"/>
+        </w:rPr>
+        <w:t>individual</w:t>
+      </w:r>
+      <w:r>
+        <w:rPr>
+          <w:rFonts w:ascii="Times New Roman" w:hAnsi="Times New Roman" w:cs="Times New Roman"/>
+          <w:sz w:val="24"/>
+          <w:szCs w:val="24"/>
+        </w:rPr>
+        <w:t xml:space="preserve"> </w:t>
+      </w:r>
+      <w:r>
+        <w:rPr>
+          <w:rFonts w:ascii="Times New Roman" w:hAnsi="Times New Roman" w:cs="Times New Roman"/>
+          <w:sz w:val="24"/>
+          <w:szCs w:val="24"/>
+        </w:rPr>
+        <w:t xml:space="preserve">(genetic traits/information versus cultural traits/information) </w:t>
+      </w:r>
+      <w:r>
+        <w:rPr>
+          <w:rFonts w:ascii="Times New Roman" w:hAnsi="Times New Roman" w:cs="Times New Roman"/>
+          <w:sz w:val="24"/>
+          <w:szCs w:val="24"/>
+        </w:rPr>
+        <w:t>and</w:t>
+      </w:r>
+      <w:r>
+        <w:rPr>
+          <w:rFonts w:ascii="Times New Roman" w:hAnsi="Times New Roman" w:cs="Times New Roman"/>
+          <w:sz w:val="24"/>
+          <w:szCs w:val="24"/>
+        </w:rPr>
+        <w:t xml:space="preserve"> </w:t>
+      </w:r>
+      <w:r>
+        <w:rPr>
+          <w:rFonts w:ascii="Times New Roman" w:hAnsi="Times New Roman" w:cs="Times New Roman"/>
+          <w:sz w:val="24"/>
+          <w:szCs w:val="24"/>
+        </w:rPr>
+        <w:t>are intertwined in the process of evolution of our species</w:t>
+      </w:r>
+      <w:r>
+        <w:rPr>
+          <w:rFonts w:ascii="Times New Roman" w:hAnsi="Times New Roman" w:cs="Times New Roman"/>
+          <w:sz w:val="24"/>
+          <w:szCs w:val="24"/>
+        </w:rPr>
+        <w:t xml:space="preserve">, with the differences of the </w:t>
+      </w:r>
+      <w:r>
+        <w:rPr>
+          <w:rFonts w:ascii="Times New Roman" w:hAnsi="Times New Roman" w:cs="Times New Roman"/>
+          <w:sz w:val="24"/>
+          <w:szCs w:val="24"/>
+        </w:rPr>
+        <w:t>latter</w:t>
+      </w:r>
+      <w:r>
+        <w:rPr>
+          <w:rFonts w:ascii="Times New Roman" w:hAnsi="Times New Roman" w:cs="Times New Roman"/>
+          <w:sz w:val="24"/>
+          <w:szCs w:val="24"/>
+        </w:rPr>
+        <w:t xml:space="preserve"> being more studied and with plenty of experiments conducted by population geneticists. </w:t>
+      </w:r>
+      <w:r>
+        <w:rPr>
+          <w:rFonts w:ascii="Times New Roman" w:hAnsi="Times New Roman" w:cs="Times New Roman"/>
+          <w:sz w:val="24"/>
+          <w:szCs w:val="24"/>
+        </w:rPr>
+        <w:t>While the former still has plenty of open discussions and far less experimental research</w:t>
+      </w:r>
+      <w:r>
+        <w:rPr>
+          <w:rFonts w:ascii="Times New Roman" w:hAnsi="Times New Roman" w:cs="Times New Roman"/>
+          <w:sz w:val="24"/>
+          <w:szCs w:val="24"/>
+        </w:rPr>
+        <w:t xml:space="preserve"> </w:t>
+      </w:r>
+      <w:sdt>
+        <w:sdtPr>
+          <w:rPr>
+            <w:rFonts w:ascii="Times New Roman" w:hAnsi="Times New Roman" w:cs="Times New Roman"/>
+            <w:sz w:val="24"/>
+            <w:szCs w:val="24"/>
+          </w:rPr>
+          <w:id w:val="-631480301"/>
+          <w:citation/>
+        </w:sdtPr>
+        <w:sdtContent>
+          <w:r>
+            <w:rPr>
+              <w:rFonts w:ascii="Times New Roman" w:hAnsi="Times New Roman" w:cs="Times New Roman"/>
+              <w:sz w:val="24"/>
+              <w:szCs w:val="24"/>
+            </w:rPr>
+            <w:fldChar w:fldCharType="begin"/>
+          </w:r>
+          <w:r>
+            <w:rPr>
+              <w:rFonts w:ascii="Times New Roman" w:hAnsi="Times New Roman" w:cs="Times New Roman"/>
+              <w:sz w:val="24"/>
+              <w:szCs w:val="24"/>
+            </w:rPr>
+            <w:instrText xml:space="preserve">CITATION Mes08 \t  \l 1033 </w:instrText>
+          </w:r>
+          <w:r>
+            <w:rPr>
+              <w:rFonts w:ascii="Times New Roman" w:hAnsi="Times New Roman" w:cs="Times New Roman"/>
+              <w:sz w:val="24"/>
+              <w:szCs w:val="24"/>
+            </w:rPr>
+            <w:fldChar w:fldCharType="separate"/>
+          </w:r>
+          <w:r>
+            <w:rPr>
+              <w:rFonts w:ascii="Times New Roman" w:hAnsi="Times New Roman" w:cs="Times New Roman"/>
+              <w:noProof/>
+              <w:sz w:val="24"/>
+              <w:szCs w:val="24"/>
+            </w:rPr>
+            <w:t>(Mesoudi &amp; Whiten, 2008)</w:t>
+          </w:r>
+          <w:r>
+            <w:rPr>
+              <w:rFonts w:ascii="Times New Roman" w:hAnsi="Times New Roman" w:cs="Times New Roman"/>
+              <w:sz w:val="24"/>
+              <w:szCs w:val="24"/>
+            </w:rPr>
+            <w:fldChar w:fldCharType="end"/>
+          </w:r>
+        </w:sdtContent>
+      </w:sdt>
+      <w:r>
+        <w:rPr>
+          <w:rFonts w:ascii="Times New Roman" w:hAnsi="Times New Roman" w:cs="Times New Roman"/>
+          <w:sz w:val="24"/>
+          <w:szCs w:val="24"/>
+        </w:rPr>
+        <w:t>.</w:t>
+      </w:r>
+      <w:r>
+        <w:rPr>
+          <w:rFonts w:ascii="Times New Roman" w:hAnsi="Times New Roman" w:cs="Times New Roman"/>
+          <w:sz w:val="24"/>
+          <w:szCs w:val="24"/>
+        </w:rPr>
+        <w:t xml:space="preserve"> </w:t>
+      </w:r>
+    </w:p>
+    <w:p>
+      <w:pPr>
+        <w:spacing w:line="360" w:lineRule="auto"/>
+        <w:ind w:firstLine="720"/>
+        <w:rPr>
+          <w:rFonts w:ascii="Times New Roman" w:hAnsi="Times New Roman" w:cs="Times New Roman"/>
+          <w:sz w:val="24"/>
+          <w:szCs w:val="24"/>
+        </w:rPr>
+      </w:pPr>
+      <w:r>
+        <w:rPr>
+          <w:rFonts w:ascii="Times New Roman" w:hAnsi="Times New Roman" w:cs="Times New Roman"/>
+          <w:sz w:val="24"/>
+          <w:szCs w:val="24"/>
+        </w:rPr>
+        <w:t xml:space="preserve">Just like in genetics, the approach to explain the cultural transmission principles and questions can also be viewed in an evolutionary approach. This means that the </w:t>
+      </w:r>
+      <w:r>
+        <w:rPr>
+          <w:rFonts w:ascii="Times New Roman" w:hAnsi="Times New Roman" w:cs="Times New Roman"/>
+          <w:sz w:val="24"/>
+          <w:szCs w:val="24"/>
+        </w:rPr>
+        <w:t xml:space="preserve">cultural transmission </w:t>
+      </w:r>
+      <w:r>
+        <w:rPr>
+          <w:rFonts w:ascii="Times New Roman" w:hAnsi="Times New Roman" w:cs="Times New Roman"/>
+          <w:sz w:val="24"/>
+          <w:szCs w:val="24"/>
+        </w:rPr>
+        <w:t>theories</w:t>
+      </w:r>
+      <w:r>
+        <w:rPr>
+          <w:rFonts w:ascii="Times New Roman" w:hAnsi="Times New Roman" w:cs="Times New Roman"/>
+          <w:sz w:val="24"/>
+          <w:szCs w:val="24"/>
+        </w:rPr>
+        <w:t xml:space="preserve"> called cultural evolution</w:t>
+      </w:r>
+      <w:r>
+        <w:rPr>
+          <w:rFonts w:ascii="Times New Roman" w:hAnsi="Times New Roman" w:cs="Times New Roman"/>
+          <w:sz w:val="24"/>
+          <w:szCs w:val="24"/>
+        </w:rPr>
+        <w:t xml:space="preserve"> </w:t>
+      </w:r>
+      <w:r>
+        <w:rPr>
+          <w:rFonts w:ascii="Times New Roman" w:hAnsi="Times New Roman" w:cs="Times New Roman"/>
+          <w:sz w:val="24"/>
+          <w:szCs w:val="24"/>
+        </w:rPr>
+        <w:t>follow</w:t>
+      </w:r>
+      <w:r>
+        <w:rPr>
+          <w:rFonts w:ascii="Times New Roman" w:hAnsi="Times New Roman" w:cs="Times New Roman"/>
+          <w:sz w:val="24"/>
+          <w:szCs w:val="24"/>
+        </w:rPr>
+        <w:t xml:space="preserve"> the principles in accordance with the Darwinian ideas</w:t>
+      </w:r>
+      <w:r>
+        <w:rPr>
+          <w:rFonts w:ascii="Times New Roman" w:hAnsi="Times New Roman" w:cs="Times New Roman"/>
+          <w:sz w:val="24"/>
+          <w:szCs w:val="24"/>
+        </w:rPr>
+        <w:t xml:space="preserve"> of </w:t>
+      </w:r>
+      <w:r>
+        <w:rPr>
+          <w:rFonts w:ascii="Times New Roman" w:hAnsi="Times New Roman" w:cs="Times New Roman"/>
+          <w:i/>
+          <w:sz w:val="24"/>
+          <w:szCs w:val="24"/>
+        </w:rPr>
+        <w:t>variation</w:t>
+      </w:r>
+      <w:r>
+        <w:rPr>
+          <w:rFonts w:ascii="Times New Roman" w:hAnsi="Times New Roman" w:cs="Times New Roman"/>
+          <w:sz w:val="24"/>
+          <w:szCs w:val="24"/>
+        </w:rPr>
+        <w:t>,</w:t>
+      </w:r>
+      <w:r>
+        <w:rPr>
+          <w:rFonts w:ascii="Times New Roman" w:hAnsi="Times New Roman" w:cs="Times New Roman"/>
+          <w:i/>
+          <w:sz w:val="24"/>
+          <w:szCs w:val="24"/>
+        </w:rPr>
+        <w:t xml:space="preserve"> differential fitness</w:t>
+      </w:r>
+      <w:r>
+        <w:rPr>
+          <w:rFonts w:ascii="Times New Roman" w:hAnsi="Times New Roman" w:cs="Times New Roman"/>
+          <w:sz w:val="24"/>
+          <w:szCs w:val="24"/>
+        </w:rPr>
+        <w:t xml:space="preserve"> and </w:t>
+      </w:r>
+      <w:r>
+        <w:rPr>
+          <w:rFonts w:ascii="Times New Roman" w:hAnsi="Times New Roman" w:cs="Times New Roman"/>
+          <w:i/>
+          <w:sz w:val="24"/>
+          <w:szCs w:val="24"/>
+        </w:rPr>
+        <w:t>inheritance</w:t>
+      </w:r>
+      <w:r>
+        <w:rPr>
+          <w:rFonts w:ascii="Times New Roman" w:hAnsi="Times New Roman" w:cs="Times New Roman"/>
+          <w:sz w:val="24"/>
+          <w:szCs w:val="24"/>
+        </w:rPr>
+        <w:t xml:space="preserve">. </w:t>
+      </w:r>
+      <w:r>
+        <w:rPr>
+          <w:rFonts w:ascii="Times New Roman" w:hAnsi="Times New Roman" w:cs="Times New Roman"/>
+          <w:sz w:val="24"/>
+          <w:szCs w:val="24"/>
+        </w:rPr>
+        <w:t xml:space="preserve">Accordingly with </w:t>
+      </w:r>
+      <w:sdt>
+        <w:sdtPr>
+          <w:rPr>
+            <w:rFonts w:ascii="Times New Roman" w:hAnsi="Times New Roman" w:cs="Times New Roman"/>
+            <w:sz w:val="24"/>
+            <w:szCs w:val="24"/>
+          </w:rPr>
+          <w:id w:val="-757594337"/>
+          <w:citation/>
+        </w:sdtPr>
+        <w:sdtContent>
+          <w:r>
+            <w:rPr>
+              <w:rFonts w:ascii="Times New Roman" w:hAnsi="Times New Roman" w:cs="Times New Roman"/>
+              <w:sz w:val="24"/>
+              <w:szCs w:val="24"/>
+            </w:rPr>
+            <w:fldChar w:fldCharType="begin"/>
+          </w:r>
+          <w:r>
+            <w:rPr>
+              <w:rFonts w:ascii="Times New Roman" w:hAnsi="Times New Roman" w:cs="Times New Roman"/>
+              <w:sz w:val="24"/>
+              <w:szCs w:val="24"/>
+            </w:rPr>
+            <w:instrText xml:space="preserve">CITATION Mes08 \t  \l 1033 </w:instrText>
+          </w:r>
+          <w:r>
+            <w:rPr>
+              <w:rFonts w:ascii="Times New Roman" w:hAnsi="Times New Roman" w:cs="Times New Roman"/>
+              <w:sz w:val="24"/>
+              <w:szCs w:val="24"/>
+            </w:rPr>
+            <w:fldChar w:fldCharType="separate"/>
+          </w:r>
+          <w:r>
+            <w:rPr>
+              <w:rFonts w:ascii="Times New Roman" w:hAnsi="Times New Roman" w:cs="Times New Roman"/>
+              <w:noProof/>
+              <w:sz w:val="24"/>
+              <w:szCs w:val="24"/>
+            </w:rPr>
+            <w:t>(Mesoudi &amp; Whiten, 2008)</w:t>
+          </w:r>
+          <w:r>
+            <w:rPr>
+              <w:rFonts w:ascii="Times New Roman" w:hAnsi="Times New Roman" w:cs="Times New Roman"/>
+              <w:sz w:val="24"/>
+              <w:szCs w:val="24"/>
+            </w:rPr>
+            <w:fldChar w:fldCharType="end"/>
+          </w:r>
+        </w:sdtContent>
+      </w:sdt>
+      <w:r>
+        <w:rPr>
+          <w:rFonts w:ascii="Times New Roman" w:hAnsi="Times New Roman" w:cs="Times New Roman"/>
+          <w:sz w:val="24"/>
+          <w:szCs w:val="24"/>
+        </w:rPr>
+        <w:t xml:space="preserve"> and </w:t>
+      </w:r>
+      <w:sdt>
+        <w:sdtPr>
+          <w:rPr>
+            <w:rFonts w:ascii="Times New Roman" w:hAnsi="Times New Roman" w:cs="Times New Roman"/>
+            <w:sz w:val="24"/>
+            <w:szCs w:val="24"/>
+          </w:rPr>
+          <w:id w:val="-950090714"/>
+          <w:citation/>
+        </w:sdtPr>
+        <w:sdtContent>
+          <w:r>
+            <w:rPr>
+              <w:rFonts w:ascii="Times New Roman" w:hAnsi="Times New Roman" w:cs="Times New Roman"/>
+              <w:sz w:val="24"/>
+              <w:szCs w:val="24"/>
+            </w:rPr>
+            <w:fldChar w:fldCharType="begin"/>
+          </w:r>
+          <w:r>
+            <w:rPr>
+              <w:rFonts w:ascii="Times New Roman" w:hAnsi="Times New Roman" w:cs="Times New Roman"/>
+              <w:sz w:val="24"/>
+              <w:szCs w:val="24"/>
+            </w:rPr>
+            <w:instrText xml:space="preserve">CITATION Mes04 \t  \l 1033 </w:instrText>
+          </w:r>
+          <w:r>
+            <w:rPr>
+              <w:rFonts w:ascii="Times New Roman" w:hAnsi="Times New Roman" w:cs="Times New Roman"/>
+              <w:sz w:val="24"/>
+              <w:szCs w:val="24"/>
+            </w:rPr>
+            <w:fldChar w:fldCharType="separate"/>
+          </w:r>
+          <w:r>
+            <w:rPr>
+              <w:rFonts w:ascii="Times New Roman" w:hAnsi="Times New Roman" w:cs="Times New Roman"/>
+              <w:noProof/>
+              <w:sz w:val="24"/>
+              <w:szCs w:val="24"/>
+            </w:rPr>
+            <w:t>(Mesoudi, Whiten, &amp; Laland, 2004)</w:t>
+          </w:r>
+          <w:r>
+            <w:rPr>
+              <w:rFonts w:ascii="Times New Roman" w:hAnsi="Times New Roman" w:cs="Times New Roman"/>
+              <w:sz w:val="24"/>
+              <w:szCs w:val="24"/>
+            </w:rPr>
+            <w:fldChar w:fldCharType="end"/>
+          </w:r>
+        </w:sdtContent>
+      </w:sdt>
+      <w:r>
+        <w:rPr>
+          <w:rFonts w:ascii="Times New Roman" w:hAnsi="Times New Roman" w:cs="Times New Roman"/>
+          <w:sz w:val="24"/>
+          <w:szCs w:val="24"/>
+        </w:rPr>
+        <w:t xml:space="preserve"> cultural traits vary across and within individuals and groups.</w:t>
+      </w:r>
+      <w:r>
+        <w:rPr>
+          <w:rFonts w:ascii="Times New Roman" w:hAnsi="Times New Roman" w:cs="Times New Roman"/>
+          <w:sz w:val="24"/>
+          <w:szCs w:val="24"/>
+        </w:rPr>
+        <w:t xml:space="preserve"> </w:t>
+      </w:r>
+      <w:r>
+        <w:rPr>
+          <w:rFonts w:ascii="Times New Roman" w:hAnsi="Times New Roman" w:cs="Times New Roman"/>
+          <w:sz w:val="24"/>
+          <w:szCs w:val="24"/>
+        </w:rPr>
+        <w:t xml:space="preserve">Regarding differential fitness, some of the cultural traits will not be </w:t>
+      </w:r>
+      <w:r>
+        <w:rPr>
+          <w:rFonts w:ascii="Times New Roman" w:hAnsi="Times New Roman" w:cs="Times New Roman"/>
+          <w:sz w:val="24"/>
+          <w:szCs w:val="24"/>
+        </w:rPr>
+        <w:lastRenderedPageBreak/>
+        <w:t>preserved and copied due to competition for expression, attention or memory space and some ideas are more attractive than others. And just like genetics, cultural traits are also inherited, but using social learning.</w:t>
+      </w:r>
+    </w:p>
+    <w:p>
+      <w:pPr>
+        <w:spacing w:line="360" w:lineRule="auto"/>
+        <w:ind w:firstLine="720"/>
+        <w:rPr>
+          <w:rFonts w:ascii="Times New Roman" w:hAnsi="Times New Roman" w:cs="Times New Roman"/>
+          <w:sz w:val="24"/>
+          <w:szCs w:val="24"/>
+        </w:rPr>
+      </w:pPr>
+      <w:r>
+        <w:rPr>
+          <w:rFonts w:ascii="Times New Roman" w:hAnsi="Times New Roman" w:cs="Times New Roman"/>
+          <w:sz w:val="24"/>
+          <w:szCs w:val="24"/>
+        </w:rPr>
+        <w:t>First studies and etc</w:t>
+      </w:r>
       <w:bookmarkStart w:id="18" w:name="_GoBack"/>
-      <w:r>
-        <w:rPr>
-          <w:color w:val="FF0000"/>
-        </w:rPr>
-        <w:t xml:space="preserve">studies of cultural transmission will be most valuable if they are pursued within a framework of cultural evolution. This body of theory contends that human culture evolves according to basic Darwinian principles, in important respects </w:t>
+      <w:bookmarkEnd w:id="18"/>
+    </w:p>
+    <w:p>
+      <w:pPr>
+        <w:spacing w:line="360" w:lineRule="auto"/>
+        <w:ind w:firstLine="720"/>
+        <w:rPr>
+          <w:rFonts w:ascii="Times New Roman" w:hAnsi="Times New Roman" w:cs="Times New Roman"/>
+          <w:sz w:val="24"/>
+          <w:szCs w:val="24"/>
+        </w:rPr>
+      </w:pPr>
+      <w:r>
+        <w:rPr>
+          <w:rFonts w:ascii="Times New Roman" w:hAnsi="Times New Roman" w:cs="Times New Roman"/>
+          <w:sz w:val="24"/>
+          <w:szCs w:val="24"/>
+        </w:rPr>
+        <w:t xml:space="preserve">Difference </w:t>
       </w:r>
       <w:proofErr w:type="gramStart"/>
       <w:r>
         <w:rPr>
+          <w:rFonts w:ascii="Times New Roman" w:hAnsi="Times New Roman" w:cs="Times New Roman"/>
+          <w:sz w:val="24"/>
+          <w:szCs w:val="24"/>
+        </w:rPr>
+        <w:t>replication ,</w:t>
+      </w:r>
+      <w:proofErr w:type="gramEnd"/>
+      <w:r>
+        <w:rPr>
+          <w:rFonts w:ascii="Times New Roman" w:hAnsi="Times New Roman" w:cs="Times New Roman"/>
+          <w:sz w:val="24"/>
+          <w:szCs w:val="24"/>
+        </w:rPr>
+        <w:t xml:space="preserve"> and not replication. Memes </w:t>
+      </w:r>
+    </w:p>
+    <w:p>
+      <w:pPr>
+        <w:spacing w:line="360" w:lineRule="auto"/>
+        <w:ind w:firstLine="720"/>
+        <w:rPr>
+          <w:rFonts w:ascii="Times New Roman" w:hAnsi="Times New Roman" w:cs="Times New Roman"/>
+          <w:sz w:val="24"/>
+          <w:szCs w:val="24"/>
+        </w:rPr>
+      </w:pPr>
+      <w:r>
+        <w:rPr>
+          <w:rFonts w:ascii="Times New Roman" w:hAnsi="Times New Roman" w:cs="Times New Roman"/>
+          <w:sz w:val="24"/>
+          <w:szCs w:val="24"/>
+        </w:rPr>
+        <w:t>4 Questions</w:t>
+      </w:r>
+    </w:p>
+    <w:p>
+      <w:pPr>
+        <w:spacing w:line="360" w:lineRule="auto"/>
+        <w:ind w:firstLine="720"/>
+        <w:rPr>
+          <w:rFonts w:ascii="Times New Roman" w:hAnsi="Times New Roman" w:cs="Times New Roman"/>
+          <w:sz w:val="24"/>
+          <w:szCs w:val="24"/>
+        </w:rPr>
+      </w:pPr>
+      <w:r>
+        <w:rPr>
+          <w:rFonts w:ascii="Times New Roman" w:hAnsi="Times New Roman" w:cs="Times New Roman"/>
+          <w:sz w:val="24"/>
+          <w:szCs w:val="24"/>
+        </w:rPr>
+        <w:t xml:space="preserve">Content based, </w:t>
+      </w:r>
+      <w:proofErr w:type="gramStart"/>
+      <w:r>
+        <w:rPr>
+          <w:rFonts w:ascii="Times New Roman" w:hAnsi="Times New Roman" w:cs="Times New Roman"/>
+          <w:sz w:val="24"/>
+          <w:szCs w:val="24"/>
+        </w:rPr>
+        <w:t>model based</w:t>
+      </w:r>
+      <w:proofErr w:type="gramEnd"/>
+      <w:r>
+        <w:rPr>
+          <w:rFonts w:ascii="Times New Roman" w:hAnsi="Times New Roman" w:cs="Times New Roman"/>
+          <w:sz w:val="24"/>
+          <w:szCs w:val="24"/>
+        </w:rPr>
+        <w:t xml:space="preserve"> transmission</w:t>
+      </w:r>
+      <w:r>
+        <w:rPr>
+          <w:rFonts w:ascii="Times New Roman" w:hAnsi="Times New Roman" w:cs="Times New Roman"/>
+          <w:sz w:val="24"/>
+          <w:szCs w:val="24"/>
+        </w:rPr>
+        <w:t xml:space="preserve">. </w:t>
+      </w:r>
+    </w:p>
+    <w:p>
+      <w:pPr>
+        <w:spacing w:line="360" w:lineRule="auto"/>
+        <w:ind w:firstLine="720"/>
+        <w:rPr>
+          <w:rFonts w:ascii="Times New Roman" w:hAnsi="Times New Roman" w:cs="Times New Roman"/>
+          <w:sz w:val="24"/>
+          <w:szCs w:val="24"/>
+        </w:rPr>
+      </w:pPr>
+      <w:r>
+        <w:rPr>
+          <w:rFonts w:ascii="Times New Roman" w:hAnsi="Times New Roman" w:cs="Times New Roman"/>
+          <w:sz w:val="24"/>
+          <w:szCs w:val="24"/>
+        </w:rPr>
+        <w:t>Chain transmission</w:t>
+      </w:r>
+    </w:p>
+    <w:p>
+      <w:pPr>
+        <w:spacing w:line="360" w:lineRule="auto"/>
+        <w:ind w:firstLine="720"/>
+        <w:rPr>
+          <w:rFonts w:ascii="Times New Roman" w:hAnsi="Times New Roman" w:cs="Times New Roman"/>
+          <w:sz w:val="24"/>
+          <w:szCs w:val="24"/>
+        </w:rPr>
+      </w:pPr>
+    </w:p>
+    <w:p>
+      <w:pPr>
+        <w:rPr>
+          <w:color w:val="FF0000"/>
+        </w:rPr>
+      </w:pPr>
+    </w:p>
+    <w:p>
+      <w:pPr>
+        <w:rPr>
+          <w:color w:val="FF0000"/>
+        </w:rPr>
+      </w:pPr>
+      <w:r>
+        <w:rPr>
+          <w:color w:val="FF0000"/>
+        </w:rPr>
+        <w:t>S</w:t>
+      </w:r>
+      <w:r>
+        <w:rPr>
+          <w:color w:val="FF0000"/>
+        </w:rPr>
+        <w:t xml:space="preserve">tudies of cultural transmission will be most valuable if they are pursued within a framework of cultural evolution. This body of theory contends that human culture evolves according to basic Darwinian principles, in important respects </w:t>
+      </w:r>
+      <w:proofErr w:type="gramStart"/>
+      <w:r>
+        <w:rPr>
           <w:color w:val="FF0000"/>
         </w:rPr>
         <w:t>similar to</w:t>
@@ -7641,16 +8775,9 @@
         <w:rPr>
           <w:color w:val="FF0000"/>
         </w:rPr>
-        <w:t>As indicated in point (iii), cultural transmission is a fundamental component of cultural evolution. Without transmission there can be no evolution, and the form that this transmission takes can significantly influence the evolutionary dynamics of culture. As such, the cultural evolution literature already contains definitions, classifications and rigorous mathematical analyses of many aspects of cultural transmission</w:t>
-      </w:r>
-      <w:r>
-        <w:rPr>
-          <w:color w:val="FF0000"/>
-        </w:rPr>
-        <w:t>.</w:t>
-      </w:r>
-    </w:p>
-    <w:bookmarkEnd w:id="18"/>
+        <w:t>As indicated in point (iii), cultural transmission is a fundamental component of cultural evolution. Without transmission there can be no evolution, and the form that this transmission takes can significantly influence the evolutionary dynamics of culture. As such, the cultural evolution literature already contains definitions, classifications and rigorous mathematical analyses of many aspects of cultural transmission.</w:t>
+      </w:r>
+    </w:p>
     <w:p>
       <w:pPr>
         <w:rPr>
@@ -7717,67 +8844,6 @@
           <w:color w:val="FF0000"/>
         </w:rPr>
         <w:t>----</w:t>
-      </w:r>
-    </w:p>
-    <w:p>
-      <w:pPr>
-        <w:rPr>
-          <w:color w:val="FF0000"/>
-        </w:rPr>
-      </w:pPr>
-    </w:p>
-    <w:p>
-      <w:pPr>
-        <w:rPr>
-          <w:color w:val="FF0000"/>
-        </w:rPr>
-      </w:pPr>
-      <w:r>
-        <w:rPr>
-          <w:color w:val="FF0000"/>
-        </w:rPr>
-        <w:t xml:space="preserve">Cultural transmission is the transmission of preferences, beliefs, and norms of behavior as result of human beings interacting across and within generations [1]. </w:t>
-      </w:r>
-    </w:p>
-    <w:p>
-      <w:pPr>
-        <w:rPr>
-          <w:color w:val="FF0000"/>
-        </w:rPr>
-      </w:pPr>
-      <w:r>
-        <w:rPr>
-          <w:color w:val="FF0000"/>
-        </w:rPr>
-        <w:t xml:space="preserve">[1] </w:t>
-      </w:r>
-      <w:proofErr w:type="spellStart"/>
-      <w:r>
-        <w:rPr>
-          <w:color w:val="FF0000"/>
-        </w:rPr>
-        <w:t>Bisin</w:t>
-      </w:r>
-      <w:proofErr w:type="spellEnd"/>
-      <w:r>
-        <w:rPr>
-          <w:color w:val="FF0000"/>
-        </w:rPr>
-        <w:t xml:space="preserve">, B., </w:t>
-      </w:r>
-      <w:proofErr w:type="spellStart"/>
-      <w:r>
-        <w:rPr>
-          <w:color w:val="FF0000"/>
-        </w:rPr>
-        <w:t>Verdier</w:t>
-      </w:r>
-      <w:proofErr w:type="spellEnd"/>
-      <w:r>
-        <w:rPr>
-          <w:color w:val="FF0000"/>
-        </w:rPr>
-        <w:t>, T. (2005). Cultural Transmission. The New Palgrave Dictionary of Economics 2, 2008.</w:t>
       </w:r>
     </w:p>
     <w:p>
@@ -7789,12 +8855,6 @@
           <w:shd w:val="clear" w:color="auto" w:fill="FFFFFF"/>
         </w:rPr>
       </w:pPr>
-      <w:r>
-        <w:rPr>
-          <w:color w:val="FF0000"/>
-        </w:rPr>
-        <w:t>Vertical transmission (genetic transmission) vs oblique transmission (social learning).</w:t>
-      </w:r>
     </w:p>
     <w:p>
       <w:pPr>
@@ -7805,55 +8865,54 @@
           <w:shd w:val="clear" w:color="auto" w:fill="FFFFFF"/>
         </w:rPr>
       </w:pPr>
-    </w:p>
-    <w:p>
-      <w:pPr>
+      <w:r>
         <w:rPr>
           <w:color w:val="FF0000"/>
           <w:sz w:val="25"/>
           <w:szCs w:val="25"/>
           <w:shd w:val="clear" w:color="auto" w:fill="FFFFFF"/>
         </w:rPr>
-      </w:pPr>
-      <w:r>
+        <w:t>There are problems associated with any effort to trace the pedigree of cultural evolutionary theories back to Darwin himself. One of the reasons for this is that cultural evolutionary theories often define themselves in opposition to those which claim that genetic inheritance is the only significant inheritance mechanism. Clearly one cannot cast Darwin as a cultural evolutionist in this manner, for he had no notion of genetic inheritance to oppose. Having said this, Darwin did believe that what was learned in one generation could be inherited in later generations. But far from distinguishing cultural inheritance from organic inheritance, Darwin thought that all inheritance should be explained by the transmission of ‘gemmules’.</w:t>
+      </w:r>
+    </w:p>
+    <w:p>
+      <w:pPr>
         <w:rPr>
           <w:color w:val="FF0000"/>
           <w:sz w:val="25"/>
           <w:szCs w:val="25"/>
           <w:shd w:val="clear" w:color="auto" w:fill="FFFFFF"/>
         </w:rPr>
-        <w:lastRenderedPageBreak/>
-        <w:t>There are problems associated with any effort to trace the pedigree of cultural evolutionary theories back to Darwin himself. One of the reasons for this is that cultural evolutionary theories often define themselves in opposition to those which claim that genetic inheritance is the only significant inheritance mechanism. Clearly one cannot cast Darwin as a cultural evolutionist in this manner, for he had no notion of genetic inheritance to oppose. Having said this, Darwin did believe that what was learned in one generation could be inherited in later generations. But far from distinguishing cultural inheritance from organic inheritance, Darwin thought that all inheritance should be explained by the transmission of ‘gemmules’.</w:t>
-      </w:r>
-    </w:p>
-    <w:p>
-      <w:pPr>
+      </w:pPr>
+      <w:r>
         <w:rPr>
           <w:color w:val="FF0000"/>
           <w:sz w:val="25"/>
           <w:szCs w:val="25"/>
           <w:shd w:val="clear" w:color="auto" w:fill="FFFFFF"/>
         </w:rPr>
-      </w:pPr>
-      <w:r>
+        <w:t>Fathers: Herbert Spencer and Charles Darwin – cultural evolution</w:t>
+      </w:r>
+    </w:p>
+    <w:p>
+      <w:pPr>
         <w:rPr>
           <w:color w:val="FF0000"/>
           <w:sz w:val="25"/>
           <w:szCs w:val="25"/>
           <w:shd w:val="clear" w:color="auto" w:fill="FFFFFF"/>
         </w:rPr>
-        <w:t>Fathers: Herbert Spencer and Charles Darwin – cultural evolution</w:t>
-      </w:r>
-    </w:p>
-    <w:p>
-      <w:pPr>
+      </w:pPr>
+      <w:r>
         <w:rPr>
           <w:color w:val="FF0000"/>
           <w:sz w:val="25"/>
           <w:szCs w:val="25"/>
           <w:shd w:val="clear" w:color="auto" w:fill="FFFFFF"/>
         </w:rPr>
-      </w:pPr>
+        <w:t xml:space="preserve">Work of Lumsden and Wilson (1981), Cavalli-Sforza and Feldman (1981), and Boyd and </w:t>
+      </w:r>
+      <w:proofErr w:type="spellStart"/>
       <w:r>
         <w:rPr>
           <w:color w:val="FF0000"/>
@@ -7861,9 +8920,9 @@
           <w:szCs w:val="25"/>
           <w:shd w:val="clear" w:color="auto" w:fill="FFFFFF"/>
         </w:rPr>
-        <w:t xml:space="preserve">Work of Lumsden and Wilson (1981), Cavalli-Sforza and Feldman (1981), and Boyd and </w:t>
-      </w:r>
-      <w:proofErr w:type="spellStart"/>
+        <w:t>Richerson</w:t>
+      </w:r>
+      <w:proofErr w:type="spellEnd"/>
       <w:r>
         <w:rPr>
           <w:color w:val="FF0000"/>
@@ -7871,9 +8930,9 @@
           <w:szCs w:val="25"/>
           <w:shd w:val="clear" w:color="auto" w:fill="FFFFFF"/>
         </w:rPr>
-        <w:t>Richerson</w:t>
-      </w:r>
-      <w:proofErr w:type="spellEnd"/>
+        <w:t xml:space="preserve"> (1985). </w:t>
+      </w:r>
+      <w:proofErr w:type="gramStart"/>
       <w:r>
         <w:rPr>
           <w:color w:val="FF0000"/>
@@ -7881,9 +8940,9 @@
           <w:szCs w:val="25"/>
           <w:shd w:val="clear" w:color="auto" w:fill="FFFFFF"/>
         </w:rPr>
-        <w:t xml:space="preserve"> (1985). </w:t>
-      </w:r>
-      <w:proofErr w:type="gramStart"/>
+        <w:t>All of</w:t>
+      </w:r>
+      <w:proofErr w:type="gramEnd"/>
       <w:r>
         <w:rPr>
           <w:color w:val="FF0000"/>
@@ -7891,28 +8950,28 @@
           <w:szCs w:val="25"/>
           <w:shd w:val="clear" w:color="auto" w:fill="FFFFFF"/>
         </w:rPr>
-        <w:t>All of</w:t>
-      </w:r>
-      <w:proofErr w:type="gramEnd"/>
-      <w:r>
+        <w:t xml:space="preserve"> these authors have attempted, in one way or another, to produce formal models that can integrate the effects of cultural inheritance into more standard biological models of evolution.</w:t>
+      </w:r>
+    </w:p>
+    <w:p>
+      <w:pPr>
         <w:rPr>
           <w:color w:val="FF0000"/>
           <w:sz w:val="25"/>
           <w:szCs w:val="25"/>
           <w:shd w:val="clear" w:color="auto" w:fill="FFFFFF"/>
         </w:rPr>
-        <w:t xml:space="preserve"> these authors have attempted, in one way or another, to produce formal models that can integrate the effects of cultural inheritance into more standard biological models of evolution.</w:t>
-      </w:r>
-    </w:p>
-    <w:p>
-      <w:pPr>
+      </w:pPr>
+      <w:r>
         <w:rPr>
           <w:color w:val="FF0000"/>
           <w:sz w:val="25"/>
           <w:szCs w:val="25"/>
           <w:shd w:val="clear" w:color="auto" w:fill="FFFFFF"/>
         </w:rPr>
-      </w:pPr>
+        <w:t xml:space="preserve">Dan Sperber (1996), </w:t>
+      </w:r>
+      <w:proofErr w:type="spellStart"/>
       <w:r>
         <w:rPr>
           <w:color w:val="FF0000"/>
@@ -7920,9 +8979,9 @@
           <w:szCs w:val="25"/>
           <w:shd w:val="clear" w:color="auto" w:fill="FFFFFF"/>
         </w:rPr>
-        <w:t xml:space="preserve">Dan Sperber (1996), </w:t>
-      </w:r>
-      <w:proofErr w:type="spellStart"/>
+        <w:t>Richerson</w:t>
+      </w:r>
+      <w:proofErr w:type="spellEnd"/>
       <w:r>
         <w:rPr>
           <w:color w:val="FF0000"/>
@@ -7930,28 +8989,27 @@
           <w:szCs w:val="25"/>
           <w:shd w:val="clear" w:color="auto" w:fill="FFFFFF"/>
         </w:rPr>
-        <w:t>Richerson</w:t>
-      </w:r>
-      <w:proofErr w:type="spellEnd"/>
-      <w:r>
+        <w:t xml:space="preserve"> and Boyd 2005</w:t>
+      </w:r>
+    </w:p>
+    <w:p>
+      <w:pPr>
         <w:rPr>
           <w:color w:val="FF0000"/>
           <w:sz w:val="25"/>
           <w:szCs w:val="25"/>
           <w:shd w:val="clear" w:color="auto" w:fill="FFFFFF"/>
         </w:rPr>
-        <w:t xml:space="preserve"> and Boyd 2005</w:t>
-      </w:r>
-    </w:p>
-    <w:p>
-      <w:pPr>
+      </w:pPr>
+      <w:r>
         <w:rPr>
           <w:color w:val="FF0000"/>
           <w:sz w:val="25"/>
           <w:szCs w:val="25"/>
           <w:shd w:val="clear" w:color="auto" w:fill="FFFFFF"/>
         </w:rPr>
-      </w:pPr>
+        <w:t xml:space="preserve">Difference between genetics vs culture: </w:t>
+      </w:r>
       <w:r>
         <w:rPr>
           <w:color w:val="FF0000"/>
@@ -7959,7 +9017,7 @@
           <w:szCs w:val="25"/>
           <w:shd w:val="clear" w:color="auto" w:fill="FFFFFF"/>
         </w:rPr>
-        <w:t xml:space="preserve">Difference between genetics vs culture: </w:t>
+        <w:t xml:space="preserve">These sorts of cultural evolutionary models do not assume that cultural inheritance works in the same way as genetic inheritance. Yet they remain </w:t>
       </w:r>
       <w:r>
         <w:rPr>
@@ -7968,9 +9026,8 @@
           <w:szCs w:val="25"/>
           <w:shd w:val="clear" w:color="auto" w:fill="FFFFFF"/>
         </w:rPr>
-        <w:t xml:space="preserve">These sorts of cultural evolutionary models do not assume that cultural inheritance works in the same way as genetic inheritance. Yet they remain </w:t>
-      </w:r>
-      <w:proofErr w:type="spellStart"/>
+        <w:t>recognizably</w:t>
+      </w:r>
       <w:r>
         <w:rPr>
           <w:color w:val="FF0000"/>
@@ -7978,27 +9035,33 @@
           <w:szCs w:val="25"/>
           <w:shd w:val="clear" w:color="auto" w:fill="FFFFFF"/>
         </w:rPr>
-        <w:t>recognisably</w:t>
-      </w:r>
-      <w:proofErr w:type="spellEnd"/>
-      <w:r>
+        <w:t xml:space="preserve"> evolutionary in style, primarily because they seek to explain the changes in trait frequencies in a population over time. </w:t>
+      </w:r>
+    </w:p>
+    <w:p>
+      <w:pPr>
         <w:rPr>
           <w:color w:val="FF0000"/>
           <w:sz w:val="25"/>
           <w:szCs w:val="25"/>
           <w:shd w:val="clear" w:color="auto" w:fill="FFFFFF"/>
         </w:rPr>
-        <w:t xml:space="preserve"> evolutionary in style, primarily because they seek to explain the changes in trait frequencies in a population over time. </w:t>
-      </w:r>
-    </w:p>
-    <w:p>
-      <w:pPr>
+      </w:pPr>
+      <w:r>
         <w:rPr>
           <w:color w:val="FF0000"/>
           <w:sz w:val="25"/>
           <w:szCs w:val="25"/>
           <w:shd w:val="clear" w:color="auto" w:fill="FFFFFF"/>
         </w:rPr>
+        <w:t>No one can deny that cultural inheritance is an important factor in explaining how our species has changed over time. Cultural inheritance is not merely a process that acts in parallel to genetic evolution, it is intertwined with genetic evolution.</w:t>
+      </w:r>
+    </w:p>
+    <w:p>
+      <w:pPr>
+        <w:rPr>
+          <w:color w:val="FF0000"/>
+        </w:rPr>
       </w:pPr>
       <w:r>
         <w:rPr>
@@ -8007,56 +9070,55 @@
           <w:szCs w:val="25"/>
           <w:shd w:val="clear" w:color="auto" w:fill="FFFFFF"/>
         </w:rPr>
-        <w:t>No one can deny that cultural inheritance is an important factor in explaining how our species has changed over time. Cultural inheritance is not merely a process that acts in parallel to genetic evolution, it is intertwined with genetic evolution.</w:t>
-      </w:r>
-    </w:p>
-    <w:p>
-      <w:pPr>
-        <w:rPr>
-          <w:color w:val="FF0000"/>
-        </w:rPr>
-      </w:pPr>
-      <w:r>
+        <w:t>Importance of culture: Cultural changes bring about alterations to the environment, which in turn affect both how genes act in development, and what selection pressures act on genes. </w:t>
+      </w:r>
+    </w:p>
+    <w:p>
+      <w:pPr>
         <w:rPr>
           <w:color w:val="FF0000"/>
           <w:sz w:val="25"/>
           <w:szCs w:val="25"/>
           <w:shd w:val="clear" w:color="auto" w:fill="FFFFFF"/>
         </w:rPr>
-        <w:t>Importance of culture: Cultural changes bring about alterations to the environment, which in turn affect both how genes act in development, and what selection pressures act on genes. </w:t>
-      </w:r>
-    </w:p>
-    <w:p>
-      <w:pPr>
-        <w:rPr>
+      </w:pPr>
+      <w:r>
+        <w:rPr>
+          <w:color w:val="FF0000"/>
+        </w:rPr>
+        <w:t xml:space="preserve">Should I </w:t>
+      </w:r>
+      <w:r>
+        <w:rPr>
+          <w:color w:val="FF0000"/>
+        </w:rPr>
+        <w:t xml:space="preserve">Talk about memes? </w:t>
+      </w:r>
+      <w:r>
+        <w:rPr>
+          <w:i/>
+          <w:iCs/>
           <w:color w:val="FF0000"/>
           <w:sz w:val="25"/>
           <w:szCs w:val="25"/>
           <w:shd w:val="clear" w:color="auto" w:fill="FFFFFF"/>
         </w:rPr>
-      </w:pPr>
-      <w:r>
-        <w:rPr>
-          <w:color w:val="FF0000"/>
-        </w:rPr>
-        <w:t xml:space="preserve">Should I </w:t>
-      </w:r>
-      <w:r>
-        <w:rPr>
-          <w:color w:val="FF0000"/>
-        </w:rPr>
-        <w:t xml:space="preserve">Talk about memes? </w:t>
-      </w:r>
-      <w:r>
-        <w:rPr>
-          <w:i/>
-          <w:iCs/>
+        <w:t>Cultural units are not replicators</w:t>
+      </w:r>
+      <w:r>
+        <w:rPr>
           <w:color w:val="FF0000"/>
           <w:sz w:val="25"/>
           <w:szCs w:val="25"/>
           <w:shd w:val="clear" w:color="auto" w:fill="FFFFFF"/>
         </w:rPr>
-        <w:t>Cultural units are not replicators</w:t>
+        <w:t xml:space="preserve">: </w:t>
+      </w:r>
+      <w:r>
+        <w:rPr>
+          <w:color w:val="FF0000"/>
+        </w:rPr>
+        <w:t xml:space="preserve">Attractor vs Replicator. Attractor - </w:t>
       </w:r>
       <w:r>
         <w:rPr>
@@ -8065,33 +9127,27 @@
           <w:szCs w:val="25"/>
           <w:shd w:val="clear" w:color="auto" w:fill="FFFFFF"/>
         </w:rPr>
-        <w:t xml:space="preserve">: </w:t>
-      </w:r>
-      <w:r>
-        <w:rPr>
-          <w:color w:val="FF0000"/>
-        </w:rPr>
-        <w:t xml:space="preserve">Attractor vs Replicator. Attractor - </w:t>
-      </w:r>
-      <w:r>
+        <w:t>culturally shared patterns of thought, which enable representations to spread through a population without literal copying.</w:t>
+      </w:r>
+    </w:p>
+    <w:p>
+      <w:pPr>
         <w:rPr>
           <w:color w:val="FF0000"/>
           <w:sz w:val="25"/>
           <w:szCs w:val="25"/>
           <w:shd w:val="clear" w:color="auto" w:fill="FFFFFF"/>
         </w:rPr>
-        <w:t>culturally shared patterns of thought, which enable representations to spread through a population without literal copying.</w:t>
-      </w:r>
-    </w:p>
-    <w:p>
-      <w:pPr>
+      </w:pPr>
+      <w:r>
         <w:rPr>
           <w:color w:val="FF0000"/>
           <w:sz w:val="25"/>
           <w:szCs w:val="25"/>
           <w:shd w:val="clear" w:color="auto" w:fill="FFFFFF"/>
         </w:rPr>
-      </w:pPr>
+        <w:t xml:space="preserve">… most cultural items are ‘re-produced’ in the sense that they are produced again and again—with, of course, a causal link between all these productions—but are not reproduced in the sense of being copied from one another…Hence they are not </w:t>
+      </w:r>
       <w:r>
         <w:rPr>
           <w:color w:val="FF0000"/>
@@ -8099,7 +9155,8 @@
           <w:szCs w:val="25"/>
           <w:shd w:val="clear" w:color="auto" w:fill="FFFFFF"/>
         </w:rPr>
-        <w:t>… most cultural items are ‘re-produced’ in the sense that they are produced again and again—with, of course, a causal link between all these productions—but are not reproduced in the sense of being copied from one another…Hence they are not memes, even when they are close ‘copies’ of one another (in a loose sense of ‘copy’, of course). (Sperber 2000, 164–65)</w:t>
+        <w:lastRenderedPageBreak/>
+        <w:t>memes, even when they are close ‘copies’ of one another (in a loose sense of ‘copy’, of course). (Sperber 2000, 164–65)</w:t>
       </w:r>
     </w:p>
     <w:p>
@@ -8118,7 +9175,6 @@
           <w:szCs w:val="25"/>
           <w:shd w:val="clear" w:color="auto" w:fill="FFFFFF"/>
         </w:rPr>
-        <w:lastRenderedPageBreak/>
         <w:t xml:space="preserve">Cultural evolutionary Theories: </w:t>
       </w:r>
       <w:r>
@@ -8194,7 +9250,20 @@
         <w:rPr>
           <w:color w:val="FF0000"/>
         </w:rPr>
-        <w:t xml:space="preserve">: Second, Sperber (1996), </w:t>
+        <w:t xml:space="preserve">: </w:t>
+      </w:r>
+    </w:p>
+    <w:p>
+      <w:pPr>
+        <w:rPr>
+          <w:color w:val="FF0000"/>
+        </w:rPr>
+      </w:pPr>
+      <w:r>
+        <w:rPr>
+          <w:color w:val="FF0000"/>
+        </w:rPr>
+        <w:t xml:space="preserve">Second, Sperber (1996), </w:t>
       </w:r>
       <w:proofErr w:type="spellStart"/>
       <w:r>
@@ -8277,6 +9346,156 @@
           <w:color w:val="FF0000"/>
         </w:rPr>
         <w:t xml:space="preserve"> the final distribution of representations in the population.</w:t>
+      </w:r>
+    </w:p>
+    <w:p>
+      <w:r>
+        <w:rPr>
+          <w:color w:val="FF0000"/>
+        </w:rPr>
+        <w:t xml:space="preserve">In the formalization, individuals acquire their mental representations by observing the behavior of others. Two cognitive mechanisms affect this learning process. </w:t>
+      </w:r>
+      <w:r>
+        <w:rPr>
+          <w:color w:val="FF0000"/>
+        </w:rPr>
+        <w:t xml:space="preserve">First, inferential transformation captures the </w:t>
+      </w:r>
+      <w:proofErr w:type="gramStart"/>
+      <w:r>
+        <w:rPr>
+          <w:color w:val="FF0000"/>
+        </w:rPr>
+        <w:t>manner in which</w:t>
+      </w:r>
+      <w:proofErr w:type="gramEnd"/>
+      <w:r>
+        <w:rPr>
+          <w:color w:val="FF0000"/>
+        </w:rPr>
+        <w:t xml:space="preserve"> cognitive processes of acquisition, storage and </w:t>
+      </w:r>
+      <w:proofErr w:type="spellStart"/>
+      <w:r>
+        <w:rPr>
+          <w:color w:val="FF0000"/>
+        </w:rPr>
+        <w:t>retieve</w:t>
+      </w:r>
+      <w:proofErr w:type="spellEnd"/>
+      <w:r>
+        <w:rPr>
+          <w:color w:val="FF0000"/>
+        </w:rPr>
+        <w:t xml:space="preserve"> alter mental representations in ways to favor some representations over others—cognitive </w:t>
+      </w:r>
+      <w:proofErr w:type="spellStart"/>
+      <w:r>
+        <w:rPr>
+          <w:color w:val="FF0000"/>
+        </w:rPr>
+        <w:t>attactors</w:t>
+      </w:r>
+      <w:proofErr w:type="spellEnd"/>
+      <w:r>
+        <w:rPr>
+          <w:color w:val="FF0000"/>
+        </w:rPr>
+        <w:t xml:space="preserve">. Because the two extreme </w:t>
+      </w:r>
+      <w:proofErr w:type="spellStart"/>
+      <w:r>
+        <w:rPr>
+          <w:color w:val="FF0000"/>
+        </w:rPr>
+        <w:t>represetations</w:t>
+      </w:r>
+      <w:proofErr w:type="spellEnd"/>
+      <w:r>
+        <w:rPr>
+          <w:color w:val="FF0000"/>
+        </w:rPr>
+        <w:t xml:space="preserve">, “Moon as </w:t>
+      </w:r>
+      <w:proofErr w:type="gramStart"/>
+      <w:r>
+        <w:rPr>
+          <w:color w:val="FF0000"/>
+        </w:rPr>
+        <w:t>person“ and</w:t>
+      </w:r>
+      <w:proofErr w:type="gramEnd"/>
+      <w:r>
+        <w:rPr>
+          <w:color w:val="FF0000"/>
+        </w:rPr>
+        <w:t xml:space="preserve"> “moon as rock“ are easier to think, they act as cognitive attractors in our example. Individuals who observe behaviors that result from intermediate representations tend to infer mental representations closer to one of the two attractors. The second process, selective attention, captures the tendency for individuals to pay </w:t>
+      </w:r>
+      <w:proofErr w:type="gramStart"/>
+      <w:r>
+        <w:rPr>
+          <w:color w:val="FF0000"/>
+        </w:rPr>
+        <w:t>particular attention</w:t>
+      </w:r>
+      <w:proofErr w:type="gramEnd"/>
+      <w:r>
+        <w:rPr>
+          <w:color w:val="FF0000"/>
+        </w:rPr>
+        <w:t xml:space="preserve"> to some individuals more than others. For example, it could be in a modernizing environment, where the representations favored by science are prestigious, people who hold the “moon as </w:t>
+      </w:r>
+      <w:proofErr w:type="gramStart"/>
+      <w:r>
+        <w:rPr>
+          <w:color w:val="FF0000"/>
+        </w:rPr>
+        <w:t>rock“ representation</w:t>
+      </w:r>
+      <w:proofErr w:type="gramEnd"/>
+      <w:r>
+        <w:rPr>
+          <w:color w:val="FF0000"/>
+        </w:rPr>
+        <w:t xml:space="preserve"> are more </w:t>
+      </w:r>
+      <w:proofErr w:type="spellStart"/>
+      <w:r>
+        <w:rPr>
+          <w:color w:val="FF0000"/>
+        </w:rPr>
+        <w:t>succesful</w:t>
+      </w:r>
+      <w:proofErr w:type="spellEnd"/>
+      <w:r>
+        <w:rPr>
+          <w:color w:val="FF0000"/>
+        </w:rPr>
+        <w:t xml:space="preserve"> than those who hold the alternative, and thus they attract more attention (and are more likely to be learned from). </w:t>
+      </w:r>
+      <w:proofErr w:type="gramStart"/>
+      <w:r>
+        <w:rPr>
+          <w:color w:val="FF0000"/>
+        </w:rPr>
+        <w:t>Finally</w:t>
+      </w:r>
+      <w:proofErr w:type="gramEnd"/>
+      <w:r>
+        <w:rPr>
+          <w:color w:val="FF0000"/>
+        </w:rPr>
+        <w:t xml:space="preserve"> we assume the effects of inferential transformation are much stronger than the effects of selective attention</w:t>
+      </w:r>
+      <w:r>
+        <w:t>.</w:t>
+      </w:r>
+    </w:p>
+    <w:p/>
+    <w:p/>
+    <w:p>
+      <w:r>
+        <w:t>Henrich and Boyd 2002:</w:t>
       </w:r>
     </w:p>
     <w:p>
@@ -8290,144 +9509,203 @@
       </w:pPr>
       <w:r>
         <w:rPr>
-          <w:color w:val="FF0000"/>
-        </w:rPr>
-        <w:t xml:space="preserve">In the formalization, individuals acquire their mental representations by observing the behavior of others. Two cognitive mechanisms affect this learning process. </w:t>
-      </w:r>
-      <w:r>
-        <w:rPr>
-          <w:color w:val="FF0000"/>
-        </w:rPr>
-        <w:t xml:space="preserve">First, inferential transformation captures the </w:t>
-      </w:r>
-      <w:proofErr w:type="gramStart"/>
-      <w:r>
-        <w:rPr>
-          <w:color w:val="FF0000"/>
-        </w:rPr>
-        <w:t>manner in which</w:t>
-      </w:r>
-      <w:proofErr w:type="gramEnd"/>
-      <w:r>
-        <w:rPr>
-          <w:color w:val="FF0000"/>
-        </w:rPr>
-        <w:t xml:space="preserve"> cognitive processes of acquisition, storage and </w:t>
-      </w:r>
-      <w:proofErr w:type="spellStart"/>
-      <w:r>
-        <w:rPr>
-          <w:color w:val="FF0000"/>
-        </w:rPr>
-        <w:t>retieve</w:t>
-      </w:r>
-      <w:proofErr w:type="spellEnd"/>
-      <w:r>
-        <w:rPr>
-          <w:color w:val="FF0000"/>
-        </w:rPr>
-        <w:t xml:space="preserve"> alter mental representations in ways to favor some representations over others—cognitive </w:t>
-      </w:r>
-      <w:proofErr w:type="spellStart"/>
-      <w:r>
-        <w:rPr>
-          <w:color w:val="FF0000"/>
-        </w:rPr>
-        <w:t>attactors</w:t>
-      </w:r>
-      <w:proofErr w:type="spellEnd"/>
-      <w:r>
-        <w:rPr>
-          <w:color w:val="FF0000"/>
-        </w:rPr>
-        <w:t xml:space="preserve">. Because the two extreme </w:t>
-      </w:r>
-      <w:proofErr w:type="spellStart"/>
-      <w:r>
-        <w:rPr>
-          <w:color w:val="FF0000"/>
-        </w:rPr>
-        <w:t>represetations</w:t>
-      </w:r>
-      <w:proofErr w:type="spellEnd"/>
-      <w:r>
-        <w:rPr>
-          <w:color w:val="FF0000"/>
-        </w:rPr>
-        <w:t xml:space="preserve">, “Moon as </w:t>
-      </w:r>
-      <w:proofErr w:type="gramStart"/>
-      <w:r>
-        <w:rPr>
-          <w:color w:val="FF0000"/>
-        </w:rPr>
-        <w:t>person“ and</w:t>
-      </w:r>
-      <w:proofErr w:type="gramEnd"/>
-      <w:r>
-        <w:rPr>
-          <w:color w:val="FF0000"/>
-        </w:rPr>
-        <w:t xml:space="preserve"> “moon as rock“ are easier to think, they act as cognitive attractors in our example. Individuals who observe behaviors that result from intermediate representations tend to infer mental representations closer to one of the two attractors. The second process, selective attention, captures the tendency for individuals to pay </w:t>
-      </w:r>
-      <w:proofErr w:type="gramStart"/>
-      <w:r>
-        <w:rPr>
-          <w:color w:val="FF0000"/>
-        </w:rPr>
-        <w:t>particular attention</w:t>
-      </w:r>
-      <w:proofErr w:type="gramEnd"/>
-      <w:r>
-        <w:rPr>
-          <w:color w:val="FF0000"/>
-        </w:rPr>
-        <w:t xml:space="preserve"> to some individuals more than others. For example, it could be in a modernizing environment, where the representations favored by science are prestigious, people who hold the “moon as </w:t>
-      </w:r>
-      <w:proofErr w:type="gramStart"/>
-      <w:r>
-        <w:rPr>
-          <w:color w:val="FF0000"/>
-        </w:rPr>
-        <w:t>rock“ representation</w:t>
-      </w:r>
-      <w:proofErr w:type="gramEnd"/>
-      <w:r>
-        <w:rPr>
-          <w:color w:val="FF0000"/>
-        </w:rPr>
-        <w:t xml:space="preserve"> are more </w:t>
-      </w:r>
-      <w:proofErr w:type="spellStart"/>
-      <w:r>
-        <w:rPr>
-          <w:color w:val="FF0000"/>
-        </w:rPr>
-        <w:t>succesful</w:t>
-      </w:r>
-      <w:proofErr w:type="spellEnd"/>
-      <w:r>
-        <w:rPr>
-          <w:color w:val="FF0000"/>
-        </w:rPr>
-        <w:t xml:space="preserve"> than those who hold the alternative, and thus they attract more attention (and are more likely to be learned from). </w:t>
-      </w:r>
-      <w:proofErr w:type="gramStart"/>
-      <w:r>
-        <w:rPr>
-          <w:color w:val="FF0000"/>
-        </w:rPr>
-        <w:t>Finally</w:t>
-      </w:r>
-      <w:proofErr w:type="gramEnd"/>
-      <w:r>
-        <w:rPr>
-          <w:color w:val="FF0000"/>
-        </w:rPr>
-        <w:t xml:space="preserve"> we assume the effects of inferential transformation are much stronger than the effects of selective attention</w:t>
-      </w:r>
-      <w:r>
-        <w:t>.</w:t>
+          <w:color w:val="1A1A1A"/>
+          <w:sz w:val="25"/>
+          <w:szCs w:val="25"/>
+          <w:shd w:val="clear" w:color="auto" w:fill="FFFFFF"/>
+        </w:rPr>
+        <w:t>First, cultural transmission processes are</w:t>
+      </w:r>
+    </w:p>
+    <w:p>
+      <w:pPr>
+        <w:rPr>
+          <w:color w:val="1A1A1A"/>
+          <w:sz w:val="25"/>
+          <w:szCs w:val="25"/>
+          <w:shd w:val="clear" w:color="auto" w:fill="FFFFFF"/>
+        </w:rPr>
+      </w:pPr>
+      <w:r>
+        <w:rPr>
+          <w:color w:val="1A1A1A"/>
+          <w:sz w:val="25"/>
+          <w:szCs w:val="25"/>
+          <w:shd w:val="clear" w:color="auto" w:fill="FFFFFF"/>
+        </w:rPr>
+        <w:t>usually incomplete and imperfect, so, unlike genetic systems, accurate</w:t>
+      </w:r>
+    </w:p>
+    <w:p>
+      <w:pPr>
+        <w:rPr>
+          <w:color w:val="1A1A1A"/>
+          <w:sz w:val="25"/>
+          <w:szCs w:val="25"/>
+          <w:shd w:val="clear" w:color="auto" w:fill="FFFFFF"/>
+        </w:rPr>
+      </w:pPr>
+      <w:r>
+        <w:rPr>
+          <w:color w:val="1A1A1A"/>
+          <w:sz w:val="25"/>
+          <w:szCs w:val="25"/>
+          <w:shd w:val="clear" w:color="auto" w:fill="FFFFFF"/>
+        </w:rPr>
+        <w:t>replication rarely occurs. Replication is the exception, rather than the</w:t>
+      </w:r>
+    </w:p>
+    <w:p>
+      <w:pPr>
+        <w:rPr>
+          <w:color w:val="1A1A1A"/>
+          <w:sz w:val="25"/>
+          <w:szCs w:val="25"/>
+          <w:shd w:val="clear" w:color="auto" w:fill="FFFFFF"/>
+        </w:rPr>
+      </w:pPr>
+      <w:r>
+        <w:rPr>
+          <w:color w:val="1A1A1A"/>
+          <w:sz w:val="25"/>
+          <w:szCs w:val="25"/>
+          <w:shd w:val="clear" w:color="auto" w:fill="FFFFFF"/>
+        </w:rPr>
+        <w:t>rule. Second, unlike DNA replication, inferential processes “transform”</w:t>
+      </w:r>
+    </w:p>
+    <w:p>
+      <w:pPr>
+        <w:rPr>
+          <w:color w:val="1A1A1A"/>
+          <w:sz w:val="25"/>
+          <w:szCs w:val="25"/>
+          <w:shd w:val="clear" w:color="auto" w:fill="FFFFFF"/>
+        </w:rPr>
+      </w:pPr>
+      <w:r>
+        <w:rPr>
+          <w:color w:val="1A1A1A"/>
+          <w:sz w:val="25"/>
+          <w:szCs w:val="25"/>
+          <w:shd w:val="clear" w:color="auto" w:fill="FFFFFF"/>
+        </w:rPr>
+        <w:t>these representations during their transmission and reconstruction. This</w:t>
+      </w:r>
+    </w:p>
+    <w:p>
+      <w:pPr>
+        <w:rPr>
+          <w:color w:val="1A1A1A"/>
+          <w:sz w:val="25"/>
+          <w:szCs w:val="25"/>
+          <w:shd w:val="clear" w:color="auto" w:fill="FFFFFF"/>
+        </w:rPr>
+      </w:pPr>
+    </w:p>
+    <w:p>
+      <w:pPr>
+        <w:rPr>
+          <w:color w:val="1A1A1A"/>
+          <w:sz w:val="25"/>
+          <w:szCs w:val="25"/>
+          <w:shd w:val="clear" w:color="auto" w:fill="FFFFFF"/>
+        </w:rPr>
+      </w:pPr>
+      <w:r>
+        <w:rPr>
+          <w:color w:val="1A1A1A"/>
+          <w:sz w:val="25"/>
+          <w:szCs w:val="25"/>
+          <w:shd w:val="clear" w:color="auto" w:fill="FFFFFF"/>
+        </w:rPr>
+        <w:t>suggests that mutation-like processes are much more important than selection-</w:t>
+      </w:r>
+    </w:p>
+    <w:p>
+      <w:pPr>
+        <w:rPr>
+          <w:color w:val="1A1A1A"/>
+          <w:sz w:val="25"/>
+          <w:szCs w:val="25"/>
+          <w:shd w:val="clear" w:color="auto" w:fill="FFFFFF"/>
+        </w:rPr>
+      </w:pPr>
+      <w:r>
+        <w:rPr>
+          <w:color w:val="1A1A1A"/>
+          <w:sz w:val="25"/>
+          <w:szCs w:val="25"/>
+          <w:shd w:val="clear" w:color="auto" w:fill="FFFFFF"/>
+        </w:rPr>
+        <w:t>like processes in shaping cultural variation. Third, unlike genes, cultural</w:t>
+      </w:r>
+    </w:p>
+    <w:p>
+      <w:pPr>
+        <w:rPr>
+          <w:color w:val="1A1A1A"/>
+          <w:sz w:val="25"/>
+          <w:szCs w:val="25"/>
+          <w:shd w:val="clear" w:color="auto" w:fill="FFFFFF"/>
+        </w:rPr>
+      </w:pPr>
+    </w:p>
+    <w:p>
+      <w:pPr>
+        <w:rPr>
+          <w:color w:val="1A1A1A"/>
+          <w:sz w:val="25"/>
+          <w:szCs w:val="25"/>
+          <w:shd w:val="clear" w:color="auto" w:fill="FFFFFF"/>
+        </w:rPr>
+      </w:pPr>
+      <w:r>
+        <w:rPr>
+          <w:color w:val="1A1A1A"/>
+          <w:sz w:val="25"/>
+          <w:szCs w:val="25"/>
+          <w:shd w:val="clear" w:color="auto" w:fill="FFFFFF"/>
+        </w:rPr>
+        <w:t>representations are rarely discrete units, suggesting that the idea of</w:t>
+      </w:r>
+    </w:p>
+    <w:p>
+      <w:pPr>
+        <w:rPr>
+          <w:color w:val="1A1A1A"/>
+          <w:sz w:val="25"/>
+          <w:szCs w:val="25"/>
+          <w:shd w:val="clear" w:color="auto" w:fill="FFFFFF"/>
+        </w:rPr>
+      </w:pPr>
+      <w:r>
+        <w:rPr>
+          <w:color w:val="1A1A1A"/>
+          <w:sz w:val="25"/>
+          <w:szCs w:val="25"/>
+          <w:shd w:val="clear" w:color="auto" w:fill="FFFFFF"/>
+        </w:rPr>
+        <w:t>a ‘replicator’ (or meme) makes little sense for most types of cultural</w:t>
+      </w:r>
+    </w:p>
+    <w:p>
+      <w:pPr>
+        <w:rPr>
+          <w:color w:val="1A1A1A"/>
+          <w:sz w:val="25"/>
+          <w:szCs w:val="25"/>
+          <w:shd w:val="clear" w:color="auto" w:fill="FFFFFF"/>
+        </w:rPr>
+      </w:pPr>
+      <w:r>
+        <w:rPr>
+          <w:color w:val="1A1A1A"/>
+          <w:sz w:val="25"/>
+          <w:szCs w:val="25"/>
+          <w:shd w:val="clear" w:color="auto" w:fill="FFFFFF"/>
+        </w:rPr>
+        <w:t>representations.2</w:t>
       </w:r>
     </w:p>
     <w:p/>
@@ -8455,7 +9733,6 @@
         <w:rPr>
           <w:color w:val="FF0000"/>
         </w:rPr>
-        <w:lastRenderedPageBreak/>
         <w:t xml:space="preserve">One of the models to explain the process of cultural evolution is Cultural Attraction Theory (CAT) which differs from other evolutionary approaches as it develops the idea of constructive convergence in cultural transmission [2]. Constructive convergence refers to processes of cultural transmission that cause systematic transformation rather than faithful replication of cultural items. However, the transformations are biased and </w:t>
       </w:r>
       <w:proofErr w:type="spellStart"/>
@@ -9435,7 +10712,7 @@
           <w:lang w:val="pt-BR" w:eastAsia="pt-BR"/>
         </w:rPr>
         <w:drawing>
-          <wp:anchor distT="114300" distB="114300" distL="114300" distR="114300" simplePos="0" relativeHeight="251660288" behindDoc="0" locked="0" layoutInCell="1" hidden="0" allowOverlap="0">
+          <wp:anchor distT="114300" distB="114300" distL="114300" distR="114300" simplePos="0" relativeHeight="251657216" behindDoc="0" locked="0" layoutInCell="1" hidden="0" allowOverlap="0">
             <wp:simplePos x="0" y="0"/>
             <wp:positionH relativeFrom="column">
               <wp:align>center</wp:align>
@@ -9879,7 +11156,7 @@
         </w:rPr>
         <w:lastRenderedPageBreak/>
         <w:drawing>
-          <wp:anchor distT="114300" distB="114300" distL="114300" distR="114300" simplePos="0" relativeHeight="251644928" behindDoc="1" locked="0" layoutInCell="1" hidden="0" allowOverlap="1">
+          <wp:anchor distT="114300" distB="114300" distL="114300" distR="114300" simplePos="0" relativeHeight="251649024" behindDoc="1" locked="0" layoutInCell="1" hidden="0" allowOverlap="1">
             <wp:simplePos x="0" y="0"/>
             <wp:positionH relativeFrom="column">
               <wp:align>center</wp:align>
@@ -12068,7 +13345,7 @@
           <w:lang w:val="pt-BR" w:eastAsia="pt-BR"/>
         </w:rPr>
         <w:drawing>
-          <wp:anchor distT="0" distB="0" distL="114300" distR="114300" simplePos="0" relativeHeight="251672576" behindDoc="0" locked="0" layoutInCell="1" allowOverlap="1">
+          <wp:anchor distT="0" distB="0" distL="114300" distR="114300" simplePos="0" relativeHeight="251665408" behindDoc="0" locked="0" layoutInCell="1" allowOverlap="1">
             <wp:simplePos x="0" y="0"/>
             <wp:positionH relativeFrom="column">
               <wp:posOffset>1660282</wp:posOffset>
@@ -13429,6 +14706,8 @@
                 <w:ind w:left="720" w:hanging="720"/>
                 <w:rPr>
                   <w:noProof/>
+                  <w:sz w:val="24"/>
+                  <w:szCs w:val="24"/>
                 </w:rPr>
               </w:pPr>
               <w:r>
@@ -13442,17 +14721,23 @@
               </w:r>
               <w:r>
                 <w:rPr>
+                  <w:noProof/>
+                </w:rPr>
+                <w:t xml:space="preserve">Bisin, A., &amp; Verdier, T. (2008). Cultural Transmission. In S. N. Durlauf, &amp; L. E. Blume, </w:t>
+              </w:r>
+              <w:r>
+                <w:rPr>
                   <w:i/>
                   <w:iCs/>
                   <w:noProof/>
                 </w:rPr>
-                <w:t>Merriam-Webster Dictionary</w:t>
+                <w:t>The New Palgrave Dictionary of Economics</w:t>
               </w:r>
               <w:r>
                 <w:rPr>
                   <w:noProof/>
                 </w:rPr>
-                <w:t>. (2018, March 11). Retrieved from Culture: https://www.merriam-webster.com/dictionary/culture</w:t>
+                <w:t xml:space="preserve"> (pp. 1225-1229). London: Palgrave Macmillan.</w:t>
               </w:r>
             </w:p>
             <w:p>
@@ -13511,6 +14796,116 @@
                   <w:noProof/>
                 </w:rPr>
                 <w:t>, 87-112.</w:t>
+              </w:r>
+            </w:p>
+            <w:p>
+              <w:pPr>
+                <w:pStyle w:val="Bibliography"/>
+                <w:ind w:left="720" w:hanging="720"/>
+                <w:rPr>
+                  <w:noProof/>
+                </w:rPr>
+              </w:pPr>
+              <w:r>
+                <w:rPr>
+                  <w:noProof/>
+                </w:rPr>
+                <w:t xml:space="preserve">Hershberger, S. L. (2014). Cultural Transmission. </w:t>
+              </w:r>
+              <w:r>
+                <w:rPr>
+                  <w:i/>
+                  <w:iCs/>
+                  <w:noProof/>
+                </w:rPr>
+                <w:t>Wiley StatsRef: Statistics Reference Online</w:t>
+              </w:r>
+              <w:r>
+                <w:rPr>
+                  <w:noProof/>
+                </w:rPr>
+                <w:t>, doi:10.1002/9781118445112.stat06740.</w:t>
+              </w:r>
+            </w:p>
+            <w:p>
+              <w:pPr>
+                <w:pStyle w:val="Bibliography"/>
+                <w:ind w:left="720" w:hanging="720"/>
+                <w:rPr>
+                  <w:noProof/>
+                </w:rPr>
+              </w:pPr>
+              <w:r>
+                <w:rPr>
+                  <w:i/>
+                  <w:iCs/>
+                  <w:noProof/>
+                </w:rPr>
+                <w:t>Merriam-Webster Dictionary</w:t>
+              </w:r>
+              <w:r>
+                <w:rPr>
+                  <w:noProof/>
+                </w:rPr>
+                <w:t>. (2018, March 11). Retrieved from Culture: https://www.merriam-webster.com/dictionary/culture</w:t>
+              </w:r>
+            </w:p>
+            <w:p>
+              <w:pPr>
+                <w:pStyle w:val="Bibliography"/>
+                <w:ind w:left="720" w:hanging="720"/>
+                <w:rPr>
+                  <w:noProof/>
+                </w:rPr>
+              </w:pPr>
+              <w:r>
+                <w:rPr>
+                  <w:noProof/>
+                </w:rPr>
+                <w:t xml:space="preserve">Mesoudi, A., &amp; Whiten, A. (2008). The multiple roles of cultural transmission experiments in understanding human cultural evolution. </w:t>
+              </w:r>
+              <w:r>
+                <w:rPr>
+                  <w:i/>
+                  <w:iCs/>
+                  <w:noProof/>
+                </w:rPr>
+                <w:t>Philosophical Transactions of the Royal Society B: Biological Sciences</w:t>
+              </w:r>
+              <w:r>
+                <w:rPr>
+                  <w:noProof/>
+                </w:rPr>
+                <w:t>, 363(1509), 3489-3501.</w:t>
+              </w:r>
+            </w:p>
+            <w:p>
+              <w:pPr>
+                <w:pStyle w:val="Bibliography"/>
+                <w:ind w:left="720" w:hanging="720"/>
+                <w:rPr>
+                  <w:noProof/>
+                </w:rPr>
+              </w:pPr>
+              <w:r>
+                <w:rPr>
+                  <w:noProof/>
+                </w:rPr>
+                <w:t xml:space="preserve">Mesoudi, A., Whiten, A., &amp; Laland, K. N. (2004). Is human cultural evolution Darwinian? </w:t>
+              </w:r>
+              <w:r>
+                <w:rPr>
+                  <w:i/>
+                  <w:iCs/>
+                  <w:noProof/>
+                </w:rPr>
+                <w:t>Evolution</w:t>
+              </w:r>
+              <w:r>
+                <w:rPr>
+                  <w:noProof/>
+                </w:rPr>
+                <w:t>, 1-11.</w:t>
               </w:r>
             </w:p>
             <w:p>
@@ -13746,25 +15141,7 @@
           <w:sz w:val="24"/>
           <w:szCs w:val="24"/>
         </w:rPr>
-        <w:t xml:space="preserve">Standards for Internet-Based Experimenting, Ulf-Dietrich </w:t>
-      </w:r>
-      <w:proofErr w:type="spellStart"/>
-      <w:r>
-        <w:rPr>
-          <w:rFonts w:ascii="Times New Roman" w:eastAsia="Times New Roman" w:hAnsi="Times New Roman" w:cs="Times New Roman"/>
-          <w:sz w:val="24"/>
-          <w:szCs w:val="24"/>
-        </w:rPr>
-        <w:t>Reips</w:t>
-      </w:r>
-      <w:proofErr w:type="spellEnd"/>
-      <w:r>
-        <w:rPr>
-          <w:rFonts w:ascii="Times New Roman" w:eastAsia="Times New Roman" w:hAnsi="Times New Roman" w:cs="Times New Roman"/>
-          <w:sz w:val="24"/>
-          <w:szCs w:val="24"/>
-        </w:rPr>
-        <w:t xml:space="preserve"> 2002</w:t>
+        <w:t>Standards for Internet-Based Experimenting, Ulf-Dietrich Reips 2002</w:t>
       </w:r>
     </w:p>
     <w:p>
@@ -16046,7 +17423,7 @@
 </file>
 
 <file path=customXml/item1.xml><?xml version="1.0" encoding="utf-8"?>
-<b:Sources xmlns:b="http://schemas.openxmlformats.org/officeDocument/2006/bibliography" xmlns="http://schemas.openxmlformats.org/officeDocument/2006/bibliography" SelectedStyle="\APA.XSL" StyleName="APA" Version="6">
+<b:Sources xmlns:b="http://schemas.openxmlformats.org/officeDocument/2006/bibliography" xmlns="http://schemas.openxmlformats.org/officeDocument/2006/bibliography" SelectedStyle="\APASixthEditionOfficeOnline.xsl" StyleName="APA" Version="6">
   <b:Source>
     <b:Tag>Mer18</b:Tag>
     <b:SourceType>InternetSite</b:SourceType>
@@ -16167,11 +17544,125 @@
     </b:Author>
     <b:RefOrder>6</b:RefOrder>
   </b:Source>
+  <b:Source>
+    <b:Tag>Bis08</b:Tag>
+    <b:SourceType>BookSection</b:SourceType>
+    <b:Guid>{3270DC4A-1124-48F1-B84E-48901A513241}</b:Guid>
+    <b:Title>Cultural Transmission</b:Title>
+    <b:Year>2008</b:Year>
+    <b:City>London</b:City>
+    <b:Publisher>Palgrave Macmillan</b:Publisher>
+    <b:Pages>1225-1229</b:Pages>
+    <b:Author>
+      <b:Author>
+        <b:NameList>
+          <b:Person>
+            <b:Last>Bisin</b:Last>
+            <b:First>Alberto</b:First>
+          </b:Person>
+          <b:Person>
+            <b:Last>Verdier</b:Last>
+            <b:First>Thierry</b:First>
+          </b:Person>
+        </b:NameList>
+      </b:Author>
+      <b:BookAuthor>
+        <b:NameList>
+          <b:Person>
+            <b:Last>Durlauf</b:Last>
+            <b:Middle>N.</b:Middle>
+            <b:First>Steven</b:First>
+          </b:Person>
+          <b:Person>
+            <b:Last>Blume</b:Last>
+            <b:Middle>E.</b:Middle>
+            <b:First>Lawrence</b:First>
+          </b:Person>
+        </b:NameList>
+      </b:BookAuthor>
+    </b:Author>
+    <b:BookTitle>The New Palgrave Dictionary of Economics</b:BookTitle>
+    <b:RefOrder>8</b:RefOrder>
+  </b:Source>
+  <b:Source>
+    <b:Tag>Mes08</b:Tag>
+    <b:SourceType>JournalArticle</b:SourceType>
+    <b:Guid>{510C412E-0860-479C-8BC5-36E5CAD56C9D}</b:Guid>
+    <b:Title>The multiple roles of cultural transmission experiments in understanding human cultural evolution</b:Title>
+    <b:Year>2008</b:Year>
+    <b:Pages>363(1509), 3489-3501</b:Pages>
+    <b:JournalName>Philosophical Transactions of the Royal Society B: Biological Sciences</b:JournalName>
+    <b:Author>
+      <b:Author>
+        <b:NameList>
+          <b:Person>
+            <b:Last>Mesoudi</b:Last>
+            <b:First>Alex</b:First>
+          </b:Person>
+          <b:Person>
+            <b:Last>Whiten</b:Last>
+            <b:First>Andrew</b:First>
+          </b:Person>
+        </b:NameList>
+      </b:Author>
+    </b:Author>
+    <b:RefOrder>7</b:RefOrder>
+  </b:Source>
+  <b:Source>
+    <b:Tag>Her14</b:Tag>
+    <b:SourceType>JournalArticle</b:SourceType>
+    <b:Guid>{515FEF50-B750-4091-82D9-8134E50AF4BF}</b:Guid>
+    <b:Title>Cultural Transmission</b:Title>
+    <b:JournalName>Wiley StatsRef: Statistics Reference Online</b:JournalName>
+    <b:Year>2014</b:Year>
+    <b:Author>
+      <b:Author>
+        <b:NameList>
+          <b:Person>
+            <b:Last>Hershberger</b:Last>
+            <b:Middle>L.</b:Middle>
+            <b:First>Scott</b:First>
+          </b:Person>
+        </b:NameList>
+      </b:Author>
+    </b:Author>
+    <b:Pages>doi:10.1002/9781118445112.stat06740</b:Pages>
+    <b:RefOrder>9</b:RefOrder>
+  </b:Source>
+  <b:Source>
+    <b:Tag>Mes04</b:Tag>
+    <b:SourceType>JournalArticle</b:SourceType>
+    <b:Guid>{86903F00-D6DC-4B75-8D9C-28449BAC097C}</b:Guid>
+    <b:Title>Is human cultural evolution Darwinian?</b:Title>
+    <b:JournalName>Evolution</b:JournalName>
+    <b:Year>2004</b:Year>
+    <b:Pages>1-11</b:Pages>
+    <b:Author>
+      <b:Author>
+        <b:NameList>
+          <b:Person>
+            <b:Last>Mesoudi</b:Last>
+            <b:First>Alex</b:First>
+          </b:Person>
+          <b:Person>
+            <b:Last>Whiten</b:Last>
+            <b:First>Alex</b:First>
+          </b:Person>
+          <b:Person>
+            <b:Last>Laland</b:Last>
+            <b:Middle>N.</b:Middle>
+            <b:First>Kevin</b:First>
+          </b:Person>
+        </b:NameList>
+      </b:Author>
+    </b:Author>
+    <b:RefOrder>10</b:RefOrder>
+  </b:Source>
 </b:Sources>
 </file>
 
 <file path=customXml/itemProps1.xml><?xml version="1.0" encoding="utf-8"?>
-<ds:datastoreItem xmlns:ds="http://schemas.openxmlformats.org/officeDocument/2006/customXml" ds:itemID="{A01D5AEC-C56D-4F44-BAB6-97604F95D117}">
+<ds:datastoreItem xmlns:ds="http://schemas.openxmlformats.org/officeDocument/2006/customXml" ds:itemID="{833266CB-9D5D-475C-8FFB-93893830866A}">
   <ds:schemaRefs>
     <ds:schemaRef ds:uri="http://schemas.openxmlformats.org/officeDocument/2006/bibliography"/>
   </ds:schemaRefs>

</xml_diff>

<commit_message>
thesis and data analysis
</commit_message>
<xml_diff>
--- a/Written thesis/MSc Thesis_withIntro.docx
+++ b/Written thesis/MSc Thesis_withIntro.docx
@@ -11989,6 +11989,34 @@
               </w:rPr>
               <w:t>Spiral</w:t>
             </w:r>
+            <w:r>
+              <w:rPr>
+                <w:rFonts w:ascii="Times New Roman" w:eastAsia="Times New Roman" w:hAnsi="Times New Roman" w:cs="Times New Roman"/>
+              </w:rPr>
+              <w:t>Left</w:t>
+            </w:r>
+          </w:p>
+          <w:p>
+            <w:pPr>
+              <w:widowControl w:val="0"/>
+              <w:pBdr>
+                <w:top w:val="nil"/>
+                <w:left w:val="nil"/>
+                <w:bottom w:val="nil"/>
+                <w:right w:val="nil"/>
+                <w:between w:val="nil"/>
+              </w:pBdr>
+              <w:spacing w:line="240" w:lineRule="auto"/>
+              <w:rPr>
+                <w:rFonts w:ascii="Times New Roman" w:eastAsia="Times New Roman" w:hAnsi="Times New Roman" w:cs="Times New Roman"/>
+              </w:rPr>
+            </w:pPr>
+            <w:r>
+              <w:rPr>
+                <w:rFonts w:ascii="Times New Roman" w:eastAsia="Times New Roman" w:hAnsi="Times New Roman" w:cs="Times New Roman"/>
+              </w:rPr>
+              <w:t>SpiralCenter</w:t>
+            </w:r>
           </w:p>
           <w:p>
             <w:pPr>
@@ -12619,7 +12647,14 @@
               <w:rPr>
                 <w:rFonts w:ascii="Times New Roman" w:eastAsia="Times New Roman" w:hAnsi="Times New Roman" w:cs="Times New Roman"/>
               </w:rPr>
-              <w:t>Contains which type of input device was used by the user.</w:t>
+              <w:t xml:space="preserve">Contains which type of input device was used by </w:t>
+            </w:r>
+            <w:r>
+              <w:rPr>
+                <w:rFonts w:ascii="Times New Roman" w:eastAsia="Times New Roman" w:hAnsi="Times New Roman" w:cs="Times New Roman"/>
+              </w:rPr>
+              <w:lastRenderedPageBreak/>
+              <w:t>the user.</w:t>
             </w:r>
           </w:p>
         </w:tc>
@@ -12646,6 +12681,7 @@
               <w:rPr>
                 <w:rFonts w:ascii="Times New Roman" w:eastAsia="Times New Roman" w:hAnsi="Times New Roman" w:cs="Times New Roman"/>
               </w:rPr>
+              <w:lastRenderedPageBreak/>
               <w:t>One of the following values:</w:t>
             </w:r>
           </w:p>
@@ -12661,6 +12697,7 @@
               <w:rPr>
                 <w:rFonts w:ascii="Times New Roman" w:eastAsia="Times New Roman" w:hAnsi="Times New Roman" w:cs="Times New Roman"/>
               </w:rPr>
+              <w:lastRenderedPageBreak/>
               <w:t>Touchscreen</w:t>
             </w:r>
           </w:p>
@@ -12676,7 +12713,6 @@
               <w:rPr>
                 <w:rFonts w:ascii="Times New Roman" w:eastAsia="Times New Roman" w:hAnsi="Times New Roman" w:cs="Times New Roman"/>
               </w:rPr>
-              <w:lastRenderedPageBreak/>
               <w:t>Mouse</w:t>
             </w:r>
           </w:p>
@@ -13176,6 +13212,7 @@
       </w:pPr>
       <w:bookmarkStart w:id="36" w:name="_Toc4171202"/>
       <w:r>
+        <w:lastRenderedPageBreak/>
         <w:t>3.2.1 C</w:t>
       </w:r>
       <w:r>
@@ -13470,7 +13507,6 @@
           <w:szCs w:val="24"/>
           <w:lang w:val="pt-BR" w:eastAsia="pt-BR"/>
         </w:rPr>
-        <w:lastRenderedPageBreak/>
         <w:drawing>
           <wp:anchor distT="0" distB="0" distL="114300" distR="114300" simplePos="0" relativeHeight="251665408" behindDoc="0" locked="0" layoutInCell="1" allowOverlap="1">
             <wp:simplePos x="0" y="0"/>
@@ -13695,17 +13731,7 @@
           <w:sz w:val="24"/>
           <w:szCs w:val="24"/>
         </w:rPr>
-        <w:t xml:space="preserve"> was worth</w:t>
-      </w:r>
-      <w:bookmarkStart w:id="39" w:name="_GoBack"/>
-      <w:bookmarkEnd w:id="39"/>
-      <w:r>
-        <w:rPr>
-          <w:rFonts w:ascii="Times New Roman" w:eastAsia="Times New Roman" w:hAnsi="Times New Roman" w:cs="Times New Roman"/>
-          <w:sz w:val="24"/>
-          <w:szCs w:val="24"/>
-        </w:rPr>
-        <w:t xml:space="preserve"> generating values between 45% and 49% and 51% to 55%, meaning that the cross position could be further covered by the “Play again” button, affecting </w:t>
+        <w:t xml:space="preserve"> was worth generating values between 45% and 49% and 51% to 55%, meaning that the cross position could be further covered by the “Play again” button, affecting </w:t>
       </w:r>
       <w:r>
         <w:rPr>
@@ -13740,15 +13766,14 @@
         <w:pStyle w:val="Heading3"/>
         <w:spacing w:line="360" w:lineRule="auto"/>
       </w:pPr>
-      <w:bookmarkStart w:id="40" w:name="_Toc4171204"/>
-      <w:r>
-        <w:lastRenderedPageBreak/>
+      <w:bookmarkStart w:id="39" w:name="_Toc4171204"/>
+      <w:r>
         <w:t>3.2.3 S</w:t>
       </w:r>
       <w:r>
         <w:t>piral</w:t>
       </w:r>
-      <w:bookmarkEnd w:id="40"/>
+      <w:bookmarkEnd w:id="39"/>
     </w:p>
     <w:p>
       <w:pPr>
@@ -13938,16 +13963,16 @@
         <w:pStyle w:val="Heading3"/>
         <w:spacing w:line="360" w:lineRule="auto"/>
       </w:pPr>
-      <w:bookmarkStart w:id="41" w:name="_80kbvm7n2o77" w:colFirst="0" w:colLast="0"/>
-      <w:bookmarkStart w:id="42" w:name="_Toc4171205"/>
+      <w:bookmarkStart w:id="40" w:name="_80kbvm7n2o77" w:colFirst="0" w:colLast="0"/>
+      <w:bookmarkStart w:id="41" w:name="_Toc4171205"/>
+      <w:bookmarkEnd w:id="40"/>
+      <w:r>
+        <w:t>3.2.4 B</w:t>
+      </w:r>
+      <w:r>
+        <w:t>utton</w:t>
+      </w:r>
       <w:bookmarkEnd w:id="41"/>
-      <w:r>
-        <w:t>3.2.4 B</w:t>
-      </w:r>
-      <w:r>
-        <w:t>utton</w:t>
-      </w:r>
-      <w:bookmarkEnd w:id="42"/>
     </w:p>
     <w:p>
       <w:pPr>
@@ -13994,7 +14019,16 @@
           <w:sz w:val="24"/>
           <w:szCs w:val="24"/>
         </w:rPr>
-        <w:t xml:space="preserve">has two different variances, based on the location (bottom-left and top-right) on the screen. The possible factor of attraction tested on this scenario would be the button itself. </w:t>
+        <w:t xml:space="preserve">has two different variances, </w:t>
+      </w:r>
+      <w:r>
+        <w:rPr>
+          <w:rFonts w:ascii="Times New Roman" w:eastAsia="Times New Roman" w:hAnsi="Times New Roman" w:cs="Times New Roman"/>
+          <w:sz w:val="24"/>
+          <w:szCs w:val="24"/>
+        </w:rPr>
+        <w:lastRenderedPageBreak/>
+        <w:t xml:space="preserve">based on the location (bottom-left and top-right) on the screen. The possible factor of attraction tested on this scenario would be the button itself. </w:t>
       </w:r>
       <w:r>
         <w:rPr>
@@ -14104,19 +14138,19 @@
         <w:pStyle w:val="Heading1"/>
         <w:spacing w:line="360" w:lineRule="auto"/>
       </w:pPr>
-      <w:bookmarkStart w:id="43" w:name="_4._Collecting_data"/>
-      <w:bookmarkStart w:id="44" w:name="_Toc4171206"/>
+      <w:bookmarkStart w:id="42" w:name="_4._Collecting_data"/>
+      <w:bookmarkStart w:id="43" w:name="_Toc4171206"/>
+      <w:bookmarkEnd w:id="42"/>
+      <w:r>
+        <w:t>4.</w:t>
+      </w:r>
+      <w:r>
+        <w:t xml:space="preserve"> </w:t>
+      </w:r>
+      <w:r>
+        <w:t>Data collection</w:t>
+      </w:r>
       <w:bookmarkEnd w:id="43"/>
-      <w:r>
-        <w:t>4.</w:t>
-      </w:r>
-      <w:r>
-        <w:t xml:space="preserve"> </w:t>
-      </w:r>
-      <w:r>
-        <w:t>Data collection</w:t>
-      </w:r>
-      <w:bookmarkEnd w:id="44"/>
     </w:p>
     <w:p>
       <w:pPr>
@@ -14418,7 +14452,7 @@
         <w:pStyle w:val="Heading2"/>
         <w:spacing w:line="360" w:lineRule="auto"/>
       </w:pPr>
-      <w:bookmarkStart w:id="45" w:name="_Toc4171207"/>
+      <w:bookmarkStart w:id="44" w:name="_Toc4171207"/>
       <w:r>
         <w:t>4</w:t>
       </w:r>
@@ -14428,7 +14462,7 @@
       <w:r>
         <w:t>alibration phase</w:t>
       </w:r>
-      <w:bookmarkEnd w:id="45"/>
+      <w:bookmarkEnd w:id="44"/>
     </w:p>
     <w:p>
       <w:pPr>
@@ -14767,6 +14801,7 @@
           <w:sz w:val="24"/>
           <w:szCs w:val="24"/>
         </w:rPr>
+        <w:lastRenderedPageBreak/>
         <w:t xml:space="preserve">The first two versions of the experiment collected 366 interactions </w:t>
       </w:r>
       <w:r>
@@ -14803,17 +14838,7 @@
           <w:sz w:val="24"/>
           <w:szCs w:val="24"/>
         </w:rPr>
-        <w:t xml:space="preserve"> and baseline for further </w:t>
-      </w:r>
-      <w:r>
-        <w:rPr>
-          <w:rFonts w:ascii="Times New Roman" w:hAnsi="Times New Roman" w:cs="Times New Roman"/>
-          <w:color w:val="000000" w:themeColor="text1"/>
-          <w:sz w:val="24"/>
-          <w:szCs w:val="24"/>
-        </w:rPr>
-        <w:lastRenderedPageBreak/>
-        <w:t>comparisons.</w:t>
+        <w:t xml:space="preserve"> and baseline for further comparisons.</w:t>
       </w:r>
       <w:r>
         <w:rPr>
@@ -14913,7 +14938,7 @@
         <w:pStyle w:val="Heading2"/>
         <w:spacing w:line="360" w:lineRule="auto"/>
       </w:pPr>
-      <w:bookmarkStart w:id="46" w:name="_Toc4171208"/>
+      <w:bookmarkStart w:id="45" w:name="_Toc4171208"/>
       <w:r>
         <w:t>4.2</w:t>
       </w:r>
@@ -14923,7 +14948,7 @@
       <w:r>
         <w:t>esting phase</w:t>
       </w:r>
-      <w:bookmarkEnd w:id="46"/>
+      <w:bookmarkEnd w:id="45"/>
     </w:p>
     <w:p>
       <w:pPr>
@@ -15269,7 +15294,7 @@
         <w:pStyle w:val="Heading2"/>
         <w:spacing w:line="360" w:lineRule="auto"/>
       </w:pPr>
-      <w:bookmarkStart w:id="47" w:name="_Toc4171209"/>
+      <w:bookmarkStart w:id="46" w:name="_Toc4171209"/>
       <w:r>
         <w:t>4.3</w:t>
       </w:r>
@@ -15285,64 +15310,185 @@
       <w:r>
         <w:t>condition phase</w:t>
       </w:r>
-      <w:bookmarkEnd w:id="47"/>
+      <w:bookmarkEnd w:id="46"/>
     </w:p>
     <w:p>
       <w:pPr>
         <w:spacing w:line="360" w:lineRule="auto"/>
         <w:ind w:firstLine="720"/>
-      </w:pPr>
-      <w:r>
+        <w:rPr>
+          <w:rFonts w:ascii="Times New Roman" w:hAnsi="Times New Roman" w:cs="Times New Roman"/>
+          <w:color w:val="FF0000"/>
+          <w:sz w:val="24"/>
+          <w:szCs w:val="24"/>
+        </w:rPr>
+      </w:pPr>
+      <w:r>
+        <w:rPr>
+          <w:rFonts w:ascii="Times New Roman" w:hAnsi="Times New Roman" w:cs="Times New Roman"/>
+          <w:sz w:val="24"/>
+          <w:szCs w:val="24"/>
+        </w:rPr>
         <w:t>This attractor condition phase is the t</w:t>
       </w:r>
       <w:r>
+        <w:rPr>
+          <w:rFonts w:ascii="Times New Roman" w:hAnsi="Times New Roman" w:cs="Times New Roman"/>
+          <w:sz w:val="24"/>
+          <w:szCs w:val="24"/>
+        </w:rPr>
         <w:t>he last collecting data phase of the experiment</w:t>
       </w:r>
       <w:r>
+        <w:rPr>
+          <w:rFonts w:ascii="Times New Roman" w:hAnsi="Times New Roman" w:cs="Times New Roman"/>
+          <w:sz w:val="24"/>
+          <w:szCs w:val="24"/>
+        </w:rPr>
         <w:t>, and the one that contain all the scenarios designed at the beginning of the experiment</w:t>
       </w:r>
       <w:r>
+        <w:rPr>
+          <w:rFonts w:ascii="Times New Roman" w:hAnsi="Times New Roman" w:cs="Times New Roman"/>
+          <w:sz w:val="24"/>
+          <w:szCs w:val="24"/>
+        </w:rPr>
         <w:t>, namely Calibration, Face Shaped, Spiral and Click Here Button, with all the possible variations</w:t>
       </w:r>
       <w:r>
+        <w:rPr>
+          <w:rFonts w:ascii="Times New Roman" w:hAnsi="Times New Roman" w:cs="Times New Roman"/>
+          <w:sz w:val="24"/>
+          <w:szCs w:val="24"/>
+        </w:rPr>
         <w:t>. It</w:t>
       </w:r>
       <w:r>
+        <w:rPr>
+          <w:rFonts w:ascii="Times New Roman" w:hAnsi="Times New Roman" w:cs="Times New Roman"/>
+          <w:sz w:val="24"/>
+          <w:szCs w:val="24"/>
+        </w:rPr>
         <w:t xml:space="preserve"> started on 6</w:t>
       </w:r>
       <w:r>
         <w:rPr>
+          <w:rFonts w:ascii="Times New Roman" w:hAnsi="Times New Roman" w:cs="Times New Roman"/>
+          <w:sz w:val="24"/>
+          <w:szCs w:val="24"/>
           <w:vertAlign w:val="superscript"/>
         </w:rPr>
         <w:t>th</w:t>
       </w:r>
       <w:r>
+        <w:rPr>
+          <w:rFonts w:ascii="Times New Roman" w:hAnsi="Times New Roman" w:cs="Times New Roman"/>
+          <w:sz w:val="24"/>
+          <w:szCs w:val="24"/>
+        </w:rPr>
         <w:t xml:space="preserve"> of February of 2019 and lasted until </w:t>
       </w:r>
       <w:r>
         <w:rPr>
+          <w:rFonts w:ascii="Times New Roman" w:hAnsi="Times New Roman" w:cs="Times New Roman"/>
           <w:color w:val="FF0000"/>
+          <w:sz w:val="24"/>
+          <w:szCs w:val="24"/>
         </w:rPr>
         <w:t>XXXX of April of 2019</w:t>
       </w:r>
       <w:r>
         <w:rPr>
+          <w:rFonts w:ascii="Times New Roman" w:hAnsi="Times New Roman" w:cs="Times New Roman"/>
           <w:color w:val="FF0000"/>
-        </w:rPr>
-        <w:t>,</w:t>
-      </w:r>
-      <w:r>
-        <w:rPr>
+          <w:sz w:val="24"/>
+          <w:szCs w:val="24"/>
+        </w:rPr>
+        <w:t>, totalizing an amount of XXX days</w:t>
+      </w:r>
+      <w:r>
+        <w:rPr>
+          <w:rFonts w:ascii="Times New Roman" w:hAnsi="Times New Roman" w:cs="Times New Roman"/>
           <w:color w:val="FF0000"/>
+          <w:sz w:val="24"/>
+          <w:szCs w:val="24"/>
+        </w:rPr>
+        <w:t>.</w:t>
+      </w:r>
+      <w:r>
+        <w:rPr>
+          <w:rFonts w:ascii="Times New Roman" w:hAnsi="Times New Roman" w:cs="Times New Roman"/>
+          <w:color w:val="FF0000"/>
+          <w:sz w:val="24"/>
+          <w:szCs w:val="24"/>
         </w:rPr>
         <w:t xml:space="preserve"> </w:t>
       </w:r>
       <w:r>
         <w:rPr>
+          <w:rFonts w:ascii="Times New Roman" w:hAnsi="Times New Roman" w:cs="Times New Roman"/>
+          <w:sz w:val="24"/>
+          <w:szCs w:val="24"/>
+        </w:rPr>
+        <w:t>This phase collected</w:t>
+      </w:r>
+      <w:r>
+        <w:rPr>
+          <w:rFonts w:ascii="Times New Roman" w:hAnsi="Times New Roman" w:cs="Times New Roman"/>
+          <w:color w:val="000000" w:themeColor="text1"/>
+          <w:sz w:val="24"/>
+          <w:szCs w:val="24"/>
+        </w:rPr>
+        <w:t xml:space="preserve"> </w:t>
+      </w:r>
+      <w:r>
+        <w:rPr>
+          <w:rFonts w:ascii="Times New Roman" w:hAnsi="Times New Roman" w:cs="Times New Roman"/>
           <w:color w:val="FF0000"/>
-        </w:rPr>
-        <w:tab/>
-      </w:r>
+          <w:sz w:val="24"/>
+          <w:szCs w:val="24"/>
+        </w:rPr>
+        <w:t>49 interactions of the calibration scenario, 27 of the scenario “click here” button top right, 24 of  the “click here” button bottom left, 8 of the scenario spiral left, 1 of spiral center and 7 of spiral right.</w:t>
+      </w:r>
+    </w:p>
+    <w:p>
+      <w:pPr>
+        <w:spacing w:line="360" w:lineRule="auto"/>
+        <w:ind w:firstLine="720"/>
+        <w:rPr>
+          <w:rFonts w:ascii="Times New Roman" w:hAnsi="Times New Roman" w:cs="Times New Roman"/>
+          <w:sz w:val="24"/>
+          <w:szCs w:val="24"/>
+        </w:rPr>
+      </w:pPr>
+      <w:r>
+        <w:rPr>
+          <w:rFonts w:ascii="Times New Roman" w:hAnsi="Times New Roman" w:cs="Times New Roman"/>
+          <w:sz w:val="24"/>
+          <w:szCs w:val="24"/>
+        </w:rPr>
+        <w:t xml:space="preserve">During this phase, it was found a bug in the scenario Spiral on the top right of the screen (the spiral was not showed at the screen, consequently the fill-out screen was totally black and </w:t>
+      </w:r>
+      <w:r>
+        <w:rPr>
+          <w:rFonts w:ascii="Times New Roman" w:hAnsi="Times New Roman" w:cs="Times New Roman"/>
+          <w:sz w:val="24"/>
+          <w:szCs w:val="24"/>
+        </w:rPr>
+        <w:lastRenderedPageBreak/>
+        <w:t>did not contain the hyphotesized factor of attraction), and all the data related to this specific scenario will not be taken into analysis.</w:t>
+      </w:r>
+    </w:p>
+    <w:p>
+      <w:pPr>
+        <w:spacing w:line="360" w:lineRule="auto"/>
+        <w:ind w:firstLine="720"/>
+        <w:rPr>
+          <w:rFonts w:ascii="Times New Roman" w:hAnsi="Times New Roman" w:cs="Times New Roman"/>
+          <w:sz w:val="24"/>
+          <w:szCs w:val="24"/>
+        </w:rPr>
+      </w:pPr>
     </w:p>
     <w:p>
       <w:pPr>
@@ -15367,9 +15513,8 @@
     <w:p>
       <w:pPr>
         <w:pStyle w:val="Heading1"/>
-        <w:spacing w:line="360" w:lineRule="auto"/>
-      </w:pPr>
-      <w:bookmarkStart w:id="48" w:name="_Toc4171210"/>
+      </w:pPr>
+      <w:bookmarkStart w:id="47" w:name="_Toc4171210"/>
       <w:r>
         <w:lastRenderedPageBreak/>
         <w:t xml:space="preserve">5. </w:t>
@@ -15380,14 +15525,97 @@
       <w:r>
         <w:t>nalysis</w:t>
       </w:r>
-      <w:bookmarkEnd w:id="48"/>
-    </w:p>
-    <w:p>
-      <w:r>
-        <w:t xml:space="preserve">Data extraction and cleaning. </w:t>
-      </w:r>
-      <w:r>
-        <w:t>https://www.npmjs.com/package/node-firestore-import-export</w:t>
+      <w:bookmarkEnd w:id="47"/>
+    </w:p>
+    <w:p>
+      <w:pPr>
+        <w:spacing w:line="360" w:lineRule="auto"/>
+        <w:ind w:firstLine="720"/>
+        <w:rPr>
+          <w:rFonts w:ascii="Times New Roman" w:hAnsi="Times New Roman" w:cs="Times New Roman"/>
+          <w:sz w:val="24"/>
+          <w:szCs w:val="24"/>
+        </w:rPr>
+      </w:pPr>
+      <w:r>
+        <w:rPr>
+          <w:rFonts w:ascii="Times New Roman" w:hAnsi="Times New Roman" w:cs="Times New Roman"/>
+          <w:sz w:val="24"/>
+          <w:szCs w:val="24"/>
+        </w:rPr>
+        <w:t xml:space="preserve">The data analysis </w:t>
+      </w:r>
+      <w:r>
+        <w:rPr>
+          <w:rFonts w:ascii="Times New Roman" w:hAnsi="Times New Roman" w:cs="Times New Roman"/>
+          <w:sz w:val="24"/>
+          <w:szCs w:val="24"/>
+        </w:rPr>
+        <w:t xml:space="preserve">can be separated in different sections, first and foremost, it was necessary to extract the data from the Cloud Firestore Database, where all the data was saved. After that, it was used the programming language Python to manipulate all the following activites: load the data, clean it, perform all the necessary calculations and plot the results. The code and the data file are available at the git repository from the author </w:t>
+      </w:r>
+      <w:sdt>
+        <w:sdtPr>
+          <w:rPr>
+            <w:rFonts w:ascii="Times New Roman" w:hAnsi="Times New Roman" w:cs="Times New Roman"/>
+            <w:sz w:val="24"/>
+            <w:szCs w:val="24"/>
+          </w:rPr>
+          <w:id w:val="1659342375"/>
+          <w:citation/>
+        </w:sdtPr>
+        <w:sdtContent>
+          <w:r>
+            <w:rPr>
+              <w:rFonts w:ascii="Times New Roman" w:hAnsi="Times New Roman" w:cs="Times New Roman"/>
+              <w:sz w:val="24"/>
+              <w:szCs w:val="24"/>
+            </w:rPr>
+            <w:fldChar w:fldCharType="begin"/>
+          </w:r>
+          <w:r>
+            <w:rPr>
+              <w:rFonts w:ascii="Times New Roman" w:hAnsi="Times New Roman" w:cs="Times New Roman"/>
+              <w:sz w:val="24"/>
+              <w:szCs w:val="24"/>
+              <w:lang w:val="pt-BR"/>
+            </w:rPr>
+            <w:instrText xml:space="preserve">CITATION Mor19 \l 1046 </w:instrText>
+          </w:r>
+          <w:r>
+            <w:rPr>
+              <w:rFonts w:ascii="Times New Roman" w:hAnsi="Times New Roman" w:cs="Times New Roman"/>
+              <w:sz w:val="24"/>
+              <w:szCs w:val="24"/>
+            </w:rPr>
+            <w:fldChar w:fldCharType="separate"/>
+          </w:r>
+          <w:r>
+            <w:rPr>
+              <w:rFonts w:ascii="Times New Roman" w:hAnsi="Times New Roman" w:cs="Times New Roman"/>
+              <w:noProof/>
+              <w:sz w:val="24"/>
+              <w:szCs w:val="24"/>
+              <w:lang w:val="pt-BR"/>
+            </w:rPr>
+            <w:t>(RenanOm92/factorsAttractionFirebase, 2019)</w:t>
+          </w:r>
+          <w:r>
+            <w:rPr>
+              <w:rFonts w:ascii="Times New Roman" w:hAnsi="Times New Roman" w:cs="Times New Roman"/>
+              <w:sz w:val="24"/>
+              <w:szCs w:val="24"/>
+            </w:rPr>
+            <w:fldChar w:fldCharType="end"/>
+          </w:r>
+        </w:sdtContent>
+      </w:sdt>
+      <w:r>
+        <w:rPr>
+          <w:rFonts w:ascii="Times New Roman" w:hAnsi="Times New Roman" w:cs="Times New Roman"/>
+          <w:sz w:val="24"/>
+          <w:szCs w:val="24"/>
+        </w:rPr>
+        <w:t xml:space="preserve"> under the folder “Data extraction and analysis”.</w:t>
       </w:r>
     </w:p>
     <w:p>
@@ -15395,15 +15623,583 @@
         <w:pStyle w:val="Heading2"/>
         <w:spacing w:line="360" w:lineRule="auto"/>
       </w:pPr>
-      <w:bookmarkStart w:id="49" w:name="_Toc4171211"/>
-      <w:r>
-        <w:t>5.1 A</w:t>
-      </w:r>
-      <w:r>
-        <w:t>lgorithms</w:t>
-      </w:r>
+      <w:bookmarkStart w:id="48" w:name="_Toc4171211"/>
+      <w:r>
+        <w:t xml:space="preserve">5.1 </w:t>
+      </w:r>
+      <w:bookmarkEnd w:id="48"/>
+      <w:r>
+        <w:t>Data extraction and cleaning</w:t>
+      </w:r>
+    </w:p>
+    <w:p>
+      <w:pPr>
+        <w:spacing w:line="360" w:lineRule="auto"/>
+        <w:ind w:firstLine="720"/>
+        <w:rPr>
+          <w:rFonts w:ascii="Times New Roman" w:hAnsi="Times New Roman" w:cs="Times New Roman"/>
+          <w:sz w:val="24"/>
+          <w:szCs w:val="24"/>
+        </w:rPr>
+      </w:pPr>
+      <w:r>
+        <w:rPr>
+          <w:rFonts w:ascii="Times New Roman" w:hAnsi="Times New Roman" w:cs="Times New Roman"/>
+          <w:sz w:val="24"/>
+          <w:szCs w:val="24"/>
+        </w:rPr>
+        <w:t>To perform the data extraction from Cloud Firestore, it was used the external package available at npm</w:t>
+      </w:r>
+      <w:r>
+        <w:rPr>
+          <w:rFonts w:ascii="Times New Roman" w:hAnsi="Times New Roman" w:cs="Times New Roman"/>
+          <w:sz w:val="24"/>
+          <w:szCs w:val="24"/>
+        </w:rPr>
+        <w:t xml:space="preserve"> package manager</w:t>
+      </w:r>
+      <w:r>
+        <w:rPr>
+          <w:rFonts w:ascii="Times New Roman" w:hAnsi="Times New Roman" w:cs="Times New Roman"/>
+          <w:sz w:val="24"/>
+          <w:szCs w:val="24"/>
+        </w:rPr>
+        <w:t xml:space="preserve"> called “node-firestore-import-export”. Please visit their website</w:t>
+      </w:r>
+      <w:r>
+        <w:rPr>
+          <w:rFonts w:ascii="Times New Roman" w:hAnsi="Times New Roman" w:cs="Times New Roman"/>
+          <w:sz w:val="24"/>
+          <w:szCs w:val="24"/>
+        </w:rPr>
+        <w:t xml:space="preserve"> </w:t>
+      </w:r>
+      <w:sdt>
+        <w:sdtPr>
+          <w:rPr>
+            <w:rFonts w:ascii="Times New Roman" w:hAnsi="Times New Roman" w:cs="Times New Roman"/>
+            <w:sz w:val="24"/>
+            <w:szCs w:val="24"/>
+          </w:rPr>
+          <w:id w:val="-1645341330"/>
+          <w:citation/>
+        </w:sdtPr>
+        <w:sdtContent>
+          <w:r>
+            <w:rPr>
+              <w:rFonts w:ascii="Times New Roman" w:hAnsi="Times New Roman" w:cs="Times New Roman"/>
+              <w:sz w:val="24"/>
+              <w:szCs w:val="24"/>
+            </w:rPr>
+            <w:fldChar w:fldCharType="begin"/>
+          </w:r>
+          <w:r>
+            <w:rPr>
+              <w:rFonts w:ascii="Times New Roman" w:hAnsi="Times New Roman" w:cs="Times New Roman"/>
+              <w:sz w:val="24"/>
+              <w:szCs w:val="24"/>
+              <w:lang w:val="pt-BR"/>
+            </w:rPr>
+            <w:instrText xml:space="preserve">CITATION nod19 \l 1046 </w:instrText>
+          </w:r>
+          <w:r>
+            <w:rPr>
+              <w:rFonts w:ascii="Times New Roman" w:hAnsi="Times New Roman" w:cs="Times New Roman"/>
+              <w:sz w:val="24"/>
+              <w:szCs w:val="24"/>
+            </w:rPr>
+            <w:fldChar w:fldCharType="separate"/>
+          </w:r>
+          <w:r>
+            <w:rPr>
+              <w:rFonts w:ascii="Times New Roman" w:hAnsi="Times New Roman" w:cs="Times New Roman"/>
+              <w:noProof/>
+              <w:sz w:val="24"/>
+              <w:szCs w:val="24"/>
+              <w:lang w:val="pt-BR"/>
+            </w:rPr>
+            <w:t>(node-firestore-import-export, 2019)</w:t>
+          </w:r>
+          <w:r>
+            <w:rPr>
+              <w:rFonts w:ascii="Times New Roman" w:hAnsi="Times New Roman" w:cs="Times New Roman"/>
+              <w:sz w:val="24"/>
+              <w:szCs w:val="24"/>
+            </w:rPr>
+            <w:fldChar w:fldCharType="end"/>
+          </w:r>
+        </w:sdtContent>
+      </w:sdt>
+      <w:r>
+        <w:rPr>
+          <w:rFonts w:ascii="Times New Roman" w:hAnsi="Times New Roman" w:cs="Times New Roman"/>
+          <w:sz w:val="24"/>
+          <w:szCs w:val="24"/>
+        </w:rPr>
+        <w:t xml:space="preserve"> for a complete </w:t>
+      </w:r>
+      <w:r>
+        <w:rPr>
+          <w:rFonts w:ascii="Times New Roman" w:hAnsi="Times New Roman" w:cs="Times New Roman"/>
+          <w:sz w:val="24"/>
+          <w:szCs w:val="24"/>
+        </w:rPr>
+        <w:t>guidance and explanation of all functionalities from the package, on this thesis</w:t>
+      </w:r>
+      <w:r>
+        <w:rPr>
+          <w:rFonts w:ascii="Times New Roman" w:hAnsi="Times New Roman" w:cs="Times New Roman"/>
+          <w:sz w:val="24"/>
+          <w:szCs w:val="24"/>
+        </w:rPr>
+        <w:t xml:space="preserve"> </w:t>
+      </w:r>
+      <w:r>
+        <w:rPr>
+          <w:rFonts w:ascii="Times New Roman" w:hAnsi="Times New Roman" w:cs="Times New Roman"/>
+          <w:sz w:val="24"/>
+          <w:szCs w:val="24"/>
+        </w:rPr>
+        <w:t>it</w:t>
+      </w:r>
+      <w:r>
+        <w:rPr>
+          <w:rFonts w:ascii="Times New Roman" w:hAnsi="Times New Roman" w:cs="Times New Roman"/>
+          <w:sz w:val="24"/>
+          <w:szCs w:val="24"/>
+        </w:rPr>
+        <w:t xml:space="preserve"> will be only explained the basic tasks perfomed to extract data. </w:t>
+      </w:r>
+      <w:bookmarkStart w:id="49" w:name="_GoBack"/>
       <w:bookmarkEnd w:id="49"/>
     </w:p>
+    <w:p>
+      <w:pPr>
+        <w:spacing w:line="360" w:lineRule="auto"/>
+        <w:ind w:firstLine="720"/>
+        <w:rPr>
+          <w:rFonts w:ascii="Times New Roman" w:hAnsi="Times New Roman" w:cs="Times New Roman"/>
+          <w:sz w:val="24"/>
+          <w:szCs w:val="24"/>
+        </w:rPr>
+      </w:pPr>
+      <w:r>
+        <w:rPr>
+          <w:rFonts w:ascii="Times New Roman" w:hAnsi="Times New Roman" w:cs="Times New Roman"/>
+          <w:sz w:val="24"/>
+          <w:szCs w:val="24"/>
+        </w:rPr>
+        <w:t xml:space="preserve">To install this package, is necessary to have NodeJs installed and then execute on the Command Prompt the following command: </w:t>
+      </w:r>
+      <w:r>
+        <w:rPr>
+          <w:rFonts w:ascii="Courier New" w:hAnsi="Courier New" w:cs="Courier New"/>
+          <w:i/>
+          <w:color w:val="000000"/>
+          <w:shd w:val="clear" w:color="auto" w:fill="F7F7F7"/>
+        </w:rPr>
+        <w:t>npm install node-firestore-import-export</w:t>
+      </w:r>
+      <w:r>
+        <w:rPr>
+          <w:rFonts w:ascii="Times New Roman" w:hAnsi="Times New Roman" w:cs="Times New Roman"/>
+          <w:sz w:val="24"/>
+          <w:szCs w:val="24"/>
+        </w:rPr>
+        <w:t>. After the package being sucessfully installed, is necessary to get the credentials from the Cloud Firestore to be able to extract the data.</w:t>
+      </w:r>
+      <w:r>
+        <w:rPr>
+          <w:rFonts w:ascii="Times New Roman" w:hAnsi="Times New Roman" w:cs="Times New Roman"/>
+          <w:sz w:val="24"/>
+          <w:szCs w:val="24"/>
+        </w:rPr>
+        <w:t xml:space="preserve"> On the Fire</w:t>
+      </w:r>
+      <w:r>
+        <w:rPr>
+          <w:rFonts w:ascii="Times New Roman" w:hAnsi="Times New Roman" w:cs="Times New Roman"/>
+          <w:sz w:val="24"/>
+          <w:szCs w:val="24"/>
+        </w:rPr>
+        <w:t>base Console, click on Project Settings (the gear icon button on top left of the page), navigate to Service Accounts and then click Generate New Private Key.</w:t>
+      </w:r>
+      <w:r>
+        <w:rPr>
+          <w:rFonts w:ascii="Times New Roman" w:hAnsi="Times New Roman" w:cs="Times New Roman"/>
+          <w:sz w:val="24"/>
+          <w:szCs w:val="24"/>
+        </w:rPr>
+        <w:t xml:space="preserve"> There will be downloaded a JSON file with all the credentials necessary for the data extraction. With the package</w:t>
+      </w:r>
+      <w:r>
+        <w:rPr>
+          <w:rFonts w:ascii="Times New Roman" w:hAnsi="Times New Roman" w:cs="Times New Roman"/>
+          <w:sz w:val="24"/>
+          <w:szCs w:val="24"/>
+        </w:rPr>
+        <w:t xml:space="preserve"> </w:t>
+      </w:r>
+      <w:r>
+        <w:rPr>
+          <w:rFonts w:ascii="Times New Roman" w:hAnsi="Times New Roman" w:cs="Times New Roman"/>
+          <w:sz w:val="24"/>
+          <w:szCs w:val="24"/>
+        </w:rPr>
+        <w:t xml:space="preserve"> installed and with credentials downloaded, </w:t>
+      </w:r>
+      <w:r>
+        <w:rPr>
+          <w:rFonts w:ascii="Times New Roman" w:hAnsi="Times New Roman" w:cs="Times New Roman"/>
+          <w:sz w:val="24"/>
+          <w:szCs w:val="24"/>
+        </w:rPr>
+        <w:t xml:space="preserve">it is possible to </w:t>
+      </w:r>
+      <w:r>
+        <w:rPr>
+          <w:rFonts w:ascii="Times New Roman" w:hAnsi="Times New Roman" w:cs="Times New Roman"/>
+          <w:sz w:val="24"/>
+          <w:szCs w:val="24"/>
+        </w:rPr>
+        <w:t xml:space="preserve">perform the data extraction, </w:t>
+      </w:r>
+      <w:r>
+        <w:rPr>
+          <w:rFonts w:ascii="Times New Roman" w:hAnsi="Times New Roman" w:cs="Times New Roman"/>
+          <w:sz w:val="24"/>
+          <w:szCs w:val="24"/>
+        </w:rPr>
+        <w:t>to do so</w:t>
+      </w:r>
+      <w:r>
+        <w:rPr>
+          <w:rFonts w:ascii="Times New Roman" w:hAnsi="Times New Roman" w:cs="Times New Roman"/>
+          <w:sz w:val="24"/>
+          <w:szCs w:val="24"/>
+        </w:rPr>
+        <w:t xml:space="preserve">, </w:t>
+      </w:r>
+      <w:r>
+        <w:rPr>
+          <w:rFonts w:ascii="Times New Roman" w:hAnsi="Times New Roman" w:cs="Times New Roman"/>
+          <w:sz w:val="24"/>
+          <w:szCs w:val="24"/>
+        </w:rPr>
+        <w:t>the following command</w:t>
+      </w:r>
+      <w:r>
+        <w:rPr>
+          <w:rFonts w:ascii="Times New Roman" w:hAnsi="Times New Roman" w:cs="Times New Roman"/>
+          <w:sz w:val="24"/>
+          <w:szCs w:val="24"/>
+        </w:rPr>
+        <w:t xml:space="preserve"> </w:t>
+      </w:r>
+      <w:r>
+        <w:rPr>
+          <w:rFonts w:ascii="Times New Roman" w:hAnsi="Times New Roman" w:cs="Times New Roman"/>
+          <w:sz w:val="24"/>
+          <w:szCs w:val="24"/>
+        </w:rPr>
+        <w:t xml:space="preserve"> </w:t>
+      </w:r>
+      <w:r>
+        <w:rPr>
+          <w:rFonts w:ascii="Times New Roman" w:hAnsi="Times New Roman" w:cs="Times New Roman"/>
+          <w:sz w:val="24"/>
+          <w:szCs w:val="24"/>
+        </w:rPr>
+        <w:t>should be executed</w:t>
+      </w:r>
+      <w:r>
+        <w:rPr>
+          <w:rFonts w:ascii="Times New Roman" w:hAnsi="Times New Roman" w:cs="Times New Roman"/>
+          <w:sz w:val="24"/>
+          <w:szCs w:val="24"/>
+        </w:rPr>
+        <w:t>:</w:t>
+      </w:r>
+      <w:r>
+        <w:t xml:space="preserve"> </w:t>
+      </w:r>
+      <w:r>
+        <w:rPr>
+          <w:rFonts w:ascii="Courier New" w:hAnsi="Courier New" w:cs="Courier New"/>
+          <w:i/>
+          <w:color w:val="000000"/>
+          <w:shd w:val="clear" w:color="auto" w:fill="F7F7F7"/>
+        </w:rPr>
+        <w:t>firestore-export --accountCredentials path/to/credentials/file.json –</w:t>
+      </w:r>
+      <w:r>
+        <w:rPr>
+          <w:rFonts w:ascii="Courier New" w:hAnsi="Courier New" w:cs="Courier New"/>
+          <w:i/>
+          <w:color w:val="000000"/>
+          <w:shd w:val="clear" w:color="auto" w:fill="F7F7F7"/>
+        </w:rPr>
+        <w:t xml:space="preserve">backupFile </w:t>
+      </w:r>
+      <w:r>
+        <w:rPr>
+          <w:rFonts w:ascii="Courier New" w:hAnsi="Courier New" w:cs="Courier New"/>
+          <w:i/>
+          <w:color w:val="000000"/>
+          <w:shd w:val="clear" w:color="auto" w:fill="F7F7F7"/>
+        </w:rPr>
+        <w:t>factorsAttraction.json</w:t>
+      </w:r>
+      <w:r>
+        <w:t xml:space="preserve">. </w:t>
+      </w:r>
+      <w:r>
+        <w:rPr>
+          <w:rFonts w:ascii="Times New Roman" w:hAnsi="Times New Roman" w:cs="Times New Roman"/>
+          <w:sz w:val="24"/>
+          <w:szCs w:val="24"/>
+        </w:rPr>
+        <w:t>It is necessary to a</w:t>
+      </w:r>
+      <w:r>
+        <w:rPr>
+          <w:rFonts w:ascii="Times New Roman" w:hAnsi="Times New Roman" w:cs="Times New Roman"/>
+          <w:sz w:val="24"/>
+          <w:szCs w:val="24"/>
+        </w:rPr>
+        <w:t>djust the path accordingly with the path of where it was downloaded the credentials file</w:t>
+      </w:r>
+      <w:r>
+        <w:rPr>
+          <w:rFonts w:ascii="Times New Roman" w:hAnsi="Times New Roman" w:cs="Times New Roman"/>
+          <w:sz w:val="24"/>
+          <w:szCs w:val="24"/>
+        </w:rPr>
+        <w:t>.</w:t>
+      </w:r>
+      <w:r>
+        <w:rPr>
+          <w:rFonts w:ascii="Times New Roman" w:hAnsi="Times New Roman" w:cs="Times New Roman"/>
+          <w:sz w:val="24"/>
+          <w:szCs w:val="24"/>
+        </w:rPr>
+        <w:t xml:space="preserve"> As consequence, there will </w:t>
+      </w:r>
+      <w:r>
+        <w:rPr>
+          <w:rFonts w:ascii="Times New Roman" w:hAnsi="Times New Roman" w:cs="Times New Roman"/>
+          <w:sz w:val="24"/>
+          <w:szCs w:val="24"/>
+        </w:rPr>
+        <w:t xml:space="preserve"> </w:t>
+      </w:r>
+      <w:r>
+        <w:rPr>
+          <w:rFonts w:ascii="Times New Roman" w:hAnsi="Times New Roman" w:cs="Times New Roman"/>
+          <w:sz w:val="24"/>
+          <w:szCs w:val="24"/>
+        </w:rPr>
+        <w:t>be created a JSON file called factorsAttraction.json containing all the data from the experiment.</w:t>
+      </w:r>
+    </w:p>
+    <w:p>
+      <w:pPr>
+        <w:spacing w:line="360" w:lineRule="auto"/>
+        <w:ind w:firstLine="720"/>
+        <w:rPr>
+          <w:i/>
+        </w:rPr>
+      </w:pPr>
+      <w:r>
+        <w:rPr>
+          <w:rFonts w:ascii="Times New Roman" w:hAnsi="Times New Roman" w:cs="Times New Roman"/>
+          <w:sz w:val="24"/>
+          <w:szCs w:val="24"/>
+        </w:rPr>
+        <w:t xml:space="preserve">Using python and the packages JSON and Pandas, the data was </w:t>
+      </w:r>
+      <w:r>
+        <w:rPr>
+          <w:rFonts w:ascii="Times New Roman" w:hAnsi="Times New Roman" w:cs="Times New Roman"/>
+          <w:sz w:val="24"/>
+          <w:szCs w:val="24"/>
+        </w:rPr>
+        <w:t xml:space="preserve"> </w:t>
+      </w:r>
+      <w:r>
+        <w:rPr>
+          <w:rFonts w:ascii="Times New Roman" w:hAnsi="Times New Roman" w:cs="Times New Roman"/>
+          <w:sz w:val="24"/>
+          <w:szCs w:val="24"/>
+        </w:rPr>
+        <w:t xml:space="preserve">imported from the file </w:t>
+      </w:r>
+      <w:r>
+        <w:rPr>
+          <w:rFonts w:ascii="Times New Roman" w:hAnsi="Times New Roman" w:cs="Times New Roman"/>
+          <w:sz w:val="24"/>
+          <w:szCs w:val="24"/>
+        </w:rPr>
+        <w:t>factorsAttraction.json</w:t>
+      </w:r>
+      <w:r>
+        <w:rPr>
+          <w:rFonts w:ascii="Times New Roman" w:hAnsi="Times New Roman" w:cs="Times New Roman"/>
+          <w:sz w:val="24"/>
+          <w:szCs w:val="24"/>
+        </w:rPr>
+        <w:t xml:space="preserve"> to a DataFrame, DataFrame is a </w:t>
+      </w:r>
+      <w:r>
+        <w:rPr>
+          <w:rFonts w:ascii="Times New Roman" w:hAnsi="Times New Roman" w:cs="Times New Roman"/>
+          <w:sz w:val="24"/>
+          <w:szCs w:val="24"/>
+        </w:rPr>
+        <w:t>2-dimensional labeled data structur</w:t>
+      </w:r>
+      <w:r>
+        <w:rPr>
+          <w:rFonts w:ascii="Times New Roman" w:hAnsi="Times New Roman" w:cs="Times New Roman"/>
+          <w:sz w:val="24"/>
+          <w:szCs w:val="24"/>
+        </w:rPr>
+        <w:t>e perfect for manipulating and performing the data analysis. For more information</w:t>
+      </w:r>
+      <w:r>
+        <w:rPr>
+          <w:rFonts w:ascii="Times New Roman" w:hAnsi="Times New Roman" w:cs="Times New Roman"/>
+          <w:sz w:val="24"/>
+          <w:szCs w:val="24"/>
+        </w:rPr>
+        <w:t xml:space="preserve"> about how it </w:t>
+      </w:r>
+      <w:r>
+        <w:rPr>
+          <w:rFonts w:ascii="Times New Roman" w:hAnsi="Times New Roman" w:cs="Times New Roman"/>
+          <w:sz w:val="24"/>
+          <w:szCs w:val="24"/>
+        </w:rPr>
+        <w:lastRenderedPageBreak/>
+        <w:t xml:space="preserve">was performed the action of </w:t>
+      </w:r>
+      <w:r>
+        <w:rPr>
+          <w:rFonts w:ascii="Times New Roman" w:hAnsi="Times New Roman" w:cs="Times New Roman"/>
+          <w:sz w:val="24"/>
+          <w:szCs w:val="24"/>
+        </w:rPr>
+        <w:t xml:space="preserve"> </w:t>
+      </w:r>
+      <w:r>
+        <w:rPr>
+          <w:rFonts w:ascii="Times New Roman" w:hAnsi="Times New Roman" w:cs="Times New Roman"/>
+          <w:sz w:val="24"/>
+          <w:szCs w:val="24"/>
+        </w:rPr>
+        <w:t>transforming the JSON file into a DataFrame</w:t>
+      </w:r>
+      <w:r>
+        <w:rPr>
+          <w:rFonts w:ascii="Times New Roman" w:hAnsi="Times New Roman" w:cs="Times New Roman"/>
+          <w:sz w:val="24"/>
+          <w:szCs w:val="24"/>
+        </w:rPr>
+        <w:t xml:space="preserve">, check the </w:t>
+      </w:r>
+      <w:r>
+        <w:rPr>
+          <w:rFonts w:ascii="Times New Roman" w:hAnsi="Times New Roman" w:cs="Times New Roman"/>
+          <w:sz w:val="24"/>
+          <w:szCs w:val="24"/>
+        </w:rPr>
+        <w:t xml:space="preserve">file called dataReading.py on </w:t>
+      </w:r>
+      <w:sdt>
+        <w:sdtPr>
+          <w:rPr>
+            <w:rFonts w:ascii="Times New Roman" w:hAnsi="Times New Roman" w:cs="Times New Roman"/>
+            <w:sz w:val="24"/>
+            <w:szCs w:val="24"/>
+          </w:rPr>
+          <w:id w:val="-1719893500"/>
+          <w:citation/>
+        </w:sdtPr>
+        <w:sdtContent>
+          <w:r>
+            <w:rPr>
+              <w:rFonts w:ascii="Times New Roman" w:hAnsi="Times New Roman" w:cs="Times New Roman"/>
+              <w:sz w:val="24"/>
+              <w:szCs w:val="24"/>
+            </w:rPr>
+            <w:fldChar w:fldCharType="begin"/>
+          </w:r>
+          <w:r>
+            <w:rPr>
+              <w:rFonts w:ascii="Times New Roman" w:hAnsi="Times New Roman" w:cs="Times New Roman"/>
+              <w:sz w:val="24"/>
+              <w:szCs w:val="24"/>
+              <w:lang w:val="pt-BR"/>
+            </w:rPr>
+            <w:instrText xml:space="preserve"> CITATION Mor19 \l 1046 </w:instrText>
+          </w:r>
+          <w:r>
+            <w:rPr>
+              <w:rFonts w:ascii="Times New Roman" w:hAnsi="Times New Roman" w:cs="Times New Roman"/>
+              <w:sz w:val="24"/>
+              <w:szCs w:val="24"/>
+            </w:rPr>
+            <w:fldChar w:fldCharType="separate"/>
+          </w:r>
+          <w:r>
+            <w:rPr>
+              <w:rFonts w:ascii="Times New Roman" w:hAnsi="Times New Roman" w:cs="Times New Roman"/>
+              <w:noProof/>
+              <w:sz w:val="24"/>
+              <w:szCs w:val="24"/>
+              <w:lang w:val="pt-BR"/>
+            </w:rPr>
+            <w:t>(RenanOm92/factorsAttractionFirebase, 2019)</w:t>
+          </w:r>
+          <w:r>
+            <w:rPr>
+              <w:rFonts w:ascii="Times New Roman" w:hAnsi="Times New Roman" w:cs="Times New Roman"/>
+              <w:sz w:val="24"/>
+              <w:szCs w:val="24"/>
+            </w:rPr>
+            <w:fldChar w:fldCharType="end"/>
+          </w:r>
+        </w:sdtContent>
+      </w:sdt>
+      <w:r>
+        <w:rPr>
+          <w:rFonts w:ascii="Times New Roman" w:hAnsi="Times New Roman" w:cs="Times New Roman"/>
+          <w:sz w:val="24"/>
+          <w:szCs w:val="24"/>
+        </w:rPr>
+        <w:t>.</w:t>
+      </w:r>
+    </w:p>
+    <w:p>
+      <w:pPr>
+        <w:pStyle w:val="Heading2"/>
+        <w:spacing w:line="360" w:lineRule="auto"/>
+      </w:pPr>
+      <w:r>
+        <w:t>5.2 Data calculations</w:t>
+      </w:r>
+    </w:p>
+    <w:p>
+      <w:pPr>
+        <w:pStyle w:val="Heading2"/>
+        <w:spacing w:line="360" w:lineRule="auto"/>
+      </w:pPr>
+      <w:r>
+        <w:t>5.3 Results</w:t>
+      </w:r>
+    </w:p>
+    <w:p/>
+    <w:p/>
     <w:p>
       <w:pPr>
         <w:spacing w:line="360" w:lineRule="auto"/>
@@ -15816,6 +16612,52 @@
                   <w:noProof/>
                 </w:rPr>
                 <w:t>. (2018, March 11). Retrieved from Culture: https://www.merriam-webster.com/dictionary/culture</w:t>
+              </w:r>
+            </w:p>
+            <w:p>
+              <w:pPr>
+                <w:pStyle w:val="Bibliography"/>
+                <w:ind w:left="720" w:hanging="720"/>
+                <w:rPr>
+                  <w:noProof/>
+                </w:rPr>
+              </w:pPr>
+              <w:r>
+                <w:rPr>
+                  <w:i/>
+                  <w:iCs/>
+                  <w:noProof/>
+                </w:rPr>
+                <w:t>node-firestore-import-export</w:t>
+              </w:r>
+              <w:r>
+                <w:rPr>
+                  <w:noProof/>
+                </w:rPr>
+                <w:t>. (2019, 01). Retrieved 03 30, 2019, from npm: https://www.npmjs.com/package/node-firestore-import-export</w:t>
+              </w:r>
+            </w:p>
+            <w:p>
+              <w:pPr>
+                <w:pStyle w:val="Bibliography"/>
+                <w:ind w:left="720" w:hanging="720"/>
+                <w:rPr>
+                  <w:noProof/>
+                </w:rPr>
+              </w:pPr>
+              <w:r>
+                <w:rPr>
+                  <w:i/>
+                  <w:iCs/>
+                  <w:noProof/>
+                </w:rPr>
+                <w:t>RenanOm92/factorsAttractionFirebase</w:t>
+              </w:r>
+              <w:r>
+                <w:rPr>
+                  <w:noProof/>
+                </w:rPr>
+                <w:t>. (2019, 03 30). Retrieved 03 30, 2019, from GitHub: https://github.com/RenanOm92/factorsAttractionFirebase</w:t>
               </w:r>
             </w:p>
             <w:p>
@@ -16371,7 +17213,7 @@
           <w:rPr>
             <w:noProof/>
           </w:rPr>
-          <w:t>19</w:t>
+          <w:t>24</w:t>
         </w:r>
         <w:r>
           <w:rPr>
@@ -19222,7 +20064,7 @@
   <a:extraClrSchemeLst/>
   <a:extLst>
     <a:ext uri="{05A4C25C-085E-4340-85A3-A5531E510DB2}">
-      <thm15:themeFamily xmlns:thm15="http://schemas.microsoft.com/office/thememl/2012/main" xmlns="" name="Berlin" id="{7B5DBA9E-B069-418E-9360-A61BDD0615A4}" vid="{C0CBE056-4EF4-4D92-969E-947779DA7AAA}"/>
+      <thm15:themeFamily xmlns="" xmlns:thm15="http://schemas.microsoft.com/office/thememl/2012/main" name="Berlin" id="{7B5DBA9E-B069-418E-9360-A61BDD0615A4}" vid="{C0CBE056-4EF4-4D92-969E-947779DA7AAA}"/>
     </a:ext>
   </a:extLst>
 </a:theme>
@@ -19464,11 +20306,41 @@
     </b:Author>
     <b:RefOrder>10</b:RefOrder>
   </b:Source>
+  <b:Source>
+    <b:Tag>Mor19</b:Tag>
+    <b:SourceType>InternetSite</b:SourceType>
+    <b:Guid>{E79E56D2-777E-4902-B5E3-C53036913949}</b:Guid>
+    <b:Title>RenanOm92/factorsAttractionFirebase</b:Title>
+    <b:InternetSiteTitle>GitHub</b:InternetSiteTitle>
+    <b:YearAccessed>2019</b:YearAccessed>
+    <b:MonthAccessed>03</b:MonthAccessed>
+    <b:DayAccessed>30</b:DayAccessed>
+    <b:URL>https://github.com/RenanOm92/factorsAttractionFirebase</b:URL>
+    <b:Year>2019</b:Year>
+    <b:Month>03</b:Month>
+    <b:Day>30</b:Day>
+    <b:RefOrder>11</b:RefOrder>
+  </b:Source>
+  <b:Source>
+    <b:Tag>nod19</b:Tag>
+    <b:SourceType>InternetSite</b:SourceType>
+    <b:Guid>{8B5F358F-2FFA-4183-89AA-E1AC35A993A0}</b:Guid>
+    <b:Title>node-firestore-import-export</b:Title>
+    <b:InternetSiteTitle>npm</b:InternetSiteTitle>
+    <b:Year>2019</b:Year>
+    <b:Month>02</b:Month>
+    <b:YearAccessed>2019</b:YearAccessed>
+    <b:MonthAccessed>03</b:MonthAccessed>
+    <b:DayAccessed>30</b:DayAccessed>
+    <b:URL>https://www.npmjs.com/package/node-firestore-import-export</b:URL>
+    <b:Day>05</b:Day>
+    <b:RefOrder>12</b:RefOrder>
+  </b:Source>
 </b:Sources>
 </file>
 
 <file path=customXml/itemProps1.xml><?xml version="1.0" encoding="utf-8"?>
-<ds:datastoreItem xmlns:ds="http://schemas.openxmlformats.org/officeDocument/2006/customXml" ds:itemID="{399BB82E-0683-4EE7-BB1A-73C68573EAD6}">
+<ds:datastoreItem xmlns:ds="http://schemas.openxmlformats.org/officeDocument/2006/customXml" ds:itemID="{412F866A-149B-4774-B7D1-F43A58779E00}">
   <ds:schemaRefs>
     <ds:schemaRef ds:uri="http://schemas.openxmlformats.org/officeDocument/2006/bibliography"/>
   </ds:schemaRefs>

</xml_diff>

<commit_message>
Thesis - More theory
</commit_message>
<xml_diff>
--- a/Written thesis/MSc Thesis_withIntro.docx
+++ b/Written thesis/MSc Thesis_withIntro.docx
@@ -3688,14 +3688,7 @@
                 <w:noProof/>
                 <w:webHidden/>
               </w:rPr>
-              <w:t>2</w:t>
-            </w:r>
-            <w:r>
-              <w:rPr>
-                <w:noProof/>
-                <w:webHidden/>
-              </w:rPr>
-              <w:t>5</w:t>
+              <w:t>25</w:t>
             </w:r>
             <w:r>
               <w:rPr>
@@ -8534,7 +8527,23 @@
           <w:sz w:val="24"/>
           <w:szCs w:val="24"/>
         </w:rPr>
-        <w:t xml:space="preserve"> (genetic traits/information versus cultural traits/information) </w:t>
+        <w:t xml:space="preserve"> (cultural traits/information</w:t>
+      </w:r>
+      <w:r>
+        <w:rPr>
+          <w:rFonts w:ascii="Times New Roman" w:hAnsi="Times New Roman" w:cs="Times New Roman"/>
+          <w:sz w:val="24"/>
+          <w:szCs w:val="24"/>
+        </w:rPr>
+        <w:t xml:space="preserve"> versus genetic traits/information</w:t>
+      </w:r>
+      <w:r>
+        <w:rPr>
+          <w:rFonts w:ascii="Times New Roman" w:hAnsi="Times New Roman" w:cs="Times New Roman"/>
+          <w:sz w:val="24"/>
+          <w:szCs w:val="24"/>
+        </w:rPr>
+        <w:t xml:space="preserve">) </w:t>
       </w:r>
       <w:r>
         <w:rPr>
@@ -8687,7 +8696,47 @@
           <w:sz w:val="24"/>
           <w:szCs w:val="24"/>
         </w:rPr>
-        <w:t xml:space="preserve">Just like in genetics, the approach to explain the cultural transmission principles and questions can also be viewed in an evolutionary approach. This means that the </w:t>
+        <w:t>Comparable to</w:t>
+      </w:r>
+      <w:r>
+        <w:rPr>
+          <w:rFonts w:ascii="Times New Roman" w:hAnsi="Times New Roman" w:cs="Times New Roman"/>
+          <w:sz w:val="24"/>
+          <w:szCs w:val="24"/>
+        </w:rPr>
+        <w:t xml:space="preserve"> genetics, the approach to explain the cultural transmission principles and questions can also be viewed in an evolutionary approach</w:t>
+      </w:r>
+      <w:r>
+        <w:rPr>
+          <w:rFonts w:ascii="Times New Roman" w:hAnsi="Times New Roman" w:cs="Times New Roman"/>
+          <w:sz w:val="24"/>
+          <w:szCs w:val="24"/>
+        </w:rPr>
+        <w:t>, in the notion that culture itself evolves</w:t>
+      </w:r>
+      <w:r>
+        <w:rPr>
+          <w:rFonts w:ascii="Times New Roman" w:hAnsi="Times New Roman" w:cs="Times New Roman"/>
+          <w:sz w:val="24"/>
+          <w:szCs w:val="24"/>
+        </w:rPr>
+        <w:t xml:space="preserve">. </w:t>
+      </w:r>
+      <w:r>
+        <w:rPr>
+          <w:rFonts w:ascii="Times New Roman" w:hAnsi="Times New Roman" w:cs="Times New Roman"/>
+          <w:sz w:val="24"/>
+          <w:szCs w:val="24"/>
+        </w:rPr>
+        <w:t>Adopting this vi</w:t>
+      </w:r>
+      <w:r>
+        <w:rPr>
+          <w:rFonts w:ascii="Times New Roman" w:hAnsi="Times New Roman" w:cs="Times New Roman"/>
+          <w:sz w:val="24"/>
+          <w:szCs w:val="24"/>
+        </w:rPr>
+        <w:t xml:space="preserve">ew, </w:t>
       </w:r>
       <w:r>
         <w:rPr>
@@ -8711,14 +8760,6 @@
           <w:sz w:val="24"/>
           <w:szCs w:val="24"/>
         </w:rPr>
-        <w:t xml:space="preserve"> called cultural evolution</w:t>
-      </w:r>
-      <w:r>
-        <w:rPr>
-          <w:rFonts w:ascii="Times New Roman" w:hAnsi="Times New Roman" w:cs="Times New Roman"/>
-          <w:sz w:val="24"/>
-          <w:szCs w:val="24"/>
-        </w:rPr>
         <w:t xml:space="preserve"> </w:t>
       </w:r>
       <w:r>
@@ -8727,7 +8768,63 @@
           <w:sz w:val="24"/>
           <w:szCs w:val="24"/>
         </w:rPr>
+        <w:t xml:space="preserve">are </w:t>
+      </w:r>
+      <w:r>
+        <w:rPr>
+          <w:rFonts w:ascii="Times New Roman" w:hAnsi="Times New Roman" w:cs="Times New Roman"/>
+          <w:sz w:val="24"/>
+          <w:szCs w:val="24"/>
+        </w:rPr>
+        <w:t>called cultural evolution</w:t>
+      </w:r>
+      <w:r>
+        <w:rPr>
+          <w:rFonts w:ascii="Times New Roman" w:hAnsi="Times New Roman" w:cs="Times New Roman"/>
+          <w:sz w:val="24"/>
+          <w:szCs w:val="24"/>
+        </w:rPr>
+        <w:t>ary</w:t>
+      </w:r>
+      <w:r>
+        <w:rPr>
+          <w:rFonts w:ascii="Times New Roman" w:hAnsi="Times New Roman" w:cs="Times New Roman"/>
+          <w:sz w:val="24"/>
+          <w:szCs w:val="24"/>
+        </w:rPr>
+        <w:t xml:space="preserve"> theories</w:t>
+      </w:r>
+      <w:r>
+        <w:rPr>
+          <w:rFonts w:ascii="Times New Roman" w:hAnsi="Times New Roman" w:cs="Times New Roman"/>
+          <w:sz w:val="24"/>
+          <w:szCs w:val="24"/>
+        </w:rPr>
+        <w:t xml:space="preserve"> and</w:t>
+      </w:r>
+      <w:r>
+        <w:rPr>
+          <w:rFonts w:ascii="Times New Roman" w:hAnsi="Times New Roman" w:cs="Times New Roman"/>
+          <w:sz w:val="24"/>
+          <w:szCs w:val="24"/>
+        </w:rPr>
+        <w:t xml:space="preserve"> </w:t>
+      </w:r>
+      <w:r>
+        <w:rPr>
+          <w:rFonts w:ascii="Times New Roman" w:hAnsi="Times New Roman" w:cs="Times New Roman"/>
+          <w:sz w:val="24"/>
+          <w:szCs w:val="24"/>
+        </w:rPr>
         <w:t>follow</w:t>
+      </w:r>
+      <w:r>
+        <w:rPr>
+          <w:rFonts w:ascii="Times New Roman" w:hAnsi="Times New Roman" w:cs="Times New Roman"/>
+          <w:sz w:val="24"/>
+          <w:szCs w:val="24"/>
+        </w:rPr>
+        <w:t>s</w:t>
       </w:r>
       <w:r>
         <w:rPr>
@@ -8926,14 +9023,6 @@
           <w:sz w:val="24"/>
           <w:szCs w:val="24"/>
         </w:rPr>
-        <w:t xml:space="preserve"> cultural traits vary across and within individuals and groups.</w:t>
-      </w:r>
-      <w:r>
-        <w:rPr>
-          <w:rFonts w:ascii="Times New Roman" w:hAnsi="Times New Roman" w:cs="Times New Roman"/>
-          <w:sz w:val="24"/>
-          <w:szCs w:val="24"/>
-        </w:rPr>
         <w:t xml:space="preserve"> </w:t>
       </w:r>
       <w:r>
@@ -8942,7 +9031,15 @@
           <w:sz w:val="24"/>
           <w:szCs w:val="24"/>
         </w:rPr>
-        <w:t xml:space="preserve">Regarding differential fitness, some of the cultural traits will not be </w:t>
+        <w:t>those three principles can also be seen in culture transmission</w:t>
+      </w:r>
+      <w:r>
+        <w:rPr>
+          <w:rFonts w:ascii="Times New Roman" w:hAnsi="Times New Roman" w:cs="Times New Roman"/>
+          <w:sz w:val="24"/>
+          <w:szCs w:val="24"/>
+        </w:rPr>
+        <w:t xml:space="preserve"> on the </w:t>
       </w:r>
       <w:r>
         <w:rPr>
@@ -8951,7 +9048,63 @@
           <w:szCs w:val="24"/>
         </w:rPr>
         <w:lastRenderedPageBreak/>
-        <w:t>preserved and copied due to competition for expression, attention or memory space and some ideas are more attractive than others. And just like genetics, cultural traits are also inherited, but using social learning.</w:t>
+        <w:t xml:space="preserve">aspect that </w:t>
+      </w:r>
+      <w:r>
+        <w:rPr>
+          <w:rFonts w:ascii="Times New Roman" w:hAnsi="Times New Roman" w:cs="Times New Roman"/>
+          <w:sz w:val="24"/>
+          <w:szCs w:val="24"/>
+        </w:rPr>
+        <w:t>cultural traits vary across and within individuals and groups.</w:t>
+      </w:r>
+      <w:r>
+        <w:rPr>
+          <w:rFonts w:ascii="Times New Roman" w:hAnsi="Times New Roman" w:cs="Times New Roman"/>
+          <w:sz w:val="24"/>
+          <w:szCs w:val="24"/>
+        </w:rPr>
+        <w:t xml:space="preserve"> </w:t>
+      </w:r>
+      <w:r>
+        <w:rPr>
+          <w:rFonts w:ascii="Times New Roman" w:hAnsi="Times New Roman" w:cs="Times New Roman"/>
+          <w:sz w:val="24"/>
+          <w:szCs w:val="24"/>
+        </w:rPr>
+        <w:t xml:space="preserve">Regarding differential fitness, some of the cultural traits will not be preserved and copied due to competition for expression, attention or memory space and some ideas are more attractive than others. And </w:t>
+      </w:r>
+      <w:r>
+        <w:rPr>
+          <w:rFonts w:ascii="Times New Roman" w:hAnsi="Times New Roman" w:cs="Times New Roman"/>
+          <w:sz w:val="24"/>
+          <w:szCs w:val="24"/>
+        </w:rPr>
+        <w:t>lastly, alike genetics,</w:t>
+      </w:r>
+      <w:r>
+        <w:rPr>
+          <w:rFonts w:ascii="Times New Roman" w:hAnsi="Times New Roman" w:cs="Times New Roman"/>
+          <w:sz w:val="24"/>
+          <w:szCs w:val="24"/>
+        </w:rPr>
+        <w:t xml:space="preserve"> cultural traits are also inherited, but using </w:t>
+      </w:r>
+      <w:r>
+        <w:rPr>
+          <w:rFonts w:ascii="Times New Roman" w:hAnsi="Times New Roman" w:cs="Times New Roman"/>
+          <w:sz w:val="24"/>
+          <w:szCs w:val="24"/>
+        </w:rPr>
+        <w:t xml:space="preserve">the process of </w:t>
+      </w:r>
+      <w:r>
+        <w:rPr>
+          <w:rFonts w:ascii="Times New Roman" w:hAnsi="Times New Roman" w:cs="Times New Roman"/>
+          <w:sz w:val="24"/>
+          <w:szCs w:val="24"/>
+        </w:rPr>
+        <w:t>social learning.</w:t>
       </w:r>
     </w:p>
     <w:p>
@@ -8970,18 +9123,151 @@
           <w:sz w:val="24"/>
           <w:szCs w:val="24"/>
         </w:rPr>
-        <w:t xml:space="preserve">First studies and </w:t>
-      </w:r>
-      <w:proofErr w:type="spellStart"/>
-      <w:r>
-        <w:rPr>
-          <w:rFonts w:ascii="Times New Roman" w:hAnsi="Times New Roman" w:cs="Times New Roman"/>
-          <w:sz w:val="24"/>
-          <w:szCs w:val="24"/>
-        </w:rPr>
-        <w:t>etc</w:t>
-      </w:r>
-      <w:proofErr w:type="spellEnd"/>
+        <w:t>There are some evolutionary approaches to study culture evolution, one of them, known as Memetics, was originated from the term “memes” created by Richard Dawkins in the 70’s and preaches that “memes” are</w:t>
+      </w:r>
+      <w:r>
+        <w:rPr>
+          <w:rFonts w:ascii="Times New Roman" w:hAnsi="Times New Roman" w:cs="Times New Roman"/>
+          <w:sz w:val="24"/>
+          <w:szCs w:val="24"/>
+        </w:rPr>
+        <w:t xml:space="preserve"> </w:t>
+      </w:r>
+      <w:r>
+        <w:rPr>
+          <w:rFonts w:ascii="Times New Roman" w:hAnsi="Times New Roman" w:cs="Times New Roman"/>
+          <w:color w:val="FF0000"/>
+          <w:sz w:val="24"/>
+          <w:szCs w:val="24"/>
+        </w:rPr>
+        <w:t xml:space="preserve">“cultural replicators propagated through imitation, </w:t>
+      </w:r>
+      <w:r>
+        <w:rPr>
+          <w:rFonts w:ascii="Times New Roman" w:hAnsi="Times New Roman" w:cs="Times New Roman"/>
+          <w:color w:val="FF0000"/>
+          <w:sz w:val="24"/>
+          <w:szCs w:val="24"/>
+        </w:rPr>
+        <w:t>undergoing a process of selection, and standing to be selected not because they benefit their human carriers, but because they benefit themselves</w:t>
+      </w:r>
+      <w:r>
+        <w:rPr>
+          <w:rFonts w:ascii="Times New Roman" w:hAnsi="Times New Roman" w:cs="Times New Roman"/>
+          <w:color w:val="FF0000"/>
+          <w:sz w:val="24"/>
+          <w:szCs w:val="24"/>
+        </w:rPr>
+        <w:t xml:space="preserve">.” </w:t>
+      </w:r>
+      <w:sdt>
+        <w:sdtPr>
+          <w:rPr>
+            <w:rFonts w:ascii="Times New Roman" w:hAnsi="Times New Roman" w:cs="Times New Roman"/>
+            <w:color w:val="FF0000"/>
+            <w:sz w:val="24"/>
+            <w:szCs w:val="24"/>
+          </w:rPr>
+          <w:id w:val="-1377854238"/>
+          <w:citation/>
+        </w:sdtPr>
+        <w:sdtContent>
+          <w:r>
+            <w:rPr>
+              <w:rFonts w:ascii="Times New Roman" w:hAnsi="Times New Roman" w:cs="Times New Roman"/>
+              <w:color w:val="FF0000"/>
+              <w:sz w:val="24"/>
+              <w:szCs w:val="24"/>
+            </w:rPr>
+            <w:fldChar w:fldCharType="begin"/>
+          </w:r>
+          <w:r>
+            <w:rPr>
+              <w:rFonts w:ascii="Times New Roman" w:hAnsi="Times New Roman" w:cs="Times New Roman"/>
+              <w:color w:val="FF0000"/>
+              <w:sz w:val="24"/>
+              <w:szCs w:val="24"/>
+            </w:rPr>
+            <w:instrText xml:space="preserve"> CITATION Spe00 \l 1033 </w:instrText>
+          </w:r>
+          <w:r>
+            <w:rPr>
+              <w:rFonts w:ascii="Times New Roman" w:hAnsi="Times New Roman" w:cs="Times New Roman"/>
+              <w:color w:val="FF0000"/>
+              <w:sz w:val="24"/>
+              <w:szCs w:val="24"/>
+            </w:rPr>
+            <w:fldChar w:fldCharType="separate"/>
+          </w:r>
+          <w:r>
+            <w:rPr>
+              <w:rFonts w:ascii="Times New Roman" w:hAnsi="Times New Roman" w:cs="Times New Roman"/>
+              <w:noProof/>
+              <w:color w:val="FF0000"/>
+              <w:sz w:val="24"/>
+              <w:szCs w:val="24"/>
+            </w:rPr>
+            <w:t>(Sperber D. , 2000)</w:t>
+          </w:r>
+          <w:r>
+            <w:rPr>
+              <w:rFonts w:ascii="Times New Roman" w:hAnsi="Times New Roman" w:cs="Times New Roman"/>
+              <w:color w:val="FF0000"/>
+              <w:sz w:val="24"/>
+              <w:szCs w:val="24"/>
+            </w:rPr>
+            <w:fldChar w:fldCharType="end"/>
+          </w:r>
+        </w:sdtContent>
+      </w:sdt>
+      <w:r>
+        <w:rPr>
+          <w:rFonts w:ascii="Times New Roman" w:hAnsi="Times New Roman" w:cs="Times New Roman"/>
+          <w:sz w:val="24"/>
+          <w:szCs w:val="24"/>
+        </w:rPr>
+        <w:t xml:space="preserve">. On this approach, the key word </w:t>
+      </w:r>
+      <w:r>
+        <w:rPr>
+          <w:rFonts w:ascii="Times New Roman" w:hAnsi="Times New Roman" w:cs="Times New Roman"/>
+          <w:sz w:val="24"/>
+          <w:szCs w:val="24"/>
+        </w:rPr>
+        <w:t>to be noticed</w:t>
+      </w:r>
+      <w:r>
+        <w:rPr>
+          <w:rFonts w:ascii="Times New Roman" w:hAnsi="Times New Roman" w:cs="Times New Roman"/>
+          <w:sz w:val="24"/>
+          <w:szCs w:val="24"/>
+        </w:rPr>
+        <w:t xml:space="preserve"> is imitation</w:t>
+      </w:r>
+      <w:r>
+        <w:rPr>
+          <w:rFonts w:ascii="Times New Roman" w:hAnsi="Times New Roman" w:cs="Times New Roman"/>
+          <w:sz w:val="24"/>
+          <w:szCs w:val="24"/>
+        </w:rPr>
+        <w:t>, faithfully transmitted, meaning the information or the basic unit of culture is copied (replicated) from one person towards the other one</w:t>
+      </w:r>
+      <w:r>
+        <w:rPr>
+          <w:rFonts w:ascii="Times New Roman" w:hAnsi="Times New Roman" w:cs="Times New Roman"/>
+          <w:sz w:val="24"/>
+          <w:szCs w:val="24"/>
+        </w:rPr>
+        <w:t>.</w:t>
+      </w:r>
+      <w:r>
+        <w:rPr>
+          <w:rFonts w:ascii="Times New Roman" w:hAnsi="Times New Roman" w:cs="Times New Roman"/>
+          <w:sz w:val="24"/>
+          <w:szCs w:val="24"/>
+        </w:rPr>
+        <w:t xml:space="preserve"> Thinking cultural transmission with the existence of “memes” allows scientists to use a Darwinian model of selection to explain the evolution of culture.</w:t>
+      </w:r>
     </w:p>
     <w:p>
       <w:pPr>
@@ -8999,25 +9285,159 @@
           <w:sz w:val="24"/>
           <w:szCs w:val="24"/>
         </w:rPr>
-        <w:t xml:space="preserve">Difference </w:t>
-      </w:r>
-      <w:proofErr w:type="gramStart"/>
-      <w:r>
-        <w:rPr>
-          <w:rFonts w:ascii="Times New Roman" w:hAnsi="Times New Roman" w:cs="Times New Roman"/>
-          <w:sz w:val="24"/>
-          <w:szCs w:val="24"/>
-        </w:rPr>
-        <w:t>replication ,</w:t>
-      </w:r>
-      <w:proofErr w:type="gramEnd"/>
-      <w:r>
-        <w:rPr>
-          <w:rFonts w:ascii="Times New Roman" w:hAnsi="Times New Roman" w:cs="Times New Roman"/>
-          <w:sz w:val="24"/>
-          <w:szCs w:val="24"/>
-        </w:rPr>
-        <w:t xml:space="preserve"> and not replication. Memes </w:t>
+        <w:t>However, the existence of “memes” has been contested in the scientific community for</w:t>
+      </w:r>
+      <w:r>
+        <w:rPr>
+          <w:rFonts w:ascii="Times New Roman" w:hAnsi="Times New Roman" w:cs="Times New Roman"/>
+          <w:sz w:val="24"/>
+          <w:szCs w:val="24"/>
+        </w:rPr>
+        <w:t xml:space="preserve"> </w:t>
+      </w:r>
+      <w:r>
+        <w:rPr>
+          <w:rFonts w:ascii="Times New Roman" w:hAnsi="Times New Roman" w:cs="Times New Roman"/>
+          <w:sz w:val="24"/>
+          <w:szCs w:val="24"/>
+        </w:rPr>
+        <w:t>decades.</w:t>
+      </w:r>
+      <w:r>
+        <w:rPr>
+          <w:rFonts w:ascii="Times New Roman" w:hAnsi="Times New Roman" w:cs="Times New Roman"/>
+          <w:sz w:val="24"/>
+          <w:szCs w:val="24"/>
+        </w:rPr>
+        <w:t xml:space="preserve"> Dan Sperber preaches that differently from genes, ideas are not transmitted perfectly identical from one brain to another. </w:t>
+      </w:r>
+      <w:r>
+        <w:rPr>
+          <w:rFonts w:ascii="Times New Roman" w:hAnsi="Times New Roman" w:cs="Times New Roman"/>
+          <w:sz w:val="24"/>
+          <w:szCs w:val="24"/>
+        </w:rPr>
+        <w:t>In his book called “Explaining Culture: A naturalistic approach” from 1996, he explains the concepts of mental representation and public representation</w:t>
+      </w:r>
+      <w:r>
+        <w:rPr>
+          <w:rFonts w:ascii="Times New Roman" w:hAnsi="Times New Roman" w:cs="Times New Roman"/>
+          <w:sz w:val="24"/>
+          <w:szCs w:val="24"/>
+        </w:rPr>
+        <w:t xml:space="preserve">, that can </w:t>
+      </w:r>
+      <w:r>
+        <w:rPr>
+          <w:rFonts w:ascii="Times New Roman" w:hAnsi="Times New Roman" w:cs="Times New Roman"/>
+          <w:sz w:val="24"/>
+          <w:szCs w:val="24"/>
+        </w:rPr>
+        <w:t>be simplified and</w:t>
+      </w:r>
+      <w:r>
+        <w:rPr>
+          <w:rFonts w:ascii="Times New Roman" w:hAnsi="Times New Roman" w:cs="Times New Roman"/>
+          <w:sz w:val="24"/>
+          <w:szCs w:val="24"/>
+        </w:rPr>
+        <w:t xml:space="preserve"> used to explain why ideas are not replicated</w:t>
+      </w:r>
+      <w:r>
+        <w:rPr>
+          <w:rFonts w:ascii="Times New Roman" w:hAnsi="Times New Roman" w:cs="Times New Roman"/>
+          <w:sz w:val="24"/>
+          <w:szCs w:val="24"/>
+        </w:rPr>
+        <w:t xml:space="preserve"> perfectly</w:t>
+      </w:r>
+      <w:r>
+        <w:rPr>
+          <w:rFonts w:ascii="Times New Roman" w:hAnsi="Times New Roman" w:cs="Times New Roman"/>
+          <w:sz w:val="24"/>
+          <w:szCs w:val="24"/>
+        </w:rPr>
+        <w:t xml:space="preserve">. </w:t>
+      </w:r>
+      <w:r>
+        <w:rPr>
+          <w:rFonts w:ascii="Times New Roman" w:hAnsi="Times New Roman" w:cs="Times New Roman"/>
+          <w:sz w:val="24"/>
+          <w:szCs w:val="24"/>
+        </w:rPr>
+        <w:t>Mental representation</w:t>
+      </w:r>
+      <w:r>
+        <w:rPr>
+          <w:rFonts w:ascii="Times New Roman" w:hAnsi="Times New Roman" w:cs="Times New Roman"/>
+          <w:sz w:val="24"/>
+          <w:szCs w:val="24"/>
+        </w:rPr>
+        <w:t xml:space="preserve"> is a representation which </w:t>
+      </w:r>
+      <w:r>
+        <w:rPr>
+          <w:rFonts w:ascii="Times New Roman" w:hAnsi="Times New Roman" w:cs="Times New Roman"/>
+          <w:sz w:val="24"/>
+          <w:szCs w:val="24"/>
+        </w:rPr>
+        <w:t>exists inside its user, the producer and user of this representation is always the same person</w:t>
+      </w:r>
+      <w:r>
+        <w:rPr>
+          <w:rFonts w:ascii="Times New Roman" w:hAnsi="Times New Roman" w:cs="Times New Roman"/>
+          <w:sz w:val="24"/>
+          <w:szCs w:val="24"/>
+        </w:rPr>
+        <w:t>,</w:t>
+      </w:r>
+      <w:r>
+        <w:rPr>
+          <w:rFonts w:ascii="Times New Roman" w:hAnsi="Times New Roman" w:cs="Times New Roman"/>
+          <w:sz w:val="24"/>
+          <w:szCs w:val="24"/>
+        </w:rPr>
+        <w:t xml:space="preserve"> </w:t>
+      </w:r>
+      <w:r>
+        <w:rPr>
+          <w:rFonts w:ascii="Times New Roman" w:hAnsi="Times New Roman" w:cs="Times New Roman"/>
+          <w:sz w:val="24"/>
+          <w:szCs w:val="24"/>
+        </w:rPr>
+        <w:t>e</w:t>
+      </w:r>
+      <w:r>
+        <w:rPr>
+          <w:rFonts w:ascii="Times New Roman" w:hAnsi="Times New Roman" w:cs="Times New Roman"/>
+          <w:sz w:val="24"/>
+          <w:szCs w:val="24"/>
+        </w:rPr>
+        <w:t xml:space="preserve">xamples </w:t>
+      </w:r>
+      <w:r>
+        <w:rPr>
+          <w:rFonts w:ascii="Times New Roman" w:hAnsi="Times New Roman" w:cs="Times New Roman"/>
+          <w:sz w:val="24"/>
+          <w:szCs w:val="24"/>
+        </w:rPr>
+        <w:t xml:space="preserve">of mental representation </w:t>
+      </w:r>
+      <w:r>
+        <w:rPr>
+          <w:rFonts w:ascii="Times New Roman" w:hAnsi="Times New Roman" w:cs="Times New Roman"/>
+          <w:sz w:val="24"/>
+          <w:szCs w:val="24"/>
+        </w:rPr>
+        <w:t>can be a memory, a belief or an intention. A public representation in the other hand, exists in the environment of the user, and are usually means of communications between individuals</w:t>
+      </w:r>
+      <w:r>
+        <w:rPr>
+          <w:rFonts w:ascii="Times New Roman" w:hAnsi="Times New Roman" w:cs="Times New Roman"/>
+          <w:sz w:val="24"/>
+          <w:szCs w:val="24"/>
+        </w:rPr>
+        <w:t xml:space="preserve">, a speech or a book, for example. </w:t>
       </w:r>
     </w:p>
     <w:p>
@@ -9036,7 +9456,238 @@
           <w:sz w:val="24"/>
           <w:szCs w:val="24"/>
         </w:rPr>
-        <w:t>4 Questions</w:t>
+        <w:t>Based on those two definitions,</w:t>
+      </w:r>
+      <w:r>
+        <w:rPr>
+          <w:rFonts w:ascii="Times New Roman" w:hAnsi="Times New Roman" w:cs="Times New Roman"/>
+          <w:sz w:val="24"/>
+          <w:szCs w:val="24"/>
+        </w:rPr>
+        <w:t xml:space="preserve"> </w:t>
+      </w:r>
+      <w:sdt>
+        <w:sdtPr>
+          <w:rPr>
+            <w:rFonts w:ascii="Times New Roman" w:hAnsi="Times New Roman" w:cs="Times New Roman"/>
+            <w:sz w:val="24"/>
+            <w:szCs w:val="24"/>
+          </w:rPr>
+          <w:id w:val="-1874997457"/>
+          <w:citation/>
+        </w:sdtPr>
+        <w:sdtContent>
+          <w:r>
+            <w:rPr>
+              <w:rFonts w:ascii="Times New Roman" w:hAnsi="Times New Roman" w:cs="Times New Roman"/>
+              <w:sz w:val="24"/>
+              <w:szCs w:val="24"/>
+            </w:rPr>
+            <w:fldChar w:fldCharType="begin"/>
+          </w:r>
+          <w:r>
+            <w:rPr>
+              <w:rFonts w:ascii="Times New Roman" w:hAnsi="Times New Roman" w:cs="Times New Roman"/>
+              <w:sz w:val="24"/>
+              <w:szCs w:val="24"/>
+            </w:rPr>
+            <w:instrText xml:space="preserve">CITATION Hen08 \t  \l 1033 </w:instrText>
+          </w:r>
+          <w:r>
+            <w:rPr>
+              <w:rFonts w:ascii="Times New Roman" w:hAnsi="Times New Roman" w:cs="Times New Roman"/>
+              <w:sz w:val="24"/>
+              <w:szCs w:val="24"/>
+            </w:rPr>
+            <w:fldChar w:fldCharType="separate"/>
+          </w:r>
+          <w:r>
+            <w:rPr>
+              <w:rFonts w:ascii="Times New Roman" w:hAnsi="Times New Roman" w:cs="Times New Roman"/>
+              <w:noProof/>
+              <w:sz w:val="24"/>
+              <w:szCs w:val="24"/>
+            </w:rPr>
+            <w:t>(Henrich, Boyd, &amp; Richerson, 2008)</w:t>
+          </w:r>
+          <w:r>
+            <w:rPr>
+              <w:rFonts w:ascii="Times New Roman" w:hAnsi="Times New Roman" w:cs="Times New Roman"/>
+              <w:sz w:val="24"/>
+              <w:szCs w:val="24"/>
+            </w:rPr>
+            <w:fldChar w:fldCharType="end"/>
+          </w:r>
+        </w:sdtContent>
+      </w:sdt>
+      <w:r>
+        <w:rPr>
+          <w:rFonts w:ascii="Times New Roman" w:hAnsi="Times New Roman" w:cs="Times New Roman"/>
+          <w:sz w:val="24"/>
+          <w:szCs w:val="24"/>
+        </w:rPr>
+        <w:t xml:space="preserve"> </w:t>
+      </w:r>
+      <w:r>
+        <w:rPr>
+          <w:rFonts w:ascii="Times New Roman" w:hAnsi="Times New Roman" w:cs="Times New Roman"/>
+          <w:sz w:val="24"/>
+          <w:szCs w:val="24"/>
+        </w:rPr>
+        <w:t xml:space="preserve">suggests that the mental representation in someone’s brain produces an output that can be observable by other individuals, a public representation. </w:t>
+      </w:r>
+      <w:r>
+        <w:rPr>
+          <w:rFonts w:ascii="Times New Roman" w:hAnsi="Times New Roman" w:cs="Times New Roman"/>
+          <w:sz w:val="24"/>
+          <w:szCs w:val="24"/>
+        </w:rPr>
+        <w:t>Th</w:t>
+      </w:r>
+      <w:r>
+        <w:rPr>
+          <w:rFonts w:ascii="Times New Roman" w:hAnsi="Times New Roman" w:cs="Times New Roman"/>
+          <w:sz w:val="24"/>
+          <w:szCs w:val="24"/>
+        </w:rPr>
+        <w:t>is</w:t>
+      </w:r>
+      <w:r>
+        <w:rPr>
+          <w:rFonts w:ascii="Times New Roman" w:hAnsi="Times New Roman" w:cs="Times New Roman"/>
+          <w:sz w:val="24"/>
+          <w:szCs w:val="24"/>
+        </w:rPr>
+        <w:t xml:space="preserve"> public </w:t>
+      </w:r>
+      <w:r>
+        <w:rPr>
+          <w:rFonts w:ascii="Times New Roman" w:hAnsi="Times New Roman" w:cs="Times New Roman"/>
+          <w:sz w:val="24"/>
+          <w:szCs w:val="24"/>
+        </w:rPr>
+        <w:t xml:space="preserve">representation </w:t>
+      </w:r>
+      <w:r>
+        <w:rPr>
+          <w:rFonts w:ascii="Times New Roman" w:hAnsi="Times New Roman" w:cs="Times New Roman"/>
+          <w:sz w:val="24"/>
+          <w:szCs w:val="24"/>
+        </w:rPr>
+        <w:t xml:space="preserve">is observed </w:t>
+      </w:r>
+      <w:r>
+        <w:rPr>
+          <w:rFonts w:ascii="Times New Roman" w:hAnsi="Times New Roman" w:cs="Times New Roman"/>
+          <w:sz w:val="24"/>
+          <w:szCs w:val="24"/>
+        </w:rPr>
+        <w:t xml:space="preserve">and captured </w:t>
+      </w:r>
+      <w:r>
+        <w:rPr>
+          <w:rFonts w:ascii="Times New Roman" w:hAnsi="Times New Roman" w:cs="Times New Roman"/>
+          <w:sz w:val="24"/>
+          <w:szCs w:val="24"/>
+        </w:rPr>
+        <w:t xml:space="preserve">by </w:t>
+      </w:r>
+      <w:r>
+        <w:rPr>
+          <w:rFonts w:ascii="Times New Roman" w:hAnsi="Times New Roman" w:cs="Times New Roman"/>
+          <w:sz w:val="24"/>
+          <w:szCs w:val="24"/>
+        </w:rPr>
+        <w:t>another</w:t>
+      </w:r>
+      <w:r>
+        <w:rPr>
+          <w:rFonts w:ascii="Times New Roman" w:hAnsi="Times New Roman" w:cs="Times New Roman"/>
+          <w:sz w:val="24"/>
+          <w:szCs w:val="24"/>
+        </w:rPr>
+        <w:t xml:space="preserve"> person</w:t>
+      </w:r>
+      <w:r>
+        <w:rPr>
+          <w:rFonts w:ascii="Times New Roman" w:hAnsi="Times New Roman" w:cs="Times New Roman"/>
+          <w:sz w:val="24"/>
+          <w:szCs w:val="24"/>
+        </w:rPr>
+        <w:t>’s brain</w:t>
+      </w:r>
+      <w:r>
+        <w:rPr>
+          <w:rFonts w:ascii="Times New Roman" w:hAnsi="Times New Roman" w:cs="Times New Roman"/>
+          <w:sz w:val="24"/>
+          <w:szCs w:val="24"/>
+        </w:rPr>
+        <w:t>, which</w:t>
+      </w:r>
+      <w:r>
+        <w:rPr>
+          <w:rFonts w:ascii="Times New Roman" w:hAnsi="Times New Roman" w:cs="Times New Roman"/>
+          <w:sz w:val="24"/>
+          <w:szCs w:val="24"/>
+        </w:rPr>
+        <w:t xml:space="preserve"> will need to infer the mental representation required to produce a similar public representation. </w:t>
+      </w:r>
+      <w:r>
+        <w:rPr>
+          <w:rFonts w:ascii="Times New Roman" w:hAnsi="Times New Roman" w:cs="Times New Roman"/>
+          <w:sz w:val="24"/>
+          <w:szCs w:val="24"/>
+        </w:rPr>
+        <w:t xml:space="preserve">The big issue </w:t>
+      </w:r>
+      <w:r>
+        <w:rPr>
+          <w:rFonts w:ascii="Times New Roman" w:hAnsi="Times New Roman" w:cs="Times New Roman"/>
+          <w:sz w:val="24"/>
+          <w:szCs w:val="24"/>
+        </w:rPr>
+        <w:t>on this process</w:t>
+      </w:r>
+      <w:r>
+        <w:rPr>
+          <w:rFonts w:ascii="Times New Roman" w:hAnsi="Times New Roman" w:cs="Times New Roman"/>
+          <w:sz w:val="24"/>
+          <w:szCs w:val="24"/>
+        </w:rPr>
+        <w:t xml:space="preserve"> is that the two individuals can have different mental representations</w:t>
+      </w:r>
+      <w:r>
+        <w:rPr>
+          <w:rFonts w:ascii="Times New Roman" w:hAnsi="Times New Roman" w:cs="Times New Roman"/>
+          <w:sz w:val="24"/>
+          <w:szCs w:val="24"/>
+        </w:rPr>
+        <w:t>. And a</w:t>
+      </w:r>
+      <w:r>
+        <w:rPr>
+          <w:rFonts w:ascii="Times New Roman" w:hAnsi="Times New Roman" w:cs="Times New Roman"/>
+          <w:sz w:val="24"/>
+          <w:szCs w:val="24"/>
+        </w:rPr>
+        <w:t xml:space="preserve"> single public representation can also generate multiple </w:t>
+      </w:r>
+      <w:r>
+        <w:rPr>
+          <w:rFonts w:ascii="Times New Roman" w:hAnsi="Times New Roman" w:cs="Times New Roman"/>
+          <w:sz w:val="24"/>
+          <w:szCs w:val="24"/>
+        </w:rPr>
+        <w:lastRenderedPageBreak/>
+        <w:t xml:space="preserve">mental representations in </w:t>
+      </w:r>
+      <w:r>
+        <w:rPr>
+          <w:rFonts w:ascii="Times New Roman" w:hAnsi="Times New Roman" w:cs="Times New Roman"/>
+          <w:sz w:val="24"/>
+          <w:szCs w:val="24"/>
+        </w:rPr>
+        <w:t>different individuals. On this whole process of perceiving, and forwarding information, there are systematic transformations on the mental representations.</w:t>
       </w:r>
     </w:p>
     <w:p>
@@ -9055,25 +9706,7 @@
           <w:sz w:val="24"/>
           <w:szCs w:val="24"/>
         </w:rPr>
-        <w:t xml:space="preserve">Content based, </w:t>
-      </w:r>
-      <w:proofErr w:type="gramStart"/>
-      <w:r>
-        <w:rPr>
-          <w:rFonts w:ascii="Times New Roman" w:hAnsi="Times New Roman" w:cs="Times New Roman"/>
-          <w:sz w:val="24"/>
-          <w:szCs w:val="24"/>
-        </w:rPr>
-        <w:t>model based</w:t>
-      </w:r>
-      <w:proofErr w:type="gramEnd"/>
-      <w:r>
-        <w:rPr>
-          <w:rFonts w:ascii="Times New Roman" w:hAnsi="Times New Roman" w:cs="Times New Roman"/>
-          <w:sz w:val="24"/>
-          <w:szCs w:val="24"/>
-        </w:rPr>
-        <w:t xml:space="preserve"> transmission</w:t>
+        <w:t>This explanation explored by Sperber and other authors contrasts with the Memetics explanation, which defends that cultural transmission are based on the accurate replication of gene-like entities. But, if from one side they are challenging each other, Sperber believe in the existence of what is called “cognitive attractors”</w:t>
       </w:r>
       <w:r>
         <w:rPr>
@@ -9082,6 +9715,14 @@
           <w:szCs w:val="24"/>
         </w:rPr>
         <w:t xml:space="preserve">. </w:t>
+      </w:r>
+      <w:r>
+        <w:rPr>
+          <w:rFonts w:ascii="Times New Roman" w:hAnsi="Times New Roman" w:cs="Times New Roman"/>
+          <w:sz w:val="24"/>
+          <w:szCs w:val="24"/>
+        </w:rPr>
+        <w:t>These cognitive attractors are the base for the Cultural Attractor Theory which will be explained in the next section, and they play a role in concentrating the cultural variation in a population, meaning that people would hold mental representations near an attractor, and those replications would be if not identical, but extremely close to that.</w:t>
       </w:r>
     </w:p>
     <w:p>
@@ -9094,14 +9735,6 @@
           <w:szCs w:val="24"/>
         </w:rPr>
       </w:pPr>
-      <w:r>
-        <w:rPr>
-          <w:rFonts w:ascii="Times New Roman" w:hAnsi="Times New Roman" w:cs="Times New Roman"/>
-          <w:sz w:val="24"/>
-          <w:szCs w:val="24"/>
-        </w:rPr>
-        <w:t>Chain transmission</w:t>
-      </w:r>
     </w:p>
     <w:p>
       <w:pPr>
@@ -9116,6 +9749,127 @@
     </w:p>
     <w:p>
       <w:pPr>
+        <w:spacing w:line="360" w:lineRule="auto"/>
+        <w:rPr>
+          <w:rFonts w:ascii="Times New Roman" w:hAnsi="Times New Roman" w:cs="Times New Roman"/>
+          <w:sz w:val="24"/>
+          <w:szCs w:val="24"/>
+        </w:rPr>
+      </w:pPr>
+      <w:r>
+        <w:rPr>
+          <w:rFonts w:ascii="Times New Roman" w:hAnsi="Times New Roman" w:cs="Times New Roman"/>
+          <w:sz w:val="24"/>
+          <w:szCs w:val="24"/>
+        </w:rPr>
+        <w:t xml:space="preserve">First studies and </w:t>
+      </w:r>
+      <w:proofErr w:type="spellStart"/>
+      <w:r>
+        <w:rPr>
+          <w:rFonts w:ascii="Times New Roman" w:hAnsi="Times New Roman" w:cs="Times New Roman"/>
+          <w:sz w:val="24"/>
+          <w:szCs w:val="24"/>
+        </w:rPr>
+        <w:t>etc</w:t>
+      </w:r>
+      <w:proofErr w:type="spellEnd"/>
+    </w:p>
+    <w:p>
+      <w:pPr>
+        <w:spacing w:line="360" w:lineRule="auto"/>
+        <w:rPr>
+          <w:rFonts w:ascii="Times New Roman" w:hAnsi="Times New Roman" w:cs="Times New Roman"/>
+          <w:sz w:val="24"/>
+          <w:szCs w:val="24"/>
+        </w:rPr>
+      </w:pPr>
+      <w:r>
+        <w:rPr>
+          <w:rFonts w:ascii="Times New Roman" w:hAnsi="Times New Roman" w:cs="Times New Roman"/>
+          <w:sz w:val="24"/>
+          <w:szCs w:val="24"/>
+        </w:rPr>
+        <w:t>4 Questions</w:t>
+      </w:r>
+    </w:p>
+    <w:p>
+      <w:pPr>
+        <w:spacing w:line="360" w:lineRule="auto"/>
+        <w:rPr>
+          <w:rFonts w:ascii="Times New Roman" w:hAnsi="Times New Roman" w:cs="Times New Roman"/>
+          <w:sz w:val="24"/>
+          <w:szCs w:val="24"/>
+        </w:rPr>
+      </w:pPr>
+      <w:r>
+        <w:rPr>
+          <w:rFonts w:ascii="Times New Roman" w:hAnsi="Times New Roman" w:cs="Times New Roman"/>
+          <w:sz w:val="24"/>
+          <w:szCs w:val="24"/>
+        </w:rPr>
+        <w:t xml:space="preserve">Content based, </w:t>
+      </w:r>
+      <w:proofErr w:type="gramStart"/>
+      <w:r>
+        <w:rPr>
+          <w:rFonts w:ascii="Times New Roman" w:hAnsi="Times New Roman" w:cs="Times New Roman"/>
+          <w:sz w:val="24"/>
+          <w:szCs w:val="24"/>
+        </w:rPr>
+        <w:t>model based</w:t>
+      </w:r>
+      <w:proofErr w:type="gramEnd"/>
+      <w:r>
+        <w:rPr>
+          <w:rFonts w:ascii="Times New Roman" w:hAnsi="Times New Roman" w:cs="Times New Roman"/>
+          <w:sz w:val="24"/>
+          <w:szCs w:val="24"/>
+        </w:rPr>
+        <w:t xml:space="preserve"> transmission</w:t>
+      </w:r>
+      <w:r>
+        <w:rPr>
+          <w:rFonts w:ascii="Times New Roman" w:hAnsi="Times New Roman" w:cs="Times New Roman"/>
+          <w:sz w:val="24"/>
+          <w:szCs w:val="24"/>
+        </w:rPr>
+        <w:t xml:space="preserve">. </w:t>
+      </w:r>
+    </w:p>
+    <w:p>
+      <w:pPr>
+        <w:spacing w:line="360" w:lineRule="auto"/>
+        <w:rPr>
+          <w:rFonts w:ascii="Times New Roman" w:hAnsi="Times New Roman" w:cs="Times New Roman"/>
+          <w:sz w:val="24"/>
+          <w:szCs w:val="24"/>
+        </w:rPr>
+      </w:pPr>
+      <w:bookmarkStart w:id="18" w:name="_GoBack"/>
+      <w:bookmarkEnd w:id="18"/>
+      <w:r>
+        <w:rPr>
+          <w:rFonts w:ascii="Times New Roman" w:hAnsi="Times New Roman" w:cs="Times New Roman"/>
+          <w:sz w:val="24"/>
+          <w:szCs w:val="24"/>
+        </w:rPr>
+        <w:t>Chain transmission</w:t>
+      </w:r>
+    </w:p>
+    <w:p>
+      <w:pPr>
+        <w:spacing w:line="360" w:lineRule="auto"/>
+        <w:ind w:firstLine="720"/>
+        <w:rPr>
+          <w:rFonts w:ascii="Times New Roman" w:hAnsi="Times New Roman" w:cs="Times New Roman"/>
+          <w:sz w:val="24"/>
+          <w:szCs w:val="24"/>
+        </w:rPr>
+      </w:pPr>
+    </w:p>
+    <w:p>
+      <w:pPr>
         <w:rPr>
           <w:color w:val="FF0000"/>
         </w:rPr>
@@ -9254,6 +10008,7 @@
         <w:rPr>
           <w:color w:val="FF0000"/>
         </w:rPr>
+        <w:lastRenderedPageBreak/>
         <w:t>As indicated in point (iii), cultural transmission is a fundamental component of cultural evolution. Without transmission there can be no evolution, and the form that this transmission takes can significantly influence the evolutionary dynamics of culture. As such, the cultural evolution literature already contains definitions, classifications and rigorous mathematical analyses of many aspects of cultural transmission.</w:t>
       </w:r>
     </w:p>
@@ -9533,6 +10288,7 @@
           <w:szCs w:val="25"/>
           <w:shd w:val="clear" w:color="auto" w:fill="FFFFFF"/>
         </w:rPr>
+        <w:lastRenderedPageBreak/>
         <w:t>No one can deny that cultural inheritance is an important factor in explaining how our species has changed over time. Cultural inheritance is not merely a process that acts in parallel to genetic evolution, it is intertwined with genetic evolution.</w:t>
       </w:r>
     </w:p>
@@ -9625,17 +10381,7 @@
           <w:szCs w:val="25"/>
           <w:shd w:val="clear" w:color="auto" w:fill="FFFFFF"/>
         </w:rPr>
-        <w:t xml:space="preserve">… most cultural items are ‘re-produced’ in the sense that they are produced again and again—with, of course, a causal link between all these productions—but are not reproduced in the sense of being copied from one another…Hence they are not </w:t>
-      </w:r>
-      <w:r>
-        <w:rPr>
-          <w:color w:val="FF0000"/>
-          <w:sz w:val="25"/>
-          <w:szCs w:val="25"/>
-          <w:shd w:val="clear" w:color="auto" w:fill="FFFFFF"/>
-        </w:rPr>
-        <w:lastRenderedPageBreak/>
-        <w:t>memes, even when they are close ‘copies’ of one another (in a loose sense of ‘copy’, of course). (Sperber 2000, 164–65)</w:t>
+        <w:t>… most cultural items are ‘re-produced’ in the sense that they are produced again and again—with, of course, a causal link between all these productions—but are not reproduced in the sense of being copied from one another…Hence they are not memes, even when they are close ‘copies’ of one another (in a loose sense of ‘copy’, of course). (Sperber 2000, 164–65)</w:t>
       </w:r>
     </w:p>
     <w:p>
@@ -9810,7 +10556,14 @@
         <w:rPr>
           <w:color w:val="FF0000"/>
         </w:rPr>
-        <w:t xml:space="preserve"> are many, other selective forces will then act to increase the frequency of people holding one attractor and decrease others. The weak selective forces (‘weak’ relative to the strength of the attractors) will </w:t>
+        <w:t xml:space="preserve"> are many, other selective forces will then act to increase the frequency of people holding one attractor and </w:t>
+      </w:r>
+      <w:r>
+        <w:rPr>
+          <w:color w:val="FF0000"/>
+        </w:rPr>
+        <w:lastRenderedPageBreak/>
+        <w:t xml:space="preserve">decrease others. The weak selective forces (‘weak’ relative to the strength of the attractors) will </w:t>
       </w:r>
       <w:proofErr w:type="gramStart"/>
       <w:r>
@@ -10192,14 +10945,15 @@
       <w:pPr>
         <w:pStyle w:val="Heading2"/>
       </w:pPr>
-      <w:bookmarkStart w:id="18" w:name="_Toc5003396"/>
-      <w:r>
+      <w:bookmarkStart w:id="19" w:name="_Toc5003396"/>
+      <w:r>
+        <w:lastRenderedPageBreak/>
         <w:t>2.2 C</w:t>
       </w:r>
       <w:r>
         <w:t>ultural Attractor Theory</w:t>
       </w:r>
-      <w:bookmarkEnd w:id="18"/>
+      <w:bookmarkEnd w:id="19"/>
     </w:p>
     <w:p/>
     <w:p>
@@ -10351,9 +11105,9 @@
         <w:pStyle w:val="Title"/>
         <w:jc w:val="left"/>
       </w:pPr>
-      <w:bookmarkStart w:id="19" w:name="_ca33ep1y5vyl" w:colFirst="0" w:colLast="0"/>
-      <w:bookmarkStart w:id="20" w:name="_Toc5003397"/>
-      <w:bookmarkEnd w:id="19"/>
+      <w:bookmarkStart w:id="20" w:name="_ca33ep1y5vyl" w:colFirst="0" w:colLast="0"/>
+      <w:bookmarkStart w:id="21" w:name="_Toc5003397"/>
+      <w:bookmarkEnd w:id="20"/>
       <w:r>
         <w:lastRenderedPageBreak/>
         <w:t>P</w:t>
@@ -10379,16 +11133,16 @@
       <w:r>
         <w:t>studies</w:t>
       </w:r>
-      <w:bookmarkEnd w:id="20"/>
+      <w:bookmarkEnd w:id="21"/>
     </w:p>
     <w:p/>
     <w:p>
       <w:pPr>
         <w:pStyle w:val="Heading1"/>
       </w:pPr>
-      <w:bookmarkStart w:id="21" w:name="_8hicilqhl1dt" w:colFirst="0" w:colLast="0"/>
-      <w:bookmarkStart w:id="22" w:name="_Toc5003398"/>
-      <w:bookmarkEnd w:id="21"/>
+      <w:bookmarkStart w:id="22" w:name="_8hicilqhl1dt" w:colFirst="0" w:colLast="0"/>
+      <w:bookmarkStart w:id="23" w:name="_Toc5003398"/>
+      <w:bookmarkEnd w:id="22"/>
       <w:r>
         <w:t>3</w:t>
       </w:r>
@@ -10404,7 +11158,7 @@
       <w:r>
         <w:t xml:space="preserve"> and Implementation</w:t>
       </w:r>
-      <w:bookmarkEnd w:id="22"/>
+      <w:bookmarkEnd w:id="23"/>
     </w:p>
     <w:p/>
     <w:p>
@@ -11288,16 +12042,16 @@
       <w:pPr>
         <w:pStyle w:val="Heading2"/>
       </w:pPr>
-      <w:bookmarkStart w:id="23" w:name="_4se6yre2qt87" w:colFirst="0" w:colLast="0"/>
-      <w:bookmarkStart w:id="24" w:name="_Toc5003399"/>
-      <w:bookmarkEnd w:id="23"/>
+      <w:bookmarkStart w:id="24" w:name="_4se6yre2qt87" w:colFirst="0" w:colLast="0"/>
+      <w:bookmarkStart w:id="25" w:name="_Toc5003399"/>
+      <w:bookmarkEnd w:id="24"/>
       <w:r>
         <w:t>3.1 A</w:t>
       </w:r>
       <w:r>
         <w:t>rchitecture</w:t>
       </w:r>
-      <w:bookmarkEnd w:id="24"/>
+      <w:bookmarkEnd w:id="25"/>
     </w:p>
     <w:p>
       <w:pPr>
@@ -11349,18 +12103,18 @@
       <w:pPr>
         <w:pStyle w:val="Heading3"/>
       </w:pPr>
-      <w:bookmarkStart w:id="25" w:name="_iapm5mjkxxpf" w:colFirst="0" w:colLast="0"/>
-      <w:bookmarkStart w:id="26" w:name="_3.1.1_Angular_framework"/>
-      <w:bookmarkStart w:id="27" w:name="_Toc5003400"/>
-      <w:bookmarkEnd w:id="25"/>
+      <w:bookmarkStart w:id="26" w:name="_iapm5mjkxxpf" w:colFirst="0" w:colLast="0"/>
+      <w:bookmarkStart w:id="27" w:name="_3.1.1_Angular_framework"/>
+      <w:bookmarkStart w:id="28" w:name="_Toc5003400"/>
       <w:bookmarkEnd w:id="26"/>
+      <w:bookmarkEnd w:id="27"/>
       <w:r>
         <w:t>3.1.1 A</w:t>
       </w:r>
       <w:r>
         <w:t>ngular framework</w:t>
       </w:r>
-      <w:bookmarkEnd w:id="27"/>
+      <w:bookmarkEnd w:id="28"/>
     </w:p>
     <w:p>
       <w:pPr>
@@ -11612,11 +12366,11 @@
       <w:pPr>
         <w:pStyle w:val="Heading3"/>
       </w:pPr>
-      <w:bookmarkStart w:id="28" w:name="_i389u0rwukbs" w:colFirst="0" w:colLast="0"/>
-      <w:bookmarkStart w:id="29" w:name="_3.1.2_Firebase_hosting"/>
-      <w:bookmarkStart w:id="30" w:name="_Toc5003401"/>
-      <w:bookmarkEnd w:id="28"/>
+      <w:bookmarkStart w:id="29" w:name="_i389u0rwukbs" w:colFirst="0" w:colLast="0"/>
+      <w:bookmarkStart w:id="30" w:name="_3.1.2_Firebase_hosting"/>
+      <w:bookmarkStart w:id="31" w:name="_Toc5003401"/>
       <w:bookmarkEnd w:id="29"/>
+      <w:bookmarkEnd w:id="30"/>
       <w:r>
         <w:t>3.1.2 F</w:t>
       </w:r>
@@ -11629,7 +12383,7 @@
       <w:r>
         <w:t>hosting and database structure</w:t>
       </w:r>
-      <w:bookmarkEnd w:id="30"/>
+      <w:bookmarkEnd w:id="31"/>
     </w:p>
     <w:p>
       <w:r>
@@ -11819,7 +12573,7 @@
           <w:szCs w:val="24"/>
         </w:rPr>
       </w:pPr>
-      <w:bookmarkStart w:id="31" w:name="_Toc3476710"/>
+      <w:bookmarkStart w:id="32" w:name="_Toc3476710"/>
       <w:r>
         <w:lastRenderedPageBreak/>
         <w:t xml:space="preserve">Figure </w:t>
@@ -11857,7 +12611,7 @@
       <w:r>
         <w:t xml:space="preserve"> - Data structure of cloud firestore. Source: https://firebase.google.com/docs/firestore/images/structure-data.png</w:t>
       </w:r>
-      <w:bookmarkEnd w:id="31"/>
+      <w:bookmarkEnd w:id="32"/>
     </w:p>
     <w:p>
       <w:pPr>
@@ -12163,7 +12917,7 @@
           <w:szCs w:val="24"/>
         </w:rPr>
       </w:pPr>
-      <w:bookmarkStart w:id="32" w:name="_Toc3476711"/>
+      <w:bookmarkStart w:id="33" w:name="_Toc3476711"/>
       <w:r>
         <w:rPr>
           <w:noProof/>
@@ -12255,7 +13009,7 @@
       <w:r>
         <w:t xml:space="preserve"> - Data structure example from the experiment. Source: Elaborathed by the author.</w:t>
       </w:r>
-      <w:bookmarkEnd w:id="32"/>
+      <w:bookmarkEnd w:id="33"/>
     </w:p>
     <w:p>
       <w:pPr>
@@ -13772,6 +14526,7 @@
               <w:rPr>
                 <w:rFonts w:ascii="Times New Roman" w:eastAsia="Times New Roman" w:hAnsi="Times New Roman" w:cs="Times New Roman"/>
               </w:rPr>
+              <w:lastRenderedPageBreak/>
               <w:t>email</w:t>
             </w:r>
           </w:p>
@@ -14048,14 +14803,14 @@
       <w:pPr>
         <w:pStyle w:val="Heading2"/>
       </w:pPr>
-      <w:bookmarkStart w:id="33" w:name="_Toc5003402"/>
+      <w:bookmarkStart w:id="34" w:name="_Toc5003402"/>
       <w:r>
         <w:t>3.2 S</w:t>
       </w:r>
       <w:r>
         <w:t>cenarios for testing</w:t>
       </w:r>
-      <w:bookmarkEnd w:id="33"/>
+      <w:bookmarkEnd w:id="34"/>
     </w:p>
     <w:p>
       <w:pPr>
@@ -14250,10 +15005,10 @@
         </w:rPr>
         <w:t xml:space="preserve"> it has only two variances, in contrast with the spiral that have three.</w:t>
       </w:r>
-      <w:bookmarkStart w:id="34" w:name="_fa95a3l90ags" w:colFirst="0" w:colLast="0"/>
-      <w:bookmarkStart w:id="35" w:name="_hpaelu2dc40d" w:colFirst="0" w:colLast="0"/>
-      <w:bookmarkEnd w:id="34"/>
+      <w:bookmarkStart w:id="35" w:name="_fa95a3l90ags" w:colFirst="0" w:colLast="0"/>
+      <w:bookmarkStart w:id="36" w:name="_hpaelu2dc40d" w:colFirst="0" w:colLast="0"/>
       <w:bookmarkEnd w:id="35"/>
+      <w:bookmarkEnd w:id="36"/>
     </w:p>
     <w:p>
       <w:pPr>
@@ -14270,7 +15025,7 @@
         <w:pStyle w:val="Heading3"/>
         <w:spacing w:line="360" w:lineRule="auto"/>
       </w:pPr>
-      <w:bookmarkStart w:id="36" w:name="_Toc5003403"/>
+      <w:bookmarkStart w:id="37" w:name="_Toc5003403"/>
       <w:r>
         <w:lastRenderedPageBreak/>
         <w:t>3.2.1 C</w:t>
@@ -14278,7 +15033,7 @@
       <w:r>
         <w:t>alibration</w:t>
       </w:r>
-      <w:bookmarkEnd w:id="36"/>
+      <w:bookmarkEnd w:id="37"/>
     </w:p>
     <w:p>
       <w:pPr>
@@ -14552,14 +15307,14 @@
         <w:pStyle w:val="Heading3"/>
         <w:spacing w:line="360" w:lineRule="auto"/>
       </w:pPr>
-      <w:bookmarkStart w:id="37" w:name="_Toc5003404"/>
+      <w:bookmarkStart w:id="38" w:name="_Toc5003404"/>
       <w:r>
         <w:t>3.2.2 F</w:t>
       </w:r>
       <w:r>
         <w:t>ace</w:t>
       </w:r>
-      <w:bookmarkEnd w:id="37"/>
+      <w:bookmarkEnd w:id="38"/>
     </w:p>
     <w:p>
       <w:pPr>
@@ -14687,7 +15442,7 @@
           <w:szCs w:val="24"/>
         </w:rPr>
       </w:pPr>
-      <w:bookmarkStart w:id="38" w:name="_Toc3476712"/>
+      <w:bookmarkStart w:id="39" w:name="_Toc3476712"/>
       <w:r>
         <w:t xml:space="preserve">Figure </w:t>
       </w:r>
@@ -14724,7 +15479,7 @@
       <w:r>
         <w:t xml:space="preserve"> - Face shaped image used on the scenario</w:t>
       </w:r>
-      <w:bookmarkEnd w:id="38"/>
+      <w:bookmarkEnd w:id="39"/>
     </w:p>
     <w:p>
       <w:pPr>
@@ -14889,14 +15644,14 @@
         <w:pStyle w:val="Heading3"/>
         <w:spacing w:line="360" w:lineRule="auto"/>
       </w:pPr>
-      <w:bookmarkStart w:id="39" w:name="_Toc5003405"/>
+      <w:bookmarkStart w:id="40" w:name="_Toc5003405"/>
       <w:r>
         <w:t>3.2.3 S</w:t>
       </w:r>
       <w:r>
         <w:t>piral</w:t>
       </w:r>
-      <w:bookmarkEnd w:id="39"/>
+      <w:bookmarkEnd w:id="40"/>
     </w:p>
     <w:p>
       <w:pPr>
@@ -15112,16 +15867,16 @@
         <w:pStyle w:val="Heading3"/>
         <w:spacing w:line="360" w:lineRule="auto"/>
       </w:pPr>
-      <w:bookmarkStart w:id="40" w:name="_80kbvm7n2o77" w:colFirst="0" w:colLast="0"/>
-      <w:bookmarkStart w:id="41" w:name="_Toc5003406"/>
-      <w:bookmarkEnd w:id="40"/>
+      <w:bookmarkStart w:id="41" w:name="_80kbvm7n2o77" w:colFirst="0" w:colLast="0"/>
+      <w:bookmarkStart w:id="42" w:name="_Toc5003406"/>
+      <w:bookmarkEnd w:id="41"/>
       <w:r>
         <w:t>3.2.4 B</w:t>
       </w:r>
       <w:r>
         <w:t>utton</w:t>
       </w:r>
-      <w:bookmarkEnd w:id="41"/>
+      <w:bookmarkEnd w:id="42"/>
     </w:p>
     <w:p>
       <w:pPr>
@@ -15227,15 +15982,7 @@
           <w:sz w:val="24"/>
           <w:szCs w:val="24"/>
         </w:rPr>
-        <w:t>x32 px</w:t>
-      </w:r>
-      <w:r>
-        <w:rPr>
-          <w:rFonts w:ascii="Times New Roman" w:hAnsi="Times New Roman" w:cs="Times New Roman"/>
-          <w:sz w:val="24"/>
-          <w:szCs w:val="24"/>
-        </w:rPr>
-        <w:t>.</w:t>
+        <w:t>x32 px.</w:t>
       </w:r>
       <w:r>
         <w:rPr>
@@ -15354,9 +16101,9 @@
         <w:pStyle w:val="Heading1"/>
         <w:spacing w:line="360" w:lineRule="auto"/>
       </w:pPr>
-      <w:bookmarkStart w:id="42" w:name="_4._Collecting_data"/>
-      <w:bookmarkStart w:id="43" w:name="_Toc5003407"/>
-      <w:bookmarkEnd w:id="42"/>
+      <w:bookmarkStart w:id="43" w:name="_4._Collecting_data"/>
+      <w:bookmarkStart w:id="44" w:name="_Toc5003407"/>
+      <w:bookmarkEnd w:id="43"/>
       <w:r>
         <w:t>4.</w:t>
       </w:r>
@@ -15366,7 +16113,7 @@
       <w:r>
         <w:t>Data collection</w:t>
       </w:r>
-      <w:bookmarkEnd w:id="43"/>
+      <w:bookmarkEnd w:id="44"/>
     </w:p>
     <w:p>
       <w:pPr>
@@ -15689,7 +16436,7 @@
         <w:pStyle w:val="Heading2"/>
         <w:spacing w:line="360" w:lineRule="auto"/>
       </w:pPr>
-      <w:bookmarkStart w:id="44" w:name="_Toc5003408"/>
+      <w:bookmarkStart w:id="45" w:name="_Toc5003408"/>
       <w:r>
         <w:t>4</w:t>
       </w:r>
@@ -15699,7 +16446,7 @@
       <w:r>
         <w:t>alibration phase</w:t>
       </w:r>
-      <w:bookmarkEnd w:id="44"/>
+      <w:bookmarkEnd w:id="45"/>
     </w:p>
     <w:p>
       <w:pPr>
@@ -16224,7 +16971,7 @@
         <w:pStyle w:val="Heading2"/>
         <w:spacing w:line="360" w:lineRule="auto"/>
       </w:pPr>
-      <w:bookmarkStart w:id="45" w:name="_Toc5003409"/>
+      <w:bookmarkStart w:id="46" w:name="_Toc5003409"/>
       <w:r>
         <w:t>4.2</w:t>
       </w:r>
@@ -16234,7 +16981,7 @@
       <w:r>
         <w:t>esting phase</w:t>
       </w:r>
-      <w:bookmarkEnd w:id="45"/>
+      <w:bookmarkEnd w:id="46"/>
     </w:p>
     <w:p>
       <w:pPr>
@@ -16638,7 +17385,7 @@
         <w:pStyle w:val="Heading2"/>
         <w:spacing w:line="360" w:lineRule="auto"/>
       </w:pPr>
-      <w:bookmarkStart w:id="46" w:name="_Toc5003410"/>
+      <w:bookmarkStart w:id="47" w:name="_Toc5003410"/>
       <w:r>
         <w:t>4.3</w:t>
       </w:r>
@@ -16654,7 +17401,7 @@
       <w:r>
         <w:t>condition phase</w:t>
       </w:r>
-      <w:bookmarkEnd w:id="46"/>
+      <w:bookmarkEnd w:id="47"/>
     </w:p>
     <w:p>
       <w:pPr>
@@ -16912,7 +17659,7 @@
       <w:pPr>
         <w:pStyle w:val="Heading1"/>
       </w:pPr>
-      <w:bookmarkStart w:id="47" w:name="_Toc5003411"/>
+      <w:bookmarkStart w:id="48" w:name="_Toc5003411"/>
       <w:r>
         <w:lastRenderedPageBreak/>
         <w:t xml:space="preserve">5. </w:t>
@@ -16923,7 +17670,7 @@
       <w:r>
         <w:t>nalysis</w:t>
       </w:r>
-      <w:bookmarkEnd w:id="47"/>
+      <w:bookmarkEnd w:id="48"/>
     </w:p>
     <w:p>
       <w:pPr>
@@ -17037,14 +17784,14 @@
         <w:pStyle w:val="Heading2"/>
         <w:spacing w:line="360" w:lineRule="auto"/>
       </w:pPr>
-      <w:bookmarkStart w:id="48" w:name="_Toc5003412"/>
+      <w:bookmarkStart w:id="49" w:name="_Toc5003412"/>
       <w:r>
         <w:t xml:space="preserve">5.1 </w:t>
       </w:r>
       <w:r>
         <w:t>Data extraction and cleaning</w:t>
       </w:r>
-      <w:bookmarkEnd w:id="48"/>
+      <w:bookmarkEnd w:id="49"/>
     </w:p>
     <w:p>
       <w:pPr>
@@ -18399,11 +19146,11 @@
         <w:pStyle w:val="Heading2"/>
         <w:spacing w:line="360" w:lineRule="auto"/>
       </w:pPr>
-      <w:bookmarkStart w:id="49" w:name="_Toc5003413"/>
+      <w:bookmarkStart w:id="50" w:name="_Toc5003413"/>
       <w:r>
         <w:t>5.2 Data calculations</w:t>
       </w:r>
-      <w:bookmarkEnd w:id="49"/>
+      <w:bookmarkEnd w:id="50"/>
     </w:p>
     <w:p>
       <w:pPr>
@@ -19576,7 +20323,7 @@
           </m:den>
         </m:f>
       </m:oMath>
-      <w:bookmarkStart w:id="50" w:name="_Toc5003414"/>
+      <w:bookmarkStart w:id="51" w:name="_Toc5003414"/>
       <w:r>
         <w:rPr>
           <w:rFonts w:ascii="Times New Roman" w:hAnsi="Times New Roman" w:cs="Times New Roman"/>
@@ -20586,7 +21333,7 @@
           <w:sz w:val="24"/>
           <w:szCs w:val="24"/>
         </w:rPr>
-        <w:t xml:space="preserve"> this experiment had no funding and all the data collected was over social media </w:t>
+        <w:t xml:space="preserve"> this experiment had no funding and all the data collected was over social media from acquaintances of the author,</w:t>
       </w:r>
       <w:r>
         <w:rPr>
@@ -20595,7 +21342,7 @@
           <w:sz w:val="24"/>
           <w:szCs w:val="24"/>
         </w:rPr>
-        <w:t>from acquaintances</w:t>
+        <w:t xml:space="preserve"> </w:t>
       </w:r>
       <w:r>
         <w:rPr>
@@ -20604,7 +21351,16 @@
           <w:sz w:val="24"/>
           <w:szCs w:val="24"/>
         </w:rPr>
-        <w:t xml:space="preserve"> of the author,</w:t>
+        <w:t xml:space="preserve">this experiment collected </w:t>
+      </w:r>
+      <w:r>
+        <w:rPr>
+          <w:rFonts w:ascii="Times New Roman" w:hAnsi="Times New Roman" w:cs="Times New Roman"/>
+          <w:color w:val="FF0000"/>
+          <w:sz w:val="24"/>
+          <w:szCs w:val="24"/>
+        </w:rPr>
+        <w:t xml:space="preserve">XXXX </w:t>
       </w:r>
       <w:r>
         <w:rPr>
@@ -20613,6 +21369,87 @@
           <w:sz w:val="24"/>
           <w:szCs w:val="24"/>
         </w:rPr>
+        <w:t>unique interactions</w:t>
+      </w:r>
+      <w:r>
+        <w:rPr>
+          <w:rFonts w:ascii="Times New Roman" w:hAnsi="Times New Roman" w:cs="Times New Roman"/>
+          <w:color w:val="000000" w:themeColor="text1"/>
+          <w:sz w:val="24"/>
+          <w:szCs w:val="24"/>
+        </w:rPr>
+        <w:t>, counting all the scenarios and calibration</w:t>
+      </w:r>
+      <w:r>
+        <w:rPr>
+          <w:rFonts w:ascii="Times New Roman" w:hAnsi="Times New Roman" w:cs="Times New Roman"/>
+          <w:color w:val="000000" w:themeColor="text1"/>
+          <w:sz w:val="24"/>
+          <w:szCs w:val="24"/>
+        </w:rPr>
+        <w:t xml:space="preserve">, and out of these </w:t>
+      </w:r>
+      <w:r>
+        <w:rPr>
+          <w:rFonts w:ascii="Times New Roman" w:hAnsi="Times New Roman" w:cs="Times New Roman"/>
+          <w:color w:val="FF0000"/>
+          <w:sz w:val="24"/>
+          <w:szCs w:val="24"/>
+        </w:rPr>
+        <w:t>XXXX</w:t>
+      </w:r>
+      <w:r>
+        <w:rPr>
+          <w:rFonts w:ascii="Times New Roman" w:hAnsi="Times New Roman" w:cs="Times New Roman"/>
+          <w:color w:val="000000" w:themeColor="text1"/>
+          <w:sz w:val="24"/>
+          <w:szCs w:val="24"/>
+        </w:rPr>
+        <w:t xml:space="preserve">, only </w:t>
+      </w:r>
+      <w:r>
+        <w:rPr>
+          <w:rFonts w:ascii="Times New Roman" w:hAnsi="Times New Roman" w:cs="Times New Roman"/>
+          <w:color w:val="FF0000"/>
+          <w:sz w:val="24"/>
+          <w:szCs w:val="24"/>
+        </w:rPr>
+        <w:t xml:space="preserve">XXXX </w:t>
+      </w:r>
+      <w:r>
+        <w:rPr>
+          <w:rFonts w:ascii="Times New Roman" w:hAnsi="Times New Roman" w:cs="Times New Roman"/>
+          <w:color w:val="000000" w:themeColor="text1"/>
+          <w:sz w:val="24"/>
+          <w:szCs w:val="24"/>
+        </w:rPr>
+        <w:t xml:space="preserve">were valuable after the data cleaning. From those </w:t>
+      </w:r>
+      <w:r>
+        <w:rPr>
+          <w:rFonts w:ascii="Times New Roman" w:hAnsi="Times New Roman" w:cs="Times New Roman"/>
+          <w:color w:val="FF0000"/>
+          <w:sz w:val="24"/>
+          <w:szCs w:val="24"/>
+        </w:rPr>
+        <w:t>XXXX</w:t>
+      </w:r>
+      <w:r>
+        <w:rPr>
+          <w:rFonts w:ascii="Times New Roman" w:hAnsi="Times New Roman" w:cs="Times New Roman"/>
+          <w:color w:val="000000" w:themeColor="text1"/>
+          <w:sz w:val="24"/>
+          <w:szCs w:val="24"/>
+        </w:rPr>
+        <w:t>, if we take in consideration a radius of action of 15%</w:t>
+      </w:r>
+      <w:r>
+        <w:rPr>
+          <w:rFonts w:ascii="Times New Roman" w:hAnsi="Times New Roman" w:cs="Times New Roman"/>
+          <w:color w:val="000000" w:themeColor="text1"/>
+          <w:sz w:val="24"/>
+          <w:szCs w:val="24"/>
+        </w:rPr>
         <w:t xml:space="preserve"> </w:t>
       </w:r>
       <w:r>
@@ -20622,124 +21459,7 @@
           <w:sz w:val="24"/>
           <w:szCs w:val="24"/>
         </w:rPr>
-        <w:t xml:space="preserve">this experiment collected </w:t>
-      </w:r>
-      <w:r>
-        <w:rPr>
-          <w:rFonts w:ascii="Times New Roman" w:hAnsi="Times New Roman" w:cs="Times New Roman"/>
-          <w:color w:val="FF0000"/>
-          <w:sz w:val="24"/>
-          <w:szCs w:val="24"/>
-        </w:rPr>
-        <w:t xml:space="preserve">XXXX </w:t>
-      </w:r>
-      <w:r>
-        <w:rPr>
-          <w:rFonts w:ascii="Times New Roman" w:hAnsi="Times New Roman" w:cs="Times New Roman"/>
-          <w:color w:val="000000" w:themeColor="text1"/>
-          <w:sz w:val="24"/>
-          <w:szCs w:val="24"/>
-        </w:rPr>
-        <w:t>unique interactions</w:t>
-      </w:r>
-      <w:r>
-        <w:rPr>
-          <w:rFonts w:ascii="Times New Roman" w:hAnsi="Times New Roman" w:cs="Times New Roman"/>
-          <w:color w:val="000000" w:themeColor="text1"/>
-          <w:sz w:val="24"/>
-          <w:szCs w:val="24"/>
-        </w:rPr>
-        <w:t>, counting all the scenarios and calibration</w:t>
-      </w:r>
-      <w:r>
-        <w:rPr>
-          <w:rFonts w:ascii="Times New Roman" w:hAnsi="Times New Roman" w:cs="Times New Roman"/>
-          <w:color w:val="000000" w:themeColor="text1"/>
-          <w:sz w:val="24"/>
-          <w:szCs w:val="24"/>
-        </w:rPr>
-        <w:t xml:space="preserve">, and out of these </w:t>
-      </w:r>
-      <w:r>
-        <w:rPr>
-          <w:rFonts w:ascii="Times New Roman" w:hAnsi="Times New Roman" w:cs="Times New Roman"/>
-          <w:color w:val="FF0000"/>
-          <w:sz w:val="24"/>
-          <w:szCs w:val="24"/>
-        </w:rPr>
-        <w:t>XXXX</w:t>
-      </w:r>
-      <w:r>
-        <w:rPr>
-          <w:rFonts w:ascii="Times New Roman" w:hAnsi="Times New Roman" w:cs="Times New Roman"/>
-          <w:color w:val="000000" w:themeColor="text1"/>
-          <w:sz w:val="24"/>
-          <w:szCs w:val="24"/>
-        </w:rPr>
-        <w:t xml:space="preserve">, only </w:t>
-      </w:r>
-      <w:r>
-        <w:rPr>
-          <w:rFonts w:ascii="Times New Roman" w:hAnsi="Times New Roman" w:cs="Times New Roman"/>
-          <w:color w:val="FF0000"/>
-          <w:sz w:val="24"/>
-          <w:szCs w:val="24"/>
-        </w:rPr>
-        <w:t xml:space="preserve">XXXX </w:t>
-      </w:r>
-      <w:r>
-        <w:rPr>
-          <w:rFonts w:ascii="Times New Roman" w:hAnsi="Times New Roman" w:cs="Times New Roman"/>
-          <w:color w:val="000000" w:themeColor="text1"/>
-          <w:sz w:val="24"/>
-          <w:szCs w:val="24"/>
-        </w:rPr>
-        <w:t xml:space="preserve">were valuable after the data cleaning. From those </w:t>
-      </w:r>
-      <w:r>
-        <w:rPr>
-          <w:rFonts w:ascii="Times New Roman" w:hAnsi="Times New Roman" w:cs="Times New Roman"/>
-          <w:color w:val="FF0000"/>
-          <w:sz w:val="24"/>
-          <w:szCs w:val="24"/>
-        </w:rPr>
-        <w:t>XXXX</w:t>
-      </w:r>
-      <w:r>
-        <w:rPr>
-          <w:rFonts w:ascii="Times New Roman" w:hAnsi="Times New Roman" w:cs="Times New Roman"/>
-          <w:color w:val="000000" w:themeColor="text1"/>
-          <w:sz w:val="24"/>
-          <w:szCs w:val="24"/>
-        </w:rPr>
-        <w:t>, if we take in consideration a radius of action of 15%</w:t>
-      </w:r>
-      <w:r>
-        <w:rPr>
-          <w:rFonts w:ascii="Times New Roman" w:hAnsi="Times New Roman" w:cs="Times New Roman"/>
-          <w:color w:val="000000" w:themeColor="text1"/>
-          <w:sz w:val="24"/>
-          <w:szCs w:val="24"/>
-        </w:rPr>
-        <w:t xml:space="preserve"> </w:t>
-      </w:r>
-      <w:r>
-        <w:rPr>
-          <w:rFonts w:ascii="Times New Roman" w:hAnsi="Times New Roman" w:cs="Times New Roman"/>
-          <w:color w:val="000000" w:themeColor="text1"/>
-          <w:sz w:val="24"/>
-          <w:szCs w:val="24"/>
-        </w:rPr>
-        <w:t>of the total screen size</w:t>
-      </w:r>
-      <w:r>
-        <w:rPr>
-          <w:rFonts w:ascii="Times New Roman" w:hAnsi="Times New Roman" w:cs="Times New Roman"/>
-          <w:color w:val="000000" w:themeColor="text1"/>
-          <w:sz w:val="24"/>
-          <w:szCs w:val="24"/>
-        </w:rPr>
-        <w:t xml:space="preserve"> from the factor of attraction as the center (a diameter that covers 30% of the total size of the screen) it would leave only </w:t>
+        <w:t xml:space="preserve">of the total screen size from the factor of attraction as the center (a diameter that covers 30% of the total size of the screen) it would leave only </w:t>
       </w:r>
       <w:r>
         <w:rPr>
@@ -20837,7 +21557,7 @@
       <w:r>
         <w:t>5.3 Results</w:t>
       </w:r>
-      <w:bookmarkEnd w:id="50"/>
+      <w:bookmarkEnd w:id="51"/>
     </w:p>
     <w:p>
       <w:pPr>
@@ -20977,8 +21697,6 @@
       <w:r>
         <w:t xml:space="preserve"> difference? F-score and p value</w:t>
       </w:r>
-      <w:bookmarkStart w:id="51" w:name="_GoBack"/>
-      <w:bookmarkEnd w:id="51"/>
     </w:p>
     <w:p/>
     <w:p>
@@ -22914,7 +23632,7 @@
     <w:lsdException w:name="Table Web 2" w:semiHidden="1" w:unhideWhenUsed="1"/>
     <w:lsdException w:name="Table Web 3" w:semiHidden="1" w:unhideWhenUsed="1"/>
     <w:lsdException w:name="Balloon Text" w:semiHidden="1" w:unhideWhenUsed="1"/>
-    <w:lsdException w:name="Table Grid" w:semiHidden="1" w:uiPriority="39" w:unhideWhenUsed="1"/>
+    <w:lsdException w:name="Table Grid" w:uiPriority="39"/>
     <w:lsdException w:name="Table Theme" w:semiHidden="1" w:unhideWhenUsed="1"/>
     <w:lsdException w:name="Placeholder Text" w:semiHidden="1"/>
     <w:lsdException w:name="No Spacing" w:uiPriority="1" w:qFormat="1"/>
@@ -24485,7 +25203,7 @@
     <b:Year>2019</b:Year>
     <b:Month>03</b:Month>
     <b:Day>30</b:Day>
-    <b:RefOrder>11</b:RefOrder>
+    <b:RefOrder>13</b:RefOrder>
   </b:Source>
   <b:Source>
     <b:Tag>nod19</b:Tag>
@@ -24500,13 +25218,62 @@
     <b:DayAccessed>30</b:DayAccessed>
     <b:URL>https://www.npmjs.com/package/node-firestore-import-export</b:URL>
     <b:Day>05</b:Day>
+    <b:RefOrder>14</b:RefOrder>
+  </b:Source>
+  <b:Source>
+    <b:Tag>Spe00</b:Tag>
+    <b:SourceType>JournalArticle</b:SourceType>
+    <b:Guid>{60686308-0051-4691-A79D-9A5BC80849BA}</b:Guid>
+    <b:Title>An objection to the memetic approach to culture</b:Title>
+    <b:JournalName>in Robert Aunger ed. Darwinizing Culture: The Status of Memetics as a Science. Oxford</b:JournalName>
+    <b:Year>2000</b:Year>
+    <b:Pages>163-173</b:Pages>
+    <b:Author>
+      <b:Author>
+        <b:NameList>
+          <b:Person>
+            <b:Last>Sperber</b:Last>
+            <b:First>Dan</b:First>
+          </b:Person>
+        </b:NameList>
+      </b:Author>
+    </b:Author>
+    <b:RefOrder>11</b:RefOrder>
+  </b:Source>
+  <b:Source>
+    <b:Tag>Hen08</b:Tag>
+    <b:SourceType>JournalArticle</b:SourceType>
+    <b:Guid>{1693D06E-AE14-4B6A-872D-A42933AF0CE5}</b:Guid>
+    <b:Title>Five misunderstandings about Cultural Evolution</b:Title>
+    <b:JournalName>Human Nature 19, no. 2 </b:JournalName>
+    <b:Year>2008</b:Year>
+    <b:Pages>119-137</b:Pages>
+    <b:Author>
+      <b:Author>
+        <b:NameList>
+          <b:Person>
+            <b:Last>Henrich</b:Last>
+            <b:First>Joseph</b:First>
+          </b:Person>
+          <b:Person>
+            <b:Last>Boyd</b:Last>
+            <b:First>Robert</b:First>
+          </b:Person>
+          <b:Person>
+            <b:Last>Richerson</b:Last>
+            <b:Middle>J.</b:Middle>
+            <b:First>Peter</b:First>
+          </b:Person>
+        </b:NameList>
+      </b:Author>
+    </b:Author>
     <b:RefOrder>12</b:RefOrder>
   </b:Source>
 </b:Sources>
 </file>
 
 <file path=customXml/itemProps1.xml><?xml version="1.0" encoding="utf-8"?>
-<ds:datastoreItem xmlns:ds="http://schemas.openxmlformats.org/officeDocument/2006/customXml" ds:itemID="{23301085-7B64-490B-86E3-4B772BCA0904}">
+<ds:datastoreItem xmlns:ds="http://schemas.openxmlformats.org/officeDocument/2006/customXml" ds:itemID="{62DED4B3-F68A-4C33-BE8F-38A89B5D6BD6}">
   <ds:schemaRefs>
     <ds:schemaRef ds:uri="http://schemas.openxmlformats.org/officeDocument/2006/bibliography"/>
   </ds:schemaRefs>

</xml_diff>